<commit_message>
Add descriptions of a few features of Razor syntax.
</commit_message>
<xml_diff>
--- a/ASP.NET_MVC_5_Fundamentals/ASP.NET_MVC_5_Fundamentals.docx
+++ b/ASP.NET_MVC_5_Fundamentals/ASP.NET_MVC_5_Fundamentals.docx
@@ -845,7 +845,7 @@
       <w:r>
         <w:t xml:space="preserve"> </w:t>
       </w:r>
-      <w:hyperlink r:id="rId8" w:history="1">
+      <w:hyperlink r:id="rId9" w:history="1">
         <w:r>
           <w:rPr>
             <w:rStyle w:val="Hyperlink"/>
@@ -4277,7 +4277,7 @@
       <w:r>
         <w:t xml:space="preserve">) bundles JavaScript and CSS files.  The purpose is to minify scripts to reduce download time.  (See </w:t>
       </w:r>
-      <w:hyperlink r:id="rId9" w:history="1">
+      <w:hyperlink r:id="rId10" w:history="1">
         <w:r>
           <w:rPr>
             <w:rStyle w:val="Hyperlink"/>
@@ -5167,21 +5167,19 @@
         <w:rPr>
           <w:b/>
         </w:rPr>
-        <w:t xml:space="preserve">MVC 5 </w:t>
-      </w:r>
-      <w:proofErr w:type="spellStart"/>
-      <w:r>
-        <w:rPr>
-          <w:b/>
-        </w:rPr>
-        <w:t>Contrller</w:t>
-      </w:r>
-      <w:proofErr w:type="spellEnd"/>
-      <w:r>
-        <w:rPr>
-          <w:b/>
-        </w:rPr>
-        <w:t xml:space="preserve"> Empty</w:t>
+        <w:t>MVC 5 Contr</w:t>
+      </w:r>
+      <w:r>
+        <w:rPr>
+          <w:b/>
+        </w:rPr>
+        <w:t>o</w:t>
+      </w:r>
+      <w:r>
+        <w:rPr>
+          <w:b/>
+        </w:rPr>
+        <w:t>ller Empty</w:t>
       </w:r>
       <w:r>
         <w:t xml:space="preserve">; then click the </w:t>
@@ -9157,7 +9155,7 @@
       <w:r>
         <w:t xml:space="preserve">  You can use Fiddler to see the result in JSON format.  See </w:t>
       </w:r>
-      <w:hyperlink r:id="rId10" w:history="1">
+      <w:hyperlink r:id="rId11" w:history="1">
         <w:r>
           <w:rPr>
             <w:rStyle w:val="Hyperlink"/>
@@ -9687,23 +9685,35 @@
         <w:spacing w:after="0"/>
       </w:pPr>
       <w:r>
-        <w:t>&lt;</w:t>
+        <w:t>&lt;li&gt;@</w:t>
+      </w:r>
+      <w:proofErr w:type="spellStart"/>
+      <w:r>
+        <w:t>Html.ActionLink</w:t>
+      </w:r>
+      <w:proofErr w:type="spellEnd"/>
+      <w:r>
+        <w:t xml:space="preserve"> </w:t>
       </w:r>
       <w:proofErr w:type="gramStart"/>
       <w:r>
-        <w:t>li</w:t>
+        <w:t>(</w:t>
+      </w:r>
+      <w:r>
+        <w:t xml:space="preserve"> </w:t>
+      </w:r>
+      <w:r>
+        <w:t>"</w:t>
       </w:r>
       <w:proofErr w:type="gramEnd"/>
       <w:r>
-        <w:t>&gt;@</w:t>
-      </w:r>
-      <w:proofErr w:type="spellStart"/>
-      <w:r>
-        <w:t>Html.ActionLink</w:t>
-      </w:r>
-      <w:proofErr w:type="spellEnd"/>
-      <w:r>
-        <w:t>("Restaurants", "Index", "Restaurants")&lt;/li&gt;</w:t>
+        <w:t>Restaurants", "Index", "Restaurants"</w:t>
+      </w:r>
+      <w:r>
+        <w:t xml:space="preserve"> </w:t>
+      </w:r>
+      <w:r>
+        <w:t>)&lt;/li&gt;</w:t>
       </w:r>
     </w:p>
     <w:p>
@@ -9767,7 +9777,13 @@
       </w:r>
       <w:proofErr w:type="spellStart"/>
       <w:r>
-        <w:t>RestaurantsController</w:t>
+        <w:t>Restaurants</w:t>
+      </w:r>
+      <w:r>
+        <w:t>C</w:t>
+      </w:r>
+      <w:r>
+        <w:t>ontroller</w:t>
       </w:r>
       <w:proofErr w:type="spellEnd"/>
       <w:r>
@@ -19646,29 +19662,803 @@
       <w:r>
         <w:t xml:space="preserve">only </w:t>
       </w:r>
-      <w:bookmarkStart w:id="25" w:name="_GoBack"/>
+      <w:r>
+        <w:t>one restaurant.</w:t>
+      </w:r>
+    </w:p>
+    <w:p>
+      <w:pPr>
+        <w:pStyle w:val="Heading2"/>
+        <w:rPr>
+          <w:rStyle w:val="Hyperlink"/>
+          <w:color w:val="4F81BD" w:themeColor="accent1"/>
+          <w:u w:val="none"/>
+        </w:rPr>
+      </w:pPr>
+      <w:bookmarkStart w:id="25" w:name="_Understanding_Razor_Syntax"/>
       <w:bookmarkEnd w:id="25"/>
       <w:r>
-        <w:t>one restaurant.</w:t>
-      </w:r>
-    </w:p>
-    <w:p>
-      <w:pPr>
-        <w:pStyle w:val="Heading2"/>
-      </w:pPr>
-      <w:bookmarkStart w:id="26" w:name="_Understanding_Razor_Syntax"/>
+        <w:rPr>
+          <w:rStyle w:val="Hyperlink"/>
+          <w:color w:val="4F81BD" w:themeColor="accent1"/>
+          <w:u w:val="none"/>
+        </w:rPr>
+        <w:t>Understanding Razor Syntax</w:t>
+      </w:r>
+    </w:p>
+    <w:p>
+      <w:r>
+        <w:t xml:space="preserve">This module goes into detail about </w:t>
+      </w:r>
+      <w:r>
+        <w:rPr>
+          <w:b/>
+        </w:rPr>
+        <w:t>razor</w:t>
+      </w:r>
+      <w:r>
+        <w:t xml:space="preserve"> pages.  At the outset the </w:t>
+      </w:r>
+      <w:proofErr w:type="spellStart"/>
+      <w:r>
+        <w:t>Pluralsight</w:t>
+      </w:r>
+      <w:proofErr w:type="spellEnd"/>
+      <w:r>
+        <w:t xml:space="preserve"> instructor mentions many of the elements of </w:t>
+      </w:r>
+      <w:r>
+        <w:rPr>
+          <w:b/>
+        </w:rPr>
+        <w:t>razor</w:t>
+      </w:r>
+      <w:r>
+        <w:t xml:space="preserve"> syntax.  But since he does not demonstrate specific changes to our </w:t>
+      </w:r>
+      <w:proofErr w:type="spellStart"/>
+      <w:r>
+        <w:t>VisualStudio</w:t>
+      </w:r>
+      <w:proofErr w:type="spellEnd"/>
+      <w:r>
+        <w:t xml:space="preserve"> project (Ode to Food), I have decided to add a page, </w:t>
+      </w:r>
+      <w:proofErr w:type="spellStart"/>
+      <w:r>
+        <w:t>RazorDemo</w:t>
+      </w:r>
+      <w:proofErr w:type="spellEnd"/>
+      <w:r>
+        <w:t xml:space="preserve">, for the purpose of shadowing his instruction.  I am creating </w:t>
+      </w:r>
+      <w:proofErr w:type="spellStart"/>
+      <w:r>
+        <w:t>RazorDemo</w:t>
+      </w:r>
+      <w:proofErr w:type="spellEnd"/>
+      <w:r>
+        <w:t xml:space="preserve"> using steps similar to the Greeting controller and view.  But before building </w:t>
+      </w:r>
+      <w:proofErr w:type="spellStart"/>
+      <w:r>
+        <w:t>RazorDemo’s</w:t>
+      </w:r>
+      <w:proofErr w:type="spellEnd"/>
+      <w:r>
+        <w:t xml:space="preserve"> controller and view, I will modify the horizontal list of tabs to facilitate invoking this web page.</w:t>
+      </w:r>
+    </w:p>
+    <w:p>
+      <w:pPr>
+        <w:spacing w:after="0"/>
+      </w:pPr>
+      <w:r>
+        <w:t xml:space="preserve">Earlier in </w:t>
+      </w:r>
+      <w:r>
+        <w:t xml:space="preserve">the </w:t>
+      </w:r>
+      <w:r>
+        <w:t xml:space="preserve">section </w:t>
+      </w:r>
+      <w:hyperlink w:anchor="_Scaffolding_a_Restaurant" w:history="1">
+        <w:r>
+          <w:rPr>
+            <w:rStyle w:val="Hyperlink"/>
+          </w:rPr>
+          <w:t>Scaffolding a R</w:t>
+        </w:r>
+        <w:r>
+          <w:rPr>
+            <w:rStyle w:val="Hyperlink"/>
+          </w:rPr>
+          <w:t>e</w:t>
+        </w:r>
+        <w:r>
+          <w:rPr>
+            <w:rStyle w:val="Hyperlink"/>
+          </w:rPr>
+          <w:t>staurant API</w:t>
+        </w:r>
+      </w:hyperlink>
+      <w:r>
+        <w:rPr>
+          <w:rStyle w:val="Hyperlink"/>
+          <w:u w:val="none"/>
+        </w:rPr>
+        <w:t xml:space="preserve"> </w:t>
+      </w:r>
+      <w:r>
+        <w:rPr>
+          <w:rStyle w:val="Hyperlink"/>
+          <w:color w:val="auto"/>
+          <w:u w:val="none"/>
+        </w:rPr>
+        <w:t xml:space="preserve">we added </w:t>
+      </w:r>
+      <w:r>
+        <w:rPr>
+          <w:rStyle w:val="Hyperlink"/>
+          <w:color w:val="auto"/>
+          <w:u w:val="none"/>
+        </w:rPr>
+        <w:t>a hyperlink tab “Restaurants”.  Let’s use a similar change to create the hyperlink tab “</w:t>
+      </w:r>
+      <w:proofErr w:type="spellStart"/>
+      <w:r>
+        <w:rPr>
+          <w:rStyle w:val="Hyperlink"/>
+          <w:color w:val="auto"/>
+          <w:u w:val="none"/>
+        </w:rPr>
+        <w:t>RazorDemo</w:t>
+      </w:r>
+      <w:proofErr w:type="spellEnd"/>
+      <w:r>
+        <w:rPr>
+          <w:rStyle w:val="Hyperlink"/>
+          <w:color w:val="auto"/>
+          <w:u w:val="none"/>
+        </w:rPr>
+        <w:t xml:space="preserve">”.  </w:t>
+      </w:r>
+      <w:r>
+        <w:t xml:space="preserve">These hyperlinks are coded in </w:t>
+      </w:r>
+      <w:proofErr w:type="spellStart"/>
+      <w:r>
+        <w:t>OdeToFood.W</w:t>
+      </w:r>
+      <w:r>
+        <w:t>eb</w:t>
+      </w:r>
+      <w:proofErr w:type="spellEnd"/>
+      <w:r>
+        <w:t>/View/Shared/_</w:t>
+      </w:r>
+      <w:proofErr w:type="spellStart"/>
+      <w:r>
+        <w:t>Layout.cshtml</w:t>
+      </w:r>
+      <w:proofErr w:type="spellEnd"/>
+      <w:r>
+        <w:t xml:space="preserve"> - </w:t>
+      </w:r>
+      <w:r>
+        <w:t>between &lt;</w:t>
+      </w:r>
+      <w:proofErr w:type="spellStart"/>
+      <w:r>
+        <w:t>ul</w:t>
+      </w:r>
+      <w:proofErr w:type="spellEnd"/>
+      <w:r>
+        <w:t>&gt; and &lt;/</w:t>
+      </w:r>
+      <w:proofErr w:type="spellStart"/>
+      <w:r>
+        <w:t>ul</w:t>
+      </w:r>
+      <w:proofErr w:type="spellEnd"/>
+      <w:r>
+        <w:t>&gt; tha</w:t>
+      </w:r>
+      <w:r>
+        <w:t xml:space="preserve">t refer to “Home”, “About”, </w:t>
+      </w:r>
+      <w:r>
+        <w:t>“Contact”</w:t>
+      </w:r>
+      <w:r>
+        <w:t>, and “Restaurants”</w:t>
+      </w:r>
+      <w:r>
+        <w:t xml:space="preserve">.  </w:t>
+      </w:r>
+      <w:r>
+        <w:t>Insert the new line of code immediately after the line that specifies the “Restaurants” hyperlink.</w:t>
+      </w:r>
+    </w:p>
+    <w:p>
+      <w:pPr>
+        <w:pStyle w:val="ListParagraph"/>
+        <w:spacing w:after="0"/>
+      </w:pPr>
+      <w:r>
+        <w:t>&lt;li&gt;@</w:t>
+      </w:r>
+      <w:proofErr w:type="spellStart"/>
+      <w:r>
+        <w:t>Html.ActionLink</w:t>
+      </w:r>
+      <w:proofErr w:type="spellEnd"/>
+      <w:r>
+        <w:t xml:space="preserve"> </w:t>
+      </w:r>
+      <w:proofErr w:type="gramStart"/>
+      <w:r>
+        <w:t>(</w:t>
+      </w:r>
+      <w:r>
+        <w:t xml:space="preserve"> </w:t>
+      </w:r>
+      <w:r>
+        <w:t>"</w:t>
+      </w:r>
+      <w:proofErr w:type="spellStart"/>
+      <w:proofErr w:type="gramEnd"/>
+      <w:r>
+        <w:t>RazorDemo</w:t>
+      </w:r>
+      <w:proofErr w:type="spellEnd"/>
+      <w:r>
+        <w:t>", "Index", "</w:t>
+      </w:r>
+      <w:proofErr w:type="spellStart"/>
+      <w:r>
+        <w:t>RazorDemo</w:t>
+      </w:r>
+      <w:proofErr w:type="spellEnd"/>
+      <w:r>
+        <w:t>"</w:t>
+      </w:r>
+      <w:r>
+        <w:t xml:space="preserve"> </w:t>
+      </w:r>
+      <w:r>
+        <w:t>)&lt;/li&gt;</w:t>
+      </w:r>
+    </w:p>
+    <w:p>
+      <w:pPr>
+        <w:pStyle w:val="ListParagraph"/>
+        <w:spacing w:after="0"/>
+      </w:pPr>
+      <w:r>
+        <w:t>The 1</w:t>
+      </w:r>
+      <w:r>
+        <w:rPr>
+          <w:vertAlign w:val="superscript"/>
+        </w:rPr>
+        <w:t>st</w:t>
+      </w:r>
+      <w:r>
+        <w:t xml:space="preserve"> argument, “</w:t>
+      </w:r>
+      <w:proofErr w:type="spellStart"/>
+      <w:r>
+        <w:t>RazorDemo</w:t>
+      </w:r>
+      <w:proofErr w:type="spellEnd"/>
+      <w:r>
+        <w:t>”, is the text displayed in the hyperlink.</w:t>
+      </w:r>
+    </w:p>
+    <w:p>
+      <w:pPr>
+        <w:pStyle w:val="ListParagraph"/>
+        <w:spacing w:after="0"/>
+      </w:pPr>
+      <w:r>
+        <w:t>The 2</w:t>
+      </w:r>
+      <w:r>
+        <w:rPr>
+          <w:vertAlign w:val="superscript"/>
+        </w:rPr>
+        <w:t>nd</w:t>
+      </w:r>
+      <w:r>
+        <w:t xml:space="preserve"> argument, “Index”, is the name of the method to invoke in the controller.</w:t>
+      </w:r>
+    </w:p>
+    <w:p>
+      <w:pPr>
+        <w:pStyle w:val="ListParagraph"/>
+        <w:spacing w:after="0"/>
+      </w:pPr>
+      <w:r>
+        <w:t>The 3</w:t>
+      </w:r>
+      <w:r>
+        <w:rPr>
+          <w:vertAlign w:val="superscript"/>
+        </w:rPr>
+        <w:t>rd</w:t>
+      </w:r>
+      <w:r>
+        <w:t xml:space="preserve"> argument, “</w:t>
+      </w:r>
+      <w:proofErr w:type="spellStart"/>
+      <w:r>
+        <w:t>RazorDemo</w:t>
+      </w:r>
+      <w:proofErr w:type="spellEnd"/>
+      <w:r>
+        <w:t xml:space="preserve">”, refers to the </w:t>
+      </w:r>
+      <w:proofErr w:type="spellStart"/>
+      <w:r>
+        <w:t>RazorDemo</w:t>
+      </w:r>
+      <w:r>
+        <w:t>C</w:t>
+      </w:r>
+      <w:r>
+        <w:t>ontroller</w:t>
+      </w:r>
+      <w:proofErr w:type="spellEnd"/>
+      <w:r>
+        <w:t>.</w:t>
+      </w:r>
+    </w:p>
+    <w:p>
+      <w:pPr>
+        <w:pStyle w:val="ListParagraph"/>
+        <w:spacing w:after="0"/>
+        <w:ind w:left="0"/>
+      </w:pPr>
+      <w:r>
+        <w:t xml:space="preserve">Of course, we don’t yet have a </w:t>
+      </w:r>
+      <w:proofErr w:type="spellStart"/>
+      <w:r>
+        <w:t>RazorDemo</w:t>
+      </w:r>
+      <w:proofErr w:type="spellEnd"/>
+      <w:r>
+        <w:t xml:space="preserve"> controller; we will create it soon.  Build and test the web application.  The new hyperlink shows.  But when we click it, we get a 404-not-found error message.</w:t>
+      </w:r>
+    </w:p>
+    <w:p>
+      <w:pPr>
+        <w:pStyle w:val="ListParagraph"/>
+        <w:spacing w:after="0"/>
+        <w:ind w:left="0"/>
+      </w:pPr>
+    </w:p>
+    <w:p>
+      <w:pPr>
+        <w:rPr>
+          <w:rStyle w:val="Hyperlink"/>
+          <w:color w:val="auto"/>
+          <w:u w:val="none"/>
+        </w:rPr>
+      </w:pPr>
+      <w:r>
+        <w:t xml:space="preserve">Earlier in the </w:t>
+      </w:r>
+      <w:r>
+        <w:t xml:space="preserve">last part of the </w:t>
+      </w:r>
+      <w:r>
+        <w:t xml:space="preserve">section </w:t>
+      </w:r>
+      <w:hyperlink w:anchor="_Defining_Routes_for" w:history="1">
+        <w:r>
+          <w:rPr>
+            <w:rStyle w:val="Hyperlink"/>
+          </w:rPr>
+          <w:t>Defining Rout</w:t>
+        </w:r>
+        <w:r>
+          <w:rPr>
+            <w:rStyle w:val="Hyperlink"/>
+          </w:rPr>
+          <w:t>e</w:t>
+        </w:r>
+        <w:r>
+          <w:rPr>
+            <w:rStyle w:val="Hyperlink"/>
+          </w:rPr>
+          <w:t>s</w:t>
+        </w:r>
+        <w:r>
+          <w:rPr>
+            <w:rStyle w:val="Hyperlink"/>
+          </w:rPr>
+          <w:t xml:space="preserve"> f</w:t>
+        </w:r>
+        <w:r>
+          <w:rPr>
+            <w:rStyle w:val="Hyperlink"/>
+          </w:rPr>
+          <w:t>o</w:t>
+        </w:r>
+        <w:r>
+          <w:rPr>
+            <w:rStyle w:val="Hyperlink"/>
+          </w:rPr>
+          <w:t>r ASP.Net</w:t>
+        </w:r>
+      </w:hyperlink>
+      <w:r>
+        <w:rPr>
+          <w:rStyle w:val="Hyperlink"/>
+          <w:u w:val="none"/>
+        </w:rPr>
+        <w:t xml:space="preserve"> </w:t>
+      </w:r>
+      <w:r>
+        <w:rPr>
+          <w:rStyle w:val="Hyperlink"/>
+          <w:color w:val="auto"/>
+          <w:u w:val="none"/>
+        </w:rPr>
+        <w:t>we created</w:t>
+      </w:r>
+      <w:r>
+        <w:rPr>
+          <w:rStyle w:val="Hyperlink"/>
+          <w:color w:val="auto"/>
+          <w:u w:val="none"/>
+        </w:rPr>
+        <w:t xml:space="preserve"> a controller and view for the “Greeting” page.  Use similar steps to do the same for the </w:t>
+      </w:r>
+      <w:proofErr w:type="spellStart"/>
+      <w:r>
+        <w:rPr>
+          <w:rStyle w:val="Hyperlink"/>
+          <w:color w:val="auto"/>
+          <w:u w:val="none"/>
+        </w:rPr>
+        <w:t>RazorDemo</w:t>
+      </w:r>
+      <w:proofErr w:type="spellEnd"/>
+      <w:r>
+        <w:rPr>
+          <w:rStyle w:val="Hyperlink"/>
+          <w:color w:val="auto"/>
+          <w:u w:val="none"/>
+        </w:rPr>
+        <w:t xml:space="preserve"> page.</w:t>
+      </w:r>
+      <w:r>
+        <w:rPr>
+          <w:rStyle w:val="Hyperlink"/>
+          <w:color w:val="auto"/>
+          <w:u w:val="none"/>
+        </w:rPr>
+        <w:t xml:space="preserve">  Build and test the web application.</w:t>
+      </w:r>
+    </w:p>
+    <w:p>
+      <w:pPr>
+        <w:rPr>
+          <w:rStyle w:val="Hyperlink"/>
+          <w:color w:val="auto"/>
+        </w:rPr>
+      </w:pPr>
+      <w:r>
+        <w:rPr>
+          <w:rStyle w:val="Hyperlink"/>
+          <w:color w:val="auto"/>
+        </w:rPr>
+        <w:lastRenderedPageBreak/>
+        <w:t xml:space="preserve">Comments by the </w:t>
+      </w:r>
+      <w:proofErr w:type="spellStart"/>
+      <w:r>
+        <w:rPr>
+          <w:rStyle w:val="Hyperlink"/>
+          <w:color w:val="auto"/>
+        </w:rPr>
+        <w:t>Pluralsight</w:t>
+      </w:r>
+      <w:proofErr w:type="spellEnd"/>
+      <w:r>
+        <w:rPr>
+          <w:rStyle w:val="Hyperlink"/>
+          <w:color w:val="auto"/>
+        </w:rPr>
+        <w:t xml:space="preserve"> Instructor</w:t>
+      </w:r>
+    </w:p>
+    <w:p>
+      <w:pPr>
+        <w:spacing w:after="0"/>
+        <w:rPr>
+          <w:rStyle w:val="Hyperlink"/>
+          <w:color w:val="auto"/>
+          <w:u w:val="none"/>
+        </w:rPr>
+      </w:pPr>
+      <w:r>
+        <w:rPr>
+          <w:rStyle w:val="Hyperlink"/>
+          <w:color w:val="auto"/>
+          <w:u w:val="none"/>
+        </w:rPr>
+        <w:t>Many of the view pages (.</w:t>
+      </w:r>
+      <w:proofErr w:type="spellStart"/>
+      <w:r>
+        <w:rPr>
+          <w:rStyle w:val="Hyperlink"/>
+          <w:color w:val="auto"/>
+          <w:u w:val="none"/>
+        </w:rPr>
+        <w:t>cshtml</w:t>
+      </w:r>
+      <w:proofErr w:type="spellEnd"/>
+      <w:r>
+        <w:rPr>
+          <w:rStyle w:val="Hyperlink"/>
+          <w:color w:val="auto"/>
+          <w:u w:val="none"/>
+        </w:rPr>
+        <w:t>) begin with</w:t>
+      </w:r>
+      <w:r>
+        <w:rPr>
+          <w:rStyle w:val="Hyperlink"/>
+          <w:color w:val="auto"/>
+          <w:u w:val="none"/>
+        </w:rPr>
+        <w:t xml:space="preserve"> the directive</w:t>
+      </w:r>
+      <w:r>
+        <w:rPr>
+          <w:rStyle w:val="Hyperlink"/>
+          <w:color w:val="auto"/>
+          <w:u w:val="none"/>
+        </w:rPr>
+        <w:t xml:space="preserve"> </w:t>
+      </w:r>
+      <w:r>
+        <w:rPr>
+          <w:rStyle w:val="Hyperlink"/>
+          <w:b/>
+          <w:color w:val="auto"/>
+          <w:u w:val="none"/>
+        </w:rPr>
+        <w:t>@model</w:t>
+      </w:r>
+      <w:r>
+        <w:rPr>
+          <w:rStyle w:val="Hyperlink"/>
+          <w:color w:val="auto"/>
+          <w:u w:val="none"/>
+        </w:rPr>
+        <w:t xml:space="preserve"> (lower-case m)</w:t>
+      </w:r>
+      <w:r>
+        <w:rPr>
+          <w:rStyle w:val="Hyperlink"/>
+          <w:color w:val="auto"/>
+          <w:u w:val="none"/>
+        </w:rPr>
+        <w:t xml:space="preserve">.  This is used to specify the type of object passed from the controller.  For example, in </w:t>
+      </w:r>
+      <w:proofErr w:type="spellStart"/>
+      <w:r>
+        <w:rPr>
+          <w:rStyle w:val="Hyperlink"/>
+          <w:color w:val="auto"/>
+          <w:u w:val="none"/>
+        </w:rPr>
+        <w:t>OdeToFood.Web</w:t>
+      </w:r>
+      <w:proofErr w:type="spellEnd"/>
+      <w:r>
+        <w:rPr>
+          <w:rStyle w:val="Hyperlink"/>
+          <w:color w:val="auto"/>
+          <w:u w:val="none"/>
+        </w:rPr>
+        <w:t>/Views/Restaurants/</w:t>
+      </w:r>
+      <w:proofErr w:type="spellStart"/>
+      <w:r>
+        <w:rPr>
+          <w:rStyle w:val="Hyperlink"/>
+          <w:color w:val="auto"/>
+          <w:u w:val="none"/>
+        </w:rPr>
+        <w:t>Index.cshtml</w:t>
+      </w:r>
+      <w:proofErr w:type="spellEnd"/>
+      <w:r>
+        <w:rPr>
+          <w:rStyle w:val="Hyperlink"/>
+          <w:color w:val="auto"/>
+          <w:u w:val="none"/>
+        </w:rPr>
+        <w:t xml:space="preserve">, the </w:t>
+      </w:r>
+      <w:r>
+        <w:rPr>
+          <w:rStyle w:val="Hyperlink"/>
+          <w:b/>
+          <w:color w:val="auto"/>
+          <w:u w:val="none"/>
+        </w:rPr>
+        <w:t>model</w:t>
+      </w:r>
+      <w:r>
+        <w:rPr>
+          <w:rStyle w:val="Hyperlink"/>
+          <w:color w:val="auto"/>
+          <w:u w:val="none"/>
+        </w:rPr>
+        <w:t xml:space="preserve"> is of type</w:t>
+      </w:r>
+    </w:p>
+    <w:p>
+      <w:pPr>
+        <w:spacing w:after="0"/>
+        <w:ind w:left="720"/>
+        <w:rPr>
+          <w:rStyle w:val="Hyperlink"/>
+          <w:color w:val="auto"/>
+          <w:u w:val="none"/>
+        </w:rPr>
+      </w:pPr>
+      <w:proofErr w:type="spellStart"/>
+      <w:r>
+        <w:rPr>
+          <w:rStyle w:val="Hyperlink"/>
+          <w:color w:val="auto"/>
+          <w:u w:val="none"/>
+        </w:rPr>
+        <w:t>IEnumerable</w:t>
+      </w:r>
+      <w:proofErr w:type="spellEnd"/>
+      <w:r>
+        <w:rPr>
+          <w:rStyle w:val="Hyperlink"/>
+          <w:color w:val="auto"/>
+          <w:u w:val="none"/>
+        </w:rPr>
+        <w:t>&lt;</w:t>
+      </w:r>
+      <w:proofErr w:type="spellStart"/>
+      <w:r>
+        <w:rPr>
+          <w:rStyle w:val="Hyperlink"/>
+          <w:color w:val="auto"/>
+          <w:u w:val="none"/>
+        </w:rPr>
+        <w:t>OdeToFood.Data.Models.Restaurant</w:t>
+      </w:r>
+      <w:proofErr w:type="spellEnd"/>
+      <w:r>
+        <w:rPr>
+          <w:rStyle w:val="Hyperlink"/>
+          <w:color w:val="auto"/>
+          <w:u w:val="none"/>
+        </w:rPr>
+        <w:t>&gt;</w:t>
+      </w:r>
+    </w:p>
+    <w:p>
+      <w:proofErr w:type="gramStart"/>
+      <w:r>
+        <w:t>which</w:t>
+      </w:r>
+      <w:proofErr w:type="gramEnd"/>
+      <w:r>
+        <w:t xml:space="preserve"> delivers the list of all restaurants.</w:t>
+      </w:r>
+      <w:r>
+        <w:t xml:space="preserve">   Subsequently – in the body of the .</w:t>
+      </w:r>
+      <w:proofErr w:type="spellStart"/>
+      <w:r>
+        <w:t>cshtml</w:t>
+      </w:r>
+      <w:proofErr w:type="spellEnd"/>
+      <w:r>
+        <w:t xml:space="preserve"> file, “Model” (with an upper-case M) refers to the instance of this argument.</w:t>
+      </w:r>
+    </w:p>
+    <w:p>
+      <w:pPr>
+        <w:spacing w:after="0"/>
+      </w:pPr>
+      <w:r>
+        <w:t>‘@’ indicates that the following text is C# code.  Curly braces ‘{</w:t>
+      </w:r>
+      <w:proofErr w:type="gramStart"/>
+      <w:r>
+        <w:t>‘ and</w:t>
+      </w:r>
+      <w:proofErr w:type="gramEnd"/>
+      <w:r>
+        <w:t xml:space="preserve"> ‘}‘ continue to enclose more C# code.  If you want a string of characters explicitly delivered (as HTML), precede this text with “@:</w:t>
+      </w:r>
+      <w:proofErr w:type="gramStart"/>
+      <w:r>
+        <w:t>”.</w:t>
+      </w:r>
+      <w:proofErr w:type="gramEnd"/>
+    </w:p>
+    <w:p>
+      <w:pPr>
+        <w:spacing w:after="0"/>
+      </w:pPr>
+    </w:p>
+    <w:p>
+      <w:pPr>
+        <w:spacing w:after="0"/>
+      </w:pPr>
+      <w:r>
+        <w:t>‘@’ may need to be rendered explicitly either (1) as part of an email address, or (2) in some other context.  Razor automatically recognizes the syntax of an e-mail address, and the embedded ‘@’ does not cause it to switch into C# mode.  But to write</w:t>
+      </w:r>
+    </w:p>
+    <w:p>
+      <w:pPr>
+        <w:spacing w:after="0"/>
+        <w:ind w:left="720"/>
+      </w:pPr>
+      <w:r>
+        <w:t>@</w:t>
+      </w:r>
+      <w:proofErr w:type="spellStart"/>
+      <w:r>
+        <w:t>abcde</w:t>
+      </w:r>
+      <w:proofErr w:type="spellEnd"/>
+    </w:p>
+    <w:p>
+      <w:pPr>
+        <w:spacing w:after="0"/>
+      </w:pPr>
+      <w:r>
+        <w:t>Into the output stream, you would need to code this as</w:t>
+      </w:r>
+    </w:p>
+    <w:p>
+      <w:pPr>
+        <w:spacing w:after="0"/>
+        <w:ind w:left="720"/>
+      </w:pPr>
+      <w:r>
+        <w:t>@@</w:t>
+      </w:r>
+      <w:proofErr w:type="spellStart"/>
+      <w:r>
+        <w:t>abcde</w:t>
+      </w:r>
+      <w:proofErr w:type="spellEnd"/>
+    </w:p>
+    <w:p>
+      <w:pPr>
+        <w:spacing w:after="0"/>
+      </w:pPr>
+      <w:bookmarkStart w:id="26" w:name="_GoBack"/>
       <w:bookmarkEnd w:id="26"/>
-      <w:r>
-        <w:rPr>
-          <w:rStyle w:val="Hyperlink"/>
-          <w:color w:val="4F81BD" w:themeColor="accent1"/>
-          <w:u w:val="none"/>
-        </w:rPr>
-        <w:t>Understanding Razor Syntax</w:t>
-      </w:r>
+    </w:p>
+    <w:p>
+      <w:pPr>
+        <w:spacing w:after="0"/>
+        <w:ind w:left="720"/>
+      </w:pPr>
     </w:p>
     <w:sectPr>
-      <w:footerReference w:type="default" r:id="rId11"/>
+      <w:footerReference w:type="default" r:id="rId12"/>
       <w:pgSz w:w="12240" w:h="15840"/>
       <w:pgMar w:top="1440" w:right="1440" w:bottom="1440" w:left="1440" w:header="720" w:footer="720" w:gutter="0"/>
       <w:cols w:space="720"/>
@@ -19737,7 +20527,7 @@
           <w:rPr>
             <w:noProof/>
           </w:rPr>
-          <w:t>29</w:t>
+          <w:t>30</w:t>
         </w:r>
         <w:r>
           <w:rPr>
@@ -25082,4 +25872,16 @@
   <a:objectDefaults/>
   <a:extraClrSchemeLst/>
 </a:theme>
+</file>
+
+<file path=customXml/item1.xml><?xml version="1.0" encoding="utf-8"?>
+<b:Sources xmlns:b="http://schemas.openxmlformats.org/officeDocument/2006/bibliography" xmlns="http://schemas.openxmlformats.org/officeDocument/2006/bibliography" SelectedStyle="\APA.XSL" StyleName="APA"/>
+</file>
+
+<file path=customXml/itemProps1.xml><?xml version="1.0" encoding="utf-8"?>
+<ds:datastoreItem xmlns:ds="http://schemas.openxmlformats.org/officeDocument/2006/customXml" ds:itemID="{20948713-84D1-4CF8-BC00-4E25F53D7DC8}">
+  <ds:schemaRefs>
+    <ds:schemaRef ds:uri="http://schemas.openxmlformats.org/officeDocument/2006/bibliography"/>
+  </ds:schemaRefs>
+</ds:datastoreItem>
 </file>
</xml_diff>

<commit_message>
Add description of the section "Reusing HTML with Partial Views"
</commit_message>
<xml_diff>
--- a/ASP.NET_MVC_5_Fundamentals/ASP.NET_MVC_5_Fundamentals.docx
+++ b/ASP.NET_MVC_5_Fundamentals/ASP.NET_MVC_5_Fundamentals.docx
@@ -694,19 +694,7 @@
                 <w:rPr>
                   <w:rStyle w:val="Hyperlink"/>
                 </w:rPr>
-                <w:t>Reusing HTM</w:t>
-              </w:r>
-              <w:r>
-                <w:rPr>
-                  <w:rStyle w:val="Hyperlink"/>
-                </w:rPr>
-                <w:t>L</w:t>
-              </w:r>
-              <w:r>
-                <w:rPr>
-                  <w:rStyle w:val="Hyperlink"/>
-                </w:rPr>
-                <w:t xml:space="preserve"> with Partial Views</w:t>
+                <w:t>Reusing HTML with Partial Views</w:t>
               </w:r>
             </w:hyperlink>
             <w:hyperlink w:anchor="_AJAX_Script-Manager_Demo.2" w:history="1"/>
@@ -882,9 +870,14 @@
       <w:r>
         <w:t xml:space="preserve">The instructor makes the point that ASP.NET Core is well suited to developers who need to develop </w:t>
       </w:r>
+      <w:proofErr w:type="gramStart"/>
       <w:r>
         <w:lastRenderedPageBreak/>
-        <w:t xml:space="preserve">on </w:t>
+        <w:t>on</w:t>
+      </w:r>
+      <w:proofErr w:type="gramEnd"/>
+      <w:r>
+        <w:t xml:space="preserve"> </w:t>
       </w:r>
       <w:proofErr w:type="spellStart"/>
       <w:r>
@@ -21800,12 +21793,894 @@
         <w:pStyle w:val="Heading2"/>
       </w:pPr>
       <w:bookmarkStart w:id="29" w:name="_Reusing_HTML_with"/>
+      <w:bookmarkEnd w:id="29"/>
+      <w:r>
+        <w:t>Reusing HTML with Partial Views</w:t>
+      </w:r>
+    </w:p>
+    <w:p>
+      <w:pPr>
+        <w:spacing w:after="0"/>
+      </w:pPr>
+      <w:r>
+        <w:t xml:space="preserve">Layout </w:t>
+      </w:r>
+      <w:r>
+        <w:rPr>
+          <w:b/>
+        </w:rPr>
+        <w:t>view</w:t>
+      </w:r>
+      <w:r>
+        <w:t xml:space="preserve">s promote code sharing.  </w:t>
+      </w:r>
+      <w:r>
+        <w:t>T</w:t>
+      </w:r>
+      <w:r>
+        <w:t xml:space="preserve">he content </w:t>
+      </w:r>
+      <w:r>
+        <w:rPr>
+          <w:b/>
+        </w:rPr>
+        <w:t>view</w:t>
+      </w:r>
+      <w:r>
+        <w:t xml:space="preserve">s in Ode </w:t>
+      </w:r>
+      <w:proofErr w:type="gramStart"/>
+      <w:r>
+        <w:t>To</w:t>
+      </w:r>
+      <w:proofErr w:type="gramEnd"/>
+      <w:r>
+        <w:t xml:space="preserve"> Food that invoke (by default) _</w:t>
+      </w:r>
+      <w:proofErr w:type="spellStart"/>
+      <w:r>
+        <w:t>Layout.cshtml</w:t>
+      </w:r>
+      <w:proofErr w:type="spellEnd"/>
+      <w:r>
+        <w:t xml:space="preserve"> are exploiting the directives in &lt;head&gt; . . . &lt;/head&gt;, </w:t>
+      </w:r>
+      <w:r>
+        <w:t xml:space="preserve">the C#/HTML in </w:t>
+      </w:r>
+      <w:r>
+        <w:t>the header, and the C#/HTML</w:t>
+      </w:r>
+      <w:r>
+        <w:t xml:space="preserve"> in the footer</w:t>
+      </w:r>
+      <w:r>
+        <w:t xml:space="preserve">.  </w:t>
+      </w:r>
+      <w:r>
+        <w:t xml:space="preserve">MVC affords yet another way to attain code sharing.  </w:t>
+      </w:r>
+      <w:proofErr w:type="spellStart"/>
+      <w:r>
+        <w:t>Pluralsight</w:t>
+      </w:r>
+      <w:proofErr w:type="spellEnd"/>
+      <w:r>
+        <w:t xml:space="preserve"> illustrates this by example.</w:t>
+      </w:r>
+    </w:p>
+    <w:p>
+      <w:pPr>
+        <w:spacing w:after="0"/>
+      </w:pPr>
+    </w:p>
+    <w:p>
+      <w:pPr>
+        <w:spacing w:after="0"/>
+      </w:pPr>
+      <w:r>
+        <w:t xml:space="preserve">Refer to the &lt;table&gt; in </w:t>
+      </w:r>
+      <w:proofErr w:type="spellStart"/>
+      <w:r>
+        <w:t>OdeToFood.Web</w:t>
+      </w:r>
+      <w:proofErr w:type="spellEnd"/>
+      <w:r>
+        <w:t>/Views</w:t>
+      </w:r>
+      <w:r>
+        <w:rPr>
+          <w:rStyle w:val="Hyperlink"/>
+          <w:color w:val="auto"/>
+          <w:u w:val="none"/>
+        </w:rPr>
+        <w:t>/</w:t>
+      </w:r>
+      <w:r>
+        <w:rPr>
+          <w:rStyle w:val="Hyperlink"/>
+          <w:color w:val="auto"/>
+          <w:u w:val="none"/>
+        </w:rPr>
+        <w:t>Restaurants</w:t>
+      </w:r>
+      <w:r>
+        <w:t xml:space="preserve"> /</w:t>
+      </w:r>
+      <w:proofErr w:type="spellStart"/>
+      <w:r>
+        <w:t>Index.cshtml</w:t>
+      </w:r>
+      <w:proofErr w:type="spellEnd"/>
+      <w:r>
+        <w:t xml:space="preserve">.  This portion of the code displays the list of restaurants; it also allows the user to edit, display (drill down), and delete any restaurant in the list.  Suppose we want to reuse this code in other places in the web application.  We do this by employing a </w:t>
+      </w:r>
+      <w:r>
+        <w:rPr>
+          <w:b/>
+        </w:rPr>
+        <w:t>partial view</w:t>
+      </w:r>
+      <w:r>
+        <w:t xml:space="preserve"> named “_</w:t>
+      </w:r>
+      <w:proofErr w:type="spellStart"/>
+      <w:r>
+        <w:t>RestaurantSummary</w:t>
+      </w:r>
+      <w:proofErr w:type="spellEnd"/>
+      <w:r>
+        <w:t>”</w:t>
+      </w:r>
+      <w:r>
+        <w:t>.</w:t>
+      </w:r>
+      <w:r>
+        <w:t xml:space="preserve">  Replace the code in &lt;table&gt; . . . &lt;/table&gt; with</w:t>
+      </w:r>
+    </w:p>
+    <w:p>
+      <w:pPr>
+        <w:spacing w:after="0"/>
+      </w:pPr>
+      <w:r>
+        <w:tab/>
+      </w:r>
+      <w:r>
+        <w:t>@</w:t>
+      </w:r>
+      <w:proofErr w:type="spellStart"/>
+      <w:r>
+        <w:t>foreach</w:t>
+      </w:r>
+      <w:proofErr w:type="spellEnd"/>
+      <w:r>
+        <w:t xml:space="preserve"> (</w:t>
+      </w:r>
+      <w:proofErr w:type="spellStart"/>
+      <w:r>
+        <w:t>var</w:t>
+      </w:r>
+      <w:proofErr w:type="spellEnd"/>
+      <w:r>
+        <w:t xml:space="preserve"> item in Model)</w:t>
+      </w:r>
+    </w:p>
+    <w:p>
+      <w:pPr>
+        <w:spacing w:after="0"/>
+        <w:ind w:left="720"/>
+      </w:pPr>
+      <w:r>
+        <w:t>{</w:t>
+      </w:r>
+    </w:p>
+    <w:p>
+      <w:pPr>
+        <w:spacing w:after="0"/>
+        <w:ind w:left="1440"/>
+      </w:pPr>
+      <w:r>
+        <w:t>@</w:t>
+      </w:r>
+      <w:proofErr w:type="spellStart"/>
+      <w:r>
+        <w:t>Html.Partial</w:t>
+      </w:r>
+      <w:proofErr w:type="spellEnd"/>
+      <w:r>
+        <w:t xml:space="preserve"> </w:t>
+      </w:r>
+      <w:proofErr w:type="gramStart"/>
+      <w:r>
+        <w:t>( “</w:t>
+      </w:r>
+      <w:proofErr w:type="gramEnd"/>
+      <w:r>
+        <w:t>_</w:t>
+      </w:r>
+      <w:proofErr w:type="spellStart"/>
+      <w:r>
+        <w:t>RestaurantSummary</w:t>
+      </w:r>
+      <w:proofErr w:type="spellEnd"/>
+      <w:r>
+        <w:t>”, item )</w:t>
+      </w:r>
+    </w:p>
+    <w:p>
+      <w:pPr>
+        <w:spacing w:after="0"/>
+        <w:ind w:left="720"/>
+      </w:pPr>
+      <w:r>
+        <w:t>}</w:t>
+      </w:r>
+    </w:p>
+    <w:p>
+      <w:pPr>
+        <w:spacing w:after="0"/>
+      </w:pPr>
+      <w:r>
+        <w:t xml:space="preserve">Recall that – in this context – the Model is the list of restaurants; therefore, item refers to a single restaurant.  </w:t>
+      </w:r>
+      <w:r>
+        <w:t>The underscore in “_</w:t>
+      </w:r>
+      <w:proofErr w:type="spellStart"/>
+      <w:r>
+        <w:t>RestaurantSummary</w:t>
+      </w:r>
+      <w:proofErr w:type="spellEnd"/>
+      <w:r>
+        <w:t xml:space="preserve">” is not required; but it is a useful naming convention to distinguish between content </w:t>
+      </w:r>
+      <w:r>
+        <w:rPr>
+          <w:b/>
+        </w:rPr>
+        <w:t>view</w:t>
+      </w:r>
+      <w:r>
+        <w:t xml:space="preserve">s and special </w:t>
+      </w:r>
+      <w:r>
+        <w:rPr>
+          <w:b/>
+        </w:rPr>
+        <w:t>view</w:t>
+      </w:r>
+      <w:r>
+        <w:t xml:space="preserve">s.  </w:t>
+      </w:r>
+      <w:r>
+        <w:t xml:space="preserve">The </w:t>
+      </w:r>
+      <w:r>
+        <w:t xml:space="preserve">“item” </w:t>
+      </w:r>
+      <w:r>
+        <w:t xml:space="preserve">object </w:t>
+      </w:r>
+      <w:r>
+        <w:t xml:space="preserve">in the code above parameterizes the markup provided by the </w:t>
+      </w:r>
+      <w:r>
+        <w:rPr>
+          <w:b/>
+        </w:rPr>
+        <w:t>partial view</w:t>
+      </w:r>
+      <w:r>
+        <w:t xml:space="preserve"> in a manner analogous to the way the “model” object parameterizes the content </w:t>
+      </w:r>
+      <w:r>
+        <w:rPr>
+          <w:b/>
+        </w:rPr>
+        <w:t>view</w:t>
+      </w:r>
+      <w:r>
+        <w:t>.</w:t>
+      </w:r>
+    </w:p>
+    <w:p>
+      <w:pPr>
+        <w:spacing w:after="0"/>
+      </w:pPr>
+      <w:r>
+        <w:t xml:space="preserve"> </w:t>
+      </w:r>
+    </w:p>
+    <w:p>
+      <w:pPr>
+        <w:spacing w:after="0"/>
+      </w:pPr>
+      <w:r>
+        <w:lastRenderedPageBreak/>
+        <w:t xml:space="preserve">You have the option of creating the </w:t>
+      </w:r>
+      <w:r>
+        <w:rPr>
+          <w:b/>
+        </w:rPr>
+        <w:t>partial view</w:t>
+      </w:r>
+      <w:r>
+        <w:t xml:space="preserve"> _</w:t>
+      </w:r>
+      <w:proofErr w:type="spellStart"/>
+      <w:r>
+        <w:t>RestaurantSummary</w:t>
+      </w:r>
+      <w:proofErr w:type="spellEnd"/>
+      <w:r>
+        <w:t xml:space="preserve"> in the Views/Shared folder or in the Views/Restaurants.  Placing it in the Views/Shared folder makes it available to be used by any content </w:t>
+      </w:r>
+      <w:r>
+        <w:rPr>
+          <w:b/>
+        </w:rPr>
+        <w:t>view</w:t>
+      </w:r>
+      <w:r>
+        <w:t xml:space="preserve"> in Ode to Food; placing it in the Views/Restaurants folder limits its scope to content </w:t>
+      </w:r>
+      <w:r>
+        <w:rPr>
+          <w:b/>
+        </w:rPr>
+        <w:t>view</w:t>
+      </w:r>
+      <w:r>
+        <w:t>s that pertain to restaurants.  Since its subject matter is “restaurants”, the latter is more appropriate.</w:t>
+      </w:r>
+    </w:p>
+    <w:p>
+      <w:pPr>
+        <w:pStyle w:val="ListParagraph"/>
+        <w:numPr>
+          <w:ilvl w:val="0"/>
+          <w:numId w:val="38"/>
+        </w:numPr>
+        <w:spacing w:after="0"/>
+      </w:pPr>
+      <w:r>
+        <w:t>Right-click Views/Restaurants</w:t>
+      </w:r>
+      <w:r>
+        <w:t xml:space="preserve"> in the </w:t>
+      </w:r>
+      <w:r>
+        <w:rPr>
+          <w:b/>
+        </w:rPr>
+        <w:t>Solution Explorer</w:t>
+      </w:r>
+      <w:r>
+        <w:t xml:space="preserve">; select </w:t>
+      </w:r>
+      <w:r>
+        <w:rPr>
+          <w:b/>
+        </w:rPr>
+        <w:t>Add &gt;</w:t>
+      </w:r>
+      <w:r>
+        <w:rPr>
+          <w:b/>
+        </w:rPr>
+        <w:t xml:space="preserve"> View . . .</w:t>
+      </w:r>
+      <w:r>
+        <w:t xml:space="preserve">  </w:t>
+      </w:r>
+      <w:proofErr w:type="spellStart"/>
+      <w:r>
+        <w:t>VisualStudio</w:t>
+      </w:r>
+      <w:proofErr w:type="spellEnd"/>
+      <w:r>
+        <w:t xml:space="preserve"> displays the pop-up dialog titled </w:t>
+      </w:r>
+      <w:r>
+        <w:rPr>
+          <w:b/>
+        </w:rPr>
+        <w:t>Add View</w:t>
+      </w:r>
+      <w:r>
+        <w:t>.</w:t>
+      </w:r>
+    </w:p>
+    <w:p>
+      <w:pPr>
+        <w:pStyle w:val="ListParagraph"/>
+        <w:numPr>
+          <w:ilvl w:val="0"/>
+          <w:numId w:val="38"/>
+        </w:numPr>
+        <w:spacing w:after="0"/>
+      </w:pPr>
+      <w:r>
+        <w:t>Put _</w:t>
+      </w:r>
+      <w:proofErr w:type="spellStart"/>
+      <w:r>
+        <w:t>RestaurantSummary</w:t>
+      </w:r>
+      <w:proofErr w:type="spellEnd"/>
+      <w:r>
+        <w:t xml:space="preserve"> in the </w:t>
+      </w:r>
+      <w:r>
+        <w:rPr>
+          <w:b/>
+        </w:rPr>
+        <w:t>View name</w:t>
+      </w:r>
+      <w:r>
+        <w:t xml:space="preserve"> text box.  Leave the default “Empty (without model)” in the </w:t>
+      </w:r>
+      <w:r>
+        <w:rPr>
+          <w:b/>
+        </w:rPr>
+        <w:t>Template:</w:t>
+      </w:r>
+      <w:r>
+        <w:t xml:space="preserve">  text box unchanged.  Click the check box </w:t>
+      </w:r>
+      <w:r>
+        <w:rPr>
+          <w:b/>
+        </w:rPr>
+        <w:t>Create a partial view</w:t>
+      </w:r>
+      <w:r>
+        <w:t>.</w:t>
+      </w:r>
+      <w:r>
+        <w:t xml:space="preserve">  Click the </w:t>
+      </w:r>
+      <w:r>
+        <w:rPr>
+          <w:b/>
+        </w:rPr>
+        <w:t>Add</w:t>
+      </w:r>
+      <w:r>
+        <w:t xml:space="preserve"> command button.  Visual Studio creates the </w:t>
+      </w:r>
+      <w:r>
+        <w:rPr>
+          <w:b/>
+        </w:rPr>
+        <w:t>partial view</w:t>
+      </w:r>
+      <w:r>
+        <w:t>’s .</w:t>
+      </w:r>
+      <w:proofErr w:type="spellStart"/>
+      <w:r>
+        <w:t>cshtml</w:t>
+      </w:r>
+      <w:proofErr w:type="spellEnd"/>
+      <w:r>
+        <w:rPr>
+          <w:b/>
+        </w:rPr>
+        <w:t xml:space="preserve"> </w:t>
+      </w:r>
+      <w:r>
+        <w:t>file, and displays it as a blank razor page.</w:t>
+      </w:r>
+    </w:p>
+    <w:p>
+      <w:pPr>
+        <w:pStyle w:val="ListParagraph"/>
+        <w:spacing w:after="0"/>
+        <w:ind w:left="0"/>
+      </w:pPr>
+    </w:p>
+    <w:p>
+      <w:pPr>
+        <w:pStyle w:val="ListParagraph"/>
+        <w:spacing w:after="0"/>
+        <w:ind w:left="0"/>
+      </w:pPr>
+      <w:r>
+        <w:t xml:space="preserve">In the manner analogous to </w:t>
+      </w:r>
+      <w:r>
+        <w:t xml:space="preserve">a </w:t>
+      </w:r>
+      <w:r>
+        <w:t xml:space="preserve">content </w:t>
+      </w:r>
+      <w:r>
+        <w:rPr>
+          <w:b/>
+        </w:rPr>
+        <w:t>view</w:t>
+      </w:r>
+      <w:r>
+        <w:t xml:space="preserve"> the </w:t>
+      </w:r>
+      <w:r>
+        <w:rPr>
+          <w:b/>
+        </w:rPr>
+        <w:t>partial view</w:t>
+      </w:r>
+      <w:r>
+        <w:t xml:space="preserve"> optionally begins with an </w:t>
+      </w:r>
+      <w:proofErr w:type="gramStart"/>
+      <w:r>
+        <w:t>@model</w:t>
+      </w:r>
+      <w:r>
+        <w:rPr>
+          <w:b/>
+        </w:rPr>
+        <w:t xml:space="preserve"> </w:t>
+      </w:r>
+      <w:r>
+        <w:t xml:space="preserve"> directive</w:t>
+      </w:r>
+      <w:proofErr w:type="gramEnd"/>
+      <w:r>
+        <w:t xml:space="preserve">; in this case the </w:t>
+      </w:r>
+      <w:r>
+        <w:rPr>
+          <w:b/>
+        </w:rPr>
+        <w:t>model</w:t>
+      </w:r>
+      <w:r>
+        <w:t xml:space="preserve"> for this </w:t>
+      </w:r>
+      <w:r>
+        <w:rPr>
+          <w:b/>
+        </w:rPr>
+        <w:t>view</w:t>
+      </w:r>
+      <w:r>
+        <w:t xml:space="preserve"> is an individual restaurant.  On the 1</w:t>
+      </w:r>
+      <w:r>
+        <w:rPr>
+          <w:vertAlign w:val="superscript"/>
+        </w:rPr>
+        <w:t>st</w:t>
+      </w:r>
+      <w:r>
+        <w:t xml:space="preserve"> line of _</w:t>
+      </w:r>
+      <w:proofErr w:type="spellStart"/>
+      <w:r>
+        <w:t>RestaurantSummary.cshtml</w:t>
+      </w:r>
+      <w:proofErr w:type="spellEnd"/>
+      <w:r>
+        <w:t xml:space="preserve"> type</w:t>
+      </w:r>
+    </w:p>
+    <w:p>
+      <w:pPr>
+        <w:pStyle w:val="ListParagraph"/>
+        <w:spacing w:after="0"/>
+      </w:pPr>
+      <w:proofErr w:type="gramStart"/>
+      <w:r>
+        <w:t xml:space="preserve">@model  </w:t>
+      </w:r>
+      <w:proofErr w:type="spellStart"/>
+      <w:r>
+        <w:t>OdeToFood.Data.Models</w:t>
+      </w:r>
+      <w:r>
+        <w:t>.Restaurant</w:t>
+      </w:r>
+      <w:proofErr w:type="spellEnd"/>
+      <w:proofErr w:type="gramEnd"/>
+    </w:p>
+    <w:p>
+      <w:pPr>
+        <w:pStyle w:val="ListParagraph"/>
+        <w:spacing w:after="0"/>
+        <w:ind w:left="0"/>
+      </w:pPr>
+      <w:r>
+        <w:t xml:space="preserve">In addition to factoring out the code into the </w:t>
+      </w:r>
+      <w:r>
+        <w:rPr>
+          <w:b/>
+        </w:rPr>
+        <w:t>partial view</w:t>
+      </w:r>
+      <w:r>
+        <w:t>, we will be using a series of “boot</w:t>
+      </w:r>
+      <w:r>
+        <w:t>strap panels” instead of &lt;table&gt;, &lt;</w:t>
+      </w:r>
+      <w:proofErr w:type="spellStart"/>
+      <w:proofErr w:type="gramStart"/>
+      <w:r>
+        <w:t>tr</w:t>
+      </w:r>
+      <w:proofErr w:type="spellEnd"/>
+      <w:proofErr w:type="gramEnd"/>
+      <w:r>
+        <w:t xml:space="preserve">&gt;, and &lt;td&gt;.  (In another course a </w:t>
+      </w:r>
+      <w:proofErr w:type="spellStart"/>
+      <w:r>
+        <w:t>Pluralsight</w:t>
+      </w:r>
+      <w:proofErr w:type="spellEnd"/>
+      <w:r>
+        <w:t xml:space="preserve"> instructor said – emphatically – to use HTML table directives only for creating tables, and not for positioning.)  I am uncertain what “bootstrap panels” means in this context, but evidently it is a judicious combination of &lt;div&gt;’s and CSS.</w:t>
+      </w:r>
+    </w:p>
+    <w:p>
+      <w:pPr>
+        <w:pStyle w:val="ListParagraph"/>
+        <w:spacing w:after="0"/>
+        <w:ind w:left="0"/>
+      </w:pPr>
+    </w:p>
+    <w:p>
+      <w:pPr>
+        <w:pStyle w:val="ListParagraph"/>
+        <w:spacing w:after="0"/>
+        <w:ind w:left="0"/>
+      </w:pPr>
+      <w:r>
+        <w:t xml:space="preserve">Next add (to </w:t>
+      </w:r>
+      <w:r>
+        <w:t>_</w:t>
+      </w:r>
+      <w:proofErr w:type="spellStart"/>
+      <w:r>
+        <w:t>RestaurantSummary.cshtml</w:t>
+      </w:r>
+      <w:proofErr w:type="spellEnd"/>
+      <w:r>
+        <w:t>)</w:t>
+      </w:r>
+    </w:p>
+    <w:p>
+      <w:pPr>
+        <w:pStyle w:val="ListParagraph"/>
+        <w:spacing w:after="0"/>
+      </w:pPr>
+      <w:r>
+        <w:t>&lt;div class=”panel panel-default” &gt;</w:t>
+      </w:r>
+    </w:p>
+    <w:p>
+      <w:pPr>
+        <w:pStyle w:val="ListParagraph"/>
+        <w:spacing w:after="0"/>
+      </w:pPr>
+      <w:r>
+        <w:tab/>
+        <w:t>&lt;</w:t>
+      </w:r>
+      <w:proofErr w:type="gramStart"/>
+      <w:r>
+        <w:t>div</w:t>
+      </w:r>
+      <w:proofErr w:type="gramEnd"/>
+      <w:r>
+        <w:t xml:space="preserve"> class-“</w:t>
+      </w:r>
+      <w:r>
+        <w:t>panel-heading”</w:t>
+      </w:r>
+      <w:r>
+        <w:t>&gt;</w:t>
+      </w:r>
+    </w:p>
+    <w:p>
+      <w:pPr>
+        <w:pStyle w:val="ListParagraph"/>
+        <w:spacing w:after="0"/>
+        <w:ind w:left="2160"/>
+      </w:pPr>
+      <w:r>
+        <w:t>&lt;h3 class=”panel-title”&gt;</w:t>
+      </w:r>
+      <w:r>
+        <w:t>@</w:t>
+      </w:r>
+      <w:proofErr w:type="spellStart"/>
+      <w:r>
+        <w:t>M</w:t>
+      </w:r>
+      <w:r>
+        <w:t>odel.Name</w:t>
+      </w:r>
+      <w:proofErr w:type="spellEnd"/>
+      <w:r>
+        <w:t>&lt;</w:t>
+      </w:r>
+      <w:r>
+        <w:t>/h3&gt;</w:t>
+      </w:r>
+    </w:p>
+    <w:p>
+      <w:pPr>
+        <w:pStyle w:val="ListParagraph"/>
+        <w:spacing w:after="0"/>
+      </w:pPr>
+      <w:r>
+        <w:tab/>
+        <w:t>&lt;/div&gt;</w:t>
+      </w:r>
+    </w:p>
+    <w:p>
+      <w:pPr>
+        <w:pStyle w:val="ListParagraph"/>
+        <w:spacing w:after="0"/>
+      </w:pPr>
+      <w:r>
+        <w:tab/>
+        <w:t>&lt;div class=”panel-body”&gt;</w:t>
+      </w:r>
+    </w:p>
+    <w:p>
+      <w:pPr>
+        <w:pStyle w:val="ListParagraph"/>
+        <w:spacing w:after="0"/>
+        <w:ind w:left="1440"/>
+      </w:pPr>
+      <w:r>
+        <w:t xml:space="preserve">                </w:t>
+      </w:r>
+      <w:proofErr w:type="gramStart"/>
+      <w:r>
+        <w:t>@</w:t>
+      </w:r>
+      <w:proofErr w:type="spellStart"/>
+      <w:r>
+        <w:t>Html.ActionLink</w:t>
+      </w:r>
+      <w:proofErr w:type="spellEnd"/>
+      <w:r>
+        <w:t>(</w:t>
+      </w:r>
+      <w:proofErr w:type="gramEnd"/>
+      <w:r>
+        <w:t xml:space="preserve">"Edit", "Edit", new { id = </w:t>
+      </w:r>
+      <w:proofErr w:type="spellStart"/>
+      <w:r>
+        <w:t>Model</w:t>
+      </w:r>
+      <w:r>
+        <w:t>.Id</w:t>
+      </w:r>
+      <w:proofErr w:type="spellEnd"/>
+      <w:r>
+        <w:t xml:space="preserve"> }) |</w:t>
+      </w:r>
+    </w:p>
+    <w:p>
+      <w:pPr>
+        <w:pStyle w:val="ListParagraph"/>
+        <w:spacing w:after="0"/>
+        <w:ind w:left="1440"/>
+      </w:pPr>
+      <w:r>
+        <w:t xml:space="preserve">                </w:t>
+      </w:r>
+      <w:proofErr w:type="gramStart"/>
+      <w:r>
+        <w:t>@</w:t>
+      </w:r>
+      <w:proofErr w:type="spellStart"/>
+      <w:r>
+        <w:t>Html.ActionLink</w:t>
+      </w:r>
+      <w:proofErr w:type="spellEnd"/>
+      <w:r>
+        <w:t>(</w:t>
+      </w:r>
+      <w:proofErr w:type="gramEnd"/>
+      <w:r>
+        <w:t xml:space="preserve">"Details", "Details", new { id = </w:t>
+      </w:r>
+      <w:proofErr w:type="spellStart"/>
+      <w:r>
+        <w:t>Model</w:t>
+      </w:r>
+      <w:r>
+        <w:t>.Id</w:t>
+      </w:r>
+      <w:proofErr w:type="spellEnd"/>
+      <w:r>
+        <w:t xml:space="preserve"> }) |</w:t>
+      </w:r>
+    </w:p>
+    <w:p>
+      <w:pPr>
+        <w:pStyle w:val="ListParagraph"/>
+        <w:spacing w:after="0"/>
+        <w:ind w:left="1440"/>
+      </w:pPr>
+      <w:r>
+        <w:t xml:space="preserve">                </w:t>
+      </w:r>
+      <w:proofErr w:type="gramStart"/>
+      <w:r>
+        <w:t>@</w:t>
+      </w:r>
+      <w:proofErr w:type="spellStart"/>
+      <w:r>
+        <w:t>Html.ActionLink</w:t>
+      </w:r>
+      <w:proofErr w:type="spellEnd"/>
+      <w:r>
+        <w:t>(</w:t>
+      </w:r>
+      <w:proofErr w:type="gramEnd"/>
+      <w:r>
+        <w:t xml:space="preserve">"Delete", "Delete", new { id = </w:t>
+      </w:r>
+      <w:proofErr w:type="spellStart"/>
+      <w:r>
+        <w:t>Model</w:t>
+      </w:r>
+      <w:r>
+        <w:t>.Id</w:t>
+      </w:r>
+      <w:proofErr w:type="spellEnd"/>
+      <w:r>
+        <w:t xml:space="preserve"> })</w:t>
+      </w:r>
+    </w:p>
+    <w:p>
+      <w:pPr>
+        <w:pStyle w:val="ListParagraph"/>
+        <w:spacing w:after="0"/>
+        <w:ind w:left="1440"/>
+      </w:pPr>
+      <w:r>
+        <w:t>&lt;/div&gt;</w:t>
+      </w:r>
+    </w:p>
+    <w:p>
+      <w:pPr>
+        <w:pStyle w:val="ListParagraph"/>
+        <w:spacing w:after="0"/>
+      </w:pPr>
+      <w:r>
+        <w:t>&lt;/div&gt;</w:t>
+      </w:r>
+    </w:p>
+    <w:p>
+      <w:pPr>
+        <w:spacing w:after="0"/>
+      </w:pPr>
+    </w:p>
+    <w:p>
+      <w:pPr>
+        <w:spacing w:after="0"/>
+      </w:pPr>
+      <w:r>
+        <w:t>Build and test the web application.</w:t>
+      </w:r>
       <w:bookmarkStart w:id="30" w:name="_GoBack"/>
-      <w:bookmarkEnd w:id="29"/>
       <w:bookmarkEnd w:id="30"/>
-      <w:r>
-        <w:t>Reusing HTML with Partial Views</w:t>
-      </w:r>
     </w:p>
     <w:sectPr>
       <w:footerReference w:type="default" r:id="rId12"/>
@@ -21877,7 +22752,7 @@
           <w:rPr>
             <w:noProof/>
           </w:rPr>
-          <w:t>1</w:t>
+          <w:t>33</w:t>
         </w:r>
         <w:r>
           <w:rPr>
@@ -22265,7 +23140,7 @@
   <w:abstractNum w:abstractNumId="3">
     <w:nsid w:val="0F8E7699"/>
     <w:multiLevelType w:val="hybridMultilevel"/>
-    <w:tmpl w:val="1AB634F6"/>
+    <w:tmpl w:val="BA6084E0"/>
     <w:lvl w:ilvl="0" w:tplc="04090001">
       <w:start w:val="1"/>
       <w:numFmt w:val="bullet"/>
@@ -27229,7 +28104,7 @@
 </file>
 
 <file path=customXml/itemProps1.xml><?xml version="1.0" encoding="utf-8"?>
-<ds:datastoreItem xmlns:ds="http://schemas.openxmlformats.org/officeDocument/2006/customXml" ds:itemID="{05C9D21E-35BC-4AA4-AD49-EDF3ABD81789}">
+<ds:datastoreItem xmlns:ds="http://schemas.openxmlformats.org/officeDocument/2006/customXml" ds:itemID="{9A39F6ED-B0B9-407D-B2B3-FEC27F3DADB3}">
   <ds:schemaRefs>
     <ds:schemaRef ds:uri="http://schemas.openxmlformats.org/officeDocument/2006/bibliography"/>
   </ds:schemaRefs>

</xml_diff>

<commit_message>
Add notes for the section "Managing Client Libraries".
</commit_message>
<xml_diff>
--- a/ASP.NET_MVC_5_Fundamentals/ASP.NET_MVC_5_Fundamentals.docx
+++ b/ASP.NET_MVC_5_Fundamentals/ASP.NET_MVC_5_Fundamentals.docx
@@ -673,19 +673,7 @@
                 <w:rPr>
                   <w:rStyle w:val="Hyperlink"/>
                 </w:rPr>
-                <w:t>Passing D</w:t>
-              </w:r>
-              <w:r>
-                <w:rPr>
-                  <w:rStyle w:val="Hyperlink"/>
-                </w:rPr>
-                <w:t>a</w:t>
-              </w:r>
-              <w:r>
-                <w:rPr>
-                  <w:rStyle w:val="Hyperlink"/>
-                </w:rPr>
-                <w:t>ta across Requests with TempData</w:t>
+                <w:t>Passing Data across Requests with TempData</w:t>
               </w:r>
             </w:hyperlink>
             <w:hyperlink w:anchor="_Adding_AJAX_to" w:history="1"/>
@@ -704,13 +692,15 @@
             <w:tcW w:w="4788" w:type="dxa"/>
           </w:tcPr>
           <w:p>
+            <w:hyperlink w:anchor="_Managing_Client_Libraries" w:history="1">
+              <w:r>
+                <w:rPr>
+                  <w:rStyle w:val="Hyperlink"/>
+                </w:rPr>
+                <w:t>Managing Client Libraries</w:t>
+              </w:r>
+            </w:hyperlink>
             <w:hyperlink w:anchor="_Authentication_and_Authorization" w:history="1"/>
-            <w:r>
-              <w:rPr>
-                <w:rStyle w:val="Hyperlink"/>
-              </w:rPr>
-              <w:t xml:space="preserve"> </w:t>
-            </w:r>
           </w:p>
         </w:tc>
         <w:tc>
@@ -16380,13 +16370,7 @@
         <w:spacing w:after="0"/>
       </w:pPr>
       <w:r>
-        <w:t xml:space="preserve">Navigate to </w:t>
-      </w:r>
-      <w:r>
-        <w:t>OdeToFood.Web/Controllers/</w:t>
-      </w:r>
-      <w:r>
-        <w:t xml:space="preserve">RestaurantsController.cs, action method [HttpPost] Edit </w:t>
+        <w:t xml:space="preserve">Navigate to OdeToFood.Web/Controllers/RestaurantsController.cs, action method [HttpPost] Edit </w:t>
       </w:r>
       <w:proofErr w:type="gramStart"/>
       <w:r>
@@ -16456,13 +16440,7 @@
         <w:t>Layout view</w:t>
       </w:r>
       <w:r>
-        <w:t xml:space="preserve"> is preferable, because then it could be used in a context other than editing a restaurant.  </w:t>
-      </w:r>
-      <w:r>
-        <w:t>OdeToFood.Web/</w:t>
-      </w:r>
-      <w:r>
-        <w:t>Views/Shared/_Layout.cshtml.</w:t>
+        <w:t xml:space="preserve"> is preferable, because then it could be used in a context other than editing a restaurant.  OdeToFood.Web/Views/Shared/_Layout.cshtml.</w:t>
       </w:r>
     </w:p>
     <w:p>
@@ -16491,118 +16469,410 @@
       </w:r>
       <w:proofErr w:type="gramEnd"/>
       <w:r>
+        <w:t>).</w:t>
+      </w:r>
+    </w:p>
+    <w:p>
+      <w:pPr>
+        <w:pStyle w:val="ListParagraph"/>
+        <w:spacing w:after="0"/>
+        <w:ind w:left="1440"/>
+      </w:pPr>
+      <w:r>
+        <w:t>@</w:t>
+      </w:r>
+      <w:r>
+        <w:t xml:space="preserve">if </w:t>
+      </w:r>
+      <w:proofErr w:type="gramStart"/>
+      <w:r>
+        <w:t>( TempData</w:t>
+      </w:r>
+      <w:proofErr w:type="gramEnd"/>
+      <w:r>
+        <w:t xml:space="preserve"> [ “Message” ] != null )</w:t>
+      </w:r>
+    </w:p>
+    <w:p>
+      <w:pPr>
+        <w:pStyle w:val="ListParagraph"/>
+        <w:spacing w:after="0"/>
+        <w:ind w:left="1440"/>
+      </w:pPr>
+      <w:r>
+        <w:t>{</w:t>
+      </w:r>
+    </w:p>
+    <w:p>
+      <w:pPr>
+        <w:pStyle w:val="ListParagraph"/>
+        <w:spacing w:after="0"/>
+        <w:ind w:left="2160"/>
+      </w:pPr>
+      <w:r>
+        <w:t>&lt;div class=”alert alert-info”&gt;</w:t>
+      </w:r>
+    </w:p>
+    <w:p>
+      <w:pPr>
+        <w:pStyle w:val="ListParagraph"/>
+        <w:spacing w:after="0"/>
+        <w:ind w:left="2880"/>
+      </w:pPr>
+      <w:r>
+        <w:t xml:space="preserve">@TempData </w:t>
+      </w:r>
+      <w:proofErr w:type="gramStart"/>
+      <w:r>
+        <w:t>[ “</w:t>
+      </w:r>
+      <w:proofErr w:type="gramEnd"/>
+      <w:r>
+        <w:t>Message” ]</w:t>
+      </w:r>
+    </w:p>
+    <w:p>
+      <w:pPr>
+        <w:spacing w:after="0"/>
+        <w:ind w:left="2160"/>
+      </w:pPr>
+      <w:r>
+        <w:t>&lt;/div&gt;</w:t>
+      </w:r>
+    </w:p>
+    <w:p>
+      <w:pPr>
+        <w:spacing w:after="0"/>
+        <w:ind w:left="1440"/>
+      </w:pPr>
+      <w:r>
+        <w:t>}</w:t>
+      </w:r>
+    </w:p>
+    <w:p>
+      <w:pPr>
+        <w:spacing w:after="0"/>
+        <w:ind w:left="1440"/>
+      </w:pPr>
+    </w:p>
+    <w:p>
+      <w:r>
+        <w:t>Build and test the web application.  Verify that the message displays after a change to the restaurant, but it is no longer displayed when one displays the details page subsequently.</w:t>
+      </w:r>
+    </w:p>
+    <w:p>
+      <w:pPr>
+        <w:pStyle w:val="Heading2"/>
+      </w:pPr>
+      <w:bookmarkStart w:id="31" w:name="_Managing_Client_Libraries"/>
+      <w:bookmarkEnd w:id="31"/>
+      <w:r>
+        <w:t>Managing Client Libraries</w:t>
+      </w:r>
+    </w:p>
+    <w:p>
+      <w:r>
+        <w:t>The term “Client Side Libraries” refers to the files in OdeToFood.Web/Scripts.</w:t>
+      </w:r>
+    </w:p>
+    <w:p>
+      <w:r>
+        <w:t>Many of these are JQuery scripts.  When the script’s file name contains “.min”, that means that the script is minified, i.e. crunched down to make it very small – primarily to maximize down-loading speed; the minifier removes unnecessary white space, and it renames variables to reduce the n</w:t>
+      </w:r>
+      <w:r>
+        <w:t>umber of characters in the name</w:t>
+      </w:r>
+      <w:r>
+        <w:t xml:space="preserve">s </w:t>
+      </w:r>
+      <w:r>
+        <w:t>of the variables.</w:t>
+      </w:r>
+    </w:p>
+    <w:p>
+      <w:r>
+        <w:t>Some of the jquery script’s filenames contain “.validate”, and these scripts participate in client-side validation.</w:t>
+      </w:r>
+    </w:p>
+    <w:p>
+      <w:r>
+        <w:t>The script bootstrap.js contains some interactive components such as a rotating picture.</w:t>
+      </w:r>
+      <w:r>
+        <w:t xml:space="preserve">  This script works in conjunction with the bootstrap CSS files, which reside in OdeToFood.Web/Content.</w:t>
+      </w:r>
+    </w:p>
+    <w:p>
+      <w:proofErr w:type="gramStart"/>
+      <w:r>
+        <w:t>The script whose name begins with “modernizr”</w:t>
+      </w:r>
+      <w:r>
+        <w:t>.</w:t>
+      </w:r>
+      <w:proofErr w:type="gramEnd"/>
+      <w:r>
+        <w:t xml:space="preserve">  It deals with older web browsers; this allows clients with older browsers to use the web application.</w:t>
+      </w:r>
+    </w:p>
+    <w:p>
+      <w:r>
+        <w:t xml:space="preserve">One of the difficult requirements is keeping these scripts up-to-date.  There are </w:t>
+      </w:r>
+      <w:proofErr w:type="gramStart"/>
+      <w:r>
+        <w:t>several  possible</w:t>
+      </w:r>
+      <w:proofErr w:type="gramEnd"/>
+      <w:r>
+        <w:t xml:space="preserve"> approaches, and the</w:t>
+      </w:r>
+      <w:r>
+        <w:t xml:space="preserve"> instructor describes these</w:t>
+      </w:r>
+      <w:r>
+        <w:t xml:space="preserve"> briefly.  The approach preferred by the instructor is facility built into Visual Studio.</w:t>
+      </w:r>
+    </w:p>
+    <w:p>
+      <w:pPr>
+        <w:pStyle w:val="ListParagraph"/>
+        <w:numPr>
+          <w:ilvl w:val="0"/>
+          <w:numId w:val="41"/>
+        </w:numPr>
+      </w:pPr>
+      <w:r>
+        <w:t xml:space="preserve">Right-click </w:t>
+      </w:r>
+      <w:r>
+        <w:rPr>
+          <w:b/>
+        </w:rPr>
+        <w:t>OdeToFood.Web</w:t>
+      </w:r>
+      <w:r>
+        <w:t xml:space="preserve">.  Then click </w:t>
+      </w:r>
+      <w:r>
+        <w:rPr>
+          <w:b/>
+        </w:rPr>
+        <w:t>Manage Client-Side Libraries</w:t>
+      </w:r>
+      <w:proofErr w:type="gramStart"/>
+      <w:r>
+        <w:rPr>
+          <w:b/>
+        </w:rPr>
+        <w:t>…</w:t>
+      </w:r>
+      <w:r>
+        <w:t xml:space="preserve">  &gt;</w:t>
+      </w:r>
+      <w:proofErr w:type="gramEnd"/>
+      <w:r>
+        <w:t xml:space="preserve"> </w:t>
+      </w:r>
+      <w:r>
+        <w:rPr>
+          <w:b/>
+        </w:rPr>
+        <w:t xml:space="preserve">Add </w:t>
+      </w:r>
+      <w:r>
+        <w:t xml:space="preserve"> &gt; </w:t>
+      </w:r>
+      <w:r>
+        <w:rPr>
+          <w:b/>
+        </w:rPr>
+        <w:t xml:space="preserve">Client-Side Library…  </w:t>
+      </w:r>
+      <w:r>
+        <w:t>VisualStudio responds by displaying a pop-up dialog titled “Add Client-Side Library”.</w:t>
+      </w:r>
+    </w:p>
+    <w:p>
+      <w:pPr>
+        <w:pStyle w:val="ListParagraph"/>
+        <w:numPr>
+          <w:ilvl w:val="0"/>
+          <w:numId w:val="41"/>
+        </w:numPr>
+      </w:pPr>
+      <w:r>
+        <w:lastRenderedPageBreak/>
+        <w:t xml:space="preserve">We can use this dialog to update library files.  For example, if we want to update jquery files, we would type “jquery” in the </w:t>
+      </w:r>
+      <w:r>
+        <w:rPr>
+          <w:b/>
+        </w:rPr>
+        <w:t>Library:</w:t>
+      </w:r>
+      <w:r>
+        <w:t xml:space="preserve"> text box followed by the </w:t>
+      </w:r>
+      <w:r>
+        <w:rPr>
+          <w:b/>
+        </w:rPr>
+        <w:t>Enter</w:t>
+      </w:r>
+      <w:r>
+        <w:t xml:space="preserve"> key.  </w:t>
+      </w:r>
+      <w:r>
+        <w:t>(</w:t>
+      </w:r>
+      <w:r>
+        <w:t>As of today’s date, VisualStudio responds by appending “3.5.1”.</w:t>
+      </w:r>
+      <w:r>
         <w:t>)</w:t>
       </w:r>
       <w:r>
+        <w:t xml:space="preserve">  If I click the </w:t>
+      </w:r>
+      <w:r>
+        <w:rPr>
+          <w:b/>
+        </w:rPr>
+        <w:t>Install</w:t>
+      </w:r>
+      <w:r>
+        <w:t xml:space="preserve"> command button, VisualStudio would</w:t>
+      </w:r>
+      <w:r>
+        <w:t xml:space="preserve"> (1)</w:t>
+      </w:r>
+      <w:r>
+        <w:t xml:space="preserve"> install updated versions into </w:t>
+      </w:r>
+      <w:r>
+        <w:t xml:space="preserve">a new folder </w:t>
+      </w:r>
+      <w:r>
+        <w:rPr>
+          <w:b/>
+        </w:rPr>
+        <w:t>OdeToFood.Web/Lib</w:t>
+      </w:r>
+      <w:r>
+        <w:t xml:space="preserve">, and </w:t>
+      </w:r>
+      <w:r>
+        <w:t xml:space="preserve">(2) </w:t>
+      </w:r>
+      <w:r>
+        <w:t>create a</w:t>
+      </w:r>
+      <w:r>
+        <w:t xml:space="preserve"> new file </w:t>
+      </w:r>
+      <w:r>
+        <w:rPr>
+          <w:b/>
+        </w:rPr>
+        <w:t>libman.json</w:t>
+      </w:r>
+      <w:r>
         <w:t>.</w:t>
       </w:r>
     </w:p>
     <w:p>
       <w:pPr>
         <w:pStyle w:val="ListParagraph"/>
-        <w:spacing w:after="0"/>
-        <w:ind w:left="1440"/>
-      </w:pPr>
-      <w:r>
-        <w:t>@</w:t>
-      </w:r>
-      <w:r>
-        <w:t xml:space="preserve">if </w:t>
-      </w:r>
-      <w:proofErr w:type="gramStart"/>
-      <w:r>
-        <w:t>( TempData</w:t>
-      </w:r>
-      <w:proofErr w:type="gramEnd"/>
-      <w:r>
-        <w:t xml:space="preserve"> [ “Message” ] </w:t>
-      </w:r>
-      <w:r>
-        <w:t>!</w:t>
-      </w:r>
-      <w:r>
-        <w:t>=</w:t>
-      </w:r>
-      <w:r>
-        <w:t xml:space="preserve"> null )</w:t>
-      </w:r>
-    </w:p>
-    <w:p>
-      <w:pPr>
-        <w:pStyle w:val="ListParagraph"/>
-        <w:spacing w:after="0"/>
-        <w:ind w:left="1440"/>
-      </w:pPr>
-      <w:r>
-        <w:t>{</w:t>
-      </w:r>
-    </w:p>
-    <w:p>
-      <w:pPr>
-        <w:pStyle w:val="ListParagraph"/>
-        <w:spacing w:after="0"/>
-        <w:ind w:left="2160"/>
-      </w:pPr>
-      <w:r>
-        <w:t>&lt;div class=”alert alert-info”&gt;</w:t>
-      </w:r>
-    </w:p>
-    <w:p>
-      <w:pPr>
-        <w:pStyle w:val="ListParagraph"/>
-        <w:spacing w:after="0"/>
-        <w:ind w:left="2880"/>
-      </w:pPr>
-      <w:r>
-        <w:t>@</w:t>
-      </w:r>
-      <w:r>
-        <w:t xml:space="preserve">TempData </w:t>
-      </w:r>
-      <w:proofErr w:type="gramStart"/>
-      <w:r>
-        <w:t>[ “</w:t>
-      </w:r>
-      <w:proofErr w:type="gramEnd"/>
-      <w:r>
-        <w:t>Message” ]</w:t>
-      </w:r>
-    </w:p>
-    <w:p>
-      <w:pPr>
-        <w:spacing w:after="0"/>
-        <w:ind w:left="2160"/>
-      </w:pPr>
-      <w:r>
-        <w:t>&lt;/div&gt;</w:t>
-      </w:r>
-    </w:p>
-    <w:p>
-      <w:pPr>
-        <w:spacing w:after="0"/>
-        <w:ind w:left="1440"/>
-      </w:pPr>
-      <w:r>
-        <w:t>}</w:t>
-      </w:r>
-    </w:p>
-    <w:p>
-      <w:pPr>
-        <w:spacing w:after="0"/>
-        <w:ind w:left="1440"/>
-      </w:pPr>
-    </w:p>
-    <w:p>
-      <w:r>
-        <w:t>Build and test the web application.  Verify that the message displays after a change to the restaurant</w:t>
-      </w:r>
-      <w:bookmarkStart w:id="31" w:name="_GoBack"/>
-      <w:bookmarkEnd w:id="31"/>
-      <w:r>
-        <w:t>, but it is no longer displayed when one displays the details page subsequently.</w:t>
-      </w:r>
-    </w:p>
-    <w:p/>
+      </w:pPr>
+    </w:p>
+    <w:p>
+      <w:pPr>
+        <w:pStyle w:val="ListParagraph"/>
+        <w:ind w:left="0"/>
+      </w:pPr>
+      <w:proofErr w:type="gramStart"/>
+      <w:r>
+        <w:rPr>
+          <w:b/>
+        </w:rPr>
+        <w:t>libman.json</w:t>
+      </w:r>
+      <w:proofErr w:type="gramEnd"/>
+      <w:r>
+        <w:rPr>
+          <w:b/>
+        </w:rPr>
+        <w:t xml:space="preserve"> </w:t>
+      </w:r>
+      <w:r>
+        <w:t xml:space="preserve">maintains a record of which updates were installed, and it shows the destination folders of  these installed new library versions.  If you follow this approach, </w:t>
+      </w:r>
+      <w:r>
+        <w:rPr>
+          <w:b/>
+        </w:rPr>
+        <w:t>libman.json</w:t>
+      </w:r>
+      <w:r>
+        <w:t xml:space="preserve"> should be included among the files tracked by</w:t>
+      </w:r>
+      <w:r>
+        <w:t xml:space="preserve"> Source Control (e.g. </w:t>
+      </w:r>
+      <w:r>
+        <w:t xml:space="preserve"> </w:t>
+      </w:r>
+      <w:proofErr w:type="gramStart"/>
+      <w:r>
+        <w:rPr>
+          <w:b/>
+        </w:rPr>
+        <w:t>Git</w:t>
+      </w:r>
+      <w:r>
+        <w:t>)</w:t>
+      </w:r>
+      <w:r>
+        <w:t>.</w:t>
+      </w:r>
+      <w:proofErr w:type="gramEnd"/>
+    </w:p>
+    <w:p>
+      <w:pPr>
+        <w:pStyle w:val="ListParagraph"/>
+        <w:ind w:left="0"/>
+      </w:pPr>
+    </w:p>
+    <w:p>
+      <w:pPr>
+        <w:pStyle w:val="ListParagraph"/>
+        <w:ind w:left="0"/>
+      </w:pPr>
+      <w:r>
+        <w:t>When I was shadowing this course, I did n</w:t>
+      </w:r>
+      <w:r>
+        <w:t>ot actually update the librarie; instead I</w:t>
+      </w:r>
+      <w:r>
+        <w:t xml:space="preserve"> follow</w:t>
+      </w:r>
+      <w:r>
+        <w:t>ed</w:t>
+      </w:r>
+      <w:r>
+        <w:t xml:space="preserve"> th</w:t>
+      </w:r>
+      <w:r>
+        <w:t>e example set by the instructor to continue using the versions</w:t>
+      </w:r>
+      <w:bookmarkStart w:id="32" w:name="_GoBack"/>
+      <w:bookmarkEnd w:id="32"/>
+      <w:r>
+        <w:t xml:space="preserve"> provided by the template.</w:t>
+      </w:r>
+    </w:p>
     <w:sectPr>
       <w:footerReference w:type="default" r:id="rId12"/>
       <w:pgSz w:w="12240" w:h="15840"/>
@@ -16673,7 +16943,7 @@
           <w:rPr>
             <w:noProof/>
           </w:rPr>
-          <w:t>34</w:t>
+          <w:t>35</w:t>
         </w:r>
         <w:r>
           <w:rPr>
@@ -19645,6 +19915,119 @@
     </w:lvl>
   </w:abstractNum>
   <w:abstractNum w:abstractNumId="27">
+    <w:nsid w:val="52280896"/>
+    <w:multiLevelType w:val="hybridMultilevel"/>
+    <w:tmpl w:val="3EA4A52C"/>
+    <w:lvl w:ilvl="0" w:tplc="04090001">
+      <w:start w:val="1"/>
+      <w:numFmt w:val="bullet"/>
+      <w:lvlText w:val=""/>
+      <w:lvlJc w:val="left"/>
+      <w:pPr>
+        <w:ind w:left="720" w:hanging="360"/>
+      </w:pPr>
+      <w:rPr>
+        <w:rFonts w:ascii="Symbol" w:hAnsi="Symbol" w:hint="default"/>
+      </w:rPr>
+    </w:lvl>
+    <w:lvl w:ilvl="1" w:tplc="04090003" w:tentative="1">
+      <w:start w:val="1"/>
+      <w:numFmt w:val="bullet"/>
+      <w:lvlText w:val="o"/>
+      <w:lvlJc w:val="left"/>
+      <w:pPr>
+        <w:ind w:left="1440" w:hanging="360"/>
+      </w:pPr>
+      <w:rPr>
+        <w:rFonts w:ascii="Courier New" w:hAnsi="Courier New" w:cs="Courier New" w:hint="default"/>
+      </w:rPr>
+    </w:lvl>
+    <w:lvl w:ilvl="2" w:tplc="04090005" w:tentative="1">
+      <w:start w:val="1"/>
+      <w:numFmt w:val="bullet"/>
+      <w:lvlText w:val=""/>
+      <w:lvlJc w:val="left"/>
+      <w:pPr>
+        <w:ind w:left="2160" w:hanging="360"/>
+      </w:pPr>
+      <w:rPr>
+        <w:rFonts w:ascii="Wingdings" w:hAnsi="Wingdings" w:hint="default"/>
+      </w:rPr>
+    </w:lvl>
+    <w:lvl w:ilvl="3" w:tplc="04090001" w:tentative="1">
+      <w:start w:val="1"/>
+      <w:numFmt w:val="bullet"/>
+      <w:lvlText w:val=""/>
+      <w:lvlJc w:val="left"/>
+      <w:pPr>
+        <w:ind w:left="2880" w:hanging="360"/>
+      </w:pPr>
+      <w:rPr>
+        <w:rFonts w:ascii="Symbol" w:hAnsi="Symbol" w:hint="default"/>
+      </w:rPr>
+    </w:lvl>
+    <w:lvl w:ilvl="4" w:tplc="04090003" w:tentative="1">
+      <w:start w:val="1"/>
+      <w:numFmt w:val="bullet"/>
+      <w:lvlText w:val="o"/>
+      <w:lvlJc w:val="left"/>
+      <w:pPr>
+        <w:ind w:left="3600" w:hanging="360"/>
+      </w:pPr>
+      <w:rPr>
+        <w:rFonts w:ascii="Courier New" w:hAnsi="Courier New" w:cs="Courier New" w:hint="default"/>
+      </w:rPr>
+    </w:lvl>
+    <w:lvl w:ilvl="5" w:tplc="04090005" w:tentative="1">
+      <w:start w:val="1"/>
+      <w:numFmt w:val="bullet"/>
+      <w:lvlText w:val=""/>
+      <w:lvlJc w:val="left"/>
+      <w:pPr>
+        <w:ind w:left="4320" w:hanging="360"/>
+      </w:pPr>
+      <w:rPr>
+        <w:rFonts w:ascii="Wingdings" w:hAnsi="Wingdings" w:hint="default"/>
+      </w:rPr>
+    </w:lvl>
+    <w:lvl w:ilvl="6" w:tplc="04090001" w:tentative="1">
+      <w:start w:val="1"/>
+      <w:numFmt w:val="bullet"/>
+      <w:lvlText w:val=""/>
+      <w:lvlJc w:val="left"/>
+      <w:pPr>
+        <w:ind w:left="5040" w:hanging="360"/>
+      </w:pPr>
+      <w:rPr>
+        <w:rFonts w:ascii="Symbol" w:hAnsi="Symbol" w:hint="default"/>
+      </w:rPr>
+    </w:lvl>
+    <w:lvl w:ilvl="7" w:tplc="04090003" w:tentative="1">
+      <w:start w:val="1"/>
+      <w:numFmt w:val="bullet"/>
+      <w:lvlText w:val="o"/>
+      <w:lvlJc w:val="left"/>
+      <w:pPr>
+        <w:ind w:left="5760" w:hanging="360"/>
+      </w:pPr>
+      <w:rPr>
+        <w:rFonts w:ascii="Courier New" w:hAnsi="Courier New" w:cs="Courier New" w:hint="default"/>
+      </w:rPr>
+    </w:lvl>
+    <w:lvl w:ilvl="8" w:tplc="04090005" w:tentative="1">
+      <w:start w:val="1"/>
+      <w:numFmt w:val="bullet"/>
+      <w:lvlText w:val=""/>
+      <w:lvlJc w:val="left"/>
+      <w:pPr>
+        <w:ind w:left="6480" w:hanging="360"/>
+      </w:pPr>
+      <w:rPr>
+        <w:rFonts w:ascii="Wingdings" w:hAnsi="Wingdings" w:hint="default"/>
+      </w:rPr>
+    </w:lvl>
+  </w:abstractNum>
+  <w:abstractNum w:abstractNumId="28">
     <w:nsid w:val="5B2D0F99"/>
     <w:multiLevelType w:val="hybridMultilevel"/>
     <w:tmpl w:val="3202073A"/>
@@ -19757,7 +20140,7 @@
       </w:rPr>
     </w:lvl>
   </w:abstractNum>
-  <w:abstractNum w:abstractNumId="28">
+  <w:abstractNum w:abstractNumId="29">
     <w:nsid w:val="5C28399B"/>
     <w:multiLevelType w:val="hybridMultilevel"/>
     <w:tmpl w:val="49220D3A"/>
@@ -19870,7 +20253,7 @@
       </w:rPr>
     </w:lvl>
   </w:abstractNum>
-  <w:abstractNum w:abstractNumId="29">
+  <w:abstractNum w:abstractNumId="30">
     <w:nsid w:val="60637DF4"/>
     <w:multiLevelType w:val="hybridMultilevel"/>
     <w:tmpl w:val="80EC5ED4"/>
@@ -19983,7 +20366,7 @@
       </w:rPr>
     </w:lvl>
   </w:abstractNum>
-  <w:abstractNum w:abstractNumId="30">
+  <w:abstractNum w:abstractNumId="31">
     <w:nsid w:val="62F64421"/>
     <w:multiLevelType w:val="hybridMultilevel"/>
     <w:tmpl w:val="DA5CA37A"/>
@@ -20096,7 +20479,7 @@
       </w:rPr>
     </w:lvl>
   </w:abstractNum>
-  <w:abstractNum w:abstractNumId="31">
+  <w:abstractNum w:abstractNumId="32">
     <w:nsid w:val="691639C8"/>
     <w:multiLevelType w:val="hybridMultilevel"/>
     <w:tmpl w:val="736C8A9A"/>
@@ -20209,7 +20592,7 @@
       </w:rPr>
     </w:lvl>
   </w:abstractNum>
-  <w:abstractNum w:abstractNumId="32">
+  <w:abstractNum w:abstractNumId="33">
     <w:nsid w:val="6962190B"/>
     <w:multiLevelType w:val="hybridMultilevel"/>
     <w:tmpl w:val="81F042B8"/>
@@ -20322,7 +20705,7 @@
       </w:rPr>
     </w:lvl>
   </w:abstractNum>
-  <w:abstractNum w:abstractNumId="33">
+  <w:abstractNum w:abstractNumId="34">
     <w:nsid w:val="69DA16EC"/>
     <w:multiLevelType w:val="hybridMultilevel"/>
     <w:tmpl w:val="3B00DFF6"/>
@@ -20435,7 +20818,7 @@
       </w:rPr>
     </w:lvl>
   </w:abstractNum>
-  <w:abstractNum w:abstractNumId="34">
+  <w:abstractNum w:abstractNumId="35">
     <w:nsid w:val="6A8A0434"/>
     <w:multiLevelType w:val="hybridMultilevel"/>
     <w:tmpl w:val="A852F61C"/>
@@ -20548,7 +20931,7 @@
       </w:rPr>
     </w:lvl>
   </w:abstractNum>
-  <w:abstractNum w:abstractNumId="35">
+  <w:abstractNum w:abstractNumId="36">
     <w:nsid w:val="6DC43F11"/>
     <w:multiLevelType w:val="hybridMultilevel"/>
     <w:tmpl w:val="C7A24548"/>
@@ -20661,7 +21044,7 @@
       </w:rPr>
     </w:lvl>
   </w:abstractNum>
-  <w:abstractNum w:abstractNumId="36">
+  <w:abstractNum w:abstractNumId="37">
     <w:nsid w:val="765D1625"/>
     <w:multiLevelType w:val="hybridMultilevel"/>
     <w:tmpl w:val="61D22D5E"/>
@@ -20774,7 +21157,7 @@
       </w:rPr>
     </w:lvl>
   </w:abstractNum>
-  <w:abstractNum w:abstractNumId="37">
+  <w:abstractNum w:abstractNumId="38">
     <w:nsid w:val="779C7C4C"/>
     <w:multiLevelType w:val="hybridMultilevel"/>
     <w:tmpl w:val="7390D7AA"/>
@@ -20887,7 +21270,7 @@
       </w:rPr>
     </w:lvl>
   </w:abstractNum>
-  <w:abstractNum w:abstractNumId="38">
+  <w:abstractNum w:abstractNumId="39">
     <w:nsid w:val="7DB25B23"/>
     <w:multiLevelType w:val="hybridMultilevel"/>
     <w:tmpl w:val="179283AA"/>
@@ -21000,7 +21383,7 @@
       </w:rPr>
     </w:lvl>
   </w:abstractNum>
-  <w:abstractNum w:abstractNumId="39">
+  <w:abstractNum w:abstractNumId="40">
     <w:nsid w:val="7F2803A8"/>
     <w:multiLevelType w:val="hybridMultilevel"/>
     <w:tmpl w:val="94D2E94E"/>
@@ -21123,7 +21506,7 @@
     <w:abstractNumId w:val="19"/>
   </w:num>
   <w:num w:numId="4">
-    <w:abstractNumId w:val="36"/>
+    <w:abstractNumId w:val="37"/>
   </w:num>
   <w:num w:numId="5">
     <w:abstractNumId w:val="14"/>
@@ -21135,7 +21518,7 @@
     <w:abstractNumId w:val="4"/>
   </w:num>
   <w:num w:numId="8">
-    <w:abstractNumId w:val="31"/>
+    <w:abstractNumId w:val="32"/>
   </w:num>
   <w:num w:numId="9">
     <w:abstractNumId w:val="6"/>
@@ -21144,10 +21527,10 @@
     <w:abstractNumId w:val="16"/>
   </w:num>
   <w:num w:numId="11">
-    <w:abstractNumId w:val="37"/>
+    <w:abstractNumId w:val="38"/>
   </w:num>
   <w:num w:numId="12">
-    <w:abstractNumId w:val="30"/>
+    <w:abstractNumId w:val="31"/>
   </w:num>
   <w:num w:numId="13">
     <w:abstractNumId w:val="21"/>
@@ -21165,7 +21548,7 @@
     <w:abstractNumId w:val="7"/>
   </w:num>
   <w:num w:numId="18">
-    <w:abstractNumId w:val="34"/>
+    <w:abstractNumId w:val="35"/>
   </w:num>
   <w:num w:numId="19">
     <w:abstractNumId w:val="18"/>
@@ -21177,13 +21560,13 @@
     <w:abstractNumId w:val="11"/>
   </w:num>
   <w:num w:numId="22">
-    <w:abstractNumId w:val="29"/>
+    <w:abstractNumId w:val="30"/>
   </w:num>
   <w:num w:numId="23">
-    <w:abstractNumId w:val="32"/>
+    <w:abstractNumId w:val="33"/>
   </w:num>
   <w:num w:numId="24">
-    <w:abstractNumId w:val="35"/>
+    <w:abstractNumId w:val="36"/>
   </w:num>
   <w:num w:numId="25">
     <w:abstractNumId w:val="13"/>
@@ -21192,7 +21575,7 @@
     <w:abstractNumId w:val="2"/>
   </w:num>
   <w:num w:numId="27">
-    <w:abstractNumId w:val="39"/>
+    <w:abstractNumId w:val="40"/>
   </w:num>
   <w:num w:numId="28">
     <w:abstractNumId w:val="5"/>
@@ -21213,13 +21596,13 @@
     <w:abstractNumId w:val="10"/>
   </w:num>
   <w:num w:numId="34">
-    <w:abstractNumId w:val="28"/>
+    <w:abstractNumId w:val="29"/>
   </w:num>
   <w:num w:numId="35">
-    <w:abstractNumId w:val="38"/>
+    <w:abstractNumId w:val="39"/>
   </w:num>
   <w:num w:numId="36">
-    <w:abstractNumId w:val="33"/>
+    <w:abstractNumId w:val="34"/>
   </w:num>
   <w:num w:numId="37">
     <w:abstractNumId w:val="15"/>
@@ -21231,6 +21614,9 @@
     <w:abstractNumId w:val="24"/>
   </w:num>
   <w:num w:numId="40">
+    <w:abstractNumId w:val="28"/>
+  </w:num>
+  <w:num w:numId="41">
     <w:abstractNumId w:val="27"/>
   </w:num>
   <w:numIdMacAtCleanup w:val="38"/>
@@ -22257,7 +22643,7 @@
 </file>
 
 <file path=customXml/itemProps1.xml><?xml version="1.0" encoding="utf-8"?>
-<ds:datastoreItem xmlns:ds="http://schemas.openxmlformats.org/officeDocument/2006/customXml" ds:itemID="{53CB6184-E725-467C-B93F-C6A59B760D84}">
+<ds:datastoreItem xmlns:ds="http://schemas.openxmlformats.org/officeDocument/2006/customXml" ds:itemID="{84F7A69A-3499-4003-828A-F6391F4156FA}">
   <ds:schemaRefs>
     <ds:schemaRef ds:uri="http://schemas.openxmlformats.org/officeDocument/2006/bibliography"/>
   </ds:schemaRefs>

</xml_diff>

<commit_message>
Add a chapter explaining client-side validation.
</commit_message>
<xml_diff>
--- a/ASP.NET_MVC_5_Fundamentals/ASP.NET_MVC_5_Fundamentals.docx
+++ b/ASP.NET_MVC_5_Fundamentals/ASP.NET_MVC_5_Fundamentals.docx
@@ -729,13 +729,15 @@
             <w:tcW w:w="4788" w:type="dxa"/>
           </w:tcPr>
           <w:p>
+            <w:hyperlink w:anchor="_Enabling_Client_Validation" w:history="1">
+              <w:r>
+                <w:rPr>
+                  <w:rStyle w:val="Hyperlink"/>
+                </w:rPr>
+                <w:t>Enabling Client Validation</w:t>
+              </w:r>
+            </w:hyperlink>
             <w:hyperlink w:anchor="_Configuring_IIS_Locally" w:history="1"/>
-            <w:r>
-              <w:rPr>
-                <w:rStyle w:val="Hyperlink"/>
-              </w:rPr>
-              <w:t xml:space="preserve"> </w:t>
-            </w:r>
           </w:p>
         </w:tc>
         <w:tc>
@@ -3126,7 +3128,13 @@
         <w:ind w:left="720"/>
       </w:pPr>
       <w:r>
-        <w:t>The class FilterConfig is defined in App_Start.Filter</w:t>
+        <w:t>The class Filte</w:t>
+      </w:r>
+      <w:r>
+        <w:t>rConfig is defined in App_Start/</w:t>
+      </w:r>
+      <w:r>
+        <w:t>Filter</w:t>
       </w:r>
       <w:r>
         <w:t>Config.cs.</w:t>
@@ -3140,7 +3148,10 @@
         <w:t>T</w:t>
       </w:r>
       <w:r>
-        <w:t>he class RouteConfig is defined in App_Start.</w:t>
+        <w:t>he class RouteConfig is defined in App_Start</w:t>
+      </w:r>
+      <w:r>
+        <w:t>/</w:t>
       </w:r>
       <w:r>
         <w:t>RouteConfig.cs.</w:t>
@@ -3154,7 +3165,13 @@
         <w:t>T</w:t>
       </w:r>
       <w:r>
-        <w:t>he class BundleConfig is defined in App_Start.BundleConfig.cs</w:t>
+        <w:t>he class BundleConfig is defined in</w:t>
+      </w:r>
+      <w:r>
+        <w:t xml:space="preserve"> App_Start/</w:t>
+      </w:r>
+      <w:r>
+        <w:t>BundleConfig.cs</w:t>
       </w:r>
       <w:r>
         <w:t>.</w:t>
@@ -3185,7 +3202,13 @@
         <w:t>App_Start.</w:t>
       </w:r>
       <w:r>
-        <w:t xml:space="preserve">BundleConfig.RegisterBundles() bundles JavaScript and CSS files.  The purpose is to minify scripts to reduce download time.  (See </w:t>
+        <w:t xml:space="preserve">BundleConfig.RegisterBundles() bundles </w:t>
+      </w:r>
+      <w:r>
+        <w:t>java-script</w:t>
+      </w:r>
+      <w:r>
+        <w:t xml:space="preserve"> and CSS files.  The purpose is to minify scripts to reduce download time.  (See </w:t>
       </w:r>
       <w:hyperlink r:id="rId10" w:history="1">
         <w:r>
@@ -9712,7 +9735,13 @@
         <w:t>For this example I used “[Required, MaxLength = 20]”</w:t>
       </w:r>
       <w:r>
-        <w:t xml:space="preserve"> for the “Name” property, and I used “[Display (Name = “Type of Food”] for the “Cuisine” property.</w:t>
+        <w:t xml:space="preserve"> for the “Name” property, and I used “[Display (Name = “Type of Food”</w:t>
+      </w:r>
+      <w:r>
+        <w:t>)</w:t>
+      </w:r>
+      <w:r>
+        <w:t>] for the “Cuisine” property.</w:t>
       </w:r>
     </w:p>
     <w:p>
@@ -10928,7 +10957,7 @@
         </w:numPr>
       </w:pPr>
       <w:r>
-        <w:t>Refer to OdeToFood.Data.Models.Restaurant.  The properties Id, Name, and CuisineType are the columns of the table.  Data annotations for these properties instruct Entity Framework about column attributes.  “[Required]” translates to “column not nullable” in SQL Server.  “[MaxLength(20)</w:t>
+        <w:t>Refer to OdeToFood.Data.Models.Restaurant.  The properties Id, Name, and CuisineType are the columns of the table.  Data annotations for these properties instruct Entity Framework about attributes.  “[Required]” translates to “column not nullable” in SQL Server.  “[MaxLength(20)</w:t>
       </w:r>
       <w:r>
         <w:t>]</w:t>
@@ -11166,7 +11195,6 @@
         <w:spacing w:after="0"/>
       </w:pPr>
       <w:r>
-        <w:lastRenderedPageBreak/>
         <w:tab/>
         <w:t>db.Restaurants.Add(restaurant);</w:t>
       </w:r>
@@ -11176,6 +11204,7 @@
         <w:spacing w:after="0"/>
       </w:pPr>
       <w:r>
+        <w:lastRenderedPageBreak/>
         <w:t>This refers to the “Restaurants” table, and the calling-sequence argument “restaurant”, which is to be added to the table.</w:t>
       </w:r>
       <w:r>
@@ -11449,11 +11478,11 @@
         <w:t xml:space="preserve"> button will persist.  If this is not satisfactory, one might use a technique called “optimistic concurrency”.</w:t>
       </w:r>
       <w:r>
-        <w:t xml:space="preserve">  This entails setting a flag when the user reads the </w:t>
+        <w:t xml:space="preserve">  This entails setting a flag when the user reads the fields of a restaurant.  Later when the user is ready to make the changes, Entity Framework will tell him </w:t>
       </w:r>
       <w:r>
         <w:lastRenderedPageBreak/>
-        <w:t>fields of a restaurant.  Later when the user is ready to make the changes, Entity Framework will tell him whether the restaurants fields have changed.</w:t>
+        <w:t>whether the restaurants fields have changed.</w:t>
       </w:r>
       <w:r>
         <w:t xml:space="preserve">  The Pluralsight instructor gave a brief introduction about how to code for optimistic concurrency.  What he suggested was</w:t>
@@ -11691,16 +11720,16 @@
         </w:numPr>
       </w:pPr>
       <w:r>
+        <w:t>Add the following code to OdeToFood.Web/Controllers/RestaurantsController.cs.</w:t>
+      </w:r>
+    </w:p>
+    <w:p>
+      <w:pPr>
+        <w:pStyle w:val="ListParagraph"/>
+        <w:ind w:left="1440"/>
+      </w:pPr>
+      <w:r>
         <w:lastRenderedPageBreak/>
-        <w:t>Add the following code to OdeToFood.Web/Controllers/RestaurantsController.cs.</w:t>
-      </w:r>
-    </w:p>
-    <w:p>
-      <w:pPr>
-        <w:pStyle w:val="ListParagraph"/>
-        <w:ind w:left="1440"/>
-      </w:pPr>
-      <w:r>
         <w:t>[HttpGet]</w:t>
       </w:r>
     </w:p>
@@ -12139,16 +12168,16 @@
         <w:ind w:left="2160"/>
       </w:pPr>
       <w:r>
+        <w:t>var restaurant = Get(id);</w:t>
+      </w:r>
+    </w:p>
+    <w:p>
+      <w:pPr>
+        <w:spacing w:after="0"/>
+        <w:ind w:left="2160"/>
+      </w:pPr>
+      <w:r>
         <w:lastRenderedPageBreak/>
-        <w:t>var restaurant = Get(id);</w:t>
-      </w:r>
-    </w:p>
-    <w:p>
-      <w:pPr>
-        <w:spacing w:after="0"/>
-        <w:ind w:left="2160"/>
-      </w:pPr>
-      <w:r>
         <w:t>if (restaurant != null)</w:t>
       </w:r>
     </w:p>
@@ -12562,25 +12591,25 @@
           <w:rStyle w:val="Hyperlink"/>
           <w:color w:val="auto"/>
         </w:rPr>
+        <w:t>Comments by the Pluralsight Instructor</w:t>
+      </w:r>
+    </w:p>
+    <w:p>
+      <w:pPr>
+        <w:spacing w:after="0"/>
+        <w:rPr>
+          <w:rStyle w:val="Hyperlink"/>
+          <w:color w:val="auto"/>
+          <w:u w:val="none"/>
+        </w:rPr>
+      </w:pPr>
+      <w:r>
+        <w:rPr>
+          <w:rStyle w:val="Hyperlink"/>
+          <w:color w:val="auto"/>
+          <w:u w:val="none"/>
+        </w:rPr>
         <w:lastRenderedPageBreak/>
-        <w:t>Comments by the Pluralsight Instructor</w:t>
-      </w:r>
-    </w:p>
-    <w:p>
-      <w:pPr>
-        <w:spacing w:after="0"/>
-        <w:rPr>
-          <w:rStyle w:val="Hyperlink"/>
-          <w:color w:val="auto"/>
-          <w:u w:val="none"/>
-        </w:rPr>
-      </w:pPr>
-      <w:r>
-        <w:rPr>
-          <w:rStyle w:val="Hyperlink"/>
-          <w:color w:val="auto"/>
-          <w:u w:val="none"/>
-        </w:rPr>
         <w:t>Many of the view pages (.cshtml) begin with</w:t>
       </w:r>
       <w:r>
@@ -12980,28 +13009,28 @@
         <w:spacing w:after="0"/>
       </w:pPr>
       <w:r>
+        <w:t>When render</w:t>
+      </w:r>
+      <w:r>
+        <w:t>ing</w:t>
+      </w:r>
+      <w:r>
+        <w:t xml:space="preserve"> a </w:t>
+      </w:r>
+      <w:r>
+        <w:t xml:space="preserve">content </w:t>
+      </w:r>
+      <w:r>
+        <w:t>view, then . . .</w:t>
+      </w:r>
+    </w:p>
+    <w:p>
+      <w:pPr>
+        <w:spacing w:after="0"/>
+        <w:ind w:left="720"/>
+      </w:pPr>
+      <w:r>
         <w:lastRenderedPageBreak/>
-        <w:t>When render</w:t>
-      </w:r>
-      <w:r>
-        <w:t>ing</w:t>
-      </w:r>
-      <w:r>
-        <w:t xml:space="preserve"> a </w:t>
-      </w:r>
-      <w:r>
-        <w:t xml:space="preserve">content </w:t>
-      </w:r>
-      <w:r>
-        <w:t>view, then . . .</w:t>
-      </w:r>
-    </w:p>
-    <w:p>
-      <w:pPr>
-        <w:spacing w:after="0"/>
-        <w:ind w:left="720"/>
-      </w:pPr>
-      <w:r>
         <w:t xml:space="preserve">If the view contains a “Layout = . . .” statement, MVC-5 will execute the code (if any – </w:t>
       </w:r>
       <w:r>
@@ -13407,29 +13436,38 @@
         <w:spacing w:after="0"/>
       </w:pPr>
       <w:r>
+        <w:t xml:space="preserve">In addition to the body of the content </w:t>
+      </w:r>
+      <w:r>
+        <w:rPr>
+          <w:b/>
+        </w:rPr>
+        <w:t>view</w:t>
+      </w:r>
+      <w:r>
+        <w:t>, i</w:t>
+      </w:r>
+      <w:r>
+        <w:t>t</w:t>
+      </w:r>
+      <w:r>
+        <w:t xml:space="preserve"> might be convenient to insert other lines of HTML</w:t>
+      </w:r>
+      <w:r>
+        <w:t xml:space="preserve"> – perhaps in the header or perhaps in the footer</w:t>
+      </w:r>
+      <w:r>
+        <w:t xml:space="preserve">.  In fact _Layout.cshtml has already made </w:t>
+      </w:r>
+      <w:r>
         <w:lastRenderedPageBreak/>
-        <w:t xml:space="preserve">In addition to the body of the content </w:t>
-      </w:r>
-      <w:r>
-        <w:rPr>
-          <w:b/>
-        </w:rPr>
-        <w:t>view</w:t>
-      </w:r>
-      <w:r>
-        <w:t>, i</w:t>
-      </w:r>
-      <w:r>
-        <w:t>t</w:t>
-      </w:r>
-      <w:r>
-        <w:t xml:space="preserve"> might be convenient to insert other lines of HTML</w:t>
-      </w:r>
-      <w:r>
-        <w:t xml:space="preserve"> – perhaps in the header or perhaps in the footer</w:t>
-      </w:r>
-      <w:r>
-        <w:t>.  In fact _Layout.cshtml has already made accommodation for javascript statements at the end of the HTML; refer to the statement – at the end of _Layout.cshtml –</w:t>
+        <w:t xml:space="preserve">accommodation for </w:t>
+      </w:r>
+      <w:r>
+        <w:t>java-script</w:t>
+      </w:r>
+      <w:r>
+        <w:t xml:space="preserve"> statements at the end of the HTML; refer to the statement – at the end of _Layout.cshtml –</w:t>
       </w:r>
     </w:p>
     <w:p>
@@ -13461,7 +13499,13 @@
         <w:t>st</w:t>
       </w:r>
       <w:r>
-        <w:t xml:space="preserve"> argument, “scripts” is the name of the section; the section contains markup or javascript, and this would be inserted in place of the RenderSection() directive.  The 2</w:t>
+        <w:t xml:space="preserve"> argument, “scripts” is the name of the section; the section contains markup or </w:t>
+      </w:r>
+      <w:r>
+        <w:t>java-script</w:t>
+      </w:r>
+      <w:r>
+        <w:t>, and this would be inserted in place of the RenderSection() directive.  The 2</w:t>
       </w:r>
       <w:r>
         <w:rPr>
@@ -13839,17 +13883,20 @@
         <w:spacing w:after="0"/>
       </w:pPr>
       <w:r>
+        <w:t xml:space="preserve">You have the option of creating the </w:t>
+      </w:r>
+      <w:r>
+        <w:rPr>
+          <w:b/>
+        </w:rPr>
+        <w:t>partial view</w:t>
+      </w:r>
+      <w:r>
+        <w:t xml:space="preserve"> _RestaurantSummary in the Views/Shared folder or in the Views/Restaurants.  Placing it in the Views/Shared folder makes it available to be used by any </w:t>
+      </w:r>
+      <w:r>
         <w:lastRenderedPageBreak/>
-        <w:t xml:space="preserve">You have the option of creating the </w:t>
-      </w:r>
-      <w:r>
-        <w:rPr>
-          <w:b/>
-        </w:rPr>
-        <w:t>partial view</w:t>
-      </w:r>
-      <w:r>
-        <w:t xml:space="preserve"> _RestaurantSummary in the Views/Shared folder or in the Views/Restaurants.  Placing it in the Views/Shared folder makes it available to be used by any content </w:t>
+        <w:t xml:space="preserve">content </w:t>
       </w:r>
       <w:r>
         <w:rPr>
@@ -14326,11 +14373,7 @@
         <w:t>.  (Incidentally it is also an example of how to produce a server-side alert.)  In this example</w:t>
       </w:r>
       <w:r>
-        <w:t xml:space="preserve"> the user has finished editing a restaurant; recall that if the changes that he made are valid, control passes to the [HttpPost] Edit action method in RestaurantsController.cs.  </w:t>
-      </w:r>
-      <w:r>
-        <w:lastRenderedPageBreak/>
-        <w:t xml:space="preserve">At this point we want to send some text to the </w:t>
+        <w:t xml:space="preserve"> the user has finished editing a restaurant; recall that if the changes that he made are valid, control passes to the [HttpPost] Edit action method in RestaurantsController.cs.  At this point we want to send some text to the </w:t>
       </w:r>
       <w:r>
         <w:t xml:space="preserve">restaurant’s “details” </w:t>
@@ -14364,6 +14407,7 @@
         <w:spacing w:after="0"/>
       </w:pPr>
       <w:r>
+        <w:lastRenderedPageBreak/>
         <w:t xml:space="preserve">Navigate to OdeToFood.Web/Controllers/RestaurantsController.cs, action method [HttpPost] Edit ( Restaurant restaurant ). </w:t>
       </w:r>
     </w:p>
@@ -14585,7 +14629,6 @@
     </w:p>
     <w:p>
       <w:r>
-        <w:lastRenderedPageBreak/>
         <w:t>One of the difficult requirements is keeping these scripts up-to-date.  There are several  possible approaches, and the</w:t>
       </w:r>
       <w:r>
@@ -14604,6 +14647,7 @@
         </w:numPr>
       </w:pPr>
       <w:r>
+        <w:lastRenderedPageBreak/>
         <w:t xml:space="preserve">Right-click </w:t>
       </w:r>
       <w:r>
@@ -14825,13 +14869,7 @@
     </w:p>
     <w:p>
       <w:r>
-        <w:t xml:space="preserve">The scripts and CSS files described in the previous section were introduced into the web-app solution, when we selected a template at the start of development.  This template also set up “bundling” for client-side assets.  This section defines and describes </w:t>
-      </w:r>
-      <w:r>
-        <w:t>“bundling”</w:t>
-      </w:r>
-      <w:r>
-        <w:t>.</w:t>
+        <w:t>The scripts and CSS files described in the previous section were introduced into the web-app solution, when we selected a template at the start of development.  This template also set up “bundling” for client-side assets.  This section defines and describes “bundling”.</w:t>
       </w:r>
     </w:p>
     <w:p>
@@ -14844,13 +14882,7 @@
         <w:spacing w:after="0"/>
       </w:pPr>
       <w:r>
-        <w:t xml:space="preserve">Refer to </w:t>
-      </w:r>
-      <w:r>
-        <w:t>OdeToFood.Web/Views/Shared/_Layout.cshtml</w:t>
-      </w:r>
-      <w:r>
-        <w:t>.</w:t>
+        <w:t>Refer to OdeToFood.Web/Views/Shared/_Layout.cshtml.</w:t>
       </w:r>
       <w:r>
         <w:t xml:space="preserve">   Note 2 statements in &lt;head&gt; . . . &lt;/head&gt;:</w:t>
@@ -14862,25 +14894,7 @@
         <w:ind w:left="720"/>
       </w:pPr>
       <w:r>
-        <w:t>@Styles.Render</w:t>
-      </w:r>
-      <w:r>
-        <w:t xml:space="preserve"> </w:t>
-      </w:r>
-      <w:r>
-        <w:t>(</w:t>
-      </w:r>
-      <w:r>
-        <w:t xml:space="preserve"> </w:t>
-      </w:r>
-      <w:r>
-        <w:t>"~/Content/css"</w:t>
-      </w:r>
-      <w:r>
-        <w:t xml:space="preserve"> </w:t>
-      </w:r>
-      <w:r>
-        <w:t>)</w:t>
+        <w:t>@Styles.Render ( "~/Content/css" )</w:t>
       </w:r>
     </w:p>
     <w:p>
@@ -14889,25 +14903,7 @@
         <w:ind w:left="720"/>
       </w:pPr>
       <w:r>
-        <w:t>@Scripts.Render</w:t>
-      </w:r>
-      <w:r>
-        <w:t xml:space="preserve"> </w:t>
-      </w:r>
-      <w:r>
-        <w:t>(</w:t>
-      </w:r>
-      <w:r>
-        <w:t xml:space="preserve"> </w:t>
-      </w:r>
-      <w:r>
-        <w:t>"~/bundles/modernizr"</w:t>
-      </w:r>
-      <w:r>
-        <w:t xml:space="preserve"> </w:t>
-      </w:r>
-      <w:r>
-        <w:t>)</w:t>
+        <w:t>@Scripts.Render ( "~/bundles/modernizr" )</w:t>
       </w:r>
     </w:p>
     <w:p>
@@ -14924,25 +14920,7 @@
         <w:ind w:left="720"/>
       </w:pPr>
       <w:r>
-        <w:t>@Scripts.Render</w:t>
-      </w:r>
-      <w:r>
-        <w:t xml:space="preserve"> </w:t>
-      </w:r>
-      <w:r>
-        <w:t>(</w:t>
-      </w:r>
-      <w:r>
-        <w:t xml:space="preserve"> </w:t>
-      </w:r>
-      <w:r>
-        <w:t>"~/bundles/jquery"</w:t>
-      </w:r>
-      <w:r>
-        <w:t xml:space="preserve"> </w:t>
-      </w:r>
-      <w:r>
-        <w:t>)</w:t>
+        <w:t>@Scripts.Render ( "~/bundles/jquery" )</w:t>
       </w:r>
     </w:p>
     <w:p>
@@ -14951,25 +14929,7 @@
         <w:ind w:left="720"/>
       </w:pPr>
       <w:r>
-        <w:t>@Scripts.Render</w:t>
-      </w:r>
-      <w:r>
-        <w:t xml:space="preserve"> </w:t>
-      </w:r>
-      <w:r>
-        <w:t>(</w:t>
-      </w:r>
-      <w:r>
-        <w:t xml:space="preserve"> </w:t>
-      </w:r>
-      <w:r>
-        <w:t>"~/bundles/bootstrap"</w:t>
-      </w:r>
-      <w:r>
-        <w:t xml:space="preserve"> </w:t>
-      </w:r>
-      <w:r>
-        <w:t>)</w:t>
+        <w:t>@Scripts.Render ( "~/bundles/bootstrap" )</w:t>
       </w:r>
     </w:p>
     <w:p>
@@ -15028,10 +14988,7 @@
         <w:t xml:space="preserve">It can be somewhat mysterious if you search the solution explorer for </w:t>
       </w:r>
       <w:r>
-        <w:t>~/Content/css</w:t>
-      </w:r>
-      <w:r>
-        <w:t xml:space="preserve"> or for ~/bundles/</w:t>
+        <w:t>~/Content/css or for ~/bundles/</w:t>
       </w:r>
       <w:r>
         <w:rPr>
@@ -15040,13 +14997,7 @@
         <w:t>some_name</w:t>
       </w:r>
       <w:r>
-        <w:t xml:space="preserve">; you will not find them.  Instead, the Pluralsight instructor describes them as “an abstraction”.  However, look at </w:t>
-      </w:r>
-      <w:r>
-        <w:t>OdeToFood.Web/</w:t>
-      </w:r>
-      <w:r>
-        <w:t xml:space="preserve">App_Start/BundleConfig.cs.  This code (evidently executed at app start-up), governs the contents of these bundles.  The element </w:t>
+        <w:t xml:space="preserve">; you will not find them.  Instead, the Pluralsight instructor describes them as “an abstraction”.  However, look at OdeToFood.Web/App_Start/BundleConfig.cs.  This code (evidently executed at app start-up), governs the contents of these bundles.  The element </w:t>
       </w:r>
       <w:r>
         <w:rPr>
@@ -15060,94 +15011,1021 @@
     </w:p>
     <w:p>
       <w:r>
+        <w:t xml:space="preserve">The bundler can detect (from Web.Config) whether you are running in </w:t>
+      </w:r>
+      <w:r>
+        <w:rPr>
+          <w:b/>
+        </w:rPr>
+        <w:t>debug</w:t>
+      </w:r>
+      <w:r>
+        <w:t xml:space="preserve"> or </w:t>
+      </w:r>
+      <w:r>
+        <w:rPr>
+          <w:b/>
+        </w:rPr>
+        <w:t>release</w:t>
+      </w:r>
+      <w:r>
+        <w:t xml:space="preserve"> mode.  If you are running in </w:t>
+      </w:r>
+      <w:r>
+        <w:rPr>
+          <w:b/>
+        </w:rPr>
+        <w:t>release</w:t>
+      </w:r>
+      <w:r>
+        <w:t xml:space="preserve"> mode, it will use the minified versions of the client-side assets.</w:t>
+      </w:r>
+    </w:p>
+    <w:p>
+      <w:r>
         <w:lastRenderedPageBreak/>
-        <w:t xml:space="preserve">The bundler can detect (from Web.Config) whether you are running in </w:t>
-      </w:r>
-      <w:r>
-        <w:rPr>
-          <w:b/>
-        </w:rPr>
-        <w:t>debug</w:t>
-      </w:r>
-      <w:r>
+        <w:t>Try typing “</w:t>
+      </w:r>
+      <w:r>
+        <w:t>,</w:t>
+      </w:r>
+      <w:r>
+        <w:t xml:space="preserve">“ immediately before the closing </w:t>
+      </w:r>
+      <w:r>
+        <w:t xml:space="preserve">parenthesis of any </w:t>
+      </w:r>
+      <w:r>
+        <w:rPr>
+          <w:b/>
+        </w:rPr>
+        <w:t>Include()</w:t>
+      </w:r>
+      <w:r>
+        <w:t xml:space="preserve"> in BundleConfig.cs.  The pop-up help text is telling you that </w:t>
+      </w:r>
+      <w:r>
+        <w:rPr>
+          <w:b/>
+        </w:rPr>
+        <w:t>Include()</w:t>
+      </w:r>
+      <w:r>
+        <w:t xml:space="preserve"> will accept </w:t>
+      </w:r>
+      <w:r>
+        <w:t xml:space="preserve">any number of arguments.  An example of this is at the end of BundleConfig.cs, where </w:t>
+      </w:r>
+      <w:r>
+        <w:rPr>
+          <w:b/>
+        </w:rPr>
+        <w:t>Include()</w:t>
+      </w:r>
+      <w:r>
+        <w:t xml:space="preserve"> is receiving 2 string arguments, each of which refers to a different style-sheet file.</w:t>
+      </w:r>
+    </w:p>
+    <w:p>
+      <w:pPr>
+        <w:pStyle w:val="Heading2"/>
+      </w:pPr>
+      <w:bookmarkStart w:id="33" w:name="_Enabling_Client_Validation"/>
+      <w:bookmarkEnd w:id="33"/>
+      <w:r>
+        <w:t>Enabling Client Validation</w:t>
+      </w:r>
+      <w:hyperlink w:anchor="_Configuring_IIS_Locally" w:history="1"/>
+    </w:p>
+    <w:p>
+      <w:r>
+        <w:t>In</w:t>
+      </w:r>
+      <w:r>
+        <w:t xml:space="preserve"> the</w:t>
+      </w:r>
+      <w:r>
+        <w:t xml:space="preserve"> OdeToFood sample web application we are doing validation on 2 web pages – create-restaurant and edit-restaurant.  However, this is only server-side validation, not client-side validation.  Server-side validation is by no means inappropriate; however, if we can also do client-side validation, then we web application is enhance</w:t>
+      </w:r>
+      <w:r>
+        <w:t>d.</w:t>
+      </w:r>
+    </w:p>
+    <w:p>
+      <w:pPr>
+        <w:spacing w:after="0"/>
+      </w:pPr>
+      <w:r>
+        <w:t xml:space="preserve">For example, when the user supplies a blank name for the restaurant, and then clicks the </w:t>
+      </w:r>
+      <w:r>
+        <w:rPr>
+          <w:i/>
+        </w:rPr>
+        <w:t>Create</w:t>
+      </w:r>
+      <w:r>
+        <w:t xml:space="preserve"> command button (on the create-restaurant page) or the </w:t>
+      </w:r>
+      <w:r>
+        <w:rPr>
+          <w:i/>
+        </w:rPr>
+        <w:t>Save</w:t>
+      </w:r>
+      <w:r>
+        <w:t xml:space="preserve"> command button (on the edit-restaurant) page, the validator displays the message</w:t>
+      </w:r>
+    </w:p>
+    <w:p>
+      <w:pPr>
+        <w:spacing w:after="0"/>
+        <w:ind w:left="720"/>
+      </w:pPr>
+      <w:r>
+        <w:t>The name field is required.</w:t>
+      </w:r>
+    </w:p>
+    <w:p>
+      <w:pPr>
+        <w:spacing w:after="0"/>
+      </w:pPr>
+      <w:r>
+        <w:t>Then if you had a client-side validator, that message should disappear when the user corrects the error by starting to type into the name text box.</w:t>
+      </w:r>
+    </w:p>
+    <w:p>
+      <w:pPr>
+        <w:spacing w:after="0"/>
+      </w:pPr>
+    </w:p>
+    <w:p>
+      <w:pPr>
+        <w:spacing w:after="0"/>
+      </w:pPr>
+      <w:r>
+        <w:t>With only a minor code change, the OdeToFood web application would have client-side validation in addition to the existing server-side validation.</w:t>
+      </w:r>
+    </w:p>
+    <w:p>
+      <w:pPr>
+        <w:spacing w:after="0"/>
+      </w:pPr>
+    </w:p>
+    <w:p>
+      <w:pPr>
+        <w:spacing w:after="0"/>
+      </w:pPr>
+      <w:r>
+        <w:t>To understand what is happening, . . .</w:t>
+      </w:r>
+    </w:p>
+    <w:p>
+      <w:pPr>
+        <w:pStyle w:val="ListParagraph"/>
+        <w:numPr>
+          <w:ilvl w:val="0"/>
+          <w:numId w:val="42"/>
+        </w:numPr>
+        <w:spacing w:after="0"/>
+      </w:pPr>
+      <w:r>
+        <w:t>Run the web application, and navigate to the edit-restaurant web page.</w:t>
+      </w:r>
+    </w:p>
+    <w:p>
+      <w:pPr>
+        <w:pStyle w:val="ListParagraph"/>
+        <w:numPr>
+          <w:ilvl w:val="0"/>
+          <w:numId w:val="42"/>
+        </w:numPr>
+        <w:spacing w:after="0"/>
+      </w:pPr>
+      <w:r>
+        <w:t xml:space="preserve">Right-click the </w:t>
+      </w:r>
+      <w:r>
+        <w:rPr>
+          <w:i/>
+        </w:rPr>
+        <w:t>Name</w:t>
+      </w:r>
+      <w:r>
+        <w:t xml:space="preserve"> text box.</w:t>
+      </w:r>
+    </w:p>
+    <w:p>
+      <w:pPr>
+        <w:pStyle w:val="ListParagraph"/>
+        <w:numPr>
+          <w:ilvl w:val="0"/>
+          <w:numId w:val="42"/>
+        </w:numPr>
+        <w:spacing w:after="0"/>
+      </w:pPr>
+      <w:r>
+        <w:t xml:space="preserve">Click </w:t>
+      </w:r>
+      <w:r>
+        <w:rPr>
+          <w:b/>
+        </w:rPr>
+        <w:t xml:space="preserve">Inspect </w:t>
+      </w:r>
+      <w:r>
+        <w:t>in the pop-up menu.</w:t>
+      </w:r>
+    </w:p>
+    <w:p>
+      <w:pPr>
+        <w:spacing w:after="0"/>
+      </w:pPr>
+      <w:r>
+        <w:t xml:space="preserve">The browser displays part of the mark-up of the web page, and it highlights the mark-up pertaining to the </w:t>
+      </w:r>
+      <w:r>
+        <w:rPr>
+          <w:i/>
+        </w:rPr>
+        <w:t>Name</w:t>
+      </w:r>
+      <w:r>
+        <w:t xml:space="preserve"> text box.</w:t>
+      </w:r>
+      <w:r>
+        <w:t xml:space="preserve">  Read the highlighted text.  Observe that the</w:t>
+      </w:r>
+      <w:r>
+        <w:t xml:space="preserve"> metadata for client-side validation are already in place</w:t>
+      </w:r>
+      <w:r>
+        <w:t xml:space="preserve"> -</w:t>
+      </w:r>
+      <w:r>
+        <w:t xml:space="preserve"> -</w:t>
+      </w:r>
+    </w:p>
+    <w:p>
+      <w:pPr>
+        <w:spacing w:after="0"/>
+        <w:ind w:left="720"/>
+        <w:rPr>
+          <w:b/>
+        </w:rPr>
+      </w:pPr>
+      <w:r>
+        <w:rPr>
+          <w:b/>
+        </w:rPr>
+        <w:t>data-val-maxlength</w:t>
+      </w:r>
+    </w:p>
+    <w:p>
+      <w:pPr>
+        <w:spacing w:after="0"/>
+        <w:ind w:left="720"/>
+        <w:rPr>
+          <w:b/>
+        </w:rPr>
+      </w:pPr>
+      <w:r>
+        <w:rPr>
+          <w:b/>
+        </w:rPr>
+        <w:t>data-val-required</w:t>
+      </w:r>
+    </w:p>
+    <w:p>
+      <w:pPr>
+        <w:spacing w:after="0"/>
+        <w:ind w:left="720"/>
+      </w:pPr>
+      <w:r>
+        <w:t>the text to display when validation fails</w:t>
+      </w:r>
+    </w:p>
+    <w:p>
+      <w:pPr>
+        <w:spacing w:after="0"/>
+        <w:ind w:left="720"/>
+      </w:pPr>
+      <w:r>
+        <w:t>the maximum number of characters permitted</w:t>
+      </w:r>
+    </w:p>
+    <w:p>
+      <w:pPr>
+        <w:spacing w:after="0"/>
+      </w:pPr>
+    </w:p>
+    <w:p>
+      <w:pPr>
+        <w:spacing w:after="0"/>
+      </w:pPr>
+      <w:r>
+        <w:t xml:space="preserve">Where did VisualStudio get this metadata?  </w:t>
+      </w:r>
+      <w:r>
+        <w:t xml:space="preserve">Look at the place where this restaurant-name input field is declared  - in </w:t>
+      </w:r>
+      <w:r>
+        <w:rPr>
+          <w:rStyle w:val="Hyperlink"/>
+          <w:color w:val="auto"/>
+          <w:u w:val="none"/>
+        </w:rPr>
+        <w:t>OdeToFood.Web/Views/</w:t>
+      </w:r>
+      <w:r>
+        <w:rPr>
+          <w:rStyle w:val="Hyperlink"/>
+          <w:color w:val="auto"/>
+          <w:u w:val="none"/>
+        </w:rPr>
+        <w:t xml:space="preserve">Restaurants/Create.cshtml and </w:t>
+      </w:r>
+      <w:r>
+        <w:rPr>
+          <w:rStyle w:val="Hyperlink"/>
+          <w:color w:val="auto"/>
+          <w:u w:val="none"/>
+        </w:rPr>
+        <w:t>OdeToFood.Web/Views/</w:t>
+      </w:r>
+      <w:r>
+        <w:rPr>
+          <w:rStyle w:val="Hyperlink"/>
+          <w:color w:val="auto"/>
+          <w:u w:val="none"/>
+        </w:rPr>
+        <w:t>Restaurants/Edit.cshtml; both of these pages contain the statement</w:t>
+      </w:r>
+    </w:p>
+    <w:p>
+      <w:pPr>
+        <w:spacing w:after="0"/>
+      </w:pPr>
+      <w:r>
+        <w:t xml:space="preserve">       </w:t>
+      </w:r>
+      <w:r>
+        <w:t>@Html.EditorFor(model =&gt; model.Name, new { htmlAttributes = new { @class = "form-control" } })</w:t>
+      </w:r>
+    </w:p>
+    <w:p>
+      <w:pPr>
+        <w:spacing w:after="0"/>
+      </w:pPr>
+      <w:r>
+        <w:t>This statement says create an input field (text box) to receive data of type model.Name; recall that “model”, in turn, is of type OdeToFood.Data.Models.Restaurant (see the 1</w:t>
+      </w:r>
+      <w:r>
+        <w:rPr>
+          <w:vertAlign w:val="superscript"/>
+        </w:rPr>
+        <w:t>st</w:t>
+      </w:r>
+      <w:r>
+        <w:t xml:space="preserve"> line of the .cshtml file).  OdeToFood.Data.Models.Restaurant is declared in OdeToFood.Data/Models/Restaurant.cs, and the “Name” property is specified by the statement</w:t>
+      </w:r>
+    </w:p>
+    <w:p>
+      <w:pPr>
+        <w:spacing w:after="0"/>
+        <w:ind w:left="720"/>
+      </w:pPr>
+      <w:r>
+        <w:t>public string Name { get; set; }</w:t>
+      </w:r>
+    </w:p>
+    <w:p>
+      <w:pPr>
+        <w:spacing w:after="0"/>
+      </w:pPr>
+      <w:r>
+        <w:lastRenderedPageBreak/>
+        <w:t>The metadata is provided by data annotation on the preceding line . . .</w:t>
+      </w:r>
+    </w:p>
+    <w:p>
+      <w:pPr>
+        <w:spacing w:after="0"/>
+        <w:ind w:left="720"/>
+      </w:pPr>
+      <w:r>
+        <w:t xml:space="preserve">[Required, MaxLength = </w:t>
+      </w:r>
+      <w:r>
+        <w:rPr>
+          <w:i/>
+        </w:rPr>
+        <w:t>maximum_length_value</w:t>
+      </w:r>
+      <w:r>
+        <w:t>]</w:t>
+      </w:r>
+    </w:p>
+    <w:p>
+      <w:pPr>
+        <w:spacing w:after="0"/>
+      </w:pPr>
+    </w:p>
+    <w:p>
+      <w:pPr>
+        <w:spacing w:after="0"/>
+      </w:pPr>
+      <w:r>
+        <w:t>With the validation metadata in pla</w:t>
+      </w:r>
+      <w:r>
+        <w:t>ce, the next ingredient</w:t>
+      </w:r>
+      <w:r>
+        <w:t xml:space="preserve"> we need is some </w:t>
+      </w:r>
+      <w:r>
+        <w:t>java-script</w:t>
+      </w:r>
+      <w:r>
+        <w:t xml:space="preserve"> to perform the validation.</w:t>
+      </w:r>
+      <w:r>
+        <w:t xml:space="preserve">  This java-script is provided by </w:t>
+      </w:r>
+      <w:r>
+        <w:t xml:space="preserve">the </w:t>
+      </w:r>
+      <w:r>
+        <w:t>Script library files</w:t>
+      </w:r>
+    </w:p>
+    <w:p>
+      <w:pPr>
+        <w:spacing w:after="0"/>
+        <w:ind w:left="720"/>
+      </w:pPr>
+      <w:r>
+        <w:t>odeToFood.Web/Scripts/jquery-</w:t>
+      </w:r>
+      <w:r>
+        <w:rPr>
+          <w:i/>
+        </w:rPr>
+        <w:t>version_number</w:t>
+      </w:r>
+      <w:r>
+        <w:t>.js</w:t>
+      </w:r>
+    </w:p>
+    <w:p>
+      <w:pPr>
+        <w:spacing w:after="0"/>
+        <w:ind w:left="720"/>
+      </w:pPr>
+      <w:r>
+        <w:t>o</w:t>
+      </w:r>
+      <w:r>
+        <w:t>deToFood.Web/Scripts/jquery.validate.js</w:t>
+      </w:r>
+    </w:p>
+    <w:p>
+      <w:pPr>
+        <w:spacing w:after="0"/>
+        <w:ind w:left="720"/>
+      </w:pPr>
+      <w:r>
+        <w:t>o</w:t>
+      </w:r>
+      <w:r>
+        <w:t>deToFood.Web/Scripts/jquery.validate.unobtrusive.js</w:t>
+      </w:r>
+    </w:p>
+    <w:p>
+      <w:pPr>
+        <w:spacing w:after="0"/>
+      </w:pPr>
+    </w:p>
+    <w:p>
+      <w:pPr>
+        <w:spacing w:after="0"/>
+      </w:pPr>
+      <w:r>
+        <w:t>The only ingredient left for client-side validation is some way to trigger this validation.</w:t>
+      </w:r>
+    </w:p>
+    <w:p>
+      <w:pPr>
+        <w:spacing w:after="0"/>
+      </w:pPr>
+    </w:p>
+    <w:p>
+      <w:pPr>
+        <w:spacing w:after="0"/>
+        <w:rPr>
+          <w:rStyle w:val="Hyperlink"/>
+          <w:color w:val="auto"/>
+          <w:u w:val="none"/>
+        </w:rPr>
+      </w:pPr>
+      <w:r>
+        <w:t xml:space="preserve">Recall – earlier in the course how </w:t>
+      </w:r>
+      <w:r>
+        <w:rPr>
+          <w:rStyle w:val="Hyperlink"/>
+          <w:color w:val="auto"/>
+          <w:u w:val="none"/>
+        </w:rPr>
+        <w:t>VisualStudio was induced to provide starting points for the create-restaurant view (Create.cshtml) and the edit-restaurant view (Edit.cshtml).</w:t>
+      </w:r>
+    </w:p>
+    <w:p>
+      <w:pPr>
+        <w:pStyle w:val="ListParagraph"/>
+        <w:numPr>
+          <w:ilvl w:val="0"/>
+          <w:numId w:val="43"/>
+        </w:numPr>
+        <w:spacing w:after="0"/>
+        <w:rPr>
+          <w:rStyle w:val="Hyperlink"/>
+          <w:color w:val="auto"/>
+          <w:u w:val="none"/>
+        </w:rPr>
+      </w:pPr>
+      <w:r>
+        <w:rPr>
+          <w:rStyle w:val="Hyperlink"/>
+          <w:color w:val="auto"/>
+          <w:u w:val="none"/>
+        </w:rPr>
+        <w:t xml:space="preserve">In </w:t>
+      </w:r>
+      <w:r>
+        <w:t>OdeToFood.Web/Controllers/RestaurantsController.cs</w:t>
+      </w:r>
+      <w:r>
+        <w:rPr>
+          <w:rStyle w:val="Hyperlink"/>
+          <w:color w:val="auto"/>
+          <w:u w:val="none"/>
+        </w:rPr>
+        <w:t xml:space="preserve"> right-click</w:t>
+      </w:r>
+      <w:r>
+        <w:rPr>
+          <w:rStyle w:val="Hyperlink"/>
+          <w:color w:val="auto"/>
+          <w:u w:val="none"/>
+        </w:rPr>
+        <w:t xml:space="preserve"> in the Create() or Edit() Action method</w:t>
+      </w:r>
+      <w:r>
+        <w:rPr>
+          <w:rStyle w:val="Hyperlink"/>
+          <w:color w:val="auto"/>
+          <w:u w:val="none"/>
+        </w:rPr>
+        <w:t>.  VisualStudio displays a pop-up menu.</w:t>
+      </w:r>
+    </w:p>
+    <w:p>
+      <w:pPr>
+        <w:pStyle w:val="ListParagraph"/>
+        <w:numPr>
+          <w:ilvl w:val="0"/>
+          <w:numId w:val="43"/>
+        </w:numPr>
+        <w:spacing w:after="0"/>
+        <w:rPr>
+          <w:rStyle w:val="Hyperlink"/>
+          <w:color w:val="auto"/>
+          <w:u w:val="none"/>
+        </w:rPr>
+      </w:pPr>
+      <w:r>
+        <w:rPr>
+          <w:rStyle w:val="Hyperlink"/>
+          <w:color w:val="auto"/>
+          <w:u w:val="none"/>
+        </w:rPr>
+        <w:t xml:space="preserve">Click </w:t>
+      </w:r>
+      <w:r>
+        <w:rPr>
+          <w:rStyle w:val="Hyperlink"/>
+          <w:b/>
+          <w:color w:val="auto"/>
+          <w:u w:val="none"/>
+        </w:rPr>
+        <w:t>AddView…</w:t>
+      </w:r>
+      <w:r>
+        <w:rPr>
+          <w:rStyle w:val="Hyperlink"/>
+          <w:color w:val="auto"/>
+          <w:u w:val="none"/>
+        </w:rPr>
+        <w:t xml:space="preserve"> </w:t>
+      </w:r>
+      <w:r>
+        <w:rPr>
+          <w:rStyle w:val="Hyperlink"/>
+          <w:color w:val="auto"/>
+          <w:u w:val="none"/>
+        </w:rPr>
+        <w:t xml:space="preserve">in the pop-up menu. </w:t>
+      </w:r>
+      <w:r>
+        <w:rPr>
+          <w:rStyle w:val="Hyperlink"/>
+          <w:color w:val="auto"/>
+          <w:u w:val="none"/>
+        </w:rPr>
+        <w:t xml:space="preserve"> VisualStudio display the </w:t>
+      </w:r>
+      <w:r>
+        <w:rPr>
+          <w:rStyle w:val="Hyperlink"/>
+          <w:b/>
+          <w:color w:val="auto"/>
+          <w:u w:val="none"/>
+        </w:rPr>
+        <w:t>Add View</w:t>
+      </w:r>
+      <w:r>
+        <w:rPr>
+          <w:rStyle w:val="Hyperlink"/>
+          <w:color w:val="auto"/>
+          <w:u w:val="none"/>
+        </w:rPr>
+        <w:t xml:space="preserve"> dialog.</w:t>
+      </w:r>
+    </w:p>
+    <w:p>
+      <w:pPr>
+        <w:pStyle w:val="ListParagraph"/>
+        <w:numPr>
+          <w:ilvl w:val="0"/>
+          <w:numId w:val="43"/>
+        </w:numPr>
+        <w:spacing w:after="0"/>
+        <w:rPr>
+          <w:rStyle w:val="Hyperlink"/>
+          <w:color w:val="auto"/>
+          <w:u w:val="none"/>
+        </w:rPr>
+      </w:pPr>
+      <w:r>
+        <w:rPr>
+          <w:rStyle w:val="Hyperlink"/>
+          <w:color w:val="auto"/>
+          <w:u w:val="none"/>
+        </w:rPr>
+        <w:t xml:space="preserve">Write the appropriate name – “Create” or “Edit” in the </w:t>
+      </w:r>
+      <w:r>
+        <w:rPr>
+          <w:rStyle w:val="Hyperlink"/>
+          <w:b/>
+          <w:color w:val="auto"/>
+          <w:u w:val="none"/>
+        </w:rPr>
+        <w:t xml:space="preserve">View Name: </w:t>
+      </w:r>
+      <w:r>
+        <w:rPr>
+          <w:rStyle w:val="Hyperlink"/>
+          <w:color w:val="auto"/>
+          <w:u w:val="none"/>
+        </w:rPr>
+        <w:t xml:space="preserve">text box.  Select </w:t>
+      </w:r>
+      <w:r>
+        <w:rPr>
+          <w:rStyle w:val="Hyperlink"/>
+          <w:b/>
+          <w:color w:val="auto"/>
+          <w:u w:val="none"/>
+        </w:rPr>
+        <w:t>Create</w:t>
+      </w:r>
+      <w:r>
+        <w:rPr>
+          <w:rStyle w:val="Hyperlink"/>
+          <w:color w:val="auto"/>
+          <w:u w:val="none"/>
+        </w:rPr>
         <w:t xml:space="preserve"> or </w:t>
       </w:r>
       <w:r>
         <w:rPr>
-          <w:b/>
-        </w:rPr>
-        <w:t>release</w:t>
-      </w:r>
-      <w:r>
-        <w:t xml:space="preserve"> mode.  If you are running in </w:t>
-      </w:r>
-      <w:r>
-        <w:rPr>
-          <w:b/>
-        </w:rPr>
-        <w:t>release</w:t>
-      </w:r>
-      <w:r>
-        <w:t xml:space="preserve"> mode, it will use the minified versions of the client-side assets.</w:t>
-      </w:r>
-    </w:p>
-    <w:p>
-      <w:r>
-        <w:t>Try typing “</w:t>
-      </w:r>
-      <w:r>
-        <w:t>,</w:t>
-      </w:r>
-      <w:r>
-        <w:t xml:space="preserve">“ immediately before the closing </w:t>
-      </w:r>
-      <w:r>
-        <w:t xml:space="preserve">parenthesis of any </w:t>
-      </w:r>
-      <w:r>
-        <w:rPr>
-          <w:b/>
-        </w:rPr>
-        <w:t>Include()</w:t>
-      </w:r>
-      <w:r>
-        <w:t xml:space="preserve"> in </w:t>
-      </w:r>
-      <w:r>
-        <w:t>BundleConfig.cs</w:t>
-      </w:r>
-      <w:r>
-        <w:t xml:space="preserve">.  The pop-up help text is telling you that </w:t>
-      </w:r>
-      <w:r>
-        <w:rPr>
-          <w:b/>
-        </w:rPr>
-        <w:t>Include()</w:t>
-      </w:r>
-      <w:r>
-        <w:t xml:space="preserve"> will accept </w:t>
-      </w:r>
-      <w:r>
-        <w:t xml:space="preserve">any number of arguments.  An example of this is at the end of </w:t>
-      </w:r>
-      <w:r>
-        <w:t>BundleConfig.cs</w:t>
-      </w:r>
-      <w:r>
-        <w:t xml:space="preserve">, where </w:t>
-      </w:r>
-      <w:r>
-        <w:rPr>
-          <w:b/>
-        </w:rPr>
-        <w:t>Include()</w:t>
-      </w:r>
-      <w:r>
-        <w:t xml:space="preserve"> is receiving 2 string arguments, each of which refers to a different style-sheet file.</w:t>
-      </w:r>
-      <w:bookmarkStart w:id="33" w:name="_GoBack"/>
-      <w:bookmarkEnd w:id="33"/>
+          <w:rStyle w:val="Hyperlink"/>
+          <w:b/>
+          <w:color w:val="auto"/>
+          <w:u w:val="none"/>
+        </w:rPr>
+        <w:t>Edit</w:t>
+      </w:r>
+      <w:r>
+        <w:rPr>
+          <w:rStyle w:val="Hyperlink"/>
+          <w:color w:val="auto"/>
+          <w:u w:val="none"/>
+        </w:rPr>
+        <w:t xml:space="preserve"> from the </w:t>
+      </w:r>
+      <w:r>
+        <w:rPr>
+          <w:rStyle w:val="Hyperlink"/>
+          <w:b/>
+          <w:color w:val="auto"/>
+          <w:u w:val="none"/>
+        </w:rPr>
+        <w:t>Template:</w:t>
+      </w:r>
+      <w:r>
+        <w:rPr>
+          <w:rStyle w:val="Hyperlink"/>
+          <w:color w:val="auto"/>
+          <w:u w:val="none"/>
+        </w:rPr>
+        <w:t xml:space="preserve"> drop-down list.  Select the restaurant’s model class “Restaurant (OdeToFood.Data.Models).  Uncheck </w:t>
+      </w:r>
+      <w:r>
+        <w:rPr>
+          <w:rStyle w:val="Hyperlink"/>
+          <w:b/>
+          <w:color w:val="auto"/>
+          <w:u w:val="none"/>
+        </w:rPr>
+        <w:t>Create a partial view</w:t>
+      </w:r>
+      <w:r>
+        <w:rPr>
+          <w:rStyle w:val="Hyperlink"/>
+          <w:color w:val="auto"/>
+          <w:u w:val="none"/>
+        </w:rPr>
+        <w:t xml:space="preserve">, and check </w:t>
+      </w:r>
+      <w:r>
+        <w:rPr>
+          <w:rStyle w:val="Hyperlink"/>
+          <w:b/>
+          <w:color w:val="auto"/>
+          <w:u w:val="none"/>
+        </w:rPr>
+        <w:t>User a layout page:</w:t>
+      </w:r>
+      <w:r>
+        <w:rPr>
+          <w:rStyle w:val="Hyperlink"/>
+          <w:color w:val="auto"/>
+          <w:u w:val="none"/>
+        </w:rPr>
+        <w:t>.</w:t>
+      </w:r>
+    </w:p>
+    <w:p>
+      <w:pPr>
+        <w:spacing w:after="0"/>
+        <w:rPr>
+          <w:rStyle w:val="Hyperlink"/>
+          <w:color w:val="auto"/>
+          <w:u w:val="none"/>
+        </w:rPr>
+      </w:pPr>
+      <w:r>
+        <w:rPr>
+          <w:rStyle w:val="Hyperlink"/>
+          <w:color w:val="auto"/>
+          <w:u w:val="none"/>
+        </w:rPr>
+        <w:t xml:space="preserve">It is significant that the </w:t>
+      </w:r>
+      <w:r>
+        <w:rPr>
+          <w:rStyle w:val="Hyperlink"/>
+          <w:b/>
+          <w:color w:val="auto"/>
+          <w:u w:val="none"/>
+        </w:rPr>
+        <w:t>Reference script libraries</w:t>
+      </w:r>
+      <w:r>
+        <w:rPr>
+          <w:rStyle w:val="Hyperlink"/>
+          <w:color w:val="auto"/>
+          <w:u w:val="none"/>
+        </w:rPr>
+        <w:t xml:space="preserve"> check box was not checked.  If it had been done, VisualStudio would have inserted additional scripts into the razor view; it does this by adding 3 lines of code at the end of the .cshtml</w:t>
+      </w:r>
+      <w:r>
+        <w:rPr>
+          <w:rStyle w:val="Hyperlink"/>
+          <w:b/>
+          <w:color w:val="auto"/>
+          <w:u w:val="none"/>
+        </w:rPr>
+        <w:t xml:space="preserve"> </w:t>
+      </w:r>
+      <w:r>
+        <w:rPr>
+          <w:rStyle w:val="Hyperlink"/>
+          <w:color w:val="auto"/>
+          <w:u w:val="none"/>
+        </w:rPr>
+        <w:t>file:</w:t>
+      </w:r>
+    </w:p>
+    <w:p>
+      <w:pPr>
+        <w:spacing w:after="0"/>
+        <w:ind w:left="720"/>
+      </w:pPr>
+      <w:r>
+        <w:t>@section Scripts {</w:t>
+      </w:r>
+    </w:p>
+    <w:p>
+      <w:pPr>
+        <w:spacing w:after="0"/>
+        <w:ind w:left="720"/>
+      </w:pPr>
+      <w:r>
+        <w:t xml:space="preserve">    @Scripts.Render("~/bundles/jqueryval")</w:t>
+      </w:r>
+    </w:p>
+    <w:p>
+      <w:pPr>
+        <w:spacing w:after="0"/>
+        <w:ind w:left="720"/>
+      </w:pPr>
+      <w:r>
+        <w:t>}</w:t>
+      </w:r>
+    </w:p>
+    <w:p>
+      <w:pPr>
+        <w:spacing w:after="0"/>
+      </w:pPr>
+    </w:p>
+    <w:p>
+      <w:pPr>
+        <w:spacing w:after="0"/>
+      </w:pPr>
+      <w:r>
+        <w:t>The 1</w:t>
+      </w:r>
+      <w:r>
+        <w:rPr>
+          <w:vertAlign w:val="superscript"/>
+        </w:rPr>
+        <w:t>st</w:t>
+      </w:r>
+      <w:r>
+        <w:t xml:space="preserve"> additional line of code, </w:t>
+      </w:r>
+      <w:r>
+        <w:t>“@section Scripts”</w:t>
+      </w:r>
+      <w:r>
+        <w:t>.</w:t>
+      </w:r>
+      <w:r>
+        <w:t xml:space="preserve"> defines the “Scripts” section.  Notice – at the end of OdeToFood.Web/Views/Shared/</w:t>
+      </w:r>
+      <w:r>
+        <w:t>_Layout.cshtml – the statement ‘</w:t>
+      </w:r>
+      <w:r>
+        <w:t>@RenderSect</w:t>
+      </w:r>
+      <w:r>
+        <w:t>ion(“scripts”, required: false)’</w:t>
+      </w:r>
+      <w:r>
+        <w:t xml:space="preserve">, which says that if the content </w:t>
+      </w:r>
+      <w:r>
+        <w:t>view (</w:t>
+      </w:r>
+      <w:r>
+        <w:t>.cshtml file</w:t>
+      </w:r>
+      <w:r>
+        <w:t>)</w:t>
+      </w:r>
+      <w:r>
+        <w:t xml:space="preserve"> has a “Scripts” section, place it here – at the end of the composite razor page.  The order is important in _Layout.cshtml</w:t>
+      </w:r>
+      <w:r>
+        <w:t>; the ‘</w:t>
+      </w:r>
+      <w:r>
+        <w:t>@RenderSect</w:t>
+      </w:r>
+      <w:r>
+        <w:t>ion(“scripts”, required: false)’</w:t>
+      </w:r>
+      <w:r>
+        <w:t xml:space="preserve"> statement must be placed after the ‘@Scripts.Render(“~/bundles/jquery”)’ statement.</w:t>
+      </w:r>
+    </w:p>
+    <w:p>
+      <w:pPr>
+        <w:spacing w:after="0"/>
+      </w:pPr>
+    </w:p>
+    <w:p>
+      <w:r>
+        <w:t>The 2</w:t>
+      </w:r>
+      <w:r>
+        <w:rPr>
+          <w:vertAlign w:val="superscript"/>
+        </w:rPr>
+        <w:t>nd</w:t>
+      </w:r>
+      <w:r>
+        <w:t xml:space="preserve"> additional line of code,  ‘@Scripts.Render("~/bundles/jqueryval")’, specifies which jquery scripts to download</w:t>
+      </w:r>
+      <w:r>
+        <w:t xml:space="preserve"> to the client</w:t>
+      </w:r>
+      <w:r>
+        <w:t xml:space="preserve">.  Where is </w:t>
+      </w:r>
+      <w:r>
+        <w:t>~/bundles/jqueryval</w:t>
+      </w:r>
+      <w:r>
+        <w:t xml:space="preserve"> defined?  Look at </w:t>
+      </w:r>
+      <w:r>
+        <w:t>OdeToFood.Web/App_Start/BundleConfig.cs.  Its 2</w:t>
+      </w:r>
+      <w:r>
+        <w:rPr>
+          <w:vertAlign w:val="superscript"/>
+        </w:rPr>
+        <w:t>nd</w:t>
+      </w:r>
+      <w:r>
+        <w:t xml:space="preserve"> bundles.Add statement says that ~/bundles/jqueryval consists of the library elements </w:t>
+      </w:r>
+      <w:r>
+        <w:t>~/Scripts/jquery</w:t>
+      </w:r>
+      <w:r>
+        <w:t xml:space="preserve">.validate*.  The wild-card suffix (*) </w:t>
+      </w:r>
+      <w:r>
+        <w:t xml:space="preserve">gives additional qualification, i.e. </w:t>
+      </w:r>
+      <w:r>
+        <w:t xml:space="preserve">jquery.validate.js </w:t>
+      </w:r>
+      <w:r>
+        <w:t>plus j</w:t>
+      </w:r>
+      <w:r>
+        <w:t>query.validate.unobtrusive.js</w:t>
+      </w:r>
+      <w:r>
+        <w:t>.</w:t>
+      </w:r>
+    </w:p>
+    <w:p>
+      <w:r>
+        <w:t>Let us demo the client-side validation by copying the 3 lines (above) to the end of Script.cshtml and Edit.cshtml.  Build and test the web application.</w:t>
+      </w:r>
+    </w:p>
+    <w:p>
+      <w:r>
+        <w:lastRenderedPageBreak/>
+        <w:t xml:space="preserve">What if the validation is </w:t>
+      </w:r>
+      <w:r>
+        <w:t>more complicated</w:t>
+      </w:r>
+      <w:r>
+        <w:t xml:space="preserve">?  </w:t>
+      </w:r>
+      <w:r>
+        <w:t>The answer is “don’t try to enforce error checking on the client side for complicated validation, but make certain that you have server-side checking for all of the possible validation errors.”  The danger is that a hacker can circumvent client-side validation easily.</w:t>
+      </w:r>
+      <w:bookmarkStart w:id="34" w:name="_GoBack"/>
+      <w:bookmarkEnd w:id="34"/>
+    </w:p>
+    <w:p/>
+    <w:p>
+      <w:pPr>
+        <w:spacing w:after="0"/>
+      </w:pPr>
     </w:p>
     <w:sectPr>
       <w:footerReference w:type="default" r:id="rId12"/>
@@ -15219,7 +16097,7 @@
           <w:rPr>
             <w:noProof/>
           </w:rPr>
-          <w:t>36</w:t>
+          <w:t>38</w:t>
         </w:r>
         <w:r>
           <w:rPr>
@@ -18191,6 +19069,119 @@
     </w:lvl>
   </w:abstractNum>
   <w:abstractNum w:abstractNumId="27">
+    <w:nsid w:val="4FB17A2B"/>
+    <w:multiLevelType w:val="hybridMultilevel"/>
+    <w:tmpl w:val="0E565058"/>
+    <w:lvl w:ilvl="0" w:tplc="04090001">
+      <w:start w:val="1"/>
+      <w:numFmt w:val="bullet"/>
+      <w:lvlText w:val=""/>
+      <w:lvlJc w:val="left"/>
+      <w:pPr>
+        <w:ind w:left="360" w:hanging="360"/>
+      </w:pPr>
+      <w:rPr>
+        <w:rFonts w:ascii="Symbol" w:hAnsi="Symbol" w:hint="default"/>
+      </w:rPr>
+    </w:lvl>
+    <w:lvl w:ilvl="1" w:tplc="04090003" w:tentative="1">
+      <w:start w:val="1"/>
+      <w:numFmt w:val="bullet"/>
+      <w:lvlText w:val="o"/>
+      <w:lvlJc w:val="left"/>
+      <w:pPr>
+        <w:ind w:left="1080" w:hanging="360"/>
+      </w:pPr>
+      <w:rPr>
+        <w:rFonts w:ascii="Courier New" w:hAnsi="Courier New" w:cs="Courier New" w:hint="default"/>
+      </w:rPr>
+    </w:lvl>
+    <w:lvl w:ilvl="2" w:tplc="04090005" w:tentative="1">
+      <w:start w:val="1"/>
+      <w:numFmt w:val="bullet"/>
+      <w:lvlText w:val=""/>
+      <w:lvlJc w:val="left"/>
+      <w:pPr>
+        <w:ind w:left="1800" w:hanging="360"/>
+      </w:pPr>
+      <w:rPr>
+        <w:rFonts w:ascii="Wingdings" w:hAnsi="Wingdings" w:hint="default"/>
+      </w:rPr>
+    </w:lvl>
+    <w:lvl w:ilvl="3" w:tplc="04090001" w:tentative="1">
+      <w:start w:val="1"/>
+      <w:numFmt w:val="bullet"/>
+      <w:lvlText w:val=""/>
+      <w:lvlJc w:val="left"/>
+      <w:pPr>
+        <w:ind w:left="2520" w:hanging="360"/>
+      </w:pPr>
+      <w:rPr>
+        <w:rFonts w:ascii="Symbol" w:hAnsi="Symbol" w:hint="default"/>
+      </w:rPr>
+    </w:lvl>
+    <w:lvl w:ilvl="4" w:tplc="04090003" w:tentative="1">
+      <w:start w:val="1"/>
+      <w:numFmt w:val="bullet"/>
+      <w:lvlText w:val="o"/>
+      <w:lvlJc w:val="left"/>
+      <w:pPr>
+        <w:ind w:left="3240" w:hanging="360"/>
+      </w:pPr>
+      <w:rPr>
+        <w:rFonts w:ascii="Courier New" w:hAnsi="Courier New" w:cs="Courier New" w:hint="default"/>
+      </w:rPr>
+    </w:lvl>
+    <w:lvl w:ilvl="5" w:tplc="04090005" w:tentative="1">
+      <w:start w:val="1"/>
+      <w:numFmt w:val="bullet"/>
+      <w:lvlText w:val=""/>
+      <w:lvlJc w:val="left"/>
+      <w:pPr>
+        <w:ind w:left="3960" w:hanging="360"/>
+      </w:pPr>
+      <w:rPr>
+        <w:rFonts w:ascii="Wingdings" w:hAnsi="Wingdings" w:hint="default"/>
+      </w:rPr>
+    </w:lvl>
+    <w:lvl w:ilvl="6" w:tplc="04090001" w:tentative="1">
+      <w:start w:val="1"/>
+      <w:numFmt w:val="bullet"/>
+      <w:lvlText w:val=""/>
+      <w:lvlJc w:val="left"/>
+      <w:pPr>
+        <w:ind w:left="4680" w:hanging="360"/>
+      </w:pPr>
+      <w:rPr>
+        <w:rFonts w:ascii="Symbol" w:hAnsi="Symbol" w:hint="default"/>
+      </w:rPr>
+    </w:lvl>
+    <w:lvl w:ilvl="7" w:tplc="04090003" w:tentative="1">
+      <w:start w:val="1"/>
+      <w:numFmt w:val="bullet"/>
+      <w:lvlText w:val="o"/>
+      <w:lvlJc w:val="left"/>
+      <w:pPr>
+        <w:ind w:left="5400" w:hanging="360"/>
+      </w:pPr>
+      <w:rPr>
+        <w:rFonts w:ascii="Courier New" w:hAnsi="Courier New" w:cs="Courier New" w:hint="default"/>
+      </w:rPr>
+    </w:lvl>
+    <w:lvl w:ilvl="8" w:tplc="04090005" w:tentative="1">
+      <w:start w:val="1"/>
+      <w:numFmt w:val="bullet"/>
+      <w:lvlText w:val=""/>
+      <w:lvlJc w:val="left"/>
+      <w:pPr>
+        <w:ind w:left="6120" w:hanging="360"/>
+      </w:pPr>
+      <w:rPr>
+        <w:rFonts w:ascii="Wingdings" w:hAnsi="Wingdings" w:hint="default"/>
+      </w:rPr>
+    </w:lvl>
+  </w:abstractNum>
+  <w:abstractNum w:abstractNumId="28">
     <w:nsid w:val="52280896"/>
     <w:multiLevelType w:val="hybridMultilevel"/>
     <w:tmpl w:val="3EA4A52C"/>
@@ -18303,7 +19294,7 @@
       </w:rPr>
     </w:lvl>
   </w:abstractNum>
-  <w:abstractNum w:abstractNumId="28">
+  <w:abstractNum w:abstractNumId="29">
     <w:nsid w:val="5B2D0F99"/>
     <w:multiLevelType w:val="hybridMultilevel"/>
     <w:tmpl w:val="3202073A"/>
@@ -18416,7 +19407,7 @@
       </w:rPr>
     </w:lvl>
   </w:abstractNum>
-  <w:abstractNum w:abstractNumId="29">
+  <w:abstractNum w:abstractNumId="30">
     <w:nsid w:val="5C28399B"/>
     <w:multiLevelType w:val="hybridMultilevel"/>
     <w:tmpl w:val="49220D3A"/>
@@ -18529,7 +19520,7 @@
       </w:rPr>
     </w:lvl>
   </w:abstractNum>
-  <w:abstractNum w:abstractNumId="30">
+  <w:abstractNum w:abstractNumId="31">
     <w:nsid w:val="60637DF4"/>
     <w:multiLevelType w:val="hybridMultilevel"/>
     <w:tmpl w:val="80EC5ED4"/>
@@ -18642,7 +19633,7 @@
       </w:rPr>
     </w:lvl>
   </w:abstractNum>
-  <w:abstractNum w:abstractNumId="31">
+  <w:abstractNum w:abstractNumId="32">
     <w:nsid w:val="62F64421"/>
     <w:multiLevelType w:val="hybridMultilevel"/>
     <w:tmpl w:val="DA5CA37A"/>
@@ -18755,7 +19746,7 @@
       </w:rPr>
     </w:lvl>
   </w:abstractNum>
-  <w:abstractNum w:abstractNumId="32">
+  <w:abstractNum w:abstractNumId="33">
     <w:nsid w:val="691639C8"/>
     <w:multiLevelType w:val="hybridMultilevel"/>
     <w:tmpl w:val="736C8A9A"/>
@@ -18868,7 +19859,7 @@
       </w:rPr>
     </w:lvl>
   </w:abstractNum>
-  <w:abstractNum w:abstractNumId="33">
+  <w:abstractNum w:abstractNumId="34">
     <w:nsid w:val="6962190B"/>
     <w:multiLevelType w:val="hybridMultilevel"/>
     <w:tmpl w:val="81F042B8"/>
@@ -18981,7 +19972,7 @@
       </w:rPr>
     </w:lvl>
   </w:abstractNum>
-  <w:abstractNum w:abstractNumId="34">
+  <w:abstractNum w:abstractNumId="35">
     <w:nsid w:val="69DA16EC"/>
     <w:multiLevelType w:val="hybridMultilevel"/>
     <w:tmpl w:val="3B00DFF6"/>
@@ -19094,7 +20085,7 @@
       </w:rPr>
     </w:lvl>
   </w:abstractNum>
-  <w:abstractNum w:abstractNumId="35">
+  <w:abstractNum w:abstractNumId="36">
     <w:nsid w:val="6A8A0434"/>
     <w:multiLevelType w:val="hybridMultilevel"/>
     <w:tmpl w:val="A852F61C"/>
@@ -19207,7 +20198,7 @@
       </w:rPr>
     </w:lvl>
   </w:abstractNum>
-  <w:abstractNum w:abstractNumId="36">
+  <w:abstractNum w:abstractNumId="37">
     <w:nsid w:val="6DC43F11"/>
     <w:multiLevelType w:val="hybridMultilevel"/>
     <w:tmpl w:val="C7A24548"/>
@@ -19320,7 +20311,7 @@
       </w:rPr>
     </w:lvl>
   </w:abstractNum>
-  <w:abstractNum w:abstractNumId="37">
+  <w:abstractNum w:abstractNumId="38">
     <w:nsid w:val="765D1625"/>
     <w:multiLevelType w:val="hybridMultilevel"/>
     <w:tmpl w:val="61D22D5E"/>
@@ -19433,7 +20424,7 @@
       </w:rPr>
     </w:lvl>
   </w:abstractNum>
-  <w:abstractNum w:abstractNumId="38">
+  <w:abstractNum w:abstractNumId="39">
     <w:nsid w:val="779C7C4C"/>
     <w:multiLevelType w:val="hybridMultilevel"/>
     <w:tmpl w:val="7390D7AA"/>
@@ -19546,7 +20537,120 @@
       </w:rPr>
     </w:lvl>
   </w:abstractNum>
-  <w:abstractNum w:abstractNumId="39">
+  <w:abstractNum w:abstractNumId="40">
+    <w:nsid w:val="7B2A4CD7"/>
+    <w:multiLevelType w:val="hybridMultilevel"/>
+    <w:tmpl w:val="442CD458"/>
+    <w:lvl w:ilvl="0" w:tplc="04090001">
+      <w:start w:val="1"/>
+      <w:numFmt w:val="bullet"/>
+      <w:lvlText w:val=""/>
+      <w:lvlJc w:val="left"/>
+      <w:pPr>
+        <w:ind w:left="360" w:hanging="360"/>
+      </w:pPr>
+      <w:rPr>
+        <w:rFonts w:ascii="Symbol" w:hAnsi="Symbol" w:hint="default"/>
+      </w:rPr>
+    </w:lvl>
+    <w:lvl w:ilvl="1" w:tplc="04090003" w:tentative="1">
+      <w:start w:val="1"/>
+      <w:numFmt w:val="bullet"/>
+      <w:lvlText w:val="o"/>
+      <w:lvlJc w:val="left"/>
+      <w:pPr>
+        <w:ind w:left="1080" w:hanging="360"/>
+      </w:pPr>
+      <w:rPr>
+        <w:rFonts w:ascii="Courier New" w:hAnsi="Courier New" w:cs="Courier New" w:hint="default"/>
+      </w:rPr>
+    </w:lvl>
+    <w:lvl w:ilvl="2" w:tplc="04090005" w:tentative="1">
+      <w:start w:val="1"/>
+      <w:numFmt w:val="bullet"/>
+      <w:lvlText w:val=""/>
+      <w:lvlJc w:val="left"/>
+      <w:pPr>
+        <w:ind w:left="1800" w:hanging="360"/>
+      </w:pPr>
+      <w:rPr>
+        <w:rFonts w:ascii="Wingdings" w:hAnsi="Wingdings" w:hint="default"/>
+      </w:rPr>
+    </w:lvl>
+    <w:lvl w:ilvl="3" w:tplc="04090001" w:tentative="1">
+      <w:start w:val="1"/>
+      <w:numFmt w:val="bullet"/>
+      <w:lvlText w:val=""/>
+      <w:lvlJc w:val="left"/>
+      <w:pPr>
+        <w:ind w:left="2520" w:hanging="360"/>
+      </w:pPr>
+      <w:rPr>
+        <w:rFonts w:ascii="Symbol" w:hAnsi="Symbol" w:hint="default"/>
+      </w:rPr>
+    </w:lvl>
+    <w:lvl w:ilvl="4" w:tplc="04090003" w:tentative="1">
+      <w:start w:val="1"/>
+      <w:numFmt w:val="bullet"/>
+      <w:lvlText w:val="o"/>
+      <w:lvlJc w:val="left"/>
+      <w:pPr>
+        <w:ind w:left="3240" w:hanging="360"/>
+      </w:pPr>
+      <w:rPr>
+        <w:rFonts w:ascii="Courier New" w:hAnsi="Courier New" w:cs="Courier New" w:hint="default"/>
+      </w:rPr>
+    </w:lvl>
+    <w:lvl w:ilvl="5" w:tplc="04090005" w:tentative="1">
+      <w:start w:val="1"/>
+      <w:numFmt w:val="bullet"/>
+      <w:lvlText w:val=""/>
+      <w:lvlJc w:val="left"/>
+      <w:pPr>
+        <w:ind w:left="3960" w:hanging="360"/>
+      </w:pPr>
+      <w:rPr>
+        <w:rFonts w:ascii="Wingdings" w:hAnsi="Wingdings" w:hint="default"/>
+      </w:rPr>
+    </w:lvl>
+    <w:lvl w:ilvl="6" w:tplc="04090001" w:tentative="1">
+      <w:start w:val="1"/>
+      <w:numFmt w:val="bullet"/>
+      <w:lvlText w:val=""/>
+      <w:lvlJc w:val="left"/>
+      <w:pPr>
+        <w:ind w:left="4680" w:hanging="360"/>
+      </w:pPr>
+      <w:rPr>
+        <w:rFonts w:ascii="Symbol" w:hAnsi="Symbol" w:hint="default"/>
+      </w:rPr>
+    </w:lvl>
+    <w:lvl w:ilvl="7" w:tplc="04090003" w:tentative="1">
+      <w:start w:val="1"/>
+      <w:numFmt w:val="bullet"/>
+      <w:lvlText w:val="o"/>
+      <w:lvlJc w:val="left"/>
+      <w:pPr>
+        <w:ind w:left="5400" w:hanging="360"/>
+      </w:pPr>
+      <w:rPr>
+        <w:rFonts w:ascii="Courier New" w:hAnsi="Courier New" w:cs="Courier New" w:hint="default"/>
+      </w:rPr>
+    </w:lvl>
+    <w:lvl w:ilvl="8" w:tplc="04090005" w:tentative="1">
+      <w:start w:val="1"/>
+      <w:numFmt w:val="bullet"/>
+      <w:lvlText w:val=""/>
+      <w:lvlJc w:val="left"/>
+      <w:pPr>
+        <w:ind w:left="6120" w:hanging="360"/>
+      </w:pPr>
+      <w:rPr>
+        <w:rFonts w:ascii="Wingdings" w:hAnsi="Wingdings" w:hint="default"/>
+      </w:rPr>
+    </w:lvl>
+  </w:abstractNum>
+  <w:abstractNum w:abstractNumId="41">
     <w:nsid w:val="7DB25B23"/>
     <w:multiLevelType w:val="hybridMultilevel"/>
     <w:tmpl w:val="179283AA"/>
@@ -19659,7 +20763,7 @@
       </w:rPr>
     </w:lvl>
   </w:abstractNum>
-  <w:abstractNum w:abstractNumId="40">
+  <w:abstractNum w:abstractNumId="42">
     <w:nsid w:val="7F2803A8"/>
     <w:multiLevelType w:val="hybridMultilevel"/>
     <w:tmpl w:val="94D2E94E"/>
@@ -19782,7 +20886,7 @@
     <w:abstractNumId w:val="19"/>
   </w:num>
   <w:num w:numId="4">
-    <w:abstractNumId w:val="37"/>
+    <w:abstractNumId w:val="38"/>
   </w:num>
   <w:num w:numId="5">
     <w:abstractNumId w:val="14"/>
@@ -19794,7 +20898,7 @@
     <w:abstractNumId w:val="4"/>
   </w:num>
   <w:num w:numId="8">
-    <w:abstractNumId w:val="32"/>
+    <w:abstractNumId w:val="33"/>
   </w:num>
   <w:num w:numId="9">
     <w:abstractNumId w:val="6"/>
@@ -19803,10 +20907,10 @@
     <w:abstractNumId w:val="16"/>
   </w:num>
   <w:num w:numId="11">
-    <w:abstractNumId w:val="38"/>
+    <w:abstractNumId w:val="39"/>
   </w:num>
   <w:num w:numId="12">
-    <w:abstractNumId w:val="31"/>
+    <w:abstractNumId w:val="32"/>
   </w:num>
   <w:num w:numId="13">
     <w:abstractNumId w:val="21"/>
@@ -19824,7 +20928,7 @@
     <w:abstractNumId w:val="7"/>
   </w:num>
   <w:num w:numId="18">
-    <w:abstractNumId w:val="35"/>
+    <w:abstractNumId w:val="36"/>
   </w:num>
   <w:num w:numId="19">
     <w:abstractNumId w:val="18"/>
@@ -19836,13 +20940,13 @@
     <w:abstractNumId w:val="11"/>
   </w:num>
   <w:num w:numId="22">
-    <w:abstractNumId w:val="30"/>
+    <w:abstractNumId w:val="31"/>
   </w:num>
   <w:num w:numId="23">
-    <w:abstractNumId w:val="33"/>
+    <w:abstractNumId w:val="34"/>
   </w:num>
   <w:num w:numId="24">
-    <w:abstractNumId w:val="36"/>
+    <w:abstractNumId w:val="37"/>
   </w:num>
   <w:num w:numId="25">
     <w:abstractNumId w:val="13"/>
@@ -19851,7 +20955,7 @@
     <w:abstractNumId w:val="2"/>
   </w:num>
   <w:num w:numId="27">
-    <w:abstractNumId w:val="40"/>
+    <w:abstractNumId w:val="42"/>
   </w:num>
   <w:num w:numId="28">
     <w:abstractNumId w:val="5"/>
@@ -19872,13 +20976,13 @@
     <w:abstractNumId w:val="10"/>
   </w:num>
   <w:num w:numId="34">
-    <w:abstractNumId w:val="29"/>
+    <w:abstractNumId w:val="30"/>
   </w:num>
   <w:num w:numId="35">
-    <w:abstractNumId w:val="39"/>
+    <w:abstractNumId w:val="41"/>
   </w:num>
   <w:num w:numId="36">
-    <w:abstractNumId w:val="34"/>
+    <w:abstractNumId w:val="35"/>
   </w:num>
   <w:num w:numId="37">
     <w:abstractNumId w:val="15"/>
@@ -19890,9 +20994,15 @@
     <w:abstractNumId w:val="24"/>
   </w:num>
   <w:num w:numId="40">
+    <w:abstractNumId w:val="29"/>
+  </w:num>
+  <w:num w:numId="41">
     <w:abstractNumId w:val="28"/>
   </w:num>
-  <w:num w:numId="41">
+  <w:num w:numId="42">
+    <w:abstractNumId w:val="40"/>
+  </w:num>
+  <w:num w:numId="43">
     <w:abstractNumId w:val="27"/>
   </w:num>
   <w:numIdMacAtCleanup w:val="38"/>
@@ -20919,7 +22029,7 @@
 </file>
 
 <file path=customXml/itemProps1.xml><?xml version="1.0" encoding="utf-8"?>
-<ds:datastoreItem xmlns:ds="http://schemas.openxmlformats.org/officeDocument/2006/customXml" ds:itemID="{0C493653-C8BF-4C0E-9C2A-DBDDDB9EEF11}">
+<ds:datastoreItem xmlns:ds="http://schemas.openxmlformats.org/officeDocument/2006/customXml" ds:itemID="{426EBF34-8229-4F1D-B53A-533C1D396021}">
   <ds:schemaRefs>
     <ds:schemaRef ds:uri="http://schemas.openxmlformats.org/officeDocument/2006/bibliography"/>
   </ds:schemaRefs>

</xml_diff>

<commit_message>
modified:   ASP.NET_MVC_5_Fundamentals/ASP.NET_MVC_5_Fundamentals.docx  -- Add new text for additional sections of the Pluralsight course.
modified:   IntroductionToASP_NET/PracticesAndFeatures.docx

 --

Fix minor errors to improve clarity of text.
</commit_message>
<xml_diff>
--- a/ASP.NET_MVC_5_Fundamentals/ASP.NET_MVC_5_Fundamentals.docx
+++ b/ASP.NET_MVC_5_Fundamentals/ASP.NET_MVC_5_Fundamentals.docx
@@ -829,19 +829,7 @@
                 <w:rPr>
                   <w:rStyle w:val="Hyperlink"/>
                 </w:rPr>
-                <w:t>Evaluating the Deploy</w:t>
-              </w:r>
-              <w:r>
-                <w:rPr>
-                  <w:rStyle w:val="Hyperlink"/>
-                </w:rPr>
-                <w:t>m</w:t>
-              </w:r>
-              <w:r>
-                <w:rPr>
-                  <w:rStyle w:val="Hyperlink"/>
-                </w:rPr>
-                <w:t>ent Options</w:t>
+                <w:t>Evaluating the Deployment Options</w:t>
               </w:r>
             </w:hyperlink>
           </w:p>
@@ -854,6 +842,49 @@
             <w:pPr>
               <w:spacing w:after="120"/>
             </w:pPr>
+            <w:hyperlink w:anchor="_Installing_Web_Server" w:history="1">
+              <w:r>
+                <w:rPr>
+                  <w:rStyle w:val="Hyperlink"/>
+                </w:rPr>
+                <w:t>Installing Web Server Software</w:t>
+              </w:r>
+            </w:hyperlink>
+          </w:p>
+        </w:tc>
+      </w:tr>
+      <w:tr>
+        <w:tc>
+          <w:tcPr>
+            <w:tcW w:w="4788" w:type="dxa"/>
+          </w:tcPr>
+          <w:p>
+            <w:hyperlink w:anchor="_Publishing_Apps_with" w:history="1">
+              <w:r>
+                <w:rPr>
+                  <w:rStyle w:val="Hyperlink"/>
+                </w:rPr>
+                <w:t>Publishing Apps with Visual Studio</w:t>
+              </w:r>
+            </w:hyperlink>
+          </w:p>
+        </w:tc>
+        <w:tc>
+          <w:tcPr>
+            <w:tcW w:w="4788" w:type="dxa"/>
+          </w:tcPr>
+          <w:p>
+            <w:pPr>
+              <w:spacing w:after="120"/>
+            </w:pPr>
+            <w:hyperlink w:anchor="_Creating_an_IIS" w:history="1">
+              <w:r>
+                <w:rPr>
+                  <w:rStyle w:val="Hyperlink"/>
+                </w:rPr>
+                <w:t>Creating an IIS Website</w:t>
+              </w:r>
+            </w:hyperlink>
           </w:p>
         </w:tc>
       </w:tr>
@@ -901,11 +932,8 @@
         <w:ind w:left="720"/>
       </w:pPr>
       <w:r>
-        <w:t xml:space="preserve">The ASP.NET version numbers may be a little bit confusing.  The framework studied in this course is “ASP.NET MVC 5”, which is part of the “ASP.NET version 4” framework.  By contrast </w:t>
-      </w:r>
-      <w:r>
         <w:lastRenderedPageBreak/>
-        <w:t>there also exists “ASP.NET Core”.  Refer to</w:t>
+        <w:t>The ASP.NET version numbers may be a little bit confusing.  The framework studied in this course is “ASP.NET MVC 5”, which is part of the “ASP.NET version 4” framework.  By contrast there also exists “ASP.NET Core”.  Refer to</w:t>
       </w:r>
       <w:r>
         <w:t xml:space="preserve"> </w:t>
@@ -949,10 +977,54 @@
     </w:p>
     <w:p>
       <w:r>
-        <w:t>This course chose a blank solution, and added a project whose template is .NET Framework.</w:t>
-      </w:r>
-      <w:r>
-        <w:t xml:space="preserve">  Give the solution a name suggesting MVC-5.</w:t>
+        <w:t>This course</w:t>
+      </w:r>
+      <w:r>
+        <w:t xml:space="preserve"> starts with</w:t>
+      </w:r>
+      <w:bookmarkStart w:id="3" w:name="_GoBack"/>
+      <w:bookmarkEnd w:id="3"/>
+      <w:r>
+        <w:t xml:space="preserve"> </w:t>
+      </w:r>
+      <w:r>
+        <w:rPr>
+          <w:b/>
+        </w:rPr>
+        <w:t>B</w:t>
+      </w:r>
+      <w:r>
+        <w:rPr>
+          <w:b/>
+        </w:rPr>
+        <w:t xml:space="preserve">lank </w:t>
+      </w:r>
+      <w:r>
+        <w:rPr>
+          <w:b/>
+        </w:rPr>
+        <w:t>S</w:t>
+      </w:r>
+      <w:r>
+        <w:rPr>
+          <w:b/>
+        </w:rPr>
+        <w:t>olution</w:t>
+      </w:r>
+      <w:r>
+        <w:t xml:space="preserve"> (NOT Empty Project)</w:t>
+      </w:r>
+      <w:r>
+        <w:t>, and added a project whose template is .NET Framework.</w:t>
+      </w:r>
+      <w:r>
+        <w:t xml:space="preserve">  Give the solution a name</w:t>
+      </w:r>
+      <w:r>
+        <w:t xml:space="preserve"> that contains words suggesting asp.net or mvc 5</w:t>
+      </w:r>
+      <w:r>
+        <w:t>.</w:t>
       </w:r>
     </w:p>
     <w:p>
@@ -1029,12 +1101,6 @@
       </w:r>
       <w:r>
         <w:t xml:space="preserve">VisualStudio displays a pop-up dialog titled </w:t>
-      </w:r>
-      <w:r>
-        <w:tab/>
-      </w:r>
-      <w:r>
-        <w:tab/>
       </w:r>
       <w:r>
         <w:rPr>
@@ -1365,7 +1431,11 @@
         <w:t xml:space="preserve">(I followed the instructor’s example and named the project “OdeToFood.Data”.)   </w:t>
       </w:r>
       <w:r>
-        <w:t xml:space="preserve">As before place it in a subfolder of the solution, and select the latest version of .NET Framework.  Click the </w:t>
+        <w:t xml:space="preserve">As before place it in a subfolder of the solution, and select the latest </w:t>
+      </w:r>
+      <w:r>
+        <w:lastRenderedPageBreak/>
+        <w:t xml:space="preserve">version of .NET Framework.  Click the </w:t>
       </w:r>
       <w:r>
         <w:rPr>
@@ -1386,7 +1456,6 @@
         </w:numPr>
       </w:pPr>
       <w:r>
-        <w:lastRenderedPageBreak/>
         <w:t>Visual studio has added “Class1” to the library.  We don’t need it.  Delete it either in the code or in the solution explorer.</w:t>
       </w:r>
     </w:p>
@@ -1863,6 +1932,7 @@
         </w:numPr>
       </w:pPr>
       <w:r>
+        <w:lastRenderedPageBreak/>
         <w:t xml:space="preserve">Type the name of the </w:t>
       </w:r>
       <w:r>
@@ -1902,7 +1972,6 @@
         </w:numPr>
       </w:pPr>
       <w:r>
-        <w:lastRenderedPageBreak/>
         <w:t>There are several actions we want to perform.  We start with a</w:t>
       </w:r>
       <w:r>
@@ -2246,6 +2315,7 @@
     </w:p>
     <w:p>
       <w:r>
+        <w:lastRenderedPageBreak/>
         <w:t xml:space="preserve">I did not understand (and still do not understand) the arguments in the .OrderBy clause in the </w:t>
       </w:r>
       <w:r>
@@ -2278,10 +2348,9 @@
       <w:pPr>
         <w:pStyle w:val="Heading2"/>
       </w:pPr>
-      <w:bookmarkStart w:id="3" w:name="_ASP.NET_MVC_Application_1"/>
-      <w:bookmarkEnd w:id="3"/>
-      <w:r>
-        <w:lastRenderedPageBreak/>
+      <w:bookmarkStart w:id="4" w:name="_ASP.NET_MVC_Application_1"/>
+      <w:bookmarkEnd w:id="4"/>
+      <w:r>
         <w:t xml:space="preserve">ASP.NET MVC Application – the Controller </w:t>
       </w:r>
       <w:r>
@@ -2786,8 +2855,8 @@
       <w:pPr>
         <w:pStyle w:val="Heading2"/>
       </w:pPr>
-      <w:bookmarkStart w:id="4" w:name="_ASP.NET_MVC_Application_2"/>
-      <w:bookmarkEnd w:id="4"/>
+      <w:bookmarkStart w:id="5" w:name="_ASP.NET_MVC_Application_2"/>
+      <w:bookmarkEnd w:id="5"/>
       <w:r>
         <w:t>ASP.NET MVC Application – the Model,</w:t>
       </w:r>
@@ -2850,6 +2919,7 @@
         </w:numPr>
       </w:pPr>
       <w:r>
+        <w:lastRenderedPageBreak/>
         <w:t>Add a private member</w:t>
       </w:r>
       <w:r>
@@ -2921,7 +2991,6 @@
         </w:numPr>
       </w:pPr>
       <w:r>
-        <w:lastRenderedPageBreak/>
         <w:t>Provide a constructor for the HomeController class in order to initialize db.  At this point in the course the statement in the constructor is</w:t>
       </w:r>
     </w:p>
@@ -3043,8 +3112,8 @@
       <w:pPr>
         <w:pStyle w:val="Heading2"/>
       </w:pPr>
-      <w:bookmarkStart w:id="5" w:name="_ASP.NET_MVC_Application_3"/>
-      <w:bookmarkEnd w:id="5"/>
+      <w:bookmarkStart w:id="6" w:name="_ASP.NET_MVC_Application_3"/>
+      <w:bookmarkEnd w:id="6"/>
       <w:r>
         <w:t>ASP.NET MVC Application –</w:t>
       </w:r>
@@ -3330,6 +3399,7 @@
         </w:numPr>
       </w:pPr>
       <w:r>
+        <w:lastRenderedPageBreak/>
         <w:t xml:space="preserve">One can mix C# and HTML with the confidence that </w:t>
       </w:r>
       <w:r>
@@ -3404,7 +3474,6 @@
         <w:ind w:left="1440"/>
       </w:pPr>
       <w:r>
-        <w:lastRenderedPageBreak/>
         <w:tab/>
         <w:t>}</w:t>
       </w:r>
@@ -3474,8 +3543,8 @@
       <w:r>
         <w:t xml:space="preserve"> statement, and that @restaurant takes us back to C# mode.</w:t>
       </w:r>
-      <w:bookmarkStart w:id="6" w:name="_ASP.NET_MVC_Application_4"/>
-      <w:bookmarkEnd w:id="6"/>
+      <w:bookmarkStart w:id="7" w:name="_ASP.NET_MVC_Application_4"/>
+      <w:bookmarkEnd w:id="7"/>
     </w:p>
     <w:p>
       <w:pPr>
@@ -3752,8 +3821,8 @@
       <w:pPr>
         <w:pStyle w:val="Heading2"/>
       </w:pPr>
-      <w:bookmarkStart w:id="7" w:name="_Defining_Routes_for"/>
-      <w:bookmarkEnd w:id="7"/>
+      <w:bookmarkStart w:id="8" w:name="_Defining_Routes_for"/>
+      <w:bookmarkEnd w:id="8"/>
       <w:r>
         <w:rPr>
           <w:rStyle w:val="Hyperlink"/>
@@ -3801,6 +3870,7 @@
         <w:ind w:left="720"/>
       </w:pPr>
       <w:r>
+        <w:lastRenderedPageBreak/>
         <w:t>https://localhost:44372/Home/About</w:t>
       </w:r>
     </w:p>
@@ -3868,7 +3938,6 @@
         <w:spacing w:after="0"/>
       </w:pPr>
       <w:r>
-        <w:lastRenderedPageBreak/>
         <w:t xml:space="preserve">You will find </w:t>
       </w:r>
       <w:proofErr w:type="gramStart"/>
@@ -4257,7 +4326,11 @@
       </w:r>
       <w:proofErr w:type="gramEnd"/>
       <w:r>
-        <w:t>).  Assuming that we are not case sensitive, we have a match, and MVC-5 is directed to that member function.  I am guessing that we would pass “1” as the query string.</w:t>
+        <w:t xml:space="preserve">).  </w:t>
+      </w:r>
+      <w:r>
+        <w:lastRenderedPageBreak/>
+        <w:t>Assuming that we are not case sensitive, we have a match, and MVC-5 is directed to that member function.  I am guessing that we would pass “1” as the query string.</w:t>
       </w:r>
     </w:p>
     <w:p>
@@ -4305,7 +4378,6 @@
         <w:spacing w:after="0"/>
       </w:pPr>
       <w:r>
-        <w:lastRenderedPageBreak/>
         <w:t>Right-click Ode.ToFood.Web.Controllers.  VisualStudio displays a pop-up menu.</w:t>
       </w:r>
     </w:p>
@@ -4551,8 +4623,8 @@
           <w:u w:val="none"/>
         </w:rPr>
       </w:pPr>
-      <w:bookmarkStart w:id="8" w:name="_Configuring_ASP.NET_with"/>
-      <w:bookmarkEnd w:id="8"/>
+      <w:bookmarkStart w:id="9" w:name="_Configuring_ASP.NET_with"/>
+      <w:bookmarkEnd w:id="9"/>
       <w:r>
         <w:rPr>
           <w:rStyle w:val="Hyperlink"/>
@@ -4746,7 +4818,11 @@
           </w:tcPr>
           <w:p>
             <w:r>
-              <w:t>controller: OdeToFood.Web/Controllers/</w:t>
+              <w:t xml:space="preserve">controller: </w:t>
+            </w:r>
+            <w:r>
+              <w:lastRenderedPageBreak/>
+              <w:t>OdeToFood.Web/Controllers/</w:t>
             </w:r>
             <w:r>
               <w:rPr>
@@ -4765,7 +4841,12 @@
           </w:tcPr>
           <w:p>
             <w:r>
-              <w:t>controller: OdeToFood.Web/Controllers/</w:t>
+              <w:lastRenderedPageBreak/>
+              <w:t xml:space="preserve">controller: </w:t>
+            </w:r>
+            <w:r>
+              <w:lastRenderedPageBreak/>
+              <w:t>OdeToFood.Web/Controllers/</w:t>
             </w:r>
             <w:r>
               <w:rPr>
@@ -4786,6 +4867,7 @@
           </w:tcPr>
           <w:p>
             <w:r>
+              <w:lastRenderedPageBreak/>
               <w:t>retrieval_flexibility</w:t>
             </w:r>
             <w:r>
@@ -4878,7 +4960,6 @@
     <w:p/>
     <w:p>
       <w:r>
-        <w:lastRenderedPageBreak/>
         <w:t>The models for both Restaurant and Greeting</w:t>
       </w:r>
       <w:r>
@@ -5106,6 +5187,7 @@
         </w:rPr>
       </w:pPr>
       <w:r>
+        <w:lastRenderedPageBreak/>
         <w:t>Create a “model” class for the greeting.  The instructor chose to introduce this into the folder OdeToFood.</w:t>
       </w:r>
       <w:r>
@@ -5175,7 +5257,6 @@
         </w:rPr>
       </w:pPr>
       <w:r>
-        <w:lastRenderedPageBreak/>
         <w:t>Modify the greeting view, OdeToFood.Web.Views.</w:t>
       </w:r>
       <w:r>
@@ -5201,8 +5282,8 @@
       <w:pPr>
         <w:pStyle w:val="Heading2"/>
       </w:pPr>
-      <w:bookmarkStart w:id="9" w:name="_Autofac_Inversion_of"/>
-      <w:bookmarkEnd w:id="9"/>
+      <w:bookmarkStart w:id="10" w:name="_Autofac_Inversion_of"/>
+      <w:bookmarkEnd w:id="10"/>
       <w:r>
         <w:t>Autofac Inversion of Control</w:t>
       </w:r>
@@ -5623,6 +5704,7 @@
         <w:ind w:left="720"/>
       </w:pPr>
       <w:r>
+        <w:lastRenderedPageBreak/>
         <w:t>builder.registercontrollers</w:t>
       </w:r>
       <w:r>
@@ -5778,7 +5860,6 @@
       </w:pPr>
       <w:proofErr w:type="gramStart"/>
       <w:r>
-        <w:lastRenderedPageBreak/>
         <w:t>var</w:t>
       </w:r>
       <w:proofErr w:type="gramEnd"/>
@@ -5809,8 +5890,8 @@
           <w:u w:val="none"/>
         </w:rPr>
       </w:pPr>
-      <w:bookmarkStart w:id="10" w:name="_The_MVC_Controller"/>
-      <w:bookmarkEnd w:id="10"/>
+      <w:bookmarkStart w:id="11" w:name="_The_MVC_Controller"/>
+      <w:bookmarkEnd w:id="11"/>
       <w:r>
         <w:rPr>
           <w:rStyle w:val="Hyperlink"/>
@@ -5965,8 +6046,8 @@
           <w:u w:val="none"/>
         </w:rPr>
       </w:pPr>
-      <w:bookmarkStart w:id="11" w:name="_MVC_and_API"/>
-      <w:bookmarkEnd w:id="11"/>
+      <w:bookmarkStart w:id="12" w:name="_MVC_and_API"/>
+      <w:bookmarkEnd w:id="12"/>
       <w:r>
         <w:rPr>
           <w:rStyle w:val="Hyperlink"/>
@@ -6093,7 +6174,11 @@
         <w:t xml:space="preserve"> command button (again).  VisualStudio retrieves the appropriate NuGet package, creates a template for RestaurantsController.cs</w:t>
       </w:r>
       <w:r>
-        <w:t xml:space="preserve"> (in OdeToFood.Web/Api)</w:t>
+        <w:t xml:space="preserve"> (in </w:t>
+      </w:r>
+      <w:r>
+        <w:lastRenderedPageBreak/>
+        <w:t>OdeToFood.Web/Api)</w:t>
       </w:r>
       <w:r>
         <w:t xml:space="preserve">, </w:t>
@@ -6212,7 +6297,6 @@
         <w:spacing w:after="0"/>
       </w:pPr>
       <w:r>
-        <w:lastRenderedPageBreak/>
         <w:t xml:space="preserve">Notice the similarity </w:t>
       </w:r>
       <w:r>
@@ -6541,6 +6625,7 @@
         <w:spacing w:after="0"/>
       </w:pPr>
       <w:r>
+        <w:lastRenderedPageBreak/>
         <w:t>The Web API framework is smart enough to figure out how to serialize the data to produce the list of restaurants in XML or JSON form.  But notice that the return value is no longer a string; instead it is a list (IEnumerable) of restaurants.  Change the return type of the function appropriately.</w:t>
       </w:r>
     </w:p>
@@ -6558,11 +6643,7 @@
         <w:ind w:left="0"/>
       </w:pPr>
       <w:r>
-        <w:t xml:space="preserve">Now the code compiles successfully, but you will get an error when it runs.  The error states that ‘RestaurantsController’ needs a parameterless public constructor.  We had a similar error with MVC-5, </w:t>
-      </w:r>
-      <w:r>
-        <w:lastRenderedPageBreak/>
-        <w:t xml:space="preserve">and he resolved it by </w:t>
+        <w:t xml:space="preserve">Now the code compiles successfully, but you will get an error when it runs.  The error states that ‘RestaurantsController’ needs a parameterless public constructor.  We had a similar error with MVC-5, and he resolved it by </w:t>
       </w:r>
       <w:r>
         <w:t xml:space="preserve">using the the </w:t>
@@ -6902,6 +6983,7 @@
         <w:spacing w:after="0"/>
       </w:pPr>
       <w:r>
+        <w:lastRenderedPageBreak/>
         <w:t>This class does not exist in this project.  Instead, it exists in yet another NuGet package that has to be installed.  However, there is an easy resolution.</w:t>
       </w:r>
     </w:p>
@@ -6959,7 +7041,6 @@
         <w:spacing w:after="0"/>
       </w:pPr>
       <w:r>
-        <w:lastRenderedPageBreak/>
         <w:t>(</w:t>
       </w:r>
       <w:proofErr w:type="gramStart"/>
@@ -7040,8 +7121,8 @@
           <w:u w:val="none"/>
         </w:rPr>
       </w:pPr>
-      <w:bookmarkStart w:id="12" w:name="_Scaffolding_a_Restaurant"/>
-      <w:bookmarkEnd w:id="12"/>
+      <w:bookmarkStart w:id="13" w:name="_Scaffolding_a_Restaurant"/>
+      <w:bookmarkEnd w:id="13"/>
       <w:r>
         <w:rPr>
           <w:rStyle w:val="Hyperlink"/>
@@ -7271,6 +7352,7 @@
         <w:ind w:left="0"/>
       </w:pPr>
       <w:r>
+        <w:lastRenderedPageBreak/>
         <w:t xml:space="preserve">All of the pages in this web application have a tabbed menu across the top with hyperlinks “Home”, “About”, and “Contact”.  </w:t>
       </w:r>
       <w:r>
@@ -7371,7 +7453,6 @@
         <w:spacing w:after="0"/>
       </w:pPr>
       <w:r>
-        <w:lastRenderedPageBreak/>
         <w:t>The 1</w:t>
       </w:r>
       <w:r>
@@ -8130,6 +8211,7 @@
           <w:color w:val="auto"/>
           <w:u w:val="none"/>
         </w:rPr>
+        <w:lastRenderedPageBreak/>
         <w:t xml:space="preserve">The @model directive at the top </w:t>
       </w:r>
       <w:r>
@@ -8284,10 +8366,9 @@
       <w:pPr>
         <w:pStyle w:val="Heading2"/>
       </w:pPr>
-      <w:bookmarkStart w:id="13" w:name="_Scaffolding_Restaurant_Details"/>
-      <w:bookmarkEnd w:id="13"/>
-      <w:r>
-        <w:lastRenderedPageBreak/>
+      <w:bookmarkStart w:id="14" w:name="_Scaffolding_Restaurant_Details"/>
+      <w:bookmarkEnd w:id="14"/>
+      <w:r>
         <w:t>Scaffolding Restaurant Details</w:t>
       </w:r>
     </w:p>
@@ -8573,6 +8654,7 @@
       </w:pPr>
       <w:proofErr w:type="gramStart"/>
       <w:r>
+        <w:lastRenderedPageBreak/>
         <w:t>var</w:t>
       </w:r>
       <w:proofErr w:type="gramEnd"/>
@@ -8734,7 +8816,6 @@
         <w:spacing w:after="0"/>
       </w:pPr>
       <w:r>
-        <w:lastRenderedPageBreak/>
         <w:t>Change</w:t>
       </w:r>
     </w:p>
@@ -8875,8 +8956,8 @@
           <w:u w:val="none"/>
         </w:rPr>
       </w:pPr>
-      <w:bookmarkStart w:id="14" w:name="_Working_with_Action"/>
-      <w:bookmarkEnd w:id="14"/>
+      <w:bookmarkStart w:id="15" w:name="_Working_with_Action"/>
+      <w:bookmarkEnd w:id="15"/>
       <w:r>
         <w:rPr>
           <w:rStyle w:val="Hyperlink"/>
@@ -9116,6 +9197,7 @@
         <w:pStyle w:val="ListParagraph"/>
       </w:pPr>
       <w:r>
+        <w:lastRenderedPageBreak/>
         <w:t xml:space="preserve">The Pluralsight instructor advised using this kind of logic in the </w:t>
       </w:r>
       <w:r>
@@ -9242,7 +9324,6 @@
         </w:numPr>
       </w:pPr>
       <w:r>
-        <w:lastRenderedPageBreak/>
         <w:t xml:space="preserve">One possibility is that </w:t>
       </w:r>
       <w:r>
@@ -9534,10 +9615,10 @@
           <w:u w:val="none"/>
         </w:rPr>
       </w:pPr>
-      <w:bookmarkStart w:id="15" w:name="_Understanding_Models_and"/>
-      <w:bookmarkStart w:id="16" w:name="_Setting_up_a"/>
-      <w:bookmarkEnd w:id="15"/>
+      <w:bookmarkStart w:id="16" w:name="_Understanding_Models_and"/>
+      <w:bookmarkStart w:id="17" w:name="_Setting_up_a"/>
       <w:bookmarkEnd w:id="16"/>
+      <w:bookmarkEnd w:id="17"/>
       <w:r>
         <w:rPr>
           <w:rStyle w:val="Hyperlink"/>
@@ -9972,6 +10053,7 @@
           <w:color w:val="auto"/>
           <w:u w:val="none"/>
         </w:rPr>
+        <w:lastRenderedPageBreak/>
         <w:t>The Pluralsight instructor made two comments about the form that Create.cshtml displays.</w:t>
       </w:r>
     </w:p>
@@ -10062,7 +10144,6 @@
           <w:color w:val="auto"/>
           <w:u w:val="none"/>
         </w:rPr>
-        <w:lastRenderedPageBreak/>
         <w:t>Now we add an input to Create.cshtml that allows the user to specify the cuisine.</w:t>
       </w:r>
     </w:p>
@@ -10495,6 +10576,7 @@
         <w:ind w:left="0"/>
       </w:pPr>
       <w:r>
+        <w:lastRenderedPageBreak/>
         <w:t xml:space="preserve">The </w:t>
       </w:r>
       <w:proofErr w:type="gramStart"/>
@@ -10585,7 +10667,6 @@
         <w:ind w:left="1440"/>
       </w:pPr>
       <w:r>
-        <w:lastRenderedPageBreak/>
         <w:t>{</w:t>
       </w:r>
     </w:p>
@@ -10676,8 +10757,8 @@
           <w:u w:val="none"/>
         </w:rPr>
       </w:pPr>
-      <w:bookmarkStart w:id="17" w:name="_Validating_Models_and"/>
-      <w:bookmarkEnd w:id="17"/>
+      <w:bookmarkStart w:id="18" w:name="_Validating_Models_and"/>
+      <w:bookmarkEnd w:id="18"/>
       <w:r>
         <w:rPr>
           <w:rStyle w:val="Hyperlink"/>
@@ -10980,9 +11061,10 @@
       <w:pPr>
         <w:pStyle w:val="Heading2"/>
       </w:pPr>
-      <w:bookmarkStart w:id="18" w:name="_Following_the_POST-Redirect-GET"/>
-      <w:bookmarkEnd w:id="18"/>
-      <w:r>
+      <w:bookmarkStart w:id="19" w:name="_Following_the_POST-Redirect-GET"/>
+      <w:bookmarkEnd w:id="19"/>
+      <w:r>
+        <w:lastRenderedPageBreak/>
         <w:t>Following the POST-Redirect-GET Pattern</w:t>
       </w:r>
     </w:p>
@@ -11073,7 +11155,6 @@
         <w:ind w:left="720"/>
       </w:pPr>
       <w:r>
-        <w:lastRenderedPageBreak/>
         <w:t>[</w:t>
       </w:r>
       <w:proofErr w:type="gramStart"/>
@@ -11495,6 +11576,7 @@
       </w:pPr>
       <w:proofErr w:type="gramStart"/>
       <w:r>
+        <w:lastRenderedPageBreak/>
         <w:t>new</w:t>
       </w:r>
       <w:proofErr w:type="gramEnd"/>
@@ -11524,8 +11606,8 @@
           <w:u w:val="none"/>
         </w:rPr>
       </w:pPr>
-      <w:bookmarkStart w:id="19" w:name="_Implementing_the_Edit"/>
-      <w:bookmarkEnd w:id="19"/>
+      <w:bookmarkStart w:id="20" w:name="_Implementing_the_Edit"/>
+      <w:bookmarkEnd w:id="20"/>
       <w:r>
         <w:rPr>
           <w:rStyle w:val="Hyperlink"/>
@@ -11578,7 +11660,6 @@
         </w:numPr>
       </w:pPr>
       <w:r>
-        <w:lastRenderedPageBreak/>
         <w:t>Add an</w:t>
       </w:r>
       <w:r>
@@ -11825,8 +11906,8 @@
           <w:u w:val="none"/>
         </w:rPr>
       </w:pPr>
-      <w:bookmarkStart w:id="20" w:name="_Working_with_SQL"/>
-      <w:bookmarkEnd w:id="20"/>
+      <w:bookmarkStart w:id="21" w:name="_Working_with_SQL"/>
+      <w:bookmarkEnd w:id="21"/>
       <w:r>
         <w:rPr>
           <w:rStyle w:val="Hyperlink"/>
@@ -12052,7 +12133,11 @@
         <w:t>o</w:t>
       </w:r>
       <w:r>
-        <w:t xml:space="preserve"> a tree view titled </w:t>
+        <w:t xml:space="preserve"> a tree view </w:t>
+      </w:r>
+      <w:r>
+        <w:lastRenderedPageBreak/>
+        <w:t xml:space="preserve">titled </w:t>
       </w:r>
       <w:r>
         <w:rPr>
@@ -12120,15 +12205,14 @@
           <w:u w:val="none"/>
         </w:rPr>
       </w:pPr>
-      <w:bookmarkStart w:id="21" w:name="_Installing_and_Configuring"/>
-      <w:bookmarkEnd w:id="21"/>
+      <w:bookmarkStart w:id="22" w:name="_Installing_and_Configuring"/>
+      <w:bookmarkEnd w:id="22"/>
       <w:r>
         <w:rPr>
           <w:rStyle w:val="Hyperlink"/>
           <w:color w:val="4F81BD" w:themeColor="accent1"/>
           <w:u w:val="none"/>
         </w:rPr>
-        <w:lastRenderedPageBreak/>
         <w:t>Installing and Configuring the Entity Framework</w:t>
       </w:r>
     </w:p>
@@ -12439,14 +12523,15 @@
           <w:u w:val="none"/>
         </w:rPr>
       </w:pPr>
-      <w:bookmarkStart w:id="22" w:name="_Defining_a_DbContext"/>
-      <w:bookmarkEnd w:id="22"/>
+      <w:bookmarkStart w:id="23" w:name="_Defining_a_DbContext"/>
+      <w:bookmarkEnd w:id="23"/>
       <w:r>
         <w:rPr>
           <w:rStyle w:val="Hyperlink"/>
           <w:color w:val="4F81BD" w:themeColor="accent1"/>
           <w:u w:val="none"/>
         </w:rPr>
+        <w:lastRenderedPageBreak/>
         <w:t>Defining a DbContext</w:t>
       </w:r>
     </w:p>
@@ -12548,7 +12633,6 @@
         </w:numPr>
       </w:pPr>
       <w:r>
-        <w:lastRenderedPageBreak/>
         <w:t xml:space="preserve">Add the prefix “public” and the suffix “: DbContext” to the class name.  VisualStudio automatically provides the appropriate </w:t>
       </w:r>
       <w:r>
@@ -12640,8 +12724,8 @@
       <w:pPr>
         <w:pStyle w:val="Heading2"/>
       </w:pPr>
-      <w:bookmarkStart w:id="23" w:name="_Creating_a_Data"/>
-      <w:bookmarkEnd w:id="23"/>
+      <w:bookmarkStart w:id="24" w:name="_Creating_a_Data"/>
+      <w:bookmarkEnd w:id="24"/>
       <w:r>
         <w:rPr>
           <w:rStyle w:val="Hyperlink"/>
@@ -12767,6 +12851,7 @@
       </w:pPr>
       <w:proofErr w:type="gramStart"/>
       <w:r>
+        <w:lastRenderedPageBreak/>
         <w:t>private</w:t>
       </w:r>
       <w:proofErr w:type="gramEnd"/>
@@ -12854,7 +12939,6 @@
         <w:spacing w:after="0"/>
       </w:pPr>
       <w:r>
-        <w:lastRenderedPageBreak/>
         <w:t xml:space="preserve">The “unit-of-work design pattern” is a concept in Entity Framework:  the unit-of-work consists of one or more statements that specify what is to be done to the database; finally one writes a statement that commits these actions – in the form of a </w:t>
       </w:r>
       <w:r>
@@ -13164,6 +13248,7 @@
         <w:spacing w:after="0"/>
       </w:pPr>
       <w:r>
+        <w:lastRenderedPageBreak/>
         <w:t xml:space="preserve">            {</w:t>
       </w:r>
     </w:p>
@@ -13327,8 +13412,8 @@
       <w:pPr>
         <w:pStyle w:val="Heading2"/>
       </w:pPr>
-      <w:bookmarkStart w:id="24" w:name="_Configuring_a_DbContext"/>
-      <w:bookmarkEnd w:id="24"/>
+      <w:bookmarkStart w:id="25" w:name="_Configuring_a_DbContext"/>
+      <w:bookmarkEnd w:id="25"/>
       <w:r>
         <w:rPr>
           <w:rStyle w:val="Hyperlink"/>
@@ -13409,8 +13494,8 @@
           <w:u w:val="none"/>
         </w:rPr>
       </w:pPr>
-      <w:bookmarkStart w:id="25" w:name="_Exploring_the_New"/>
-      <w:bookmarkEnd w:id="25"/>
+      <w:bookmarkStart w:id="26" w:name="_Exploring_the_New"/>
+      <w:bookmarkEnd w:id="26"/>
       <w:r>
         <w:rPr>
           <w:rStyle w:val="Hyperlink"/>
@@ -13438,6 +13523,7 @@
     </w:p>
     <w:p>
       <w:r>
+        <w:lastRenderedPageBreak/>
         <w:t>Try using this Web Application to populate the database.  Create a restaurant.  Use “Scott’s Pizza” for the name, and “Italian” for the cuisine.  Create a 2</w:t>
       </w:r>
       <w:r>
@@ -13491,10 +13577,9 @@
       <w:pPr>
         <w:pStyle w:val="Heading2"/>
       </w:pPr>
-      <w:bookmarkStart w:id="26" w:name="_Implementing_a_Delete"/>
-      <w:bookmarkEnd w:id="26"/>
-      <w:r>
-        <w:lastRenderedPageBreak/>
+      <w:bookmarkStart w:id="27" w:name="_Implementing_a_Delete"/>
+      <w:bookmarkEnd w:id="27"/>
+      <w:r>
         <w:t>Implementing a Delete Feature</w:t>
       </w:r>
     </w:p>
@@ -13909,6 +13994,7 @@
       </w:pPr>
       <w:proofErr w:type="gramStart"/>
       <w:r>
+        <w:lastRenderedPageBreak/>
         <w:t>return</w:t>
       </w:r>
       <w:proofErr w:type="gramEnd"/>
@@ -13961,7 +14047,6 @@
         </w:numPr>
       </w:pPr>
       <w:r>
-        <w:lastRenderedPageBreak/>
         <w:t>The statement “</w:t>
       </w:r>
       <w:proofErr w:type="gramStart"/>
@@ -14248,8 +14333,8 @@
           <w:u w:val="none"/>
         </w:rPr>
       </w:pPr>
-      <w:bookmarkStart w:id="27" w:name="_Understanding_Razor_Syntax"/>
-      <w:bookmarkEnd w:id="27"/>
+      <w:bookmarkStart w:id="28" w:name="_Understanding_Razor_Syntax"/>
+      <w:bookmarkEnd w:id="28"/>
       <w:r>
         <w:rPr>
           <w:rStyle w:val="Hyperlink"/>
@@ -14327,7 +14412,11 @@
         <w:t xml:space="preserve">a hyperlink tab “Restaurants”.  Let’s use a similar change to create the hyperlink tab “RazorDemo”.  </w:t>
       </w:r>
       <w:r>
-        <w:t>These hyperlinks are coded in OdeToFood.Web/View/Shared/_Layout.cshtml - between &lt;ul&gt; and &lt;/ul&gt; that refer to “Home”, “About”, “Contact”, and “Restaurants”.  Insert the new line of code immediately after the line that specifies the “Restaurants” hyperlink.</w:t>
+        <w:t xml:space="preserve">These hyperlinks are coded in </w:t>
+      </w:r>
+      <w:r>
+        <w:lastRenderedPageBreak/>
+        <w:t>OdeToFood.Web/View/Shared/_Layout.cshtml - between &lt;ul&gt; and &lt;/ul&gt; that refer to “Home”, “About”, “Contact”, and “Restaurants”.  Insert the new line of code immediately after the line that specifies the “Restaurants” hyperlink.</w:t>
       </w:r>
     </w:p>
     <w:p>
@@ -14401,7 +14490,6 @@
         <w:spacing w:after="0"/>
       </w:pPr>
       <w:r>
-        <w:lastRenderedPageBreak/>
         <w:t>The 2</w:t>
       </w:r>
       <w:r>
@@ -14712,8 +14800,8 @@
           <w:u w:val="none"/>
         </w:rPr>
       </w:pPr>
-      <w:bookmarkStart w:id="28" w:name="_Specifying_Layout_Views"/>
-      <w:bookmarkEnd w:id="28"/>
+      <w:bookmarkStart w:id="29" w:name="_Specifying_Layout_Views"/>
+      <w:bookmarkEnd w:id="29"/>
       <w:r>
         <w:rPr>
           <w:rStyle w:val="Hyperlink"/>
@@ -14837,6 +14925,7 @@
         <w:t xml:space="preserve"> can set this </w:t>
       </w:r>
       <w:r>
+        <w:lastRenderedPageBreak/>
         <w:t xml:space="preserve">property manually in the content </w:t>
       </w:r>
       <w:r>
@@ -14894,7 +14983,6 @@
       </w:pPr>
       <w:proofErr w:type="gramStart"/>
       <w:r>
-        <w:lastRenderedPageBreak/>
         <w:t>but</w:t>
       </w:r>
       <w:proofErr w:type="gramEnd"/>
@@ -15070,8 +15158,8 @@
       <w:pPr>
         <w:pStyle w:val="Heading2"/>
       </w:pPr>
-      <w:bookmarkStart w:id="29" w:name="_Using_the_View"/>
-      <w:bookmarkEnd w:id="29"/>
+      <w:bookmarkStart w:id="30" w:name="_Using_the_View"/>
+      <w:bookmarkEnd w:id="30"/>
       <w:r>
         <w:t>Using the View Bag</w:t>
       </w:r>
@@ -15248,6 +15336,7 @@
         <w:t xml:space="preserve"> </w:t>
       </w:r>
       <w:r>
+        <w:lastRenderedPageBreak/>
         <w:t>property.</w:t>
       </w:r>
       <w:r>
@@ -15288,10 +15377,9 @@
       <w:pPr>
         <w:pStyle w:val="Heading2"/>
       </w:pPr>
-      <w:bookmarkStart w:id="30" w:name="_Adding_Flexibility_with"/>
-      <w:bookmarkEnd w:id="30"/>
-      <w:r>
-        <w:lastRenderedPageBreak/>
+      <w:bookmarkStart w:id="31" w:name="_Adding_Flexibility_with"/>
+      <w:bookmarkEnd w:id="31"/>
+      <w:r>
         <w:t>Adding Flexibility with Layout Sections</w:t>
       </w:r>
     </w:p>
@@ -15755,8 +15843,8 @@
       <w:pPr>
         <w:pStyle w:val="Heading2"/>
       </w:pPr>
-      <w:bookmarkStart w:id="31" w:name="_Reusing_HTML_with"/>
-      <w:bookmarkEnd w:id="31"/>
+      <w:bookmarkStart w:id="32" w:name="_Reusing_HTML_with"/>
+      <w:bookmarkEnd w:id="32"/>
       <w:r>
         <w:t>Reusing HTML with Partial Views</w:t>
       </w:r>
@@ -15845,7 +15933,11 @@
         <w:t>Restaurants</w:t>
       </w:r>
       <w:r>
-        <w:t xml:space="preserve"> /Index.cshtml.  This portion of the code displays the list of restaurants; it also allows the user to edit, display (drill down), and delete any restaurant in the list.  Suppose we want to reuse this code in other places in the web application.  We do this by employing a </w:t>
+        <w:t xml:space="preserve"> /Index.cshtml.  This portion of the code displays the list of restaurants; it also allows the user to edit, display (drill down), and delete any </w:t>
+      </w:r>
+      <w:r>
+        <w:lastRenderedPageBreak/>
+        <w:t xml:space="preserve">restaurant in the list.  Suppose we want to reuse this code in other places in the web application.  We do this by employing a </w:t>
       </w:r>
       <w:r>
         <w:rPr>
@@ -15906,7 +15998,6 @@
         <w:ind w:left="720"/>
       </w:pPr>
       <w:r>
-        <w:lastRenderedPageBreak/>
         <w:t>}</w:t>
       </w:r>
     </w:p>
@@ -16416,6 +16507,7 @@
         <w:ind w:left="1440"/>
       </w:pPr>
       <w:r>
+        <w:lastRenderedPageBreak/>
         <w:t>&lt;/div&gt;</w:t>
       </w:r>
     </w:p>
@@ -16445,10 +16537,9 @@
       <w:pPr>
         <w:pStyle w:val="Heading2"/>
       </w:pPr>
-      <w:bookmarkStart w:id="32" w:name="_Passing_Data_across"/>
-      <w:bookmarkEnd w:id="32"/>
-      <w:r>
-        <w:lastRenderedPageBreak/>
+      <w:bookmarkStart w:id="33" w:name="_Passing_Data_across"/>
+      <w:bookmarkEnd w:id="33"/>
+      <w:r>
         <w:t>Passing Data across Requests with TempData</w:t>
       </w:r>
     </w:p>
@@ -16758,8 +16849,8 @@
           <w:i/>
         </w:rPr>
       </w:pPr>
-      <w:bookmarkStart w:id="33" w:name="_Managing_Client_Libraries"/>
-      <w:bookmarkEnd w:id="33"/>
+      <w:bookmarkStart w:id="34" w:name="_Managing_Client_Libraries"/>
+      <w:bookmarkEnd w:id="34"/>
       <w:r>
         <w:rPr>
           <w:b/>
@@ -16795,7 +16886,11 @@
         <w:t>format</w:t>
       </w:r>
       <w:r>
-        <w:t>.  When the script’s file name contains “.min”, that means that the script is minified, i.e. crunched down to make it very small – primarily to maximize down-loading speed; the minifier removes unnecessary white space, and it renames variables to reduce the n</w:t>
+        <w:t xml:space="preserve">.  When the script’s file name contains “.min”, that means that the script is minified, i.e. crunched down to make it very small – primarily to maximize </w:t>
+      </w:r>
+      <w:r>
+        <w:lastRenderedPageBreak/>
+        <w:t>down-loading speed; the minifier removes unnecessary white space, and it renames variables to reduce the n</w:t>
       </w:r>
       <w:r>
         <w:t>umber of characters in the name</w:t>
@@ -16814,7 +16909,6 @@
     </w:p>
     <w:p>
       <w:r>
-        <w:lastRenderedPageBreak/>
         <w:t>The script bootstrap.js contains some interactive components such as a rotating picture.</w:t>
       </w:r>
       <w:r>
@@ -17096,8 +17190,8 @@
       <w:pPr>
         <w:pStyle w:val="Heading2"/>
       </w:pPr>
-      <w:bookmarkStart w:id="34" w:name="_Bundling_Client_Assets"/>
-      <w:bookmarkEnd w:id="34"/>
+      <w:bookmarkStart w:id="35" w:name="_Bundling_Client_Assets"/>
+      <w:bookmarkEnd w:id="35"/>
       <w:r>
         <w:t>Bundling Client Assets</w:t>
       </w:r>
@@ -17162,6 +17256,7 @@
         <w:spacing w:after="0"/>
       </w:pPr>
       <w:r>
+        <w:lastRenderedPageBreak/>
         <w:t>Also, note 2 statements at the end of &lt;body&gt; . . . &lt;/body&gt;:</w:t>
       </w:r>
     </w:p>
@@ -17252,7 +17347,6 @@
           <w:color w:val="auto"/>
           <w:u w:val="none"/>
         </w:rPr>
-        <w:lastRenderedPageBreak/>
         <w:t xml:space="preserve">It can be somewhat mysterious if you search the solution explorer for </w:t>
       </w:r>
       <w:r>
@@ -17378,8 +17472,8 @@
       <w:pPr>
         <w:pStyle w:val="Heading2"/>
       </w:pPr>
-      <w:bookmarkStart w:id="35" w:name="_Enabling_Client_Validation"/>
-      <w:bookmarkEnd w:id="35"/>
+      <w:bookmarkStart w:id="36" w:name="_Enabling_Client_Validation"/>
+      <w:bookmarkEnd w:id="36"/>
       <w:r>
         <w:t>Enabling Client Validation</w:t>
       </w:r>
@@ -17572,6 +17666,7 @@
         <w:rPr>
           <w:b/>
         </w:rPr>
+        <w:lastRenderedPageBreak/>
         <w:t>data-val-maxlength</w:t>
       </w:r>
       <w:proofErr w:type="gramEnd"/>
@@ -17631,7 +17726,6 @@
         <w:spacing w:after="0"/>
       </w:pPr>
       <w:r>
-        <w:lastRenderedPageBreak/>
         <w:t xml:space="preserve">Where did VisualStudio get this metadata?  </w:t>
       </w:r>
       <w:r>
@@ -18241,6 +18335,7 @@
       </w:pPr>
       <w:proofErr w:type="gramStart"/>
       <w:r>
+        <w:lastRenderedPageBreak/>
         <w:t>The 1</w:t>
       </w:r>
       <w:r>
@@ -18322,7 +18417,6 @@
     </w:p>
     <w:p>
       <w:r>
-        <w:lastRenderedPageBreak/>
         <w:t>The 2</w:t>
       </w:r>
       <w:r>
@@ -18416,8 +18510,8 @@
           <w:u w:val="none"/>
         </w:rPr>
       </w:pPr>
-      <w:bookmarkStart w:id="36" w:name="_Creating_Single_Page"/>
-      <w:bookmarkEnd w:id="36"/>
+      <w:bookmarkStart w:id="37" w:name="_Creating_Single_Page"/>
+      <w:bookmarkEnd w:id="37"/>
       <w:r>
         <w:rPr>
           <w:rStyle w:val="Hyperlink"/>
@@ -18789,6 +18883,7 @@
         <w:spacing w:after="0"/>
       </w:pPr>
       <w:r>
+        <w:lastRenderedPageBreak/>
         <w:t xml:space="preserve">Build and run the web application.  You will note that the web app asks the user to provide credentials, or to register as a new user.  </w:t>
       </w:r>
       <w:r>
@@ -18872,7 +18967,6 @@
         <w:spacing w:after="0"/>
       </w:pPr>
       <w:r>
-        <w:lastRenderedPageBreak/>
         <w:t xml:space="preserve">The web application responded by opening the “Home” page.  Notice – under </w:t>
       </w:r>
       <w:r>
@@ -19170,10 +19264,10 @@
       <w:pPr>
         <w:pStyle w:val="Heading2"/>
       </w:pPr>
-      <w:bookmarkStart w:id="37" w:name="_Deploying_ASP.NET_MVC"/>
-      <w:bookmarkStart w:id="38" w:name="_Evaluating_the_Deployment"/>
-      <w:bookmarkEnd w:id="37"/>
+      <w:bookmarkStart w:id="38" w:name="_Deploying_ASP.NET_MVC"/>
+      <w:bookmarkStart w:id="39" w:name="_Evaluating_the_Deployment"/>
       <w:bookmarkEnd w:id="38"/>
+      <w:bookmarkEnd w:id="39"/>
       <w:r>
         <w:t>Evaluating the Deployment Options</w:t>
       </w:r>
@@ -19202,6 +19296,7 @@
         <w:spacing w:after="0"/>
       </w:pPr>
       <w:r>
+        <w:lastRenderedPageBreak/>
         <w:t>Azure DevOps.  This is covered in the Pluralsight course “Azure for .NET Developers”.</w:t>
       </w:r>
     </w:p>
@@ -19241,34 +19336,1102 @@
         <w:spacing w:after="0"/>
       </w:pPr>
       <w:r>
+        <w:t xml:space="preserve">Use Visual Studio to publish to </w:t>
+      </w:r>
+      <w:r>
+        <w:t>a</w:t>
+      </w:r>
+      <w:r>
+        <w:t xml:space="preserve"> File System.</w:t>
+      </w:r>
+      <w:r>
+        <w:t xml:space="preserve">  The result is a folder on the file system that contains all of the files needed for production.  These files (perhaps zipped) can be copied to a place on the network to be shared with an administrator.</w:t>
+      </w:r>
+    </w:p>
+    <w:p>
+      <w:pPr>
+        <w:spacing w:after="0"/>
+      </w:pPr>
+      <w:r>
+        <w:t>The last of these options (File System) is going to be covered in this course.</w:t>
+      </w:r>
+    </w:p>
+    <w:p>
+      <w:pPr>
+        <w:pStyle w:val="Heading2"/>
+      </w:pPr>
+      <w:bookmarkStart w:id="40" w:name="_Installing_Web_Server"/>
+      <w:bookmarkEnd w:id="40"/>
+      <w:r>
+        <w:t>Installing Web Server Software</w:t>
+      </w:r>
+    </w:p>
+    <w:p>
+      <w:pPr>
+        <w:spacing w:after="0"/>
+      </w:pPr>
+      <w:r>
+        <w:t>Software needed for web deployment to home computer:</w:t>
+      </w:r>
+    </w:p>
+    <w:p>
+      <w:pPr>
+        <w:pStyle w:val="ListParagraph"/>
+        <w:numPr>
+          <w:ilvl w:val="0"/>
+          <w:numId w:val="47"/>
+        </w:numPr>
+        <w:spacing w:after="0"/>
+      </w:pPr>
+      <w:r>
+        <w:t>Another version SQL Server.  LocalDb (installed with Visual Studio) is difficult to use in working with IIS.  There are two free versions of SQL Server – “Developer” and “Express”.  The Pluralsight instructor will be demonstrating with SQL Server Developer; I have</w:t>
+      </w:r>
+      <w:r>
+        <w:t xml:space="preserve"> installed SQL Server Express.</w:t>
+      </w:r>
+    </w:p>
+    <w:p>
+      <w:pPr>
+        <w:pStyle w:val="ListParagraph"/>
+        <w:numPr>
+          <w:ilvl w:val="0"/>
+          <w:numId w:val="47"/>
+        </w:numPr>
+        <w:spacing w:after="0"/>
+      </w:pPr>
+      <w:r>
+        <w:t>IIS installed on the home computer.</w:t>
+      </w:r>
+    </w:p>
+    <w:p>
+      <w:pPr>
+        <w:spacing w:after="0"/>
+      </w:pPr>
+    </w:p>
+    <w:p>
+      <w:pPr>
+        <w:spacing w:after="0"/>
+      </w:pPr>
+      <w:r>
+        <w:t>We can verify that that SQL Server [Developer or Express] is working by . . .</w:t>
+      </w:r>
+    </w:p>
+    <w:p>
+      <w:pPr>
+        <w:pStyle w:val="ListParagraph"/>
+        <w:numPr>
+          <w:ilvl w:val="0"/>
+          <w:numId w:val="47"/>
+        </w:numPr>
+        <w:spacing w:after="0"/>
+      </w:pPr>
+      <w:r>
+        <w:t>Launch VisualStudio.</w:t>
+      </w:r>
+    </w:p>
+    <w:p>
+      <w:pPr>
+        <w:pStyle w:val="ListParagraph"/>
+        <w:numPr>
+          <w:ilvl w:val="0"/>
+          <w:numId w:val="47"/>
+        </w:numPr>
+        <w:spacing w:after="0"/>
+      </w:pPr>
+      <w:r>
+        <w:t xml:space="preserve">Click </w:t>
+      </w:r>
+      <w:r>
+        <w:rPr>
+          <w:b/>
+        </w:rPr>
+        <w:t>View &gt; SQL Server Object Explorer</w:t>
+      </w:r>
+      <w:r>
+        <w:t xml:space="preserve">. Visual Studio displays </w:t>
+      </w:r>
+      <w:r>
+        <w:rPr>
+          <w:b/>
+        </w:rPr>
+        <w:t>SQL Server Object Explorer</w:t>
+      </w:r>
+      <w:r>
+        <w:t xml:space="preserve"> (probably in the left pane) in tree-view format.</w:t>
+      </w:r>
+    </w:p>
+    <w:p>
+      <w:pPr>
+        <w:pStyle w:val="ListParagraph"/>
+        <w:numPr>
+          <w:ilvl w:val="0"/>
+          <w:numId w:val="47"/>
+        </w:numPr>
+        <w:spacing w:after="0"/>
+      </w:pPr>
+      <w:r>
+        <w:t>If SQL Server [Developer or Express] is not shown in the tree . . .</w:t>
+      </w:r>
+    </w:p>
+    <w:p>
+      <w:pPr>
+        <w:pStyle w:val="ListParagraph"/>
+        <w:numPr>
+          <w:ilvl w:val="1"/>
+          <w:numId w:val="47"/>
+        </w:numPr>
+        <w:spacing w:after="0"/>
+      </w:pPr>
+      <w:r>
+        <w:t xml:space="preserve">Right-click the </w:t>
+      </w:r>
+      <w:r>
+        <w:rPr>
+          <w:b/>
+        </w:rPr>
+        <w:t>SQL Server</w:t>
+      </w:r>
+      <w:r>
+        <w:t xml:space="preserve"> node.  VisualStudio displays a pop-up dialog titled </w:t>
+      </w:r>
+      <w:r>
+        <w:rPr>
+          <w:b/>
+        </w:rPr>
+        <w:t>Connect</w:t>
+      </w:r>
+      <w:r>
+        <w:t>.</w:t>
+      </w:r>
+    </w:p>
+    <w:p>
+      <w:pPr>
+        <w:pStyle w:val="ListParagraph"/>
+        <w:numPr>
+          <w:ilvl w:val="1"/>
+          <w:numId w:val="47"/>
+        </w:numPr>
+        <w:spacing w:after="0"/>
+      </w:pPr>
+      <w:r>
+        <w:t xml:space="preserve">Expand the node </w:t>
+      </w:r>
+      <w:r>
+        <w:rPr>
+          <w:b/>
+        </w:rPr>
+        <w:t>Local</w:t>
+      </w:r>
+      <w:r>
+        <w:t xml:space="preserve"> (in the upper pane of the pop-up dialog).  VisualStudio displays a list of database servers.  On my computer one of these is </w:t>
+      </w:r>
+      <w:r>
+        <w:rPr>
+          <w:i/>
+        </w:rPr>
+        <w:t>my_machine_name</w:t>
+      </w:r>
+      <w:r>
+        <w:t>/SQLExpress.</w:t>
+      </w:r>
+    </w:p>
+    <w:p>
+      <w:pPr>
+        <w:pStyle w:val="ListParagraph"/>
+        <w:numPr>
+          <w:ilvl w:val="1"/>
+          <w:numId w:val="47"/>
+        </w:numPr>
+        <w:spacing w:after="0"/>
+      </w:pPr>
+      <w:r>
+        <w:t xml:space="preserve">Click </w:t>
+      </w:r>
+      <w:r>
+        <w:rPr>
+          <w:i/>
+        </w:rPr>
+        <w:t>my_machine_name</w:t>
+      </w:r>
+      <w:r>
+        <w:t xml:space="preserve">/SQLExpress.  VisualStudio copies this name to the </w:t>
+      </w:r>
+      <w:r>
+        <w:rPr>
+          <w:b/>
+        </w:rPr>
+        <w:t>Server Name:</w:t>
+      </w:r>
+      <w:r>
+        <w:t xml:space="preserve"> text box (in the lower pane).</w:t>
+      </w:r>
+    </w:p>
+    <w:p>
+      <w:pPr>
+        <w:pStyle w:val="ListParagraph"/>
+        <w:numPr>
+          <w:ilvl w:val="1"/>
+          <w:numId w:val="47"/>
+        </w:numPr>
+        <w:spacing w:after="0"/>
+      </w:pPr>
+      <w:r>
+        <w:t>The Pluralsight instructor is using his authentication as the administrator of his computer.  The default offered to me is</w:t>
+      </w:r>
+      <w:r>
+        <w:t xml:space="preserve"> </w:t>
+      </w:r>
+      <w:r>
+        <w:rPr>
+          <w:b/>
+        </w:rPr>
+        <w:t>Windows Authentication</w:t>
+      </w:r>
+      <w:r>
+        <w:t>, and I am using that option.</w:t>
+      </w:r>
+    </w:p>
+    <w:p>
+      <w:pPr>
+        <w:pStyle w:val="ListParagraph"/>
+        <w:numPr>
+          <w:ilvl w:val="1"/>
+          <w:numId w:val="47"/>
+        </w:numPr>
+        <w:spacing w:after="0"/>
+      </w:pPr>
+      <w:r>
+        <w:t xml:space="preserve">Click Connect.  VisualStudio erases that pop-up dialog, and shows </w:t>
+      </w:r>
+      <w:r>
+        <w:rPr>
+          <w:i/>
+        </w:rPr>
+        <w:t>my_machine_name</w:t>
+      </w:r>
+      <w:r>
+        <w:t>/SQLExpress in the list of database servers.</w:t>
+      </w:r>
+    </w:p>
+    <w:p>
+      <w:pPr>
+        <w:pStyle w:val="ListParagraph"/>
+        <w:numPr>
+          <w:ilvl w:val="0"/>
+          <w:numId w:val="47"/>
+        </w:numPr>
+        <w:spacing w:after="0"/>
+      </w:pPr>
+      <w:r>
+        <w:t xml:space="preserve">Click </w:t>
+      </w:r>
+      <w:r>
+        <w:rPr>
+          <w:i/>
+        </w:rPr>
+        <w:t>my_machine_name</w:t>
+      </w:r>
+      <w:r>
+        <w:t>/SQLExpress to display databases (if any) managed by this server.</w:t>
+      </w:r>
+    </w:p>
+    <w:p>
+      <w:pPr>
+        <w:spacing w:after="0"/>
+      </w:pPr>
+    </w:p>
+    <w:p>
+      <w:pPr>
+        <w:spacing w:after="0"/>
+      </w:pPr>
+      <w:r>
+        <w:t xml:space="preserve">I already installed IIS on my home computer while shadowing an earlier Pluralsight course </w:t>
+      </w:r>
+      <w:r>
+        <w:t>–</w:t>
+      </w:r>
+      <w:r>
+        <w:t xml:space="preserve"> </w:t>
+      </w:r>
+      <w:r>
+        <w:t>“</w:t>
+      </w:r>
+      <w:r>
+        <w:t>Introduction to ASP.NET</w:t>
+      </w:r>
+      <w:r>
+        <w:t xml:space="preserve"> 4 Web Forms”, specifically the suite of sections under “Web Deployment”.  My notes about this Pluralsight training are at</w:t>
+      </w:r>
+    </w:p>
+    <w:p>
+      <w:pPr>
+        <w:spacing w:after="0"/>
+        <w:ind w:left="720"/>
+      </w:pPr>
+      <w:r>
+        <w:t>. . . \WebAppCourseNotes\IntroductionToASP_NET\PracticesAndFeatures.docx</w:t>
+      </w:r>
+    </w:p>
+    <w:p>
+      <w:pPr>
+        <w:spacing w:after="0"/>
+      </w:pPr>
+      <w:proofErr w:type="gramStart"/>
+      <w:r>
+        <w:t>specifically</w:t>
+      </w:r>
+      <w:proofErr w:type="gramEnd"/>
+      <w:r>
+        <w:t xml:space="preserve"> in the sections titled “Configuring IIS Locally” and “Deploying Web Application by Hand”.</w:t>
+      </w:r>
+    </w:p>
+    <w:p>
+      <w:pPr>
+        <w:spacing w:after="0"/>
+      </w:pPr>
+    </w:p>
+    <w:p>
+      <w:pPr>
+        <w:spacing w:after="0"/>
+      </w:pPr>
+      <w:r>
         <w:lastRenderedPageBreak/>
-        <w:t xml:space="preserve">Use Visual Studio to publish to </w:t>
-      </w:r>
-      <w:r>
-        <w:t>a</w:t>
-      </w:r>
-      <w:r>
-        <w:t xml:space="preserve"> File System.</w:t>
-      </w:r>
-      <w:r>
-        <w:t xml:space="preserve">  The result is a folder on the file system that contains all of the files needed for production.  These files (perhaps zipped) can be copied to a place on the network to be shared with an administrator.</w:t>
-      </w:r>
-    </w:p>
-    <w:p>
-      <w:pPr>
-        <w:spacing w:after="0"/>
-      </w:pPr>
-      <w:r>
-        <w:t>The last of these options (File System) is going to be covered in this course.</w:t>
-      </w:r>
-    </w:p>
-    <w:p>
-      <w:pPr>
-        <w:spacing w:after="0"/>
-      </w:pPr>
-      <w:bookmarkStart w:id="39" w:name="_GoBack"/>
-      <w:bookmarkEnd w:id="39"/>
-    </w:p>
+        <w:t xml:space="preserve">We will be working extensively with the program “Internet information Services (IIS) Manager”.  If it does not appear </w:t>
+      </w:r>
+      <w:r>
+        <w:t>in the start menu, simply type the name in the Search box of the start menu.</w:t>
+      </w:r>
+    </w:p>
+    <w:p>
+      <w:pPr>
+        <w:pStyle w:val="Heading2"/>
+      </w:pPr>
+      <w:bookmarkStart w:id="41" w:name="_Publishing_Apps_with"/>
+      <w:bookmarkEnd w:id="41"/>
+      <w:r>
+        <w:t>Publishing Apps with Visual Studio</w:t>
+      </w:r>
+    </w:p>
+    <w:p>
+      <w:pPr>
+        <w:spacing w:after="0"/>
+      </w:pPr>
+      <w:r>
+        <w:t>There are many different ways to publish a web application.  We are going to use Visual Studio.  An alternative would be to use the tools that Visual Studio uses (behind the scenes) – command-line MSBuild and WebDeploy; you would use this alternative when the time comes to automate the publishing process.</w:t>
+      </w:r>
+    </w:p>
+    <w:p>
+      <w:pPr>
+        <w:pStyle w:val="ListParagraph"/>
+        <w:numPr>
+          <w:ilvl w:val="0"/>
+          <w:numId w:val="48"/>
+        </w:numPr>
+        <w:spacing w:after="0"/>
+      </w:pPr>
+      <w:r>
+        <w:t>Right-cli</w:t>
+      </w:r>
+      <w:r>
+        <w:t xml:space="preserve">ck the </w:t>
+      </w:r>
+      <w:r>
+        <w:rPr>
+          <w:i/>
+        </w:rPr>
+        <w:t>OdeToFood.Web</w:t>
+      </w:r>
+      <w:r>
+        <w:t xml:space="preserve"> project</w:t>
+      </w:r>
+      <w:r>
+        <w:t xml:space="preserve">; then click </w:t>
+      </w:r>
+      <w:r>
+        <w:rPr>
+          <w:b/>
+        </w:rPr>
+        <w:t>Publish…</w:t>
+      </w:r>
+      <w:r>
+        <w:t xml:space="preserve">  Vis</w:t>
+      </w:r>
+      <w:r>
+        <w:t xml:space="preserve">ualStudio displays a pop-up dialog titled </w:t>
+      </w:r>
+      <w:r>
+        <w:rPr>
+          <w:b/>
+        </w:rPr>
+        <w:t>Publish</w:t>
+      </w:r>
+      <w:r>
+        <w:t>.</w:t>
+      </w:r>
+    </w:p>
+    <w:p>
+      <w:pPr>
+        <w:pStyle w:val="ListParagraph"/>
+        <w:numPr>
+          <w:ilvl w:val="0"/>
+          <w:numId w:val="48"/>
+        </w:numPr>
+        <w:spacing w:after="0"/>
+      </w:pPr>
+      <w:r>
+        <w:t xml:space="preserve">We could use </w:t>
+      </w:r>
+      <w:r>
+        <w:rPr>
+          <w:b/>
+        </w:rPr>
+        <w:t>FTP/FTPS</w:t>
+      </w:r>
+      <w:r>
+        <w:t xml:space="preserve"> (File Transfer Protocol); basically this means copying all of the needed files to the web server.  </w:t>
+      </w:r>
+      <w:r>
+        <w:t>We</w:t>
+      </w:r>
+      <w:r>
+        <w:t xml:space="preserve"> could publish directly to </w:t>
+      </w:r>
+      <w:r>
+        <w:rPr>
+          <w:b/>
+        </w:rPr>
+        <w:t>Web Server (IIS)</w:t>
+      </w:r>
+      <w:r>
+        <w:t xml:space="preserve">; that would be too easy, and we would not learn much.  The Pluralsight instructor has chosen to publish directly to a file folder.  Then we will learn how to configure IIS to </w:t>
+      </w:r>
+      <w:r>
+        <w:t xml:space="preserve">refer to this folder and </w:t>
+      </w:r>
+      <w:r>
+        <w:t>run the application.</w:t>
+      </w:r>
+      <w:r>
+        <w:t xml:space="preserve">  </w:t>
+      </w:r>
+      <w:r>
+        <w:t xml:space="preserve">Click </w:t>
+      </w:r>
+      <w:r>
+        <w:rPr>
+          <w:b/>
+        </w:rPr>
+        <w:t>Folder</w:t>
+      </w:r>
+      <w:r>
+        <w:t xml:space="preserve">, then the </w:t>
+      </w:r>
+      <w:r>
+        <w:rPr>
+          <w:b/>
+        </w:rPr>
+        <w:t>Next</w:t>
+      </w:r>
+      <w:r>
+        <w:t xml:space="preserve"> command button.  Visual Studio </w:t>
+      </w:r>
+      <w:r>
+        <w:t xml:space="preserve">displays a dialog titled </w:t>
+      </w:r>
+      <w:r>
+        <w:rPr>
+          <w:b/>
+        </w:rPr>
+        <w:t>Publish Provide the path to a local or network folder</w:t>
+      </w:r>
+      <w:r>
+        <w:t>.</w:t>
+      </w:r>
+    </w:p>
+    <w:p>
+      <w:pPr>
+        <w:pStyle w:val="ListParagraph"/>
+        <w:numPr>
+          <w:ilvl w:val="0"/>
+          <w:numId w:val="48"/>
+        </w:numPr>
+        <w:spacing w:after="0"/>
+      </w:pPr>
+      <w:r>
+        <w:t>I chose to browse to a folder that is outside my Visual Studio development folder:</w:t>
+      </w:r>
+      <w:r>
+        <w:t xml:space="preserve"> </w:t>
+      </w:r>
+      <w:r>
+        <w:t>Users\sncole\web\ASP_NET_MVC_5</w:t>
+      </w:r>
+      <w:r>
+        <w:t>. T</w:t>
+      </w:r>
+      <w:r>
+        <w:t>hen click</w:t>
+      </w:r>
+      <w:r>
+        <w:t xml:space="preserve"> the</w:t>
+      </w:r>
+      <w:r>
+        <w:t xml:space="preserve"> </w:t>
+      </w:r>
+      <w:r>
+        <w:rPr>
+          <w:b/>
+        </w:rPr>
+        <w:t>Fin</w:t>
+      </w:r>
+      <w:r>
+        <w:rPr>
+          <w:b/>
+        </w:rPr>
+        <w:t>ish</w:t>
+      </w:r>
+      <w:r>
+        <w:t xml:space="preserve"> command button</w:t>
+      </w:r>
+      <w:r>
+        <w:t>.</w:t>
+      </w:r>
+      <w:r>
+        <w:t xml:space="preserve">  VisualStudio</w:t>
+      </w:r>
+      <w:r>
+        <w:t xml:space="preserve"> reverts to dialog titled </w:t>
+      </w:r>
+      <w:r>
+        <w:rPr>
+          <w:b/>
+        </w:rPr>
+        <w:t>Publish Deploy your app to a folder, IIS, Azure or another destination</w:t>
+      </w:r>
+      <w:r>
+        <w:t>.</w:t>
+      </w:r>
+    </w:p>
+    <w:p>
+      <w:pPr>
+        <w:pStyle w:val="ListParagraph"/>
+        <w:numPr>
+          <w:ilvl w:val="0"/>
+          <w:numId w:val="48"/>
+        </w:numPr>
+        <w:spacing w:after="0"/>
+      </w:pPr>
+      <w:r>
+        <w:t xml:space="preserve">Click the </w:t>
+      </w:r>
+      <w:r>
+        <w:rPr>
+          <w:b/>
+        </w:rPr>
+        <w:t xml:space="preserve">Publish </w:t>
+      </w:r>
+      <w:r>
+        <w:t>command button.  VisualStudio builds the application (in release mode).</w:t>
+      </w:r>
+    </w:p>
+    <w:p>
+      <w:pPr>
+        <w:spacing w:after="0"/>
+      </w:pPr>
+    </w:p>
+    <w:p>
+      <w:pPr>
+        <w:spacing w:after="0"/>
+      </w:pPr>
+      <w:r>
+        <w:t>Examine the publish file folder (Users\sncole\web\ASP_NET_MVC_5); observe that it is now fully populated with the files needed to run the web application.</w:t>
+      </w:r>
+      <w:r>
+        <w:t xml:space="preserve">  It does not contain C# source code.</w:t>
+      </w:r>
+    </w:p>
+    <w:p>
+      <w:pPr>
+        <w:pStyle w:val="Heading2"/>
+      </w:pPr>
+      <w:bookmarkStart w:id="42" w:name="_Creating_an_IIS"/>
+      <w:bookmarkEnd w:id="42"/>
+      <w:r>
+        <w:t>Creating an IIS Website</w:t>
+      </w:r>
+    </w:p>
+    <w:p>
+      <w:pPr>
+        <w:spacing w:after="0"/>
+      </w:pPr>
+      <w:r>
+        <w:t xml:space="preserve">Make certain that </w:t>
+      </w:r>
+      <w:r>
+        <w:rPr>
+          <w:b/>
+        </w:rPr>
+        <w:t>Default Web Site</w:t>
+      </w:r>
+      <w:r>
+        <w:t xml:space="preserve"> – in the IIS Manager – is not configured to use port 80.  The reason for this is that we plan to map ASP_NET_MVC_5 to port 80. (We could use the </w:t>
+      </w:r>
+      <w:r>
+        <w:rPr>
+          <w:b/>
+        </w:rPr>
+        <w:t>Host Name</w:t>
+      </w:r>
+      <w:r>
+        <w:t xml:space="preserve"> or the </w:t>
+      </w:r>
+      <w:r>
+        <w:rPr>
+          <w:b/>
+        </w:rPr>
+        <w:t>IP Address</w:t>
+      </w:r>
+      <w:r>
+        <w:t xml:space="preserve"> to make ASP_NET_MVC_5 distinct from </w:t>
+      </w:r>
+      <w:r>
+        <w:rPr>
+          <w:b/>
+        </w:rPr>
+        <w:t>Default Web Site</w:t>
+      </w:r>
+      <w:r>
+        <w:t xml:space="preserve">, but it is easier to use the </w:t>
+      </w:r>
+      <w:r>
+        <w:rPr>
+          <w:b/>
+        </w:rPr>
+        <w:t>Port</w:t>
+      </w:r>
+      <w:r>
+        <w:t xml:space="preserve"> number as a discriminant.)</w:t>
+      </w:r>
+      <w:r>
+        <w:t xml:space="preserve">  The steps for verifying or changing </w:t>
+      </w:r>
+      <w:r>
+        <w:rPr>
+          <w:b/>
+        </w:rPr>
+        <w:t>Default Web Site</w:t>
+      </w:r>
+      <w:r>
+        <w:t>’s port number are as follows:</w:t>
+      </w:r>
+    </w:p>
+    <w:p>
+      <w:pPr>
+        <w:pStyle w:val="ListParagraph"/>
+        <w:numPr>
+          <w:ilvl w:val="0"/>
+          <w:numId w:val="49"/>
+        </w:numPr>
+        <w:spacing w:after="0"/>
+      </w:pPr>
+      <w:r>
+        <w:t>Open IIS Manager – via the Start menu.</w:t>
+      </w:r>
+    </w:p>
+    <w:p>
+      <w:pPr>
+        <w:pStyle w:val="ListParagraph"/>
+        <w:numPr>
+          <w:ilvl w:val="0"/>
+          <w:numId w:val="49"/>
+        </w:numPr>
+        <w:spacing w:after="0"/>
+      </w:pPr>
+      <w:r>
+        <w:t xml:space="preserve">Expand the root node and the </w:t>
+      </w:r>
+      <w:r>
+        <w:rPr>
+          <w:b/>
+        </w:rPr>
+        <w:t>Sites</w:t>
+      </w:r>
+      <w:r>
+        <w:t xml:space="preserve"> node, so that </w:t>
+      </w:r>
+      <w:r>
+        <w:rPr>
+          <w:b/>
+        </w:rPr>
+        <w:t>Default Web Site</w:t>
+      </w:r>
+      <w:r>
+        <w:t xml:space="preserve"> is exposed.</w:t>
+      </w:r>
+    </w:p>
+    <w:p>
+      <w:pPr>
+        <w:pStyle w:val="ListParagraph"/>
+        <w:numPr>
+          <w:ilvl w:val="0"/>
+          <w:numId w:val="49"/>
+        </w:numPr>
+        <w:spacing w:after="0"/>
+      </w:pPr>
+      <w:r>
+        <w:t xml:space="preserve">Right-click </w:t>
+      </w:r>
+      <w:r>
+        <w:rPr>
+          <w:b/>
+        </w:rPr>
+        <w:t>Default Web Site</w:t>
+      </w:r>
+      <w:r>
+        <w:t xml:space="preserve">, and click </w:t>
+      </w:r>
+      <w:r>
+        <w:rPr>
+          <w:b/>
+        </w:rPr>
+        <w:t>Edit Bindings…</w:t>
+      </w:r>
+      <w:r>
+        <w:t xml:space="preserve"> in the pop-up menu.  IIS Manager displays the pop-up dialog </w:t>
+      </w:r>
+      <w:r>
+        <w:rPr>
+          <w:b/>
+        </w:rPr>
+        <w:t>Site Bind</w:t>
+      </w:r>
+      <w:r>
+        <w:rPr>
+          <w:b/>
+        </w:rPr>
+        <w:t>i</w:t>
+      </w:r>
+      <w:r>
+        <w:rPr>
+          <w:b/>
+        </w:rPr>
+        <w:t>ngs.</w:t>
+      </w:r>
+    </w:p>
+    <w:p>
+      <w:pPr>
+        <w:pStyle w:val="ListParagraph"/>
+        <w:numPr>
+          <w:ilvl w:val="0"/>
+          <w:numId w:val="49"/>
+        </w:numPr>
+        <w:spacing w:after="0"/>
+      </w:pPr>
+      <w:r>
+        <w:t xml:space="preserve">The </w:t>
+      </w:r>
+      <w:r>
+        <w:rPr>
+          <w:b/>
+        </w:rPr>
+        <w:t>Port</w:t>
+      </w:r>
+      <w:r>
+        <w:t xml:space="preserve"> number is displayed in </w:t>
+      </w:r>
+      <w:r>
+        <w:rPr>
+          <w:b/>
+        </w:rPr>
+        <w:t>Site Bind</w:t>
+      </w:r>
+      <w:r>
+        <w:rPr>
+          <w:b/>
+        </w:rPr>
+        <w:t>i</w:t>
+      </w:r>
+      <w:r>
+        <w:rPr>
+          <w:b/>
+        </w:rPr>
+        <w:t>ngs</w:t>
+      </w:r>
+      <w:r>
+        <w:t>.  If it equals 80, then</w:t>
+      </w:r>
+    </w:p>
+    <w:p>
+      <w:pPr>
+        <w:pStyle w:val="ListParagraph"/>
+        <w:numPr>
+          <w:ilvl w:val="1"/>
+          <w:numId w:val="49"/>
+        </w:numPr>
+        <w:spacing w:after="0"/>
+      </w:pPr>
+      <w:r>
+        <w:t xml:space="preserve">Click the row immediately below the column headings.  IIS Manager highlights the row, and changes the </w:t>
+      </w:r>
+      <w:r>
+        <w:rPr>
+          <w:b/>
+        </w:rPr>
+        <w:t>Edit…</w:t>
+      </w:r>
+      <w:r>
+        <w:t xml:space="preserve"> command button to make it enabled.</w:t>
+      </w:r>
+    </w:p>
+    <w:p>
+      <w:pPr>
+        <w:pStyle w:val="ListParagraph"/>
+        <w:numPr>
+          <w:ilvl w:val="1"/>
+          <w:numId w:val="49"/>
+        </w:numPr>
+        <w:spacing w:after="0"/>
+      </w:pPr>
+      <w:r>
+        <w:t xml:space="preserve">Click the </w:t>
+      </w:r>
+      <w:r>
+        <w:rPr>
+          <w:b/>
+        </w:rPr>
+        <w:t>Edit…</w:t>
+      </w:r>
+      <w:r>
+        <w:t xml:space="preserve"> command button</w:t>
+      </w:r>
+      <w:r>
+        <w:t xml:space="preserve">.  IIS Manager displays the pop-up dialog </w:t>
+      </w:r>
+      <w:r>
+        <w:rPr>
+          <w:b/>
+        </w:rPr>
+        <w:t>Edit</w:t>
+      </w:r>
+      <w:r>
+        <w:t xml:space="preserve"> </w:t>
+      </w:r>
+      <w:r>
+        <w:rPr>
+          <w:b/>
+        </w:rPr>
+        <w:t>Site Bindings.</w:t>
+      </w:r>
+    </w:p>
+    <w:p>
+      <w:pPr>
+        <w:pStyle w:val="ListParagraph"/>
+        <w:numPr>
+          <w:ilvl w:val="1"/>
+          <w:numId w:val="49"/>
+        </w:numPr>
+        <w:spacing w:after="0"/>
+      </w:pPr>
+      <w:r>
+        <w:t xml:space="preserve">Type 81 (or another number in the </w:t>
+      </w:r>
+      <w:r>
+        <w:rPr>
+          <w:b/>
+        </w:rPr>
+        <w:t>Port</w:t>
+      </w:r>
+      <w:r>
+        <w:t xml:space="preserve"> text box.  Then click the </w:t>
+      </w:r>
+      <w:r>
+        <w:rPr>
+          <w:b/>
+        </w:rPr>
+        <w:t>OK</w:t>
+      </w:r>
+      <w:r>
+        <w:t xml:space="preserve"> command button.</w:t>
+      </w:r>
+    </w:p>
+    <w:p>
+      <w:pPr>
+        <w:spacing w:after="0"/>
+      </w:pPr>
+    </w:p>
+    <w:p>
+      <w:pPr>
+        <w:spacing w:after="0"/>
+      </w:pPr>
+      <w:r>
+        <w:t xml:space="preserve">Now we will set up a new web in </w:t>
+      </w:r>
+      <w:r>
+        <w:t xml:space="preserve">IIS Manager </w:t>
+      </w:r>
+      <w:proofErr w:type="gramStart"/>
+      <w:r>
+        <w:t>that points</w:t>
+      </w:r>
+      <w:proofErr w:type="gramEnd"/>
+      <w:r>
+        <w:t xml:space="preserve"> to the recently built folder for ASP_NET_MVC_5.</w:t>
+      </w:r>
+    </w:p>
+    <w:p>
+      <w:pPr>
+        <w:pStyle w:val="ListParagraph"/>
+        <w:numPr>
+          <w:ilvl w:val="0"/>
+          <w:numId w:val="50"/>
+        </w:numPr>
+        <w:spacing w:after="0"/>
+        <w:rPr>
+          <w:b/>
+        </w:rPr>
+      </w:pPr>
+      <w:r>
+        <w:lastRenderedPageBreak/>
+        <w:t xml:space="preserve">Right-click the node </w:t>
+      </w:r>
+      <w:r>
+        <w:rPr>
+          <w:b/>
+        </w:rPr>
+        <w:t>Sites</w:t>
+      </w:r>
+      <w:r>
+        <w:t xml:space="preserve"> in the IIS Manager </w:t>
+      </w:r>
+      <w:proofErr w:type="gramStart"/>
+      <w:r>
+        <w:t>tree</w:t>
+      </w:r>
+      <w:proofErr w:type="gramEnd"/>
+      <w:r>
+        <w:t xml:space="preserve">, and click </w:t>
+      </w:r>
+      <w:r>
+        <w:rPr>
+          <w:b/>
+        </w:rPr>
+        <w:t>Add Web Site…</w:t>
+      </w:r>
+      <w:r>
+        <w:t xml:space="preserve"> in the pop-up menu.  IIS Manager displays the pop-up dialog </w:t>
+      </w:r>
+      <w:r>
+        <w:rPr>
+          <w:b/>
+        </w:rPr>
+        <w:t>Add Web Site</w:t>
+      </w:r>
+      <w:r>
+        <w:t>.</w:t>
+      </w:r>
+    </w:p>
+    <w:p>
+      <w:pPr>
+        <w:pStyle w:val="ListParagraph"/>
+        <w:numPr>
+          <w:ilvl w:val="0"/>
+          <w:numId w:val="50"/>
+        </w:numPr>
+        <w:spacing w:after="0"/>
+        <w:rPr>
+          <w:b/>
+        </w:rPr>
+      </w:pPr>
+      <w:r>
+        <w:t xml:space="preserve">Type a friendly name such as ASP_NET_MVC_5 into the </w:t>
+      </w:r>
+      <w:r>
+        <w:rPr>
+          <w:b/>
+        </w:rPr>
+        <w:t>Site name:</w:t>
+      </w:r>
+      <w:r>
+        <w:t xml:space="preserve"> text box. Use the browser </w:t>
+      </w:r>
+      <w:r>
+        <w:rPr>
+          <w:b/>
+        </w:rPr>
+        <w:t>…</w:t>
+      </w:r>
+      <w:r>
+        <w:t xml:space="preserve"> adjacent to </w:t>
+      </w:r>
+      <w:r>
+        <w:rPr>
+          <w:b/>
+        </w:rPr>
+        <w:t>Physical path:</w:t>
+      </w:r>
+      <w:r>
+        <w:t xml:space="preserve"> to navigate to the folder containing the published data for the web application.  We don’t need to change any of the remaining settings; </w:t>
+      </w:r>
+      <w:r>
+        <w:t xml:space="preserve">leave the </w:t>
+      </w:r>
+      <w:r>
+        <w:rPr>
+          <w:b/>
+        </w:rPr>
+        <w:t xml:space="preserve">Start Web site immediately </w:t>
+      </w:r>
+      <w:r>
+        <w:t xml:space="preserve">check-box checked. Before clicking </w:t>
+      </w:r>
+      <w:r>
+        <w:rPr>
+          <w:b/>
+        </w:rPr>
+        <w:t>OK</w:t>
+      </w:r>
+      <w:r>
+        <w:t xml:space="preserve">, note that we will also be creating an application pool whose title (ASP_NET_MVC_5) has the same name as the name of the folder containing the published web-application data.  (Presumably there might be a reason to use a different name in some other context.)  One reason for noting the application pool name is that this name will be needed when we want to associate a database with this web application.  Click the </w:t>
+      </w:r>
+      <w:r>
+        <w:rPr>
+          <w:b/>
+        </w:rPr>
+        <w:t>OK</w:t>
+      </w:r>
+      <w:r>
+        <w:t xml:space="preserve"> command button.</w:t>
+      </w:r>
+    </w:p>
+    <w:p>
+      <w:pPr>
+        <w:spacing w:after="0"/>
+        <w:rPr>
+          <w:b/>
+        </w:rPr>
+      </w:pPr>
+    </w:p>
+    <w:p>
+      <w:pPr>
+        <w:spacing w:after="0"/>
+      </w:pPr>
+      <w:r>
+        <w:t xml:space="preserve">Observe that the friendly name now appears under the </w:t>
+      </w:r>
+      <w:r>
+        <w:rPr>
+          <w:b/>
+        </w:rPr>
+        <w:t>Sites</w:t>
+      </w:r>
+      <w:r>
+        <w:t xml:space="preserve"> node in IIS Manager.</w:t>
+      </w:r>
+      <w:r>
+        <w:tab/>
+      </w:r>
+    </w:p>
+    <w:p/>
     <w:sectPr>
       <w:footerReference w:type="default" r:id="rId12"/>
       <w:pgSz w:w="12240" w:h="15840"/>
@@ -19339,7 +20502,7 @@
           <w:rPr>
             <w:noProof/>
           </w:rPr>
-          <w:t>40</w:t>
+          <w:t>2</w:t>
         </w:r>
         <w:r>
           <w:rPr>
@@ -19499,6 +20662,119 @@
     </w:lvl>
   </w:abstractNum>
   <w:abstractNum w:abstractNumId="1">
+    <w:nsid w:val="011A7CA0"/>
+    <w:multiLevelType w:val="hybridMultilevel"/>
+    <w:tmpl w:val="4B58F3B2"/>
+    <w:lvl w:ilvl="0" w:tplc="04090001">
+      <w:start w:val="1"/>
+      <w:numFmt w:val="bullet"/>
+      <w:lvlText w:val=""/>
+      <w:lvlJc w:val="left"/>
+      <w:pPr>
+        <w:ind w:left="360" w:hanging="360"/>
+      </w:pPr>
+      <w:rPr>
+        <w:rFonts w:ascii="Symbol" w:hAnsi="Symbol" w:hint="default"/>
+      </w:rPr>
+    </w:lvl>
+    <w:lvl w:ilvl="1" w:tplc="04090003">
+      <w:start w:val="1"/>
+      <w:numFmt w:val="bullet"/>
+      <w:lvlText w:val="o"/>
+      <w:lvlJc w:val="left"/>
+      <w:pPr>
+        <w:ind w:left="1080" w:hanging="360"/>
+      </w:pPr>
+      <w:rPr>
+        <w:rFonts w:ascii="Courier New" w:hAnsi="Courier New" w:cs="Courier New" w:hint="default"/>
+      </w:rPr>
+    </w:lvl>
+    <w:lvl w:ilvl="2" w:tplc="04090005" w:tentative="1">
+      <w:start w:val="1"/>
+      <w:numFmt w:val="bullet"/>
+      <w:lvlText w:val=""/>
+      <w:lvlJc w:val="left"/>
+      <w:pPr>
+        <w:ind w:left="1800" w:hanging="360"/>
+      </w:pPr>
+      <w:rPr>
+        <w:rFonts w:ascii="Wingdings" w:hAnsi="Wingdings" w:hint="default"/>
+      </w:rPr>
+    </w:lvl>
+    <w:lvl w:ilvl="3" w:tplc="04090001" w:tentative="1">
+      <w:start w:val="1"/>
+      <w:numFmt w:val="bullet"/>
+      <w:lvlText w:val=""/>
+      <w:lvlJc w:val="left"/>
+      <w:pPr>
+        <w:ind w:left="2520" w:hanging="360"/>
+      </w:pPr>
+      <w:rPr>
+        <w:rFonts w:ascii="Symbol" w:hAnsi="Symbol" w:hint="default"/>
+      </w:rPr>
+    </w:lvl>
+    <w:lvl w:ilvl="4" w:tplc="04090003" w:tentative="1">
+      <w:start w:val="1"/>
+      <w:numFmt w:val="bullet"/>
+      <w:lvlText w:val="o"/>
+      <w:lvlJc w:val="left"/>
+      <w:pPr>
+        <w:ind w:left="3240" w:hanging="360"/>
+      </w:pPr>
+      <w:rPr>
+        <w:rFonts w:ascii="Courier New" w:hAnsi="Courier New" w:cs="Courier New" w:hint="default"/>
+      </w:rPr>
+    </w:lvl>
+    <w:lvl w:ilvl="5" w:tplc="04090005" w:tentative="1">
+      <w:start w:val="1"/>
+      <w:numFmt w:val="bullet"/>
+      <w:lvlText w:val=""/>
+      <w:lvlJc w:val="left"/>
+      <w:pPr>
+        <w:ind w:left="3960" w:hanging="360"/>
+      </w:pPr>
+      <w:rPr>
+        <w:rFonts w:ascii="Wingdings" w:hAnsi="Wingdings" w:hint="default"/>
+      </w:rPr>
+    </w:lvl>
+    <w:lvl w:ilvl="6" w:tplc="04090001" w:tentative="1">
+      <w:start w:val="1"/>
+      <w:numFmt w:val="bullet"/>
+      <w:lvlText w:val=""/>
+      <w:lvlJc w:val="left"/>
+      <w:pPr>
+        <w:ind w:left="4680" w:hanging="360"/>
+      </w:pPr>
+      <w:rPr>
+        <w:rFonts w:ascii="Symbol" w:hAnsi="Symbol" w:hint="default"/>
+      </w:rPr>
+    </w:lvl>
+    <w:lvl w:ilvl="7" w:tplc="04090003" w:tentative="1">
+      <w:start w:val="1"/>
+      <w:numFmt w:val="bullet"/>
+      <w:lvlText w:val="o"/>
+      <w:lvlJc w:val="left"/>
+      <w:pPr>
+        <w:ind w:left="5400" w:hanging="360"/>
+      </w:pPr>
+      <w:rPr>
+        <w:rFonts w:ascii="Courier New" w:hAnsi="Courier New" w:cs="Courier New" w:hint="default"/>
+      </w:rPr>
+    </w:lvl>
+    <w:lvl w:ilvl="8" w:tplc="04090005" w:tentative="1">
+      <w:start w:val="1"/>
+      <w:numFmt w:val="bullet"/>
+      <w:lvlText w:val=""/>
+      <w:lvlJc w:val="left"/>
+      <w:pPr>
+        <w:ind w:left="6120" w:hanging="360"/>
+      </w:pPr>
+      <w:rPr>
+        <w:rFonts w:ascii="Wingdings" w:hAnsi="Wingdings" w:hint="default"/>
+      </w:rPr>
+    </w:lvl>
+  </w:abstractNum>
+  <w:abstractNum w:abstractNumId="2">
     <w:nsid w:val="063A1CCD"/>
     <w:multiLevelType w:val="hybridMultilevel"/>
     <w:tmpl w:val="36140C04"/>
@@ -19611,7 +20887,7 @@
       </w:rPr>
     </w:lvl>
   </w:abstractNum>
-  <w:abstractNum w:abstractNumId="2">
+  <w:abstractNum w:abstractNumId="3">
     <w:nsid w:val="0C8B7302"/>
     <w:multiLevelType w:val="hybridMultilevel"/>
     <w:tmpl w:val="7F96FB02"/>
@@ -19724,7 +21000,120 @@
       </w:rPr>
     </w:lvl>
   </w:abstractNum>
-  <w:abstractNum w:abstractNumId="3">
+  <w:abstractNum w:abstractNumId="4">
+    <w:nsid w:val="0D6163DC"/>
+    <w:multiLevelType w:val="hybridMultilevel"/>
+    <w:tmpl w:val="551C67CA"/>
+    <w:lvl w:ilvl="0" w:tplc="04090001">
+      <w:start w:val="1"/>
+      <w:numFmt w:val="bullet"/>
+      <w:lvlText w:val=""/>
+      <w:lvlJc w:val="left"/>
+      <w:pPr>
+        <w:ind w:left="360" w:hanging="360"/>
+      </w:pPr>
+      <w:rPr>
+        <w:rFonts w:ascii="Symbol" w:hAnsi="Symbol" w:hint="default"/>
+      </w:rPr>
+    </w:lvl>
+    <w:lvl w:ilvl="1" w:tplc="04090003" w:tentative="1">
+      <w:start w:val="1"/>
+      <w:numFmt w:val="bullet"/>
+      <w:lvlText w:val="o"/>
+      <w:lvlJc w:val="left"/>
+      <w:pPr>
+        <w:ind w:left="1080" w:hanging="360"/>
+      </w:pPr>
+      <w:rPr>
+        <w:rFonts w:ascii="Courier New" w:hAnsi="Courier New" w:cs="Courier New" w:hint="default"/>
+      </w:rPr>
+    </w:lvl>
+    <w:lvl w:ilvl="2" w:tplc="04090005" w:tentative="1">
+      <w:start w:val="1"/>
+      <w:numFmt w:val="bullet"/>
+      <w:lvlText w:val=""/>
+      <w:lvlJc w:val="left"/>
+      <w:pPr>
+        <w:ind w:left="1800" w:hanging="360"/>
+      </w:pPr>
+      <w:rPr>
+        <w:rFonts w:ascii="Wingdings" w:hAnsi="Wingdings" w:hint="default"/>
+      </w:rPr>
+    </w:lvl>
+    <w:lvl w:ilvl="3" w:tplc="04090001" w:tentative="1">
+      <w:start w:val="1"/>
+      <w:numFmt w:val="bullet"/>
+      <w:lvlText w:val=""/>
+      <w:lvlJc w:val="left"/>
+      <w:pPr>
+        <w:ind w:left="2520" w:hanging="360"/>
+      </w:pPr>
+      <w:rPr>
+        <w:rFonts w:ascii="Symbol" w:hAnsi="Symbol" w:hint="default"/>
+      </w:rPr>
+    </w:lvl>
+    <w:lvl w:ilvl="4" w:tplc="04090003" w:tentative="1">
+      <w:start w:val="1"/>
+      <w:numFmt w:val="bullet"/>
+      <w:lvlText w:val="o"/>
+      <w:lvlJc w:val="left"/>
+      <w:pPr>
+        <w:ind w:left="3240" w:hanging="360"/>
+      </w:pPr>
+      <w:rPr>
+        <w:rFonts w:ascii="Courier New" w:hAnsi="Courier New" w:cs="Courier New" w:hint="default"/>
+      </w:rPr>
+    </w:lvl>
+    <w:lvl w:ilvl="5" w:tplc="04090005" w:tentative="1">
+      <w:start w:val="1"/>
+      <w:numFmt w:val="bullet"/>
+      <w:lvlText w:val=""/>
+      <w:lvlJc w:val="left"/>
+      <w:pPr>
+        <w:ind w:left="3960" w:hanging="360"/>
+      </w:pPr>
+      <w:rPr>
+        <w:rFonts w:ascii="Wingdings" w:hAnsi="Wingdings" w:hint="default"/>
+      </w:rPr>
+    </w:lvl>
+    <w:lvl w:ilvl="6" w:tplc="04090001" w:tentative="1">
+      <w:start w:val="1"/>
+      <w:numFmt w:val="bullet"/>
+      <w:lvlText w:val=""/>
+      <w:lvlJc w:val="left"/>
+      <w:pPr>
+        <w:ind w:left="4680" w:hanging="360"/>
+      </w:pPr>
+      <w:rPr>
+        <w:rFonts w:ascii="Symbol" w:hAnsi="Symbol" w:hint="default"/>
+      </w:rPr>
+    </w:lvl>
+    <w:lvl w:ilvl="7" w:tplc="04090003" w:tentative="1">
+      <w:start w:val="1"/>
+      <w:numFmt w:val="bullet"/>
+      <w:lvlText w:val="o"/>
+      <w:lvlJc w:val="left"/>
+      <w:pPr>
+        <w:ind w:left="5400" w:hanging="360"/>
+      </w:pPr>
+      <w:rPr>
+        <w:rFonts w:ascii="Courier New" w:hAnsi="Courier New" w:cs="Courier New" w:hint="default"/>
+      </w:rPr>
+    </w:lvl>
+    <w:lvl w:ilvl="8" w:tplc="04090005" w:tentative="1">
+      <w:start w:val="1"/>
+      <w:numFmt w:val="bullet"/>
+      <w:lvlText w:val=""/>
+      <w:lvlJc w:val="left"/>
+      <w:pPr>
+        <w:ind w:left="6120" w:hanging="360"/>
+      </w:pPr>
+      <w:rPr>
+        <w:rFonts w:ascii="Wingdings" w:hAnsi="Wingdings" w:hint="default"/>
+      </w:rPr>
+    </w:lvl>
+  </w:abstractNum>
+  <w:abstractNum w:abstractNumId="5">
     <w:nsid w:val="0F8E7699"/>
     <w:multiLevelType w:val="hybridMultilevel"/>
     <w:tmpl w:val="BA6084E0"/>
@@ -19837,7 +21226,7 @@
       </w:rPr>
     </w:lvl>
   </w:abstractNum>
-  <w:abstractNum w:abstractNumId="4">
+  <w:abstractNum w:abstractNumId="6">
     <w:nsid w:val="11EB27D2"/>
     <w:multiLevelType w:val="hybridMultilevel"/>
     <w:tmpl w:val="B7140AEE"/>
@@ -19950,7 +21339,7 @@
       </w:rPr>
     </w:lvl>
   </w:abstractNum>
-  <w:abstractNum w:abstractNumId="5">
+  <w:abstractNum w:abstractNumId="7">
     <w:nsid w:val="19A75760"/>
     <w:multiLevelType w:val="hybridMultilevel"/>
     <w:tmpl w:val="9A10CD06"/>
@@ -20036,7 +21425,7 @@
       </w:pPr>
     </w:lvl>
   </w:abstractNum>
-  <w:abstractNum w:abstractNumId="6">
+  <w:abstractNum w:abstractNumId="8">
     <w:nsid w:val="1E0963A6"/>
     <w:multiLevelType w:val="hybridMultilevel"/>
     <w:tmpl w:val="6A42D060"/>
@@ -20149,7 +21538,7 @@
       </w:rPr>
     </w:lvl>
   </w:abstractNum>
-  <w:abstractNum w:abstractNumId="7">
+  <w:abstractNum w:abstractNumId="9">
     <w:nsid w:val="1E282D54"/>
     <w:multiLevelType w:val="hybridMultilevel"/>
     <w:tmpl w:val="82B84D06"/>
@@ -20262,7 +21651,7 @@
       </w:rPr>
     </w:lvl>
   </w:abstractNum>
-  <w:abstractNum w:abstractNumId="8">
+  <w:abstractNum w:abstractNumId="10">
     <w:nsid w:val="1F03641C"/>
     <w:multiLevelType w:val="hybridMultilevel"/>
     <w:tmpl w:val="947002DA"/>
@@ -20375,7 +21764,7 @@
       </w:rPr>
     </w:lvl>
   </w:abstractNum>
-  <w:abstractNum w:abstractNumId="9">
+  <w:abstractNum w:abstractNumId="11">
     <w:nsid w:val="246318A7"/>
     <w:multiLevelType w:val="hybridMultilevel"/>
     <w:tmpl w:val="C5AE308A"/>
@@ -20488,7 +21877,7 @@
       </w:rPr>
     </w:lvl>
   </w:abstractNum>
-  <w:abstractNum w:abstractNumId="10">
+  <w:abstractNum w:abstractNumId="12">
     <w:nsid w:val="26721468"/>
     <w:multiLevelType w:val="hybridMultilevel"/>
     <w:tmpl w:val="3AA08F02"/>
@@ -20601,7 +21990,7 @@
       </w:rPr>
     </w:lvl>
   </w:abstractNum>
-  <w:abstractNum w:abstractNumId="11">
+  <w:abstractNum w:abstractNumId="13">
     <w:nsid w:val="26AC573A"/>
     <w:multiLevelType w:val="hybridMultilevel"/>
     <w:tmpl w:val="5F7C9C80"/>
@@ -20714,7 +22103,7 @@
       </w:rPr>
     </w:lvl>
   </w:abstractNum>
-  <w:abstractNum w:abstractNumId="12">
+  <w:abstractNum w:abstractNumId="14">
     <w:nsid w:val="27B92721"/>
     <w:multiLevelType w:val="hybridMultilevel"/>
     <w:tmpl w:val="33CED974"/>
@@ -20827,7 +22216,7 @@
       </w:rPr>
     </w:lvl>
   </w:abstractNum>
-  <w:abstractNum w:abstractNumId="13">
+  <w:abstractNum w:abstractNumId="15">
     <w:nsid w:val="28ED4C9E"/>
     <w:multiLevelType w:val="hybridMultilevel"/>
     <w:tmpl w:val="0D7C89BC"/>
@@ -20940,7 +22329,7 @@
       </w:rPr>
     </w:lvl>
   </w:abstractNum>
-  <w:abstractNum w:abstractNumId="14">
+  <w:abstractNum w:abstractNumId="16">
     <w:nsid w:val="2A90101F"/>
     <w:multiLevelType w:val="hybridMultilevel"/>
     <w:tmpl w:val="9D86AA6C"/>
@@ -21029,7 +22418,7 @@
       </w:pPr>
     </w:lvl>
   </w:abstractNum>
-  <w:abstractNum w:abstractNumId="15">
+  <w:abstractNum w:abstractNumId="17">
     <w:nsid w:val="2AA9629D"/>
     <w:multiLevelType w:val="hybridMultilevel"/>
     <w:tmpl w:val="6C6AB4DE"/>
@@ -21115,7 +22504,120 @@
       </w:pPr>
     </w:lvl>
   </w:abstractNum>
-  <w:abstractNum w:abstractNumId="16">
+  <w:abstractNum w:abstractNumId="18">
+    <w:nsid w:val="2DA1437C"/>
+    <w:multiLevelType w:val="hybridMultilevel"/>
+    <w:tmpl w:val="708AFEC6"/>
+    <w:lvl w:ilvl="0" w:tplc="04090001">
+      <w:start w:val="1"/>
+      <w:numFmt w:val="bullet"/>
+      <w:lvlText w:val=""/>
+      <w:lvlJc w:val="left"/>
+      <w:pPr>
+        <w:ind w:left="360" w:hanging="360"/>
+      </w:pPr>
+      <w:rPr>
+        <w:rFonts w:ascii="Symbol" w:hAnsi="Symbol" w:hint="default"/>
+      </w:rPr>
+    </w:lvl>
+    <w:lvl w:ilvl="1" w:tplc="04090003" w:tentative="1">
+      <w:start w:val="1"/>
+      <w:numFmt w:val="bullet"/>
+      <w:lvlText w:val="o"/>
+      <w:lvlJc w:val="left"/>
+      <w:pPr>
+        <w:ind w:left="1080" w:hanging="360"/>
+      </w:pPr>
+      <w:rPr>
+        <w:rFonts w:ascii="Courier New" w:hAnsi="Courier New" w:cs="Courier New" w:hint="default"/>
+      </w:rPr>
+    </w:lvl>
+    <w:lvl w:ilvl="2" w:tplc="04090005" w:tentative="1">
+      <w:start w:val="1"/>
+      <w:numFmt w:val="bullet"/>
+      <w:lvlText w:val=""/>
+      <w:lvlJc w:val="left"/>
+      <w:pPr>
+        <w:ind w:left="1800" w:hanging="360"/>
+      </w:pPr>
+      <w:rPr>
+        <w:rFonts w:ascii="Wingdings" w:hAnsi="Wingdings" w:hint="default"/>
+      </w:rPr>
+    </w:lvl>
+    <w:lvl w:ilvl="3" w:tplc="04090001" w:tentative="1">
+      <w:start w:val="1"/>
+      <w:numFmt w:val="bullet"/>
+      <w:lvlText w:val=""/>
+      <w:lvlJc w:val="left"/>
+      <w:pPr>
+        <w:ind w:left="2520" w:hanging="360"/>
+      </w:pPr>
+      <w:rPr>
+        <w:rFonts w:ascii="Symbol" w:hAnsi="Symbol" w:hint="default"/>
+      </w:rPr>
+    </w:lvl>
+    <w:lvl w:ilvl="4" w:tplc="04090003" w:tentative="1">
+      <w:start w:val="1"/>
+      <w:numFmt w:val="bullet"/>
+      <w:lvlText w:val="o"/>
+      <w:lvlJc w:val="left"/>
+      <w:pPr>
+        <w:ind w:left="3240" w:hanging="360"/>
+      </w:pPr>
+      <w:rPr>
+        <w:rFonts w:ascii="Courier New" w:hAnsi="Courier New" w:cs="Courier New" w:hint="default"/>
+      </w:rPr>
+    </w:lvl>
+    <w:lvl w:ilvl="5" w:tplc="04090005" w:tentative="1">
+      <w:start w:val="1"/>
+      <w:numFmt w:val="bullet"/>
+      <w:lvlText w:val=""/>
+      <w:lvlJc w:val="left"/>
+      <w:pPr>
+        <w:ind w:left="3960" w:hanging="360"/>
+      </w:pPr>
+      <w:rPr>
+        <w:rFonts w:ascii="Wingdings" w:hAnsi="Wingdings" w:hint="default"/>
+      </w:rPr>
+    </w:lvl>
+    <w:lvl w:ilvl="6" w:tplc="04090001" w:tentative="1">
+      <w:start w:val="1"/>
+      <w:numFmt w:val="bullet"/>
+      <w:lvlText w:val=""/>
+      <w:lvlJc w:val="left"/>
+      <w:pPr>
+        <w:ind w:left="4680" w:hanging="360"/>
+      </w:pPr>
+      <w:rPr>
+        <w:rFonts w:ascii="Symbol" w:hAnsi="Symbol" w:hint="default"/>
+      </w:rPr>
+    </w:lvl>
+    <w:lvl w:ilvl="7" w:tplc="04090003" w:tentative="1">
+      <w:start w:val="1"/>
+      <w:numFmt w:val="bullet"/>
+      <w:lvlText w:val="o"/>
+      <w:lvlJc w:val="left"/>
+      <w:pPr>
+        <w:ind w:left="5400" w:hanging="360"/>
+      </w:pPr>
+      <w:rPr>
+        <w:rFonts w:ascii="Courier New" w:hAnsi="Courier New" w:cs="Courier New" w:hint="default"/>
+      </w:rPr>
+    </w:lvl>
+    <w:lvl w:ilvl="8" w:tplc="04090005" w:tentative="1">
+      <w:start w:val="1"/>
+      <w:numFmt w:val="bullet"/>
+      <w:lvlText w:val=""/>
+      <w:lvlJc w:val="left"/>
+      <w:pPr>
+        <w:ind w:left="6120" w:hanging="360"/>
+      </w:pPr>
+      <w:rPr>
+        <w:rFonts w:ascii="Wingdings" w:hAnsi="Wingdings" w:hint="default"/>
+      </w:rPr>
+    </w:lvl>
+  </w:abstractNum>
+  <w:abstractNum w:abstractNumId="19">
     <w:nsid w:val="2E1C3422"/>
     <w:multiLevelType w:val="multilevel"/>
     <w:tmpl w:val="5B4AAD76"/>
@@ -21204,7 +22706,7 @@
       </w:pPr>
     </w:lvl>
   </w:abstractNum>
-  <w:abstractNum w:abstractNumId="17">
+  <w:abstractNum w:abstractNumId="20">
     <w:nsid w:val="2EFB0BEF"/>
     <w:multiLevelType w:val="hybridMultilevel"/>
     <w:tmpl w:val="EDA435C2"/>
@@ -21317,7 +22819,7 @@
       </w:rPr>
     </w:lvl>
   </w:abstractNum>
-  <w:abstractNum w:abstractNumId="18">
+  <w:abstractNum w:abstractNumId="21">
     <w:nsid w:val="353748AF"/>
     <w:multiLevelType w:val="hybridMultilevel"/>
     <w:tmpl w:val="02FE3A18"/>
@@ -21430,7 +22932,7 @@
       </w:rPr>
     </w:lvl>
   </w:abstractNum>
-  <w:abstractNum w:abstractNumId="19">
+  <w:abstractNum w:abstractNumId="22">
     <w:nsid w:val="359379F1"/>
     <w:multiLevelType w:val="hybridMultilevel"/>
     <w:tmpl w:val="C09E189A"/>
@@ -21543,7 +23045,120 @@
       </w:rPr>
     </w:lvl>
   </w:abstractNum>
-  <w:abstractNum w:abstractNumId="20">
+  <w:abstractNum w:abstractNumId="23">
+    <w:nsid w:val="3610528E"/>
+    <w:multiLevelType w:val="hybridMultilevel"/>
+    <w:tmpl w:val="CE566310"/>
+    <w:lvl w:ilvl="0" w:tplc="04090001">
+      <w:start w:val="1"/>
+      <w:numFmt w:val="bullet"/>
+      <w:lvlText w:val=""/>
+      <w:lvlJc w:val="left"/>
+      <w:pPr>
+        <w:ind w:left="360" w:hanging="360"/>
+      </w:pPr>
+      <w:rPr>
+        <w:rFonts w:ascii="Symbol" w:hAnsi="Symbol" w:hint="default"/>
+      </w:rPr>
+    </w:lvl>
+    <w:lvl w:ilvl="1" w:tplc="04090003">
+      <w:start w:val="1"/>
+      <w:numFmt w:val="bullet"/>
+      <w:lvlText w:val="o"/>
+      <w:lvlJc w:val="left"/>
+      <w:pPr>
+        <w:ind w:left="1080" w:hanging="360"/>
+      </w:pPr>
+      <w:rPr>
+        <w:rFonts w:ascii="Courier New" w:hAnsi="Courier New" w:cs="Courier New" w:hint="default"/>
+      </w:rPr>
+    </w:lvl>
+    <w:lvl w:ilvl="2" w:tplc="04090005" w:tentative="1">
+      <w:start w:val="1"/>
+      <w:numFmt w:val="bullet"/>
+      <w:lvlText w:val=""/>
+      <w:lvlJc w:val="left"/>
+      <w:pPr>
+        <w:ind w:left="1800" w:hanging="360"/>
+      </w:pPr>
+      <w:rPr>
+        <w:rFonts w:ascii="Wingdings" w:hAnsi="Wingdings" w:hint="default"/>
+      </w:rPr>
+    </w:lvl>
+    <w:lvl w:ilvl="3" w:tplc="04090001" w:tentative="1">
+      <w:start w:val="1"/>
+      <w:numFmt w:val="bullet"/>
+      <w:lvlText w:val=""/>
+      <w:lvlJc w:val="left"/>
+      <w:pPr>
+        <w:ind w:left="2520" w:hanging="360"/>
+      </w:pPr>
+      <w:rPr>
+        <w:rFonts w:ascii="Symbol" w:hAnsi="Symbol" w:hint="default"/>
+      </w:rPr>
+    </w:lvl>
+    <w:lvl w:ilvl="4" w:tplc="04090003" w:tentative="1">
+      <w:start w:val="1"/>
+      <w:numFmt w:val="bullet"/>
+      <w:lvlText w:val="o"/>
+      <w:lvlJc w:val="left"/>
+      <w:pPr>
+        <w:ind w:left="3240" w:hanging="360"/>
+      </w:pPr>
+      <w:rPr>
+        <w:rFonts w:ascii="Courier New" w:hAnsi="Courier New" w:cs="Courier New" w:hint="default"/>
+      </w:rPr>
+    </w:lvl>
+    <w:lvl w:ilvl="5" w:tplc="04090005" w:tentative="1">
+      <w:start w:val="1"/>
+      <w:numFmt w:val="bullet"/>
+      <w:lvlText w:val=""/>
+      <w:lvlJc w:val="left"/>
+      <w:pPr>
+        <w:ind w:left="3960" w:hanging="360"/>
+      </w:pPr>
+      <w:rPr>
+        <w:rFonts w:ascii="Wingdings" w:hAnsi="Wingdings" w:hint="default"/>
+      </w:rPr>
+    </w:lvl>
+    <w:lvl w:ilvl="6" w:tplc="04090001" w:tentative="1">
+      <w:start w:val="1"/>
+      <w:numFmt w:val="bullet"/>
+      <w:lvlText w:val=""/>
+      <w:lvlJc w:val="left"/>
+      <w:pPr>
+        <w:ind w:left="4680" w:hanging="360"/>
+      </w:pPr>
+      <w:rPr>
+        <w:rFonts w:ascii="Symbol" w:hAnsi="Symbol" w:hint="default"/>
+      </w:rPr>
+    </w:lvl>
+    <w:lvl w:ilvl="7" w:tplc="04090003" w:tentative="1">
+      <w:start w:val="1"/>
+      <w:numFmt w:val="bullet"/>
+      <w:lvlText w:val="o"/>
+      <w:lvlJc w:val="left"/>
+      <w:pPr>
+        <w:ind w:left="5400" w:hanging="360"/>
+      </w:pPr>
+      <w:rPr>
+        <w:rFonts w:ascii="Courier New" w:hAnsi="Courier New" w:cs="Courier New" w:hint="default"/>
+      </w:rPr>
+    </w:lvl>
+    <w:lvl w:ilvl="8" w:tplc="04090005" w:tentative="1">
+      <w:start w:val="1"/>
+      <w:numFmt w:val="bullet"/>
+      <w:lvlText w:val=""/>
+      <w:lvlJc w:val="left"/>
+      <w:pPr>
+        <w:ind w:left="6120" w:hanging="360"/>
+      </w:pPr>
+      <w:rPr>
+        <w:rFonts w:ascii="Wingdings" w:hAnsi="Wingdings" w:hint="default"/>
+      </w:rPr>
+    </w:lvl>
+  </w:abstractNum>
+  <w:abstractNum w:abstractNumId="24">
     <w:nsid w:val="36D53844"/>
     <w:multiLevelType w:val="hybridMultilevel"/>
     <w:tmpl w:val="A8FC702E"/>
@@ -21656,7 +23271,7 @@
       </w:rPr>
     </w:lvl>
   </w:abstractNum>
-  <w:abstractNum w:abstractNumId="21">
+  <w:abstractNum w:abstractNumId="25">
     <w:nsid w:val="3758776B"/>
     <w:multiLevelType w:val="hybridMultilevel"/>
     <w:tmpl w:val="3AC87990"/>
@@ -21769,7 +23384,7 @@
       </w:rPr>
     </w:lvl>
   </w:abstractNum>
-  <w:abstractNum w:abstractNumId="22">
+  <w:abstractNum w:abstractNumId="26">
     <w:nsid w:val="3D983EE6"/>
     <w:multiLevelType w:val="hybridMultilevel"/>
     <w:tmpl w:val="5D0AB05A"/>
@@ -21882,7 +23497,7 @@
       </w:rPr>
     </w:lvl>
   </w:abstractNum>
-  <w:abstractNum w:abstractNumId="23">
+  <w:abstractNum w:abstractNumId="27">
     <w:nsid w:val="43A37AA3"/>
     <w:multiLevelType w:val="hybridMultilevel"/>
     <w:tmpl w:val="312A757A"/>
@@ -21995,7 +23610,7 @@
       </w:rPr>
     </w:lvl>
   </w:abstractNum>
-  <w:abstractNum w:abstractNumId="24">
+  <w:abstractNum w:abstractNumId="28">
     <w:nsid w:val="445F3802"/>
     <w:multiLevelType w:val="hybridMultilevel"/>
     <w:tmpl w:val="E4F630E0"/>
@@ -22108,7 +23723,7 @@
       </w:rPr>
     </w:lvl>
   </w:abstractNum>
-  <w:abstractNum w:abstractNumId="25">
+  <w:abstractNum w:abstractNumId="29">
     <w:nsid w:val="4A7C3110"/>
     <w:multiLevelType w:val="hybridMultilevel"/>
     <w:tmpl w:val="F7C862BE"/>
@@ -22221,7 +23836,7 @@
       </w:rPr>
     </w:lvl>
   </w:abstractNum>
-  <w:abstractNum w:abstractNumId="26">
+  <w:abstractNum w:abstractNumId="30">
     <w:nsid w:val="4C231658"/>
     <w:multiLevelType w:val="hybridMultilevel"/>
     <w:tmpl w:val="D50E3104"/>
@@ -22334,7 +23949,7 @@
       </w:rPr>
     </w:lvl>
   </w:abstractNum>
-  <w:abstractNum w:abstractNumId="27">
+  <w:abstractNum w:abstractNumId="31">
     <w:nsid w:val="4E08532B"/>
     <w:multiLevelType w:val="multilevel"/>
     <w:tmpl w:val="5B4AAD76"/>
@@ -22423,7 +24038,7 @@
       </w:pPr>
     </w:lvl>
   </w:abstractNum>
-  <w:abstractNum w:abstractNumId="28">
+  <w:abstractNum w:abstractNumId="32">
     <w:nsid w:val="4FB17A2B"/>
     <w:multiLevelType w:val="hybridMultilevel"/>
     <w:tmpl w:val="0E565058"/>
@@ -22536,7 +24151,7 @@
       </w:rPr>
     </w:lvl>
   </w:abstractNum>
-  <w:abstractNum w:abstractNumId="29">
+  <w:abstractNum w:abstractNumId="33">
     <w:nsid w:val="52280896"/>
     <w:multiLevelType w:val="hybridMultilevel"/>
     <w:tmpl w:val="3EA4A52C"/>
@@ -22649,7 +24264,7 @@
       </w:rPr>
     </w:lvl>
   </w:abstractNum>
-  <w:abstractNum w:abstractNumId="30">
+  <w:abstractNum w:abstractNumId="34">
     <w:nsid w:val="55C22AF0"/>
     <w:multiLevelType w:val="hybridMultilevel"/>
     <w:tmpl w:val="FE14F036"/>
@@ -22762,7 +24377,7 @@
       </w:rPr>
     </w:lvl>
   </w:abstractNum>
-  <w:abstractNum w:abstractNumId="31">
+  <w:abstractNum w:abstractNumId="35">
     <w:nsid w:val="5B2D0F99"/>
     <w:multiLevelType w:val="hybridMultilevel"/>
     <w:tmpl w:val="3202073A"/>
@@ -22875,7 +24490,7 @@
       </w:rPr>
     </w:lvl>
   </w:abstractNum>
-  <w:abstractNum w:abstractNumId="32">
+  <w:abstractNum w:abstractNumId="36">
     <w:nsid w:val="5C28399B"/>
     <w:multiLevelType w:val="hybridMultilevel"/>
     <w:tmpl w:val="49220D3A"/>
@@ -22988,7 +24603,7 @@
       </w:rPr>
     </w:lvl>
   </w:abstractNum>
-  <w:abstractNum w:abstractNumId="33">
+  <w:abstractNum w:abstractNumId="37">
     <w:nsid w:val="60637DF4"/>
     <w:multiLevelType w:val="hybridMultilevel"/>
     <w:tmpl w:val="80EC5ED4"/>
@@ -23101,7 +24716,7 @@
       </w:rPr>
     </w:lvl>
   </w:abstractNum>
-  <w:abstractNum w:abstractNumId="34">
+  <w:abstractNum w:abstractNumId="38">
     <w:nsid w:val="62F64421"/>
     <w:multiLevelType w:val="hybridMultilevel"/>
     <w:tmpl w:val="DA5CA37A"/>
@@ -23214,7 +24829,7 @@
       </w:rPr>
     </w:lvl>
   </w:abstractNum>
-  <w:abstractNum w:abstractNumId="35">
+  <w:abstractNum w:abstractNumId="39">
     <w:nsid w:val="691639C8"/>
     <w:multiLevelType w:val="hybridMultilevel"/>
     <w:tmpl w:val="736C8A9A"/>
@@ -23327,7 +24942,7 @@
       </w:rPr>
     </w:lvl>
   </w:abstractNum>
-  <w:abstractNum w:abstractNumId="36">
+  <w:abstractNum w:abstractNumId="40">
     <w:nsid w:val="6962190B"/>
     <w:multiLevelType w:val="hybridMultilevel"/>
     <w:tmpl w:val="81F042B8"/>
@@ -23440,7 +25055,7 @@
       </w:rPr>
     </w:lvl>
   </w:abstractNum>
-  <w:abstractNum w:abstractNumId="37">
+  <w:abstractNum w:abstractNumId="41">
     <w:nsid w:val="69DA16EC"/>
     <w:multiLevelType w:val="hybridMultilevel"/>
     <w:tmpl w:val="3B00DFF6"/>
@@ -23553,7 +25168,7 @@
       </w:rPr>
     </w:lvl>
   </w:abstractNum>
-  <w:abstractNum w:abstractNumId="38">
+  <w:abstractNum w:abstractNumId="42">
     <w:nsid w:val="6A5174DA"/>
     <w:multiLevelType w:val="hybridMultilevel"/>
     <w:tmpl w:val="22D824A8"/>
@@ -23666,7 +25281,7 @@
       </w:rPr>
     </w:lvl>
   </w:abstractNum>
-  <w:abstractNum w:abstractNumId="39">
+  <w:abstractNum w:abstractNumId="43">
     <w:nsid w:val="6A8A0434"/>
     <w:multiLevelType w:val="hybridMultilevel"/>
     <w:tmpl w:val="A852F61C"/>
@@ -23779,7 +25394,7 @@
       </w:rPr>
     </w:lvl>
   </w:abstractNum>
-  <w:abstractNum w:abstractNumId="40">
+  <w:abstractNum w:abstractNumId="44">
     <w:nsid w:val="6DC43F11"/>
     <w:multiLevelType w:val="hybridMultilevel"/>
     <w:tmpl w:val="C7A24548"/>
@@ -23892,7 +25507,7 @@
       </w:rPr>
     </w:lvl>
   </w:abstractNum>
-  <w:abstractNum w:abstractNumId="41">
+  <w:abstractNum w:abstractNumId="45">
     <w:nsid w:val="765D1625"/>
     <w:multiLevelType w:val="hybridMultilevel"/>
     <w:tmpl w:val="61D22D5E"/>
@@ -24005,7 +25620,7 @@
       </w:rPr>
     </w:lvl>
   </w:abstractNum>
-  <w:abstractNum w:abstractNumId="42">
+  <w:abstractNum w:abstractNumId="46">
     <w:nsid w:val="779C7C4C"/>
     <w:multiLevelType w:val="hybridMultilevel"/>
     <w:tmpl w:val="7390D7AA"/>
@@ -24118,7 +25733,7 @@
       </w:rPr>
     </w:lvl>
   </w:abstractNum>
-  <w:abstractNum w:abstractNumId="43">
+  <w:abstractNum w:abstractNumId="47">
     <w:nsid w:val="7B2A4CD7"/>
     <w:multiLevelType w:val="hybridMultilevel"/>
     <w:tmpl w:val="442CD458"/>
@@ -24231,7 +25846,7 @@
       </w:rPr>
     </w:lvl>
   </w:abstractNum>
-  <w:abstractNum w:abstractNumId="44">
+  <w:abstractNum w:abstractNumId="48">
     <w:nsid w:val="7DB25B23"/>
     <w:multiLevelType w:val="hybridMultilevel"/>
     <w:tmpl w:val="179283AA"/>
@@ -24344,7 +25959,7 @@
       </w:rPr>
     </w:lvl>
   </w:abstractNum>
-  <w:abstractNum w:abstractNumId="45">
+  <w:abstractNum w:abstractNumId="49">
     <w:nsid w:val="7F2803A8"/>
     <w:multiLevelType w:val="hybridMultilevel"/>
     <w:tmpl w:val="94D2E94E"/>
@@ -24458,144 +26073,156 @@
     </w:lvl>
   </w:abstractNum>
   <w:num w:numId="1">
-    <w:abstractNumId w:val="26"/>
+    <w:abstractNumId w:val="30"/>
   </w:num>
   <w:num w:numId="2">
-    <w:abstractNumId w:val="23"/>
+    <w:abstractNumId w:val="27"/>
   </w:num>
   <w:num w:numId="3">
-    <w:abstractNumId w:val="20"/>
+    <w:abstractNumId w:val="24"/>
   </w:num>
   <w:num w:numId="4">
-    <w:abstractNumId w:val="41"/>
+    <w:abstractNumId w:val="45"/>
   </w:num>
   <w:num w:numId="5">
-    <w:abstractNumId w:val="15"/>
+    <w:abstractNumId w:val="17"/>
   </w:num>
   <w:num w:numId="6">
     <w:abstractNumId w:val="0"/>
   </w:num>
   <w:num w:numId="7">
+    <w:abstractNumId w:val="6"/>
+  </w:num>
+  <w:num w:numId="8">
+    <w:abstractNumId w:val="39"/>
+  </w:num>
+  <w:num w:numId="9">
+    <w:abstractNumId w:val="8"/>
+  </w:num>
+  <w:num w:numId="10">
+    <w:abstractNumId w:val="20"/>
+  </w:num>
+  <w:num w:numId="11">
+    <w:abstractNumId w:val="46"/>
+  </w:num>
+  <w:num w:numId="12">
+    <w:abstractNumId w:val="38"/>
+  </w:num>
+  <w:num w:numId="13">
+    <w:abstractNumId w:val="26"/>
+  </w:num>
+  <w:num w:numId="14">
+    <w:abstractNumId w:val="28"/>
+  </w:num>
+  <w:num w:numId="15">
+    <w:abstractNumId w:val="11"/>
+  </w:num>
+  <w:num w:numId="16">
+    <w:abstractNumId w:val="25"/>
+  </w:num>
+  <w:num w:numId="17">
+    <w:abstractNumId w:val="9"/>
+  </w:num>
+  <w:num w:numId="18">
+    <w:abstractNumId w:val="43"/>
+  </w:num>
+  <w:num w:numId="19">
+    <w:abstractNumId w:val="22"/>
+  </w:num>
+  <w:num w:numId="20">
+    <w:abstractNumId w:val="21"/>
+  </w:num>
+  <w:num w:numId="21">
+    <w:abstractNumId w:val="14"/>
+  </w:num>
+  <w:num w:numId="22">
+    <w:abstractNumId w:val="37"/>
+  </w:num>
+  <w:num w:numId="23">
+    <w:abstractNumId w:val="40"/>
+  </w:num>
+  <w:num w:numId="24">
+    <w:abstractNumId w:val="44"/>
+  </w:num>
+  <w:num w:numId="25">
+    <w:abstractNumId w:val="16"/>
+  </w:num>
+  <w:num w:numId="26">
+    <w:abstractNumId w:val="3"/>
+  </w:num>
+  <w:num w:numId="27">
+    <w:abstractNumId w:val="49"/>
+  </w:num>
+  <w:num w:numId="28">
+    <w:abstractNumId w:val="7"/>
+  </w:num>
+  <w:num w:numId="29">
+    <w:abstractNumId w:val="31"/>
+  </w:num>
+  <w:num w:numId="30">
+    <w:abstractNumId w:val="15"/>
+  </w:num>
+  <w:num w:numId="31">
+    <w:abstractNumId w:val="2"/>
+  </w:num>
+  <w:num w:numId="32">
+    <w:abstractNumId w:val="10"/>
+  </w:num>
+  <w:num w:numId="33">
+    <w:abstractNumId w:val="13"/>
+  </w:num>
+  <w:num w:numId="34">
+    <w:abstractNumId w:val="36"/>
+  </w:num>
+  <w:num w:numId="35">
+    <w:abstractNumId w:val="48"/>
+  </w:num>
+  <w:num w:numId="36">
+    <w:abstractNumId w:val="41"/>
+  </w:num>
+  <w:num w:numId="37">
+    <w:abstractNumId w:val="19"/>
+  </w:num>
+  <w:num w:numId="38">
+    <w:abstractNumId w:val="5"/>
+  </w:num>
+  <w:num w:numId="39">
+    <w:abstractNumId w:val="29"/>
+  </w:num>
+  <w:num w:numId="40">
+    <w:abstractNumId w:val="35"/>
+  </w:num>
+  <w:num w:numId="41">
+    <w:abstractNumId w:val="33"/>
+  </w:num>
+  <w:num w:numId="42">
+    <w:abstractNumId w:val="47"/>
+  </w:num>
+  <w:num w:numId="43">
+    <w:abstractNumId w:val="32"/>
+  </w:num>
+  <w:num w:numId="44">
+    <w:abstractNumId w:val="42"/>
+  </w:num>
+  <w:num w:numId="45">
+    <w:abstractNumId w:val="34"/>
+  </w:num>
+  <w:num w:numId="46">
+    <w:abstractNumId w:val="12"/>
+  </w:num>
+  <w:num w:numId="47">
+    <w:abstractNumId w:val="1"/>
+  </w:num>
+  <w:num w:numId="48">
+    <w:abstractNumId w:val="18"/>
+  </w:num>
+  <w:num w:numId="49">
+    <w:abstractNumId w:val="23"/>
+  </w:num>
+  <w:num w:numId="50">
     <w:abstractNumId w:val="4"/>
   </w:num>
-  <w:num w:numId="8">
-    <w:abstractNumId w:val="35"/>
-  </w:num>
-  <w:num w:numId="9">
-    <w:abstractNumId w:val="6"/>
-  </w:num>
-  <w:num w:numId="10">
-    <w:abstractNumId w:val="17"/>
-  </w:num>
-  <w:num w:numId="11">
-    <w:abstractNumId w:val="42"/>
-  </w:num>
-  <w:num w:numId="12">
-    <w:abstractNumId w:val="34"/>
-  </w:num>
-  <w:num w:numId="13">
-    <w:abstractNumId w:val="22"/>
-  </w:num>
-  <w:num w:numId="14">
-    <w:abstractNumId w:val="24"/>
-  </w:num>
-  <w:num w:numId="15">
-    <w:abstractNumId w:val="9"/>
-  </w:num>
-  <w:num w:numId="16">
-    <w:abstractNumId w:val="21"/>
-  </w:num>
-  <w:num w:numId="17">
-    <w:abstractNumId w:val="7"/>
-  </w:num>
-  <w:num w:numId="18">
-    <w:abstractNumId w:val="39"/>
-  </w:num>
-  <w:num w:numId="19">
-    <w:abstractNumId w:val="19"/>
-  </w:num>
-  <w:num w:numId="20">
-    <w:abstractNumId w:val="18"/>
-  </w:num>
-  <w:num w:numId="21">
-    <w:abstractNumId w:val="12"/>
-  </w:num>
-  <w:num w:numId="22">
-    <w:abstractNumId w:val="33"/>
-  </w:num>
-  <w:num w:numId="23">
-    <w:abstractNumId w:val="36"/>
-  </w:num>
-  <w:num w:numId="24">
-    <w:abstractNumId w:val="40"/>
-  </w:num>
-  <w:num w:numId="25">
-    <w:abstractNumId w:val="14"/>
-  </w:num>
-  <w:num w:numId="26">
-    <w:abstractNumId w:val="2"/>
-  </w:num>
-  <w:num w:numId="27">
-    <w:abstractNumId w:val="45"/>
-  </w:num>
-  <w:num w:numId="28">
-    <w:abstractNumId w:val="5"/>
-  </w:num>
-  <w:num w:numId="29">
-    <w:abstractNumId w:val="27"/>
-  </w:num>
-  <w:num w:numId="30">
-    <w:abstractNumId w:val="13"/>
-  </w:num>
-  <w:num w:numId="31">
-    <w:abstractNumId w:val="1"/>
-  </w:num>
-  <w:num w:numId="32">
-    <w:abstractNumId w:val="8"/>
-  </w:num>
-  <w:num w:numId="33">
-    <w:abstractNumId w:val="11"/>
-  </w:num>
-  <w:num w:numId="34">
-    <w:abstractNumId w:val="32"/>
-  </w:num>
-  <w:num w:numId="35">
-    <w:abstractNumId w:val="44"/>
-  </w:num>
-  <w:num w:numId="36">
-    <w:abstractNumId w:val="37"/>
-  </w:num>
-  <w:num w:numId="37">
-    <w:abstractNumId w:val="16"/>
-  </w:num>
-  <w:num w:numId="38">
-    <w:abstractNumId w:val="3"/>
-  </w:num>
-  <w:num w:numId="39">
-    <w:abstractNumId w:val="25"/>
-  </w:num>
-  <w:num w:numId="40">
-    <w:abstractNumId w:val="31"/>
-  </w:num>
-  <w:num w:numId="41">
-    <w:abstractNumId w:val="29"/>
-  </w:num>
-  <w:num w:numId="42">
-    <w:abstractNumId w:val="43"/>
-  </w:num>
-  <w:num w:numId="43">
-    <w:abstractNumId w:val="28"/>
-  </w:num>
-  <w:num w:numId="44">
-    <w:abstractNumId w:val="38"/>
-  </w:num>
-  <w:num w:numId="45">
-    <w:abstractNumId w:val="30"/>
-  </w:num>
-  <w:num w:numId="46">
-    <w:abstractNumId w:val="10"/>
-  </w:num>
-  <w:numIdMacAtCleanup w:val="38"/>
+  <w:numIdMacAtCleanup w:val="50"/>
 </w:numbering>
 </file>
 
@@ -25619,7 +27246,7 @@
 </file>
 
 <file path=customXml/itemProps1.xml><?xml version="1.0" encoding="utf-8"?>
-<ds:datastoreItem xmlns:ds="http://schemas.openxmlformats.org/officeDocument/2006/customXml" ds:itemID="{F71B2F38-DF15-4CA3-8355-74778012AA15}">
+<ds:datastoreItem xmlns:ds="http://schemas.openxmlformats.org/officeDocument/2006/customXml" ds:itemID="{B2543814-A5CF-4248-AF7F-5B5773F0C5A1}">
   <ds:schemaRefs>
     <ds:schemaRef ds:uri="http://schemas.openxmlformats.org/officeDocument/2006/bibliography"/>
   </ds:schemaRefs>

</xml_diff>

<commit_message>
Correct errors pertaining to the 1st two sections of the document.
</commit_message>
<xml_diff>
--- a/ASP.NET_MVC_5_Fundamentals/ASP.NET_MVC_5_Fundamentals.docx
+++ b/ASP.NET_MVC_5_Fundamentals/ASP.NET_MVC_5_Fundamentals.docx
@@ -119,7 +119,7 @@
             <w:tcW w:w="4788" w:type="dxa"/>
           </w:tcPr>
           <w:p>
-            <w:hyperlink w:anchor="_ASP.NET_MVC_Application" w:history="1">
+            <w:hyperlink w:anchor="_ASP.NET_MVC_Application_5" w:history="1">
               <w:r>
                 <w:rPr>
                   <w:rStyle w:val="Hyperlink"/>
@@ -127,13 +127,6 @@
                 <w:t>ASP.NET MVC Application – the Model in Model-View-Controller</w:t>
               </w:r>
             </w:hyperlink>
-            <w:hyperlink w:anchor="_Starting_a_Simple" w:history="1"/>
-            <w:r>
-              <w:rPr>
-                <w:rStyle w:val="Hyperlink"/>
-              </w:rPr>
-              <w:t xml:space="preserve"> </w:t>
-            </w:r>
           </w:p>
         </w:tc>
         <w:tc>
@@ -178,7 +171,6 @@
                 <w:t>View, &amp; Controller Combined</w:t>
               </w:r>
             </w:hyperlink>
-            <w:hyperlink w:anchor="_Page_Directive" w:history="1"/>
           </w:p>
         </w:tc>
         <w:tc>
@@ -377,7 +369,6 @@
                 <w:t>Scaffolding Restaurant Details</w:t>
               </w:r>
             </w:hyperlink>
-            <w:hyperlink w:anchor="_Easy_to_Use" w:history="1"/>
           </w:p>
         </w:tc>
       </w:tr>
@@ -451,7 +442,6 @@
                 <w:t>Following the POST-Redirect-GET Pattern</w:t>
               </w:r>
             </w:hyperlink>
-            <w:hyperlink w:anchor="_Incompatible_.mdf_Files" w:history="1"/>
           </w:p>
         </w:tc>
       </w:tr>
@@ -607,13 +597,6 @@
                 <w:t>Implementing a Delete Feature</w:t>
               </w:r>
             </w:hyperlink>
-            <w:hyperlink w:anchor="_Entity_Framework_–" w:history="1"/>
-            <w:r>
-              <w:rPr>
-                <w:rStyle w:val="Hyperlink"/>
-              </w:rPr>
-              <w:t xml:space="preserve"> </w:t>
-            </w:r>
           </w:p>
         </w:tc>
       </w:tr>
@@ -716,7 +699,6 @@
                 <w:t>Reusing HTML with Partial Views</w:t>
               </w:r>
             </w:hyperlink>
-            <w:hyperlink w:anchor="_AJAX_Script-Manager_Demo.2" w:history="1"/>
           </w:p>
         </w:tc>
         <w:tc>
@@ -735,13 +717,6 @@
                 <w:t>Passing Data across Requests with TempData</w:t>
               </w:r>
             </w:hyperlink>
-            <w:hyperlink w:anchor="_Adding_AJAX_to" w:history="1"/>
-            <w:r>
-              <w:rPr>
-                <w:rStyle w:val="Hyperlink"/>
-              </w:rPr>
-              <w:t xml:space="preserve"> </w:t>
-            </w:r>
           </w:p>
         </w:tc>
       </w:tr>
@@ -759,7 +734,6 @@
                 <w:t>Managing Client Libraries</w:t>
               </w:r>
             </w:hyperlink>
-            <w:hyperlink w:anchor="_Authentication_and_Authorization" w:history="1"/>
           </w:p>
         </w:tc>
         <w:tc>
@@ -778,7 +752,6 @@
                 <w:t>Bundling Client Assets</w:t>
               </w:r>
             </w:hyperlink>
-            <w:hyperlink w:anchor="_ASP.NET_Dynamic_Data" w:history="1"/>
           </w:p>
         </w:tc>
       </w:tr>
@@ -796,7 +769,6 @@
                 <w:t>Enabling Client Validation</w:t>
               </w:r>
             </w:hyperlink>
-            <w:hyperlink w:anchor="_Configuring_IIS_Locally" w:history="1"/>
           </w:p>
         </w:tc>
         <w:tc>
@@ -897,11 +869,22 @@
       <w:r>
         <w:rPr>
           <w:b/>
+          <w:bCs/>
         </w:rPr>
         <w:t>ASP_NET_MVC_5</w:t>
       </w:r>
       <w:r>
-        <w:t xml:space="preserve"> for the VisualStudio sample code.</w:t>
+        <w:t xml:space="preserve"> (on the Windows 7 computer) or </w:t>
+      </w:r>
+      <w:r>
+        <w:rPr>
+          <w:b/>
+          <w:bCs/>
+        </w:rPr>
+        <w:t>ASP_NET_MVC_5_W10</w:t>
+      </w:r>
+      <w:r>
+        <w:t xml:space="preserve"> (on the Windows 10 computer) for the VisualStudio sample code.</w:t>
       </w:r>
     </w:p>
     <w:p>
@@ -924,15 +907,7 @@
         <w:t xml:space="preserve">guidelines on installing Visual Studio 2019. </w:t>
       </w:r>
       <w:r>
-        <w:t xml:space="preserve">This introductory portion continues </w:t>
-      </w:r>
-      <w:proofErr w:type="gramStart"/>
-      <w:r>
-        <w:t>with</w:t>
-      </w:r>
-      <w:proofErr w:type="gramEnd"/>
-      <w:r>
-        <w:t xml:space="preserve"> a statement dispelling some possible misunderstandings.</w:t>
+        <w:t>This introductory portion continues with a statement dispelling some possible misunderstandings.</w:t>
       </w:r>
     </w:p>
     <w:p>
@@ -1021,7 +996,10 @@
         <w:t xml:space="preserve"> (NOT Empty Project)</w:t>
       </w:r>
       <w:r>
-        <w:t>, and added a project whose template is .NET Framework.</w:t>
+        <w:t>, and adds</w:t>
+      </w:r>
+      <w:r>
+        <w:t xml:space="preserve"> a project whose template is .NET Framework.</w:t>
       </w:r>
       <w:r>
         <w:t xml:space="preserve">  Give the solution a name</w:t>
@@ -1035,48 +1013,66 @@
     </w:p>
     <w:p>
       <w:pPr>
-        <w:rPr>
-          <w:b/>
-        </w:rPr>
-      </w:pPr>
-      <w:r>
-        <w:t>The next step is to add a project to the solution.</w:t>
-      </w:r>
+        <w:ind w:left="720"/>
+      </w:pPr>
+      <w:r>
+        <w:t xml:space="preserve">I have discovered from experimenting that it is best </w:t>
+      </w:r>
+      <w:r>
+        <w:rPr>
+          <w:b/>
+          <w:bCs/>
+          <w:u w:val="single"/>
+        </w:rPr>
+        <w:t>not</w:t>
+      </w:r>
+      <w:r>
+        <w:t xml:space="preserve"> to create the repository folder – outside of Visual Studio.  Instead, when Visual Studio creates a blank solution, it creates the folder and the solution together.  (When you create the repository folder before creating the solution, you get 2 nested folders with similar or identical names.)</w:t>
+      </w:r>
+    </w:p>
+    <w:p>
+      <w:pPr>
+        <w:rPr>
+          <w:b/>
+          <w:bCs/>
+        </w:rPr>
+      </w:pPr>
+      <w:bookmarkStart w:id="3" w:name="_GoBack"/>
+      <w:bookmarkEnd w:id="3"/>
+      <w:r>
+        <w:t xml:space="preserve">The next step is to add a project to the solution.  </w:t>
+      </w:r>
+      <w:proofErr w:type="gramStart"/>
+      <w:r>
+        <w:t>Right-click the solution name in the Solution Explorer.</w:t>
+      </w:r>
+      <w:proofErr w:type="gramEnd"/>
       <w:r>
         <w:t xml:space="preserve">  </w:t>
       </w:r>
       <w:proofErr w:type="gramStart"/>
       <w:r>
-        <w:t>Right-click the solution name in the Solution Explorer.</w:t>
-      </w:r>
-      <w:proofErr w:type="gramEnd"/>
-      <w:r>
-        <w:t xml:space="preserve">  </w:t>
-      </w:r>
-      <w:proofErr w:type="gramStart"/>
-      <w:r>
         <w:t xml:space="preserve">Click </w:t>
       </w:r>
       <w:r>
         <w:rPr>
           <w:b/>
-        </w:rPr>
-        <w:t xml:space="preserve">Add &gt; New Project </w:t>
+          <w:bCs/>
+        </w:rPr>
+        <w:t xml:space="preserve">Add &gt; New Project... </w:t>
       </w:r>
       <w:r>
         <w:t>in the pop-up menu.</w:t>
       </w:r>
       <w:proofErr w:type="gramEnd"/>
       <w:r>
-        <w:t xml:space="preserve">  VisualS</w:t>
-      </w:r>
-      <w:r>
-        <w:t xml:space="preserve">tudio displays a pop-up dialog titled </w:t>
-      </w:r>
-      <w:proofErr w:type="gramStart"/>
-      <w:r>
-        <w:rPr>
-          <w:b/>
+        <w:t xml:space="preserve">  VisualStudio displays a pop-up dialog titled </w:t>
+      </w:r>
+      <w:proofErr w:type="gramStart"/>
+      <w:r>
+        <w:rPr>
+          <w:b/>
+          <w:bCs/>
         </w:rPr>
         <w:t>Add</w:t>
       </w:r>
@@ -1084,6 +1080,7 @@
       <w:r>
         <w:rPr>
           <w:b/>
+          <w:bCs/>
         </w:rPr>
         <w:t xml:space="preserve"> a New Project.  </w:t>
       </w:r>
@@ -1093,6 +1090,7 @@
       <w:r>
         <w:rPr>
           <w:b/>
+          <w:bCs/>
         </w:rPr>
         <w:t xml:space="preserve">ASP.NET Web Application (.NET Framework) </w:t>
       </w:r>
@@ -1102,6 +1100,7 @@
       <w:r>
         <w:rPr>
           <w:b/>
+          <w:bCs/>
         </w:rPr>
         <w:t xml:space="preserve">Next.   </w:t>
       </w:r>
@@ -1111,6 +1110,7 @@
       <w:r>
         <w:rPr>
           <w:b/>
+          <w:bCs/>
         </w:rPr>
         <w:t>Configure your new Project.</w:t>
       </w:r>
@@ -1278,19 +1278,15 @@
       <w:r>
         <w:rPr>
           <w:b/>
-        </w:rPr>
-        <w:t xml:space="preserve">Debug &gt; </w:t>
-      </w:r>
-      <w:r>
-        <w:rPr>
-          <w:b/>
-        </w:rPr>
-        <w:t xml:space="preserve">Start </w:t>
-      </w:r>
-      <w:proofErr w:type="gramStart"/>
-      <w:r>
-        <w:rPr>
-          <w:b/>
+          <w:bCs/>
+        </w:rPr>
+        <w:t xml:space="preserve">Debug &gt; Start </w:t>
+      </w:r>
+      <w:proofErr w:type="gramStart"/>
+      <w:r>
+        <w:rPr>
+          <w:b/>
+          <w:bCs/>
         </w:rPr>
         <w:t>Without</w:t>
       </w:r>
@@ -1298,17 +1294,20 @@
       <w:r>
         <w:rPr>
           <w:b/>
+          <w:bCs/>
         </w:rPr>
         <w:t xml:space="preserve"> Debugging</w:t>
       </w:r>
       <w:r>
-        <w:t xml:space="preserve"> to see the built-in code (from the template).</w:t>
+        <w:t xml:space="preserve"> to see the result of executing the template code.</w:t>
       </w:r>
     </w:p>
     <w:p>
       <w:pPr>
         <w:pStyle w:val="Heading2"/>
       </w:pPr>
+      <w:bookmarkStart w:id="4" w:name="_ASP.NET_MVC_Application_5"/>
+      <w:bookmarkEnd w:id="4"/>
       <w:r>
         <w:t>ASP.NET MVC Application – the Model in Model-View-Controller</w:t>
       </w:r>
@@ -1398,6 +1397,7 @@
         </w:numPr>
       </w:pPr>
       <w:r>
+        <w:lastRenderedPageBreak/>
         <w:t xml:space="preserve">Scroll down (if necessary) until you see </w:t>
       </w:r>
       <w:r>
@@ -1437,11 +1437,7 @@
         <w:t xml:space="preserve">(I followed the instructor’s example and named the project “OdeToFood.Data”.)   </w:t>
       </w:r>
       <w:r>
-        <w:t xml:space="preserve">As before place it in a subfolder of the solution, and select the latest </w:t>
-      </w:r>
-      <w:r>
-        <w:lastRenderedPageBreak/>
-        <w:t xml:space="preserve">version of .NET Framework.  Click the </w:t>
+        <w:t xml:space="preserve">As before place it in a subfolder of the solution, and select the latest version of .NET Framework.  Click the </w:t>
       </w:r>
       <w:r>
         <w:rPr>
@@ -1620,7 +1616,6 @@
       <w:r>
         <w:t xml:space="preserve">ble; therefore, add the prefix </w:t>
       </w:r>
-      <w:proofErr w:type="gramStart"/>
       <w:r>
         <w:rPr>
           <w:b/>
@@ -1628,17 +1623,7 @@
         <w:t>public</w:t>
       </w:r>
       <w:r>
-        <w:rPr>
-          <w:b/>
-        </w:rPr>
-        <w:t xml:space="preserve"> </w:t>
-      </w:r>
-      <w:r>
-        <w:t xml:space="preserve"> to</w:t>
-      </w:r>
-      <w:proofErr w:type="gramEnd"/>
-      <w:r>
-        <w:t xml:space="preserve"> </w:t>
+        <w:t xml:space="preserve"> to </w:t>
       </w:r>
       <w:r>
         <w:rPr>
@@ -1860,6 +1845,7 @@
         </w:numPr>
       </w:pPr>
       <w:r>
+        <w:lastRenderedPageBreak/>
         <w:t>Add a second folder; call it “Services”.</w:t>
       </w:r>
     </w:p>
@@ -1938,7 +1924,6 @@
         </w:numPr>
       </w:pPr>
       <w:r>
-        <w:lastRenderedPageBreak/>
         <w:t xml:space="preserve">Type the name of the </w:t>
       </w:r>
       <w:r>
@@ -2304,6 +2289,7 @@
     </w:p>
     <w:p>
       <w:r>
+        <w:lastRenderedPageBreak/>
         <w:t>One way to maintain t</w:t>
       </w:r>
       <w:r>
@@ -2321,7 +2307,6 @@
     </w:p>
     <w:p>
       <w:r>
-        <w:lastRenderedPageBreak/>
         <w:t xml:space="preserve">I did not understand (and still do not understand) the arguments in the .OrderBy clause in the </w:t>
       </w:r>
       <w:r>
@@ -2354,8 +2339,8 @@
       <w:pPr>
         <w:pStyle w:val="Heading2"/>
       </w:pPr>
-      <w:bookmarkStart w:id="3" w:name="_ASP.NET_MVC_Application_1"/>
-      <w:bookmarkEnd w:id="3"/>
+      <w:bookmarkStart w:id="5" w:name="_ASP.NET_MVC_Application_1"/>
+      <w:bookmarkEnd w:id="5"/>
       <w:r>
         <w:t xml:space="preserve">ASP.NET MVC Application – the Controller </w:t>
       </w:r>
@@ -2861,9 +2846,10 @@
       <w:pPr>
         <w:pStyle w:val="Heading2"/>
       </w:pPr>
-      <w:bookmarkStart w:id="4" w:name="_ASP.NET_MVC_Application_2"/>
-      <w:bookmarkEnd w:id="4"/>
-      <w:r>
+      <w:bookmarkStart w:id="6" w:name="_ASP.NET_MVC_Application_2"/>
+      <w:bookmarkEnd w:id="6"/>
+      <w:r>
+        <w:lastRenderedPageBreak/>
         <w:t>ASP.NET MVC Application – the Model,</w:t>
       </w:r>
       <w:r>
@@ -2925,7 +2911,6 @@
         </w:numPr>
       </w:pPr>
       <w:r>
-        <w:lastRenderedPageBreak/>
         <w:t>Add a private member</w:t>
       </w:r>
       <w:r>
@@ -3118,8 +3103,8 @@
       <w:pPr>
         <w:pStyle w:val="Heading2"/>
       </w:pPr>
-      <w:bookmarkStart w:id="5" w:name="_ASP.NET_MVC_Application_3"/>
-      <w:bookmarkEnd w:id="5"/>
+      <w:bookmarkStart w:id="7" w:name="_ASP.NET_MVC_Application_3"/>
+      <w:bookmarkEnd w:id="7"/>
       <w:r>
         <w:t>ASP.NET MVC Application –</w:t>
       </w:r>
@@ -3376,7 +3361,11 @@
       </w:r>
       <w:proofErr w:type="gramEnd"/>
       <w:r>
-        <w:t>).)  With this directive in place, one can now use the more familiar way of obtaining the number of restaurants.</w:t>
+        <w:t xml:space="preserve">).)  With this </w:t>
+      </w:r>
+      <w:r>
+        <w:lastRenderedPageBreak/>
+        <w:t>directive in place, one can now use the more familiar way of obtaining the number of restaurants.</w:t>
       </w:r>
     </w:p>
     <w:p>
@@ -3405,7 +3394,6 @@
         </w:numPr>
       </w:pPr>
       <w:r>
-        <w:lastRenderedPageBreak/>
         <w:t xml:space="preserve">One can mix C# and HTML with the confidence that </w:t>
       </w:r>
       <w:r>
@@ -3549,8 +3537,8 @@
       <w:r>
         <w:t xml:space="preserve"> statement, and that @restaurant takes us back to C# mode.</w:t>
       </w:r>
-      <w:bookmarkStart w:id="6" w:name="_ASP.NET_MVC_Application_4"/>
-      <w:bookmarkEnd w:id="6"/>
+      <w:bookmarkStart w:id="8" w:name="_ASP.NET_MVC_Application_4"/>
+      <w:bookmarkEnd w:id="8"/>
     </w:p>
     <w:p>
       <w:pPr>
@@ -3827,14 +3815,15 @@
       <w:pPr>
         <w:pStyle w:val="Heading2"/>
       </w:pPr>
-      <w:bookmarkStart w:id="7" w:name="_Defining_Routes_for"/>
-      <w:bookmarkEnd w:id="7"/>
+      <w:bookmarkStart w:id="9" w:name="_Defining_Routes_for"/>
+      <w:bookmarkEnd w:id="9"/>
       <w:r>
         <w:rPr>
           <w:rStyle w:val="Hyperlink"/>
           <w:color w:val="4F81BD" w:themeColor="accent1"/>
           <w:u w:val="none"/>
         </w:rPr>
+        <w:lastRenderedPageBreak/>
         <w:t>Defining Routes for ASP.Net</w:t>
       </w:r>
       <w:r>
@@ -3876,7 +3865,6 @@
         <w:ind w:left="720"/>
       </w:pPr>
       <w:r>
-        <w:lastRenderedPageBreak/>
         <w:t>https://localhost:44372/Home/About</w:t>
       </w:r>
     </w:p>
@@ -4321,6 +4309,7 @@
         <w:spacing w:after="0"/>
       </w:pPr>
       <w:r>
+        <w:lastRenderedPageBreak/>
         <w:t>MVC-5 interprets this as a controller whose name is “home” and whose action is “contact”; the URL parameter is “1”.  Examine OdeToFood.Web.Controllers.HomeController.cs; yes, there this m</w:t>
       </w:r>
       <w:r>
@@ -4332,11 +4321,7 @@
       </w:r>
       <w:proofErr w:type="gramEnd"/>
       <w:r>
-        <w:t xml:space="preserve">).  </w:t>
-      </w:r>
-      <w:r>
-        <w:lastRenderedPageBreak/>
-        <w:t>Assuming that we are not case sensitive, we have a match, and MVC-5 is directed to that member function.  I am guessing that we would pass “1” as the query string.</w:t>
+        <w:t>).  Assuming that we are not case sensitive, we have a match, and MVC-5 is directed to that member function.  I am guessing that we would pass “1” as the query string.</w:t>
       </w:r>
     </w:p>
     <w:p>
@@ -4629,8 +4614,8 @@
           <w:u w:val="none"/>
         </w:rPr>
       </w:pPr>
-      <w:bookmarkStart w:id="8" w:name="_Configuring_ASP.NET_with"/>
-      <w:bookmarkEnd w:id="8"/>
+      <w:bookmarkStart w:id="10" w:name="_Configuring_ASP.NET_with"/>
+      <w:bookmarkEnd w:id="10"/>
       <w:r>
         <w:rPr>
           <w:rStyle w:val="Hyperlink"/>
@@ -4760,7 +4745,11 @@
               <w:t>eType</w:t>
             </w:r>
             <w:r>
-              <w:t>.cs and OdeToFood.</w:t>
+              <w:t xml:space="preserve">.cs </w:t>
+            </w:r>
+            <w:r>
+              <w:lastRenderedPageBreak/>
+              <w:t>and OdeToFood.</w:t>
             </w:r>
             <w:r>
               <w:rPr>
@@ -4788,9 +4777,11 @@
           </w:tcPr>
           <w:p>
             <w:r>
+              <w:lastRenderedPageBreak/>
               <w:t xml:space="preserve">model: </w:t>
             </w:r>
             <w:r>
+              <w:lastRenderedPageBreak/>
               <w:t>[</w:t>
             </w:r>
             <w:r>
@@ -4824,11 +4815,8 @@
           </w:tcPr>
           <w:p>
             <w:r>
-              <w:t xml:space="preserve">controller: </w:t>
-            </w:r>
-            <w:r>
               <w:lastRenderedPageBreak/>
-              <w:t>OdeToFood.Web/Controllers/</w:t>
+              <w:t>controller: OdeToFood.Web/Controllers/</w:t>
             </w:r>
             <w:r>
               <w:rPr>
@@ -4847,12 +4835,7 @@
           </w:tcPr>
           <w:p>
             <w:r>
-              <w:lastRenderedPageBreak/>
-              <w:t xml:space="preserve">controller: </w:t>
-            </w:r>
-            <w:r>
-              <w:lastRenderedPageBreak/>
-              <w:t>OdeToFood.Web/Controllers/</w:t>
+              <w:t>controller: OdeToFood.Web/Controllers/</w:t>
             </w:r>
             <w:r>
               <w:rPr>
@@ -4873,7 +4856,6 @@
           </w:tcPr>
           <w:p>
             <w:r>
-              <w:lastRenderedPageBreak/>
               <w:t>retrieval_flexibility</w:t>
             </w:r>
             <w:r>
@@ -5169,6 +5151,7 @@
     <w:p>
       <w:proofErr w:type="gramStart"/>
       <w:r>
+        <w:lastRenderedPageBreak/>
         <w:t>in</w:t>
       </w:r>
       <w:proofErr w:type="gramEnd"/>
@@ -5193,7 +5176,6 @@
         </w:rPr>
       </w:pPr>
       <w:r>
-        <w:lastRenderedPageBreak/>
         <w:t>Create a “model” class for the greeting.  The instructor chose to introduce this into the folder OdeToFood.</w:t>
       </w:r>
       <w:r>
@@ -5288,8 +5270,8 @@
       <w:pPr>
         <w:pStyle w:val="Heading2"/>
       </w:pPr>
-      <w:bookmarkStart w:id="9" w:name="_Autofac_Inversion_of"/>
-      <w:bookmarkEnd w:id="9"/>
+      <w:bookmarkStart w:id="11" w:name="_Autofac_Inversion_of"/>
+      <w:bookmarkEnd w:id="11"/>
       <w:r>
         <w:t>Autofac Inversion of Control</w:t>
       </w:r>
@@ -5656,6 +5638,7 @@
         </w:numPr>
       </w:pPr>
       <w:r>
+        <w:lastRenderedPageBreak/>
         <w:t xml:space="preserve">Navigate back to ContainerConfig.cs, and remove the placeholder statement “throw new </w:t>
       </w:r>
       <w:proofErr w:type="gramStart"/>
@@ -5710,7 +5693,6 @@
         <w:ind w:left="720"/>
       </w:pPr>
       <w:r>
-        <w:lastRenderedPageBreak/>
         <w:t>builder.registercontrollers</w:t>
       </w:r>
       <w:r>
@@ -5896,8 +5878,8 @@
           <w:u w:val="none"/>
         </w:rPr>
       </w:pPr>
-      <w:bookmarkStart w:id="10" w:name="_The_MVC_Controller"/>
-      <w:bookmarkEnd w:id="10"/>
+      <w:bookmarkStart w:id="12" w:name="_The_MVC_Controller"/>
+      <w:bookmarkEnd w:id="12"/>
       <w:r>
         <w:rPr>
           <w:rStyle w:val="Hyperlink"/>
@@ -6052,8 +6034,8 @@
           <w:u w:val="none"/>
         </w:rPr>
       </w:pPr>
-      <w:bookmarkStart w:id="11" w:name="_MVC_and_API"/>
-      <w:bookmarkEnd w:id="11"/>
+      <w:bookmarkStart w:id="13" w:name="_MVC_and_API"/>
+      <w:bookmarkEnd w:id="13"/>
       <w:r>
         <w:rPr>
           <w:rStyle w:val="Hyperlink"/>
@@ -6132,6 +6114,7 @@
         </w:numPr>
       </w:pPr>
       <w:r>
+        <w:lastRenderedPageBreak/>
         <w:t>In the folder OdeToFood.Web.</w:t>
       </w:r>
       <w:r>
@@ -6180,11 +6163,7 @@
         <w:t xml:space="preserve"> command button (again).  VisualStudio retrieves the appropriate NuGet package, creates a template for RestaurantsController.cs</w:t>
       </w:r>
       <w:r>
-        <w:t xml:space="preserve"> (in </w:t>
-      </w:r>
-      <w:r>
-        <w:lastRenderedPageBreak/>
-        <w:t>OdeToFood.Web/Api)</w:t>
+        <w:t xml:space="preserve"> (in OdeToFood.Web/Api)</w:t>
       </w:r>
       <w:r>
         <w:t xml:space="preserve">, </w:t>
@@ -6568,6 +6547,7 @@
       </w:pPr>
       <w:proofErr w:type="gramStart"/>
       <w:r>
+        <w:lastRenderedPageBreak/>
         <w:t>r</w:t>
       </w:r>
       <w:r>
@@ -6631,7 +6611,6 @@
         <w:spacing w:after="0"/>
       </w:pPr>
       <w:r>
-        <w:lastRenderedPageBreak/>
         <w:t>The Web API framework is smart enough to figure out how to serialize the data to produce the list of restaurants in XML or JSON form.  But notice that the return value is no longer a string; instead it is a list (IEnumerable) of restaurants.  Change the return type of the function appropriately.</w:t>
       </w:r>
     </w:p>
@@ -6989,7 +6968,6 @@
         <w:spacing w:after="0"/>
       </w:pPr>
       <w:r>
-        <w:lastRenderedPageBreak/>
         <w:t>This class does not exist in this project.  Instead, it exists in yet another NuGet package that has to be installed.  However, there is an easy resolution.</w:t>
       </w:r>
     </w:p>
@@ -7127,8 +7105,8 @@
           <w:u w:val="none"/>
         </w:rPr>
       </w:pPr>
-      <w:bookmarkStart w:id="12" w:name="_Scaffolding_a_Restaurant"/>
-      <w:bookmarkEnd w:id="12"/>
+      <w:bookmarkStart w:id="14" w:name="_Scaffolding_a_Restaurant"/>
+      <w:bookmarkEnd w:id="14"/>
       <w:r>
         <w:rPr>
           <w:rStyle w:val="Hyperlink"/>
@@ -7322,7 +7300,11 @@
         <w:t>Since the list of restaurants is going to be displayed on a page dedicated to restaurants,</w:t>
       </w:r>
       <w:r>
-        <w:t xml:space="preserve"> we no longer need to display the list of restaurants in the view OdeToFood.Web/Views/Home/Index.cshtml.  Therefore, delete the code from this </w:t>
+        <w:t xml:space="preserve"> we no longer need to display the list of restaurants in the view OdeToFood.Web/Views/Home/Index.cshtml.  </w:t>
+      </w:r>
+      <w:r>
+        <w:lastRenderedPageBreak/>
+        <w:t xml:space="preserve">Therefore, delete the code from this </w:t>
       </w:r>
       <w:r>
         <w:rPr>
@@ -7358,7 +7340,6 @@
         <w:ind w:left="0"/>
       </w:pPr>
       <w:r>
-        <w:lastRenderedPageBreak/>
         <w:t xml:space="preserve">All of the pages in this web application have a tabbed menu across the top with hyperlinks “Home”, “About”, and “Contact”.  </w:t>
       </w:r>
       <w:r>
@@ -8171,6 +8152,7 @@
         <w:spacing w:after="0"/>
       </w:pPr>
       <w:r>
+        <w:lastRenderedPageBreak/>
         <w:t xml:space="preserve">Click the </w:t>
       </w:r>
       <w:r>
@@ -8217,7 +8199,6 @@
           <w:color w:val="auto"/>
           <w:u w:val="none"/>
         </w:rPr>
-        <w:lastRenderedPageBreak/>
         <w:t xml:space="preserve">The @model directive at the top </w:t>
       </w:r>
       <w:r>
@@ -8372,8 +8353,8 @@
       <w:pPr>
         <w:pStyle w:val="Heading2"/>
       </w:pPr>
-      <w:bookmarkStart w:id="13" w:name="_Scaffolding_Restaurant_Details"/>
-      <w:bookmarkEnd w:id="13"/>
+      <w:bookmarkStart w:id="15" w:name="_Scaffolding_Restaurant_Details"/>
+      <w:bookmarkEnd w:id="15"/>
       <w:r>
         <w:t>Scaffolding Restaurant Details</w:t>
       </w:r>
@@ -8629,7 +8610,11 @@
         <w:ind w:left="1440"/>
       </w:pPr>
       <w:r>
-        <w:t xml:space="preserve">The above is an expression in a C# extension titled “Linq”.  The translation is “return the first restaurant (in the list of restaurants) where r.Id is identical to id (Get’s calling-sequence argument); if no such restaurant is found, return the default – which happens to </w:t>
+        <w:t>The above is an expression in a C# extension titled “Linq”.  The translation is “return the first restaurant (in the list of restaurants) where r.Id is identical to id (Get’s calling-</w:t>
+      </w:r>
+      <w:r>
+        <w:lastRenderedPageBreak/>
+        <w:t xml:space="preserve">sequence argument); if no such restaurant is found, return the default – which happens to </w:t>
       </w:r>
       <w:r>
         <w:rPr>
@@ -8660,7 +8645,6 @@
       </w:pPr>
       <w:proofErr w:type="gramStart"/>
       <w:r>
-        <w:lastRenderedPageBreak/>
         <w:t>var</w:t>
       </w:r>
       <w:proofErr w:type="gramEnd"/>
@@ -8962,8 +8946,8 @@
           <w:u w:val="none"/>
         </w:rPr>
       </w:pPr>
-      <w:bookmarkStart w:id="14" w:name="_Working_with_Action"/>
-      <w:bookmarkEnd w:id="14"/>
+      <w:bookmarkStart w:id="16" w:name="_Working_with_Action"/>
+      <w:bookmarkEnd w:id="16"/>
       <w:r>
         <w:rPr>
           <w:rStyle w:val="Hyperlink"/>
@@ -9167,6 +9151,7 @@
           <w:color w:val="auto"/>
           <w:u w:val="none"/>
         </w:rPr>
+        <w:lastRenderedPageBreak/>
         <w:t>else</w:t>
       </w:r>
       <w:proofErr w:type="gramEnd"/>
@@ -9203,7 +9188,6 @@
         <w:pStyle w:val="ListParagraph"/>
       </w:pPr>
       <w:r>
-        <w:lastRenderedPageBreak/>
         <w:t xml:space="preserve">The Pluralsight instructor advised using this kind of logic in the </w:t>
       </w:r>
       <w:r>
@@ -9621,10 +9605,10 @@
           <w:u w:val="none"/>
         </w:rPr>
       </w:pPr>
-      <w:bookmarkStart w:id="15" w:name="_Understanding_Models_and"/>
-      <w:bookmarkStart w:id="16" w:name="_Setting_up_a"/>
-      <w:bookmarkEnd w:id="15"/>
-      <w:bookmarkEnd w:id="16"/>
+      <w:bookmarkStart w:id="17" w:name="_Understanding_Models_and"/>
+      <w:bookmarkStart w:id="18" w:name="_Setting_up_a"/>
+      <w:bookmarkEnd w:id="17"/>
+      <w:bookmarkEnd w:id="18"/>
       <w:r>
         <w:rPr>
           <w:rStyle w:val="Hyperlink"/>
@@ -9948,7 +9932,11 @@
         <w:t xml:space="preserve"> drop-down list, select </w:t>
       </w:r>
       <w:r>
-        <w:t>“Restaurant (OdeToFood.Data</w:t>
+        <w:t xml:space="preserve">“Restaurant </w:t>
+      </w:r>
+      <w:r>
+        <w:lastRenderedPageBreak/>
+        <w:t>(OdeToFood.Data</w:t>
       </w:r>
       <w:r>
         <w:t>/</w:t>
@@ -10059,7 +10047,6 @@
           <w:color w:val="auto"/>
           <w:u w:val="none"/>
         </w:rPr>
-        <w:lastRenderedPageBreak/>
         <w:t>The Pluralsight instructor made two comments about the form that Create.cshtml displays.</w:t>
       </w:r>
     </w:p>
@@ -10545,7 +10532,16 @@
           <w:color w:val="auto"/>
           <w:u w:val="none"/>
         </w:rPr>
-        <w:t xml:space="preserve">The attribute [HttpPost] instructs the router to choose this action method in response to a “Post” request.  The other action methods in RestaurantsController.cs have the attribute [HttpGet] by default.  Some programmers believe that it good practice to set that attribute explicitly; therefore, I have added “[HttpGet]” at the beginning of all of the other action methods in this </w:t>
+        <w:t xml:space="preserve">The attribute [HttpPost] instructs the router to choose this action method in response to a “Post” request.  The other action methods in RestaurantsController.cs have the attribute </w:t>
+      </w:r>
+      <w:r>
+        <w:rPr>
+          <w:rStyle w:val="Hyperlink"/>
+          <w:color w:val="auto"/>
+          <w:u w:val="none"/>
+        </w:rPr>
+        <w:lastRenderedPageBreak/>
+        <w:t xml:space="preserve">[HttpGet] by default.  Some programmers believe that it good practice to set that attribute explicitly; therefore, I have added “[HttpGet]” at the beginning of all of the other action methods in this </w:t>
       </w:r>
       <w:r>
         <w:rPr>
@@ -10582,7 +10578,6 @@
         <w:ind w:left="0"/>
       </w:pPr>
       <w:r>
-        <w:lastRenderedPageBreak/>
         <w:t xml:space="preserve">The </w:t>
       </w:r>
       <w:proofErr w:type="gramStart"/>
@@ -10763,8 +10758,8 @@
           <w:u w:val="none"/>
         </w:rPr>
       </w:pPr>
-      <w:bookmarkStart w:id="17" w:name="_Validating_Models_and"/>
-      <w:bookmarkEnd w:id="17"/>
+      <w:bookmarkStart w:id="19" w:name="_Validating_Models_and"/>
+      <w:bookmarkEnd w:id="19"/>
       <w:r>
         <w:rPr>
           <w:rStyle w:val="Hyperlink"/>
@@ -11067,10 +11062,9 @@
       <w:pPr>
         <w:pStyle w:val="Heading2"/>
       </w:pPr>
-      <w:bookmarkStart w:id="18" w:name="_Following_the_POST-Redirect-GET"/>
-      <w:bookmarkEnd w:id="18"/>
-      <w:r>
-        <w:lastRenderedPageBreak/>
+      <w:bookmarkStart w:id="20" w:name="_Following_the_POST-Redirect-GET"/>
+      <w:bookmarkEnd w:id="20"/>
+      <w:r>
         <w:t>Following the POST-Redirect-GET Pattern</w:t>
       </w:r>
     </w:p>
@@ -11548,7 +11542,11 @@
         <w:t>st</w:t>
       </w:r>
       <w:r>
-        <w:t xml:space="preserve"> “return View()” statement.  One could redirect to the “Index” action (which displays the list of restaurants).  This is satisfactory, but arguably a more useful place to go would be the page that displays the details for the newly created restaurant.  This can be done by replacing the “return </w:t>
+        <w:t xml:space="preserve"> “return View()” statement.  One could redirect to the “Index” action (which displays the list of restaurants).  This is satisfactory, but arguably a more useful </w:t>
+      </w:r>
+      <w:r>
+        <w:lastRenderedPageBreak/>
+        <w:t xml:space="preserve">place to go would be the page that displays the details for the newly created restaurant.  This can be done by replacing the “return </w:t>
       </w:r>
       <w:proofErr w:type="gramStart"/>
       <w:r>
@@ -11582,7 +11580,6 @@
       </w:pPr>
       <w:proofErr w:type="gramStart"/>
       <w:r>
-        <w:lastRenderedPageBreak/>
         <w:t>new</w:t>
       </w:r>
       <w:proofErr w:type="gramEnd"/>
@@ -11612,8 +11609,8 @@
           <w:u w:val="none"/>
         </w:rPr>
       </w:pPr>
-      <w:bookmarkStart w:id="19" w:name="_Implementing_the_Edit"/>
-      <w:bookmarkEnd w:id="19"/>
+      <w:bookmarkStart w:id="21" w:name="_Implementing_the_Edit"/>
+      <w:bookmarkEnd w:id="21"/>
       <w:r>
         <w:rPr>
           <w:rStyle w:val="Hyperlink"/>
@@ -11912,8 +11909,8 @@
           <w:u w:val="none"/>
         </w:rPr>
       </w:pPr>
-      <w:bookmarkStart w:id="20" w:name="_Working_with_SQL"/>
-      <w:bookmarkEnd w:id="20"/>
+      <w:bookmarkStart w:id="22" w:name="_Working_with_SQL"/>
+      <w:bookmarkEnd w:id="22"/>
       <w:r>
         <w:rPr>
           <w:rStyle w:val="Hyperlink"/>
@@ -12079,6 +12076,7 @@
     </w:p>
     <w:p>
       <w:r>
+        <w:lastRenderedPageBreak/>
         <w:t>In VisualStudio</w:t>
       </w:r>
       <w:r>
@@ -12139,11 +12137,7 @@
         <w:t>o</w:t>
       </w:r>
       <w:r>
-        <w:t xml:space="preserve"> a tree view </w:t>
-      </w:r>
-      <w:r>
-        <w:lastRenderedPageBreak/>
-        <w:t xml:space="preserve">titled </w:t>
+        <w:t xml:space="preserve"> a tree view titled </w:t>
       </w:r>
       <w:r>
         <w:rPr>
@@ -12211,8 +12205,8 @@
           <w:u w:val="none"/>
         </w:rPr>
       </w:pPr>
-      <w:bookmarkStart w:id="21" w:name="_Installing_and_Configuring"/>
-      <w:bookmarkEnd w:id="21"/>
+      <w:bookmarkStart w:id="23" w:name="_Installing_and_Configuring"/>
+      <w:bookmarkEnd w:id="23"/>
       <w:r>
         <w:rPr>
           <w:rStyle w:val="Hyperlink"/>
@@ -12529,8 +12523,8 @@
           <w:u w:val="none"/>
         </w:rPr>
       </w:pPr>
-      <w:bookmarkStart w:id="22" w:name="_Defining_a_DbContext"/>
-      <w:bookmarkEnd w:id="22"/>
+      <w:bookmarkStart w:id="24" w:name="_Defining_a_DbContext"/>
+      <w:bookmarkEnd w:id="24"/>
       <w:r>
         <w:rPr>
           <w:rStyle w:val="Hyperlink"/>
@@ -12730,8 +12724,8 @@
       <w:pPr>
         <w:pStyle w:val="Heading2"/>
       </w:pPr>
-      <w:bookmarkStart w:id="23" w:name="_Creating_a_Data"/>
-      <w:bookmarkEnd w:id="23"/>
+      <w:bookmarkStart w:id="25" w:name="_Creating_a_Data"/>
+      <w:bookmarkEnd w:id="25"/>
       <w:r>
         <w:rPr>
           <w:rStyle w:val="Hyperlink"/>
@@ -13418,8 +13412,8 @@
       <w:pPr>
         <w:pStyle w:val="Heading2"/>
       </w:pPr>
-      <w:bookmarkStart w:id="24" w:name="_Configuring_a_DbContext"/>
-      <w:bookmarkEnd w:id="24"/>
+      <w:bookmarkStart w:id="26" w:name="_Configuring_a_DbContext"/>
+      <w:bookmarkEnd w:id="26"/>
       <w:r>
         <w:rPr>
           <w:rStyle w:val="Hyperlink"/>
@@ -13500,8 +13494,8 @@
           <w:u w:val="none"/>
         </w:rPr>
       </w:pPr>
-      <w:bookmarkStart w:id="25" w:name="_Exploring_the_New"/>
-      <w:bookmarkEnd w:id="25"/>
+      <w:bookmarkStart w:id="27" w:name="_Exploring_the_New"/>
+      <w:bookmarkEnd w:id="27"/>
       <w:r>
         <w:rPr>
           <w:rStyle w:val="Hyperlink"/>
@@ -13583,8 +13577,8 @@
       <w:pPr>
         <w:pStyle w:val="Heading2"/>
       </w:pPr>
-      <w:bookmarkStart w:id="26" w:name="_Implementing_a_Delete"/>
-      <w:bookmarkEnd w:id="26"/>
+      <w:bookmarkStart w:id="28" w:name="_Implementing_a_Delete"/>
+      <w:bookmarkEnd w:id="28"/>
       <w:r>
         <w:t>Implementing a Delete Feature</w:t>
       </w:r>
@@ -13602,11 +13596,7 @@
       </w:r>
       <w:proofErr w:type="gramEnd"/>
       <w:r>
-        <w:t xml:space="preserve"> [HttpGet] followed by [HttpPost]</w:t>
-      </w:r>
-      <w:hyperlink w:anchor="_Entity_Framework_–" w:history="1"/>
-      <w:r>
-        <w:t>.  The 1</w:t>
+        <w:t xml:space="preserve"> [HttpGet] followed by [HttpPost].  The 1</w:t>
       </w:r>
       <w:r>
         <w:rPr>
@@ -14339,8 +14329,8 @@
           <w:u w:val="none"/>
         </w:rPr>
       </w:pPr>
-      <w:bookmarkStart w:id="27" w:name="_Understanding_Razor_Syntax"/>
-      <w:bookmarkEnd w:id="27"/>
+      <w:bookmarkStart w:id="29" w:name="_Understanding_Razor_Syntax"/>
+      <w:bookmarkEnd w:id="29"/>
       <w:r>
         <w:rPr>
           <w:rStyle w:val="Hyperlink"/>
@@ -14806,8 +14796,8 @@
           <w:u w:val="none"/>
         </w:rPr>
       </w:pPr>
-      <w:bookmarkStart w:id="28" w:name="_Specifying_Layout_Views"/>
-      <w:bookmarkEnd w:id="28"/>
+      <w:bookmarkStart w:id="30" w:name="_Specifying_Layout_Views"/>
+      <w:bookmarkEnd w:id="30"/>
       <w:r>
         <w:rPr>
           <w:rStyle w:val="Hyperlink"/>
@@ -15164,8 +15154,8 @@
       <w:pPr>
         <w:pStyle w:val="Heading2"/>
       </w:pPr>
-      <w:bookmarkStart w:id="29" w:name="_Using_the_View"/>
-      <w:bookmarkEnd w:id="29"/>
+      <w:bookmarkStart w:id="31" w:name="_Using_the_View"/>
+      <w:bookmarkEnd w:id="31"/>
       <w:r>
         <w:t>Using the View Bag</w:t>
       </w:r>
@@ -15383,8 +15373,8 @@
       <w:pPr>
         <w:pStyle w:val="Heading2"/>
       </w:pPr>
-      <w:bookmarkStart w:id="30" w:name="_Adding_Flexibility_with"/>
-      <w:bookmarkEnd w:id="30"/>
+      <w:bookmarkStart w:id="32" w:name="_Adding_Flexibility_with"/>
+      <w:bookmarkEnd w:id="32"/>
       <w:r>
         <w:t>Adding Flexibility with Layout Sections</w:t>
       </w:r>
@@ -15849,8 +15839,8 @@
       <w:pPr>
         <w:pStyle w:val="Heading2"/>
       </w:pPr>
-      <w:bookmarkStart w:id="31" w:name="_Reusing_HTML_with"/>
-      <w:bookmarkEnd w:id="31"/>
+      <w:bookmarkStart w:id="33" w:name="_Reusing_HTML_with"/>
+      <w:bookmarkEnd w:id="33"/>
       <w:r>
         <w:t>Reusing HTML with Partial Views</w:t>
       </w:r>
@@ -16543,8 +16533,8 @@
       <w:pPr>
         <w:pStyle w:val="Heading2"/>
       </w:pPr>
-      <w:bookmarkStart w:id="32" w:name="_Passing_Data_across"/>
-      <w:bookmarkEnd w:id="32"/>
+      <w:bookmarkStart w:id="34" w:name="_Passing_Data_across"/>
+      <w:bookmarkEnd w:id="34"/>
       <w:r>
         <w:t>Passing Data across Requests with TempData</w:t>
       </w:r>
@@ -16855,8 +16845,8 @@
           <w:i/>
         </w:rPr>
       </w:pPr>
-      <w:bookmarkStart w:id="33" w:name="_Managing_Client_Libraries"/>
-      <w:bookmarkEnd w:id="33"/>
+      <w:bookmarkStart w:id="35" w:name="_Managing_Client_Libraries"/>
+      <w:bookmarkEnd w:id="35"/>
       <w:r>
         <w:rPr>
           <w:b/>
@@ -17196,8 +17186,8 @@
       <w:pPr>
         <w:pStyle w:val="Heading2"/>
       </w:pPr>
-      <w:bookmarkStart w:id="34" w:name="_Bundling_Client_Assets"/>
-      <w:bookmarkEnd w:id="34"/>
+      <w:bookmarkStart w:id="36" w:name="_Bundling_Client_Assets"/>
+      <w:bookmarkEnd w:id="36"/>
       <w:r>
         <w:t>Bundling Client Assets</w:t>
       </w:r>
@@ -17478,12 +17468,11 @@
       <w:pPr>
         <w:pStyle w:val="Heading2"/>
       </w:pPr>
-      <w:bookmarkStart w:id="35" w:name="_Enabling_Client_Validation"/>
-      <w:bookmarkEnd w:id="35"/>
+      <w:bookmarkStart w:id="37" w:name="_Enabling_Client_Validation"/>
+      <w:bookmarkEnd w:id="37"/>
       <w:r>
         <w:t>Enabling Client Validation</w:t>
       </w:r>
-      <w:hyperlink w:anchor="_Configuring_IIS_Locally" w:history="1"/>
     </w:p>
     <w:p>
       <w:r>
@@ -18516,8 +18505,8 @@
           <w:u w:val="none"/>
         </w:rPr>
       </w:pPr>
-      <w:bookmarkStart w:id="36" w:name="_Creating_Single_Page"/>
-      <w:bookmarkEnd w:id="36"/>
+      <w:bookmarkStart w:id="38" w:name="_Creating_Single_Page"/>
+      <w:bookmarkEnd w:id="38"/>
       <w:r>
         <w:rPr>
           <w:rStyle w:val="Hyperlink"/>
@@ -19270,10 +19259,10 @@
       <w:pPr>
         <w:pStyle w:val="Heading2"/>
       </w:pPr>
-      <w:bookmarkStart w:id="37" w:name="_Deploying_ASP.NET_MVC"/>
-      <w:bookmarkStart w:id="38" w:name="_Evaluating_the_Deployment"/>
-      <w:bookmarkEnd w:id="37"/>
-      <w:bookmarkEnd w:id="38"/>
+      <w:bookmarkStart w:id="39" w:name="_Deploying_ASP.NET_MVC"/>
+      <w:bookmarkStart w:id="40" w:name="_Evaluating_the_Deployment"/>
+      <w:bookmarkEnd w:id="39"/>
+      <w:bookmarkEnd w:id="40"/>
       <w:r>
         <w:t>Evaluating the Deployment Options</w:t>
       </w:r>
@@ -19366,8 +19355,8 @@
       <w:pPr>
         <w:pStyle w:val="Heading2"/>
       </w:pPr>
-      <w:bookmarkStart w:id="39" w:name="_Installing_Web_Server"/>
-      <w:bookmarkEnd w:id="39"/>
+      <w:bookmarkStart w:id="41" w:name="_Installing_Web_Server"/>
+      <w:bookmarkEnd w:id="41"/>
       <w:r>
         <w:t>Installing Web Server Software</w:t>
       </w:r>
@@ -19712,8 +19701,8 @@
       <w:pPr>
         <w:pStyle w:val="Heading2"/>
       </w:pPr>
-      <w:bookmarkStart w:id="40" w:name="_Publishing_Apps_with"/>
-      <w:bookmarkEnd w:id="40"/>
+      <w:bookmarkStart w:id="42" w:name="_Publishing_Apps_with"/>
+      <w:bookmarkEnd w:id="42"/>
       <w:r>
         <w:t>Publishing Apps with Visual Studio</w:t>
       </w:r>
@@ -20018,8 +20007,8 @@
       <w:pPr>
         <w:pStyle w:val="Heading2"/>
       </w:pPr>
-      <w:bookmarkStart w:id="41" w:name="_Creating_an_IIS"/>
-      <w:bookmarkEnd w:id="41"/>
+      <w:bookmarkStart w:id="43" w:name="_Creating_an_IIS"/>
+      <w:bookmarkEnd w:id="43"/>
       <w:r>
         <w:t>Creating an IIS Website</w:t>
       </w:r>
@@ -20847,12 +20836,7 @@
         <w:spacing w:after="0"/>
       </w:pPr>
       <w:r>
-        <w:t xml:space="preserve">How to automate publication to create a database whose structure is compatible with the structure defined by entity framework.  I believe that this automatically built </w:t>
-      </w:r>
-      <w:bookmarkStart w:id="42" w:name="_GoBack"/>
-      <w:bookmarkEnd w:id="42"/>
-      <w:r>
-        <w:t>database turns out to be empty, and it will be need to be populated with data – users and restaurants.</w:t>
+        <w:t>How to automate publication to create a database whose structure is compatible with the structure defined by entity framework.  I believe that this automatically built database turns out to be empty, and it will be need to be populated with data – users and restaurants.</w:t>
       </w:r>
     </w:p>
     <w:p>
@@ -20869,7 +20853,8 @@
       </w:r>
     </w:p>
     <w:sectPr>
-      <w:footerReference w:type="default" r:id="rId12"/>
+      <w:headerReference w:type="default" r:id="rId12"/>
+      <w:footerReference w:type="default" r:id="rId13"/>
       <w:pgSz w:w="12240" w:h="15840"/>
       <w:pgMar w:top="1440" w:right="1440" w:bottom="1440" w:left="1440" w:header="720" w:footer="720" w:gutter="0"/>
       <w:cols w:space="720"/>
@@ -20899,6 +20884,13 @@
       <w:r>
         <w:continuationSeparator/>
       </w:r>
+    </w:p>
+  </w:endnote>
+  <w:endnote w:type="continuationNotice" w:id="1">
+    <w:p>
+      <w:pPr>
+        <w:spacing w:after="0" w:line="240" w:lineRule="auto"/>
+      </w:pPr>
     </w:p>
   </w:endnote>
 </w:endnotes>
@@ -20938,7 +20930,7 @@
           <w:rPr>
             <w:noProof/>
           </w:rPr>
-          <w:t>43</w:t>
+          <w:t>24</w:t>
         </w:r>
         <w:r>
           <w:rPr>
@@ -20979,7 +20971,24 @@
       </w:r>
     </w:p>
   </w:footnote>
+  <w:footnote w:type="continuationNotice" w:id="1">
+    <w:p>
+      <w:pPr>
+        <w:spacing w:after="0" w:line="240" w:lineRule="auto"/>
+      </w:pPr>
+    </w:p>
+  </w:footnote>
 </w:footnotes>
+</file>
+
+<file path=word/header1.xml><?xml version="1.0" encoding="utf-8"?>
+<w:hdr xmlns:wpc="http://schemas.microsoft.com/office/word/2010/wordprocessingCanvas" xmlns:mc="http://schemas.openxmlformats.org/markup-compatibility/2006" xmlns:o="urn:schemas-microsoft-com:office:office" xmlns:r="http://schemas.openxmlformats.org/officeDocument/2006/relationships" xmlns:m="http://schemas.openxmlformats.org/officeDocument/2006/math" xmlns:v="urn:schemas-microsoft-com:vml" xmlns:wp14="http://schemas.microsoft.com/office/word/2010/wordprocessingDrawing" xmlns:wp="http://schemas.openxmlformats.org/drawingml/2006/wordprocessingDrawing" xmlns:w10="urn:schemas-microsoft-com:office:word" xmlns:w="http://schemas.openxmlformats.org/wordprocessingml/2006/main" xmlns:w14="http://schemas.microsoft.com/office/word/2010/wordml" xmlns:wpg="http://schemas.microsoft.com/office/word/2010/wordprocessingGroup" xmlns:wpi="http://schemas.microsoft.com/office/word/2010/wordprocessingInk" xmlns:wne="http://schemas.microsoft.com/office/word/2006/wordml" xmlns:wps="http://schemas.microsoft.com/office/word/2010/wordprocessingShape" mc:Ignorable="w14 wp14">
+  <w:p>
+    <w:pPr>
+      <w:pStyle w:val="Header"/>
+    </w:pPr>
+  </w:p>
+</w:hdr>
 </file>
 
 <file path=word/numbering.xml><?xml version="1.0" encoding="utf-8"?>
@@ -27774,7 +27783,7 @@
 </file>
 
 <file path=customXml/itemProps1.xml><?xml version="1.0" encoding="utf-8"?>
-<ds:datastoreItem xmlns:ds="http://schemas.openxmlformats.org/officeDocument/2006/customXml" ds:itemID="{E301991F-7C41-4AC7-845F-E2B9DEF1E6CB}">
+<ds:datastoreItem xmlns:ds="http://schemas.openxmlformats.org/officeDocument/2006/customXml" ds:itemID="{29D4F273-556A-4A60-A6E1-F14CB84DB92E}">
   <ds:schemaRefs>
     <ds:schemaRef ds:uri="http://schemas.openxmlformats.org/officeDocument/2006/bibliography"/>
   </ds:schemaRefs>

</xml_diff>

<commit_message>
Make clarification changes to the sections "Defining Routes for ASP.NET", "Configure ASP.NET with web.config", and "Autofac Inversion of Control (for Dependency Injection)".
</commit_message>
<xml_diff>
--- a/ASP.NET_MVC_5_Fundamentals/ASP.NET_MVC_5_Fundamentals.docx
+++ b/ASP.NET_MVC_5_Fundamentals/ASP.NET_MVC_5_Fundamentals.docx
@@ -2246,13 +2246,7 @@
         <w:spacing w:after="0" w:line="240" w:lineRule="auto"/>
       </w:pPr>
       <w:r>
-        <w:t xml:space="preserve">the body of </w:t>
-      </w:r>
-      <w:r>
-        <w:t>InMemoryRestaurantData.GetAll()</w:t>
-      </w:r>
-      <w:r>
-        <w:t xml:space="preserve"> is simply</w:t>
+        <w:t>the body of InMemoryRestaurantData.GetAll() is simply</w:t>
       </w:r>
     </w:p>
     <w:p>
@@ -2283,20 +2277,36 @@
     </w:p>
     <w:p>
       <w:r>
-        <w:t>I did not understand (and still do not understand) the arguments in the .OrderBy clause</w:t>
-      </w:r>
-      <w:bookmarkStart w:id="4" w:name="_GoBack"/>
+        <w:t xml:space="preserve">.OrderBy() is method in the </w:t>
+      </w:r>
+      <w:r>
+        <w:rPr>
+          <w:b/>
+        </w:rPr>
+        <w:t>Linq</w:t>
+      </w:r>
+      <w:r>
+        <w:t xml:space="preserve"> extension of C#.  When you type .OrderBy(), Visual Studio might automatically supply “using System.Linq;”.  If not, hover the mouse cursor over the .OrderBy clause, and type &lt;ctrl&gt;. to instruct Visual Studio to add the </w:t>
+      </w:r>
+      <w:r>
+        <w:rPr>
+          <w:b/>
+        </w:rPr>
+        <w:t>using</w:t>
+      </w:r>
+      <w:r>
+        <w:t xml:space="preserve"> statement.</w:t>
+      </w:r>
+      <w:r>
+        <w:t xml:space="preserve">  r =&gt; r.Name indicates that the list of restaurants be provided in ascending (alphabetic) name order.</w:t>
+      </w:r>
+    </w:p>
+    <w:p>
+      <w:pPr>
+        <w:pStyle w:val="Heading2"/>
+      </w:pPr>
+      <w:bookmarkStart w:id="4" w:name="_ASP.NET_MVC_Application_1"/>
       <w:bookmarkEnd w:id="4"/>
-      <w:r>
-        <w:t>.  The instructor indicated that Visual Studio suggested this code from &lt;ctrl&gt;. applied to “OrderBy”; but at my version of VisualStudio this did not happen.  I simply copied “r =&gt; r.Name” as suggested by the instructor.</w:t>
-      </w:r>
-    </w:p>
-    <w:p>
-      <w:pPr>
-        <w:pStyle w:val="Heading2"/>
-      </w:pPr>
-      <w:bookmarkStart w:id="5" w:name="_ASP.NET_MVC_Application_1"/>
-      <w:bookmarkEnd w:id="5"/>
       <w:r>
         <w:t xml:space="preserve">ASP.NET MVC Application – the Controller </w:t>
       </w:r>
@@ -2675,6 +2685,7 @@
         <w:spacing w:after="0"/>
       </w:pPr>
       <w:r>
+        <w:lastRenderedPageBreak/>
         <w:t>Try making wholesale changes to Index.cshtml.</w:t>
       </w:r>
     </w:p>
@@ -2688,7 +2699,6 @@
         <w:spacing w:after="0"/>
       </w:pPr>
       <w:r>
-        <w:lastRenderedPageBreak/>
         <w:t>Delete &lt;div class =”row”&gt; . . . &lt;/div&gt;</w:t>
       </w:r>
     </w:p>
@@ -2726,8 +2736,8 @@
       <w:pPr>
         <w:pStyle w:val="Heading2"/>
       </w:pPr>
-      <w:bookmarkStart w:id="6" w:name="_ASP.NET_MVC_Application_2"/>
-      <w:bookmarkEnd w:id="6"/>
+      <w:bookmarkStart w:id="5" w:name="_ASP.NET_MVC_Application_2"/>
+      <w:bookmarkEnd w:id="5"/>
       <w:r>
         <w:t>ASP.NET MVC Application – the Model,</w:t>
       </w:r>
@@ -2953,8 +2963,8 @@
       <w:pPr>
         <w:pStyle w:val="Heading2"/>
       </w:pPr>
-      <w:bookmarkStart w:id="7" w:name="_ASP.NET_MVC_Application_3"/>
-      <w:bookmarkEnd w:id="7"/>
+      <w:bookmarkStart w:id="6" w:name="_ASP.NET_MVC_Application_3"/>
+      <w:bookmarkEnd w:id="6"/>
       <w:r>
         <w:t>ASP.NET MVC Application –</w:t>
       </w:r>
@@ -3096,6 +3106,7 @@
         <w:pStyle w:val="ListParagraph"/>
       </w:pPr>
       <w:r>
+        <w:lastRenderedPageBreak/>
         <w:tab/>
         <w:t>&lt;div&gt;The number of restaurants is @Enumerable.Count(Model) &lt;/div&gt;</w:t>
       </w:r>
@@ -3109,7 +3120,6 @@
         </w:numPr>
       </w:pPr>
       <w:r>
-        <w:lastRenderedPageBreak/>
         <w:t xml:space="preserve">@ also introduces </w:t>
       </w:r>
       <w:r>
@@ -3303,8 +3313,8 @@
       <w:r>
         <w:t xml:space="preserve"> statement, and that @restaurant takes us back to C# mode.</w:t>
       </w:r>
-      <w:bookmarkStart w:id="8" w:name="_ASP.NET_MVC_Application_4"/>
-      <w:bookmarkEnd w:id="8"/>
+      <w:bookmarkStart w:id="7" w:name="_ASP.NET_MVC_Application_4"/>
+      <w:bookmarkEnd w:id="7"/>
     </w:p>
     <w:p>
       <w:pPr>
@@ -3542,8 +3552,8 @@
       <w:pPr>
         <w:pStyle w:val="Heading2"/>
       </w:pPr>
-      <w:bookmarkStart w:id="9" w:name="_Defining_Routes_for"/>
-      <w:bookmarkEnd w:id="9"/>
+      <w:bookmarkStart w:id="8" w:name="_Defining_Routes_for"/>
+      <w:bookmarkEnd w:id="8"/>
       <w:r>
         <w:rPr>
           <w:rStyle w:val="Hyperlink"/>
@@ -3939,10 +3949,7 @@
         <w:spacing w:after="0"/>
       </w:pPr>
       <w:r>
-        <w:t>MVC-5 interprets this as a controller whose name is “home” and whose action is “contact”; the URL parameter is “1”.  Examine OdeToFood.Web.Controllers.HomeController.cs; yes, there this m</w:t>
-      </w:r>
-      <w:r>
-        <w:t>odule does contain a class named HomeController, and it does contain a member function named Contact().  Assuming that we are not case sensitive, we have a match, and MVC-5 is directed to that member function.  I am guessing that we would pass “1” as the query string.</w:t>
+        <w:t>MVC-5 interprets this as a controller whose name is “home” and whose action is “contact”; the URL parameter is “1”.  Examine OdeToFood.Web.Controllers.HomeController.cs; yes, this module does contain a class named HomeController, and it does contain a member function named Contact().  Assuming that we are not case sensitive, we have a match, and MVC-5 is directed to that member function.  I am guessing that we would pass “1” as the query string.</w:t>
       </w:r>
     </w:p>
     <w:p>
@@ -4164,34 +4171,33 @@
         <w:spacing w:after="0"/>
       </w:pPr>
       <w:r>
-        <w:t xml:space="preserve">The defaults in this dialog – most importantly the </w:t>
-      </w:r>
-      <w:r>
-        <w:rPr>
-          <w:b/>
-        </w:rPr>
-        <w:t>View</w:t>
-      </w:r>
-      <w:r>
-        <w:rPr>
-          <w:b/>
-        </w:rPr>
-        <w:t xml:space="preserve"> name</w:t>
-      </w:r>
-      <w:r>
-        <w:t xml:space="preserve"> “index” – are exactly what we need.  Click the </w:t>
-      </w:r>
-      <w:r>
-        <w:rPr>
-          <w:b/>
+        <w:t xml:space="preserve">If the </w:t>
+      </w:r>
+      <w:r>
+        <w:rPr>
+          <w:b/>
+          <w:bCs/>
+        </w:rPr>
+        <w:t>View name</w:t>
+      </w:r>
+      <w:r>
+        <w:t xml:space="preserve"> text box i</w:t>
+      </w:r>
+      <w:r>
+        <w:t>n the dialog does not contain “I</w:t>
+      </w:r>
+      <w:r>
+        <w:t xml:space="preserve">ndex”, type “Index” into this text box.  Click the </w:t>
+      </w:r>
+      <w:r>
+        <w:rPr>
+          <w:b/>
+          <w:bCs/>
         </w:rPr>
         <w:t>Add</w:t>
       </w:r>
       <w:r>
-        <w:t xml:space="preserve"> command button.  VisualStudio adds Index.cshtml to </w:t>
-      </w:r>
-      <w:r>
-        <w:t>Ode.ToFood.Web.Views, and displays source code of Index.cshtml in the center of the screen.</w:t>
+        <w:t xml:space="preserve"> command button.  VisualStudio adds Index.cshtml to Ode.ToFood.Web.Views, and displays source code of Index.cshtml in the center of the screen.</w:t>
       </w:r>
     </w:p>
     <w:p>
@@ -4204,13 +4210,7 @@
         <w:spacing w:after="0"/>
       </w:pPr>
       <w:r>
-        <w:t xml:space="preserve">Add “Hello!” at the end of this source code.  Rebuild the project, and refresh the output displayed by the web app.  Success; “Hello!” displays in the web page </w:t>
-      </w:r>
-      <w:r>
-        <w:t>ht</w:t>
-      </w:r>
-      <w:r>
-        <w:t>tps://localhost:44372/Greeting.</w:t>
+        <w:t>Add &lt;p&lt;Hello!&lt;/p&gt; at the end of this source code.  Rebuild the project, and refresh the output displayed by the web app.  Success; “Hello!” displays in the web page https://localhost:44372/Greeting.</w:t>
       </w:r>
     </w:p>
     <w:p>
@@ -4222,8 +4222,8 @@
           <w:u w:val="none"/>
         </w:rPr>
       </w:pPr>
-      <w:bookmarkStart w:id="10" w:name="_Configuring_ASP.NET_with"/>
-      <w:bookmarkEnd w:id="10"/>
+      <w:bookmarkStart w:id="9" w:name="_Configuring_ASP.NET_with"/>
+      <w:bookmarkEnd w:id="9"/>
       <w:r>
         <w:rPr>
           <w:rStyle w:val="Hyperlink"/>
@@ -4246,6 +4246,7 @@
       <w:r>
         <w:rPr>
           <w:i/>
+          <w:iCs/>
         </w:rPr>
         <w:t>restaurants</w:t>
       </w:r>
@@ -4255,14 +4256,12 @@
       <w:r>
         <w:rPr>
           <w:i/>
+          <w:iCs/>
         </w:rPr>
         <w:t>greetings</w:t>
       </w:r>
       <w:r>
-        <w:t>.  A</w:t>
-      </w:r>
-      <w:r>
-        <w:t>nything enclosed in square brackets represents development introduced in this section.</w:t>
+        <w:t>.  Anything enclosed in square brackets represents development that will be introduced in this section.</w:t>
       </w:r>
     </w:p>
     <w:tbl>
@@ -4550,13 +4549,13 @@
     <w:p/>
     <w:p>
       <w:r>
-        <w:t>The models for both Restaurant and Greeting</w:t>
-      </w:r>
-      <w:r>
-        <w:t xml:space="preserve"> are similar.  They both use class definitions to describe the structure of the data.  </w:t>
-      </w:r>
-      <w:r>
-        <w:t>There does not seem to be much significance to the fact that the Restaurant  model classes reside under OdeToFood.Data, whereas the Greeting class definition resides under OdeToFood.Web.  The Restaurant class declarations are separate, because the project may be reusable in another context; the Greeting class declaration arguably pertains to Web.config in the main web project.</w:t>
+        <w:t>The models for both Restaurant and Greeting are similar.  They both use class definitions to describe the structure of the data.  There does not seem to be much significance t</w:t>
+      </w:r>
+      <w:r>
+        <w:t xml:space="preserve">o the fact that the Restaurant </w:t>
+      </w:r>
+      <w:r>
+        <w:t>model classes reside under OdeToFood.Data, whereas the Greeting class definition (to be defined below) will reside under OdeToFood.Web.  The Restaurant class declarations are separate, because the project may be reusable in another context; the Greeting class declaration arguably pertains to Web.config in the main web project.</w:t>
       </w:r>
     </w:p>
     <w:p>
@@ -4572,22 +4571,7 @@
     </w:p>
     <w:p>
       <w:r>
-        <w:t>I introduced “</w:t>
-      </w:r>
-      <w:r>
-        <w:t>retrieval_flexibility</w:t>
-      </w:r>
-      <w:r>
-        <w:t xml:space="preserve">” to express the retrieval of the data in contrast to the data’s structure.  The point has been made that code reuse is enhanced when data retrieval is separated from other processing.  For Restaurant the pertinent modules are </w:t>
-      </w:r>
-      <w:r>
-        <w:t xml:space="preserve">(1) </w:t>
-      </w:r>
-      <w:r>
-        <w:t>the interface</w:t>
-      </w:r>
-      <w:r>
-        <w:t xml:space="preserve"> declaration (2) the 1</w:t>
+        <w:t>I introduced “retrieval_flexibility” to express the retrieval of the data in contrast to the data’s structure.  The point has been made that code reuse is enhanced when data retrieval is separated from other processing.  For Restaurant the pertinent modules are (1) the interface declaration (2) the 1</w:t>
       </w:r>
       <w:r>
         <w:rPr>
@@ -4596,7 +4580,13 @@
         <w:t>st</w:t>
       </w:r>
       <w:r>
-        <w:t xml:space="preserve"> of 2 or more implementations (in-memory).  For Greeting the counterpart is Web.Config.</w:t>
+        <w:t xml:space="preserve"> of 2 or more implementations (in-memory).  For Greeting the counterpart (t</w:t>
+      </w:r>
+      <w:r>
+        <w:t xml:space="preserve">o be introduced below) will be </w:t>
+      </w:r>
+      <w:r>
+        <w:t>Web.Config.</w:t>
       </w:r>
     </w:p>
     <w:p>
@@ -4666,6 +4656,12 @@
     </w:p>
     <w:p>
       <w:r>
+        <w:t>(Use &lt;ctrl&gt;s to save these changes.)</w:t>
+      </w:r>
+    </w:p>
+    <w:p>
+      <w:r>
+        <w:lastRenderedPageBreak/>
         <w:t xml:space="preserve">Suppose that the owner of the web application felt that the above was an appropriate greeting for </w:t>
       </w:r>
       <w:r>
@@ -4678,11 +4674,7 @@
         <w:t>rd</w:t>
       </w:r>
       <w:r>
-        <w:t xml:space="preserve"> greeting for India.  We can </w:t>
-      </w:r>
-      <w:r>
-        <w:lastRenderedPageBreak/>
-        <w:t>do this – without rebuilding the web app -  by shipping a different Web.config file into the 3 deployment areas.</w:t>
+        <w:t xml:space="preserve"> greeting for India.  We can do this – without rebuilding the web app -  by shipping a different Web.config file into the 3 deployment areas.</w:t>
       </w:r>
     </w:p>
     <w:p>
@@ -4818,8 +4810,8 @@
       <w:pPr>
         <w:pStyle w:val="Heading2"/>
       </w:pPr>
-      <w:bookmarkStart w:id="11" w:name="_Autofac_Inversion_of"/>
-      <w:bookmarkEnd w:id="11"/>
+      <w:bookmarkStart w:id="10" w:name="_Autofac_Inversion_of"/>
+      <w:bookmarkEnd w:id="10"/>
       <w:r>
         <w:t>Autofac Inversion of Control</w:t>
       </w:r>
@@ -4919,8 +4911,107 @@
         <w:t xml:space="preserve">(IoC) </w:t>
       </w:r>
       <w:r>
-        <w:t xml:space="preserve">container, and to inject it as a calling-sequence argument of the constructor of the HomeController class.  </w:t>
-      </w:r>
+        <w:t>container, and to inject it as a calling-sequence argument of the constructor of the HomeController clas</w:t>
+      </w:r>
+      <w:r>
+        <w:t>s.   Specifically (1) we delete the statement (above) that relies on InMemoryRestaurantData(),  (2) we expect the value of db to be supplied as an argument to the contstructor -- change</w:t>
+      </w:r>
+    </w:p>
+    <w:p>
+      <w:pPr>
+        <w:pStyle w:val="ListParagraph"/>
+        <w:ind w:left="1440"/>
+      </w:pPr>
+      <w:r>
+        <w:t>public HomeController()</w:t>
+      </w:r>
+    </w:p>
+    <w:p>
+      <w:pPr>
+        <w:pStyle w:val="ListParagraph"/>
+        <w:ind w:left="0"/>
+      </w:pPr>
+      <w:r>
+        <w:t>to</w:t>
+      </w:r>
+    </w:p>
+    <w:p>
+      <w:pPr>
+        <w:pStyle w:val="ListParagraph"/>
+        <w:ind w:left="1440"/>
+      </w:pPr>
+      <w:r>
+        <w:t>public HomeController(IRestaurantData db)</w:t>
+      </w:r>
+    </w:p>
+    <w:p>
+      <w:pPr>
+        <w:pStyle w:val="ListParagraph"/>
+        <w:ind w:left="0"/>
+      </w:pPr>
+      <w:r>
+        <w:t>and (3) assign the value of db from the constructor’s calling sequence to our private value of db – the statement</w:t>
+      </w:r>
+    </w:p>
+    <w:p>
+      <w:pPr>
+        <w:pStyle w:val="ListParagraph"/>
+        <w:spacing w:after="0"/>
+        <w:ind w:left="1440"/>
+      </w:pPr>
+      <w:r>
+        <w:t>this.db = db;</w:t>
+      </w:r>
+    </w:p>
+    <w:p>
+      <w:pPr>
+        <w:pStyle w:val="ListParagraph"/>
+        <w:ind w:left="0"/>
+      </w:pPr>
+      <w:r>
+        <w:t>in the body of the constructor.</w:t>
+      </w:r>
+    </w:p>
+    <w:p>
+      <w:pPr>
+        <w:pStyle w:val="ListParagraph"/>
+        <w:ind w:left="0"/>
+      </w:pPr>
+    </w:p>
+    <w:p>
+      <w:pPr>
+        <w:pStyle w:val="ListParagraph"/>
+        <w:ind w:left="0"/>
+      </w:pPr>
+      <w:r>
+        <w:t xml:space="preserve">When we try to execute this code, we get the run-time error “No parameterless constructor defined for this object.”.  (“object” in this run-time error is the instance of HomeController, and the MVC framework is trying to instantiate it with the expectation of a 0-parameter constructor.)  As mentioned above, one </w:t>
+      </w:r>
+      <w:r>
+        <w:lastRenderedPageBreak/>
+        <w:t xml:space="preserve">way to get around this problem is to use, instead, an </w:t>
+      </w:r>
+      <w:r>
+        <w:rPr>
+          <w:b/>
+          <w:bCs/>
+        </w:rPr>
+        <w:t>IoC</w:t>
+      </w:r>
+      <w:r>
+        <w:t xml:space="preserve"> controller to instantiate the HomeController and to supply the appropriate value for its parameter.</w:t>
+      </w:r>
+    </w:p>
+    <w:p>
+      <w:pPr>
+        <w:pStyle w:val="ListParagraph"/>
+        <w:ind w:left="0"/>
+      </w:pPr>
+    </w:p>
+    <w:p>
+      <w:pPr>
+        <w:pStyle w:val="ListParagraph"/>
+        <w:ind w:left="0"/>
+      </w:pPr>
       <w:r>
         <w:t xml:space="preserve">Autofac is one supplier of the IoC container, and we can use </w:t>
       </w:r>
@@ -5023,7 +5114,10 @@
         <w:t xml:space="preserve">create and </w:t>
       </w:r>
       <w:r>
-        <w:t>configure (initialize) the Autofac  IoC container.</w:t>
+        <w:t xml:space="preserve">configure (initialize) </w:t>
+      </w:r>
+      <w:r>
+        <w:t>both the Autofac  IoC container and the MVC framework (start-up code).  (Unlike configuration by modifying Web.Config, these configurations involve changes to C# code.)</w:t>
       </w:r>
     </w:p>
     <w:p>
@@ -5035,7 +5129,13 @@
         </w:numPr>
       </w:pPr>
       <w:r>
-        <w:t>Add a class to OdeToFood.Web/App_Start named ContainerConfig; when you specify “ContainerConfig.cs”, Visual Studio automatically names the class correctly.</w:t>
+        <w:t xml:space="preserve">Add a </w:t>
+      </w:r>
+      <w:r>
+        <w:t xml:space="preserve">C# </w:t>
+      </w:r>
+      <w:r>
+        <w:t>class to OdeToFood.Web/App_Start named ContainerConfig; when you specify “ContainerConfig.cs”, Visual Studio automatically names the class correctly.</w:t>
       </w:r>
     </w:p>
     <w:p>
@@ -5077,7 +5177,6 @@
         </w:numPr>
       </w:pPr>
       <w:r>
-        <w:lastRenderedPageBreak/>
         <w:t xml:space="preserve">Invoke this new class from </w:t>
       </w:r>
       <w:r>
@@ -5125,6 +5224,9 @@
       <w:r>
         <w:t>Navigate back to ContainerConfig.cs, and remove the placeholder statement “throw new NotImplementedException();”.  Replace it with the code</w:t>
       </w:r>
+      <w:r>
+        <w:t xml:space="preserve"> that uses Autofac methods.</w:t>
+      </w:r>
     </w:p>
     <w:p>
       <w:pPr>
@@ -5134,23 +5236,77 @@
       <w:r>
         <w:t>var builder = new ContainerBuilder();</w:t>
       </w:r>
-      <w:r>
-        <w:t xml:space="preserve">   </w:t>
-      </w:r>
-      <w:r>
-        <w:t xml:space="preserve">(VisualStudio supplies the </w:t>
-      </w:r>
-      <w:r>
-        <w:t xml:space="preserve">appropriate “using”        </w:t>
-      </w:r>
-    </w:p>
-    <w:p>
-      <w:pPr>
-        <w:spacing w:after="0"/>
-        <w:ind w:left="4320"/>
-      </w:pPr>
-      <w:r>
-        <w:t>statement  automatically)</w:t>
+    </w:p>
+    <w:p>
+      <w:pPr>
+        <w:spacing w:after="0"/>
+        <w:ind w:left="1440"/>
+      </w:pPr>
+      <w:r>
+        <w:t>(</w:t>
+      </w:r>
+      <w:r>
+        <w:t>Applying</w:t>
+      </w:r>
+      <w:r>
+        <w:t xml:space="preserve"> &lt;ctrl&gt;. To “ContainerBuilder” causes </w:t>
+      </w:r>
+      <w:r>
+        <w:t xml:space="preserve">VisualStudio </w:t>
+      </w:r>
+      <w:r>
+        <w:t>to supp</w:t>
+      </w:r>
+      <w:r>
+        <w:t>l</w:t>
+      </w:r>
+      <w:r>
+        <w:t>y</w:t>
+      </w:r>
+      <w:r>
+        <w:t xml:space="preserve"> the appropriate “using” </w:t>
+      </w:r>
+      <w:r>
+        <w:t>statement</w:t>
+      </w:r>
+      <w:r>
+        <w:t>.</w:t>
+      </w:r>
+      <w:r>
+        <w:t>)</w:t>
+      </w:r>
+    </w:p>
+    <w:p>
+      <w:pPr>
+        <w:pStyle w:val="ListParagraph"/>
+        <w:spacing w:after="0"/>
+      </w:pPr>
+      <w:r>
+        <w:t>builder.RegisterControllers(typeof</w:t>
+      </w:r>
+      <w:r>
+        <w:t>(MvcApplication).Assembly);</w:t>
+      </w:r>
+    </w:p>
+    <w:p>
+      <w:pPr>
+        <w:spacing w:after="0"/>
+        <w:ind w:left="1440"/>
+      </w:pPr>
+      <w:r>
+        <w:t>(</w:t>
+      </w:r>
+      <w:r>
+        <w:t>Applying</w:t>
+      </w:r>
+      <w:r>
+        <w:t xml:space="preserve"> &lt;ctrl&gt;. To “RegisterControllers” causes VisualStudio to supp</w:t>
+      </w:r>
+      <w:r>
+        <w:t>l</w:t>
+      </w:r>
+      <w:r>
+        <w:t>y the appropriate “using” statement.  The class name “MvcApplication” is defined in Global.asax.cs.)</w:t>
       </w:r>
     </w:p>
     <w:p>
@@ -5159,62 +5315,52 @@
         <w:ind w:left="720"/>
       </w:pPr>
       <w:r>
-        <w:t>builder.registercontrollers</w:t>
-      </w:r>
-      <w:r>
-        <w:t xml:space="preserve">   </w:t>
-      </w:r>
-      <w:r>
-        <w:t>(when you spell the method incorrectly VisualStudio</w:t>
-      </w:r>
-      <w:r>
-        <w:tab/>
-        <w:t xml:space="preserve">  prompts with</w:t>
-      </w:r>
-    </w:p>
-    <w:p>
-      <w:pPr>
-        <w:spacing w:after="0"/>
-        <w:ind w:left="2880"/>
-      </w:pPr>
-      <w:r>
-        <w:t xml:space="preserve">        </w:t>
-      </w:r>
-      <w:r>
-        <w:t>the correct spelling, and supplies the</w:t>
-      </w:r>
-      <w:r>
-        <w:t xml:space="preserve"> </w:t>
-      </w:r>
-      <w:r>
-        <w:t xml:space="preserve"> appropriate “using</w:t>
-      </w:r>
-      <w:r>
-        <w:t>”</w:t>
-      </w:r>
-    </w:p>
-    <w:p>
-      <w:pPr>
-        <w:spacing w:after="0"/>
-        <w:ind w:left="2880"/>
-      </w:pPr>
-      <w:r>
-        <w:t xml:space="preserve">        </w:t>
-      </w:r>
-      <w:r>
-        <w:t>statement)</w:t>
-      </w:r>
-    </w:p>
-    <w:p>
-      <w:pPr>
-        <w:pStyle w:val="ListParagraph"/>
-        <w:spacing w:after="0"/>
-      </w:pPr>
-      <w:r>
-        <w:t>builder.RegisterControllers(typeof</w:t>
-      </w:r>
-      <w:r>
-        <w:t>(MvcApplication).Assembly);</w:t>
+        <w:t>builder.RegisterType&lt;InMemoryRestaura</w:t>
+      </w:r>
+      <w:r>
+        <w:t>ntData&gt;().As&lt;IRestaurantData&gt;()</w:t>
+      </w:r>
+      <w:r>
+        <w:t>.SingleInstance();</w:t>
+      </w:r>
+    </w:p>
+    <w:p>
+      <w:pPr>
+        <w:spacing w:after="0"/>
+        <w:ind w:left="1440"/>
+      </w:pPr>
+      <w:r>
+        <w:t>(</w:t>
+      </w:r>
+      <w:r>
+        <w:t>Applying</w:t>
+      </w:r>
+      <w:r>
+        <w:t xml:space="preserve"> &lt;ctrl&gt;. To “</w:t>
+      </w:r>
+      <w:r>
+        <w:t>InMemoryRestaura</w:t>
+      </w:r>
+      <w:r>
+        <w:t>ntData</w:t>
+      </w:r>
+      <w:r>
+        <w:t>” causes VisualStudio to supp</w:t>
+      </w:r>
+      <w:r>
+        <w:t>l</w:t>
+      </w:r>
+      <w:r>
+        <w:t xml:space="preserve">y the appropriate “using” statement.  </w:t>
+      </w:r>
+      <w:r>
+        <w:t>.SingleInstance() is only temporary; it would not work with multiple users, who are  reading/writing restaurant data concurrently; we look forward to a multi-user  solution later in the course</w:t>
+      </w:r>
+      <w:r>
+        <w:t>.</w:t>
+      </w:r>
+      <w:r>
+        <w:t>)</w:t>
       </w:r>
     </w:p>
     <w:p>
@@ -5223,13 +5369,7 @@
         <w:ind w:left="720"/>
       </w:pPr>
       <w:r>
-        <w:t>builder.RegisterType&lt;InMemoryRestaura</w:t>
-      </w:r>
-      <w:r>
-        <w:t>ntData&gt;().As&lt;IRestaurantData&gt;()</w:t>
-      </w:r>
-      <w:r>
-        <w:t xml:space="preserve"> .SingleInstance();</w:t>
+        <w:t>var container = builder.Build();</w:t>
       </w:r>
     </w:p>
     <w:p>
@@ -5238,8 +5378,7 @@
         <w:ind w:left="720"/>
       </w:pPr>
       <w:r>
-        <w:tab/>
-        <w:t>(.SingleInstance() is only temporary; it would not work with multiple users, who are</w:t>
+        <w:t>DependencyResolver.SetResolver(new AutofacDependencyResolver(container));</w:t>
       </w:r>
     </w:p>
     <w:p>
@@ -5248,34 +5387,65 @@
         <w:ind w:left="1440"/>
       </w:pPr>
       <w:r>
-        <w:t xml:space="preserve">  reading/writing restaurant data concurrently; we look forward to a multi-user</w:t>
-      </w:r>
-    </w:p>
-    <w:p>
-      <w:pPr>
-        <w:spacing w:after="0"/>
-        <w:ind w:left="1440"/>
-      </w:pPr>
-      <w:r>
-        <w:t xml:space="preserve">  solution later in the course)</w:t>
-      </w:r>
-    </w:p>
-    <w:p>
-      <w:pPr>
-        <w:spacing w:after="0"/>
-        <w:ind w:left="720"/>
-      </w:pPr>
-      <w:r>
-        <w:t>var container = builder.Build();</w:t>
-      </w:r>
-    </w:p>
-    <w:p>
-      <w:pPr>
-        <w:spacing w:after="0"/>
-        <w:ind w:left="720"/>
-      </w:pPr>
-      <w:r>
-        <w:t>DependencyResolver.SetResolver(new AutofacDependencyResolver(container));</w:t>
+        <w:lastRenderedPageBreak/>
+        <w:t>(</w:t>
+      </w:r>
+      <w:r>
+        <w:t>Applying</w:t>
+      </w:r>
+      <w:r>
+        <w:t xml:space="preserve"> &lt;ctrl&gt;. To “</w:t>
+      </w:r>
+      <w:r>
+        <w:t>DependencyResolver</w:t>
+      </w:r>
+      <w:r>
+        <w:t xml:space="preserve">” causes </w:t>
+      </w:r>
+      <w:r>
+        <w:t xml:space="preserve">VisualStudio </w:t>
+      </w:r>
+      <w:r>
+        <w:t>to supp</w:t>
+      </w:r>
+      <w:r>
+        <w:t>l</w:t>
+      </w:r>
+      <w:r>
+        <w:t>y</w:t>
+      </w:r>
+      <w:r>
+        <w:t xml:space="preserve"> the appropriate “using” </w:t>
+      </w:r>
+      <w:r>
+        <w:t>statement</w:t>
+      </w:r>
+      <w:r>
+        <w:t>.</w:t>
+      </w:r>
+      <w:r>
+        <w:t>)</w:t>
+      </w:r>
+    </w:p>
+    <w:p>
+      <w:pPr>
+        <w:spacing w:after="0"/>
+      </w:pPr>
+    </w:p>
+    <w:p>
+      <w:pPr>
+        <w:spacing w:after="0"/>
+      </w:pPr>
+      <w:r>
+        <w:t xml:space="preserve">Build and test the application.  The “parameterless constructor” error has disappeared, because the ContainerConfig class </w:t>
+      </w:r>
+      <w:r>
+        <w:t xml:space="preserve">has instructed the MVC framework </w:t>
+      </w:r>
+      <w:bookmarkStart w:id="11" w:name="_GoBack"/>
+      <w:bookmarkEnd w:id="11"/>
+      <w:r>
+        <w:t>to pass the data - from InMemoryRestaurantData - to the HomeController’s contructor.</w:t>
       </w:r>
     </w:p>
     <w:p>
@@ -5432,7 +5602,6 @@
     </w:p>
     <w:p>
       <w:r>
-        <w:lastRenderedPageBreak/>
         <w:t xml:space="preserve"> </w:t>
       </w:r>
       <w:r>
@@ -5593,6 +5762,7 @@
         <w:spacing w:after="0"/>
       </w:pPr>
       <w:r>
+        <w:lastRenderedPageBreak/>
         <w:t xml:space="preserve">be added in a place where it is executed before </w:t>
       </w:r>
     </w:p>
@@ -5767,7 +5937,6 @@
         <w:spacing w:after="0"/>
       </w:pPr>
       <w:r>
-        <w:lastRenderedPageBreak/>
         <w:t xml:space="preserve">Click “&lt;ctrl&gt;.” </w:t>
       </w:r>
       <w:r>
@@ -6078,7 +6247,6 @@
         <w:spacing w:after="0"/>
       </w:pPr>
       <w:r>
-        <w:lastRenderedPageBreak/>
         <w:t>RegisterContainer() is called by</w:t>
       </w:r>
       <w:r>
@@ -6387,11 +6555,7 @@
         <w:t>AddView…</w:t>
       </w:r>
       <w:r>
-        <w:t xml:space="preserve">; VisualStudio pops up a dialog titled </w:t>
-      </w:r>
-      <w:r>
-        <w:lastRenderedPageBreak/>
-        <w:t>“AddView”</w:t>
+        <w:t>; VisualStudio pops up a dialog titled “AddView”</w:t>
       </w:r>
       <w:r>
         <w:t xml:space="preserve">; accept the defaults, and click the </w:t>
@@ -6517,7 +6681,11 @@
         <w:t>hyperlink</w:t>
       </w:r>
       <w:r>
-        <w:t xml:space="preserve">s are coded in OdeToFood.Web/View/Shared/_Layout.cshtml.  Examine this razor page.  Note the  lines of code – between &lt;ul&gt; and &lt;/ul&gt; that refer to “Home”, “About”, and “Contact”.  We can insert the </w:t>
+        <w:t xml:space="preserve">s are coded in OdeToFood.Web/View/Shared/_Layout.cshtml.  Examine this razor page.  Note the  lines of code – between &lt;ul&gt; and &lt;/ul&gt; that refer to “Home”, “About”, and “Contact”.  We can </w:t>
+      </w:r>
+      <w:r>
+        <w:lastRenderedPageBreak/>
+        <w:t xml:space="preserve">insert the </w:t>
       </w:r>
       <w:r>
         <w:t xml:space="preserve">new Restaurants </w:t>
@@ -7057,7 +7225,6 @@
           <w:color w:val="auto"/>
           <w:u w:val="none"/>
         </w:rPr>
-        <w:lastRenderedPageBreak/>
         <w:t xml:space="preserve">We no longer need the </w:t>
       </w:r>
       <w:r>
@@ -7538,7 +7705,6 @@
         </w:numPr>
       </w:pPr>
       <w:r>
-        <w:lastRenderedPageBreak/>
         <w:t xml:space="preserve">VisualStudio has already recognized that implementation is needed, and it denotes this by </w:t>
       </w:r>
       <w:r>
@@ -7718,6 +7884,7 @@
         </w:numPr>
       </w:pPr>
       <w:r>
+        <w:lastRenderedPageBreak/>
         <w:t xml:space="preserve">Expand the </w:t>
       </w:r>
       <w:r>
@@ -7927,11 +8094,7 @@
         <w:t>s not necessarily mean that the Get()</w:t>
       </w:r>
       <w:r>
-        <w:t xml:space="preserve"> method has a bug merely because it is returning a null value; on the contrary, we deliberately </w:t>
-      </w:r>
-      <w:r>
-        <w:lastRenderedPageBreak/>
-        <w:t>instructed it to provide a null value if the id does not refer to any restaurant in its list of restaurants.  The pertinent question</w:t>
+        <w:t xml:space="preserve"> method has a bug merely because it is returning a null value; on the contrary, we deliberately instructed it to provide a null value if the id does not refer to any restaurant in its list of restaurants.  The pertinent question</w:t>
       </w:r>
       <w:r>
         <w:t xml:space="preserve"> is</w:t>
@@ -8186,6 +8349,7 @@
         </w:rPr>
       </w:pPr>
       <w:r>
+        <w:lastRenderedPageBreak/>
         <w:tab/>
         <w:t xml:space="preserve">return </w:t>
       </w:r>
@@ -8580,7 +8744,6 @@
           <w:color w:val="auto"/>
           <w:u w:val="none"/>
         </w:rPr>
-        <w:lastRenderedPageBreak/>
         <w:t>To implement “create a new restaurant” we need to add a “</w:t>
       </w:r>
       <w:r>
@@ -8931,6 +9094,7 @@
         </w:rPr>
       </w:pPr>
       <w:r>
+        <w:lastRenderedPageBreak/>
         <w:t xml:space="preserve">The instructor also had some pertinent comments about the HTML helpers in </w:t>
       </w:r>
       <w:r>
@@ -9222,7 +9386,6 @@
           <w:color w:val="auto"/>
           <w:u w:val="none"/>
         </w:rPr>
-        <w:lastRenderedPageBreak/>
         <w:t>[ValidateAntiForgeryToken]</w:t>
       </w:r>
     </w:p>
@@ -9422,6 +9585,7 @@
         </w:numPr>
       </w:pPr>
       <w:r>
+        <w:lastRenderedPageBreak/>
         <w:t>Update the in-memory implementation (OdeToFood.Data/Services/</w:t>
       </w:r>
       <w:r>
@@ -9685,7 +9849,6 @@
         <w:ind w:left="720"/>
       </w:pPr>
       <w:r>
-        <w:lastRenderedPageBreak/>
         <w:t>}</w:t>
       </w:r>
     </w:p>
@@ -9828,6 +9991,7 @@
         <w:t xml:space="preserve">using </w:t>
       </w:r>
       <w:r>
+        <w:lastRenderedPageBreak/>
         <w:t>statement for System.ComponentModel.DataAnnotations.)</w:t>
       </w:r>
       <w:r>
@@ -10069,7 +10233,6 @@
         </w:rPr>
       </w:pPr>
       <w:r>
-        <w:lastRenderedPageBreak/>
         <w:t xml:space="preserve">The other annoying problem – mentioned in earlier sections, is the fact that this web application ends the “Create” process by redisplaying the </w:t>
       </w:r>
       <w:r>
@@ -10244,6 +10407,7 @@
           <w:color w:val="4F81BD" w:themeColor="accent1"/>
           <w:u w:val="none"/>
         </w:rPr>
+        <w:lastRenderedPageBreak/>
         <w:t>Implementing the Edit Action</w:t>
       </w:r>
     </w:p>
@@ -10583,189 +10747,192 @@
         </w:numPr>
       </w:pPr>
       <w:r>
+        <w:t xml:space="preserve">Type “developer” in the </w:t>
+      </w:r>
+      <w:r>
+        <w:rPr>
+          <w:b/>
+        </w:rPr>
+        <w:t xml:space="preserve">Search </w:t>
+      </w:r>
+      <w:r>
+        <w:t xml:space="preserve">text box. Before you finish typing “developer”, </w:t>
+      </w:r>
+      <w:r>
+        <w:rPr>
+          <w:b/>
+        </w:rPr>
+        <w:t>Windows</w:t>
+      </w:r>
+      <w:r>
+        <w:t xml:space="preserve"> will display the program name “Developer Command Prompt for VS 2019”; click the name, and </w:t>
+      </w:r>
+      <w:r>
+        <w:rPr>
+          <w:b/>
+        </w:rPr>
+        <w:t xml:space="preserve">Windows </w:t>
+      </w:r>
+      <w:r>
+        <w:t>will launch a command-prompt window titled “Visual  Studio 2019 Developer Command Prompt”.</w:t>
+      </w:r>
+    </w:p>
+    <w:p>
+      <w:r>
+        <w:t xml:space="preserve">At the command prompt type the command “sqllocaldb”.  If LocalDB is installed, </w:t>
+      </w:r>
+      <w:r>
+        <w:rPr>
+          <w:b/>
+        </w:rPr>
+        <w:t>Windows</w:t>
+      </w:r>
+      <w:r>
+        <w:t xml:space="preserve"> displays the help information for this command.  Next type “sqllocaldb i”.  This asks for the instances of LocalDB on this computer.  The list that </w:t>
+      </w:r>
+      <w:r>
+        <w:rPr>
+          <w:b/>
+        </w:rPr>
+        <w:t>Windows</w:t>
+      </w:r>
+      <w:r>
+        <w:t xml:space="preserve"> displays in response </w:t>
+      </w:r>
+      <w:r>
+        <w:t>will probably</w:t>
+      </w:r>
+      <w:r>
+        <w:t xml:space="preserve"> include “MSSQLLocalDB” and “Proje</w:t>
+      </w:r>
+      <w:r>
+        <w:t>c</w:t>
+      </w:r>
+      <w:r>
+        <w:t xml:space="preserve">tsV13”.  The instance that we want to use is “MSSQLLocalDB”.  To get more information about this instance, type “sqllocaldb </w:t>
+      </w:r>
+      <w:r>
+        <w:t>i</w:t>
+      </w:r>
+      <w:r>
+        <w:t xml:space="preserve"> MSSQLLocalDB”.</w:t>
+      </w:r>
+    </w:p>
+    <w:p>
+      <w:r>
+        <w:t>In VisualStudio</w:t>
+      </w:r>
+      <w:r>
+        <w:t xml:space="preserve"> click the </w:t>
+      </w:r>
+      <w:r>
+        <w:rPr>
+          <w:b/>
+        </w:rPr>
+        <w:t>View</w:t>
+      </w:r>
+      <w:r>
+        <w:t xml:space="preserve"> menu.  </w:t>
+      </w:r>
+      <w:r>
+        <w:rPr>
+          <w:b/>
+        </w:rPr>
+        <w:t>VisualStudio</w:t>
+      </w:r>
+      <w:r>
+        <w:t xml:space="preserve"> displays a pull-down menu, and one of the items on this menu is </w:t>
+      </w:r>
+      <w:r>
+        <w:rPr>
+          <w:b/>
+        </w:rPr>
+        <w:t>SQL Server Object Explorer</w:t>
+      </w:r>
+      <w:r>
+        <w:t xml:space="preserve">.  Click </w:t>
+      </w:r>
+      <w:r>
+        <w:rPr>
+          <w:b/>
+        </w:rPr>
+        <w:t>SQL Server Object Explorer</w:t>
+      </w:r>
+      <w:r>
+        <w:t xml:space="preserve">.  </w:t>
+      </w:r>
+      <w:r>
+        <w:rPr>
+          <w:b/>
+        </w:rPr>
+        <w:t>VisualStud</w:t>
+      </w:r>
+      <w:r>
+        <w:rPr>
+          <w:b/>
+        </w:rPr>
+        <w:t>i</w:t>
+      </w:r>
+      <w:r>
+        <w:rPr>
+          <w:b/>
+        </w:rPr>
+        <w:t>o</w:t>
+      </w:r>
+      <w:r>
+        <w:t xml:space="preserve"> a tree view titled </w:t>
+      </w:r>
+      <w:r>
+        <w:rPr>
+          <w:b/>
+        </w:rPr>
+        <w:t>SQL Server Object Explorer</w:t>
+      </w:r>
+      <w:r>
+        <w:t xml:space="preserve">.  </w:t>
+      </w:r>
+      <w:r>
+        <w:t xml:space="preserve">If the small triangle to the left of the </w:t>
+      </w:r>
+      <w:r>
+        <w:rPr>
+          <w:b/>
+        </w:rPr>
+        <w:t>SQL Server</w:t>
+      </w:r>
+      <w:r>
+        <w:t xml:space="preserve"> node is missing, you may have to add the server; if so, use “Windows Authentication”.  I found that the triangle was present, I expanded the tree by clicking the triangle, which showed me “MSSQLLocalDB”, “Proje</w:t>
+      </w:r>
+      <w:r>
+        <w:t>c</w:t>
+      </w:r>
+      <w:r>
+        <w:t xml:space="preserve">tsV13”, and “SQLExpress” (which I have already installed).  Right now we are focused on LocalDB.  I expanded the “MSSQLLocalDB” node, and </w:t>
+      </w:r>
+      <w:r>
+        <w:rPr>
+          <w:b/>
+        </w:rPr>
+        <w:t>VisualStud</w:t>
+      </w:r>
+      <w:r>
+        <w:rPr>
+          <w:b/>
+        </w:rPr>
+        <w:t>i</w:t>
+      </w:r>
+      <w:r>
+        <w:rPr>
+          <w:b/>
+        </w:rPr>
+        <w:t>o</w:t>
+      </w:r>
+      <w:r>
+        <w:t xml:space="preserve"> displayed a list of databases that I have used in an earlier </w:t>
+      </w:r>
+      <w:r>
         <w:lastRenderedPageBreak/>
-        <w:t xml:space="preserve">Type “developer” in the </w:t>
-      </w:r>
-      <w:r>
-        <w:rPr>
-          <w:b/>
-        </w:rPr>
-        <w:t xml:space="preserve">Search </w:t>
-      </w:r>
-      <w:r>
-        <w:t xml:space="preserve">text box. Before you finish typing “developer”, </w:t>
-      </w:r>
-      <w:r>
-        <w:rPr>
-          <w:b/>
-        </w:rPr>
-        <w:t>Windows</w:t>
-      </w:r>
-      <w:r>
-        <w:t xml:space="preserve"> will display the program name “Developer Command Prompt for VS 2019”; click the name, and </w:t>
-      </w:r>
-      <w:r>
-        <w:rPr>
-          <w:b/>
-        </w:rPr>
-        <w:t xml:space="preserve">Windows </w:t>
-      </w:r>
-      <w:r>
-        <w:t>will launch a command-prompt window titled “Visual  Studio 2019 Developer Command Prompt”.</w:t>
-      </w:r>
-    </w:p>
-    <w:p>
-      <w:r>
-        <w:t xml:space="preserve">At the command prompt type the command “sqllocaldb”.  If LocalDB is installed, </w:t>
-      </w:r>
-      <w:r>
-        <w:rPr>
-          <w:b/>
-        </w:rPr>
-        <w:t>Windows</w:t>
-      </w:r>
-      <w:r>
-        <w:t xml:space="preserve"> displays the help information for this command.  Next type “sqllocaldb i”.  This asks for the instances of LocalDB on this computer.  The list that </w:t>
-      </w:r>
-      <w:r>
-        <w:rPr>
-          <w:b/>
-        </w:rPr>
-        <w:t>Windows</w:t>
-      </w:r>
-      <w:r>
-        <w:t xml:space="preserve"> displays in response </w:t>
-      </w:r>
-      <w:r>
-        <w:t>will probably</w:t>
-      </w:r>
-      <w:r>
-        <w:t xml:space="preserve"> include “MSSQLLocalDB” and “Proje</w:t>
-      </w:r>
-      <w:r>
-        <w:t>c</w:t>
-      </w:r>
-      <w:r>
-        <w:t xml:space="preserve">tsV13”.  The instance that we want to use is “MSSQLLocalDB”.  To get more information about this instance, type “sqllocaldb </w:t>
-      </w:r>
-      <w:r>
-        <w:t>i</w:t>
-      </w:r>
-      <w:r>
-        <w:t xml:space="preserve"> MSSQLLocalDB”.</w:t>
-      </w:r>
-    </w:p>
-    <w:p>
-      <w:r>
-        <w:t>In VisualStudio</w:t>
-      </w:r>
-      <w:r>
-        <w:t xml:space="preserve"> click the </w:t>
-      </w:r>
-      <w:r>
-        <w:rPr>
-          <w:b/>
-        </w:rPr>
-        <w:t>View</w:t>
-      </w:r>
-      <w:r>
-        <w:t xml:space="preserve"> menu.  </w:t>
-      </w:r>
-      <w:r>
-        <w:rPr>
-          <w:b/>
-        </w:rPr>
-        <w:t>VisualStudio</w:t>
-      </w:r>
-      <w:r>
-        <w:t xml:space="preserve"> displays a pull-down menu, and one of the items on this menu is </w:t>
-      </w:r>
-      <w:r>
-        <w:rPr>
-          <w:b/>
-        </w:rPr>
-        <w:t>SQL Server Object Explorer</w:t>
-      </w:r>
-      <w:r>
-        <w:t xml:space="preserve">.  Click </w:t>
-      </w:r>
-      <w:r>
-        <w:rPr>
-          <w:b/>
-        </w:rPr>
-        <w:t>SQL Server Object Explorer</w:t>
-      </w:r>
-      <w:r>
-        <w:t xml:space="preserve">.  </w:t>
-      </w:r>
-      <w:r>
-        <w:rPr>
-          <w:b/>
-        </w:rPr>
-        <w:t>VisualStud</w:t>
-      </w:r>
-      <w:r>
-        <w:rPr>
-          <w:b/>
-        </w:rPr>
-        <w:t>i</w:t>
-      </w:r>
-      <w:r>
-        <w:rPr>
-          <w:b/>
-        </w:rPr>
-        <w:t>o</w:t>
-      </w:r>
-      <w:r>
-        <w:t xml:space="preserve"> a tree view titled </w:t>
-      </w:r>
-      <w:r>
-        <w:rPr>
-          <w:b/>
-        </w:rPr>
-        <w:t>SQL Server Object Explorer</w:t>
-      </w:r>
-      <w:r>
-        <w:t xml:space="preserve">.  </w:t>
-      </w:r>
-      <w:r>
-        <w:t xml:space="preserve">If the small triangle to the left of the </w:t>
-      </w:r>
-      <w:r>
-        <w:rPr>
-          <w:b/>
-        </w:rPr>
-        <w:t>SQL Server</w:t>
-      </w:r>
-      <w:r>
-        <w:t xml:space="preserve"> node is missing, you may have to add the server; if so, use “Windows Authentication”.  I found that the triangle was present, I expanded the tree by clicking the triangle, which showed me “MSSQLLocalDB”, “Proje</w:t>
-      </w:r>
-      <w:r>
-        <w:t>c</w:t>
-      </w:r>
-      <w:r>
-        <w:t xml:space="preserve">tsV13”, and “SQLExpress” (which I have already installed).  Right now we are focused on LocalDB.  I expanded the “MSSQLLocalDB” node, and </w:t>
-      </w:r>
-      <w:r>
-        <w:rPr>
-          <w:b/>
-        </w:rPr>
-        <w:t>VisualStud</w:t>
-      </w:r>
-      <w:r>
-        <w:rPr>
-          <w:b/>
-        </w:rPr>
-        <w:t>i</w:t>
-      </w:r>
-      <w:r>
-        <w:rPr>
-          <w:b/>
-        </w:rPr>
-        <w:t>o</w:t>
-      </w:r>
-      <w:r>
-        <w:t xml:space="preserve"> displayed a list of databases that I have used in an earlier Pluralsight course.  We will ignore these for now, and work with a new (to be created) database, “OdeToFood”.</w:t>
+        <w:t>Pluralsight course.  We will ignore these for now, and work with a new (to be created) database, “OdeToFood”.</w:t>
       </w:r>
     </w:p>
     <w:p>
@@ -11035,7 +11202,6 @@
         </w:numPr>
       </w:pPr>
       <w:r>
-        <w:lastRenderedPageBreak/>
         <w:t>OdeToFood.Web/Web.Config has also been changed.</w:t>
       </w:r>
     </w:p>
@@ -11147,6 +11313,7 @@
         </w:numPr>
       </w:pPr>
       <w:r>
+        <w:lastRenderedPageBreak/>
         <w:t xml:space="preserve">Select </w:t>
       </w:r>
       <w:r>
@@ -11337,7 +11504,6 @@
         </w:numPr>
       </w:pPr>
       <w:r>
-        <w:lastRenderedPageBreak/>
         <w:t xml:space="preserve">Apply &lt;ctrl&gt;. to “IRestaurantData” </w:t>
       </w:r>
       <w:r>
@@ -11626,128 +11792,128 @@
         <w:spacing w:after="0"/>
       </w:pPr>
       <w:r>
+        <w:t>On the other hand, if you want to return the restaurants sorted by Name, use</w:t>
+      </w:r>
+    </w:p>
+    <w:p>
+      <w:pPr>
+        <w:spacing w:after="0"/>
+        <w:ind w:left="720"/>
+      </w:pPr>
+      <w:r>
+        <w:t>return from r in db.Restaurants</w:t>
+      </w:r>
+    </w:p>
+    <w:p>
+      <w:pPr>
+        <w:spacing w:after="0"/>
+      </w:pPr>
+      <w:r>
+        <w:t xml:space="preserve">                   orderby r.Name</w:t>
+      </w:r>
+    </w:p>
+    <w:p>
+      <w:pPr>
+        <w:spacing w:after="0"/>
+      </w:pPr>
+      <w:r>
+        <w:t xml:space="preserve">                   select r;</w:t>
+      </w:r>
+    </w:p>
+    <w:p>
+      <w:pPr>
+        <w:spacing w:after="0"/>
+      </w:pPr>
+    </w:p>
+    <w:p>
+      <w:pPr>
+        <w:spacing w:after="0"/>
+      </w:pPr>
+      <w:r>
+        <w:t>With regard to the “Update” method,</w:t>
+      </w:r>
+      <w:r>
+        <w:t xml:space="preserve"> this is slightly more complicated, because there is a risk of a conflict if more than one user is trying to update the same restaurant.  The simple approach is to select the restaurant based on its Id, specify the changes, and then SaveChanges().    For example . . .</w:t>
+      </w:r>
+    </w:p>
+    <w:p>
+      <w:pPr>
+        <w:spacing w:after="0"/>
+      </w:pPr>
+      <w:r>
+        <w:t xml:space="preserve">            var r = Get(restaurant.Id);</w:t>
+      </w:r>
+    </w:p>
+    <w:p>
+      <w:pPr>
+        <w:spacing w:after="0"/>
+      </w:pPr>
+      <w:r>
+        <w:t xml:space="preserve">            if (r.Name != restaurant.Name)</w:t>
+      </w:r>
+    </w:p>
+    <w:p>
+      <w:pPr>
+        <w:spacing w:after="0"/>
+      </w:pPr>
+      <w:r>
+        <w:t xml:space="preserve">            {</w:t>
+      </w:r>
+    </w:p>
+    <w:p>
+      <w:pPr>
+        <w:spacing w:after="0"/>
+      </w:pPr>
+      <w:r>
+        <w:t xml:space="preserve">                r.Name = restaurant.Name;</w:t>
+      </w:r>
+    </w:p>
+    <w:p>
+      <w:pPr>
+        <w:spacing w:after="0"/>
+      </w:pPr>
+      <w:r>
+        <w:t xml:space="preserve">            }</w:t>
+      </w:r>
+    </w:p>
+    <w:p>
+      <w:pPr>
+        <w:spacing w:after="0"/>
+      </w:pPr>
+      <w:r>
+        <w:t xml:space="preserve">            if (r.Cuisine != restaurant.Cuisine)</w:t>
+      </w:r>
+    </w:p>
+    <w:p>
+      <w:pPr>
+        <w:spacing w:after="0"/>
+      </w:pPr>
+      <w:r>
+        <w:t xml:space="preserve">            {</w:t>
+      </w:r>
+    </w:p>
+    <w:p>
+      <w:pPr>
+        <w:spacing w:after="0"/>
+      </w:pPr>
+      <w:r>
+        <w:t xml:space="preserve">                r.Cuisine = restaurant.Cuisine;</w:t>
+      </w:r>
+    </w:p>
+    <w:p>
+      <w:pPr>
+        <w:spacing w:after="0"/>
+      </w:pPr>
+      <w:r>
+        <w:t xml:space="preserve">            }</w:t>
+      </w:r>
+    </w:p>
+    <w:p>
+      <w:pPr>
+        <w:spacing w:after="0"/>
+      </w:pPr>
+      <w:r>
         <w:lastRenderedPageBreak/>
-        <w:t>On the other hand, if you want to return the restaurants sorted by Name, use</w:t>
-      </w:r>
-    </w:p>
-    <w:p>
-      <w:pPr>
-        <w:spacing w:after="0"/>
-        <w:ind w:left="720"/>
-      </w:pPr>
-      <w:r>
-        <w:t>return from r in db.Restaurants</w:t>
-      </w:r>
-    </w:p>
-    <w:p>
-      <w:pPr>
-        <w:spacing w:after="0"/>
-      </w:pPr>
-      <w:r>
-        <w:t xml:space="preserve">                   orderby r.Name</w:t>
-      </w:r>
-    </w:p>
-    <w:p>
-      <w:pPr>
-        <w:spacing w:after="0"/>
-      </w:pPr>
-      <w:r>
-        <w:t xml:space="preserve">                   select r;</w:t>
-      </w:r>
-    </w:p>
-    <w:p>
-      <w:pPr>
-        <w:spacing w:after="0"/>
-      </w:pPr>
-    </w:p>
-    <w:p>
-      <w:pPr>
-        <w:spacing w:after="0"/>
-      </w:pPr>
-      <w:r>
-        <w:t>With regard to the “Update” method,</w:t>
-      </w:r>
-      <w:r>
-        <w:t xml:space="preserve"> this is slightly more complicated, because there is a risk of a conflict if more than one user is trying to update the same restaurant.  The simple approach is to select the restaurant based on its Id, specify the changes, and then SaveChanges().    For example . . .</w:t>
-      </w:r>
-    </w:p>
-    <w:p>
-      <w:pPr>
-        <w:spacing w:after="0"/>
-      </w:pPr>
-      <w:r>
-        <w:t xml:space="preserve">            var r = Get(restaurant.Id);</w:t>
-      </w:r>
-    </w:p>
-    <w:p>
-      <w:pPr>
-        <w:spacing w:after="0"/>
-      </w:pPr>
-      <w:r>
-        <w:t xml:space="preserve">            if (r.Name != restaurant.Name)</w:t>
-      </w:r>
-    </w:p>
-    <w:p>
-      <w:pPr>
-        <w:spacing w:after="0"/>
-      </w:pPr>
-      <w:r>
-        <w:t xml:space="preserve">            {</w:t>
-      </w:r>
-    </w:p>
-    <w:p>
-      <w:pPr>
-        <w:spacing w:after="0"/>
-      </w:pPr>
-      <w:r>
-        <w:t xml:space="preserve">                r.Name = restaurant.Name;</w:t>
-      </w:r>
-    </w:p>
-    <w:p>
-      <w:pPr>
-        <w:spacing w:after="0"/>
-      </w:pPr>
-      <w:r>
-        <w:t xml:space="preserve">            }</w:t>
-      </w:r>
-    </w:p>
-    <w:p>
-      <w:pPr>
-        <w:spacing w:after="0"/>
-      </w:pPr>
-      <w:r>
-        <w:t xml:space="preserve">            if (r.Cuisine != restaurant.Cuisine)</w:t>
-      </w:r>
-    </w:p>
-    <w:p>
-      <w:pPr>
-        <w:spacing w:after="0"/>
-      </w:pPr>
-      <w:r>
-        <w:t xml:space="preserve">            {</w:t>
-      </w:r>
-    </w:p>
-    <w:p>
-      <w:pPr>
-        <w:spacing w:after="0"/>
-      </w:pPr>
-      <w:r>
-        <w:t xml:space="preserve">                r.Cuisine = restaurant.Cuisine;</w:t>
-      </w:r>
-    </w:p>
-    <w:p>
-      <w:pPr>
-        <w:spacing w:after="0"/>
-      </w:pPr>
-      <w:r>
-        <w:t xml:space="preserve">            }</w:t>
-      </w:r>
-    </w:p>
-    <w:p>
-      <w:pPr>
-        <w:spacing w:after="0"/>
-      </w:pPr>
-      <w:r>
         <w:t xml:space="preserve">            db.SaveChanges();</w:t>
       </w:r>
     </w:p>
@@ -11866,7 +12032,6 @@
         <w:spacing w:after="0"/>
       </w:pPr>
       <w:r>
-        <w:lastRenderedPageBreak/>
         <w:t>In OdeToFood.Web/Web.Config we added a Connection String.  Refer to the &lt;connectionStrings&gt; section in Web.Config in the Visual Studio solution, specifically the connection string whose name = OdeToFoodDbContext.</w:t>
       </w:r>
     </w:p>
@@ -11973,6 +12138,7 @@
       <w:bookmarkStart w:id="28" w:name="_Implementing_a_Delete"/>
       <w:bookmarkEnd w:id="28"/>
       <w:r>
+        <w:lastRenderedPageBreak/>
         <w:t>Implementing a Delete Feature</w:t>
       </w:r>
     </w:p>
@@ -12230,7 +12396,6 @@
         <w:spacing w:after="0"/>
       </w:pPr>
       <w:r>
-        <w:lastRenderedPageBreak/>
         <w:t xml:space="preserve">The restaurant’s cuisine has not automatically been provided.  The Pluralsight instructor explained </w:t>
       </w:r>
       <w:r>
@@ -12372,6 +12537,7 @@
         </w:numPr>
       </w:pPr>
       <w:r>
+        <w:lastRenderedPageBreak/>
         <w:t xml:space="preserve">The statement “db.Delete(id);” in the preceding step refers to a method that does not yet exist.  </w:t>
       </w:r>
       <w:r>
@@ -12613,7 +12779,6 @@
           <w:color w:val="4F81BD" w:themeColor="accent1"/>
           <w:u w:val="none"/>
         </w:rPr>
-        <w:lastRenderedPageBreak/>
         <w:t>Understanding Razor Syntax</w:t>
       </w:r>
     </w:p>
@@ -12757,6 +12922,7 @@
         <w:spacing w:after="0"/>
       </w:pPr>
       <w:r>
+        <w:lastRenderedPageBreak/>
         <w:t>The 2</w:t>
       </w:r>
       <w:r>
@@ -13057,170 +13223,170 @@
           <w:color w:val="4F81BD" w:themeColor="accent1"/>
           <w:u w:val="none"/>
         </w:rPr>
+        <w:t>Specifying</w:t>
+      </w:r>
+      <w:r>
+        <w:rPr>
+          <w:rStyle w:val="Hyperlink"/>
+          <w:color w:val="4F81BD" w:themeColor="accent1"/>
+          <w:u w:val="none"/>
+        </w:rPr>
+        <w:t xml:space="preserve"> Layout Views</w:t>
+      </w:r>
+    </w:p>
+    <w:p>
+      <w:r>
+        <w:t xml:space="preserve">(This section of the document summarizes the Pluralsight sections </w:t>
+      </w:r>
+      <w:r>
+        <w:rPr>
+          <w:b/>
+        </w:rPr>
+        <w:t>Managing Page Structure with Layout Views</w:t>
+      </w:r>
+      <w:r>
+        <w:t xml:space="preserve"> and </w:t>
+      </w:r>
+      <w:r>
+        <w:rPr>
+          <w:b/>
+        </w:rPr>
+        <w:t>Settings Layout Defaults with _ViewStart</w:t>
+      </w:r>
+      <w:r>
+        <w:t>.)</w:t>
+      </w:r>
+    </w:p>
+    <w:p>
+      <w:pPr>
+        <w:spacing w:after="0"/>
+      </w:pPr>
+      <w:r>
+        <w:t xml:space="preserve">Most of the </w:t>
+      </w:r>
+      <w:r>
+        <w:rPr>
+          <w:b/>
+        </w:rPr>
+        <w:t>view</w:t>
+      </w:r>
+      <w:r>
+        <w:t xml:space="preserve">s are specifically requested by some </w:t>
+      </w:r>
+      <w:r>
+        <w:rPr>
+          <w:b/>
+        </w:rPr>
+        <w:t>controller</w:t>
+      </w:r>
+      <w:r>
+        <w:t xml:space="preserve">; the Pluralsight instructor refers to these as “content” </w:t>
+      </w:r>
+      <w:r>
+        <w:rPr>
+          <w:b/>
+        </w:rPr>
+        <w:t>view</w:t>
+      </w:r>
+      <w:r>
+        <w:t xml:space="preserve">s.  </w:t>
+      </w:r>
+      <w:r>
+        <w:t>The</w:t>
+      </w:r>
+      <w:r>
+        <w:t>se</w:t>
+      </w:r>
+      <w:r>
+        <w:t xml:space="preserve"> </w:t>
+      </w:r>
+      <w:r>
+        <w:t xml:space="preserve">content </w:t>
+      </w:r>
+      <w:r>
+        <w:t>views appear to be imbedded in some larger view, a view that provides the horizontal list of navigation hyperlinks at the top of the pa</w:t>
+      </w:r>
+      <w:r>
+        <w:t xml:space="preserve">ge and the footer.   To attain this behavior there needs to be a setting that specifies the “Layout” property for each </w:t>
+      </w:r>
+      <w:r>
+        <w:t>content view</w:t>
+      </w:r>
+      <w:r>
+        <w:t xml:space="preserve">.  The </w:t>
+      </w:r>
+      <w:r>
+        <w:t>Layout property is automatically set globally (</w:t>
+      </w:r>
+      <w:r>
+        <w:t>explain</w:t>
+      </w:r>
+      <w:r>
+        <w:t>ed</w:t>
+      </w:r>
+      <w:r>
+        <w:t xml:space="preserve"> later</w:t>
+      </w:r>
+      <w:r>
+        <w:t xml:space="preserve"> in this section)</w:t>
+      </w:r>
+      <w:r>
+        <w:t>; but</w:t>
+      </w:r>
+      <w:r>
+        <w:t xml:space="preserve"> one</w:t>
+      </w:r>
+      <w:r>
+        <w:t xml:space="preserve"> can set this </w:t>
+      </w:r>
+      <w:r>
+        <w:t xml:space="preserve">property manually in the content </w:t>
+      </w:r>
+      <w:r>
+        <w:rPr>
+          <w:b/>
+        </w:rPr>
+        <w:t>view</w:t>
+      </w:r>
+      <w:r>
+        <w:t xml:space="preserve"> </w:t>
+      </w:r>
+      <w:r>
+        <w:t>to override the global setting.  A good place to do this would be immediately after the</w:t>
+      </w:r>
+    </w:p>
+    <w:p>
+      <w:pPr>
+        <w:spacing w:after="0"/>
+        <w:ind w:left="720"/>
+      </w:pPr>
+      <w:r>
+        <w:t>ViewBag.Title = . . .</w:t>
+      </w:r>
+    </w:p>
+    <w:p>
+      <w:pPr>
+        <w:spacing w:after="0"/>
+      </w:pPr>
+      <w:r>
+        <w:t>statement.  For example, one could use the statement</w:t>
+      </w:r>
+    </w:p>
+    <w:p>
+      <w:pPr>
+        <w:spacing w:after="0"/>
+        <w:ind w:left="720"/>
+      </w:pPr>
+      <w:r>
+        <w:t>Layout  = “_TestLayout.cshtml”;</w:t>
+      </w:r>
+    </w:p>
+    <w:p>
+      <w:pPr>
+        <w:spacing w:after="0"/>
+      </w:pPr>
+      <w:r>
         <w:lastRenderedPageBreak/>
-        <w:t>Specifying</w:t>
-      </w:r>
-      <w:r>
-        <w:rPr>
-          <w:rStyle w:val="Hyperlink"/>
-          <w:color w:val="4F81BD" w:themeColor="accent1"/>
-          <w:u w:val="none"/>
-        </w:rPr>
-        <w:t xml:space="preserve"> Layout Views</w:t>
-      </w:r>
-    </w:p>
-    <w:p>
-      <w:r>
-        <w:t xml:space="preserve">(This section of the document summarizes the Pluralsight sections </w:t>
-      </w:r>
-      <w:r>
-        <w:rPr>
-          <w:b/>
-        </w:rPr>
-        <w:t>Managing Page Structure with Layout Views</w:t>
-      </w:r>
-      <w:r>
-        <w:t xml:space="preserve"> and </w:t>
-      </w:r>
-      <w:r>
-        <w:rPr>
-          <w:b/>
-        </w:rPr>
-        <w:t>Settings Layout Defaults with _ViewStart</w:t>
-      </w:r>
-      <w:r>
-        <w:t>.)</w:t>
-      </w:r>
-    </w:p>
-    <w:p>
-      <w:pPr>
-        <w:spacing w:after="0"/>
-      </w:pPr>
-      <w:r>
-        <w:t xml:space="preserve">Most of the </w:t>
-      </w:r>
-      <w:r>
-        <w:rPr>
-          <w:b/>
-        </w:rPr>
-        <w:t>view</w:t>
-      </w:r>
-      <w:r>
-        <w:t xml:space="preserve">s are specifically requested by some </w:t>
-      </w:r>
-      <w:r>
-        <w:rPr>
-          <w:b/>
-        </w:rPr>
-        <w:t>controller</w:t>
-      </w:r>
-      <w:r>
-        <w:t xml:space="preserve">; the Pluralsight instructor refers to these as “content” </w:t>
-      </w:r>
-      <w:r>
-        <w:rPr>
-          <w:b/>
-        </w:rPr>
-        <w:t>view</w:t>
-      </w:r>
-      <w:r>
-        <w:t xml:space="preserve">s.  </w:t>
-      </w:r>
-      <w:r>
-        <w:t>The</w:t>
-      </w:r>
-      <w:r>
-        <w:t>se</w:t>
-      </w:r>
-      <w:r>
-        <w:t xml:space="preserve"> </w:t>
-      </w:r>
-      <w:r>
-        <w:t xml:space="preserve">content </w:t>
-      </w:r>
-      <w:r>
-        <w:t>views appear to be imbedded in some larger view, a view that provides the horizontal list of navigation hyperlinks at the top of the pa</w:t>
-      </w:r>
-      <w:r>
-        <w:t xml:space="preserve">ge and the footer.   To attain this behavior there needs to be a setting that specifies the “Layout” property for each </w:t>
-      </w:r>
-      <w:r>
-        <w:t>content view</w:t>
-      </w:r>
-      <w:r>
-        <w:t xml:space="preserve">.  The </w:t>
-      </w:r>
-      <w:r>
-        <w:t>Layout property is automatically set globally (</w:t>
-      </w:r>
-      <w:r>
-        <w:t>explain</w:t>
-      </w:r>
-      <w:r>
-        <w:t>ed</w:t>
-      </w:r>
-      <w:r>
-        <w:t xml:space="preserve"> later</w:t>
-      </w:r>
-      <w:r>
-        <w:t xml:space="preserve"> in this section)</w:t>
-      </w:r>
-      <w:r>
-        <w:t>; but</w:t>
-      </w:r>
-      <w:r>
-        <w:t xml:space="preserve"> one</w:t>
-      </w:r>
-      <w:r>
-        <w:t xml:space="preserve"> can set this </w:t>
-      </w:r>
-      <w:r>
-        <w:t xml:space="preserve">property manually in the content </w:t>
-      </w:r>
-      <w:r>
-        <w:rPr>
-          <w:b/>
-        </w:rPr>
-        <w:t>view</w:t>
-      </w:r>
-      <w:r>
-        <w:t xml:space="preserve"> </w:t>
-      </w:r>
-      <w:r>
-        <w:t>to override the global setting.  A good place to do this would be immediately after the</w:t>
-      </w:r>
-    </w:p>
-    <w:p>
-      <w:pPr>
-        <w:spacing w:after="0"/>
-        <w:ind w:left="720"/>
-      </w:pPr>
-      <w:r>
-        <w:t>ViewBag.Title = . . .</w:t>
-      </w:r>
-    </w:p>
-    <w:p>
-      <w:pPr>
-        <w:spacing w:after="0"/>
-      </w:pPr>
-      <w:r>
-        <w:t>statement.  For example, one could use the statement</w:t>
-      </w:r>
-    </w:p>
-    <w:p>
-      <w:pPr>
-        <w:spacing w:after="0"/>
-        <w:ind w:left="720"/>
-      </w:pPr>
-      <w:r>
-        <w:t>Layout  = “_TestLayout.cshtml”;</w:t>
-      </w:r>
-    </w:p>
-    <w:p>
-      <w:pPr>
-        <w:spacing w:after="0"/>
-      </w:pPr>
-      <w:r>
         <w:t xml:space="preserve">but only </w:t>
       </w:r>
       <w:r>
@@ -13477,11 +13643,7 @@
         <w:t xml:space="preserve"> means that its properties can change at run time.  This makes it possible to use </w:t>
       </w:r>
       <w:r>
-        <w:t xml:space="preserve">ViewBag as a dictionary with a collection of code/value pairs.  To begin with ViewBag serves as a communication link </w:t>
-      </w:r>
-      <w:r>
-        <w:lastRenderedPageBreak/>
-        <w:t xml:space="preserve">providing information (the specific title) from an ordinary </w:t>
+        <w:t xml:space="preserve">ViewBag as a dictionary with a collection of code/value pairs.  To begin with ViewBag serves as a communication link providing information (the specific title) from an ordinary </w:t>
       </w:r>
       <w:r>
         <w:rPr>
@@ -13570,6 +13732,7 @@
       <w:bookmarkStart w:id="32" w:name="_Adding_Flexibility_with"/>
       <w:bookmarkEnd w:id="32"/>
       <w:r>
+        <w:lastRenderedPageBreak/>
         <w:t>Adding Flexibility with Layout Sections</w:t>
       </w:r>
     </w:p>
@@ -13966,139 +14129,139 @@
       <w:bookmarkStart w:id="33" w:name="_Reusing_HTML_with"/>
       <w:bookmarkEnd w:id="33"/>
       <w:r>
+        <w:t>Reusing HTML with Partial Views</w:t>
+      </w:r>
+    </w:p>
+    <w:p>
+      <w:pPr>
+        <w:spacing w:after="0"/>
+      </w:pPr>
+      <w:r>
+        <w:t xml:space="preserve">Layout </w:t>
+      </w:r>
+      <w:r>
+        <w:rPr>
+          <w:b/>
+        </w:rPr>
+        <w:t>view</w:t>
+      </w:r>
+      <w:r>
+        <w:t xml:space="preserve">s promote code sharing.  </w:t>
+      </w:r>
+      <w:r>
+        <w:t>T</w:t>
+      </w:r>
+      <w:r>
+        <w:t xml:space="preserve">he content </w:t>
+      </w:r>
+      <w:r>
+        <w:rPr>
+          <w:b/>
+        </w:rPr>
+        <w:t>view</w:t>
+      </w:r>
+      <w:r>
+        <w:t xml:space="preserve">s in Ode To Food that invoke (by default) _Layout.cshtml are exploiting the directives in &lt;head&gt; . . . &lt;/head&gt;, </w:t>
+      </w:r>
+      <w:r>
+        <w:t xml:space="preserve">the C#/HTML in </w:t>
+      </w:r>
+      <w:r>
+        <w:t>the header, and the C#/HTML</w:t>
+      </w:r>
+      <w:r>
+        <w:t xml:space="preserve"> in the footer</w:t>
+      </w:r>
+      <w:r>
+        <w:t xml:space="preserve">.  </w:t>
+      </w:r>
+      <w:r>
+        <w:t>MVC affords yet another way to attain code sharing.  Pluralsight illustrates this by example.</w:t>
+      </w:r>
+    </w:p>
+    <w:p>
+      <w:pPr>
+        <w:spacing w:after="0"/>
+      </w:pPr>
+    </w:p>
+    <w:p>
+      <w:pPr>
+        <w:spacing w:after="0"/>
+      </w:pPr>
+      <w:r>
+        <w:t>Refer to the &lt;table&gt; in OdeToFood.Web/Views</w:t>
+      </w:r>
+      <w:r>
+        <w:rPr>
+          <w:rStyle w:val="Hyperlink"/>
+          <w:color w:val="auto"/>
+          <w:u w:val="none"/>
+        </w:rPr>
+        <w:t>/</w:t>
+      </w:r>
+      <w:r>
+        <w:rPr>
+          <w:rStyle w:val="Hyperlink"/>
+          <w:color w:val="auto"/>
+          <w:u w:val="none"/>
+        </w:rPr>
+        <w:t>Restaurants</w:t>
+      </w:r>
+      <w:r>
+        <w:t xml:space="preserve"> /Index.cshtml.  This portion of the code displays the list of restaurants; it also allows the user to edit, display (drill down), and delete any restaurant in the list.  Suppose we want to reuse this code in other places in the web application.  We do this by employing a </w:t>
+      </w:r>
+      <w:r>
+        <w:rPr>
+          <w:b/>
+        </w:rPr>
+        <w:t>partial view</w:t>
+      </w:r>
+      <w:r>
+        <w:t xml:space="preserve"> named “_RestaurantSummary”</w:t>
+      </w:r>
+      <w:r>
+        <w:t>.</w:t>
+      </w:r>
+      <w:r>
+        <w:t xml:space="preserve">  Replace the code in &lt;table&gt; . . . &lt;/table&gt; with</w:t>
+      </w:r>
+    </w:p>
+    <w:p>
+      <w:pPr>
+        <w:spacing w:after="0"/>
+      </w:pPr>
+      <w:r>
+        <w:tab/>
+      </w:r>
+      <w:r>
+        <w:t>@foreach (var item in Model)</w:t>
+      </w:r>
+    </w:p>
+    <w:p>
+      <w:pPr>
+        <w:spacing w:after="0"/>
+        <w:ind w:left="720"/>
+      </w:pPr>
+      <w:r>
+        <w:t>{</w:t>
+      </w:r>
+    </w:p>
+    <w:p>
+      <w:pPr>
+        <w:spacing w:after="0"/>
+        <w:ind w:left="1440"/>
+      </w:pPr>
+      <w:r>
+        <w:t>@Html.Partial ( “_RestaurantSummary”, item )</w:t>
+      </w:r>
+    </w:p>
+    <w:p>
+      <w:pPr>
+        <w:spacing w:after="0"/>
+        <w:ind w:left="720"/>
+      </w:pPr>
+      <w:r>
         <w:lastRenderedPageBreak/>
-        <w:t>Reusing HTML with Partial Views</w:t>
-      </w:r>
-    </w:p>
-    <w:p>
-      <w:pPr>
-        <w:spacing w:after="0"/>
-      </w:pPr>
-      <w:r>
-        <w:t xml:space="preserve">Layout </w:t>
-      </w:r>
-      <w:r>
-        <w:rPr>
-          <w:b/>
-        </w:rPr>
-        <w:t>view</w:t>
-      </w:r>
-      <w:r>
-        <w:t xml:space="preserve">s promote code sharing.  </w:t>
-      </w:r>
-      <w:r>
-        <w:t>T</w:t>
-      </w:r>
-      <w:r>
-        <w:t xml:space="preserve">he content </w:t>
-      </w:r>
-      <w:r>
-        <w:rPr>
-          <w:b/>
-        </w:rPr>
-        <w:t>view</w:t>
-      </w:r>
-      <w:r>
-        <w:t xml:space="preserve">s in Ode To Food that invoke (by default) _Layout.cshtml are exploiting the directives in &lt;head&gt; . . . &lt;/head&gt;, </w:t>
-      </w:r>
-      <w:r>
-        <w:t xml:space="preserve">the C#/HTML in </w:t>
-      </w:r>
-      <w:r>
-        <w:t>the header, and the C#/HTML</w:t>
-      </w:r>
-      <w:r>
-        <w:t xml:space="preserve"> in the footer</w:t>
-      </w:r>
-      <w:r>
-        <w:t xml:space="preserve">.  </w:t>
-      </w:r>
-      <w:r>
-        <w:t>MVC affords yet another way to attain code sharing.  Pluralsight illustrates this by example.</w:t>
-      </w:r>
-    </w:p>
-    <w:p>
-      <w:pPr>
-        <w:spacing w:after="0"/>
-      </w:pPr>
-    </w:p>
-    <w:p>
-      <w:pPr>
-        <w:spacing w:after="0"/>
-      </w:pPr>
-      <w:r>
-        <w:t>Refer to the &lt;table&gt; in OdeToFood.Web/Views</w:t>
-      </w:r>
-      <w:r>
-        <w:rPr>
-          <w:rStyle w:val="Hyperlink"/>
-          <w:color w:val="auto"/>
-          <w:u w:val="none"/>
-        </w:rPr>
-        <w:t>/</w:t>
-      </w:r>
-      <w:r>
-        <w:rPr>
-          <w:rStyle w:val="Hyperlink"/>
-          <w:color w:val="auto"/>
-          <w:u w:val="none"/>
-        </w:rPr>
-        <w:t>Restaurants</w:t>
-      </w:r>
-      <w:r>
-        <w:t xml:space="preserve"> /Index.cshtml.  This portion of the code displays the list of restaurants; it also allows the user to edit, display (drill down), and delete any restaurant in the list.  Suppose we want to reuse this code in other places in the web application.  We do this by employing a </w:t>
-      </w:r>
-      <w:r>
-        <w:rPr>
-          <w:b/>
-        </w:rPr>
-        <w:t>partial view</w:t>
-      </w:r>
-      <w:r>
-        <w:t xml:space="preserve"> named “_RestaurantSummary”</w:t>
-      </w:r>
-      <w:r>
-        <w:t>.</w:t>
-      </w:r>
-      <w:r>
-        <w:t xml:space="preserve">  Replace the code in &lt;table&gt; . . . &lt;/table&gt; with</w:t>
-      </w:r>
-    </w:p>
-    <w:p>
-      <w:pPr>
-        <w:spacing w:after="0"/>
-      </w:pPr>
-      <w:r>
-        <w:tab/>
-      </w:r>
-      <w:r>
-        <w:t>@foreach (var item in Model)</w:t>
-      </w:r>
-    </w:p>
-    <w:p>
-      <w:pPr>
-        <w:spacing w:after="0"/>
-        <w:ind w:left="720"/>
-      </w:pPr>
-      <w:r>
-        <w:t>{</w:t>
-      </w:r>
-    </w:p>
-    <w:p>
-      <w:pPr>
-        <w:spacing w:after="0"/>
-        <w:ind w:left="1440"/>
-      </w:pPr>
-      <w:r>
-        <w:t>@Html.Partial ( “_RestaurantSummary”, item )</w:t>
-      </w:r>
-    </w:p>
-    <w:p>
-      <w:pPr>
-        <w:spacing w:after="0"/>
-        <w:ind w:left="720"/>
-      </w:pPr>
-      <w:r>
         <w:t>}</w:t>
       </w:r>
     </w:p>
@@ -14451,7 +14614,6 @@
         <w:ind w:left="0"/>
       </w:pPr>
       <w:r>
-        <w:lastRenderedPageBreak/>
         <w:t>Next add (to _RestaurantSummary.cshtml)</w:t>
       </w:r>
     </w:p>
@@ -14591,6 +14753,7 @@
       <w:bookmarkStart w:id="34" w:name="_Passing_Data_across"/>
       <w:bookmarkEnd w:id="34"/>
       <w:r>
+        <w:lastRenderedPageBreak/>
         <w:t>Passing Data across Requests with TempData</w:t>
       </w:r>
     </w:p>
@@ -14851,56 +15014,56 @@
           <w:b/>
           <w:i/>
         </w:rPr>
+        <w:t>The following 2 sections, Managing Client Libraries and Bundling Client Assets are probably introduced here to introduce some of the ingredients of an MVC project.  I suspect that this background will be pertinent to web-application deployment, which follows shortly.</w:t>
+      </w:r>
+    </w:p>
+    <w:p>
+      <w:pPr>
+        <w:pStyle w:val="Heading2"/>
+      </w:pPr>
+      <w:r>
+        <w:t>Managing Client Libraries</w:t>
+      </w:r>
+    </w:p>
+    <w:p>
+      <w:r>
+        <w:t>The term “Client Side Libraries” refers to the files in OdeToFood.Web/Scripts.</w:t>
+      </w:r>
+    </w:p>
+    <w:p>
+      <w:r>
+        <w:t>Many of these are</w:t>
+      </w:r>
+      <w:r>
+        <w:t xml:space="preserve"> Java-script files in</w:t>
+      </w:r>
+      <w:r>
+        <w:t xml:space="preserve"> JQuery </w:t>
+      </w:r>
+      <w:r>
+        <w:t>format</w:t>
+      </w:r>
+      <w:r>
+        <w:t>.  When the script’s file name contains “.min”, that means that the script is minified, i.e. crunched down to make it very small – primarily to maximize down-loading speed; the minifier removes unnecessary white space, and it renames variables to reduce the n</w:t>
+      </w:r>
+      <w:r>
+        <w:t>umber of characters in the name</w:t>
+      </w:r>
+      <w:r>
+        <w:t xml:space="preserve">s </w:t>
+      </w:r>
+      <w:r>
+        <w:t>of the variables.</w:t>
+      </w:r>
+    </w:p>
+    <w:p>
+      <w:r>
+        <w:t>Some of the jquery script’s filenames contain “.validate”, and these scripts participate in client-side validation.</w:t>
+      </w:r>
+    </w:p>
+    <w:p>
+      <w:r>
         <w:lastRenderedPageBreak/>
-        <w:t>The following 2 sections, Managing Client Libraries and Bundling Client Assets are probably introduced here to introduce some of the ingredients of an MVC project.  I suspect that this background will be pertinent to web-application deployment, which follows shortly.</w:t>
-      </w:r>
-    </w:p>
-    <w:p>
-      <w:pPr>
-        <w:pStyle w:val="Heading2"/>
-      </w:pPr>
-      <w:r>
-        <w:t>Managing Client Libraries</w:t>
-      </w:r>
-    </w:p>
-    <w:p>
-      <w:r>
-        <w:t>The term “Client Side Libraries” refers to the files in OdeToFood.Web/Scripts.</w:t>
-      </w:r>
-    </w:p>
-    <w:p>
-      <w:r>
-        <w:t>Many of these are</w:t>
-      </w:r>
-      <w:r>
-        <w:t xml:space="preserve"> Java-script files in</w:t>
-      </w:r>
-      <w:r>
-        <w:t xml:space="preserve"> JQuery </w:t>
-      </w:r>
-      <w:r>
-        <w:t>format</w:t>
-      </w:r>
-      <w:r>
-        <w:t>.  When the script’s file name contains “.min”, that means that the script is minified, i.e. crunched down to make it very small – primarily to maximize down-loading speed; the minifier removes unnecessary white space, and it renames variables to reduce the n</w:t>
-      </w:r>
-      <w:r>
-        <w:t>umber of characters in the name</w:t>
-      </w:r>
-      <w:r>
-        <w:t xml:space="preserve">s </w:t>
-      </w:r>
-      <w:r>
-        <w:t>of the variables.</w:t>
-      </w:r>
-    </w:p>
-    <w:p>
-      <w:r>
-        <w:t>Some of the jquery script’s filenames contain “.validate”, and these scripts participate in client-side validation.</w:t>
-      </w:r>
-    </w:p>
-    <w:p>
-      <w:r>
         <w:t>The script bootstrap.js contains some interactive components such as a rotating picture.</w:t>
       </w:r>
       <w:r>
@@ -15161,7 +15324,6 @@
     </w:p>
     <w:p>
       <w:r>
-        <w:lastRenderedPageBreak/>
         <w:t>Bundling – as the name suggests – involves combining several client-asset elements into a single bundle.  It does this, because it can speed up the process of downloading these assets to the client’s computer.  (This becomes less important if the client’s browser supports HTTP/2; if the browser is still at HTTP/1 or HTTP/1.1, bundling will be worthwhile.)</w:t>
       </w:r>
     </w:p>
@@ -15273,6 +15435,7 @@
           <w:color w:val="auto"/>
           <w:u w:val="none"/>
         </w:rPr>
+        <w:lastRenderedPageBreak/>
         <w:t xml:space="preserve">It can be somewhat mysterious if you search the solution explorer for </w:t>
       </w:r>
       <w:r>
@@ -15463,7 +15626,6 @@
         <w:spacing w:after="0"/>
       </w:pPr>
       <w:r>
-        <w:lastRenderedPageBreak/>
         <w:t>To understand what is happening, . . .</w:t>
       </w:r>
     </w:p>
@@ -15611,6 +15773,7 @@
         <w:spacing w:after="0"/>
       </w:pPr>
       <w:r>
+        <w:lastRenderedPageBreak/>
         <w:t xml:space="preserve">Where did VisualStudio get this metadata?  </w:t>
       </w:r>
       <w:r>
@@ -16090,145 +16253,145 @@
           <w:color w:val="auto"/>
           <w:u w:val="none"/>
         </w:rPr>
+        <w:t xml:space="preserve">It is significant that the </w:t>
+      </w:r>
+      <w:r>
+        <w:rPr>
+          <w:rStyle w:val="Hyperlink"/>
+          <w:b/>
+          <w:color w:val="auto"/>
+          <w:u w:val="none"/>
+        </w:rPr>
+        <w:t>Reference script libraries</w:t>
+      </w:r>
+      <w:r>
+        <w:rPr>
+          <w:rStyle w:val="Hyperlink"/>
+          <w:color w:val="auto"/>
+          <w:u w:val="none"/>
+        </w:rPr>
+        <w:t xml:space="preserve"> check box was not checked.  If it had been done, VisualStudio would have inserted additional scripts into the razor view; it does this by adding 3 lines of code at the end of the .cshtml</w:t>
+      </w:r>
+      <w:r>
+        <w:rPr>
+          <w:rStyle w:val="Hyperlink"/>
+          <w:b/>
+          <w:color w:val="auto"/>
+          <w:u w:val="none"/>
+        </w:rPr>
+        <w:t xml:space="preserve"> </w:t>
+      </w:r>
+      <w:r>
+        <w:rPr>
+          <w:rStyle w:val="Hyperlink"/>
+          <w:color w:val="auto"/>
+          <w:u w:val="none"/>
+        </w:rPr>
+        <w:t>file:</w:t>
+      </w:r>
+    </w:p>
+    <w:p>
+      <w:pPr>
+        <w:spacing w:after="0"/>
+        <w:ind w:left="720"/>
+      </w:pPr>
+      <w:r>
+        <w:t>@section Scripts {</w:t>
+      </w:r>
+    </w:p>
+    <w:p>
+      <w:pPr>
+        <w:spacing w:after="0"/>
+        <w:ind w:left="720"/>
+      </w:pPr>
+      <w:r>
+        <w:t xml:space="preserve">    @Scripts.Render("~/bundles/jqueryval")</w:t>
+      </w:r>
+    </w:p>
+    <w:p>
+      <w:pPr>
+        <w:spacing w:after="0"/>
+        <w:ind w:left="720"/>
+      </w:pPr>
+      <w:r>
+        <w:t>}</w:t>
+      </w:r>
+    </w:p>
+    <w:p>
+      <w:pPr>
+        <w:spacing w:after="0"/>
+      </w:pPr>
+    </w:p>
+    <w:p>
+      <w:pPr>
+        <w:spacing w:after="0"/>
+      </w:pPr>
+      <w:r>
+        <w:t>The 1</w:t>
+      </w:r>
+      <w:r>
+        <w:rPr>
+          <w:vertAlign w:val="superscript"/>
+        </w:rPr>
+        <w:t>st</w:t>
+      </w:r>
+      <w:r>
+        <w:t xml:space="preserve"> additional line of code, </w:t>
+      </w:r>
+      <w:r>
+        <w:t>“@section Scripts”</w:t>
+      </w:r>
+      <w:r>
+        <w:t>.</w:t>
+      </w:r>
+      <w:r>
+        <w:t xml:space="preserve"> defines the “Scripts” section.  Notice – at the end of OdeToFood.Web/Views/Shared/</w:t>
+      </w:r>
+      <w:r>
+        <w:t>_Layout.cshtml – the statement ‘</w:t>
+      </w:r>
+      <w:r>
+        <w:t>@RenderSect</w:t>
+      </w:r>
+      <w:r>
+        <w:t>ion(“scripts”, required: false)’</w:t>
+      </w:r>
+      <w:r>
+        <w:t xml:space="preserve">, which says that if the content </w:t>
+      </w:r>
+      <w:r>
+        <w:t>view (</w:t>
+      </w:r>
+      <w:r>
+        <w:t>.cshtml file</w:t>
+      </w:r>
+      <w:r>
+        <w:t>)</w:t>
+      </w:r>
+      <w:r>
+        <w:t xml:space="preserve"> has a “Scripts” section, place it here – at the end of the composite razor page.  The order is important in _Layout.cshtml</w:t>
+      </w:r>
+      <w:r>
+        <w:t>; the ‘</w:t>
+      </w:r>
+      <w:r>
+        <w:t>@RenderSect</w:t>
+      </w:r>
+      <w:r>
+        <w:t>ion(“scripts”, required: false)’</w:t>
+      </w:r>
+      <w:r>
+        <w:t xml:space="preserve"> statement must be placed after the ‘@Scripts.Render(“~/bundles/jquery”)’ statement.</w:t>
+      </w:r>
+    </w:p>
+    <w:p>
+      <w:pPr>
+        <w:spacing w:after="0"/>
+      </w:pPr>
+    </w:p>
+    <w:p>
+      <w:r>
         <w:lastRenderedPageBreak/>
-        <w:t xml:space="preserve">It is significant that the </w:t>
-      </w:r>
-      <w:r>
-        <w:rPr>
-          <w:rStyle w:val="Hyperlink"/>
-          <w:b/>
-          <w:color w:val="auto"/>
-          <w:u w:val="none"/>
-        </w:rPr>
-        <w:t>Reference script libraries</w:t>
-      </w:r>
-      <w:r>
-        <w:rPr>
-          <w:rStyle w:val="Hyperlink"/>
-          <w:color w:val="auto"/>
-          <w:u w:val="none"/>
-        </w:rPr>
-        <w:t xml:space="preserve"> check box was not checked.  If it had been done, VisualStudio would have inserted additional scripts into the razor view; it does this by adding 3 lines of code at the end of the .cshtml</w:t>
-      </w:r>
-      <w:r>
-        <w:rPr>
-          <w:rStyle w:val="Hyperlink"/>
-          <w:b/>
-          <w:color w:val="auto"/>
-          <w:u w:val="none"/>
-        </w:rPr>
-        <w:t xml:space="preserve"> </w:t>
-      </w:r>
-      <w:r>
-        <w:rPr>
-          <w:rStyle w:val="Hyperlink"/>
-          <w:color w:val="auto"/>
-          <w:u w:val="none"/>
-        </w:rPr>
-        <w:t>file:</w:t>
-      </w:r>
-    </w:p>
-    <w:p>
-      <w:pPr>
-        <w:spacing w:after="0"/>
-        <w:ind w:left="720"/>
-      </w:pPr>
-      <w:r>
-        <w:t>@section Scripts {</w:t>
-      </w:r>
-    </w:p>
-    <w:p>
-      <w:pPr>
-        <w:spacing w:after="0"/>
-        <w:ind w:left="720"/>
-      </w:pPr>
-      <w:r>
-        <w:t xml:space="preserve">    @Scripts.Render("~/bundles/jqueryval")</w:t>
-      </w:r>
-    </w:p>
-    <w:p>
-      <w:pPr>
-        <w:spacing w:after="0"/>
-        <w:ind w:left="720"/>
-      </w:pPr>
-      <w:r>
-        <w:t>}</w:t>
-      </w:r>
-    </w:p>
-    <w:p>
-      <w:pPr>
-        <w:spacing w:after="0"/>
-      </w:pPr>
-    </w:p>
-    <w:p>
-      <w:pPr>
-        <w:spacing w:after="0"/>
-      </w:pPr>
-      <w:r>
-        <w:t>The 1</w:t>
-      </w:r>
-      <w:r>
-        <w:rPr>
-          <w:vertAlign w:val="superscript"/>
-        </w:rPr>
-        <w:t>st</w:t>
-      </w:r>
-      <w:r>
-        <w:t xml:space="preserve"> additional line of code, </w:t>
-      </w:r>
-      <w:r>
-        <w:t>“@section Scripts”</w:t>
-      </w:r>
-      <w:r>
-        <w:t>.</w:t>
-      </w:r>
-      <w:r>
-        <w:t xml:space="preserve"> defines the “Scripts” section.  Notice – at the end of OdeToFood.Web/Views/Shared/</w:t>
-      </w:r>
-      <w:r>
-        <w:t>_Layout.cshtml – the statement ‘</w:t>
-      </w:r>
-      <w:r>
-        <w:t>@RenderSect</w:t>
-      </w:r>
-      <w:r>
-        <w:t>ion(“scripts”, required: false)’</w:t>
-      </w:r>
-      <w:r>
-        <w:t xml:space="preserve">, which says that if the content </w:t>
-      </w:r>
-      <w:r>
-        <w:t>view (</w:t>
-      </w:r>
-      <w:r>
-        <w:t>.cshtml file</w:t>
-      </w:r>
-      <w:r>
-        <w:t>)</w:t>
-      </w:r>
-      <w:r>
-        <w:t xml:space="preserve"> has a “Scripts” section, place it here – at the end of the composite razor page.  The order is important in _Layout.cshtml</w:t>
-      </w:r>
-      <w:r>
-        <w:t>; the ‘</w:t>
-      </w:r>
-      <w:r>
-        <w:t>@RenderSect</w:t>
-      </w:r>
-      <w:r>
-        <w:t>ion(“scripts”, required: false)’</w:t>
-      </w:r>
-      <w:r>
-        <w:t xml:space="preserve"> statement must be placed after the ‘@Scripts.Render(“~/bundles/jquery”)’ statement.</w:t>
-      </w:r>
-    </w:p>
-    <w:p>
-      <w:pPr>
-        <w:spacing w:after="0"/>
-      </w:pPr>
-    </w:p>
-    <w:p>
-      <w:r>
         <w:t>The 2</w:t>
       </w:r>
       <w:r>
@@ -16501,7 +16664,6 @@
         </w:numPr>
       </w:pPr>
       <w:r>
-        <w:lastRenderedPageBreak/>
         <w:t xml:space="preserve">In the </w:t>
       </w:r>
       <w:r>
@@ -16752,6 +16914,7 @@
         <w:spacing w:after="0"/>
       </w:pPr>
       <w:r>
+        <w:lastRenderedPageBreak/>
         <w:t xml:space="preserve">The web application responded by opening the “Home” page.  Notice – under </w:t>
       </w:r>
       <w:r>
@@ -16981,7 +17144,6 @@
         <w:rPr>
           <w:b/>
         </w:rPr>
-        <w:lastRenderedPageBreak/>
         <w:t>knockout</w:t>
       </w:r>
       <w:r>
@@ -17085,6 +17247,7 @@
         <w:spacing w:after="0"/>
       </w:pPr>
       <w:r>
+        <w:lastRenderedPageBreak/>
         <w:t xml:space="preserve">Use Visual Studio to publish to </w:t>
       </w:r>
       <w:r>
@@ -17394,7 +17557,6 @@
         <w:spacing w:after="0"/>
       </w:pPr>
       <w:r>
-        <w:lastRenderedPageBreak/>
         <w:t xml:space="preserve">I already installed IIS on my home computer while shadowing an earlier Pluralsight course </w:t>
       </w:r>
       <w:r>
@@ -17474,6 +17636,7 @@
         <w:spacing w:after="0"/>
       </w:pPr>
       <w:r>
+        <w:lastRenderedPageBreak/>
         <w:t>Right-cli</w:t>
       </w:r>
       <w:r>
@@ -17930,7 +18093,6 @@
         <w:spacing w:after="0"/>
       </w:pPr>
       <w:r>
-        <w:lastRenderedPageBreak/>
         <w:t xml:space="preserve">The </w:t>
       </w:r>
       <w:r>
@@ -18174,6 +18336,7 @@
         <w:t xml:space="preserve">Start Web site immediately </w:t>
       </w:r>
       <w:r>
+        <w:lastRenderedPageBreak/>
         <w:t xml:space="preserve">check-box checked. Before clicking </w:t>
       </w:r>
       <w:r>
@@ -18519,6 +18682,7 @@
         <w:spacing w:after="0"/>
       </w:pPr>
       <w:r>
+        <w:lastRenderedPageBreak/>
         <w:t>I BELIEVE THAT FOR ME TO COMPLETE THIS CHAPTER (DEPLOYING ASP.NET MVC APPLICATIONS), I WILL NEED TO BE SHADOWING WITH A COMPUTER RUNNING WINDOWS 10.</w:t>
       </w:r>
     </w:p>
@@ -18639,7 +18803,7 @@
           <w:rPr>
             <w:noProof/>
           </w:rPr>
-          <w:t>5</w:t>
+          <w:t>13</w:t>
         </w:r>
         <w:r>
           <w:rPr>
@@ -20774,7 +20938,7 @@
   <w:abstractNum w:abstractNumId="19">
     <w:nsid w:val="2E1C3422"/>
     <w:multiLevelType w:val="multilevel"/>
-    <w:tmpl w:val="5B4AAD76"/>
+    <w:tmpl w:val="1BAE4A12"/>
     <w:lvl w:ilvl="0">
       <w:start w:val="1"/>
       <w:numFmt w:val="bullet"/>
@@ -22106,7 +22270,7 @@
   <w:abstractNum w:abstractNumId="31">
     <w:nsid w:val="4E08532B"/>
     <w:multiLevelType w:val="multilevel"/>
-    <w:tmpl w:val="5B4AAD76"/>
+    <w:tmpl w:val="F9246C70"/>
     <w:lvl w:ilvl="0">
       <w:start w:val="1"/>
       <w:numFmt w:val="bullet"/>
@@ -25492,7 +25656,7 @@
 </file>
 
 <file path=customXml/itemProps1.xml><?xml version="1.0" encoding="utf-8"?>
-<ds:datastoreItem xmlns:ds="http://schemas.openxmlformats.org/officeDocument/2006/customXml" ds:itemID="{8D25C89D-6E5F-4078-B857-420A8D89367C}">
+<ds:datastoreItem xmlns:ds="http://schemas.openxmlformats.org/officeDocument/2006/customXml" ds:itemID="{160A1913-4D08-4C3A-9714-D5B6EEABA93A}">
   <ds:schemaRefs>
     <ds:schemaRef ds:uri="http://schemas.openxmlformats.org/officeDocument/2006/bibliography"/>
   </ds:schemaRefs>

</xml_diff>

<commit_message>
Make clarification changes to the sections "Defining Routes for ASP.NET" and "Scaffolding a Restaurant API".
</commit_message>
<xml_diff>
--- a/ASP.NET_MVC_5_Fundamentals/ASP.NET_MVC_5_Fundamentals.docx
+++ b/ASP.NET_MVC_5_Fundamentals/ASP.NET_MVC_5_Fundamentals.docx
@@ -1027,7 +1027,15 @@
         <w:t>not</w:t>
       </w:r>
       <w:r>
-        <w:t xml:space="preserve"> to create the repository folder – outside of Visual Studio.  Instead, when Visual Studio creates a blank solution, it creates the folder and the solution together.  (When you create the repository folder before creating the solution, you get 2 nested folders with similar or identical names.)</w:t>
+        <w:t xml:space="preserve"> to create the repository folder – outside </w:t>
+      </w:r>
+      <w:proofErr w:type="gramStart"/>
+      <w:r>
+        <w:t>of</w:t>
+      </w:r>
+      <w:proofErr w:type="gramEnd"/>
+      <w:r>
+        <w:t xml:space="preserve"> Visual Studio.  Instead, when Visual Studio creates a blank solution, it creates the folder and the solution together.  (When you create the repository folder before creating the solution, you get 2 nested folders with similar or identical names.)</w:t>
       </w:r>
     </w:p>
     <w:p>
@@ -4546,20 +4554,9 @@
       <w:r>
         <w:rPr>
           <w:b/>
-        </w:rPr>
-        <w:t>MVC 5 Contr</w:t>
-      </w:r>
-      <w:r>
-        <w:rPr>
-          <w:b/>
-        </w:rPr>
-        <w:t>o</w:t>
-      </w:r>
-      <w:r>
-        <w:rPr>
-          <w:b/>
-        </w:rPr>
-        <w:t>ller Empty</w:t>
+          <w:bCs/>
+        </w:rPr>
+        <w:t>MVC 5 Controller - Empty</w:t>
       </w:r>
       <w:r>
         <w:t xml:space="preserve">; then click the </w:t>
@@ -4567,6 +4564,7 @@
       <w:r>
         <w:rPr>
           <w:b/>
+          <w:bCs/>
         </w:rPr>
         <w:t>Add</w:t>
       </w:r>
@@ -4576,6 +4574,7 @@
       <w:r>
         <w:rPr>
           <w:b/>
+          <w:bCs/>
         </w:rPr>
         <w:t>Add Controller</w:t>
       </w:r>
@@ -4598,23 +4597,12 @@
       <w:r>
         <w:rPr>
           <w:b/>
+          <w:bCs/>
         </w:rPr>
         <w:t>Add</w:t>
       </w:r>
       <w:r>
-        <w:t xml:space="preserve"> command button.  VisualStudio dismisses the dialog, and adds GreetingController.cs to Ode.ToFood.Web.Controllers, </w:t>
-      </w:r>
-      <w:r>
-        <w:t xml:space="preserve">adds a folder “Greeting” to Ode.ToFood.Web.Views, </w:t>
-      </w:r>
-      <w:r>
-        <w:t>and displays the source code of GreetingController.cs in</w:t>
-      </w:r>
-      <w:r>
-        <w:t xml:space="preserve"> the</w:t>
-      </w:r>
-      <w:r>
-        <w:t xml:space="preserve"> center of the screen.</w:t>
+        <w:t xml:space="preserve"> command button.  VisualStudio dismisses the dialog, and adds GreetingController.cs to Ode.ToFood.Web.Controllers, adds a folder “Greeting” to OdeToFood.Web/Views, and displays the source code of GreetingController.cs in the center of the screen.</w:t>
       </w:r>
     </w:p>
     <w:p>
@@ -7249,8 +7237,6 @@
       <w:r>
         <w:t>( container )</w:t>
       </w:r>
-      <w:bookmarkStart w:id="13" w:name="_GoBack"/>
-      <w:bookmarkEnd w:id="13"/>
       <w:r>
         <w:t>;</w:t>
       </w:r>
@@ -7654,8 +7640,8 @@
           <w:u w:val="none"/>
         </w:rPr>
       </w:pPr>
-      <w:bookmarkStart w:id="14" w:name="_Scaffolding_a_Restaurant"/>
-      <w:bookmarkEnd w:id="14"/>
+      <w:bookmarkStart w:id="13" w:name="_Scaffolding_a_Restaurant"/>
+      <w:bookmarkEnd w:id="13"/>
       <w:r>
         <w:rPr>
           <w:rStyle w:val="Hyperlink"/>
@@ -7668,6 +7654,41 @@
     <w:p>
       <w:r>
         <w:t>The plan for this section is to modify the structure of the Web application to let the user navigate to a page dedicated to restaurants – where he could add, modify, delete, etc. in addition to retrieving the list of all restaurants.</w:t>
+      </w:r>
+    </w:p>
+    <w:p/>
+    <w:p>
+      <w:r>
+        <w:t>The following steps are very similar to the ones that we performed in setting up the Greeting controller and view (refer to</w:t>
+      </w:r>
+      <w:r>
+        <w:t xml:space="preserve"> the end of</w:t>
+      </w:r>
+      <w:r>
+        <w:t xml:space="preserve"> </w:t>
+      </w:r>
+      <w:hyperlink w:anchor="_Defining_Routes_for" w:history="1">
+        <w:r>
+          <w:rPr>
+            <w:rStyle w:val="Hyperlink"/>
+          </w:rPr>
+          <w:t>Defining Rout</w:t>
+        </w:r>
+        <w:r>
+          <w:rPr>
+            <w:rStyle w:val="Hyperlink"/>
+          </w:rPr>
+          <w:t>e</w:t>
+        </w:r>
+        <w:r>
+          <w:rPr>
+            <w:rStyle w:val="Hyperlink"/>
+          </w:rPr>
+          <w:t>s for ASP.Net</w:t>
+        </w:r>
+      </w:hyperlink>
+      <w:r>
+        <w:t>).</w:t>
       </w:r>
     </w:p>
     <w:p>
@@ -7679,7 +7700,6 @@
         </w:numPr>
       </w:pPr>
       <w:r>
-        <w:lastRenderedPageBreak/>
         <w:t xml:space="preserve">Right-click </w:t>
       </w:r>
       <w:proofErr w:type="gramStart"/>
@@ -7886,66 +7906,7 @@
         <w:ind w:left="0"/>
       </w:pPr>
       <w:r>
-        <w:t xml:space="preserve">All of the pages in this web application have a tabbed menu across the top with hyperlinks “Home”, “About”, and “Contact”.  </w:t>
-      </w:r>
-      <w:r>
-        <w:t xml:space="preserve">We need to </w:t>
-      </w:r>
-      <w:r>
-        <w:t xml:space="preserve">add </w:t>
-      </w:r>
-      <w:r>
-        <w:t>a</w:t>
-      </w:r>
-      <w:r>
-        <w:t xml:space="preserve"> new</w:t>
-      </w:r>
-      <w:r>
-        <w:t xml:space="preserve"> </w:t>
-      </w:r>
-      <w:r>
-        <w:t>hyperlink</w:t>
-      </w:r>
-      <w:r>
-        <w:t xml:space="preserve"> tab</w:t>
-      </w:r>
-      <w:r>
-        <w:t xml:space="preserve"> “Restaurants”</w:t>
-      </w:r>
-      <w:r>
-        <w:t xml:space="preserve">; and when the user clicks that link, it would induce navigation to the RestaurantsController that we built earlier in this section.  These </w:t>
-      </w:r>
-      <w:r>
-        <w:t>hyperlink</w:t>
-      </w:r>
-      <w:r>
-        <w:t xml:space="preserve">s are coded in OdeToFood.Web/View/Shared/_Layout.cshtml.  Examine this razor page.  Note </w:t>
-      </w:r>
-      <w:proofErr w:type="gramStart"/>
-      <w:r>
-        <w:t>the  lines</w:t>
-      </w:r>
-      <w:proofErr w:type="gramEnd"/>
-      <w:r>
-        <w:t xml:space="preserve"> of code – between &lt;ul&gt; and &lt;/ul&gt; that refer to “Home”, “About”, and “Contact”.  We can insert the </w:t>
-      </w:r>
-      <w:r>
-        <w:t xml:space="preserve">new Restaurants </w:t>
-      </w:r>
-      <w:r>
-        <w:t>hyperlink</w:t>
-      </w:r>
-      <w:r>
-        <w:t xml:space="preserve"> by adding a similar line of code </w:t>
-      </w:r>
-      <w:r>
-        <w:t xml:space="preserve">– immediately after the “Contact” </w:t>
-      </w:r>
-      <w:r>
-        <w:t>hyperlink</w:t>
-      </w:r>
-      <w:r>
-        <w:t>:</w:t>
+        <w:t>All of the pages in this web application have a tabbed menu across the top with hyperlinks “Home”, “About”, and “Contact”.  We need to add a new hyperlink tab “Restaurants”; and when the user clicks that link, it would induce navigation to the RestaurantsController that we built earlier in this section.  These hyperlinks are coded in OdeToFood.Web/View/Shared/_Layout.cshtml.  Examine this razor page.  Note the lines of code – between &lt;ul&gt; and &lt;/ul&gt; that refer to “Home”, “About”, and “Contact”.  We can insert the new Restaurants hyperlink by adding a similar line of code – immediately after the “Contact” hyperlink:</w:t>
       </w:r>
     </w:p>
     <w:p>
@@ -8172,6 +8133,7 @@
           <w:color w:val="auto"/>
           <w:u w:val="none"/>
         </w:rPr>
+        <w:lastRenderedPageBreak/>
         <w:t>Add a constructor for the RestaurantsController class.  The constructor takes one argument.</w:t>
       </w:r>
     </w:p>
@@ -8277,7 +8239,6 @@
           <w:color w:val="auto"/>
           <w:u w:val="none"/>
         </w:rPr>
-        <w:lastRenderedPageBreak/>
         <w:t xml:space="preserve">Type &lt;ctrl&gt;. </w:t>
       </w:r>
       <w:proofErr w:type="gramStart"/>
@@ -8383,30 +8344,69 @@
           <w:color w:val="auto"/>
           <w:u w:val="none"/>
         </w:rPr>
-        <w:t>Immediately before invoking “</w:t>
-      </w:r>
-      <w:proofErr w:type="gramStart"/>
-      <w:r>
-        <w:rPr>
-          <w:rStyle w:val="Hyperlink"/>
-          <w:color w:val="auto"/>
-          <w:u w:val="none"/>
-        </w:rPr>
-        <w:t>View(</w:t>
-      </w:r>
-      <w:proofErr w:type="gramEnd"/>
-      <w:r>
-        <w:rPr>
-          <w:rStyle w:val="Hyperlink"/>
-          <w:color w:val="auto"/>
-          <w:u w:val="none"/>
-        </w:rPr>
-        <w:t xml:space="preserve">)”, build the </w:t>
-      </w:r>
-      <w:r>
-        <w:rPr>
-          <w:rStyle w:val="Hyperlink"/>
-          <w:b/>
+        <w:t>In the Index() method, immediately before the statement</w:t>
+      </w:r>
+    </w:p>
+    <w:p>
+      <w:pPr>
+        <w:ind w:left="1440"/>
+        <w:rPr>
+          <w:rStyle w:val="Hyperlink"/>
+          <w:color w:val="auto"/>
+          <w:u w:val="none"/>
+        </w:rPr>
+      </w:pPr>
+      <w:proofErr w:type="gramStart"/>
+      <w:r>
+        <w:rPr>
+          <w:rStyle w:val="Hyperlink"/>
+          <w:color w:val="auto"/>
+          <w:u w:val="none"/>
+        </w:rPr>
+        <w:t>return</w:t>
+      </w:r>
+      <w:proofErr w:type="gramEnd"/>
+      <w:r>
+        <w:rPr>
+          <w:rStyle w:val="Hyperlink"/>
+          <w:color w:val="auto"/>
+          <w:u w:val="none"/>
+        </w:rPr>
+        <w:t xml:space="preserve"> “View();</w:t>
+      </w:r>
+    </w:p>
+    <w:p>
+      <w:pPr>
+        <w:ind w:left="720"/>
+        <w:rPr>
+          <w:rStyle w:val="Hyperlink"/>
+          <w:color w:val="auto"/>
+          <w:u w:val="none"/>
+        </w:rPr>
+      </w:pPr>
+      <w:proofErr w:type="gramStart"/>
+      <w:r>
+        <w:rPr>
+          <w:rStyle w:val="Hyperlink"/>
+          <w:color w:val="auto"/>
+          <w:u w:val="none"/>
+        </w:rPr>
+        <w:t>build</w:t>
+      </w:r>
+      <w:proofErr w:type="gramEnd"/>
+      <w:r>
+        <w:rPr>
+          <w:rStyle w:val="Hyperlink"/>
+          <w:color w:val="auto"/>
+          <w:u w:val="none"/>
+        </w:rPr>
+        <w:t xml:space="preserve"> the </w:t>
+      </w:r>
+      <w:r>
+        <w:rPr>
+          <w:rStyle w:val="Hyperlink"/>
+          <w:b/>
+          <w:bCs/>
           <w:color w:val="auto"/>
           <w:u w:val="none"/>
         </w:rPr>
@@ -8418,7 +8418,25 @@
           <w:color w:val="auto"/>
           <w:u w:val="none"/>
         </w:rPr>
-        <w:t xml:space="preserve"> as a property of db.</w:t>
+        <w:t xml:space="preserve"> </w:t>
+      </w:r>
+      <w:r>
+        <w:rPr>
+          <w:rStyle w:val="Hyperlink"/>
+          <w:color w:val="auto"/>
+          <w:u w:val="none"/>
+        </w:rPr>
+        <w:t>using a method</w:t>
+      </w:r>
+      <w:bookmarkStart w:id="14" w:name="_GoBack"/>
+      <w:bookmarkEnd w:id="14"/>
+      <w:r>
+        <w:rPr>
+          <w:rStyle w:val="Hyperlink"/>
+          <w:color w:val="auto"/>
+          <w:u w:val="none"/>
+        </w:rPr>
+        <w:t xml:space="preserve"> of db.</w:t>
       </w:r>
     </w:p>
     <w:p>
@@ -8452,26 +8470,65 @@
     </w:p>
     <w:p>
       <w:pPr>
-        <w:spacing w:after="0"/>
-        <w:rPr>
-          <w:rStyle w:val="Hyperlink"/>
-          <w:color w:val="auto"/>
-          <w:u w:val="none"/>
-        </w:rPr>
-      </w:pPr>
-      <w:r>
-        <w:rPr>
-          <w:rStyle w:val="Hyperlink"/>
-          <w:color w:val="auto"/>
-          <w:u w:val="none"/>
-        </w:rPr>
-        <w:br/>
+        <w:pStyle w:val="ListParagraph"/>
+        <w:ind w:left="1440"/>
+        <w:rPr>
+          <w:rStyle w:val="Hyperlink"/>
+          <w:color w:val="auto"/>
+          <w:u w:val="none"/>
+        </w:rPr>
+      </w:pPr>
+    </w:p>
+    <w:p>
+      <w:pPr>
+        <w:pStyle w:val="ListParagraph"/>
+        <w:rPr>
+          <w:rStyle w:val="Hyperlink"/>
+          <w:color w:val="auto"/>
+          <w:u w:val="none"/>
+        </w:rPr>
+      </w:pPr>
+      <w:proofErr w:type="gramStart"/>
+      <w:r>
+        <w:rPr>
+          <w:rStyle w:val="Hyperlink"/>
+          <w:color w:val="auto"/>
+          <w:u w:val="none"/>
+        </w:rPr>
+        <w:t>and</w:t>
+      </w:r>
+      <w:proofErr w:type="gramEnd"/>
+      <w:r>
+        <w:rPr>
+          <w:rStyle w:val="Hyperlink"/>
+          <w:color w:val="auto"/>
+          <w:u w:val="none"/>
+        </w:rPr>
+        <w:t xml:space="preserve"> supply “model” as the argument of “View”.</w:t>
+      </w:r>
+    </w:p>
+    <w:p>
+      <w:pPr>
+        <w:spacing w:after="0"/>
+        <w:rPr>
+          <w:rStyle w:val="Hyperlink"/>
+          <w:color w:val="auto"/>
+          <w:u w:val="none"/>
+        </w:rPr>
+      </w:pPr>
+      <w:r>
+        <w:rPr>
+          <w:rStyle w:val="Hyperlink"/>
+          <w:color w:val="auto"/>
+          <w:u w:val="none"/>
+        </w:rPr>
         <w:t xml:space="preserve">This time the </w:t>
       </w:r>
       <w:r>
         <w:rPr>
           <w:rStyle w:val="Hyperlink"/>
           <w:b/>
+          <w:bCs/>
           <w:color w:val="auto"/>
           <w:u w:val="none"/>
         </w:rPr>
@@ -8483,20 +8540,13 @@
           <w:color w:val="auto"/>
           <w:u w:val="none"/>
         </w:rPr>
-        <w:t xml:space="preserve"> is somewhat more sophisticated.  Fortunately VisualStudio makes this easy by supplying the code </w:t>
-      </w:r>
-      <w:r>
-        <w:rPr>
-          <w:rStyle w:val="Hyperlink"/>
-          <w:color w:val="auto"/>
-          <w:u w:val="none"/>
-        </w:rPr>
-        <w:t xml:space="preserve">for the </w:t>
-      </w:r>
-      <w:r>
-        <w:rPr>
-          <w:rStyle w:val="Hyperlink"/>
-          <w:b/>
+        <w:t xml:space="preserve"> is somewhat more sophisticated.  Fortunately VisualStudio makes this easy by supplying the code for the </w:t>
+      </w:r>
+      <w:r>
+        <w:rPr>
+          <w:rStyle w:val="Hyperlink"/>
+          <w:b/>
+          <w:bCs/>
           <w:color w:val="auto"/>
           <w:u w:val="none"/>
         </w:rPr>
@@ -8508,23 +8558,7 @@
           <w:color w:val="auto"/>
           <w:u w:val="none"/>
         </w:rPr>
-        <w:t xml:space="preserve"> page </w:t>
-      </w:r>
-      <w:r>
-        <w:rPr>
-          <w:rStyle w:val="Hyperlink"/>
-          <w:color w:val="auto"/>
-          <w:u w:val="none"/>
-        </w:rPr>
-        <w:t>automatically</w:t>
-      </w:r>
-      <w:r>
-        <w:rPr>
-          <w:rStyle w:val="Hyperlink"/>
-          <w:color w:val="auto"/>
-          <w:u w:val="none"/>
-        </w:rPr>
-        <w:t>.</w:t>
+        <w:t xml:space="preserve"> page automatically.</w:t>
       </w:r>
     </w:p>
     <w:p>
@@ -8925,7 +8959,11 @@
         <w:t xml:space="preserve"> will instruct the web browser to navigate to</w:t>
       </w:r>
       <w:r>
-        <w:t xml:space="preserve"> /restaurants/detail/1</w:t>
+        <w:t xml:space="preserve"> </w:t>
+      </w:r>
+      <w:r>
+        <w:lastRenderedPageBreak/>
+        <w:t>/restaurants/detail/1</w:t>
       </w:r>
       <w:r>
         <w:t>; (Scott’s Pizza is the restaurant with id = 1).  But navigating to that URL results in a 404-not-found error.  Click the browser’s “back” button, and let’s fix that error.</w:t>
@@ -8992,7 +9030,6 @@
         <w:pStyle w:val="ListParagraph"/>
       </w:pPr>
       <w:r>
-        <w:lastRenderedPageBreak/>
         <w:t>The argument (int id) asks the MVC framework to look in the query string (URL) anything identified by “id”, which happens to be the 3</w:t>
       </w:r>
       <w:r>
@@ -9401,6 +9438,7 @@
         <w:spacing w:after="0"/>
       </w:pPr>
       <w:r>
+        <w:lastRenderedPageBreak/>
         <w:t xml:space="preserve">The restaurant’s cuisine has not automatically been provided.  The Pluralsight instructor explained that the scaffolding engine does not deal with </w:t>
       </w:r>
       <w:r>
@@ -9453,16 +9491,7 @@
           <w:color w:val="auto"/>
           <w:u w:val="none"/>
         </w:rPr>
-        <w:t xml:space="preserve"> for the different restaurants, and examine what the page displays.  Observe that – on the details page- the “Edit” </w:t>
-      </w:r>
-      <w:r>
-        <w:rPr>
-          <w:rStyle w:val="Hyperlink"/>
-          <w:color w:val="auto"/>
-          <w:u w:val="none"/>
-        </w:rPr>
-        <w:lastRenderedPageBreak/>
-        <w:t xml:space="preserve">hyperlink does not work (not yet implemented), but that the “Back to List” </w:t>
+        <w:t xml:space="preserve"> for the different restaurants, and examine what the page displays.  Observe that – on the details page- the “Edit” hyperlink does not work (not yet implemented), but that the “Back to List” </w:t>
       </w:r>
       <w:r>
         <w:rPr>
@@ -9954,6 +9983,7 @@
       </w:pPr>
       <w:proofErr w:type="gramStart"/>
       <w:r>
+        <w:lastRenderedPageBreak/>
         <w:t>if</w:t>
       </w:r>
       <w:proofErr w:type="gramEnd"/>
@@ -10120,16 +10150,7 @@
           <w:color w:val="auto"/>
           <w:u w:val="none"/>
         </w:rPr>
-        <w:t xml:space="preserve">hat with the </w:t>
-      </w:r>
-      <w:r>
-        <w:rPr>
-          <w:rStyle w:val="Hyperlink"/>
-          <w:color w:val="auto"/>
-          <w:u w:val="none"/>
-        </w:rPr>
-        <w:lastRenderedPageBreak/>
-        <w:t>hyperlink that let</w:t>
+        <w:t>hat with the hyperlink that let</w:t>
       </w:r>
       <w:r>
         <w:rPr>
@@ -10740,6 +10761,7 @@
         <w:spacing w:after="0"/>
       </w:pPr>
       <w:r>
+        <w:lastRenderedPageBreak/>
         <w:t>The form does permit the user to provide a cuisine type for the new restaurant.  But we would prefer that it provide a list, from which the user could select the cuisine.  What we need to do is to replace (in the 2</w:t>
       </w:r>
       <w:r>
@@ -10797,7 +10819,6 @@
         <w:spacing w:after="0"/>
       </w:pPr>
       <w:r>
-        <w:lastRenderedPageBreak/>
         <w:t>Save/build the web application.</w:t>
       </w:r>
     </w:p>
@@ -11282,6 +11303,7 @@
         <w:ind w:left="0"/>
       </w:pPr>
       <w:r>
+        <w:lastRenderedPageBreak/>
         <w:t>Test the web application by attempting to add a 4</w:t>
       </w:r>
       <w:r>
@@ -11390,7 +11412,6 @@
         <w:spacing w:after="0"/>
       </w:pPr>
       <w:r>
-        <w:lastRenderedPageBreak/>
         <w:t xml:space="preserve">One approach to validation is to </w:t>
       </w:r>
       <w:r>
@@ -11817,6 +11838,7 @@
         <w:ind w:left="720"/>
       </w:pPr>
       <w:r>
+        <w:lastRenderedPageBreak/>
         <w:t>[</w:t>
       </w:r>
       <w:proofErr w:type="gramStart"/>
@@ -11922,7 +11944,6 @@
         <w:spacing w:after="0"/>
       </w:pPr>
       <w:r>
-        <w:lastRenderedPageBreak/>
         <w:t>For this example I used “[Required, MaxLength = 20]”</w:t>
       </w:r>
       <w:r>
@@ -12360,6 +12381,7 @@
         </w:numPr>
       </w:pPr>
       <w:r>
+        <w:lastRenderedPageBreak/>
         <w:t>Add an [HttpPost] “Edit” action in OdeToFoods.Web/Controllers/RestaurantsController.cs.</w:t>
       </w:r>
       <w:r>
@@ -12463,7 +12485,6 @@
           <w:color w:val="4F81BD" w:themeColor="accent1"/>
           <w:u w:val="none"/>
         </w:rPr>
-        <w:lastRenderedPageBreak/>
         <w:t>Working with SQL Server LocalDB</w:t>
       </w:r>
     </w:p>
@@ -12782,6 +12803,7 @@
         </w:numPr>
       </w:pPr>
       <w:r>
+        <w:lastRenderedPageBreak/>
         <w:t xml:space="preserve">Right-click the solution.  In the pop-up menu click </w:t>
       </w:r>
       <w:r>
@@ -12960,7 +12982,6 @@
       </w:pPr>
       <w:proofErr w:type="gramStart"/>
       <w:r>
-        <w:lastRenderedPageBreak/>
         <w:t>click</w:t>
       </w:r>
       <w:proofErr w:type="gramEnd"/>
@@ -13216,6 +13237,7 @@
       </w:pPr>
       <w:proofErr w:type="gramStart"/>
       <w:r>
+        <w:lastRenderedPageBreak/>
         <w:t>public</w:t>
       </w:r>
       <w:proofErr w:type="gramEnd"/>
@@ -13301,7 +13323,6 @@
         </w:numPr>
       </w:pPr>
       <w:r>
-        <w:lastRenderedPageBreak/>
         <w:t>Create and name the class using instructions similar to what we did earlier in this section to create OdeToFoodDbContext.</w:t>
       </w:r>
     </w:p>
@@ -13545,6 +13566,7 @@
         <w:spacing w:after="0"/>
       </w:pPr>
       <w:r>
+        <w:lastRenderedPageBreak/>
         <w:t>This refers to the “Restaurants” table, and the calling-sequence argument “restaurant”, which is to be added to the table.</w:t>
       </w:r>
       <w:r>
@@ -13902,7 +13924,11 @@
         <w:t xml:space="preserve"> button will persist.  If this is not satisfactory, one might use a technique called “optimistic concurrency”.</w:t>
       </w:r>
       <w:r>
-        <w:t xml:space="preserve">  This entails setting a flag when the user reads the fields of a restaurant.  Later when the user is ready to make the changes, Entity Framework will tell him whether the restaurants fields have changed.</w:t>
+        <w:t xml:space="preserve">  This entails setting a flag when the user reads the fields of a restaurant.  Later when the user is ready to make the changes, Entity Framework will tell him </w:t>
+      </w:r>
+      <w:r>
+        <w:lastRenderedPageBreak/>
+        <w:t>whether the restaurants fields have changed.</w:t>
       </w:r>
       <w:r>
         <w:t xml:space="preserve">  The Pluralsight instructor gave a brief introduction about how to code for optimistic concurrency.  What he suggested was</w:t>
@@ -13986,7 +14012,6 @@
         <w:spacing w:after="0"/>
       </w:pPr>
       <w:r>
-        <w:lastRenderedPageBreak/>
         <w:t xml:space="preserve">In OdeToFood.Web/App_Start/ContainerConfig.cs we registered RegisterType&lt;InMemoryRestaurantData&gt;.  We are replacing this with our 2 new types &lt;SqlRestaurantData&gt; and &lt;OdeToFoodDbContext&gt;.  Refer to ContainerConfig.cs in the </w:t>
       </w:r>
       <w:r>
@@ -14180,6 +14205,7 @@
         <w:ind w:left="1440"/>
       </w:pPr>
       <w:r>
+        <w:lastRenderedPageBreak/>
         <w:t>[HttpGet]</w:t>
       </w:r>
     </w:p>
@@ -14340,7 +14366,6 @@
         </w:numPr>
       </w:pPr>
       <w:r>
-        <w:lastRenderedPageBreak/>
         <w:t xml:space="preserve">Expand the </w:t>
       </w:r>
       <w:r>
@@ -14708,6 +14733,7 @@
       </w:pPr>
       <w:proofErr w:type="gramStart"/>
       <w:r>
+        <w:lastRenderedPageBreak/>
         <w:t>if</w:t>
       </w:r>
       <w:proofErr w:type="gramEnd"/>
@@ -14856,7 +14882,6 @@
         <w:spacing w:after="0"/>
       </w:pPr>
       <w:r>
-        <w:lastRenderedPageBreak/>
         <w:t xml:space="preserve">Build and test the web application.  Delete the “Mango Grove” restaurant.  Note that it is deleted from the “Index” view.  Also, check the database in Visual Studio’s object explorer, and observe that now there remains </w:t>
       </w:r>
       <w:r>
@@ -15171,6 +15196,7 @@
           <w:color w:val="auto"/>
           <w:u w:val="none"/>
         </w:rPr>
+        <w:lastRenderedPageBreak/>
         <w:t>Many of the view pages (.cshtml) begin with</w:t>
       </w:r>
       <w:r>
@@ -15304,7 +15330,6 @@
         <w:ind w:left="720"/>
       </w:pPr>
       <w:r>
-        <w:lastRenderedPageBreak/>
         <w:t>@abcde</w:t>
       </w:r>
     </w:p>
@@ -15625,6 +15650,7 @@
         <w:ind w:left="720"/>
       </w:pPr>
       <w:r>
+        <w:lastRenderedPageBreak/>
         <w:t xml:space="preserve">If the view contains a “Layout = . . .” statement, MVC-5 will execute the code (if any – </w:t>
       </w:r>
       <w:r>
@@ -15763,11 +15789,7 @@
         <w:t xml:space="preserve"> to be</w:t>
       </w:r>
       <w:r>
-        <w:t xml:space="preserve"> displayed on </w:t>
-      </w:r>
-      <w:r>
-        <w:lastRenderedPageBreak/>
-        <w:t xml:space="preserve">the tab of the web browser.  In this case the text is the property value of ViewBag.Title followed by </w:t>
+        <w:t xml:space="preserve"> displayed on the tab of the web browser.  In this case the text is the property value of ViewBag.Title followed by </w:t>
       </w:r>
       <w:proofErr w:type="gramStart"/>
       <w:r>
@@ -16122,7 +16144,11 @@
         <w:t xml:space="preserve"> – perhaps in the header or perhaps in the footer</w:t>
       </w:r>
       <w:r>
-        <w:t xml:space="preserve">.  In fact _Layout.cshtml has already made accommodation for </w:t>
+        <w:t xml:space="preserve">.  In fact _Layout.cshtml has already made </w:t>
+      </w:r>
+      <w:r>
+        <w:lastRenderedPageBreak/>
+        <w:t xml:space="preserve">accommodation for </w:t>
       </w:r>
       <w:r>
         <w:t>java-script</w:t>
@@ -16267,7 +16293,6 @@
         </w:rPr>
       </w:pPr>
       <w:r>
-        <w:lastRenderedPageBreak/>
         <w:t xml:space="preserve">In </w:t>
       </w:r>
       <w:r>
@@ -16620,7 +16645,11 @@
         <w:t>partial view</w:t>
       </w:r>
       <w:r>
-        <w:t xml:space="preserve"> _RestaurantSummary in the Views/Shared folder or in the Views/Restaurants.  Placing it in the Views/Shared folder makes it available to be used by any content </w:t>
+        <w:t xml:space="preserve"> _RestaurantSummary in the Views/Shared folder or in the Views/Restaurants.  Placing it in the Views/Shared folder makes it available to be used by any </w:t>
+      </w:r>
+      <w:r>
+        <w:lastRenderedPageBreak/>
+        <w:t xml:space="preserve">content </w:t>
       </w:r>
       <w:r>
         <w:rPr>
@@ -16852,7 +16881,6 @@
       </w:pPr>
       <w:proofErr w:type="gramStart"/>
       <w:r>
-        <w:lastRenderedPageBreak/>
         <w:t xml:space="preserve">@model  </w:t>
       </w:r>
       <w:r>
@@ -17190,6 +17218,7 @@
         <w:spacing w:after="0"/>
       </w:pPr>
       <w:r>
+        <w:lastRenderedPageBreak/>
         <w:t xml:space="preserve">Navigate to OdeToFood.Web/Controllers/RestaurantsController.cs, action method [HttpPost] Edit </w:t>
       </w:r>
       <w:proofErr w:type="gramStart"/>
@@ -17340,7 +17369,6 @@
         <w:ind w:left="2880"/>
       </w:pPr>
       <w:r>
-        <w:lastRenderedPageBreak/>
         <w:t xml:space="preserve">@TempData </w:t>
       </w:r>
       <w:proofErr w:type="gramStart"/>
@@ -17491,6 +17519,7 @@
         </w:numPr>
       </w:pPr>
       <w:r>
+        <w:lastRenderedPageBreak/>
         <w:t xml:space="preserve">Right-click </w:t>
       </w:r>
       <w:r>
@@ -17697,7 +17726,6 @@
         <w:ind w:left="0"/>
       </w:pPr>
       <w:r>
-        <w:lastRenderedPageBreak/>
         <w:t>When I was shadowing this course, I did n</w:t>
       </w:r>
       <w:r>
@@ -17940,6 +17968,7 @@
     </w:p>
     <w:p>
       <w:r>
+        <w:lastRenderedPageBreak/>
         <w:t>Try typing “</w:t>
       </w:r>
       <w:proofErr w:type="gramStart"/>
@@ -18032,7 +18061,6 @@
         <w:spacing w:after="0"/>
       </w:pPr>
       <w:r>
-        <w:lastRenderedPageBreak/>
         <w:t xml:space="preserve">For example, when the user supplies a blank name for the restaurant, and then clicks the </w:t>
       </w:r>
       <w:r>
@@ -18358,6 +18386,7 @@
         <w:spacing w:after="0"/>
       </w:pPr>
       <w:r>
+        <w:lastRenderedPageBreak/>
         <w:t>The metadata is provided by data annotation on the preceding line . . .</w:t>
       </w:r>
     </w:p>
@@ -19022,6 +19051,7 @@
     </w:p>
     <w:p>
       <w:r>
+        <w:lastRenderedPageBreak/>
         <w:t xml:space="preserve">What if the validation is </w:t>
       </w:r>
       <w:r>
@@ -19090,7 +19120,6 @@
         <w:ind w:left="360"/>
       </w:pPr>
       <w:r>
-        <w:lastRenderedPageBreak/>
         <w:t>Includes a framework to manage user identities; when you run the application it immediately asks the user to create a user-id and password.</w:t>
       </w:r>
     </w:p>
@@ -19547,7 +19576,11 @@
       </w:r>
       <w:proofErr w:type="gramEnd"/>
       <w:r>
-        <w:t xml:space="preserve">  This page, which seems to be informational suggests, that this single-page web application is making an API function call, and that the return value is my home town.  The single-page web application is not retrieving HTML (razor views); instead, the Java Script on the client side (Jquery, Angular, Knockout, or . . .) will make HTTP calls to Get, Post, or Delete information </w:t>
+        <w:t xml:space="preserve">  This page, which seems to be informational suggests, that this single-page web application is making an API function call, and that the return value is my home town.  The single-page web application is not retrieving HTML </w:t>
+      </w:r>
+      <w:r>
+        <w:lastRenderedPageBreak/>
+        <w:t xml:space="preserve">(razor views); instead, the Java Script on the client side (Jquery, Angular, Knockout, or . . .) will make HTTP calls to Get, Post, or Delete information </w:t>
       </w:r>
       <w:r>
         <w:t>from/</w:t>
@@ -19617,7 +19650,6 @@
         <w:spacing w:after="0"/>
       </w:pPr>
       <w:r>
-        <w:lastRenderedPageBreak/>
         <w:t>Many of t</w:t>
       </w:r>
       <w:r>
@@ -19917,6 +19949,7 @@
         <w:spacing w:after="0"/>
       </w:pPr>
       <w:r>
+        <w:lastRenderedPageBreak/>
         <w:t>Another version SQL Server.  LocalDb (installed with Visual Studio) is difficult to use in working with IIS.  There are two free versions of SQL Server – “Developer” and “Express”.  The Pluralsight instructor will be demonstrating with SQL Server Developer; I have</w:t>
       </w:r>
       <w:r>
@@ -20016,7 +20049,6 @@
         <w:spacing w:after="0"/>
       </w:pPr>
       <w:r>
-        <w:lastRenderedPageBreak/>
         <w:t xml:space="preserve">Right-click the </w:t>
       </w:r>
       <w:r>
@@ -20367,7 +20399,11 @@
         <w:t>Web Server (IIS)</w:t>
       </w:r>
       <w:r>
-        <w:t xml:space="preserve">; that would be too easy, and we would not learn much.  The Pluralsight instructor has chosen to publish directly to a file folder.  Then we will learn how to configure IIS to </w:t>
+        <w:t xml:space="preserve">; that would be too easy, and we </w:t>
+      </w:r>
+      <w:r>
+        <w:lastRenderedPageBreak/>
+        <w:t xml:space="preserve">would not learn much.  The Pluralsight instructor has chosen to publish directly to a file folder.  Then we will learn how to configure IIS to </w:t>
       </w:r>
       <w:r>
         <w:t xml:space="preserve">refer to this folder and </w:t>
@@ -20548,7 +20584,6 @@
       <w:bookmarkStart w:id="43" w:name="_Creating_an_IIS"/>
       <w:bookmarkEnd w:id="43"/>
       <w:r>
-        <w:lastRenderedPageBreak/>
         <w:t>Creating an IIS Website</w:t>
       </w:r>
     </w:p>
@@ -21147,11 +21182,7 @@
         <w:spacing w:after="0"/>
       </w:pPr>
       <w:r>
-        <w:t xml:space="preserve">I was able to work around this error by editing the security settings for the top level folder, Users\sncole\web\OdeToFood; I added a new “user”, IIS_IUSRS and granted full control (this also gave </w:t>
-      </w:r>
-      <w:r>
-        <w:lastRenderedPageBreak/>
-        <w:t>full control to all files and folders under Users\sncole\web\OdeToFood, in particular Users\sncole\web\OdeToFood\Web.config).  This resulted in a slightly different error message . . .</w:t>
+        <w:t>I was able to work around this error by editing the security settings for the top level folder, Users\sncole\web\OdeToFood; I added a new “user”, IIS_IUSRS and granted full control (this also gave full control to all files and folders under Users\sncole\web\OdeToFood, in particular Users\sncole\web\OdeToFood\Web.config).  This resulted in a slightly different error message . . .</w:t>
       </w:r>
     </w:p>
     <w:p>
@@ -21390,6 +21421,7 @@
         <w:spacing w:after="0"/>
       </w:pPr>
       <w:r>
+        <w:lastRenderedPageBreak/>
         <w:t>How to automate the content of web.config to deal with debug/release mode.</w:t>
       </w:r>
     </w:p>
@@ -21471,7 +21503,7 @@
           <w:rPr>
             <w:noProof/>
           </w:rPr>
-          <w:t>17</w:t>
+          <w:t>18</w:t>
         </w:r>
         <w:r>
           <w:rPr>
@@ -28034,6 +28066,480 @@
 </w:styles>
 </file>
 
+<file path=word/glossary/document.xml><?xml version="1.0" encoding="utf-8"?>
+<w:glossaryDocument xmlns:wpc="http://schemas.microsoft.com/office/word/2010/wordprocessingCanvas" xmlns:mc="http://schemas.openxmlformats.org/markup-compatibility/2006" xmlns:o="urn:schemas-microsoft-com:office:office" xmlns:r="http://schemas.openxmlformats.org/officeDocument/2006/relationships" xmlns:m="http://schemas.openxmlformats.org/officeDocument/2006/math" xmlns:v="urn:schemas-microsoft-com:vml" xmlns:wp14="http://schemas.microsoft.com/office/word/2010/wordprocessingDrawing" xmlns:wp="http://schemas.openxmlformats.org/drawingml/2006/wordprocessingDrawing" xmlns:w10="urn:schemas-microsoft-com:office:word" xmlns:w="http://schemas.openxmlformats.org/wordprocessingml/2006/main" xmlns:w14="http://schemas.microsoft.com/office/word/2010/wordml" xmlns:wpg="http://schemas.microsoft.com/office/word/2010/wordprocessingGroup" xmlns:wpi="http://schemas.microsoft.com/office/word/2010/wordprocessingInk" xmlns:wne="http://schemas.microsoft.com/office/word/2006/wordml" xmlns:wps="http://schemas.microsoft.com/office/word/2010/wordprocessingShape" mc:Ignorable="w14 wp14"/>
+</file>
+
+<file path=word/glossary/fontTable.xml><?xml version="1.0" encoding="utf-8"?>
+<w:fonts xmlns:mc="http://schemas.openxmlformats.org/markup-compatibility/2006" xmlns:r="http://schemas.openxmlformats.org/officeDocument/2006/relationships" xmlns:w="http://schemas.openxmlformats.org/wordprocessingml/2006/main" xmlns:w14="http://schemas.microsoft.com/office/word/2010/wordml" mc:Ignorable="w14">
+  <w:font w:name="Symbol">
+    <w:panose1 w:val="05050102010706020507"/>
+    <w:charset w:val="02"/>
+    <w:family w:val="roman"/>
+    <w:pitch w:val="variable"/>
+    <w:sig w:usb0="00000000" w:usb1="10000000" w:usb2="00000000" w:usb3="00000000" w:csb0="80000000" w:csb1="00000000"/>
+  </w:font>
+  <w:font w:name="Times New Roman">
+    <w:panose1 w:val="02020603050405020304"/>
+    <w:charset w:val="00"/>
+    <w:family w:val="roman"/>
+    <w:pitch w:val="variable"/>
+    <w:sig w:usb0="E0002AFF" w:usb1="C0007841" w:usb2="00000009" w:usb3="00000000" w:csb0="000001FF" w:csb1="00000000"/>
+  </w:font>
+  <w:font w:name="Courier New">
+    <w:panose1 w:val="02070309020205020404"/>
+    <w:charset w:val="00"/>
+    <w:family w:val="modern"/>
+    <w:pitch w:val="fixed"/>
+    <w:sig w:usb0="E0002AFF" w:usb1="C0007843" w:usb2="00000009" w:usb3="00000000" w:csb0="000001FF" w:csb1="00000000"/>
+  </w:font>
+  <w:font w:name="Wingdings">
+    <w:panose1 w:val="05000000000000000000"/>
+    <w:charset w:val="02"/>
+    <w:family w:val="auto"/>
+    <w:pitch w:val="variable"/>
+    <w:sig w:usb0="00000000" w:usb1="10000000" w:usb2="00000000" w:usb3="00000000" w:csb0="80000000" w:csb1="00000000"/>
+  </w:font>
+  <w:font w:name="Calibri">
+    <w:panose1 w:val="020F0502020204030204"/>
+    <w:charset w:val="00"/>
+    <w:family w:val="swiss"/>
+    <w:pitch w:val="variable"/>
+    <w:sig w:usb0="E00002FF" w:usb1="4000ACFF" w:usb2="00000001" w:usb3="00000000" w:csb0="0000019F" w:csb1="00000000"/>
+  </w:font>
+  <w:font w:name="Cambria">
+    <w:panose1 w:val="02040503050406030204"/>
+    <w:charset w:val="00"/>
+    <w:family w:val="roman"/>
+    <w:pitch w:val="variable"/>
+    <w:sig w:usb0="E00002FF" w:usb1="400004FF" w:usb2="00000000" w:usb3="00000000" w:csb0="0000019F" w:csb1="00000000"/>
+  </w:font>
+  <w:font w:name="Consolas">
+    <w:panose1 w:val="020B0609020204030204"/>
+    <w:charset w:val="00"/>
+    <w:family w:val="modern"/>
+    <w:pitch w:val="fixed"/>
+    <w:sig w:usb0="E10002FF" w:usb1="4000FCFF" w:usb2="00000009" w:usb3="00000000" w:csb0="0000019F" w:csb1="00000000"/>
+  </w:font>
+</w:fonts>
+</file>
+
+<file path=word/glossary/settings.xml><?xml version="1.0" encoding="utf-8"?>
+<w:settings xmlns:mc="http://schemas.openxmlformats.org/markup-compatibility/2006" xmlns:o="urn:schemas-microsoft-com:office:office" xmlns:r="http://schemas.openxmlformats.org/officeDocument/2006/relationships" xmlns:m="http://schemas.openxmlformats.org/officeDocument/2006/math" xmlns:v="urn:schemas-microsoft-com:vml" xmlns:w10="urn:schemas-microsoft-com:office:word" xmlns:w="http://schemas.openxmlformats.org/wordprocessingml/2006/main" xmlns:w14="http://schemas.microsoft.com/office/word/2010/wordml" xmlns:sl="http://schemas.openxmlformats.org/schemaLibrary/2006/main" mc:Ignorable="w14">
+  <w:defaultTabStop w:val="720"/>
+  <w:characterSpacingControl w:val="doNotCompress"/>
+  <w:compat>
+    <w:useFELayout/>
+    <w:compatSetting w:name="compatibilityMode" w:uri="http://schemas.microsoft.com/office/word" w:val="12"/>
+  </w:compat>
+  <w:rsids>
+    <w:rsidRoot w:val="000C6B77"/>
+    <w:rsid w:val="000C6B77"/>
+  </w:rsids>
+  <m:mathPr>
+    <m:mathFont m:val="Cambria Math"/>
+    <m:brkBin m:val="before"/>
+    <m:brkBinSub m:val="--"/>
+    <m:smallFrac m:val="0"/>
+    <m:dispDef/>
+    <m:lMargin m:val="0"/>
+    <m:rMargin m:val="0"/>
+    <m:defJc m:val="centerGroup"/>
+    <m:wrapIndent m:val="1440"/>
+    <m:intLim m:val="subSup"/>
+    <m:naryLim m:val="undOvr"/>
+  </m:mathPr>
+  <w:themeFontLang w:val="en-US"/>
+  <w:clrSchemeMapping w:bg1="light1" w:t1="dark1" w:bg2="light2" w:t2="dark2" w:accent1="accent1" w:accent2="accent2" w:accent3="accent3" w:accent4="accent4" w:accent5="accent5" w:accent6="accent6" w:hyperlink="hyperlink" w:followedHyperlink="followedHyperlink"/>
+  <w:decimalSymbol w:val="."/>
+  <w:listSeparator w:val=","/>
+</w:settings>
+</file>
+
+<file path=word/glossary/styles.xml><?xml version="1.0" encoding="utf-8"?>
+<w:styles xmlns:mc="http://schemas.openxmlformats.org/markup-compatibility/2006" xmlns:r="http://schemas.openxmlformats.org/officeDocument/2006/relationships" xmlns:w="http://schemas.openxmlformats.org/wordprocessingml/2006/main" xmlns:w14="http://schemas.microsoft.com/office/word/2010/wordml" mc:Ignorable="w14">
+  <w:docDefaults>
+    <w:rPrDefault>
+      <w:rPr>
+        <w:rFonts w:asciiTheme="minorHAnsi" w:eastAsiaTheme="minorEastAsia" w:hAnsiTheme="minorHAnsi" w:cstheme="minorBidi"/>
+        <w:sz w:val="22"/>
+        <w:szCs w:val="22"/>
+        <w:lang w:val="en-US" w:eastAsia="en-US" w:bidi="ar-SA"/>
+      </w:rPr>
+    </w:rPrDefault>
+    <w:pPrDefault>
+      <w:pPr>
+        <w:spacing w:after="200" w:line="276" w:lineRule="auto"/>
+      </w:pPr>
+    </w:pPrDefault>
+  </w:docDefaults>
+  <w:latentStyles w:defLockedState="0" w:defUIPriority="99" w:defSemiHidden="1" w:defUnhideWhenUsed="1" w:defQFormat="0" w:count="267">
+    <w:lsdException w:name="Normal" w:semiHidden="0" w:uiPriority="0" w:unhideWhenUsed="0" w:qFormat="1"/>
+    <w:lsdException w:name="heading 1" w:semiHidden="0" w:uiPriority="9" w:unhideWhenUsed="0" w:qFormat="1"/>
+    <w:lsdException w:name="heading 2" w:uiPriority="9" w:qFormat="1"/>
+    <w:lsdException w:name="heading 3" w:uiPriority="9" w:qFormat="1"/>
+    <w:lsdException w:name="heading 4" w:uiPriority="9" w:qFormat="1"/>
+    <w:lsdException w:name="heading 5" w:uiPriority="9" w:qFormat="1"/>
+    <w:lsdException w:name="heading 6" w:uiPriority="9" w:qFormat="1"/>
+    <w:lsdException w:name="heading 7" w:uiPriority="9" w:qFormat="1"/>
+    <w:lsdException w:name="heading 8" w:uiPriority="9" w:qFormat="1"/>
+    <w:lsdException w:name="heading 9" w:uiPriority="9" w:qFormat="1"/>
+    <w:lsdException w:name="toc 1" w:uiPriority="39"/>
+    <w:lsdException w:name="toc 2" w:uiPriority="39"/>
+    <w:lsdException w:name="toc 3" w:uiPriority="39"/>
+    <w:lsdException w:name="toc 4" w:uiPriority="39"/>
+    <w:lsdException w:name="toc 5" w:uiPriority="39"/>
+    <w:lsdException w:name="toc 6" w:uiPriority="39"/>
+    <w:lsdException w:name="toc 7" w:uiPriority="39"/>
+    <w:lsdException w:name="toc 8" w:uiPriority="39"/>
+    <w:lsdException w:name="toc 9" w:uiPriority="39"/>
+    <w:lsdException w:name="caption" w:uiPriority="35" w:qFormat="1"/>
+    <w:lsdException w:name="Title" w:semiHidden="0" w:uiPriority="10" w:unhideWhenUsed="0" w:qFormat="1"/>
+    <w:lsdException w:name="Default Paragraph Font" w:uiPriority="1"/>
+    <w:lsdException w:name="Subtitle" w:semiHidden="0" w:uiPriority="11" w:unhideWhenUsed="0" w:qFormat="1"/>
+    <w:lsdException w:name="Strong" w:semiHidden="0" w:uiPriority="22" w:unhideWhenUsed="0" w:qFormat="1"/>
+    <w:lsdException w:name="Emphasis" w:semiHidden="0" w:uiPriority="20" w:unhideWhenUsed="0" w:qFormat="1"/>
+    <w:lsdException w:name="Table Grid" w:semiHidden="0" w:uiPriority="59" w:unhideWhenUsed="0"/>
+    <w:lsdException w:name="Placeholder Text" w:unhideWhenUsed="0"/>
+    <w:lsdException w:name="No Spacing" w:semiHidden="0" w:uiPriority="1" w:unhideWhenUsed="0" w:qFormat="1"/>
+    <w:lsdException w:name="Light Shading" w:semiHidden="0" w:uiPriority="60" w:unhideWhenUsed="0"/>
+    <w:lsdException w:name="Light List" w:semiHidden="0" w:uiPriority="61" w:unhideWhenUsed="0"/>
+    <w:lsdException w:name="Light Grid" w:semiHidden="0" w:uiPriority="62" w:unhideWhenUsed="0"/>
+    <w:lsdException w:name="Medium Shading 1" w:semiHidden="0" w:uiPriority="63" w:unhideWhenUsed="0"/>
+    <w:lsdException w:name="Medium Shading 2" w:semiHidden="0" w:uiPriority="64" w:unhideWhenUsed="0"/>
+    <w:lsdException w:name="Medium List 1" w:semiHidden="0" w:uiPriority="65" w:unhideWhenUsed="0"/>
+    <w:lsdException w:name="Medium List 2" w:semiHidden="0" w:uiPriority="66" w:unhideWhenUsed="0"/>
+    <w:lsdException w:name="Medium Grid 1" w:semiHidden="0" w:uiPriority="67" w:unhideWhenUsed="0"/>
+    <w:lsdException w:name="Medium Grid 2" w:semiHidden="0" w:uiPriority="68" w:unhideWhenUsed="0"/>
+    <w:lsdException w:name="Medium Grid 3" w:semiHidden="0" w:uiPriority="69" w:unhideWhenUsed="0"/>
+    <w:lsdException w:name="Dark List" w:semiHidden="0" w:uiPriority="70" w:unhideWhenUsed="0"/>
+    <w:lsdException w:name="Colorful Shading" w:semiHidden="0" w:uiPriority="71" w:unhideWhenUsed="0"/>
+    <w:lsdException w:name="Colorful List" w:semiHidden="0" w:uiPriority="72" w:unhideWhenUsed="0"/>
+    <w:lsdException w:name="Colorful Grid" w:semiHidden="0" w:uiPriority="73" w:unhideWhenUsed="0"/>
+    <w:lsdException w:name="Light Shading Accent 1" w:semiHidden="0" w:uiPriority="60" w:unhideWhenUsed="0"/>
+    <w:lsdException w:name="Light List Accent 1" w:semiHidden="0" w:uiPriority="61" w:unhideWhenUsed="0"/>
+    <w:lsdException w:name="Light Grid Accent 1" w:semiHidden="0" w:uiPriority="62" w:unhideWhenUsed="0"/>
+    <w:lsdException w:name="Medium Shading 1 Accent 1" w:semiHidden="0" w:uiPriority="63" w:unhideWhenUsed="0"/>
+    <w:lsdException w:name="Medium Shading 2 Accent 1" w:semiHidden="0" w:uiPriority="64" w:unhideWhenUsed="0"/>
+    <w:lsdException w:name="Medium List 1 Accent 1" w:semiHidden="0" w:uiPriority="65" w:unhideWhenUsed="0"/>
+    <w:lsdException w:name="Revision" w:unhideWhenUsed="0"/>
+    <w:lsdException w:name="List Paragraph" w:semiHidden="0" w:uiPriority="34" w:unhideWhenUsed="0" w:qFormat="1"/>
+    <w:lsdException w:name="Quote" w:semiHidden="0" w:uiPriority="29" w:unhideWhenUsed="0" w:qFormat="1"/>
+    <w:lsdException w:name="Intense Quote" w:semiHidden="0" w:uiPriority="30" w:unhideWhenUsed="0" w:qFormat="1"/>
+    <w:lsdException w:name="Medium List 2 Accent 1" w:semiHidden="0" w:uiPriority="66" w:unhideWhenUsed="0"/>
+    <w:lsdException w:name="Medium Grid 1 Accent 1" w:semiHidden="0" w:uiPriority="67" w:unhideWhenUsed="0"/>
+    <w:lsdException w:name="Medium Grid 2 Accent 1" w:semiHidden="0" w:uiPriority="68" w:unhideWhenUsed="0"/>
+    <w:lsdException w:name="Medium Grid 3 Accent 1" w:semiHidden="0" w:uiPriority="69" w:unhideWhenUsed="0"/>
+    <w:lsdException w:name="Dark List Accent 1" w:semiHidden="0" w:uiPriority="70" w:unhideWhenUsed="0"/>
+    <w:lsdException w:name="Colorful Shading Accent 1" w:semiHidden="0" w:uiPriority="71" w:unhideWhenUsed="0"/>
+    <w:lsdException w:name="Colorful List Accent 1" w:semiHidden="0" w:uiPriority="72" w:unhideWhenUsed="0"/>
+    <w:lsdException w:name="Colorful Grid Accent 1" w:semiHidden="0" w:uiPriority="73" w:unhideWhenUsed="0"/>
+    <w:lsdException w:name="Light Shading Accent 2" w:semiHidden="0" w:uiPriority="60" w:unhideWhenUsed="0"/>
+    <w:lsdException w:name="Light List Accent 2" w:semiHidden="0" w:uiPriority="61" w:unhideWhenUsed="0"/>
+    <w:lsdException w:name="Light Grid Accent 2" w:semiHidden="0" w:uiPriority="62" w:unhideWhenUsed="0"/>
+    <w:lsdException w:name="Medium Shading 1 Accent 2" w:semiHidden="0" w:uiPriority="63" w:unhideWhenUsed="0"/>
+    <w:lsdException w:name="Medium Shading 2 Accent 2" w:semiHidden="0" w:uiPriority="64" w:unhideWhenUsed="0"/>
+    <w:lsdException w:name="Medium List 1 Accent 2" w:semiHidden="0" w:uiPriority="65" w:unhideWhenUsed="0"/>
+    <w:lsdException w:name="Medium List 2 Accent 2" w:semiHidden="0" w:uiPriority="66" w:unhideWhenUsed="0"/>
+    <w:lsdException w:name="Medium Grid 1 Accent 2" w:semiHidden="0" w:uiPriority="67" w:unhideWhenUsed="0"/>
+    <w:lsdException w:name="Medium Grid 2 Accent 2" w:semiHidden="0" w:uiPriority="68" w:unhideWhenUsed="0"/>
+    <w:lsdException w:name="Medium Grid 3 Accent 2" w:semiHidden="0" w:uiPriority="69" w:unhideWhenUsed="0"/>
+    <w:lsdException w:name="Dark List Accent 2" w:semiHidden="0" w:uiPriority="70" w:unhideWhenUsed="0"/>
+    <w:lsdException w:name="Colorful Shading Accent 2" w:semiHidden="0" w:uiPriority="71" w:unhideWhenUsed="0"/>
+    <w:lsdException w:name="Colorful List Accent 2" w:semiHidden="0" w:uiPriority="72" w:unhideWhenUsed="0"/>
+    <w:lsdException w:name="Colorful Grid Accent 2" w:semiHidden="0" w:uiPriority="73" w:unhideWhenUsed="0"/>
+    <w:lsdException w:name="Light Shading Accent 3" w:semiHidden="0" w:uiPriority="60" w:unhideWhenUsed="0"/>
+    <w:lsdException w:name="Light List Accent 3" w:semiHidden="0" w:uiPriority="61" w:unhideWhenUsed="0"/>
+    <w:lsdException w:name="Light Grid Accent 3" w:semiHidden="0" w:uiPriority="62" w:unhideWhenUsed="0"/>
+    <w:lsdException w:name="Medium Shading 1 Accent 3" w:semiHidden="0" w:uiPriority="63" w:unhideWhenUsed="0"/>
+    <w:lsdException w:name="Medium Shading 2 Accent 3" w:semiHidden="0" w:uiPriority="64" w:unhideWhenUsed="0"/>
+    <w:lsdException w:name="Medium List 1 Accent 3" w:semiHidden="0" w:uiPriority="65" w:unhideWhenUsed="0"/>
+    <w:lsdException w:name="Medium List 2 Accent 3" w:semiHidden="0" w:uiPriority="66" w:unhideWhenUsed="0"/>
+    <w:lsdException w:name="Medium Grid 1 Accent 3" w:semiHidden="0" w:uiPriority="67" w:unhideWhenUsed="0"/>
+    <w:lsdException w:name="Medium Grid 2 Accent 3" w:semiHidden="0" w:uiPriority="68" w:unhideWhenUsed="0"/>
+    <w:lsdException w:name="Medium Grid 3 Accent 3" w:semiHidden="0" w:uiPriority="69" w:unhideWhenUsed="0"/>
+    <w:lsdException w:name="Dark List Accent 3" w:semiHidden="0" w:uiPriority="70" w:unhideWhenUsed="0"/>
+    <w:lsdException w:name="Colorful Shading Accent 3" w:semiHidden="0" w:uiPriority="71" w:unhideWhenUsed="0"/>
+    <w:lsdException w:name="Colorful List Accent 3" w:semiHidden="0" w:uiPriority="72" w:unhideWhenUsed="0"/>
+    <w:lsdException w:name="Colorful Grid Accent 3" w:semiHidden="0" w:uiPriority="73" w:unhideWhenUsed="0"/>
+    <w:lsdException w:name="Light Shading Accent 4" w:semiHidden="0" w:uiPriority="60" w:unhideWhenUsed="0"/>
+    <w:lsdException w:name="Light List Accent 4" w:semiHidden="0" w:uiPriority="61" w:unhideWhenUsed="0"/>
+    <w:lsdException w:name="Light Grid Accent 4" w:semiHidden="0" w:uiPriority="62" w:unhideWhenUsed="0"/>
+    <w:lsdException w:name="Medium Shading 1 Accent 4" w:semiHidden="0" w:uiPriority="63" w:unhideWhenUsed="0"/>
+    <w:lsdException w:name="Medium Shading 2 Accent 4" w:semiHidden="0" w:uiPriority="64" w:unhideWhenUsed="0"/>
+    <w:lsdException w:name="Medium List 1 Accent 4" w:semiHidden="0" w:uiPriority="65" w:unhideWhenUsed="0"/>
+    <w:lsdException w:name="Medium List 2 Accent 4" w:semiHidden="0" w:uiPriority="66" w:unhideWhenUsed="0"/>
+    <w:lsdException w:name="Medium Grid 1 Accent 4" w:semiHidden="0" w:uiPriority="67" w:unhideWhenUsed="0"/>
+    <w:lsdException w:name="Medium Grid 2 Accent 4" w:semiHidden="0" w:uiPriority="68" w:unhideWhenUsed="0"/>
+    <w:lsdException w:name="Medium Grid 3 Accent 4" w:semiHidden="0" w:uiPriority="69" w:unhideWhenUsed="0"/>
+    <w:lsdException w:name="Dark List Accent 4" w:semiHidden="0" w:uiPriority="70" w:unhideWhenUsed="0"/>
+    <w:lsdException w:name="Colorful Shading Accent 4" w:semiHidden="0" w:uiPriority="71" w:unhideWhenUsed="0"/>
+    <w:lsdException w:name="Colorful List Accent 4" w:semiHidden="0" w:uiPriority="72" w:unhideWhenUsed="0"/>
+    <w:lsdException w:name="Colorful Grid Accent 4" w:semiHidden="0" w:uiPriority="73" w:unhideWhenUsed="0"/>
+    <w:lsdException w:name="Light Shading Accent 5" w:semiHidden="0" w:uiPriority="60" w:unhideWhenUsed="0"/>
+    <w:lsdException w:name="Light List Accent 5" w:semiHidden="0" w:uiPriority="61" w:unhideWhenUsed="0"/>
+    <w:lsdException w:name="Light Grid Accent 5" w:semiHidden="0" w:uiPriority="62" w:unhideWhenUsed="0"/>
+    <w:lsdException w:name="Medium Shading 1 Accent 5" w:semiHidden="0" w:uiPriority="63" w:unhideWhenUsed="0"/>
+    <w:lsdException w:name="Medium Shading 2 Accent 5" w:semiHidden="0" w:uiPriority="64" w:unhideWhenUsed="0"/>
+    <w:lsdException w:name="Medium List 1 Accent 5" w:semiHidden="0" w:uiPriority="65" w:unhideWhenUsed="0"/>
+    <w:lsdException w:name="Medium List 2 Accent 5" w:semiHidden="0" w:uiPriority="66" w:unhideWhenUsed="0"/>
+    <w:lsdException w:name="Medium Grid 1 Accent 5" w:semiHidden="0" w:uiPriority="67" w:unhideWhenUsed="0"/>
+    <w:lsdException w:name="Medium Grid 2 Accent 5" w:semiHidden="0" w:uiPriority="68" w:unhideWhenUsed="0"/>
+    <w:lsdException w:name="Medium Grid 3 Accent 5" w:semiHidden="0" w:uiPriority="69" w:unhideWhenUsed="0"/>
+    <w:lsdException w:name="Dark List Accent 5" w:semiHidden="0" w:uiPriority="70" w:unhideWhenUsed="0"/>
+    <w:lsdException w:name="Colorful Shading Accent 5" w:semiHidden="0" w:uiPriority="71" w:unhideWhenUsed="0"/>
+    <w:lsdException w:name="Colorful List Accent 5" w:semiHidden="0" w:uiPriority="72" w:unhideWhenUsed="0"/>
+    <w:lsdException w:name="Colorful Grid Accent 5" w:semiHidden="0" w:uiPriority="73" w:unhideWhenUsed="0"/>
+    <w:lsdException w:name="Light Shading Accent 6" w:semiHidden="0" w:uiPriority="60" w:unhideWhenUsed="0"/>
+    <w:lsdException w:name="Light List Accent 6" w:semiHidden="0" w:uiPriority="61" w:unhideWhenUsed="0"/>
+    <w:lsdException w:name="Light Grid Accent 6" w:semiHidden="0" w:uiPriority="62" w:unhideWhenUsed="0"/>
+    <w:lsdException w:name="Medium Shading 1 Accent 6" w:semiHidden="0" w:uiPriority="63" w:unhideWhenUsed="0"/>
+    <w:lsdException w:name="Medium Shading 2 Accent 6" w:semiHidden="0" w:uiPriority="64" w:unhideWhenUsed="0"/>
+    <w:lsdException w:name="Medium List 1 Accent 6" w:semiHidden="0" w:uiPriority="65" w:unhideWhenUsed="0"/>
+    <w:lsdException w:name="Medium List 2 Accent 6" w:semiHidden="0" w:uiPriority="66" w:unhideWhenUsed="0"/>
+    <w:lsdException w:name="Medium Grid 1 Accent 6" w:semiHidden="0" w:uiPriority="67" w:unhideWhenUsed="0"/>
+    <w:lsdException w:name="Medium Grid 2 Accent 6" w:semiHidden="0" w:uiPriority="68" w:unhideWhenUsed="0"/>
+    <w:lsdException w:name="Medium Grid 3 Accent 6" w:semiHidden="0" w:uiPriority="69" w:unhideWhenUsed="0"/>
+    <w:lsdException w:name="Dark List Accent 6" w:semiHidden="0" w:uiPriority="70" w:unhideWhenUsed="0"/>
+    <w:lsdException w:name="Colorful Shading Accent 6" w:semiHidden="0" w:uiPriority="71" w:unhideWhenUsed="0"/>
+    <w:lsdException w:name="Colorful List Accent 6" w:semiHidden="0" w:uiPriority="72" w:unhideWhenUsed="0"/>
+    <w:lsdException w:name="Colorful Grid Accent 6" w:semiHidden="0" w:uiPriority="73" w:unhideWhenUsed="0"/>
+    <w:lsdException w:name="Subtle Emphasis" w:semiHidden="0" w:uiPriority="19" w:unhideWhenUsed="0" w:qFormat="1"/>
+    <w:lsdException w:name="Intense Emphasis" w:semiHidden="0" w:uiPriority="21" w:unhideWhenUsed="0" w:qFormat="1"/>
+    <w:lsdException w:name="Subtle Reference" w:semiHidden="0" w:uiPriority="31" w:unhideWhenUsed="0" w:qFormat="1"/>
+    <w:lsdException w:name="Intense Reference" w:semiHidden="0" w:uiPriority="32" w:unhideWhenUsed="0" w:qFormat="1"/>
+    <w:lsdException w:name="Book Title" w:semiHidden="0" w:uiPriority="33" w:unhideWhenUsed="0" w:qFormat="1"/>
+    <w:lsdException w:name="Bibliography" w:uiPriority="37"/>
+    <w:lsdException w:name="TOC Heading" w:uiPriority="39" w:qFormat="1"/>
+  </w:latentStyles>
+  <w:style w:type="paragraph" w:default="1" w:styleId="Normal">
+    <w:name w:val="Normal"/>
+    <w:qFormat/>
+  </w:style>
+  <w:style w:type="character" w:default="1" w:styleId="DefaultParagraphFont">
+    <w:name w:val="Default Paragraph Font"/>
+    <w:uiPriority w:val="1"/>
+    <w:semiHidden/>
+    <w:unhideWhenUsed/>
+  </w:style>
+  <w:style w:type="table" w:default="1" w:styleId="TableNormal">
+    <w:name w:val="Normal Table"/>
+    <w:uiPriority w:val="99"/>
+    <w:semiHidden/>
+    <w:unhideWhenUsed/>
+    <w:tblPr>
+      <w:tblInd w:w="0" w:type="dxa"/>
+      <w:tblCellMar>
+        <w:top w:w="0" w:type="dxa"/>
+        <w:left w:w="108" w:type="dxa"/>
+        <w:bottom w:w="0" w:type="dxa"/>
+        <w:right w:w="108" w:type="dxa"/>
+      </w:tblCellMar>
+    </w:tblPr>
+  </w:style>
+  <w:style w:type="numbering" w:default="1" w:styleId="NoList">
+    <w:name w:val="No List"/>
+    <w:uiPriority w:val="99"/>
+    <w:semiHidden/>
+    <w:unhideWhenUsed/>
+  </w:style>
+</w:styles>
+</file>
+
+<file path=word/glossary/stylesWithEffects.xml><?xml version="1.0" encoding="utf-8"?>
+<w:styles xmlns:wpc="http://schemas.microsoft.com/office/word/2010/wordprocessingCanvas" xmlns:mc="http://schemas.openxmlformats.org/markup-compatibility/2006" xmlns:o="urn:schemas-microsoft-com:office:office" xmlns:r="http://schemas.openxmlformats.org/officeDocument/2006/relationships" xmlns:m="http://schemas.openxmlformats.org/officeDocument/2006/math" xmlns:v="urn:schemas-microsoft-com:vml" xmlns:wp14="http://schemas.microsoft.com/office/word/2010/wordprocessingDrawing" xmlns:wp="http://schemas.openxmlformats.org/drawingml/2006/wordprocessingDrawing" xmlns:w10="urn:schemas-microsoft-com:office:word" xmlns:w="http://schemas.openxmlformats.org/wordprocessingml/2006/main" xmlns:w14="http://schemas.microsoft.com/office/word/2010/wordml" xmlns:wpg="http://schemas.microsoft.com/office/word/2010/wordprocessingGroup" xmlns:wpi="http://schemas.microsoft.com/office/word/2010/wordprocessingInk" xmlns:wne="http://schemas.microsoft.com/office/word/2006/wordml" xmlns:wps="http://schemas.microsoft.com/office/word/2010/wordprocessingShape" mc:Ignorable="w14 wp14">
+  <w:docDefaults>
+    <w:rPrDefault>
+      <w:rPr>
+        <w:rFonts w:asciiTheme="minorHAnsi" w:eastAsiaTheme="minorEastAsia" w:hAnsiTheme="minorHAnsi" w:cstheme="minorBidi"/>
+        <w:sz w:val="22"/>
+        <w:szCs w:val="22"/>
+        <w:lang w:val="en-US" w:eastAsia="en-US" w:bidi="ar-SA"/>
+      </w:rPr>
+    </w:rPrDefault>
+    <w:pPrDefault>
+      <w:pPr>
+        <w:spacing w:after="200" w:line="276" w:lineRule="auto"/>
+      </w:pPr>
+    </w:pPrDefault>
+  </w:docDefaults>
+  <w:latentStyles w:defLockedState="0" w:defUIPriority="99" w:defSemiHidden="1" w:defUnhideWhenUsed="1" w:defQFormat="0" w:count="267">
+    <w:lsdException w:name="Normal" w:semiHidden="0" w:uiPriority="0" w:unhideWhenUsed="0" w:qFormat="1"/>
+    <w:lsdException w:name="heading 1" w:semiHidden="0" w:uiPriority="9" w:unhideWhenUsed="0" w:qFormat="1"/>
+    <w:lsdException w:name="heading 2" w:uiPriority="9" w:qFormat="1"/>
+    <w:lsdException w:name="heading 3" w:uiPriority="9" w:qFormat="1"/>
+    <w:lsdException w:name="heading 4" w:uiPriority="9" w:qFormat="1"/>
+    <w:lsdException w:name="heading 5" w:uiPriority="9" w:qFormat="1"/>
+    <w:lsdException w:name="heading 6" w:uiPriority="9" w:qFormat="1"/>
+    <w:lsdException w:name="heading 7" w:uiPriority="9" w:qFormat="1"/>
+    <w:lsdException w:name="heading 8" w:uiPriority="9" w:qFormat="1"/>
+    <w:lsdException w:name="heading 9" w:uiPriority="9" w:qFormat="1"/>
+    <w:lsdException w:name="toc 1" w:uiPriority="39"/>
+    <w:lsdException w:name="toc 2" w:uiPriority="39"/>
+    <w:lsdException w:name="toc 3" w:uiPriority="39"/>
+    <w:lsdException w:name="toc 4" w:uiPriority="39"/>
+    <w:lsdException w:name="toc 5" w:uiPriority="39"/>
+    <w:lsdException w:name="toc 6" w:uiPriority="39"/>
+    <w:lsdException w:name="toc 7" w:uiPriority="39"/>
+    <w:lsdException w:name="toc 8" w:uiPriority="39"/>
+    <w:lsdException w:name="toc 9" w:uiPriority="39"/>
+    <w:lsdException w:name="caption" w:uiPriority="35" w:qFormat="1"/>
+    <w:lsdException w:name="Title" w:semiHidden="0" w:uiPriority="10" w:unhideWhenUsed="0" w:qFormat="1"/>
+    <w:lsdException w:name="Default Paragraph Font" w:uiPriority="1"/>
+    <w:lsdException w:name="Subtitle" w:semiHidden="0" w:uiPriority="11" w:unhideWhenUsed="0" w:qFormat="1"/>
+    <w:lsdException w:name="Strong" w:semiHidden="0" w:uiPriority="22" w:unhideWhenUsed="0" w:qFormat="1"/>
+    <w:lsdException w:name="Emphasis" w:semiHidden="0" w:uiPriority="20" w:unhideWhenUsed="0" w:qFormat="1"/>
+    <w:lsdException w:name="Table Grid" w:semiHidden="0" w:uiPriority="59" w:unhideWhenUsed="0"/>
+    <w:lsdException w:name="Placeholder Text" w:unhideWhenUsed="0"/>
+    <w:lsdException w:name="No Spacing" w:semiHidden="0" w:uiPriority="1" w:unhideWhenUsed="0" w:qFormat="1"/>
+    <w:lsdException w:name="Light Shading" w:semiHidden="0" w:uiPriority="60" w:unhideWhenUsed="0"/>
+    <w:lsdException w:name="Light List" w:semiHidden="0" w:uiPriority="61" w:unhideWhenUsed="0"/>
+    <w:lsdException w:name="Light Grid" w:semiHidden="0" w:uiPriority="62" w:unhideWhenUsed="0"/>
+    <w:lsdException w:name="Medium Shading 1" w:semiHidden="0" w:uiPriority="63" w:unhideWhenUsed="0"/>
+    <w:lsdException w:name="Medium Shading 2" w:semiHidden="0" w:uiPriority="64" w:unhideWhenUsed="0"/>
+    <w:lsdException w:name="Medium List 1" w:semiHidden="0" w:uiPriority="65" w:unhideWhenUsed="0"/>
+    <w:lsdException w:name="Medium List 2" w:semiHidden="0" w:uiPriority="66" w:unhideWhenUsed="0"/>
+    <w:lsdException w:name="Medium Grid 1" w:semiHidden="0" w:uiPriority="67" w:unhideWhenUsed="0"/>
+    <w:lsdException w:name="Medium Grid 2" w:semiHidden="0" w:uiPriority="68" w:unhideWhenUsed="0"/>
+    <w:lsdException w:name="Medium Grid 3" w:semiHidden="0" w:uiPriority="69" w:unhideWhenUsed="0"/>
+    <w:lsdException w:name="Dark List" w:semiHidden="0" w:uiPriority="70" w:unhideWhenUsed="0"/>
+    <w:lsdException w:name="Colorful Shading" w:semiHidden="0" w:uiPriority="71" w:unhideWhenUsed="0"/>
+    <w:lsdException w:name="Colorful List" w:semiHidden="0" w:uiPriority="72" w:unhideWhenUsed="0"/>
+    <w:lsdException w:name="Colorful Grid" w:semiHidden="0" w:uiPriority="73" w:unhideWhenUsed="0"/>
+    <w:lsdException w:name="Light Shading Accent 1" w:semiHidden="0" w:uiPriority="60" w:unhideWhenUsed="0"/>
+    <w:lsdException w:name="Light List Accent 1" w:semiHidden="0" w:uiPriority="61" w:unhideWhenUsed="0"/>
+    <w:lsdException w:name="Light Grid Accent 1" w:semiHidden="0" w:uiPriority="62" w:unhideWhenUsed="0"/>
+    <w:lsdException w:name="Medium Shading 1 Accent 1" w:semiHidden="0" w:uiPriority="63" w:unhideWhenUsed="0"/>
+    <w:lsdException w:name="Medium Shading 2 Accent 1" w:semiHidden="0" w:uiPriority="64" w:unhideWhenUsed="0"/>
+    <w:lsdException w:name="Medium List 1 Accent 1" w:semiHidden="0" w:uiPriority="65" w:unhideWhenUsed="0"/>
+    <w:lsdException w:name="Revision" w:unhideWhenUsed="0"/>
+    <w:lsdException w:name="List Paragraph" w:semiHidden="0" w:uiPriority="34" w:unhideWhenUsed="0" w:qFormat="1"/>
+    <w:lsdException w:name="Quote" w:semiHidden="0" w:uiPriority="29" w:unhideWhenUsed="0" w:qFormat="1"/>
+    <w:lsdException w:name="Intense Quote" w:semiHidden="0" w:uiPriority="30" w:unhideWhenUsed="0" w:qFormat="1"/>
+    <w:lsdException w:name="Medium List 2 Accent 1" w:semiHidden="0" w:uiPriority="66" w:unhideWhenUsed="0"/>
+    <w:lsdException w:name="Medium Grid 1 Accent 1" w:semiHidden="0" w:uiPriority="67" w:unhideWhenUsed="0"/>
+    <w:lsdException w:name="Medium Grid 2 Accent 1" w:semiHidden="0" w:uiPriority="68" w:unhideWhenUsed="0"/>
+    <w:lsdException w:name="Medium Grid 3 Accent 1" w:semiHidden="0" w:uiPriority="69" w:unhideWhenUsed="0"/>
+    <w:lsdException w:name="Dark List Accent 1" w:semiHidden="0" w:uiPriority="70" w:unhideWhenUsed="0"/>
+    <w:lsdException w:name="Colorful Shading Accent 1" w:semiHidden="0" w:uiPriority="71" w:unhideWhenUsed="0"/>
+    <w:lsdException w:name="Colorful List Accent 1" w:semiHidden="0" w:uiPriority="72" w:unhideWhenUsed="0"/>
+    <w:lsdException w:name="Colorful Grid Accent 1" w:semiHidden="0" w:uiPriority="73" w:unhideWhenUsed="0"/>
+    <w:lsdException w:name="Light Shading Accent 2" w:semiHidden="0" w:uiPriority="60" w:unhideWhenUsed="0"/>
+    <w:lsdException w:name="Light List Accent 2" w:semiHidden="0" w:uiPriority="61" w:unhideWhenUsed="0"/>
+    <w:lsdException w:name="Light Grid Accent 2" w:semiHidden="0" w:uiPriority="62" w:unhideWhenUsed="0"/>
+    <w:lsdException w:name="Medium Shading 1 Accent 2" w:semiHidden="0" w:uiPriority="63" w:unhideWhenUsed="0"/>
+    <w:lsdException w:name="Medium Shading 2 Accent 2" w:semiHidden="0" w:uiPriority="64" w:unhideWhenUsed="0"/>
+    <w:lsdException w:name="Medium List 1 Accent 2" w:semiHidden="0" w:uiPriority="65" w:unhideWhenUsed="0"/>
+    <w:lsdException w:name="Medium List 2 Accent 2" w:semiHidden="0" w:uiPriority="66" w:unhideWhenUsed="0"/>
+    <w:lsdException w:name="Medium Grid 1 Accent 2" w:semiHidden="0" w:uiPriority="67" w:unhideWhenUsed="0"/>
+    <w:lsdException w:name="Medium Grid 2 Accent 2" w:semiHidden="0" w:uiPriority="68" w:unhideWhenUsed="0"/>
+    <w:lsdException w:name="Medium Grid 3 Accent 2" w:semiHidden="0" w:uiPriority="69" w:unhideWhenUsed="0"/>
+    <w:lsdException w:name="Dark List Accent 2" w:semiHidden="0" w:uiPriority="70" w:unhideWhenUsed="0"/>
+    <w:lsdException w:name="Colorful Shading Accent 2" w:semiHidden="0" w:uiPriority="71" w:unhideWhenUsed="0"/>
+    <w:lsdException w:name="Colorful List Accent 2" w:semiHidden="0" w:uiPriority="72" w:unhideWhenUsed="0"/>
+    <w:lsdException w:name="Colorful Grid Accent 2" w:semiHidden="0" w:uiPriority="73" w:unhideWhenUsed="0"/>
+    <w:lsdException w:name="Light Shading Accent 3" w:semiHidden="0" w:uiPriority="60" w:unhideWhenUsed="0"/>
+    <w:lsdException w:name="Light List Accent 3" w:semiHidden="0" w:uiPriority="61" w:unhideWhenUsed="0"/>
+    <w:lsdException w:name="Light Grid Accent 3" w:semiHidden="0" w:uiPriority="62" w:unhideWhenUsed="0"/>
+    <w:lsdException w:name="Medium Shading 1 Accent 3" w:semiHidden="0" w:uiPriority="63" w:unhideWhenUsed="0"/>
+    <w:lsdException w:name="Medium Shading 2 Accent 3" w:semiHidden="0" w:uiPriority="64" w:unhideWhenUsed="0"/>
+    <w:lsdException w:name="Medium List 1 Accent 3" w:semiHidden="0" w:uiPriority="65" w:unhideWhenUsed="0"/>
+    <w:lsdException w:name="Medium List 2 Accent 3" w:semiHidden="0" w:uiPriority="66" w:unhideWhenUsed="0"/>
+    <w:lsdException w:name="Medium Grid 1 Accent 3" w:semiHidden="0" w:uiPriority="67" w:unhideWhenUsed="0"/>
+    <w:lsdException w:name="Medium Grid 2 Accent 3" w:semiHidden="0" w:uiPriority="68" w:unhideWhenUsed="0"/>
+    <w:lsdException w:name="Medium Grid 3 Accent 3" w:semiHidden="0" w:uiPriority="69" w:unhideWhenUsed="0"/>
+    <w:lsdException w:name="Dark List Accent 3" w:semiHidden="0" w:uiPriority="70" w:unhideWhenUsed="0"/>
+    <w:lsdException w:name="Colorful Shading Accent 3" w:semiHidden="0" w:uiPriority="71" w:unhideWhenUsed="0"/>
+    <w:lsdException w:name="Colorful List Accent 3" w:semiHidden="0" w:uiPriority="72" w:unhideWhenUsed="0"/>
+    <w:lsdException w:name="Colorful Grid Accent 3" w:semiHidden="0" w:uiPriority="73" w:unhideWhenUsed="0"/>
+    <w:lsdException w:name="Light Shading Accent 4" w:semiHidden="0" w:uiPriority="60" w:unhideWhenUsed="0"/>
+    <w:lsdException w:name="Light List Accent 4" w:semiHidden="0" w:uiPriority="61" w:unhideWhenUsed="0"/>
+    <w:lsdException w:name="Light Grid Accent 4" w:semiHidden="0" w:uiPriority="62" w:unhideWhenUsed="0"/>
+    <w:lsdException w:name="Medium Shading 1 Accent 4" w:semiHidden="0" w:uiPriority="63" w:unhideWhenUsed="0"/>
+    <w:lsdException w:name="Medium Shading 2 Accent 4" w:semiHidden="0" w:uiPriority="64" w:unhideWhenUsed="0"/>
+    <w:lsdException w:name="Medium List 1 Accent 4" w:semiHidden="0" w:uiPriority="65" w:unhideWhenUsed="0"/>
+    <w:lsdException w:name="Medium List 2 Accent 4" w:semiHidden="0" w:uiPriority="66" w:unhideWhenUsed="0"/>
+    <w:lsdException w:name="Medium Grid 1 Accent 4" w:semiHidden="0" w:uiPriority="67" w:unhideWhenUsed="0"/>
+    <w:lsdException w:name="Medium Grid 2 Accent 4" w:semiHidden="0" w:uiPriority="68" w:unhideWhenUsed="0"/>
+    <w:lsdException w:name="Medium Grid 3 Accent 4" w:semiHidden="0" w:uiPriority="69" w:unhideWhenUsed="0"/>
+    <w:lsdException w:name="Dark List Accent 4" w:semiHidden="0" w:uiPriority="70" w:unhideWhenUsed="0"/>
+    <w:lsdException w:name="Colorful Shading Accent 4" w:semiHidden="0" w:uiPriority="71" w:unhideWhenUsed="0"/>
+    <w:lsdException w:name="Colorful List Accent 4" w:semiHidden="0" w:uiPriority="72" w:unhideWhenUsed="0"/>
+    <w:lsdException w:name="Colorful Grid Accent 4" w:semiHidden="0" w:uiPriority="73" w:unhideWhenUsed="0"/>
+    <w:lsdException w:name="Light Shading Accent 5" w:semiHidden="0" w:uiPriority="60" w:unhideWhenUsed="0"/>
+    <w:lsdException w:name="Light List Accent 5" w:semiHidden="0" w:uiPriority="61" w:unhideWhenUsed="0"/>
+    <w:lsdException w:name="Light Grid Accent 5" w:semiHidden="0" w:uiPriority="62" w:unhideWhenUsed="0"/>
+    <w:lsdException w:name="Medium Shading 1 Accent 5" w:semiHidden="0" w:uiPriority="63" w:unhideWhenUsed="0"/>
+    <w:lsdException w:name="Medium Shading 2 Accent 5" w:semiHidden="0" w:uiPriority="64" w:unhideWhenUsed="0"/>
+    <w:lsdException w:name="Medium List 1 Accent 5" w:semiHidden="0" w:uiPriority="65" w:unhideWhenUsed="0"/>
+    <w:lsdException w:name="Medium List 2 Accent 5" w:semiHidden="0" w:uiPriority="66" w:unhideWhenUsed="0"/>
+    <w:lsdException w:name="Medium Grid 1 Accent 5" w:semiHidden="0" w:uiPriority="67" w:unhideWhenUsed="0"/>
+    <w:lsdException w:name="Medium Grid 2 Accent 5" w:semiHidden="0" w:uiPriority="68" w:unhideWhenUsed="0"/>
+    <w:lsdException w:name="Medium Grid 3 Accent 5" w:semiHidden="0" w:uiPriority="69" w:unhideWhenUsed="0"/>
+    <w:lsdException w:name="Dark List Accent 5" w:semiHidden="0" w:uiPriority="70" w:unhideWhenUsed="0"/>
+    <w:lsdException w:name="Colorful Shading Accent 5" w:semiHidden="0" w:uiPriority="71" w:unhideWhenUsed="0"/>
+    <w:lsdException w:name="Colorful List Accent 5" w:semiHidden="0" w:uiPriority="72" w:unhideWhenUsed="0"/>
+    <w:lsdException w:name="Colorful Grid Accent 5" w:semiHidden="0" w:uiPriority="73" w:unhideWhenUsed="0"/>
+    <w:lsdException w:name="Light Shading Accent 6" w:semiHidden="0" w:uiPriority="60" w:unhideWhenUsed="0"/>
+    <w:lsdException w:name="Light List Accent 6" w:semiHidden="0" w:uiPriority="61" w:unhideWhenUsed="0"/>
+    <w:lsdException w:name="Light Grid Accent 6" w:semiHidden="0" w:uiPriority="62" w:unhideWhenUsed="0"/>
+    <w:lsdException w:name="Medium Shading 1 Accent 6" w:semiHidden="0" w:uiPriority="63" w:unhideWhenUsed="0"/>
+    <w:lsdException w:name="Medium Shading 2 Accent 6" w:semiHidden="0" w:uiPriority="64" w:unhideWhenUsed="0"/>
+    <w:lsdException w:name="Medium List 1 Accent 6" w:semiHidden="0" w:uiPriority="65" w:unhideWhenUsed="0"/>
+    <w:lsdException w:name="Medium List 2 Accent 6" w:semiHidden="0" w:uiPriority="66" w:unhideWhenUsed="0"/>
+    <w:lsdException w:name="Medium Grid 1 Accent 6" w:semiHidden="0" w:uiPriority="67" w:unhideWhenUsed="0"/>
+    <w:lsdException w:name="Medium Grid 2 Accent 6" w:semiHidden="0" w:uiPriority="68" w:unhideWhenUsed="0"/>
+    <w:lsdException w:name="Medium Grid 3 Accent 6" w:semiHidden="0" w:uiPriority="69" w:unhideWhenUsed="0"/>
+    <w:lsdException w:name="Dark List Accent 6" w:semiHidden="0" w:uiPriority="70" w:unhideWhenUsed="0"/>
+    <w:lsdException w:name="Colorful Shading Accent 6" w:semiHidden="0" w:uiPriority="71" w:unhideWhenUsed="0"/>
+    <w:lsdException w:name="Colorful List Accent 6" w:semiHidden="0" w:uiPriority="72" w:unhideWhenUsed="0"/>
+    <w:lsdException w:name="Colorful Grid Accent 6" w:semiHidden="0" w:uiPriority="73" w:unhideWhenUsed="0"/>
+    <w:lsdException w:name="Subtle Emphasis" w:semiHidden="0" w:uiPriority="19" w:unhideWhenUsed="0" w:qFormat="1"/>
+    <w:lsdException w:name="Intense Emphasis" w:semiHidden="0" w:uiPriority="21" w:unhideWhenUsed="0" w:qFormat="1"/>
+    <w:lsdException w:name="Subtle Reference" w:semiHidden="0" w:uiPriority="31" w:unhideWhenUsed="0" w:qFormat="1"/>
+    <w:lsdException w:name="Intense Reference" w:semiHidden="0" w:uiPriority="32" w:unhideWhenUsed="0" w:qFormat="1"/>
+    <w:lsdException w:name="Book Title" w:semiHidden="0" w:uiPriority="33" w:unhideWhenUsed="0" w:qFormat="1"/>
+    <w:lsdException w:name="Bibliography" w:uiPriority="37"/>
+    <w:lsdException w:name="TOC Heading" w:uiPriority="39" w:qFormat="1"/>
+  </w:latentStyles>
+  <w:style w:type="paragraph" w:default="1" w:styleId="Normal">
+    <w:name w:val="Normal"/>
+    <w:qFormat/>
+  </w:style>
+  <w:style w:type="character" w:default="1" w:styleId="DefaultParagraphFont">
+    <w:name w:val="Default Paragraph Font"/>
+    <w:uiPriority w:val="1"/>
+    <w:semiHidden/>
+    <w:unhideWhenUsed/>
+  </w:style>
+  <w:style w:type="table" w:default="1" w:styleId="TableNormal">
+    <w:name w:val="Normal Table"/>
+    <w:uiPriority w:val="99"/>
+    <w:semiHidden/>
+    <w:unhideWhenUsed/>
+    <w:tblPr>
+      <w:tblInd w:w="0" w:type="dxa"/>
+      <w:tblCellMar>
+        <w:top w:w="0" w:type="dxa"/>
+        <w:left w:w="108" w:type="dxa"/>
+        <w:bottom w:w="0" w:type="dxa"/>
+        <w:right w:w="108" w:type="dxa"/>
+      </w:tblCellMar>
+    </w:tblPr>
+  </w:style>
+  <w:style w:type="numbering" w:default="1" w:styleId="NoList">
+    <w:name w:val="No List"/>
+    <w:uiPriority w:val="99"/>
+    <w:semiHidden/>
+    <w:unhideWhenUsed/>
+  </w:style>
+</w:styles>
+</file>
+
+<file path=word/glossary/webSettings.xml><?xml version="1.0" encoding="utf-8"?>
+<w:webSettings xmlns:mc="http://schemas.openxmlformats.org/markup-compatibility/2006" xmlns:r="http://schemas.openxmlformats.org/officeDocument/2006/relationships" xmlns:w="http://schemas.openxmlformats.org/wordprocessingml/2006/main" xmlns:w14="http://schemas.microsoft.com/office/word/2010/wordml" mc:Ignorable="w14"/>
+</file>
+
 <file path=word/theme/theme1.xml><?xml version="1.0" encoding="utf-8"?>
 <a:theme xmlns:a="http://schemas.openxmlformats.org/drawingml/2006/main" name="Office Theme">
   <a:themeElements>
@@ -28324,7 +28830,7 @@
 </file>
 
 <file path=customXml/itemProps1.xml><?xml version="1.0" encoding="utf-8"?>
-<ds:datastoreItem xmlns:ds="http://schemas.openxmlformats.org/officeDocument/2006/customXml" ds:itemID="{55F0956D-43BA-405F-B273-A1773B0B57A4}">
+<ds:datastoreItem xmlns:ds="http://schemas.openxmlformats.org/officeDocument/2006/customXml" ds:itemID="{AB0BFAC5-77B0-4FAD-AEF9-C1700532C721}">
   <ds:schemaRefs>
     <ds:schemaRef ds:uri="http://schemas.openxmlformats.org/officeDocument/2006/bibliography"/>
   </ds:schemaRefs>

</xml_diff>

<commit_message>
Correct errors in the sections "Setting up a Create View", "Validating Models and Model State", and "Validating Models with Data Annotations".
</commit_message>
<xml_diff>
--- a/ASP.NET_MVC_5_Fundamentals/ASP.NET_MVC_5_Fundamentals.docx
+++ b/ASP.NET_MVC_5_Fundamentals/ASP.NET_MVC_5_Fundamentals.docx
@@ -434,7 +434,37 @@
             <w:pPr>
               <w:spacing w:after="120"/>
             </w:pPr>
-            <w:hyperlink w:anchor="_Following_the_POST-Redirect-GET" w:history="1">
+            <w:hyperlink w:anchor="_Validating_Models_with" w:history="1">
+              <w:r>
+                <w:rPr>
+                  <w:rStyle w:val="Hyperlink"/>
+                </w:rPr>
+                <w:t>Validating Models with Data Annotations</w:t>
+              </w:r>
+            </w:hyperlink>
+          </w:p>
+        </w:tc>
+      </w:tr>
+      <w:tr>
+        <w:tc>
+          <w:tcPr>
+            <w:tcW w:w="4788" w:type="dxa"/>
+          </w:tcPr>
+          <w:p>
+            <w:pPr>
+              <w:spacing w:after="120"/>
+            </w:pPr>
+          </w:p>
+        </w:tc>
+        <w:tc>
+          <w:tcPr>
+            <w:tcW w:w="4788" w:type="dxa"/>
+          </w:tcPr>
+          <w:p>
+            <w:pPr>
+              <w:spacing w:after="120"/>
+            </w:pPr>
+            <w:hyperlink w:anchor="_Following_the_POST-Redirect-GET_1" w:history="1">
               <w:r>
                 <w:rPr>
                   <w:rStyle w:val="Hyperlink"/>
@@ -4979,7 +5009,10 @@
               <w:t>urantData.cs and OdeToFood.Data/Services/</w:t>
             </w:r>
             <w:r>
-              <w:t>Interface1.cs</w:t>
+              <w:t>IRestaurantData</w:t>
+            </w:r>
+            <w:r>
+              <w:t>.cs</w:t>
             </w:r>
           </w:p>
         </w:tc>
@@ -10833,10 +10866,7 @@
         <w:t>rm-group”&gt; . . . &lt;/div&gt;</w:t>
       </w:r>
       <w:r>
-        <w:t xml:space="preserve"> </w:t>
-      </w:r>
-      <w:r>
-        <w:t xml:space="preserve">(code that is immediately below </w:t>
+        <w:t xml:space="preserve"> (code that is immediately below </w:t>
       </w:r>
       <w:proofErr w:type="gramStart"/>
       <w:r>
@@ -10954,43 +10984,488 @@
       <w:r>
         <w:t>/test</w:t>
       </w:r>
+      <w:r>
+        <w:t xml:space="preserve"> the web application.</w:t>
+      </w:r>
+    </w:p>
+    <w:p>
+      <w:pPr>
+        <w:spacing w:after="0"/>
+      </w:pPr>
+      <w:r>
+        <w:t>T</w:t>
+      </w:r>
+      <w:r>
+        <w:t>he form displays the drop-down list successfully.</w:t>
+      </w:r>
+    </w:p>
+    <w:p>
+      <w:pPr>
+        <w:spacing w:after="0"/>
+      </w:pPr>
+    </w:p>
+    <w:p>
+      <w:pPr>
+        <w:spacing w:after="0"/>
+      </w:pPr>
+      <w:r>
+        <w:t>Now we have to tackle the 2</w:t>
+      </w:r>
+      <w:r>
+        <w:rPr>
+          <w:vertAlign w:val="superscript"/>
+        </w:rPr>
+        <w:t>nd</w:t>
+      </w:r>
+      <w:r>
+        <w:t xml:space="preserve"> problem, that the form only returns the user input; we need more code to perform the create-restaurant action.</w:t>
+      </w:r>
+    </w:p>
+    <w:p>
+      <w:pPr>
+        <w:spacing w:after="0"/>
+        <w:rPr>
+          <w:rStyle w:val="Hyperlink"/>
+          <w:color w:val="auto"/>
+          <w:u w:val="none"/>
+        </w:rPr>
+      </w:pPr>
+    </w:p>
+    <w:p>
+      <w:pPr>
+        <w:spacing w:after="0"/>
+        <w:rPr>
+          <w:rStyle w:val="Hyperlink"/>
+          <w:color w:val="auto"/>
+          <w:u w:val="none"/>
+        </w:rPr>
+      </w:pPr>
+      <w:r>
+        <w:rPr>
+          <w:rStyle w:val="Hyperlink"/>
+          <w:color w:val="auto"/>
+          <w:u w:val="none"/>
+        </w:rPr>
+        <w:t>Add a 2nd “create” action</w:t>
+      </w:r>
+      <w:r>
+        <w:rPr>
+          <w:rStyle w:val="Hyperlink"/>
+          <w:color w:val="auto"/>
+          <w:u w:val="none"/>
+        </w:rPr>
+        <w:t xml:space="preserve"> method </w:t>
+      </w:r>
+      <w:r>
+        <w:rPr>
+          <w:rStyle w:val="Hyperlink"/>
+          <w:color w:val="auto"/>
+          <w:u w:val="none"/>
+        </w:rPr>
+        <w:t>in the “restaurants” controller</w:t>
+      </w:r>
+      <w:r>
+        <w:rPr>
+          <w:rStyle w:val="Hyperlink"/>
+          <w:color w:val="auto"/>
+          <w:u w:val="none"/>
+        </w:rPr>
+        <w:t xml:space="preserve"> (</w:t>
+      </w:r>
+      <w:r>
+        <w:t xml:space="preserve">OdeToFoods.Web/Controllers/RestaurantsController.cs).  Precede this method </w:t>
+      </w:r>
+      <w:r>
+        <w:rPr>
+          <w:rStyle w:val="Hyperlink"/>
+          <w:color w:val="auto"/>
+          <w:u w:val="none"/>
+        </w:rPr>
+        <w:t>with two attributes – as shown below</w:t>
+      </w:r>
+      <w:r>
+        <w:rPr>
+          <w:rStyle w:val="Hyperlink"/>
+          <w:color w:val="auto"/>
+          <w:u w:val="none"/>
+        </w:rPr>
+        <w:t>.</w:t>
+      </w:r>
+    </w:p>
+    <w:p>
+      <w:pPr>
+        <w:pStyle w:val="ListParagraph"/>
+        <w:spacing w:after="0"/>
+        <w:ind w:left="1440"/>
+        <w:rPr>
+          <w:rStyle w:val="Hyperlink"/>
+          <w:color w:val="auto"/>
+          <w:u w:val="none"/>
+        </w:rPr>
+      </w:pPr>
+      <w:r>
+        <w:rPr>
+          <w:rStyle w:val="Hyperlink"/>
+          <w:color w:val="auto"/>
+          <w:u w:val="none"/>
+        </w:rPr>
+        <w:t>[HttpPost]</w:t>
+      </w:r>
+    </w:p>
+    <w:p>
+      <w:pPr>
+        <w:pStyle w:val="ListParagraph"/>
+        <w:spacing w:after="0"/>
+        <w:ind w:left="1440"/>
+        <w:rPr>
+          <w:rStyle w:val="Hyperlink"/>
+          <w:color w:val="auto"/>
+          <w:u w:val="none"/>
+        </w:rPr>
+      </w:pPr>
+      <w:r>
+        <w:rPr>
+          <w:rStyle w:val="Hyperlink"/>
+          <w:color w:val="auto"/>
+          <w:u w:val="none"/>
+        </w:rPr>
+        <w:t>[ValidateAntiForgeryToken]</w:t>
+      </w:r>
+    </w:p>
+    <w:p>
+      <w:pPr>
+        <w:spacing w:after="0"/>
+        <w:ind w:left="1440"/>
+        <w:rPr>
+          <w:rStyle w:val="Hyperlink"/>
+          <w:color w:val="auto"/>
+          <w:u w:val="none"/>
+        </w:rPr>
+      </w:pPr>
+      <w:proofErr w:type="gramStart"/>
+      <w:r>
+        <w:rPr>
+          <w:rStyle w:val="Hyperlink"/>
+          <w:color w:val="auto"/>
+          <w:u w:val="none"/>
+        </w:rPr>
+        <w:t>public</w:t>
+      </w:r>
+      <w:proofErr w:type="gramEnd"/>
+      <w:r>
+        <w:rPr>
+          <w:rStyle w:val="Hyperlink"/>
+          <w:color w:val="auto"/>
+          <w:u w:val="none"/>
+        </w:rPr>
+        <w:t xml:space="preserve"> ActionResult Create( Restaurant  restaurant )</w:t>
+      </w:r>
+    </w:p>
+    <w:p>
+      <w:pPr>
+        <w:spacing w:after="0"/>
+        <w:ind w:left="1440"/>
+        <w:rPr>
+          <w:rStyle w:val="Hyperlink"/>
+          <w:color w:val="auto"/>
+          <w:u w:val="none"/>
+        </w:rPr>
+      </w:pPr>
+      <w:r>
+        <w:rPr>
+          <w:rStyle w:val="Hyperlink"/>
+          <w:color w:val="auto"/>
+          <w:u w:val="none"/>
+        </w:rPr>
+        <w:t>{</w:t>
+      </w:r>
+    </w:p>
+    <w:p>
+      <w:pPr>
+        <w:spacing w:after="0"/>
+        <w:ind w:left="2160"/>
+        <w:rPr>
+          <w:rStyle w:val="Hyperlink"/>
+          <w:color w:val="auto"/>
+          <w:u w:val="none"/>
+        </w:rPr>
+      </w:pPr>
+      <w:proofErr w:type="gramStart"/>
+      <w:r>
+        <w:rPr>
+          <w:rStyle w:val="Hyperlink"/>
+          <w:color w:val="auto"/>
+          <w:u w:val="none"/>
+        </w:rPr>
+        <w:t>db.Add(</w:t>
+      </w:r>
+      <w:proofErr w:type="gramEnd"/>
+      <w:r>
+        <w:rPr>
+          <w:rStyle w:val="Hyperlink"/>
+          <w:color w:val="auto"/>
+          <w:u w:val="none"/>
+        </w:rPr>
+        <w:t xml:space="preserve"> restaurant );</w:t>
+      </w:r>
+    </w:p>
+    <w:p>
+      <w:pPr>
+        <w:spacing w:after="0"/>
+        <w:ind w:left="2160"/>
+        <w:rPr>
+          <w:rStyle w:val="Hyperlink"/>
+          <w:color w:val="auto"/>
+          <w:u w:val="none"/>
+        </w:rPr>
+      </w:pPr>
+      <w:proofErr w:type="gramStart"/>
+      <w:r>
+        <w:rPr>
+          <w:rStyle w:val="Hyperlink"/>
+          <w:color w:val="auto"/>
+          <w:u w:val="none"/>
+        </w:rPr>
+        <w:t>return</w:t>
+      </w:r>
+      <w:proofErr w:type="gramEnd"/>
+      <w:r>
+        <w:rPr>
+          <w:rStyle w:val="Hyperlink"/>
+          <w:color w:val="auto"/>
+          <w:u w:val="none"/>
+        </w:rPr>
+        <w:t xml:space="preserve"> View();</w:t>
+      </w:r>
+    </w:p>
+    <w:p>
+      <w:pPr>
+        <w:spacing w:after="0"/>
+        <w:ind w:left="1440"/>
+        <w:rPr>
+          <w:rStyle w:val="Hyperlink"/>
+          <w:color w:val="auto"/>
+          <w:u w:val="none"/>
+        </w:rPr>
+      </w:pPr>
+      <w:r>
+        <w:rPr>
+          <w:rStyle w:val="Hyperlink"/>
+          <w:color w:val="auto"/>
+          <w:u w:val="none"/>
+        </w:rPr>
+        <w:lastRenderedPageBreak/>
+        <w:t>}</w:t>
+      </w:r>
+    </w:p>
+    <w:p>
+      <w:pPr>
+        <w:spacing w:after="0"/>
+        <w:ind w:left="720"/>
+        <w:rPr>
+          <w:rStyle w:val="Hyperlink"/>
+          <w:color w:val="auto"/>
+          <w:u w:val="none"/>
+        </w:rPr>
+      </w:pPr>
+    </w:p>
+    <w:p>
+      <w:pPr>
+        <w:spacing w:after="0"/>
+        <w:rPr>
+          <w:rStyle w:val="Hyperlink"/>
+          <w:color w:val="auto"/>
+          <w:u w:val="none"/>
+        </w:rPr>
+      </w:pPr>
+      <w:r>
+        <w:rPr>
+          <w:rStyle w:val="Hyperlink"/>
+          <w:color w:val="auto"/>
+          <w:u w:val="none"/>
+        </w:rPr>
+        <w:t xml:space="preserve">The attribute [HttpPost] instructs the router to choose this action method in response to a “Post” request.  The other action methods in RestaurantsController.cs have the attribute [HttpGet] by default.  Some programmers believe that it good practice to set that attribute explicitly; therefore, I have added “[HttpGet]” at the beginning of all of the other action methods in this </w:t>
+      </w:r>
+      <w:r>
+        <w:rPr>
+          <w:rStyle w:val="Hyperlink"/>
+          <w:b/>
+          <w:color w:val="auto"/>
+          <w:u w:val="none"/>
+        </w:rPr>
+        <w:t>controller</w:t>
+      </w:r>
+      <w:r>
+        <w:rPr>
+          <w:rStyle w:val="Hyperlink"/>
+          <w:color w:val="auto"/>
+          <w:u w:val="none"/>
+        </w:rPr>
+        <w:t>.</w:t>
+      </w:r>
+    </w:p>
+    <w:p>
+      <w:pPr>
+        <w:spacing w:after="0"/>
+        <w:ind w:left="720"/>
+        <w:rPr>
+          <w:rStyle w:val="Hyperlink"/>
+          <w:color w:val="auto"/>
+          <w:u w:val="none"/>
+        </w:rPr>
+      </w:pPr>
+    </w:p>
+    <w:p>
+      <w:pPr>
+        <w:pStyle w:val="ListParagraph"/>
+        <w:ind w:left="0"/>
+        <w:rPr>
+          <w:rFonts w:ascii="Calibri" w:hAnsi="Calibri" w:cs="Arial"/>
+          <w:color w:val="202124"/>
+          <w:shd w:val="clear" w:color="auto" w:fill="FFFFFF"/>
+        </w:rPr>
+      </w:pPr>
+      <w:r>
+        <w:rPr>
+          <w:rFonts w:ascii="Calibri" w:hAnsi="Calibri" w:cs="Arial"/>
+          <w:color w:val="202124"/>
+          <w:shd w:val="clear" w:color="auto" w:fill="FFFFFF"/>
+        </w:rPr>
+        <w:t xml:space="preserve">The </w:t>
+      </w:r>
+      <w:r>
+        <w:rPr>
+          <w:rStyle w:val="Hyperlink"/>
+          <w:color w:val="auto"/>
+          <w:u w:val="none"/>
+        </w:rPr>
+        <w:t>attribute</w:t>
+      </w:r>
+      <w:r>
+        <w:rPr>
+          <w:rFonts w:ascii="Calibri" w:hAnsi="Calibri" w:cs="Arial"/>
+          <w:color w:val="202124"/>
+          <w:shd w:val="clear" w:color="auto" w:fill="FFFFFF"/>
+        </w:rPr>
+        <w:t> </w:t>
+      </w:r>
+      <w:r>
+        <w:rPr>
+          <w:rFonts w:ascii="Calibri" w:hAnsi="Calibri" w:cs="Arial"/>
+          <w:color w:val="202124"/>
+          <w:shd w:val="clear" w:color="auto" w:fill="FFFFFF"/>
+        </w:rPr>
+        <w:t>[</w:t>
+      </w:r>
+      <w:r>
+        <w:rPr>
+          <w:rFonts w:ascii="Calibri" w:hAnsi="Calibri" w:cs="Arial"/>
+          <w:bCs/>
+          <w:color w:val="202124"/>
+          <w:shd w:val="clear" w:color="auto" w:fill="FFFFFF"/>
+        </w:rPr>
+        <w:t>ValidateAntiForgeryToken]</w:t>
+      </w:r>
+      <w:r>
+        <w:rPr>
+          <w:rFonts w:ascii="Calibri" w:hAnsi="Calibri" w:cs="Arial"/>
+          <w:color w:val="202124"/>
+          <w:shd w:val="clear" w:color="auto" w:fill="FFFFFF"/>
+        </w:rPr>
+        <w:t xml:space="preserve"> </w:t>
+      </w:r>
+      <w:r>
+        <w:rPr>
+          <w:rFonts w:ascii="Calibri" w:hAnsi="Calibri" w:cs="Arial"/>
+          <w:color w:val="202124"/>
+          <w:shd w:val="clear" w:color="auto" w:fill="FFFFFF"/>
+        </w:rPr>
+        <w:t>discourages</w:t>
+      </w:r>
+      <w:r>
+        <w:rPr>
+          <w:rFonts w:ascii="Calibri" w:hAnsi="Calibri" w:cs="Arial"/>
+          <w:color w:val="202124"/>
+          <w:shd w:val="clear" w:color="auto" w:fill="FFFFFF"/>
+        </w:rPr>
+        <w:t xml:space="preserve"> cross-site request forgery attacks. A cross-site request forgery is an attack in which a harmful script element, malicious command, or code is sent from the browser of a trusted user.</w:t>
+      </w:r>
+    </w:p>
+    <w:p>
+      <w:pPr>
+        <w:pStyle w:val="ListParagraph"/>
+        <w:ind w:left="0"/>
+        <w:rPr>
+          <w:rFonts w:ascii="Arial" w:hAnsi="Arial" w:cs="Arial"/>
+          <w:color w:val="202124"/>
+          <w:shd w:val="clear" w:color="auto" w:fill="FFFFFF"/>
+        </w:rPr>
+      </w:pPr>
+    </w:p>
+    <w:p>
+      <w:pPr>
+        <w:pStyle w:val="ListParagraph"/>
+        <w:ind w:left="0"/>
+      </w:pPr>
+      <w:r>
+        <w:t xml:space="preserve">The </w:t>
+      </w:r>
+      <w:proofErr w:type="gramStart"/>
+      <w:r>
+        <w:t>db.Add(</w:t>
+      </w:r>
+      <w:proofErr w:type="gramEnd"/>
+      <w:r>
+        <w:t>) method is not yet defined.</w:t>
+      </w:r>
+    </w:p>
+    <w:p>
+      <w:pPr>
+        <w:pStyle w:val="ListParagraph"/>
+        <w:ind w:left="0"/>
+      </w:pPr>
+    </w:p>
+    <w:p>
+      <w:pPr>
+        <w:pStyle w:val="ListParagraph"/>
+        <w:numPr>
+          <w:ilvl w:val="0"/>
+          <w:numId w:val="53"/>
+        </w:numPr>
+      </w:pPr>
+      <w:r>
+        <w:t>Update the interface (OdeToFood.Data/Services</w:t>
+      </w:r>
+      <w:r>
+        <w:t>/</w:t>
+      </w:r>
       <w:bookmarkStart w:id="18" w:name="_GoBack"/>
+      <w:r>
+        <w:t>IRestaurantData</w:t>
+      </w:r>
       <w:bookmarkEnd w:id="18"/>
       <w:r>
-        <w:t xml:space="preserve"> the web application.</w:t>
-      </w:r>
-    </w:p>
-    <w:p>
-      <w:pPr>
-        <w:spacing w:after="0"/>
-      </w:pPr>
-      <w:r>
-        <w:t>T</w:t>
-      </w:r>
-      <w:r>
-        <w:t>he form displays the drop-down list successfully.</w:t>
-      </w:r>
-    </w:p>
-    <w:p>
-      <w:pPr>
-        <w:spacing w:after="0"/>
-      </w:pPr>
-    </w:p>
-    <w:p>
-      <w:pPr>
-        <w:spacing w:after="0"/>
-      </w:pPr>
-      <w:r>
-        <w:t>Now we have to tackle the 2</w:t>
-      </w:r>
-      <w:r>
-        <w:rPr>
-          <w:vertAlign w:val="superscript"/>
-        </w:rPr>
-        <w:t>nd</w:t>
-      </w:r>
-      <w:r>
-        <w:t xml:space="preserve"> problem, that the form only returns the user input; we need more code to perform the create-restaurant action.</w:t>
+        <w:t>.cs</w:t>
+      </w:r>
+      <w:r>
+        <w:t>)</w:t>
+      </w:r>
+      <w:r>
+        <w:t>.   In the body of “interface IRestaurantData” add the statement</w:t>
+      </w:r>
+    </w:p>
+    <w:p>
+      <w:pPr>
+        <w:pStyle w:val="ListParagraph"/>
+        <w:ind w:left="1440"/>
+      </w:pPr>
+      <w:proofErr w:type="gramStart"/>
+      <w:r>
+        <w:t>void</w:t>
+      </w:r>
+      <w:proofErr w:type="gramEnd"/>
+      <w:r>
+        <w:t xml:space="preserve"> Add ( Restaurant  restaurant );</w:t>
       </w:r>
     </w:p>
     <w:p>
@@ -11000,308 +11475,83 @@
           <w:ilvl w:val="0"/>
           <w:numId w:val="27"/>
         </w:numPr>
-        <w:spacing w:after="0"/>
-        <w:rPr>
-          <w:rStyle w:val="Hyperlink"/>
-          <w:color w:val="auto"/>
-          <w:u w:val="none"/>
-        </w:rPr>
-      </w:pPr>
-      <w:r>
-        <w:rPr>
-          <w:rStyle w:val="Hyperlink"/>
-          <w:color w:val="auto"/>
-          <w:u w:val="none"/>
-        </w:rPr>
-        <w:t>A</w:t>
-      </w:r>
-      <w:r>
-        <w:rPr>
-          <w:rStyle w:val="Hyperlink"/>
-          <w:color w:val="auto"/>
-          <w:u w:val="none"/>
-        </w:rPr>
-        <w:t>dd a</w:t>
-      </w:r>
-      <w:r>
-        <w:rPr>
-          <w:rStyle w:val="Hyperlink"/>
-          <w:color w:val="auto"/>
-          <w:u w:val="none"/>
-        </w:rPr>
-        <w:t xml:space="preserve"> 2nd</w:t>
-      </w:r>
-      <w:r>
-        <w:rPr>
-          <w:rStyle w:val="Hyperlink"/>
-          <w:color w:val="auto"/>
-          <w:u w:val="none"/>
-        </w:rPr>
-        <w:t xml:space="preserve"> “create” action in the “restaurants” controller (</w:t>
-      </w:r>
-      <w:r>
-        <w:t>OdeToFoods.Web/Controllers/RestaurantsController.cs)</w:t>
-      </w:r>
-      <w:r>
-        <w:rPr>
-          <w:rStyle w:val="Hyperlink"/>
-          <w:color w:val="auto"/>
-          <w:u w:val="none"/>
-        </w:rPr>
-        <w:t xml:space="preserve">.  </w:t>
-      </w:r>
-      <w:r>
-        <w:rPr>
-          <w:rStyle w:val="Hyperlink"/>
-          <w:color w:val="auto"/>
-          <w:u w:val="none"/>
-        </w:rPr>
-        <w:t xml:space="preserve">Precede this action with a validate-anti-forgery-toke attribute.  </w:t>
-      </w:r>
-      <w:r>
-        <w:rPr>
-          <w:rStyle w:val="Hyperlink"/>
-          <w:color w:val="auto"/>
-          <w:u w:val="none"/>
-        </w:rPr>
-        <w:t>Insert the code</w:t>
-      </w:r>
-    </w:p>
-    <w:p>
-      <w:pPr>
-        <w:pStyle w:val="ListParagraph"/>
-        <w:spacing w:after="0"/>
+      </w:pPr>
+      <w:r>
+        <w:t>Update the in-memory implementation (OdeToFood.Data/Services/</w:t>
+      </w:r>
+      <w:r>
+        <w:t>InMemoryRestaurantData</w:t>
+      </w:r>
+      <w:r>
+        <w:t>.cs).  Insert</w:t>
+      </w:r>
+    </w:p>
+    <w:p>
+      <w:pPr>
+        <w:pStyle w:val="ListParagraph"/>
         <w:ind w:left="1440"/>
-        <w:rPr>
-          <w:rStyle w:val="Hyperlink"/>
-          <w:color w:val="auto"/>
-          <w:u w:val="none"/>
-        </w:rPr>
-      </w:pPr>
-      <w:r>
-        <w:rPr>
-          <w:rStyle w:val="Hyperlink"/>
-          <w:color w:val="auto"/>
-          <w:u w:val="none"/>
-        </w:rPr>
-        <w:t>[HttpPost]</w:t>
-      </w:r>
-    </w:p>
-    <w:p>
-      <w:pPr>
-        <w:pStyle w:val="ListParagraph"/>
-        <w:spacing w:after="0"/>
+      </w:pPr>
+      <w:proofErr w:type="gramStart"/>
+      <w:r>
+        <w:t>public</w:t>
+      </w:r>
+      <w:proofErr w:type="gramEnd"/>
+      <w:r>
+        <w:t xml:space="preserve"> void Add ( Restaurant  restaurant )</w:t>
+      </w:r>
+    </w:p>
+    <w:p>
+      <w:pPr>
+        <w:pStyle w:val="ListParagraph"/>
         <w:ind w:left="1440"/>
-        <w:rPr>
-          <w:rStyle w:val="Hyperlink"/>
-          <w:color w:val="auto"/>
-          <w:u w:val="none"/>
-        </w:rPr>
-      </w:pPr>
-      <w:r>
-        <w:rPr>
-          <w:rStyle w:val="Hyperlink"/>
-          <w:color w:val="auto"/>
-          <w:u w:val="none"/>
-        </w:rPr>
-        <w:t>[ValidateAntiForgeryToken]</w:t>
-      </w:r>
-    </w:p>
-    <w:p>
-      <w:pPr>
-        <w:spacing w:after="0"/>
+      </w:pPr>
+      <w:r>
+        <w:t>{</w:t>
+      </w:r>
+    </w:p>
+    <w:p>
+      <w:pPr>
+        <w:pStyle w:val="ListParagraph"/>
         <w:ind w:left="1440"/>
-        <w:rPr>
-          <w:rStyle w:val="Hyperlink"/>
-          <w:color w:val="auto"/>
-          <w:u w:val="none"/>
-        </w:rPr>
-      </w:pPr>
-      <w:proofErr w:type="gramStart"/>
-      <w:r>
-        <w:rPr>
-          <w:rStyle w:val="Hyperlink"/>
-          <w:color w:val="auto"/>
-          <w:u w:val="none"/>
-        </w:rPr>
-        <w:t>public</w:t>
-      </w:r>
-      <w:proofErr w:type="gramEnd"/>
-      <w:r>
-        <w:rPr>
-          <w:rStyle w:val="Hyperlink"/>
-          <w:color w:val="auto"/>
-          <w:u w:val="none"/>
-        </w:rPr>
-        <w:t xml:space="preserve"> ActionResult Create( Restaurant  restaurant )</w:t>
-      </w:r>
-    </w:p>
-    <w:p>
-      <w:pPr>
-        <w:spacing w:after="0"/>
+      </w:pPr>
+      <w:r>
+        <w:tab/>
+        <w:t xml:space="preserve">restaurants.Add </w:t>
+      </w:r>
+      <w:proofErr w:type="gramStart"/>
+      <w:r>
+        <w:t>( restaurant</w:t>
+      </w:r>
+      <w:proofErr w:type="gramEnd"/>
+      <w:r>
+        <w:t xml:space="preserve"> );</w:t>
+      </w:r>
+    </w:p>
+    <w:p>
+      <w:pPr>
+        <w:pStyle w:val="ListParagraph"/>
+        <w:ind w:left="2160"/>
+      </w:pPr>
+      <w:r>
+        <w:t xml:space="preserve">restaurant.Id = restaurants.Max </w:t>
+      </w:r>
+      <w:proofErr w:type="gramStart"/>
+      <w:r>
+        <w:t>( r</w:t>
+      </w:r>
+      <w:proofErr w:type="gramEnd"/>
+      <w:r>
+        <w:t xml:space="preserve"> =&gt; r.Id ) + 1;</w:t>
+      </w:r>
+    </w:p>
+    <w:p>
+      <w:pPr>
+        <w:pStyle w:val="ListParagraph"/>
         <w:ind w:left="1440"/>
-        <w:rPr>
-          <w:rStyle w:val="Hyperlink"/>
-          <w:color w:val="auto"/>
-          <w:u w:val="none"/>
-        </w:rPr>
-      </w:pPr>
-      <w:r>
-        <w:rPr>
-          <w:rStyle w:val="Hyperlink"/>
-          <w:color w:val="auto"/>
-          <w:u w:val="none"/>
-        </w:rPr>
-        <w:t>{</w:t>
-      </w:r>
-    </w:p>
-    <w:p>
-      <w:pPr>
-        <w:spacing w:after="0"/>
-        <w:ind w:left="2160"/>
-        <w:rPr>
-          <w:rStyle w:val="Hyperlink"/>
-          <w:color w:val="auto"/>
-          <w:u w:val="none"/>
-        </w:rPr>
-      </w:pPr>
-      <w:proofErr w:type="gramStart"/>
-      <w:r>
-        <w:rPr>
-          <w:rStyle w:val="Hyperlink"/>
-          <w:color w:val="auto"/>
-          <w:u w:val="none"/>
-        </w:rPr>
-        <w:t>db.Add(</w:t>
-      </w:r>
-      <w:proofErr w:type="gramEnd"/>
-      <w:r>
-        <w:rPr>
-          <w:rStyle w:val="Hyperlink"/>
-          <w:color w:val="auto"/>
-          <w:u w:val="none"/>
-        </w:rPr>
-        <w:t xml:space="preserve"> restaurant );</w:t>
-      </w:r>
-    </w:p>
-    <w:p>
-      <w:pPr>
-        <w:spacing w:after="0"/>
-        <w:ind w:left="2160"/>
-        <w:rPr>
-          <w:rStyle w:val="Hyperlink"/>
-          <w:color w:val="auto"/>
-          <w:u w:val="none"/>
-        </w:rPr>
-      </w:pPr>
-      <w:proofErr w:type="gramStart"/>
-      <w:r>
-        <w:rPr>
-          <w:rStyle w:val="Hyperlink"/>
-          <w:color w:val="auto"/>
-          <w:u w:val="none"/>
-        </w:rPr>
-        <w:t>return</w:t>
-      </w:r>
-      <w:proofErr w:type="gramEnd"/>
-      <w:r>
-        <w:rPr>
-          <w:rStyle w:val="Hyperlink"/>
-          <w:color w:val="auto"/>
-          <w:u w:val="none"/>
-        </w:rPr>
-        <w:t xml:space="preserve"> View();</w:t>
-      </w:r>
-    </w:p>
-    <w:p>
-      <w:pPr>
-        <w:spacing w:after="0"/>
-        <w:ind w:left="1440"/>
-        <w:rPr>
-          <w:rStyle w:val="Hyperlink"/>
-          <w:color w:val="auto"/>
-          <w:u w:val="none"/>
-        </w:rPr>
-      </w:pPr>
-      <w:r>
-        <w:rPr>
-          <w:rStyle w:val="Hyperlink"/>
-          <w:color w:val="auto"/>
-          <w:u w:val="none"/>
-        </w:rPr>
+      </w:pPr>
+      <w:r>
         <w:t>}</w:t>
       </w:r>
-    </w:p>
-    <w:p>
-      <w:pPr>
-        <w:spacing w:after="0"/>
-        <w:ind w:left="720"/>
-        <w:rPr>
-          <w:rStyle w:val="Hyperlink"/>
-          <w:color w:val="auto"/>
-          <w:u w:val="none"/>
-        </w:rPr>
-      </w:pPr>
-      <w:r>
-        <w:rPr>
-          <w:rStyle w:val="Hyperlink"/>
-          <w:color w:val="auto"/>
-          <w:u w:val="none"/>
-        </w:rPr>
-        <w:lastRenderedPageBreak/>
-        <w:t xml:space="preserve">The attribute [HttpPost] instructs the router to choose this action method in response to a “Post” request.  The other action methods in RestaurantsController.cs have the attribute [HttpGet] by default.  Some programmers believe that it good practice to set that attribute explicitly; therefore, I have added “[HttpGet]” at the beginning of all of the other action methods in this </w:t>
-      </w:r>
-      <w:r>
-        <w:rPr>
-          <w:rStyle w:val="Hyperlink"/>
-          <w:b/>
-          <w:color w:val="auto"/>
-          <w:u w:val="none"/>
-        </w:rPr>
-        <w:t>controller</w:t>
-      </w:r>
-      <w:r>
-        <w:rPr>
-          <w:rStyle w:val="Hyperlink"/>
-          <w:color w:val="auto"/>
-          <w:u w:val="none"/>
-        </w:rPr>
-        <w:t>.</w:t>
-      </w:r>
-    </w:p>
-    <w:p>
-      <w:pPr>
-        <w:spacing w:after="0"/>
-        <w:ind w:left="720"/>
-        <w:rPr>
-          <w:rStyle w:val="Hyperlink"/>
-          <w:color w:val="auto"/>
-          <w:u w:val="none"/>
-        </w:rPr>
-      </w:pPr>
-    </w:p>
-    <w:p>
-      <w:pPr>
-        <w:pStyle w:val="ListParagraph"/>
-        <w:ind w:left="0"/>
-      </w:pPr>
-      <w:r>
-        <w:t xml:space="preserve">The </w:t>
-      </w:r>
-      <w:proofErr w:type="gramStart"/>
-      <w:r>
-        <w:t>db.Add(</w:t>
-      </w:r>
-      <w:proofErr w:type="gramEnd"/>
-      <w:r>
-        <w:t>) method is not yet defined.</w:t>
-      </w:r>
-    </w:p>
-    <w:p>
-      <w:pPr>
-        <w:pStyle w:val="ListParagraph"/>
-        <w:ind w:left="0"/>
-      </w:pPr>
     </w:p>
     <w:p>
       <w:pPr>
@@ -11310,126 +11560,6 @@
           <w:ilvl w:val="0"/>
           <w:numId w:val="27"/>
         </w:numPr>
-      </w:pPr>
-      <w:r>
-        <w:t>Update the interface (OdeToFood.Data/Services</w:t>
-      </w:r>
-      <w:r>
-        <w:t>/Interface1.cs</w:t>
-      </w:r>
-      <w:r>
-        <w:t>)</w:t>
-      </w:r>
-      <w:r>
-        <w:t>.   In the body of “interface IRestaurantData” add the statement</w:t>
-      </w:r>
-    </w:p>
-    <w:p>
-      <w:pPr>
-        <w:pStyle w:val="ListParagraph"/>
-        <w:ind w:left="1440"/>
-      </w:pPr>
-      <w:proofErr w:type="gramStart"/>
-      <w:r>
-        <w:t>void</w:t>
-      </w:r>
-      <w:proofErr w:type="gramEnd"/>
-      <w:r>
-        <w:t xml:space="preserve"> Add ( Restaurant  restaurant );</w:t>
-      </w:r>
-    </w:p>
-    <w:p>
-      <w:pPr>
-        <w:pStyle w:val="ListParagraph"/>
-        <w:numPr>
-          <w:ilvl w:val="0"/>
-          <w:numId w:val="27"/>
-        </w:numPr>
-      </w:pPr>
-      <w:r>
-        <w:t>Update the in-memory implementation (OdeToFood.Data/Services/</w:t>
-      </w:r>
-      <w:r>
-        <w:t>InMemoryRestaurantData</w:t>
-      </w:r>
-      <w:r>
-        <w:t>.cs).  Insert</w:t>
-      </w:r>
-    </w:p>
-    <w:p>
-      <w:pPr>
-        <w:pStyle w:val="ListParagraph"/>
-        <w:ind w:left="1440"/>
-      </w:pPr>
-      <w:proofErr w:type="gramStart"/>
-      <w:r>
-        <w:t>public</w:t>
-      </w:r>
-      <w:proofErr w:type="gramEnd"/>
-      <w:r>
-        <w:t xml:space="preserve"> void Add ( Restaurant  restaurant )</w:t>
-      </w:r>
-    </w:p>
-    <w:p>
-      <w:pPr>
-        <w:pStyle w:val="ListParagraph"/>
-        <w:ind w:left="1440"/>
-      </w:pPr>
-      <w:r>
-        <w:t>{</w:t>
-      </w:r>
-    </w:p>
-    <w:p>
-      <w:pPr>
-        <w:pStyle w:val="ListParagraph"/>
-        <w:ind w:left="1440"/>
-      </w:pPr>
-      <w:r>
-        <w:tab/>
-        <w:t xml:space="preserve">restaurants.Add </w:t>
-      </w:r>
-      <w:proofErr w:type="gramStart"/>
-      <w:r>
-        <w:t>( restaurant</w:t>
-      </w:r>
-      <w:proofErr w:type="gramEnd"/>
-      <w:r>
-        <w:t xml:space="preserve"> );</w:t>
-      </w:r>
-    </w:p>
-    <w:p>
-      <w:pPr>
-        <w:pStyle w:val="ListParagraph"/>
-        <w:ind w:left="2160"/>
-      </w:pPr>
-      <w:r>
-        <w:t xml:space="preserve">restaurant.Id = restaurants.Max </w:t>
-      </w:r>
-      <w:proofErr w:type="gramStart"/>
-      <w:r>
-        <w:t>( r</w:t>
-      </w:r>
-      <w:proofErr w:type="gramEnd"/>
-      <w:r>
-        <w:t xml:space="preserve"> =&gt; r.Id ) + 1;</w:t>
-      </w:r>
-    </w:p>
-    <w:p>
-      <w:pPr>
-        <w:pStyle w:val="ListParagraph"/>
-        <w:ind w:left="1440"/>
-      </w:pPr>
-      <w:r>
-        <w:t>}</w:t>
-      </w:r>
-    </w:p>
-    <w:p>
-      <w:pPr>
-        <w:pStyle w:val="ListParagraph"/>
-        <w:numPr>
-          <w:ilvl w:val="0"/>
-          <w:numId w:val="26"/>
-        </w:numPr>
         <w:spacing w:after="0"/>
       </w:pPr>
       <w:r>
@@ -11439,6 +11569,13 @@
     <w:p>
       <w:pPr>
         <w:pStyle w:val="ListParagraph"/>
+        <w:spacing w:after="0"/>
+        <w:ind w:left="360"/>
+      </w:pPr>
+    </w:p>
+    <w:p>
+      <w:pPr>
+        <w:pStyle w:val="ListParagraph"/>
         <w:ind w:left="0"/>
       </w:pPr>
       <w:r>
@@ -11454,7 +11591,13 @@
         <w:t xml:space="preserve"> restaurant.  </w:t>
       </w:r>
       <w:r>
-        <w:t>The information displayed at the end of the “Create” operation does not display any confirmation that the “Create” action was successful.  To see this you have to click the hyperlink to return to the list of restaurants.  This “minor” user-interface flaw will be remedied later.</w:t>
+        <w:t xml:space="preserve">The information displayed at the end of the “Create” operation does not display any confirmation that the “Create” action was successful.  To see this </w:t>
+      </w:r>
+      <w:r>
+        <w:t>one would</w:t>
+      </w:r>
+      <w:r>
+        <w:t xml:space="preserve"> have to click the hyperlink to return to the list of restaurants.  This “minor” user-interface flaw will be remedied later.</w:t>
       </w:r>
     </w:p>
     <w:p>
@@ -11479,6 +11622,31 @@
     </w:p>
     <w:p>
       <w:r>
+        <w:t xml:space="preserve">The need for validation on the </w:t>
+      </w:r>
+      <w:r>
+        <w:rPr>
+          <w:b/>
+          <w:bCs/>
+        </w:rPr>
+        <w:t>Create</w:t>
+      </w:r>
+      <w:r>
+        <w:t xml:space="preserve"> page is demonstrated by a simple example.  As our web application currently exists, one could ignore the name box, select a cuisine, and click the </w:t>
+      </w:r>
+      <w:r>
+        <w:rPr>
+          <w:b/>
+          <w:bCs/>
+        </w:rPr>
+        <w:t xml:space="preserve">Create </w:t>
+      </w:r>
+      <w:r>
+        <w:t>command button.  The result would be an added restaurant with no name.</w:t>
+      </w:r>
+    </w:p>
+    <w:p>
+      <w:r>
         <w:t xml:space="preserve">The </w:t>
       </w:r>
       <w:r>
@@ -11582,25 +11750,35 @@
         <w:spacing w:after="0"/>
         <w:ind w:left="720"/>
       </w:pPr>
-      <w:proofErr w:type="gramStart"/>
-      <w:r>
-        <w:t>var</w:t>
-      </w:r>
-      <w:proofErr w:type="gramEnd"/>
-      <w:r>
-        <w:t xml:space="preserve"> restaurantName = restaurant.Name.Trim();    // handles the case when the name contains</w:t>
-      </w:r>
-    </w:p>
-    <w:p>
-      <w:pPr>
-        <w:spacing w:after="0"/>
-        <w:ind w:left="4320" w:firstLine="720"/>
-      </w:pPr>
-      <w:r>
-        <w:t xml:space="preserve"> // </w:t>
-      </w:r>
-      <w:r>
-        <w:t>only white space</w:t>
+      <w:r>
+        <w:t xml:space="preserve">// </w:t>
+      </w:r>
+      <w:proofErr w:type="gramStart"/>
+      <w:r>
+        <w:t>The</w:t>
+      </w:r>
+      <w:proofErr w:type="gramEnd"/>
+      <w:r>
+        <w:t xml:space="preserve"> following does not handle the case when restaurant.Name contains only white space</w:t>
+      </w:r>
+    </w:p>
+    <w:p>
+      <w:pPr>
+        <w:spacing w:after="0"/>
+        <w:ind w:left="720"/>
+      </w:pPr>
+      <w:r>
+        <w:lastRenderedPageBreak/>
+        <w:t>// (spaces, tabs, etc.). It would not be difficult to (1) check for Null, (2) trim restaurant.Name,</w:t>
+      </w:r>
+    </w:p>
+    <w:p>
+      <w:pPr>
+        <w:spacing w:after="0"/>
+        <w:ind w:left="720"/>
+      </w:pPr>
+      <w:r>
+        <w:t>// and finally (3) check for Empty.</w:t>
       </w:r>
     </w:p>
     <w:p>
@@ -11725,7 +11903,6 @@
         <w:ind w:left="720"/>
       </w:pPr>
       <w:r>
-        <w:lastRenderedPageBreak/>
         <w:t>}</w:t>
       </w:r>
     </w:p>
@@ -11763,354 +11940,404 @@
       <w:pPr>
         <w:spacing w:after="0"/>
       </w:pPr>
-      <w:r>
-        <w:t>But this is a low-level approach.  MVC provides an easier way.</w:t>
+      <w:proofErr w:type="gramStart"/>
+      <w:r>
+        <w:t>Save/build/test the web application.</w:t>
+      </w:r>
+      <w:proofErr w:type="gramEnd"/>
+      <w:r>
+        <w:t xml:space="preserve">  The diagnostic displays when the name is omitted.  But </w:t>
+      </w:r>
+      <w:r>
+        <w:t>this is a low-level approach.  MVC provides an easier way.</w:t>
       </w:r>
     </w:p>
     <w:p>
       <w:pPr>
         <w:pStyle w:val="Heading2"/>
       </w:pPr>
-      <w:bookmarkStart w:id="20" w:name="_Following_the_POST-Redirect-GET"/>
+      <w:bookmarkStart w:id="20" w:name="_Validating_Models_with"/>
       <w:bookmarkEnd w:id="20"/>
       <w:r>
+        <w:t>Validating Models with Data Annotations</w:t>
+      </w:r>
+    </w:p>
+    <w:p>
+      <w:pPr>
+        <w:spacing w:after="0"/>
+      </w:pPr>
+      <w:bookmarkStart w:id="21" w:name="_Following_the_POST-Redirect-GET"/>
+      <w:bookmarkEnd w:id="21"/>
+      <w:r>
+        <w:t>The “better” way of doing validation is the use of Data Annotation.  Remove (comment out) the 1</w:t>
+      </w:r>
+      <w:r>
+        <w:rPr>
+          <w:vertAlign w:val="superscript"/>
+        </w:rPr>
+        <w:t>st</w:t>
+      </w:r>
+      <w:r>
+        <w:t xml:space="preserve"> half of the code that was added in the preceding section; the part remaining would be the code beginning with “if </w:t>
+      </w:r>
+      <w:proofErr w:type="gramStart"/>
+      <w:r>
+        <w:t>( ModelState.IsValid</w:t>
+      </w:r>
+      <w:proofErr w:type="gramEnd"/>
+      <w:r>
+        <w:t xml:space="preserve"> )”.  Data Annotation employs an attribute in the </w:t>
+      </w:r>
+      <w:r>
+        <w:rPr>
+          <w:b/>
+        </w:rPr>
+        <w:t>model</w:t>
+      </w:r>
+      <w:r>
+        <w:t xml:space="preserve">.  In this case </w:t>
+      </w:r>
+      <w:r>
+        <w:t xml:space="preserve">in OdeToFood.Data/Models/Restaurant.cs, </w:t>
+      </w:r>
+      <w:r>
+        <w:t>add “[Required]” immediately before the code that specifies Restaurant’s “Name” property</w:t>
+      </w:r>
+      <w:r>
+        <w:t>.</w:t>
+      </w:r>
+      <w:r>
+        <w:t xml:space="preserve">  (Use &lt;ctrl&gt;. with the cursor on “Required” to bring in the </w:t>
+      </w:r>
+      <w:r>
+        <w:rPr>
+          <w:b/>
+        </w:rPr>
+        <w:t xml:space="preserve">using </w:t>
+      </w:r>
+      <w:r>
+        <w:t>statement for System.ComponentModel.DataAnnotations.)</w:t>
+      </w:r>
+      <w:r>
+        <w:t xml:space="preserve">   This is all that is needed to check for a null or empty restaurant name.  Other useful Data Annotaions are</w:t>
+      </w:r>
+    </w:p>
+    <w:p>
+      <w:pPr>
+        <w:spacing w:after="0"/>
+        <w:ind w:left="720"/>
+      </w:pPr>
+      <w:r>
+        <w:t>[</w:t>
+      </w:r>
+      <w:proofErr w:type="gramStart"/>
+      <w:r>
+        <w:t>RegularExpression(</w:t>
+      </w:r>
+      <w:proofErr w:type="gramEnd"/>
+      <w:r>
+        <w:t>“</w:t>
+      </w:r>
+      <w:r>
+        <w:rPr>
+          <w:i/>
+        </w:rPr>
+        <w:t>expression text</w:t>
+      </w:r>
+      <w:r>
+        <w:t>”</w:t>
+      </w:r>
+      <w:r>
+        <w:t>)]</w:t>
+      </w:r>
+    </w:p>
+    <w:p>
+      <w:pPr>
+        <w:spacing w:after="0"/>
+        <w:ind w:left="720"/>
+      </w:pPr>
+      <w:r>
+        <w:t>[</w:t>
+      </w:r>
+      <w:proofErr w:type="gramStart"/>
+      <w:r>
+        <w:t>Range(</w:t>
+      </w:r>
+      <w:proofErr w:type="gramEnd"/>
+      <w:r>
+        <w:rPr>
+          <w:i/>
+        </w:rPr>
+        <w:t>minimum,maximum</w:t>
+      </w:r>
+      <w:r>
+        <w:t>)</w:t>
+      </w:r>
+      <w:r>
+        <w:t>]</w:t>
+      </w:r>
+    </w:p>
+    <w:p>
+      <w:pPr>
+        <w:spacing w:after="0"/>
+        <w:ind w:left="720"/>
+      </w:pPr>
+      <w:r>
+        <w:t>[DisplayFormat (</w:t>
+      </w:r>
+      <w:r>
+        <w:t xml:space="preserve">DataFormatString = </w:t>
+      </w:r>
+      <w:r>
+        <w:t>“</w:t>
+      </w:r>
+      <w:r>
+        <w:rPr>
+          <w:i/>
+        </w:rPr>
+        <w:t>format strings for numbers or dates</w:t>
+      </w:r>
+      <w:r>
+        <w:t>”)]</w:t>
+      </w:r>
+    </w:p>
+    <w:p>
+      <w:pPr>
+        <w:spacing w:after="0"/>
+        <w:ind w:left="720"/>
+      </w:pPr>
+      <w:r>
+        <w:t>[DisplayFormat (NullDisplayText = “</w:t>
+      </w:r>
+      <w:r>
+        <w:rPr>
+          <w:i/>
+        </w:rPr>
+        <w:t>what to display when the value is null</w:t>
+      </w:r>
+      <w:r>
+        <w:t>”</w:t>
+      </w:r>
+      <w:proofErr w:type="gramStart"/>
+      <w:r>
+        <w:t>) ]</w:t>
+      </w:r>
+      <w:proofErr w:type="gramEnd"/>
+    </w:p>
+    <w:p>
+      <w:pPr>
+        <w:spacing w:after="0"/>
+        <w:ind w:left="720"/>
+      </w:pPr>
+      <w:r>
+        <w:t>[</w:t>
+      </w:r>
+      <w:proofErr w:type="gramStart"/>
+      <w:r>
+        <w:t>DataType(</w:t>
+      </w:r>
+      <w:proofErr w:type="gramEnd"/>
+      <w:r>
+        <w:t>DataType.Html)]</w:t>
+      </w:r>
+    </w:p>
+    <w:p>
+      <w:pPr>
+        <w:spacing w:after="0"/>
+        <w:ind w:left="720"/>
+      </w:pPr>
+      <w:r>
+        <w:t>[</w:t>
+      </w:r>
+      <w:proofErr w:type="gramStart"/>
+      <w:r>
+        <w:t>DataType(</w:t>
+      </w:r>
+      <w:proofErr w:type="gramEnd"/>
+      <w:r>
+        <w:t>DataType.</w:t>
+      </w:r>
+      <w:r>
+        <w:t>Password</w:t>
+      </w:r>
+      <w:r>
+        <w:t>)]</w:t>
+      </w:r>
+    </w:p>
+    <w:p>
+      <w:pPr>
+        <w:spacing w:after="0"/>
+        <w:ind w:left="720"/>
+      </w:pPr>
+      <w:r>
+        <w:t>[</w:t>
+      </w:r>
+      <w:proofErr w:type="gramStart"/>
+      <w:r>
+        <w:t>DataType(</w:t>
+      </w:r>
+      <w:proofErr w:type="gramEnd"/>
+      <w:r>
+        <w:t>DataType.Ur</w:t>
+      </w:r>
+      <w:r>
+        <w:t>l)]</w:t>
+      </w:r>
+    </w:p>
+    <w:p>
+      <w:pPr>
+        <w:spacing w:after="0"/>
+        <w:ind w:left="720"/>
+      </w:pPr>
+      <w:r>
+        <w:t>[</w:t>
+      </w:r>
+      <w:proofErr w:type="gramStart"/>
+      <w:r>
+        <w:t>DataType(</w:t>
+      </w:r>
+      <w:proofErr w:type="gramEnd"/>
+      <w:r>
+        <w:t>DataType.EmailAddress</w:t>
+      </w:r>
+      <w:r>
+        <w:t>)]</w:t>
+      </w:r>
+    </w:p>
+    <w:p>
+      <w:pPr>
+        <w:spacing w:after="0"/>
+        <w:ind w:left="720"/>
+      </w:pPr>
+      <w:r>
+        <w:t>[</w:t>
+      </w:r>
+      <w:proofErr w:type="gramStart"/>
+      <w:r>
+        <w:t>Display(</w:t>
+      </w:r>
+      <w:proofErr w:type="gramEnd"/>
+      <w:r>
+        <w:t>Name = "</w:t>
+      </w:r>
+      <w:r>
+        <w:rPr>
+          <w:i/>
+        </w:rPr>
+        <w:t>identifying label</w:t>
+      </w:r>
+      <w:r>
+        <w:t>")]</w:t>
+      </w:r>
+    </w:p>
+    <w:p>
+      <w:pPr>
+        <w:spacing w:after="0"/>
+        <w:ind w:left="720"/>
+        <w:rPr>
+          <w:u w:val="single"/>
+        </w:rPr>
+      </w:pPr>
+      <w:r>
+        <w:t>[</w:t>
+      </w:r>
+      <w:proofErr w:type="gramStart"/>
+      <w:r>
+        <w:t>MaxLength(</w:t>
+      </w:r>
+      <w:proofErr w:type="gramEnd"/>
+      <w:r>
+        <w:rPr>
+          <w:i/>
+        </w:rPr>
+        <w:t>integer indicating maximum number of characters permitted</w:t>
+      </w:r>
+      <w:r>
+        <w:t>)</w:t>
+      </w:r>
+      <w:r>
+        <w:t>]</w:t>
+      </w:r>
+    </w:p>
+    <w:p>
+      <w:pPr>
+        <w:spacing w:after="0"/>
+        <w:ind w:left="720"/>
+      </w:pPr>
+    </w:p>
+    <w:p>
+      <w:pPr>
+        <w:spacing w:after="0"/>
+      </w:pPr>
+      <w:r>
+        <w:t>If multiple Data Annotations apply to the same item, you can place them all inside the same pair of square brackets separated by commas, or you can stack them on separate lines.</w:t>
+      </w:r>
+    </w:p>
+    <w:p>
+      <w:pPr>
+        <w:spacing w:after="0"/>
+      </w:pPr>
+    </w:p>
+    <w:p>
+      <w:pPr>
+        <w:spacing w:after="0"/>
+      </w:pPr>
+      <w:r>
+        <w:t>For this example</w:t>
+      </w:r>
+      <w:r>
+        <w:t xml:space="preserve"> I used “[Required, </w:t>
+      </w:r>
+      <w:proofErr w:type="gramStart"/>
+      <w:r>
+        <w:t>MaxLength(</w:t>
+      </w:r>
+      <w:proofErr w:type="gramEnd"/>
+      <w:r>
+        <w:t>20</w:t>
+      </w:r>
+      <w:r>
+        <w:t>)</w:t>
+      </w:r>
+      <w:r>
+        <w:t>]”</w:t>
+      </w:r>
+      <w:r>
+        <w:t xml:space="preserve"> for the “Name” property, and I used “[Display (Name = “Type of Food”</w:t>
+      </w:r>
+      <w:r>
+        <w:t>)</w:t>
+      </w:r>
+      <w:r>
+        <w:t>] for the “Cuisine” property.</w:t>
+      </w:r>
+    </w:p>
+    <w:p>
+      <w:pPr>
+        <w:spacing w:after="0"/>
+      </w:pPr>
+    </w:p>
+    <w:p>
+      <w:pPr>
+        <w:spacing w:after="0"/>
+      </w:pPr>
+      <w:r>
+        <w:lastRenderedPageBreak/>
+        <w:t>Build and test the web application.  Note that the app displays an error message if the name is blank, or if you type more than 20 characters for the name.  Notice that the label “Cuisine” has bee</w:t>
+      </w:r>
+      <w:r>
+        <w:t>n replaced with “Type of food”.</w:t>
+      </w:r>
+    </w:p>
+    <w:p>
+      <w:pPr>
+        <w:pStyle w:val="Heading2"/>
+      </w:pPr>
+      <w:bookmarkStart w:id="22" w:name="_Following_the_POST-Redirect-GET_1"/>
+      <w:bookmarkEnd w:id="22"/>
+      <w:r>
         <w:t>Following the POST-Redirect-GET Pattern</w:t>
       </w:r>
-    </w:p>
-    <w:p>
-      <w:pPr>
-        <w:spacing w:after="0"/>
-      </w:pPr>
-      <w:r>
-        <w:t>The “better” way of doing validation is the use of Data Annotation.  Remove (comment out) the 1</w:t>
-      </w:r>
-      <w:r>
-        <w:rPr>
-          <w:vertAlign w:val="superscript"/>
-        </w:rPr>
-        <w:t>st</w:t>
-      </w:r>
-      <w:r>
-        <w:t xml:space="preserve"> half of the code that was added in the preceding section; the part remaining would be the code beginning with “if </w:t>
-      </w:r>
-      <w:proofErr w:type="gramStart"/>
-      <w:r>
-        <w:t>( ModelState.IsValid</w:t>
-      </w:r>
-      <w:proofErr w:type="gramEnd"/>
-      <w:r>
-        <w:t xml:space="preserve"> )”.  Data Annotation employs an attribute in the </w:t>
-      </w:r>
-      <w:r>
-        <w:rPr>
-          <w:b/>
-        </w:rPr>
-        <w:t>model</w:t>
-      </w:r>
-      <w:r>
-        <w:t xml:space="preserve">.  In this case add “[Required]” immediately before the code that specifies Restaurant’s “Name” property in </w:t>
-      </w:r>
-      <w:r>
-        <w:t>OdeToFood.Data/Models/Restaurant.cs.</w:t>
-      </w:r>
-      <w:r>
-        <w:t xml:space="preserve">  (Use &lt;ctrl&gt;. with the cursor on “Required” to bring in the </w:t>
-      </w:r>
-      <w:r>
-        <w:rPr>
-          <w:b/>
-        </w:rPr>
-        <w:t xml:space="preserve">using </w:t>
-      </w:r>
-      <w:r>
-        <w:t>statement for System.ComponentModel.DataAnnotations.)</w:t>
-      </w:r>
-      <w:r>
-        <w:t xml:space="preserve">   This is all that is needed to check for a null or empty restaurant name.  Other useful Data Annotaions are</w:t>
-      </w:r>
-    </w:p>
-    <w:p>
-      <w:pPr>
-        <w:spacing w:after="0"/>
-        <w:ind w:left="720"/>
-      </w:pPr>
-      <w:r>
-        <w:t>[</w:t>
-      </w:r>
-      <w:proofErr w:type="gramStart"/>
-      <w:r>
-        <w:t>RegularExpression(</w:t>
-      </w:r>
-      <w:proofErr w:type="gramEnd"/>
-      <w:r>
-        <w:t>“</w:t>
-      </w:r>
-      <w:r>
-        <w:rPr>
-          <w:i/>
-        </w:rPr>
-        <w:t>expression text</w:t>
-      </w:r>
-      <w:r>
-        <w:t>”</w:t>
-      </w:r>
-      <w:r>
-        <w:t>)]</w:t>
-      </w:r>
-    </w:p>
-    <w:p>
-      <w:pPr>
-        <w:spacing w:after="0"/>
-        <w:ind w:left="720"/>
-      </w:pPr>
-      <w:r>
-        <w:t>[</w:t>
-      </w:r>
-      <w:proofErr w:type="gramStart"/>
-      <w:r>
-        <w:t>Range(</w:t>
-      </w:r>
-      <w:proofErr w:type="gramEnd"/>
-      <w:r>
-        <w:rPr>
-          <w:i/>
-        </w:rPr>
-        <w:t>minimum,maximum</w:t>
-      </w:r>
-      <w:r>
-        <w:t>)</w:t>
-      </w:r>
-      <w:r>
-        <w:t>]</w:t>
-      </w:r>
-    </w:p>
-    <w:p>
-      <w:pPr>
-        <w:spacing w:after="0"/>
-        <w:ind w:left="720"/>
-      </w:pPr>
-      <w:r>
-        <w:t>[DisplayFormat (</w:t>
-      </w:r>
-      <w:r>
-        <w:t xml:space="preserve">DataFormatString = </w:t>
-      </w:r>
-      <w:r>
-        <w:t>“</w:t>
-      </w:r>
-      <w:r>
-        <w:rPr>
-          <w:i/>
-        </w:rPr>
-        <w:t>format strings for numbers or dates</w:t>
-      </w:r>
-      <w:r>
-        <w:t>”)]</w:t>
-      </w:r>
-    </w:p>
-    <w:p>
-      <w:pPr>
-        <w:spacing w:after="0"/>
-        <w:ind w:left="720"/>
-      </w:pPr>
-      <w:r>
-        <w:t>[DisplayFormat (NullDisplayText = “</w:t>
-      </w:r>
-      <w:r>
-        <w:rPr>
-          <w:i/>
-        </w:rPr>
-        <w:t>what to display when the value is null</w:t>
-      </w:r>
-      <w:r>
-        <w:t>”</w:t>
-      </w:r>
-      <w:proofErr w:type="gramStart"/>
-      <w:r>
-        <w:t>) ]</w:t>
-      </w:r>
-      <w:proofErr w:type="gramEnd"/>
-    </w:p>
-    <w:p>
-      <w:pPr>
-        <w:spacing w:after="0"/>
-        <w:ind w:left="720"/>
-      </w:pPr>
-      <w:r>
-        <w:t>[</w:t>
-      </w:r>
-      <w:proofErr w:type="gramStart"/>
-      <w:r>
-        <w:t>DataType(</w:t>
-      </w:r>
-      <w:proofErr w:type="gramEnd"/>
-      <w:r>
-        <w:t>DataType.Html)]</w:t>
-      </w:r>
-    </w:p>
-    <w:p>
-      <w:pPr>
-        <w:spacing w:after="0"/>
-        <w:ind w:left="720"/>
-      </w:pPr>
-      <w:r>
-        <w:t>[</w:t>
-      </w:r>
-      <w:proofErr w:type="gramStart"/>
-      <w:r>
-        <w:t>DataType(</w:t>
-      </w:r>
-      <w:proofErr w:type="gramEnd"/>
-      <w:r>
-        <w:t>DataType.</w:t>
-      </w:r>
-      <w:r>
-        <w:t>Password</w:t>
-      </w:r>
-      <w:r>
-        <w:t>)]</w:t>
-      </w:r>
-    </w:p>
-    <w:p>
-      <w:pPr>
-        <w:spacing w:after="0"/>
-        <w:ind w:left="720"/>
-      </w:pPr>
-      <w:r>
-        <w:t>[</w:t>
-      </w:r>
-      <w:proofErr w:type="gramStart"/>
-      <w:r>
-        <w:t>DataType(</w:t>
-      </w:r>
-      <w:proofErr w:type="gramEnd"/>
-      <w:r>
-        <w:t>DataType.Ur</w:t>
-      </w:r>
-      <w:r>
-        <w:t>l)]</w:t>
-      </w:r>
-    </w:p>
-    <w:p>
-      <w:pPr>
-        <w:spacing w:after="0"/>
-        <w:ind w:left="720"/>
-      </w:pPr>
-      <w:r>
-        <w:t>[</w:t>
-      </w:r>
-      <w:proofErr w:type="gramStart"/>
-      <w:r>
-        <w:t>DataType(</w:t>
-      </w:r>
-      <w:proofErr w:type="gramEnd"/>
-      <w:r>
-        <w:t>DataType.EmailAddress</w:t>
-      </w:r>
-      <w:r>
-        <w:t>)]</w:t>
-      </w:r>
-    </w:p>
-    <w:p>
-      <w:pPr>
-        <w:spacing w:after="0"/>
-        <w:ind w:left="720"/>
-      </w:pPr>
-      <w:r>
-        <w:t>[</w:t>
-      </w:r>
-      <w:proofErr w:type="gramStart"/>
-      <w:r>
-        <w:t>Display(</w:t>
-      </w:r>
-      <w:proofErr w:type="gramEnd"/>
-      <w:r>
-        <w:t>Name = "</w:t>
-      </w:r>
-      <w:r>
-        <w:rPr>
-          <w:i/>
-        </w:rPr>
-        <w:t>identifying label</w:t>
-      </w:r>
-      <w:r>
-        <w:t>")]</w:t>
-      </w:r>
-    </w:p>
-    <w:p>
-      <w:pPr>
-        <w:spacing w:after="0"/>
-        <w:ind w:left="720"/>
-        <w:rPr>
-          <w:u w:val="single"/>
-        </w:rPr>
-      </w:pPr>
-      <w:r>
-        <w:t xml:space="preserve">[MaxLength = </w:t>
-      </w:r>
-      <w:r>
-        <w:rPr>
-          <w:i/>
-        </w:rPr>
-        <w:t>integer indicating maximum number of characters permitted</w:t>
-      </w:r>
-      <w:r>
-        <w:t>]</w:t>
-      </w:r>
-    </w:p>
-    <w:p>
-      <w:pPr>
-        <w:spacing w:after="0"/>
-        <w:ind w:left="720"/>
-      </w:pPr>
-    </w:p>
-    <w:p>
-      <w:pPr>
-        <w:spacing w:after="0"/>
-      </w:pPr>
-      <w:r>
-        <w:t>If multiple Data Annotations apply to the same item, you can place them all inside the same pair of square brackets separated by commas, or you can stack them on separate lines.</w:t>
-      </w:r>
-    </w:p>
-    <w:p>
-      <w:pPr>
-        <w:spacing w:after="0"/>
-      </w:pPr>
-    </w:p>
-    <w:p>
-      <w:pPr>
-        <w:spacing w:after="0"/>
-      </w:pPr>
-      <w:r>
-        <w:t>For this example I used “[Required, MaxLength = 20]”</w:t>
-      </w:r>
-      <w:r>
-        <w:t xml:space="preserve"> for the “Name” property, and I used “[Display (Name = “Type of Food”</w:t>
-      </w:r>
-      <w:r>
-        <w:t>)</w:t>
-      </w:r>
-      <w:r>
-        <w:t>] for the “Cuisine” property.</w:t>
-      </w:r>
-    </w:p>
-    <w:p>
-      <w:pPr>
-        <w:spacing w:after="0"/>
-      </w:pPr>
-    </w:p>
-    <w:p>
-      <w:pPr>
-        <w:spacing w:after="0"/>
-      </w:pPr>
-      <w:r>
-        <w:t>Build and test the web application.  Note that the app displays an error message if the name is blank, or if you type more than 20 characters for the name.  Notice that the label “Cuisine” has been replaced with “Type of food”.</w:t>
-      </w:r>
-    </w:p>
-    <w:p>
-      <w:pPr>
-        <w:spacing w:after="0"/>
-      </w:pPr>
     </w:p>
     <w:p>
       <w:pPr>
@@ -12251,11 +12478,7 @@
         <w:t>st</w:t>
       </w:r>
       <w:r>
-        <w:t xml:space="preserve"> “return View()” statement.  One could redirect to the </w:t>
-      </w:r>
-      <w:r>
-        <w:lastRenderedPageBreak/>
-        <w:t xml:space="preserve">“Index” action (which displays the list of restaurants).  This is satisfactory, but arguably a more useful place to go would be the page that displays the details for the newly created restaurant.  This can be done by replacing the “return </w:t>
+        <w:t xml:space="preserve"> “return View()” statement.  One could redirect to the “Index” action (which displays the list of restaurants).  This is satisfactory, but arguably a more useful place to go would be the page that displays the details for the newly created restaurant.  This can be done by replacing the “return </w:t>
       </w:r>
       <w:proofErr w:type="gramStart"/>
       <w:r>
@@ -12318,8 +12541,8 @@
           <w:u w:val="none"/>
         </w:rPr>
       </w:pPr>
-      <w:bookmarkStart w:id="21" w:name="_Implementing_the_Edit"/>
-      <w:bookmarkEnd w:id="21"/>
+      <w:bookmarkStart w:id="23" w:name="_Implementing_the_Edit"/>
+      <w:bookmarkEnd w:id="23"/>
       <w:r>
         <w:rPr>
           <w:rStyle w:val="Hyperlink"/>
@@ -12555,7 +12778,13 @@
         </w:numPr>
       </w:pPr>
       <w:r>
-        <w:t>Modify the model’s interface (OdeToFood.Data/Services/Interface1.cs) to include signature of the new method.</w:t>
+        <w:t>Modify the model’s interface (OdeToFood.Data/Services/</w:t>
+      </w:r>
+      <w:r>
+        <w:t>IRestaurantData</w:t>
+      </w:r>
+      <w:r>
+        <w:t>.cs) to include signature of the new method.</w:t>
       </w:r>
     </w:p>
     <w:p>
@@ -12618,14 +12847,15 @@
           <w:u w:val="none"/>
         </w:rPr>
       </w:pPr>
-      <w:bookmarkStart w:id="22" w:name="_Working_with_SQL"/>
-      <w:bookmarkEnd w:id="22"/>
+      <w:bookmarkStart w:id="24" w:name="_Working_with_SQL"/>
+      <w:bookmarkEnd w:id="24"/>
       <w:r>
         <w:rPr>
           <w:rStyle w:val="Hyperlink"/>
           <w:color w:val="4F81BD" w:themeColor="accent1"/>
           <w:u w:val="none"/>
         </w:rPr>
+        <w:lastRenderedPageBreak/>
         <w:t>Working with SQL Server LocalDB</w:t>
       </w:r>
     </w:p>
@@ -12763,11 +12993,7 @@
         <w:t>will probably</w:t>
       </w:r>
       <w:r>
-        <w:t xml:space="preserve"> include “MSSQLLocalDB” and </w:t>
-      </w:r>
-      <w:r>
-        <w:lastRenderedPageBreak/>
-        <w:t>“Proje</w:t>
+        <w:t xml:space="preserve"> include “MSSQLLocalDB” and “Proje</w:t>
       </w:r>
       <w:r>
         <w:t>c</w:t>
@@ -12917,8 +13143,8 @@
           <w:u w:val="none"/>
         </w:rPr>
       </w:pPr>
-      <w:bookmarkStart w:id="23" w:name="_Installing_and_Configuring"/>
-      <w:bookmarkEnd w:id="23"/>
+      <w:bookmarkStart w:id="25" w:name="_Installing_and_Configuring"/>
+      <w:bookmarkEnd w:id="25"/>
       <w:r>
         <w:rPr>
           <w:rStyle w:val="Hyperlink"/>
@@ -13126,6 +13352,7 @@
       </w:pPr>
       <w:proofErr w:type="gramStart"/>
       <w:r>
+        <w:lastRenderedPageBreak/>
         <w:t>click</w:t>
       </w:r>
       <w:proofErr w:type="gramEnd"/>
@@ -13223,11 +13450,7 @@
       </w:r>
       <w:proofErr w:type="gramEnd"/>
       <w:r>
-        <w:t xml:space="preserve">entityFramework&gt; . . . &lt;/entityFramework&gt; section in Web.Config does not contain a &lt;defaultConnectionFactory&gt; section.  If I drop back to install </w:t>
-      </w:r>
-      <w:r>
-        <w:lastRenderedPageBreak/>
-        <w:t>version 6.2.0 of Entity Framework, the install process does insert a &lt;defaultConnectionFactory&gt; section, but even then it does not contain a &lt;parameters&gt; subsection.</w:t>
+        <w:t>entityFramework&gt; . . . &lt;/entityFramework&gt; section in Web.Config does not contain a &lt;defaultConnectionFactory&gt; section.  If I drop back to install version 6.2.0 of Entity Framework, the install process does insert a &lt;defaultConnectionFactory&gt; section, but even then it does not contain a &lt;parameters&gt; subsection.</w:t>
       </w:r>
     </w:p>
     <w:p>
@@ -13239,8 +13462,8 @@
           <w:u w:val="none"/>
         </w:rPr>
       </w:pPr>
-      <w:bookmarkStart w:id="24" w:name="_Defining_a_DbContext"/>
-      <w:bookmarkEnd w:id="24"/>
+      <w:bookmarkStart w:id="26" w:name="_Defining_a_DbContext"/>
+      <w:bookmarkEnd w:id="26"/>
       <w:r>
         <w:rPr>
           <w:rStyle w:val="Hyperlink"/>
@@ -13439,8 +13662,8 @@
       <w:pPr>
         <w:pStyle w:val="Heading2"/>
       </w:pPr>
-      <w:bookmarkStart w:id="25" w:name="_Creating_a_Data"/>
-      <w:bookmarkEnd w:id="25"/>
+      <w:bookmarkStart w:id="27" w:name="_Creating_a_Data"/>
+      <w:bookmarkEnd w:id="27"/>
       <w:r>
         <w:rPr>
           <w:rStyle w:val="Hyperlink"/>
@@ -13470,6 +13693,7 @@
         </w:numPr>
       </w:pPr>
       <w:r>
+        <w:lastRenderedPageBreak/>
         <w:t>Create and name the class using instructions similar to what we did earlier in this section to create OdeToFoodDbContext.</w:t>
       </w:r>
     </w:p>
@@ -13545,11 +13769,7 @@
         <w:t>ask the environment to pass an instance of OdeToFoodDbContext as an argument</w:t>
       </w:r>
       <w:r>
-        <w:t xml:space="preserve">, and then copy that instance </w:t>
-      </w:r>
-      <w:r>
-        <w:lastRenderedPageBreak/>
-        <w:t>into a private field</w:t>
+        <w:t>, and then copy that instance into a private field</w:t>
       </w:r>
       <w:r>
         <w:t xml:space="preserve">; this seems to be preferred, because we have already set up </w:t>
@@ -13934,7 +14154,6 @@
         <w:spacing w:after="0"/>
       </w:pPr>
       <w:r>
-        <w:lastRenderedPageBreak/>
         <w:t xml:space="preserve">            </w:t>
       </w:r>
       <w:proofErr w:type="gramStart"/>
@@ -14130,8 +14349,8 @@
       <w:pPr>
         <w:pStyle w:val="Heading2"/>
       </w:pPr>
-      <w:bookmarkStart w:id="26" w:name="_Configuring_a_DbContext"/>
-      <w:bookmarkEnd w:id="26"/>
+      <w:bookmarkStart w:id="28" w:name="_Configuring_a_DbContext"/>
+      <w:bookmarkEnd w:id="28"/>
       <w:r>
         <w:rPr>
           <w:rStyle w:val="Hyperlink"/>
@@ -14159,6 +14378,7 @@
         <w:spacing w:after="0"/>
       </w:pPr>
       <w:r>
+        <w:lastRenderedPageBreak/>
         <w:t xml:space="preserve">In OdeToFood.Web/App_Start/ContainerConfig.cs we registered RegisterType&lt;InMemoryRestaurantData&gt;.  We are replacing this with our 2 new types &lt;SqlRestaurantData&gt; and &lt;OdeToFoodDbContext&gt;.  Refer to ContainerConfig.cs in the </w:t>
       </w:r>
       <w:r>
@@ -14212,15 +14432,14 @@
           <w:u w:val="none"/>
         </w:rPr>
       </w:pPr>
-      <w:bookmarkStart w:id="27" w:name="_Exploring_the_New"/>
-      <w:bookmarkEnd w:id="27"/>
+      <w:bookmarkStart w:id="29" w:name="_Exploring_the_New"/>
+      <w:bookmarkEnd w:id="29"/>
       <w:r>
         <w:rPr>
           <w:rStyle w:val="Hyperlink"/>
           <w:color w:val="4F81BD" w:themeColor="accent1"/>
           <w:u w:val="none"/>
         </w:rPr>
-        <w:lastRenderedPageBreak/>
         <w:t>Exploring the New Database</w:t>
       </w:r>
     </w:p>
@@ -14295,8 +14514,8 @@
       <w:pPr>
         <w:pStyle w:val="Heading2"/>
       </w:pPr>
-      <w:bookmarkStart w:id="28" w:name="_Implementing_a_Delete"/>
-      <w:bookmarkEnd w:id="28"/>
+      <w:bookmarkStart w:id="30" w:name="_Implementing_a_Delete"/>
+      <w:bookmarkEnd w:id="30"/>
       <w:r>
         <w:t>Implementing a Delete Feature</w:t>
       </w:r>
@@ -14513,6 +14732,7 @@
         </w:numPr>
       </w:pPr>
       <w:r>
+        <w:lastRenderedPageBreak/>
         <w:t xml:space="preserve">Expand the </w:t>
       </w:r>
       <w:r>
@@ -14649,7 +14869,6 @@
         <w:ind w:firstLine="720"/>
       </w:pPr>
       <w:r>
-        <w:lastRenderedPageBreak/>
         <w:t>[HttpPost]</w:t>
       </w:r>
     </w:p>
@@ -14772,7 +14991,13 @@
         <w:t xml:space="preserve">id);” in the preceding step refers to a method that does not yet exist.  </w:t>
       </w:r>
       <w:r>
-        <w:t>Modify the model’s interface (OdeToFood.Data/Services/Interface1.cs) to incl</w:t>
+        <w:t>Modify the model’s interface (OdeToFood.Data/Services/</w:t>
+      </w:r>
+      <w:r>
+        <w:t>IRestaurantData</w:t>
+      </w:r>
+      <w:r>
+        <w:t>.cs) to incl</w:t>
       </w:r>
       <w:r>
         <w:t>ude signature of this</w:t>
@@ -15029,6 +15254,7 @@
         <w:spacing w:after="0"/>
       </w:pPr>
       <w:r>
+        <w:lastRenderedPageBreak/>
         <w:t xml:space="preserve">Build and test the web application.  Delete the “Mango Grove” restaurant.  Note that it is deleted from the “Index” view.  Also, check the database in Visual Studio’s object explorer, and observe that now there remains </w:t>
       </w:r>
       <w:r>
@@ -15047,8 +15273,8 @@
           <w:u w:val="none"/>
         </w:rPr>
       </w:pPr>
-      <w:bookmarkStart w:id="29" w:name="_Understanding_Razor_Syntax"/>
-      <w:bookmarkEnd w:id="29"/>
+      <w:bookmarkStart w:id="31" w:name="_Understanding_Razor_Syntax"/>
+      <w:bookmarkEnd w:id="31"/>
       <w:r>
         <w:rPr>
           <w:rStyle w:val="Hyperlink"/>
@@ -15078,11 +15304,7 @@
         <w:t>razor</w:t>
       </w:r>
       <w:r>
-        <w:t xml:space="preserve"> syntax.  But since he does not demonstrate specific changes to our VisualStudio project (Ode to Food), I have decided to add a page, RazorDemo, for the purpose of shadowing his instruction.  I am creating RazorDemo using steps similar to the Greeting controller and view.  But </w:t>
-      </w:r>
-      <w:r>
-        <w:lastRenderedPageBreak/>
-        <w:t>before building RazorDemo’s controller and view, I will modify the horizontal list of tabs to facilitate invoking this web page.</w:t>
+        <w:t xml:space="preserve"> syntax.  But since he does not demonstrate specific changes to our VisualStudio project (Ode to Food), I have decided to add a page, RazorDemo, for the purpose of shadowing his instruction.  I am creating RazorDemo using steps similar to the Greeting controller and view.  But before building RazorDemo’s controller and view, I will modify the horizontal list of tabs to facilitate invoking this web page.</w:t>
       </w:r>
     </w:p>
     <w:p>
@@ -15480,6 +15702,7 @@
         <w:ind w:left="720"/>
       </w:pPr>
       <w:r>
+        <w:lastRenderedPageBreak/>
         <w:t>@abcde</w:t>
       </w:r>
     </w:p>
@@ -15514,8 +15737,8 @@
           <w:u w:val="none"/>
         </w:rPr>
       </w:pPr>
-      <w:bookmarkStart w:id="30" w:name="_Specifying_Layout_Views"/>
-      <w:bookmarkEnd w:id="30"/>
+      <w:bookmarkStart w:id="32" w:name="_Specifying_Layout_Views"/>
+      <w:bookmarkEnd w:id="32"/>
       <w:r>
         <w:rPr>
           <w:rStyle w:val="Hyperlink"/>
@@ -15561,7 +15784,6 @@
         <w:spacing w:after="0"/>
       </w:pPr>
       <w:r>
-        <w:lastRenderedPageBreak/>
         <w:t xml:space="preserve">Most of the </w:t>
       </w:r>
       <w:r>
@@ -15872,8 +16094,8 @@
       <w:pPr>
         <w:pStyle w:val="Heading2"/>
       </w:pPr>
-      <w:bookmarkStart w:id="31" w:name="_Using_the_View"/>
-      <w:bookmarkEnd w:id="31"/>
+      <w:bookmarkStart w:id="33" w:name="_Using_the_View"/>
+      <w:bookmarkEnd w:id="33"/>
       <w:r>
         <w:t>Using the View Bag</w:t>
       </w:r>
@@ -15939,7 +16161,11 @@
         <w:t xml:space="preserve"> to be</w:t>
       </w:r>
       <w:r>
-        <w:t xml:space="preserve"> displayed on the tab of the web browser.  In this case the text is the property value of ViewBag.Title followed by </w:t>
+        <w:t xml:space="preserve"> displayed on </w:t>
+      </w:r>
+      <w:r>
+        <w:lastRenderedPageBreak/>
+        <w:t xml:space="preserve">the tab of the web browser.  In this case the text is the property value of ViewBag.Title followed by </w:t>
       </w:r>
       <w:proofErr w:type="gramStart"/>
       <w:r>
@@ -16012,7 +16238,6 @@
         <w:spacing w:after="0"/>
       </w:pPr>
       <w:r>
-        <w:lastRenderedPageBreak/>
         <w:t xml:space="preserve">More commonly ViewBag serves as a communication link from a controller to the corresponding view.  For example, examine OdeToFood.Web/Controllers/HomeController.cs – near the end of the code; specifically refer to the actions </w:t>
       </w:r>
       <w:proofErr w:type="gramStart"/>
@@ -16091,8 +16316,8 @@
       <w:pPr>
         <w:pStyle w:val="Heading2"/>
       </w:pPr>
-      <w:bookmarkStart w:id="32" w:name="_Adding_Flexibility_with"/>
-      <w:bookmarkEnd w:id="32"/>
+      <w:bookmarkStart w:id="34" w:name="_Adding_Flexibility_with"/>
+      <w:bookmarkEnd w:id="34"/>
       <w:r>
         <w:t>Adding Flexibility with Layout Sections</w:t>
       </w:r>
@@ -16440,6 +16665,7 @@
         </w:rPr>
       </w:pPr>
       <w:r>
+        <w:lastRenderedPageBreak/>
         <w:t xml:space="preserve">In </w:t>
       </w:r>
       <w:r>
@@ -16557,8 +16783,8 @@
       <w:pPr>
         <w:pStyle w:val="Heading2"/>
       </w:pPr>
-      <w:bookmarkStart w:id="33" w:name="_Reusing_HTML_with"/>
-      <w:bookmarkEnd w:id="33"/>
+      <w:bookmarkStart w:id="35" w:name="_Reusing_HTML_with"/>
+      <w:bookmarkEnd w:id="35"/>
       <w:r>
         <w:t>Reusing HTML with Partial Views</w:t>
       </w:r>
@@ -16606,11 +16832,7 @@
         <w:t xml:space="preserve">the C#/HTML in </w:t>
       </w:r>
       <w:r>
-        <w:t xml:space="preserve">the header, and the </w:t>
-      </w:r>
-      <w:r>
-        <w:lastRenderedPageBreak/>
-        <w:t>C#/HTML</w:t>
+        <w:t>the header, and the C#/HTML</w:t>
       </w:r>
       <w:r>
         <w:t xml:space="preserve"> in the footer</w:t>
@@ -17028,6 +17250,7 @@
       </w:pPr>
       <w:proofErr w:type="gramStart"/>
       <w:r>
+        <w:lastRenderedPageBreak/>
         <w:t xml:space="preserve">@model  </w:t>
       </w:r>
       <w:r>
@@ -17146,7 +17369,6 @@
         <w:spacing w:after="0"/>
       </w:pPr>
       <w:r>
-        <w:lastRenderedPageBreak/>
         <w:tab/>
         <w:t>&lt;/div&gt;</w:t>
       </w:r>
@@ -17251,8 +17473,8 @@
       <w:pPr>
         <w:pStyle w:val="Heading2"/>
       </w:pPr>
-      <w:bookmarkStart w:id="34" w:name="_Passing_Data_across"/>
-      <w:bookmarkEnd w:id="34"/>
+      <w:bookmarkStart w:id="36" w:name="_Passing_Data_across"/>
+      <w:bookmarkEnd w:id="36"/>
       <w:r>
         <w:t>Passing Data across Requests with TempData</w:t>
       </w:r>
@@ -17516,6 +17738,7 @@
         <w:ind w:left="2880"/>
       </w:pPr>
       <w:r>
+        <w:lastRenderedPageBreak/>
         <w:t xml:space="preserve">@TempData </w:t>
       </w:r>
       <w:proofErr w:type="gramStart"/>
@@ -17563,8 +17786,8 @@
           <w:i/>
         </w:rPr>
       </w:pPr>
-      <w:bookmarkStart w:id="35" w:name="_Managing_Client_Libraries"/>
-      <w:bookmarkEnd w:id="35"/>
+      <w:bookmarkStart w:id="37" w:name="_Managing_Client_Libraries"/>
+      <w:bookmarkEnd w:id="37"/>
       <w:r>
         <w:rPr>
           <w:b/>
@@ -17578,7 +17801,6 @@
         <w:pStyle w:val="Heading2"/>
       </w:pPr>
       <w:r>
-        <w:lastRenderedPageBreak/>
         <w:t>Managing Client Libraries</w:t>
       </w:r>
     </w:p>
@@ -17873,6 +18095,7 @@
         <w:ind w:left="0"/>
       </w:pPr>
       <w:r>
+        <w:lastRenderedPageBreak/>
         <w:t>When I was shadowing this course, I did n</w:t>
       </w:r>
       <w:r>
@@ -17901,8 +18124,8 @@
       <w:pPr>
         <w:pStyle w:val="Heading2"/>
       </w:pPr>
-      <w:bookmarkStart w:id="36" w:name="_Bundling_Client_Assets"/>
-      <w:bookmarkEnd w:id="36"/>
+      <w:bookmarkStart w:id="38" w:name="_Bundling_Client_Assets"/>
+      <w:bookmarkEnd w:id="38"/>
       <w:r>
         <w:t>Bundling Client Assets</w:t>
       </w:r>
@@ -17914,11 +18137,7 @@
     </w:p>
     <w:p>
       <w:r>
-        <w:t xml:space="preserve">Bundling – as the name suggests – involves combining several client-asset elements into a single bundle.  It does this, because it can speed up the process of downloading these assets to the client’s computer.  </w:t>
-      </w:r>
-      <w:r>
-        <w:lastRenderedPageBreak/>
-        <w:t>(This becomes less important if the client’s browser supports HTTP/2; if the browser is still at HTTP/1 or HTTP/1.1, bundling will be worthwhile.)</w:t>
+        <w:t>Bundling – as the name suggests – involves combining several client-asset elements into a single bundle.  It does this, because it can speed up the process of downloading these assets to the client’s computer.  (This becomes less important if the client’s browser supports HTTP/2; if the browser is still at HTTP/1 or HTTP/1.1, bundling will be worthwhile.)</w:t>
       </w:r>
     </w:p>
     <w:p>
@@ -18186,8 +18405,8 @@
       <w:pPr>
         <w:pStyle w:val="Heading2"/>
       </w:pPr>
-      <w:bookmarkStart w:id="37" w:name="_Enabling_Client_Validation"/>
-      <w:bookmarkEnd w:id="37"/>
+      <w:bookmarkStart w:id="39" w:name="_Enabling_Client_Validation"/>
+      <w:bookmarkEnd w:id="39"/>
       <w:r>
         <w:t>Enabling Client Validation</w:t>
       </w:r>
@@ -18211,6 +18430,7 @@
         <w:spacing w:after="0"/>
       </w:pPr>
       <w:r>
+        <w:lastRenderedPageBreak/>
         <w:t xml:space="preserve">For example, when the user supplies a blank name for the restaurant, and then clicks the </w:t>
       </w:r>
       <w:r>
@@ -18303,7 +18523,6 @@
         <w:spacing w:after="0"/>
       </w:pPr>
       <w:r>
-        <w:lastRenderedPageBreak/>
         <w:t xml:space="preserve">Right-click the </w:t>
       </w:r>
       <w:r>
@@ -19008,268 +19227,268 @@
         <w:ind w:left="720"/>
       </w:pPr>
       <w:r>
+        <w:t>@section Scripts {</w:t>
+      </w:r>
+    </w:p>
+    <w:p>
+      <w:pPr>
+        <w:spacing w:after="0"/>
+        <w:ind w:left="720"/>
+      </w:pPr>
+      <w:r>
+        <w:t xml:space="preserve">    </w:t>
+      </w:r>
+      <w:proofErr w:type="gramStart"/>
+      <w:r>
+        <w:t>@Scripts.Render(</w:t>
+      </w:r>
+      <w:proofErr w:type="gramEnd"/>
+      <w:r>
+        <w:t>"~/bundles/jqueryval")</w:t>
+      </w:r>
+    </w:p>
+    <w:p>
+      <w:pPr>
+        <w:spacing w:after="0"/>
+        <w:ind w:left="720"/>
+      </w:pPr>
+      <w:r>
+        <w:t>}</w:t>
+      </w:r>
+    </w:p>
+    <w:p>
+      <w:pPr>
+        <w:spacing w:after="0"/>
+      </w:pPr>
+    </w:p>
+    <w:p>
+      <w:pPr>
+        <w:spacing w:after="0"/>
+      </w:pPr>
+      <w:proofErr w:type="gramStart"/>
+      <w:r>
+        <w:t>The 1</w:t>
+      </w:r>
+      <w:r>
+        <w:rPr>
+          <w:vertAlign w:val="superscript"/>
+        </w:rPr>
+        <w:t>st</w:t>
+      </w:r>
+      <w:r>
+        <w:t xml:space="preserve"> additional line of code, </w:t>
+      </w:r>
+      <w:r>
+        <w:t>“@section Scripts”</w:t>
+      </w:r>
+      <w:r>
+        <w:t>.</w:t>
+      </w:r>
+      <w:proofErr w:type="gramEnd"/>
+      <w:r>
+        <w:t xml:space="preserve"> </w:t>
+      </w:r>
+      <w:proofErr w:type="gramStart"/>
+      <w:r>
+        <w:t>defines</w:t>
+      </w:r>
+      <w:proofErr w:type="gramEnd"/>
+      <w:r>
+        <w:t xml:space="preserve"> the “Scripts” section.  Notice – at the end of OdeToFood.Web/Views/Shared/</w:t>
+      </w:r>
+      <w:r>
+        <w:t>_Layout.cshtml – the statement ‘</w:t>
+      </w:r>
+      <w:r>
+        <w:t>@RenderSect</w:t>
+      </w:r>
+      <w:r>
+        <w:t>ion(“scripts”, required: false)’</w:t>
+      </w:r>
+      <w:r>
+        <w:t xml:space="preserve">, which says that if the content </w:t>
+      </w:r>
+      <w:r>
+        <w:t>view (</w:t>
+      </w:r>
+      <w:r>
+        <w:t>.cshtml file</w:t>
+      </w:r>
+      <w:r>
+        <w:t>)</w:t>
+      </w:r>
+      <w:r>
+        <w:t xml:space="preserve"> has a “Scripts” section, place it here – at the end of the composite razor page.  The order is important in _Layout.cshtml</w:t>
+      </w:r>
+      <w:r>
+        <w:t xml:space="preserve">; the </w:t>
+      </w:r>
+      <w:proofErr w:type="gramStart"/>
+      <w:r>
+        <w:t>‘</w:t>
+      </w:r>
+      <w:r>
+        <w:t>@RenderSect</w:t>
+      </w:r>
+      <w:r>
+        <w:t>ion(</w:t>
+      </w:r>
+      <w:proofErr w:type="gramEnd"/>
+      <w:r>
+        <w:t>“scripts”, required: false)’</w:t>
+      </w:r>
+      <w:r>
+        <w:t xml:space="preserve"> statement must be placed after the ‘@Scripts.Render(“~/bundles/jquery”)’ statement.</w:t>
+      </w:r>
+    </w:p>
+    <w:p>
+      <w:pPr>
+        <w:spacing w:after="0"/>
+      </w:pPr>
+    </w:p>
+    <w:p>
+      <w:r>
+        <w:t>The 2</w:t>
+      </w:r>
+      <w:r>
+        <w:rPr>
+          <w:vertAlign w:val="superscript"/>
+        </w:rPr>
+        <w:t>nd</w:t>
+      </w:r>
+      <w:r>
+        <w:t xml:space="preserve"> additional line of code</w:t>
+      </w:r>
+      <w:proofErr w:type="gramStart"/>
+      <w:r>
+        <w:t>,  ‘@Scripts.Render</w:t>
+      </w:r>
+      <w:proofErr w:type="gramEnd"/>
+      <w:r>
+        <w:t>("~/bundles/jqueryval")’, specifies which jquery scripts to download</w:t>
+      </w:r>
+      <w:r>
+        <w:t xml:space="preserve"> to the client</w:t>
+      </w:r>
+      <w:r>
+        <w:t xml:space="preserve">.  Where is </w:t>
+      </w:r>
+      <w:r>
+        <w:t>~/bundles/jqueryval</w:t>
+      </w:r>
+      <w:r>
+        <w:t xml:space="preserve"> defined?  Look at </w:t>
+      </w:r>
+      <w:r>
+        <w:t>OdeToFood.Web/App_Start/BundleConfig.cs.  Its 2</w:t>
+      </w:r>
+      <w:r>
+        <w:rPr>
+          <w:vertAlign w:val="superscript"/>
+        </w:rPr>
+        <w:t>nd</w:t>
+      </w:r>
+      <w:r>
+        <w:t xml:space="preserve"> bundles.Add statement says that ~/bundles/jqueryval consists of the library elements </w:t>
+      </w:r>
+      <w:r>
+        <w:t>~/Scripts/jquery</w:t>
+      </w:r>
+      <w:r>
+        <w:t xml:space="preserve">.validate*.  The wild-card suffix (*) </w:t>
+      </w:r>
+      <w:r>
+        <w:t xml:space="preserve">gives additional qualification, i.e. </w:t>
+      </w:r>
+      <w:r>
+        <w:t xml:space="preserve">jquery.validate.js </w:t>
+      </w:r>
+      <w:r>
+        <w:t>plus j</w:t>
+      </w:r>
+      <w:r>
+        <w:t>query.validate.unobtrusive.js</w:t>
+      </w:r>
+      <w:r>
+        <w:t>.</w:t>
+      </w:r>
+    </w:p>
+    <w:p>
+      <w:r>
+        <w:t>Let us demo the client-side validation by copying the 3 lines (above) to the end of Script.cshtml and Edit.cshtml.  Build and test the web application.</w:t>
+      </w:r>
+    </w:p>
+    <w:p>
+      <w:r>
+        <w:t xml:space="preserve">What if the validation is </w:t>
+      </w:r>
+      <w:r>
+        <w:t>more complicated</w:t>
+      </w:r>
+      <w:r>
+        <w:t xml:space="preserve">?  </w:t>
+      </w:r>
+      <w:r>
+        <w:t>The answer is “don’t try to enforce error checking on the client side for complicated validation, but make certain that you have server-side checking for all of the possible validation errors.”  The danger is that a hacker can circumvent client-side validation easily.</w:t>
+      </w:r>
+    </w:p>
+    <w:p>
+      <w:pPr>
+        <w:pStyle w:val="Heading2"/>
+        <w:rPr>
+          <w:rStyle w:val="Hyperlink"/>
+          <w:color w:val="4F81BD" w:themeColor="accent1"/>
+          <w:u w:val="none"/>
+        </w:rPr>
+      </w:pPr>
+      <w:bookmarkStart w:id="40" w:name="_Creating_Single_Page"/>
+      <w:bookmarkEnd w:id="40"/>
+      <w:r>
+        <w:rPr>
+          <w:rStyle w:val="Hyperlink"/>
+          <w:color w:val="4F81BD" w:themeColor="accent1"/>
+          <w:u w:val="none"/>
+        </w:rPr>
+        <w:t>Creating Single Page Apps</w:t>
+      </w:r>
+    </w:p>
+    <w:p>
+      <w:r>
+        <w:t>When I shadowed the Pluralsight demo, I built a new web application,</w:t>
+      </w:r>
+      <w:r>
+        <w:t xml:space="preserve"> </w:t>
+      </w:r>
+      <w:r>
+        <w:rPr>
+          <w:b/>
+        </w:rPr>
+        <w:t>ASP_NET_MVC_5</w:t>
+      </w:r>
+      <w:r>
+        <w:rPr>
+          <w:b/>
+        </w:rPr>
+        <w:t>_SNGL_PAGE</w:t>
+      </w:r>
+      <w:r>
+        <w:t>.</w:t>
+      </w:r>
+      <w:r>
+        <w:t xml:space="preserve">  However, there was no need to preserve this code, because it very easy to rebuild the initial solution – following the instructions below - and there were no changes to that initial solution.</w:t>
+      </w:r>
+    </w:p>
+    <w:p>
+      <w:r>
+        <w:t>The features of the single-page MVC web application are</w:t>
+      </w:r>
+    </w:p>
+    <w:p>
+      <w:pPr>
+        <w:ind w:left="360"/>
+      </w:pPr>
+      <w:r>
         <w:lastRenderedPageBreak/>
-        <w:t>@section Scripts {</w:t>
-      </w:r>
-    </w:p>
-    <w:p>
-      <w:pPr>
-        <w:spacing w:after="0"/>
-        <w:ind w:left="720"/>
-      </w:pPr>
-      <w:r>
-        <w:t xml:space="preserve">    </w:t>
-      </w:r>
-      <w:proofErr w:type="gramStart"/>
-      <w:r>
-        <w:t>@Scripts.Render(</w:t>
-      </w:r>
-      <w:proofErr w:type="gramEnd"/>
-      <w:r>
-        <w:t>"~/bundles/jqueryval")</w:t>
-      </w:r>
-    </w:p>
-    <w:p>
-      <w:pPr>
-        <w:spacing w:after="0"/>
-        <w:ind w:left="720"/>
-      </w:pPr>
-      <w:r>
-        <w:t>}</w:t>
-      </w:r>
-    </w:p>
-    <w:p>
-      <w:pPr>
-        <w:spacing w:after="0"/>
-      </w:pPr>
-    </w:p>
-    <w:p>
-      <w:pPr>
-        <w:spacing w:after="0"/>
-      </w:pPr>
-      <w:proofErr w:type="gramStart"/>
-      <w:r>
-        <w:t>The 1</w:t>
-      </w:r>
-      <w:r>
-        <w:rPr>
-          <w:vertAlign w:val="superscript"/>
-        </w:rPr>
-        <w:t>st</w:t>
-      </w:r>
-      <w:r>
-        <w:t xml:space="preserve"> additional line of code, </w:t>
-      </w:r>
-      <w:r>
-        <w:t>“@section Scripts”</w:t>
-      </w:r>
-      <w:r>
-        <w:t>.</w:t>
-      </w:r>
-      <w:proofErr w:type="gramEnd"/>
-      <w:r>
-        <w:t xml:space="preserve"> </w:t>
-      </w:r>
-      <w:proofErr w:type="gramStart"/>
-      <w:r>
-        <w:t>defines</w:t>
-      </w:r>
-      <w:proofErr w:type="gramEnd"/>
-      <w:r>
-        <w:t xml:space="preserve"> the “Scripts” section.  Notice – at the end of OdeToFood.Web/Views/Shared/</w:t>
-      </w:r>
-      <w:r>
-        <w:t>_Layout.cshtml – the statement ‘</w:t>
-      </w:r>
-      <w:r>
-        <w:t>@RenderSect</w:t>
-      </w:r>
-      <w:r>
-        <w:t>ion(“scripts”, required: false)’</w:t>
-      </w:r>
-      <w:r>
-        <w:t xml:space="preserve">, which says that if the content </w:t>
-      </w:r>
-      <w:r>
-        <w:t>view (</w:t>
-      </w:r>
-      <w:r>
-        <w:t>.cshtml file</w:t>
-      </w:r>
-      <w:r>
-        <w:t>)</w:t>
-      </w:r>
-      <w:r>
-        <w:t xml:space="preserve"> has a “Scripts” section, place it here – at the end of the composite razor page.  The order is important in _Layout.cshtml</w:t>
-      </w:r>
-      <w:r>
-        <w:t xml:space="preserve">; the </w:t>
-      </w:r>
-      <w:proofErr w:type="gramStart"/>
-      <w:r>
-        <w:t>‘</w:t>
-      </w:r>
-      <w:r>
-        <w:t>@RenderSect</w:t>
-      </w:r>
-      <w:r>
-        <w:t>ion(</w:t>
-      </w:r>
-      <w:proofErr w:type="gramEnd"/>
-      <w:r>
-        <w:t>“scripts”, required: false)’</w:t>
-      </w:r>
-      <w:r>
-        <w:t xml:space="preserve"> statement must be placed after the ‘@Scripts.Render(“~/bundles/jquery”)’ statement.</w:t>
-      </w:r>
-    </w:p>
-    <w:p>
-      <w:pPr>
-        <w:spacing w:after="0"/>
-      </w:pPr>
-    </w:p>
-    <w:p>
-      <w:r>
-        <w:t>The 2</w:t>
-      </w:r>
-      <w:r>
-        <w:rPr>
-          <w:vertAlign w:val="superscript"/>
-        </w:rPr>
-        <w:t>nd</w:t>
-      </w:r>
-      <w:r>
-        <w:t xml:space="preserve"> additional line of code</w:t>
-      </w:r>
-      <w:proofErr w:type="gramStart"/>
-      <w:r>
-        <w:t>,  ‘@Scripts.Render</w:t>
-      </w:r>
-      <w:proofErr w:type="gramEnd"/>
-      <w:r>
-        <w:t>("~/bundles/jqueryval")’, specifies which jquery scripts to download</w:t>
-      </w:r>
-      <w:r>
-        <w:t xml:space="preserve"> to the client</w:t>
-      </w:r>
-      <w:r>
-        <w:t xml:space="preserve">.  Where is </w:t>
-      </w:r>
-      <w:r>
-        <w:t>~/bundles/jqueryval</w:t>
-      </w:r>
-      <w:r>
-        <w:t xml:space="preserve"> defined?  Look at </w:t>
-      </w:r>
-      <w:r>
-        <w:t>OdeToFood.Web/App_Start/BundleConfig.cs.  Its 2</w:t>
-      </w:r>
-      <w:r>
-        <w:rPr>
-          <w:vertAlign w:val="superscript"/>
-        </w:rPr>
-        <w:t>nd</w:t>
-      </w:r>
-      <w:r>
-        <w:t xml:space="preserve"> bundles.Add statement says that ~/bundles/jqueryval consists of the library elements </w:t>
-      </w:r>
-      <w:r>
-        <w:t>~/Scripts/jquery</w:t>
-      </w:r>
-      <w:r>
-        <w:t xml:space="preserve">.validate*.  The wild-card suffix (*) </w:t>
-      </w:r>
-      <w:r>
-        <w:t xml:space="preserve">gives additional qualification, i.e. </w:t>
-      </w:r>
-      <w:r>
-        <w:t xml:space="preserve">jquery.validate.js </w:t>
-      </w:r>
-      <w:r>
-        <w:t>plus j</w:t>
-      </w:r>
-      <w:r>
-        <w:t>query.validate.unobtrusive.js</w:t>
-      </w:r>
-      <w:r>
-        <w:t>.</w:t>
-      </w:r>
-    </w:p>
-    <w:p>
-      <w:r>
-        <w:t>Let us demo the client-side validation by copying the 3 lines (above) to the end of Script.cshtml and Edit.cshtml.  Build and test the web application.</w:t>
-      </w:r>
-    </w:p>
-    <w:p>
-      <w:r>
-        <w:t xml:space="preserve">What if the validation is </w:t>
-      </w:r>
-      <w:r>
-        <w:t>more complicated</w:t>
-      </w:r>
-      <w:r>
-        <w:t xml:space="preserve">?  </w:t>
-      </w:r>
-      <w:r>
-        <w:t>The answer is “don’t try to enforce error checking on the client side for complicated validation, but make certain that you have server-side checking for all of the possible validation errors.”  The danger is that a hacker can circumvent client-side validation easily.</w:t>
-      </w:r>
-    </w:p>
-    <w:p>
-      <w:pPr>
-        <w:pStyle w:val="Heading2"/>
-        <w:rPr>
-          <w:rStyle w:val="Hyperlink"/>
-          <w:color w:val="4F81BD" w:themeColor="accent1"/>
-          <w:u w:val="none"/>
-        </w:rPr>
-      </w:pPr>
-      <w:bookmarkStart w:id="38" w:name="_Creating_Single_Page"/>
-      <w:bookmarkEnd w:id="38"/>
-      <w:r>
-        <w:rPr>
-          <w:rStyle w:val="Hyperlink"/>
-          <w:color w:val="4F81BD" w:themeColor="accent1"/>
-          <w:u w:val="none"/>
-        </w:rPr>
-        <w:t>Creating Single Page Apps</w:t>
-      </w:r>
-    </w:p>
-    <w:p>
-      <w:r>
-        <w:t>When I shadowed the Pluralsight demo, I built a new web application,</w:t>
-      </w:r>
-      <w:r>
-        <w:t xml:space="preserve"> </w:t>
-      </w:r>
-      <w:r>
-        <w:rPr>
-          <w:b/>
-        </w:rPr>
-        <w:t>ASP_NET_MVC_5</w:t>
-      </w:r>
-      <w:r>
-        <w:rPr>
-          <w:b/>
-        </w:rPr>
-        <w:t>_SNGL_PAGE</w:t>
-      </w:r>
-      <w:r>
-        <w:t>.</w:t>
-      </w:r>
-      <w:r>
-        <w:t xml:space="preserve">  However, there was no need to preserve this code, because it very easy to rebuild the initial solution – following the instructions below - and there were no changes to that initial solution.</w:t>
-      </w:r>
-    </w:p>
-    <w:p>
-      <w:r>
-        <w:t>The features of the single-page MVC web application are</w:t>
-      </w:r>
-    </w:p>
-    <w:p>
-      <w:pPr>
-        <w:ind w:left="360"/>
-      </w:pPr>
-      <w:r>
         <w:t>Includes a framework to manage user identities; when you run the application it immediately asks the user to create a user-id and password.</w:t>
       </w:r>
     </w:p>
@@ -19463,7 +19682,6 @@
         </w:rPr>
       </w:pPr>
       <w:r>
-        <w:lastRenderedPageBreak/>
         <w:t xml:space="preserve">Here is where we deviate from what we did in </w:t>
       </w:r>
       <w:hyperlink w:anchor="_Creating_a_Blank" w:history="1">
@@ -19797,6 +20015,7 @@
         <w:spacing w:after="0"/>
       </w:pPr>
       <w:r>
+        <w:lastRenderedPageBreak/>
         <w:t>Many of t</w:t>
       </w:r>
       <w:r>
@@ -19961,7 +20180,6 @@
         <w:spacing w:after="0"/>
       </w:pPr>
       <w:r>
-        <w:lastRenderedPageBreak/>
         <w:t xml:space="preserve">The </w:t>
       </w:r>
       <w:r>
@@ -19978,10 +20196,10 @@
       <w:pPr>
         <w:pStyle w:val="Heading2"/>
       </w:pPr>
-      <w:bookmarkStart w:id="39" w:name="_Deploying_ASP.NET_MVC"/>
-      <w:bookmarkStart w:id="40" w:name="_Evaluating_the_Deployment"/>
-      <w:bookmarkEnd w:id="39"/>
-      <w:bookmarkEnd w:id="40"/>
+      <w:bookmarkStart w:id="41" w:name="_Deploying_ASP.NET_MVC"/>
+      <w:bookmarkStart w:id="42" w:name="_Evaluating_the_Deployment"/>
+      <w:bookmarkEnd w:id="41"/>
+      <w:bookmarkEnd w:id="42"/>
       <w:r>
         <w:t>Evaluating the Deployment Options</w:t>
       </w:r>
@@ -20073,8 +20291,8 @@
       <w:pPr>
         <w:pStyle w:val="Heading2"/>
       </w:pPr>
-      <w:bookmarkStart w:id="41" w:name="_Installing_Web_Server"/>
-      <w:bookmarkEnd w:id="41"/>
+      <w:bookmarkStart w:id="43" w:name="_Installing_Web_Server"/>
+      <w:bookmarkEnd w:id="43"/>
       <w:r>
         <w:t>Installing Web Server Software</w:t>
       </w:r>
@@ -20196,6 +20414,7 @@
         <w:spacing w:after="0"/>
       </w:pPr>
       <w:r>
+        <w:lastRenderedPageBreak/>
         <w:t xml:space="preserve">Right-click the </w:t>
       </w:r>
       <w:r>
@@ -20382,7 +20601,6 @@
         <w:ind w:left="720"/>
       </w:pPr>
       <w:r>
-        <w:lastRenderedPageBreak/>
         <w:t>. . . \WebAppCourseNotes\IntroductionToASP_NET\PracticesAndFeatures.docx</w:t>
       </w:r>
     </w:p>
@@ -20419,8 +20637,8 @@
       <w:pPr>
         <w:pStyle w:val="Heading2"/>
       </w:pPr>
-      <w:bookmarkStart w:id="42" w:name="_Publishing_Apps_with"/>
-      <w:bookmarkEnd w:id="42"/>
+      <w:bookmarkStart w:id="44" w:name="_Publishing_Apps_with"/>
+      <w:bookmarkEnd w:id="44"/>
       <w:r>
         <w:t>Publishing Apps with Visual Studio</w:t>
       </w:r>
@@ -20725,9 +20943,10 @@
       <w:pPr>
         <w:pStyle w:val="Heading2"/>
       </w:pPr>
-      <w:bookmarkStart w:id="43" w:name="_Creating_an_IIS"/>
-      <w:bookmarkEnd w:id="43"/>
-      <w:r>
+      <w:bookmarkStart w:id="45" w:name="_Creating_an_IIS"/>
+      <w:bookmarkEnd w:id="45"/>
+      <w:r>
+        <w:lastRenderedPageBreak/>
         <w:t>Creating an IIS Website</w:t>
       </w:r>
     </w:p>
@@ -20964,7 +21183,6 @@
         <w:spacing w:after="0"/>
       </w:pPr>
       <w:r>
-        <w:lastRenderedPageBreak/>
         <w:t xml:space="preserve">Click the </w:t>
       </w:r>
       <w:r>
@@ -21327,7 +21545,11 @@
         <w:spacing w:after="0"/>
       </w:pPr>
       <w:r>
-        <w:t>I was able to work around this error by editing the security settings for the top level folder, Users\sncole\web\OdeToFood; I added a new “user”, IIS_IUSRS and granted full control (this also gave full control to all files and folders under Users\sncole\web\OdeToFood, in particular Users\sncole\web\OdeToFood\Web.config).  This resulted in a slightly different error message . . .</w:t>
+        <w:t xml:space="preserve">I was able to work around this error by editing the security settings for the top level folder, Users\sncole\web\OdeToFood; I added a new “user”, IIS_IUSRS and granted full control (this also gave </w:t>
+      </w:r>
+      <w:r>
+        <w:lastRenderedPageBreak/>
+        <w:t>full control to all files and folders under Users\sncole\web\OdeToFood, in particular Users\sncole\web\OdeToFood\Web.config).  This resulted in a slightly different error message . . .</w:t>
       </w:r>
     </w:p>
     <w:p>
@@ -21429,7 +21651,6 @@
           <w:color w:val="auto"/>
           <w:u w:val="none"/>
         </w:rPr>
-        <w:lastRenderedPageBreak/>
         <w:t>through steps that were almost identical to those de</w:t>
       </w:r>
       <w:r>
@@ -21648,7 +21869,7 @@
           <w:rPr>
             <w:noProof/>
           </w:rPr>
-          <w:t>22</w:t>
+          <w:t>24</w:t>
         </w:r>
         <w:r>
           <w:rPr>
@@ -24661,6 +24882,119 @@
     </w:lvl>
   </w:abstractNum>
   <w:abstractNum w:abstractNumId="27">
+    <w:nsid w:val="436D6220"/>
+    <w:multiLevelType w:val="hybridMultilevel"/>
+    <w:tmpl w:val="7D12A0EA"/>
+    <w:lvl w:ilvl="0" w:tplc="04090001">
+      <w:start w:val="1"/>
+      <w:numFmt w:val="bullet"/>
+      <w:lvlText w:val=""/>
+      <w:lvlJc w:val="left"/>
+      <w:pPr>
+        <w:ind w:left="720" w:hanging="360"/>
+      </w:pPr>
+      <w:rPr>
+        <w:rFonts w:ascii="Symbol" w:hAnsi="Symbol" w:hint="default"/>
+      </w:rPr>
+    </w:lvl>
+    <w:lvl w:ilvl="1" w:tplc="04090003" w:tentative="1">
+      <w:start w:val="1"/>
+      <w:numFmt w:val="bullet"/>
+      <w:lvlText w:val="o"/>
+      <w:lvlJc w:val="left"/>
+      <w:pPr>
+        <w:ind w:left="1440" w:hanging="360"/>
+      </w:pPr>
+      <w:rPr>
+        <w:rFonts w:ascii="Courier New" w:hAnsi="Courier New" w:cs="Courier New" w:hint="default"/>
+      </w:rPr>
+    </w:lvl>
+    <w:lvl w:ilvl="2" w:tplc="04090005" w:tentative="1">
+      <w:start w:val="1"/>
+      <w:numFmt w:val="bullet"/>
+      <w:lvlText w:val=""/>
+      <w:lvlJc w:val="left"/>
+      <w:pPr>
+        <w:ind w:left="2160" w:hanging="360"/>
+      </w:pPr>
+      <w:rPr>
+        <w:rFonts w:ascii="Wingdings" w:hAnsi="Wingdings" w:hint="default"/>
+      </w:rPr>
+    </w:lvl>
+    <w:lvl w:ilvl="3" w:tplc="04090001" w:tentative="1">
+      <w:start w:val="1"/>
+      <w:numFmt w:val="bullet"/>
+      <w:lvlText w:val=""/>
+      <w:lvlJc w:val="left"/>
+      <w:pPr>
+        <w:ind w:left="2880" w:hanging="360"/>
+      </w:pPr>
+      <w:rPr>
+        <w:rFonts w:ascii="Symbol" w:hAnsi="Symbol" w:hint="default"/>
+      </w:rPr>
+    </w:lvl>
+    <w:lvl w:ilvl="4" w:tplc="04090003" w:tentative="1">
+      <w:start w:val="1"/>
+      <w:numFmt w:val="bullet"/>
+      <w:lvlText w:val="o"/>
+      <w:lvlJc w:val="left"/>
+      <w:pPr>
+        <w:ind w:left="3600" w:hanging="360"/>
+      </w:pPr>
+      <w:rPr>
+        <w:rFonts w:ascii="Courier New" w:hAnsi="Courier New" w:cs="Courier New" w:hint="default"/>
+      </w:rPr>
+    </w:lvl>
+    <w:lvl w:ilvl="5" w:tplc="04090005" w:tentative="1">
+      <w:start w:val="1"/>
+      <w:numFmt w:val="bullet"/>
+      <w:lvlText w:val=""/>
+      <w:lvlJc w:val="left"/>
+      <w:pPr>
+        <w:ind w:left="4320" w:hanging="360"/>
+      </w:pPr>
+      <w:rPr>
+        <w:rFonts w:ascii="Wingdings" w:hAnsi="Wingdings" w:hint="default"/>
+      </w:rPr>
+    </w:lvl>
+    <w:lvl w:ilvl="6" w:tplc="04090001" w:tentative="1">
+      <w:start w:val="1"/>
+      <w:numFmt w:val="bullet"/>
+      <w:lvlText w:val=""/>
+      <w:lvlJc w:val="left"/>
+      <w:pPr>
+        <w:ind w:left="5040" w:hanging="360"/>
+      </w:pPr>
+      <w:rPr>
+        <w:rFonts w:ascii="Symbol" w:hAnsi="Symbol" w:hint="default"/>
+      </w:rPr>
+    </w:lvl>
+    <w:lvl w:ilvl="7" w:tplc="04090003" w:tentative="1">
+      <w:start w:val="1"/>
+      <w:numFmt w:val="bullet"/>
+      <w:lvlText w:val="o"/>
+      <w:lvlJc w:val="left"/>
+      <w:pPr>
+        <w:ind w:left="5760" w:hanging="360"/>
+      </w:pPr>
+      <w:rPr>
+        <w:rFonts w:ascii="Courier New" w:hAnsi="Courier New" w:cs="Courier New" w:hint="default"/>
+      </w:rPr>
+    </w:lvl>
+    <w:lvl w:ilvl="8" w:tplc="04090005" w:tentative="1">
+      <w:start w:val="1"/>
+      <w:numFmt w:val="bullet"/>
+      <w:lvlText w:val=""/>
+      <w:lvlJc w:val="left"/>
+      <w:pPr>
+        <w:ind w:left="6480" w:hanging="360"/>
+      </w:pPr>
+      <w:rPr>
+        <w:rFonts w:ascii="Wingdings" w:hAnsi="Wingdings" w:hint="default"/>
+      </w:rPr>
+    </w:lvl>
+  </w:abstractNum>
+  <w:abstractNum w:abstractNumId="28">
     <w:nsid w:val="43A37AA3"/>
     <w:multiLevelType w:val="hybridMultilevel"/>
     <w:tmpl w:val="312A757A"/>
@@ -24773,7 +25107,7 @@
       </w:rPr>
     </w:lvl>
   </w:abstractNum>
-  <w:abstractNum w:abstractNumId="28">
+  <w:abstractNum w:abstractNumId="29">
     <w:nsid w:val="445F3802"/>
     <w:multiLevelType w:val="hybridMultilevel"/>
     <w:tmpl w:val="E4F630E0"/>
@@ -24886,7 +25220,7 @@
       </w:rPr>
     </w:lvl>
   </w:abstractNum>
-  <w:abstractNum w:abstractNumId="29">
+  <w:abstractNum w:abstractNumId="30">
     <w:nsid w:val="4A7C3110"/>
     <w:multiLevelType w:val="hybridMultilevel"/>
     <w:tmpl w:val="F7C862BE"/>
@@ -24999,7 +25333,7 @@
       </w:rPr>
     </w:lvl>
   </w:abstractNum>
-  <w:abstractNum w:abstractNumId="30">
+  <w:abstractNum w:abstractNumId="31">
     <w:nsid w:val="4C231658"/>
     <w:multiLevelType w:val="hybridMultilevel"/>
     <w:tmpl w:val="D50E3104"/>
@@ -25112,7 +25446,7 @@
       </w:rPr>
     </w:lvl>
   </w:abstractNum>
-  <w:abstractNum w:abstractNumId="31">
+  <w:abstractNum w:abstractNumId="32">
     <w:nsid w:val="4E08532B"/>
     <w:multiLevelType w:val="multilevel"/>
     <w:tmpl w:val="F9246C70"/>
@@ -25201,7 +25535,7 @@
       </w:pPr>
     </w:lvl>
   </w:abstractNum>
-  <w:abstractNum w:abstractNumId="32">
+  <w:abstractNum w:abstractNumId="33">
     <w:nsid w:val="4FB17A2B"/>
     <w:multiLevelType w:val="hybridMultilevel"/>
     <w:tmpl w:val="0E565058"/>
@@ -25314,7 +25648,7 @@
       </w:rPr>
     </w:lvl>
   </w:abstractNum>
-  <w:abstractNum w:abstractNumId="33">
+  <w:abstractNum w:abstractNumId="34">
     <w:nsid w:val="52280896"/>
     <w:multiLevelType w:val="hybridMultilevel"/>
     <w:tmpl w:val="3EA4A52C"/>
@@ -25427,7 +25761,7 @@
       </w:rPr>
     </w:lvl>
   </w:abstractNum>
-  <w:abstractNum w:abstractNumId="34">
+  <w:abstractNum w:abstractNumId="35">
     <w:nsid w:val="55C22AF0"/>
     <w:multiLevelType w:val="hybridMultilevel"/>
     <w:tmpl w:val="FE14F036"/>
@@ -25540,7 +25874,7 @@
       </w:rPr>
     </w:lvl>
   </w:abstractNum>
-  <w:abstractNum w:abstractNumId="35">
+  <w:abstractNum w:abstractNumId="36">
     <w:nsid w:val="5B2D0F99"/>
     <w:multiLevelType w:val="hybridMultilevel"/>
     <w:tmpl w:val="3202073A"/>
@@ -25653,7 +25987,7 @@
       </w:rPr>
     </w:lvl>
   </w:abstractNum>
-  <w:abstractNum w:abstractNumId="36">
+  <w:abstractNum w:abstractNumId="37">
     <w:nsid w:val="5C28399B"/>
     <w:multiLevelType w:val="hybridMultilevel"/>
     <w:tmpl w:val="49220D3A"/>
@@ -25766,7 +26100,7 @@
       </w:rPr>
     </w:lvl>
   </w:abstractNum>
-  <w:abstractNum w:abstractNumId="37">
+  <w:abstractNum w:abstractNumId="38">
     <w:nsid w:val="60637DF4"/>
     <w:multiLevelType w:val="hybridMultilevel"/>
     <w:tmpl w:val="80EC5ED4"/>
@@ -25879,7 +26213,7 @@
       </w:rPr>
     </w:lvl>
   </w:abstractNum>
-  <w:abstractNum w:abstractNumId="38">
+  <w:abstractNum w:abstractNumId="39">
     <w:nsid w:val="60EA3FCE"/>
     <w:multiLevelType w:val="hybridMultilevel"/>
     <w:tmpl w:val="14F8B538"/>
@@ -25968,7 +26302,7 @@
       </w:pPr>
     </w:lvl>
   </w:abstractNum>
-  <w:abstractNum w:abstractNumId="39">
+  <w:abstractNum w:abstractNumId="40">
     <w:nsid w:val="62F64421"/>
     <w:multiLevelType w:val="hybridMultilevel"/>
     <w:tmpl w:val="DA5CA37A"/>
@@ -26081,7 +26415,120 @@
       </w:rPr>
     </w:lvl>
   </w:abstractNum>
-  <w:abstractNum w:abstractNumId="40">
+  <w:abstractNum w:abstractNumId="41">
+    <w:nsid w:val="632B269B"/>
+    <w:multiLevelType w:val="hybridMultilevel"/>
+    <w:tmpl w:val="A61AC114"/>
+    <w:lvl w:ilvl="0" w:tplc="04090001">
+      <w:start w:val="1"/>
+      <w:numFmt w:val="bullet"/>
+      <w:lvlText w:val=""/>
+      <w:lvlJc w:val="left"/>
+      <w:pPr>
+        <w:ind w:left="360" w:hanging="360"/>
+      </w:pPr>
+      <w:rPr>
+        <w:rFonts w:ascii="Symbol" w:hAnsi="Symbol" w:hint="default"/>
+      </w:rPr>
+    </w:lvl>
+    <w:lvl w:ilvl="1" w:tplc="04090003" w:tentative="1">
+      <w:start w:val="1"/>
+      <w:numFmt w:val="bullet"/>
+      <w:lvlText w:val="o"/>
+      <w:lvlJc w:val="left"/>
+      <w:pPr>
+        <w:ind w:left="1080" w:hanging="360"/>
+      </w:pPr>
+      <w:rPr>
+        <w:rFonts w:ascii="Courier New" w:hAnsi="Courier New" w:cs="Courier New" w:hint="default"/>
+      </w:rPr>
+    </w:lvl>
+    <w:lvl w:ilvl="2" w:tplc="04090005" w:tentative="1">
+      <w:start w:val="1"/>
+      <w:numFmt w:val="bullet"/>
+      <w:lvlText w:val=""/>
+      <w:lvlJc w:val="left"/>
+      <w:pPr>
+        <w:ind w:left="1800" w:hanging="360"/>
+      </w:pPr>
+      <w:rPr>
+        <w:rFonts w:ascii="Wingdings" w:hAnsi="Wingdings" w:hint="default"/>
+      </w:rPr>
+    </w:lvl>
+    <w:lvl w:ilvl="3" w:tplc="04090001" w:tentative="1">
+      <w:start w:val="1"/>
+      <w:numFmt w:val="bullet"/>
+      <w:lvlText w:val=""/>
+      <w:lvlJc w:val="left"/>
+      <w:pPr>
+        <w:ind w:left="2520" w:hanging="360"/>
+      </w:pPr>
+      <w:rPr>
+        <w:rFonts w:ascii="Symbol" w:hAnsi="Symbol" w:hint="default"/>
+      </w:rPr>
+    </w:lvl>
+    <w:lvl w:ilvl="4" w:tplc="04090003" w:tentative="1">
+      <w:start w:val="1"/>
+      <w:numFmt w:val="bullet"/>
+      <w:lvlText w:val="o"/>
+      <w:lvlJc w:val="left"/>
+      <w:pPr>
+        <w:ind w:left="3240" w:hanging="360"/>
+      </w:pPr>
+      <w:rPr>
+        <w:rFonts w:ascii="Courier New" w:hAnsi="Courier New" w:cs="Courier New" w:hint="default"/>
+      </w:rPr>
+    </w:lvl>
+    <w:lvl w:ilvl="5" w:tplc="04090005" w:tentative="1">
+      <w:start w:val="1"/>
+      <w:numFmt w:val="bullet"/>
+      <w:lvlText w:val=""/>
+      <w:lvlJc w:val="left"/>
+      <w:pPr>
+        <w:ind w:left="3960" w:hanging="360"/>
+      </w:pPr>
+      <w:rPr>
+        <w:rFonts w:ascii="Wingdings" w:hAnsi="Wingdings" w:hint="default"/>
+      </w:rPr>
+    </w:lvl>
+    <w:lvl w:ilvl="6" w:tplc="04090001" w:tentative="1">
+      <w:start w:val="1"/>
+      <w:numFmt w:val="bullet"/>
+      <w:lvlText w:val=""/>
+      <w:lvlJc w:val="left"/>
+      <w:pPr>
+        <w:ind w:left="4680" w:hanging="360"/>
+      </w:pPr>
+      <w:rPr>
+        <w:rFonts w:ascii="Symbol" w:hAnsi="Symbol" w:hint="default"/>
+      </w:rPr>
+    </w:lvl>
+    <w:lvl w:ilvl="7" w:tplc="04090003" w:tentative="1">
+      <w:start w:val="1"/>
+      <w:numFmt w:val="bullet"/>
+      <w:lvlText w:val="o"/>
+      <w:lvlJc w:val="left"/>
+      <w:pPr>
+        <w:ind w:left="5400" w:hanging="360"/>
+      </w:pPr>
+      <w:rPr>
+        <w:rFonts w:ascii="Courier New" w:hAnsi="Courier New" w:cs="Courier New" w:hint="default"/>
+      </w:rPr>
+    </w:lvl>
+    <w:lvl w:ilvl="8" w:tplc="04090005" w:tentative="1">
+      <w:start w:val="1"/>
+      <w:numFmt w:val="bullet"/>
+      <w:lvlText w:val=""/>
+      <w:lvlJc w:val="left"/>
+      <w:pPr>
+        <w:ind w:left="6120" w:hanging="360"/>
+      </w:pPr>
+      <w:rPr>
+        <w:rFonts w:ascii="Wingdings" w:hAnsi="Wingdings" w:hint="default"/>
+      </w:rPr>
+    </w:lvl>
+  </w:abstractNum>
+  <w:abstractNum w:abstractNumId="42">
     <w:nsid w:val="691639C8"/>
     <w:multiLevelType w:val="hybridMultilevel"/>
     <w:tmpl w:val="736C8A9A"/>
@@ -26194,7 +26641,7 @@
       </w:rPr>
     </w:lvl>
   </w:abstractNum>
-  <w:abstractNum w:abstractNumId="41">
+  <w:abstractNum w:abstractNumId="43">
     <w:nsid w:val="6962190B"/>
     <w:multiLevelType w:val="hybridMultilevel"/>
     <w:tmpl w:val="81F042B8"/>
@@ -26307,7 +26754,7 @@
       </w:rPr>
     </w:lvl>
   </w:abstractNum>
-  <w:abstractNum w:abstractNumId="42">
+  <w:abstractNum w:abstractNumId="44">
     <w:nsid w:val="69DA16EC"/>
     <w:multiLevelType w:val="hybridMultilevel"/>
     <w:tmpl w:val="3B00DFF6"/>
@@ -26420,7 +26867,7 @@
       </w:rPr>
     </w:lvl>
   </w:abstractNum>
-  <w:abstractNum w:abstractNumId="43">
+  <w:abstractNum w:abstractNumId="45">
     <w:nsid w:val="6A5174DA"/>
     <w:multiLevelType w:val="hybridMultilevel"/>
     <w:tmpl w:val="22D824A8"/>
@@ -26533,7 +26980,7 @@
       </w:rPr>
     </w:lvl>
   </w:abstractNum>
-  <w:abstractNum w:abstractNumId="44">
+  <w:abstractNum w:abstractNumId="46">
     <w:nsid w:val="6A8A0434"/>
     <w:multiLevelType w:val="hybridMultilevel"/>
     <w:tmpl w:val="A852F61C"/>
@@ -26646,7 +27093,7 @@
       </w:rPr>
     </w:lvl>
   </w:abstractNum>
-  <w:abstractNum w:abstractNumId="45">
+  <w:abstractNum w:abstractNumId="47">
     <w:nsid w:val="6DC43F11"/>
     <w:multiLevelType w:val="hybridMultilevel"/>
     <w:tmpl w:val="C7A24548"/>
@@ -26759,7 +27206,7 @@
       </w:rPr>
     </w:lvl>
   </w:abstractNum>
-  <w:abstractNum w:abstractNumId="46">
+  <w:abstractNum w:abstractNumId="48">
     <w:nsid w:val="765D1625"/>
     <w:multiLevelType w:val="hybridMultilevel"/>
     <w:tmpl w:val="61D22D5E"/>
@@ -26872,7 +27319,7 @@
       </w:rPr>
     </w:lvl>
   </w:abstractNum>
-  <w:abstractNum w:abstractNumId="47">
+  <w:abstractNum w:abstractNumId="49">
     <w:nsid w:val="779C7C4C"/>
     <w:multiLevelType w:val="hybridMultilevel"/>
     <w:tmpl w:val="7390D7AA"/>
@@ -26985,7 +27432,7 @@
       </w:rPr>
     </w:lvl>
   </w:abstractNum>
-  <w:abstractNum w:abstractNumId="48">
+  <w:abstractNum w:abstractNumId="50">
     <w:nsid w:val="7B2A4CD7"/>
     <w:multiLevelType w:val="hybridMultilevel"/>
     <w:tmpl w:val="442CD458"/>
@@ -27098,7 +27545,7 @@
       </w:rPr>
     </w:lvl>
   </w:abstractNum>
-  <w:abstractNum w:abstractNumId="49">
+  <w:abstractNum w:abstractNumId="51">
     <w:nsid w:val="7DB25B23"/>
     <w:multiLevelType w:val="hybridMultilevel"/>
     <w:tmpl w:val="179283AA"/>
@@ -27211,17 +27658,17 @@
       </w:rPr>
     </w:lvl>
   </w:abstractNum>
-  <w:abstractNum w:abstractNumId="50">
+  <w:abstractNum w:abstractNumId="52">
     <w:nsid w:val="7F2803A8"/>
     <w:multiLevelType w:val="hybridMultilevel"/>
-    <w:tmpl w:val="94D2E94E"/>
+    <w:tmpl w:val="A45872B6"/>
     <w:lvl w:ilvl="0" w:tplc="04090001">
       <w:start w:val="1"/>
       <w:numFmt w:val="bullet"/>
       <w:lvlText w:val=""/>
       <w:lvlJc w:val="left"/>
       <w:pPr>
-        <w:ind w:left="720" w:hanging="360"/>
+        <w:ind w:left="360" w:hanging="360"/>
       </w:pPr>
       <w:rPr>
         <w:rFonts w:ascii="Symbol" w:hAnsi="Symbol" w:hint="default"/>
@@ -27233,7 +27680,7 @@
       <w:lvlText w:val="o"/>
       <w:lvlJc w:val="left"/>
       <w:pPr>
-        <w:ind w:left="1440" w:hanging="360"/>
+        <w:ind w:left="1080" w:hanging="360"/>
       </w:pPr>
       <w:rPr>
         <w:rFonts w:ascii="Courier New" w:hAnsi="Courier New" w:cs="Courier New" w:hint="default"/>
@@ -27245,7 +27692,7 @@
       <w:lvlText w:val=""/>
       <w:lvlJc w:val="left"/>
       <w:pPr>
-        <w:ind w:left="2160" w:hanging="360"/>
+        <w:ind w:left="1800" w:hanging="360"/>
       </w:pPr>
       <w:rPr>
         <w:rFonts w:ascii="Wingdings" w:hAnsi="Wingdings" w:hint="default"/>
@@ -27257,7 +27704,7 @@
       <w:lvlText w:val=""/>
       <w:lvlJc w:val="left"/>
       <w:pPr>
-        <w:ind w:left="2880" w:hanging="360"/>
+        <w:ind w:left="2520" w:hanging="360"/>
       </w:pPr>
       <w:rPr>
         <w:rFonts w:ascii="Symbol" w:hAnsi="Symbol" w:hint="default"/>
@@ -27269,7 +27716,7 @@
       <w:lvlText w:val="o"/>
       <w:lvlJc w:val="left"/>
       <w:pPr>
-        <w:ind w:left="3600" w:hanging="360"/>
+        <w:ind w:left="3240" w:hanging="360"/>
       </w:pPr>
       <w:rPr>
         <w:rFonts w:ascii="Courier New" w:hAnsi="Courier New" w:cs="Courier New" w:hint="default"/>
@@ -27281,7 +27728,7 @@
       <w:lvlText w:val=""/>
       <w:lvlJc w:val="left"/>
       <w:pPr>
-        <w:ind w:left="4320" w:hanging="360"/>
+        <w:ind w:left="3960" w:hanging="360"/>
       </w:pPr>
       <w:rPr>
         <w:rFonts w:ascii="Wingdings" w:hAnsi="Wingdings" w:hint="default"/>
@@ -27293,7 +27740,7 @@
       <w:lvlText w:val=""/>
       <w:lvlJc w:val="left"/>
       <w:pPr>
-        <w:ind w:left="5040" w:hanging="360"/>
+        <w:ind w:left="4680" w:hanging="360"/>
       </w:pPr>
       <w:rPr>
         <w:rFonts w:ascii="Symbol" w:hAnsi="Symbol" w:hint="default"/>
@@ -27305,7 +27752,7 @@
       <w:lvlText w:val="o"/>
       <w:lvlJc w:val="left"/>
       <w:pPr>
-        <w:ind w:left="5760" w:hanging="360"/>
+        <w:ind w:left="5400" w:hanging="360"/>
       </w:pPr>
       <w:rPr>
         <w:rFonts w:ascii="Courier New" w:hAnsi="Courier New" w:cs="Courier New" w:hint="default"/>
@@ -27317,7 +27764,7 @@
       <w:lvlText w:val=""/>
       <w:lvlJc w:val="left"/>
       <w:pPr>
-        <w:ind w:left="6480" w:hanging="360"/>
+        <w:ind w:left="6120" w:hanging="360"/>
       </w:pPr>
       <w:rPr>
         <w:rFonts w:ascii="Wingdings" w:hAnsi="Wingdings" w:hint="default"/>
@@ -27325,16 +27772,16 @@
     </w:lvl>
   </w:abstractNum>
   <w:num w:numId="1">
-    <w:abstractNumId w:val="30"/>
+    <w:abstractNumId w:val="31"/>
   </w:num>
   <w:num w:numId="2">
-    <w:abstractNumId w:val="27"/>
+    <w:abstractNumId w:val="28"/>
   </w:num>
   <w:num w:numId="3">
     <w:abstractNumId w:val="24"/>
   </w:num>
   <w:num w:numId="4">
-    <w:abstractNumId w:val="46"/>
+    <w:abstractNumId w:val="48"/>
   </w:num>
   <w:num w:numId="5">
     <w:abstractNumId w:val="17"/>
@@ -27346,7 +27793,7 @@
     <w:abstractNumId w:val="6"/>
   </w:num>
   <w:num w:numId="8">
-    <w:abstractNumId w:val="40"/>
+    <w:abstractNumId w:val="42"/>
   </w:num>
   <w:num w:numId="9">
     <w:abstractNumId w:val="8"/>
@@ -27355,16 +27802,16 @@
     <w:abstractNumId w:val="20"/>
   </w:num>
   <w:num w:numId="11">
-    <w:abstractNumId w:val="47"/>
+    <w:abstractNumId w:val="49"/>
   </w:num>
   <w:num w:numId="12">
-    <w:abstractNumId w:val="39"/>
+    <w:abstractNumId w:val="40"/>
   </w:num>
   <w:num w:numId="13">
     <w:abstractNumId w:val="26"/>
   </w:num>
   <w:num w:numId="14">
-    <w:abstractNumId w:val="28"/>
+    <w:abstractNumId w:val="29"/>
   </w:num>
   <w:num w:numId="15">
     <w:abstractNumId w:val="11"/>
@@ -27376,7 +27823,7 @@
     <w:abstractNumId w:val="9"/>
   </w:num>
   <w:num w:numId="18">
-    <w:abstractNumId w:val="44"/>
+    <w:abstractNumId w:val="46"/>
   </w:num>
   <w:num w:numId="19">
     <w:abstractNumId w:val="22"/>
@@ -27388,13 +27835,13 @@
     <w:abstractNumId w:val="14"/>
   </w:num>
   <w:num w:numId="22">
-    <w:abstractNumId w:val="37"/>
+    <w:abstractNumId w:val="38"/>
   </w:num>
   <w:num w:numId="23">
-    <w:abstractNumId w:val="41"/>
+    <w:abstractNumId w:val="43"/>
   </w:num>
   <w:num w:numId="24">
-    <w:abstractNumId w:val="45"/>
+    <w:abstractNumId w:val="47"/>
   </w:num>
   <w:num w:numId="25">
     <w:abstractNumId w:val="16"/>
@@ -27403,13 +27850,13 @@
     <w:abstractNumId w:val="3"/>
   </w:num>
   <w:num w:numId="27">
-    <w:abstractNumId w:val="50"/>
+    <w:abstractNumId w:val="52"/>
   </w:num>
   <w:num w:numId="28">
     <w:abstractNumId w:val="7"/>
   </w:num>
   <w:num w:numId="29">
-    <w:abstractNumId w:val="31"/>
+    <w:abstractNumId w:val="32"/>
   </w:num>
   <w:num w:numId="30">
     <w:abstractNumId w:val="15"/>
@@ -27424,13 +27871,13 @@
     <w:abstractNumId w:val="13"/>
   </w:num>
   <w:num w:numId="34">
-    <w:abstractNumId w:val="36"/>
+    <w:abstractNumId w:val="37"/>
   </w:num>
   <w:num w:numId="35">
-    <w:abstractNumId w:val="49"/>
+    <w:abstractNumId w:val="51"/>
   </w:num>
   <w:num w:numId="36">
-    <w:abstractNumId w:val="42"/>
+    <w:abstractNumId w:val="44"/>
   </w:num>
   <w:num w:numId="37">
     <w:abstractNumId w:val="19"/>
@@ -27439,25 +27886,25 @@
     <w:abstractNumId w:val="5"/>
   </w:num>
   <w:num w:numId="39">
-    <w:abstractNumId w:val="29"/>
+    <w:abstractNumId w:val="30"/>
   </w:num>
   <w:num w:numId="40">
-    <w:abstractNumId w:val="35"/>
+    <w:abstractNumId w:val="36"/>
   </w:num>
   <w:num w:numId="41">
+    <w:abstractNumId w:val="34"/>
+  </w:num>
+  <w:num w:numId="42">
+    <w:abstractNumId w:val="50"/>
+  </w:num>
+  <w:num w:numId="43">
     <w:abstractNumId w:val="33"/>
   </w:num>
-  <w:num w:numId="42">
-    <w:abstractNumId w:val="48"/>
-  </w:num>
-  <w:num w:numId="43">
-    <w:abstractNumId w:val="32"/>
-  </w:num>
   <w:num w:numId="44">
-    <w:abstractNumId w:val="43"/>
+    <w:abstractNumId w:val="45"/>
   </w:num>
   <w:num w:numId="45">
-    <w:abstractNumId w:val="34"/>
+    <w:abstractNumId w:val="35"/>
   </w:num>
   <w:num w:numId="46">
     <w:abstractNumId w:val="12"/>
@@ -27475,7 +27922,13 @@
     <w:abstractNumId w:val="4"/>
   </w:num>
   <w:num w:numId="51">
-    <w:abstractNumId w:val="38"/>
+    <w:abstractNumId w:val="39"/>
+  </w:num>
+  <w:num w:numId="52">
+    <w:abstractNumId w:val="27"/>
+  </w:num>
+  <w:num w:numId="53">
+    <w:abstractNumId w:val="41"/>
   </w:num>
   <w:numIdMacAtCleanup w:val="50"/>
 </w:numbering>
@@ -28501,7 +28954,7 @@
 </file>
 
 <file path=customXml/itemProps1.xml><?xml version="1.0" encoding="utf-8"?>
-<ds:datastoreItem xmlns:ds="http://schemas.openxmlformats.org/officeDocument/2006/customXml" ds:itemID="{19A769E5-1435-4670-A7E8-D7E7EA1B8230}">
+<ds:datastoreItem xmlns:ds="http://schemas.openxmlformats.org/officeDocument/2006/customXml" ds:itemID="{282969D5-DD79-43AC-96EE-2D022E200977}">
   <ds:schemaRefs>
     <ds:schemaRef ds:uri="http://schemas.openxmlformats.org/officeDocument/2006/bibliography"/>
   </ds:schemaRefs>

</xml_diff>

<commit_message>
Make some clarification changes to "Working with SQL Server LocalDB".
</commit_message>
<xml_diff>
--- a/ASP.NET_MVC_5_Fundamentals/ASP.NET_MVC_5_Fundamentals.docx
+++ b/ASP.NET_MVC_5_Fundamentals/ASP.NET_MVC_5_Fundamentals.docx
@@ -11182,20 +11182,18 @@
       <w:r>
         <w:t>Save, build, and test the web application.</w:t>
       </w:r>
-      <w:bookmarkStart w:id="23" w:name="_GoBack"/>
+    </w:p>
+    <w:p>
+      <w:pPr>
+        <w:pStyle w:val="Heading2"/>
+        <w:rPr>
+          <w:rStyle w:val="Hyperlink"/>
+          <w:color w:val="4F81BD" w:themeColor="accent1"/>
+          <w:u w:val="none"/>
+        </w:rPr>
+      </w:pPr>
+      <w:bookmarkStart w:id="23" w:name="_Working_with_SQL"/>
       <w:bookmarkEnd w:id="23"/>
-    </w:p>
-    <w:p>
-      <w:pPr>
-        <w:pStyle w:val="Heading2"/>
-        <w:rPr>
-          <w:rStyle w:val="Hyperlink"/>
-          <w:color w:val="4F81BD" w:themeColor="accent1"/>
-          <w:u w:val="none"/>
-        </w:rPr>
-      </w:pPr>
-      <w:bookmarkStart w:id="24" w:name="_Working_with_SQL"/>
-      <w:bookmarkEnd w:id="24"/>
       <w:r>
         <w:rPr>
           <w:rStyle w:val="Hyperlink"/>
@@ -11422,34 +11420,70 @@
         <w:t>SQL Server</w:t>
       </w:r>
       <w:r>
-        <w:t xml:space="preserve"> node is missing, you may have to add the server; if so, use “Windows Authentication”.  I found that the triangle was present, I expanded the tree by clicking the triangle, which showed me “MSSQLLocalDB”, “Proje</w:t>
+        <w:t xml:space="preserve"> node is missing, you may have to add the server; if so, use “Windows Authentication”.  I found that the triangle was present, </w:t>
+      </w:r>
+      <w:r>
+        <w:t xml:space="preserve">and </w:t>
+      </w:r>
+      <w:r>
+        <w:t>I expanded th</w:t>
+      </w:r>
+      <w:r>
+        <w:t>e tree by clicking the triangle.  On the Windows 7 computer the expanded view</w:t>
+      </w:r>
+      <w:r>
+        <w:t xml:space="preserve"> showed “MSSQLLocalDB”, “Proje</w:t>
       </w:r>
       <w:r>
         <w:t>c</w:t>
       </w:r>
       <w:r>
-        <w:t xml:space="preserve">tsV13”, and “SQLExpress” (which I have already installed).  Right now we are focused on LocalDB.  I expanded the “MSSQLLocalDB” node, and </w:t>
-      </w:r>
-      <w:r>
-        <w:rPr>
-          <w:b/>
-        </w:rPr>
-        <w:t>VisualStud</w:t>
-      </w:r>
-      <w:r>
-        <w:rPr>
-          <w:b/>
-        </w:rPr>
-        <w:t>i</w:t>
-      </w:r>
-      <w:r>
-        <w:rPr>
-          <w:b/>
-        </w:rPr>
-        <w:t>o</w:t>
-      </w:r>
-      <w:r>
-        <w:t xml:space="preserve"> displayed a list of databases that I have used in an earlier Pluralsight course.  We will ignore these for now, and work with a new (to be created) database, “OdeToFood”.</w:t>
+        <w:t xml:space="preserve">tsV13”, and “SQLExpress” (which I have already installed).  </w:t>
+      </w:r>
+      <w:r>
+        <w:t xml:space="preserve">On the Windows 10 computer (which thus far has not been used as much with Visual Studio) the expanded view showed only “MSSQLLocalDB”.  This is no problem, because at this point </w:t>
+      </w:r>
+      <w:r>
+        <w:t xml:space="preserve">we are focused on LocalDB.  I </w:t>
+      </w:r>
+      <w:r>
+        <w:t xml:space="preserve">next </w:t>
+      </w:r>
+      <w:r>
+        <w:t>e</w:t>
+      </w:r>
+      <w:r>
+        <w:t xml:space="preserve">xpanded the “MSSQLLocalDB” node. </w:t>
+      </w:r>
+      <w:r>
+        <w:t xml:space="preserve"> </w:t>
+      </w:r>
+      <w:r>
+        <w:t xml:space="preserve">On the Windows 7 computer the expanded view showed </w:t>
+      </w:r>
+      <w:r>
+        <w:t>a list of databases that I have used in earlier Pluralsight course</w:t>
+      </w:r>
+      <w:r>
+        <w:t>s</w:t>
+      </w:r>
+      <w:r>
+        <w:t xml:space="preserve">.  </w:t>
+      </w:r>
+      <w:r>
+        <w:t xml:space="preserve">On the Windows 10 computer the expanded view showed only the </w:t>
+      </w:r>
+      <w:r>
+        <w:rPr>
+          <w:b/>
+        </w:rPr>
+        <w:t>System Databases</w:t>
+      </w:r>
+      <w:r>
+        <w:t xml:space="preserve"> node.  Again, this is no problem, because w</w:t>
+      </w:r>
+      <w:r>
+        <w:t>e will work with a new (to be created) database, “OdeToFood”.</w:t>
       </w:r>
     </w:p>
     <w:p>
@@ -11461,26 +11495,31 @@
           <w:u w:val="none"/>
         </w:rPr>
       </w:pPr>
-      <w:bookmarkStart w:id="25" w:name="_Installing_and_Configuring"/>
+      <w:bookmarkStart w:id="24" w:name="_Installing_and_Configuring"/>
+      <w:bookmarkEnd w:id="24"/>
+      <w:r>
+        <w:rPr>
+          <w:rStyle w:val="Hyperlink"/>
+          <w:color w:val="4F81BD" w:themeColor="accent1"/>
+          <w:u w:val="none"/>
+        </w:rPr>
+        <w:t>Installing and Configuring the Entity Framework</w:t>
+      </w:r>
+    </w:p>
+    <w:p>
+      <w:r>
+        <w:t>We need to install a</w:t>
+      </w:r>
+      <w:r>
+        <w:t>n entity-framework</w:t>
+      </w:r>
+      <w:r>
+        <w:t xml:space="preserve"> NuGet package into both projects – OdeToFood.Data and </w:t>
+      </w:r>
+      <w:bookmarkStart w:id="25" w:name="_GoBack"/>
       <w:bookmarkEnd w:id="25"/>
       <w:r>
-        <w:rPr>
-          <w:rStyle w:val="Hyperlink"/>
-          <w:color w:val="4F81BD" w:themeColor="accent1"/>
-          <w:u w:val="none"/>
-        </w:rPr>
-        <w:t>Installing and Configuring the Entity Framework</w:t>
-      </w:r>
-    </w:p>
-    <w:p>
-      <w:r>
-        <w:t>We need to install a</w:t>
-      </w:r>
-      <w:r>
-        <w:t>n entity-framework</w:t>
-      </w:r>
-      <w:r>
-        <w:t xml:space="preserve"> NuGet package into both projects – OdeToFood.Data and OdeToFood.Web.   To install the package into more than one project . . .</w:t>
+        <w:t>OdeToFood.Web.   To install the package into more than one project . . .</w:t>
       </w:r>
     </w:p>
     <w:p>
@@ -11609,6 +11648,7 @@
         </w:numPr>
       </w:pPr>
       <w:r>
+        <w:lastRenderedPageBreak/>
         <w:t xml:space="preserve">Click the check boxes next to the 2 projects, and click the </w:t>
       </w:r>
       <w:r>
@@ -11669,7 +11709,6 @@
         </w:numPr>
       </w:pPr>
       <w:r>
-        <w:lastRenderedPageBreak/>
         <w:t xml:space="preserve">click the </w:t>
       </w:r>
       <w:r>
@@ -11962,6 +12001,7 @@
           <w:color w:val="4F81BD" w:themeColor="accent1"/>
           <w:u w:val="none"/>
         </w:rPr>
+        <w:lastRenderedPageBreak/>
         <w:t>Creating a Data Access Service</w:t>
       </w:r>
     </w:p>
@@ -11985,7 +12025,6 @@
         </w:numPr>
       </w:pPr>
       <w:r>
-        <w:lastRenderedPageBreak/>
         <w:t>Create and name the class using instructions similar to what we did earlier in this section to create OdeToFoodDbContext.</w:t>
       </w:r>
     </w:p>
@@ -12241,6 +12280,7 @@
         <w:spacing w:after="0"/>
       </w:pPr>
       <w:r>
+        <w:lastRenderedPageBreak/>
         <w:t>After adding the restaurant to the database, Entity Framework will write the value of Id into restaurant.Id.</w:t>
       </w:r>
     </w:p>
@@ -12512,6 +12552,7 @@
           <w:color w:val="4F81BD" w:themeColor="accent1"/>
           <w:u w:val="none"/>
         </w:rPr>
+        <w:lastRenderedPageBreak/>
         <w:t>Configuring a DbContext</w:t>
       </w:r>
     </w:p>
@@ -12533,7 +12574,6 @@
         <w:spacing w:after="0"/>
       </w:pPr>
       <w:r>
-        <w:lastRenderedPageBreak/>
         <w:t xml:space="preserve">In OdeToFood.Web/App_Start/ContainerConfig.cs we registered RegisterType&lt;InMemoryRestaurantData&gt;.  We are replacing this with our 2 new types &lt;SqlRestaurantData&gt; and &lt;OdeToFoodDbContext&gt;.  Refer to ContainerConfig.cs in the </w:t>
       </w:r>
       <w:r>
@@ -12787,6 +12827,7 @@
         <w:ind w:left="1440"/>
       </w:pPr>
       <w:r>
+        <w:lastRenderedPageBreak/>
         <w:t>}</w:t>
       </w:r>
     </w:p>
@@ -12830,7 +12871,6 @@
         </w:numPr>
       </w:pPr>
       <w:r>
-        <w:lastRenderedPageBreak/>
         <w:t xml:space="preserve">Expand the </w:t>
       </w:r>
       <w:r>
@@ -13241,6 +13281,7 @@
         <w:ind w:left="2160"/>
       </w:pPr>
       <w:r>
+        <w:lastRenderedPageBreak/>
         <w:t>var restaurant = db.Restaurants.Find(id);</w:t>
       </w:r>
     </w:p>
@@ -13276,7 +13317,6 @@
         <w:spacing w:after="0"/>
       </w:pPr>
       <w:r>
-        <w:lastRenderedPageBreak/>
         <w:t xml:space="preserve">Build and test the web application.  Delete the “Mango Grove” restaurant.  Note that it is deleted from the “Index” view.  Also, check the database in Visual Studio’s object explorer, and observe that now there remains </w:t>
       </w:r>
       <w:r>
@@ -13704,7 +13744,6 @@
         <w:ind w:left="720"/>
       </w:pPr>
       <w:r>
-        <w:lastRenderedPageBreak/>
         <w:t>@abcde</w:t>
       </w:r>
     </w:p>
@@ -14084,6 +14123,7 @@
       <w:bookmarkStart w:id="33" w:name="_Using_the_View"/>
       <w:bookmarkEnd w:id="33"/>
       <w:r>
+        <w:lastRenderedPageBreak/>
         <w:t>Using the View Bag</w:t>
       </w:r>
     </w:p>
@@ -14140,11 +14180,7 @@
         <w:t xml:space="preserve"> to be</w:t>
       </w:r>
       <w:r>
-        <w:t xml:space="preserve"> displayed on </w:t>
-      </w:r>
-      <w:r>
-        <w:lastRenderedPageBreak/>
-        <w:t>the tab of the web browser.  In this case the text is the property value of ViewBag.Title followed by “ – My ASP.NET Application”.</w:t>
+        <w:t xml:space="preserve"> displayed on the tab of the web browser.  In this case the text is the property value of ViewBag.Title followed by “ – My ASP.NET Application”.</w:t>
       </w:r>
     </w:p>
     <w:p>
@@ -14493,7 +14529,11 @@
         <w:t>nd</w:t>
       </w:r>
       <w:r>
-        <w:t xml:space="preserve"> argument, required: false, indicates the active content </w:t>
+        <w:t xml:space="preserve"> argument, required: false, </w:t>
+      </w:r>
+      <w:r>
+        <w:lastRenderedPageBreak/>
+        <w:t xml:space="preserve">indicates the active content </w:t>
       </w:r>
       <w:r>
         <w:rPr>
@@ -14561,7 +14601,6 @@
         </w:rPr>
       </w:pPr>
       <w:r>
-        <w:lastRenderedPageBreak/>
         <w:t xml:space="preserve">In </w:t>
       </w:r>
       <w:r>
@@ -14982,7 +15021,11 @@
         <w:t>.</w:t>
       </w:r>
       <w:r>
-        <w:t xml:space="preserve">  Click the </w:t>
+        <w:t xml:space="preserve">  Click </w:t>
+      </w:r>
+      <w:r>
+        <w:lastRenderedPageBreak/>
+        <w:t xml:space="preserve">the </w:t>
       </w:r>
       <w:r>
         <w:rPr>
@@ -15095,7 +15138,6 @@
         <w:spacing w:after="0"/>
       </w:pPr>
       <w:r>
-        <w:lastRenderedPageBreak/>
         <w:t xml:space="preserve">@model  </w:t>
       </w:r>
       <w:r>
@@ -15420,6 +15462,7 @@
         <w:spacing w:after="0"/>
       </w:pPr>
       <w:r>
+        <w:lastRenderedPageBreak/>
         <w:t xml:space="preserve">We have the option of catching and displaying this message in the content view (Details.cshtml) or in its </w:t>
       </w:r>
       <w:r>
@@ -15494,7 +15537,6 @@
         <w:ind w:left="2880"/>
       </w:pPr>
       <w:r>
-        <w:lastRenderedPageBreak/>
         <w:t>@TempData [ “Message” ]</w:t>
       </w:r>
     </w:p>
@@ -15696,7 +15738,11 @@
         <w:t>(</w:t>
       </w:r>
       <w:r>
-        <w:t>As of today’s date, VisualStudio responds by appending “3.5.1”.</w:t>
+        <w:t xml:space="preserve">As of today’s date, </w:t>
+      </w:r>
+      <w:r>
+        <w:lastRenderedPageBreak/>
+        <w:t>VisualStudio responds by appending “3.5.1”.</w:t>
       </w:r>
       <w:r>
         <w:t>)</w:t>
@@ -15809,7 +15855,6 @@
         <w:ind w:left="0"/>
       </w:pPr>
       <w:r>
-        <w:lastRenderedPageBreak/>
         <w:t>When I was shadowing this course, I did n</w:t>
       </w:r>
       <w:r>
@@ -16069,6 +16114,7 @@
       <w:bookmarkStart w:id="39" w:name="_Enabling_Client_Validation"/>
       <w:bookmarkEnd w:id="39"/>
       <w:r>
+        <w:lastRenderedPageBreak/>
         <w:t>Enabling Client Validation</w:t>
       </w:r>
     </w:p>
@@ -16091,7 +16137,6 @@
         <w:spacing w:after="0"/>
       </w:pPr>
       <w:r>
-        <w:lastRenderedPageBreak/>
         <w:t xml:space="preserve">For example, when the user supplies a blank name for the restaurant, and then clicks the </w:t>
       </w:r>
       <w:r>
@@ -16441,6 +16486,7 @@
         <w:ind w:left="720"/>
       </w:pPr>
       <w:r>
+        <w:lastRenderedPageBreak/>
         <w:t>odeToFood.Web/Scripts/jquery-</w:t>
       </w:r>
       <w:r>
@@ -17010,6 +17056,7 @@
           <w:color w:val="4F81BD" w:themeColor="accent1"/>
           <w:u w:val="none"/>
         </w:rPr>
+        <w:lastRenderedPageBreak/>
         <w:t>Creating Single Page Apps</w:t>
       </w:r>
     </w:p>
@@ -17049,7 +17096,6 @@
         <w:ind w:left="360"/>
       </w:pPr>
       <w:r>
-        <w:lastRenderedPageBreak/>
         <w:t>Includes a framework to manage user identities; when you run the application it immediately asks the user to create a user-id and password.</w:t>
       </w:r>
     </w:p>
@@ -17496,6 +17542,7 @@
         <w:spacing w:after="0"/>
       </w:pPr>
       <w:r>
+        <w:lastRenderedPageBreak/>
         <w:t xml:space="preserve">Click the </w:t>
       </w:r>
       <w:r>
@@ -17536,7 +17583,6 @@
         <w:spacing w:after="0"/>
       </w:pPr>
       <w:r>
-        <w:lastRenderedPageBreak/>
         <w:t>Many of t</w:t>
       </w:r>
       <w:r>
@@ -17850,6 +17896,7 @@
         <w:spacing w:after="0"/>
       </w:pPr>
       <w:r>
+        <w:lastRenderedPageBreak/>
         <w:t>We can verify that that SQL Server [Developer or Express] is working by . . .</w:t>
       </w:r>
     </w:p>
@@ -17920,7 +17967,6 @@
         <w:spacing w:after="0"/>
       </w:pPr>
       <w:r>
-        <w:lastRenderedPageBreak/>
         <w:t xml:space="preserve">Right-click the </w:t>
       </w:r>
       <w:r>
@@ -18321,6 +18367,7 @@
         <w:spacing w:after="0"/>
       </w:pPr>
       <w:r>
+        <w:lastRenderedPageBreak/>
         <w:t>I chose to browse to a folder that is outside my Visual Studio development folder:</w:t>
       </w:r>
       <w:r>
@@ -18447,7 +18494,6 @@
       <w:bookmarkStart w:id="45" w:name="_Creating_an_IIS"/>
       <w:bookmarkEnd w:id="45"/>
       <w:r>
-        <w:lastRenderedPageBreak/>
         <w:t>Creating an IIS Website</w:t>
       </w:r>
     </w:p>
@@ -18978,6 +19024,7 @@
         <w:rPr>
           <w:b/>
         </w:rPr>
+        <w:lastRenderedPageBreak/>
         <w:t>HTTP Error 500.19 – Internal Server Error</w:t>
       </w:r>
     </w:p>
@@ -19025,11 +19072,7 @@
         <w:spacing w:after="0"/>
       </w:pPr>
       <w:r>
-        <w:t xml:space="preserve">I was able to work around this error by editing the security settings for the top level folder, Users\sncole\web\OdeToFood; I added a new “user”, IIS_IUSRS and granted full control (this also gave </w:t>
-      </w:r>
-      <w:r>
-        <w:lastRenderedPageBreak/>
-        <w:t>full control to all files and folders under Users\sncole\web\OdeToFood, in particular Users\sncole\web\OdeToFood\Web.config).  This resulted in a slightly different error message . . .</w:t>
+        <w:t>I was able to work around this error by editing the security settings for the top level folder, Users\sncole\web\OdeToFood; I added a new “user”, IIS_IUSRS and granted full control (this also gave full control to all files and folders under Users\sncole\web\OdeToFood, in particular Users\sncole\web\OdeToFood\Web.config).  This resulted in a slightly different error message . . .</w:t>
       </w:r>
     </w:p>
     <w:p>
@@ -26416,7 +26459,7 @@
 </file>
 
 <file path=customXml/itemProps1.xml><?xml version="1.0" encoding="utf-8"?>
-<ds:datastoreItem xmlns:ds="http://schemas.openxmlformats.org/officeDocument/2006/customXml" ds:itemID="{5F8E5005-549A-41D8-A779-EACCBE71627F}">
+<ds:datastoreItem xmlns:ds="http://schemas.openxmlformats.org/officeDocument/2006/customXml" ds:itemID="{C1D74C6C-58EC-412D-9F16-9E460AAE856E}">
   <ds:schemaRefs>
     <ds:schemaRef ds:uri="http://schemas.openxmlformats.org/officeDocument/2006/bibliography"/>
   </ds:schemaRefs>

</xml_diff>

<commit_message>
Clarify and amplify the sections "Exploring the New Database" and "Implementing a Delete Feature".
</commit_message>
<xml_diff>
--- a/ASP.NET_MVC_5_Fundamentals/ASP.NET_MVC_5_Fundamentals.docx
+++ b/ASP.NET_MVC_5_Fundamentals/ASP.NET_MVC_5_Fundamentals.docx
@@ -13913,13 +13913,7 @@
         <w:t>, and then copy that instance into a private field</w:t>
       </w:r>
       <w:r>
-        <w:t xml:space="preserve"> </w:t>
-      </w:r>
-      <w:r>
-        <w:t>(similar to what we did in OdeToFood.Web/Conrollers/RestaurantsController.cs)</w:t>
-      </w:r>
-      <w:r>
-        <w:t>.  The 2</w:t>
+        <w:t xml:space="preserve"> (similar to what we did in OdeToFood.Web/Conrollers/RestaurantsController.cs).  The 2</w:t>
       </w:r>
       <w:r>
         <w:rPr>
@@ -14858,15 +14852,7 @@
       </w:r>
       <w:proofErr w:type="gramEnd"/>
       <w:r>
-        <w:t xml:space="preserve"> &lt;appSettings&gt; and &lt;system.web&gt;.  We need one statement in the &lt;connectionStrings&gt; section, which add</w:t>
-      </w:r>
-      <w:r>
-        <w:t>s</w:t>
-      </w:r>
-      <w:bookmarkStart w:id="28" w:name="_GoBack"/>
-      <w:bookmarkEnd w:id="28"/>
-      <w:r>
-        <w:t xml:space="preserve"> a connection string for the OdeToFood database.  The statement is</w:t>
+        <w:t xml:space="preserve"> &lt;appSettings&gt; and &lt;system.web&gt;.  We need one statement in the &lt;connectionStrings&gt; section, which adds a connection string for the OdeToFood database.  The statement is</w:t>
       </w:r>
     </w:p>
     <w:p>
@@ -14986,90 +14972,165 @@
           <w:u w:val="none"/>
         </w:rPr>
       </w:pPr>
-      <w:bookmarkStart w:id="29" w:name="_Exploring_the_New"/>
+      <w:bookmarkStart w:id="28" w:name="_Exploring_the_New"/>
+      <w:bookmarkEnd w:id="28"/>
+      <w:r>
+        <w:rPr>
+          <w:rStyle w:val="Hyperlink"/>
+          <w:color w:val="4F81BD" w:themeColor="accent1"/>
+          <w:u w:val="none"/>
+        </w:rPr>
+        <w:t>Exploring the New Database</w:t>
+      </w:r>
+    </w:p>
+    <w:p>
+      <w:r>
+        <w:t>Run the application, and click “Restaurants” at the top of the screen.  Note that the list is empty, which is what we would expect for a new database with 0 content.</w:t>
+      </w:r>
+    </w:p>
+    <w:p>
+      <w:r>
+        <w:t>Look again at the Object Explorer in Visual Studio.  Drill down SQL Server</w:t>
+      </w:r>
+      <w:proofErr w:type="gramStart"/>
+      <w:r>
+        <w:t>/(</w:t>
+      </w:r>
+      <w:proofErr w:type="gramEnd"/>
+      <w:r>
+        <w:t xml:space="preserve">localdb)MSSQLLocalDB.  Notice that Entity Framework is smart enough to create the OdeToFoodMVC database when </w:t>
+      </w:r>
+      <w:r>
+        <w:t>it did not find this database.</w:t>
+      </w:r>
+      <w:r>
+        <w:t xml:space="preserve">  (If you do not see LocalDB initially, exit Visual Studio, and open it up again.)</w:t>
+      </w:r>
+    </w:p>
+    <w:p>
+      <w:r>
+        <w:t>Try using this Web Application to populate the database.  Create a restaurant.  Use “Scott’s Pizza” for the name, and “Italian” for the cuisine.  Create a 2</w:t>
+      </w:r>
+      <w:r>
+        <w:rPr>
+          <w:vertAlign w:val="superscript"/>
+        </w:rPr>
+        <w:t>nd</w:t>
+      </w:r>
+      <w:r>
+        <w:t xml:space="preserve"> restaurant.  Use “Mango Grove” for the </w:t>
+      </w:r>
+      <w:proofErr w:type="gramStart"/>
+      <w:r>
+        <w:t>name,</w:t>
+      </w:r>
+      <w:proofErr w:type="gramEnd"/>
+      <w:r>
+        <w:t xml:space="preserve"> and “Indian” for the cuisine.  Navigate to the List of Restaurants.</w:t>
+      </w:r>
+    </w:p>
+    <w:p>
+      <w:pPr>
+        <w:rPr>
+          <w:rStyle w:val="Hyperlink"/>
+          <w:color w:val="auto"/>
+          <w:u w:val="none"/>
+        </w:rPr>
+      </w:pPr>
+      <w:r>
+        <w:t xml:space="preserve">Return to the Object Explorer.  Drill down in OdeToFoodMVC &gt; Tables.  Right click dbo.Restaurants, and select </w:t>
+      </w:r>
+      <w:r>
+        <w:rPr>
+          <w:rStyle w:val="Hyperlink"/>
+          <w:b/>
+          <w:color w:val="auto"/>
+          <w:u w:val="none"/>
+        </w:rPr>
+        <w:t>View Data</w:t>
+      </w:r>
+      <w:r>
+        <w:rPr>
+          <w:rStyle w:val="Hyperlink"/>
+          <w:color w:val="auto"/>
+          <w:u w:val="none"/>
+        </w:rPr>
+        <w:t>.  VisualStudio displays the two restaurants plus their Id and Cuisine values.</w:t>
+      </w:r>
+    </w:p>
+    <w:p>
+      <w:pPr>
+        <w:rPr>
+          <w:rStyle w:val="Hyperlink"/>
+          <w:color w:val="auto"/>
+          <w:u w:val="none"/>
+        </w:rPr>
+      </w:pPr>
+      <w:r>
+        <w:rPr>
+          <w:rStyle w:val="Hyperlink"/>
+          <w:color w:val="auto"/>
+          <w:u w:val="none"/>
+        </w:rPr>
+        <w:t xml:space="preserve">If you want to change the content of a particular cell in </w:t>
+      </w:r>
+      <w:r>
+        <w:rPr>
+          <w:rStyle w:val="Hyperlink"/>
+          <w:color w:val="auto"/>
+          <w:u w:val="none"/>
+        </w:rPr>
+        <w:t>a table</w:t>
+      </w:r>
+      <w:r>
+        <w:rPr>
+          <w:rStyle w:val="Hyperlink"/>
+          <w:color w:val="auto"/>
+          <w:u w:val="none"/>
+        </w:rPr>
+        <w:t xml:space="preserve">, (1) click the mouse at that cell, (2) click the F2 function key, and (3) make changes in the same manner as you would in </w:t>
+      </w:r>
+      <w:proofErr w:type="gramStart"/>
+      <w:r>
+        <w:rPr>
+          <w:rStyle w:val="Hyperlink"/>
+          <w:color w:val="auto"/>
+          <w:u w:val="none"/>
+        </w:rPr>
+        <w:t>Excel</w:t>
+      </w:r>
+      <w:r>
+        <w:rPr>
+          <w:rStyle w:val="Hyperlink"/>
+          <w:color w:val="auto"/>
+          <w:u w:val="none"/>
+        </w:rPr>
+        <w:t xml:space="preserve">  or</w:t>
+      </w:r>
+      <w:proofErr w:type="gramEnd"/>
+      <w:r>
+        <w:rPr>
+          <w:rStyle w:val="Hyperlink"/>
+          <w:color w:val="auto"/>
+          <w:u w:val="none"/>
+        </w:rPr>
+        <w:t xml:space="preserve"> Word</w:t>
+      </w:r>
+      <w:r>
+        <w:rPr>
+          <w:rStyle w:val="Hyperlink"/>
+          <w:color w:val="auto"/>
+          <w:u w:val="none"/>
+        </w:rPr>
+        <w:t>.</w:t>
+      </w:r>
+    </w:p>
+    <w:p>
+      <w:pPr>
+        <w:pStyle w:val="Heading2"/>
+      </w:pPr>
+      <w:bookmarkStart w:id="29" w:name="_Implementing_a_Delete"/>
       <w:bookmarkEnd w:id="29"/>
-      <w:r>
-        <w:rPr>
-          <w:rStyle w:val="Hyperlink"/>
-          <w:color w:val="4F81BD" w:themeColor="accent1"/>
-          <w:u w:val="none"/>
-        </w:rPr>
-        <w:t>Exploring the New Database</w:t>
-      </w:r>
-    </w:p>
-    <w:p>
-      <w:r>
-        <w:t>Look again at the Object Explorer in Visual Studio.  Drill down SQL Server</w:t>
-      </w:r>
-      <w:proofErr w:type="gramStart"/>
-      <w:r>
-        <w:t>/(</w:t>
-      </w:r>
-      <w:proofErr w:type="gramEnd"/>
-      <w:r>
-        <w:t xml:space="preserve">localdb)MSSQLLocalDB.  Notice that Entity Framework is smart enough to create the OdeToFoodMVC database when </w:t>
-      </w:r>
-      <w:r>
-        <w:t>it did not find this database.</w:t>
-      </w:r>
-    </w:p>
-    <w:p>
-      <w:r>
-        <w:t>Try using this Web Application to populate the database.  Create a restaurant.  Use “Scott’s Pizza” for the name, and “Italian” for the cuisine.  Create a 2</w:t>
-      </w:r>
-      <w:r>
-        <w:rPr>
-          <w:vertAlign w:val="superscript"/>
-        </w:rPr>
-        <w:t>nd</w:t>
-      </w:r>
-      <w:r>
-        <w:t xml:space="preserve"> restaurant.  Use “Mango Grove” for the </w:t>
-      </w:r>
-      <w:proofErr w:type="gramStart"/>
-      <w:r>
-        <w:t>name,</w:t>
-      </w:r>
-      <w:proofErr w:type="gramEnd"/>
-      <w:r>
-        <w:t xml:space="preserve"> and “Indian” for the cuisine.  Navigate to the List of Restaurants.</w:t>
-      </w:r>
-    </w:p>
-    <w:p>
-      <w:pPr>
-        <w:rPr>
-          <w:rStyle w:val="Hyperlink"/>
-          <w:color w:val="auto"/>
-          <w:u w:val="none"/>
-        </w:rPr>
-      </w:pPr>
-      <w:r>
-        <w:t xml:space="preserve">Return to the Object Explorer.  Drill down in OdeToFoodMVC &gt; Tables.  Right click dbo.Restaurants, and select </w:t>
-      </w:r>
-      <w:r>
-        <w:rPr>
-          <w:rStyle w:val="Hyperlink"/>
-          <w:b/>
-          <w:color w:val="auto"/>
-          <w:u w:val="none"/>
-        </w:rPr>
-        <w:t>View Data</w:t>
-      </w:r>
-      <w:r>
-        <w:rPr>
-          <w:rStyle w:val="Hyperlink"/>
-          <w:color w:val="auto"/>
-          <w:u w:val="none"/>
-        </w:rPr>
-        <w:t>.  VisualStudio displays the two restaurants plus their Id and Cuisine values.</w:t>
-      </w:r>
-    </w:p>
-    <w:p>
-      <w:pPr>
-        <w:pStyle w:val="Heading2"/>
-      </w:pPr>
-      <w:bookmarkStart w:id="30" w:name="_Implementing_a_Delete"/>
-      <w:bookmarkEnd w:id="30"/>
       <w:r>
         <w:t>Implementing a Delete Feature</w:t>
       </w:r>
@@ -15248,6 +15309,7 @@
         <w:spacing w:after="0"/>
       </w:pPr>
       <w:r>
+        <w:lastRenderedPageBreak/>
         <w:t xml:space="preserve">This code will still not work until we have a </w:t>
       </w:r>
       <w:r>
@@ -15301,7 +15363,7 @@
         <w:rPr>
           <w:b/>
         </w:rPr>
-        <w:t>Details</w:t>
+        <w:t>Delete</w:t>
       </w:r>
       <w:r>
         <w:t>.</w:t>
@@ -15338,7 +15400,6 @@
         <w:spacing w:after="0"/>
       </w:pPr>
       <w:r>
-        <w:lastRenderedPageBreak/>
         <w:t xml:space="preserve">Click the </w:t>
       </w:r>
       <w:r>
@@ -15348,17 +15409,80 @@
         <w:t>Add</w:t>
       </w:r>
       <w:r>
-        <w:t xml:space="preserve"> command button.  VisualStudio creates and displays a starting point for the restaurant-details </w:t>
-      </w:r>
-      <w:r>
-        <w:rPr>
-          <w:b/>
+        <w:t xml:space="preserve"> command button.  VisualStudio creates and displays </w:t>
+      </w:r>
+      <w:r>
+        <w:t xml:space="preserve">the </w:t>
+      </w:r>
+      <w:r>
+        <w:t>template of a delete-</w:t>
+      </w:r>
+      <w:r>
+        <w:t xml:space="preserve">restaurant </w:t>
+      </w:r>
+      <w:r>
+        <w:rPr>
+          <w:b/>
+          <w:bCs/>
         </w:rPr>
         <w:t>razor</w:t>
       </w:r>
       <w:r>
         <w:t xml:space="preserve"> page.</w:t>
       </w:r>
+    </w:p>
+    <w:p>
+      <w:pPr>
+        <w:pStyle w:val="ListParagraph"/>
+        <w:spacing w:after="0"/>
+      </w:pPr>
+    </w:p>
+    <w:p>
+      <w:pPr>
+        <w:spacing w:after="0"/>
+        <w:ind w:left="720"/>
+      </w:pPr>
+      <w:r>
+        <w:t>Examine this page.  The first part of the page expresses the “are you sure?” question, and displays the name of the restaurant that it believes you want to delete.  The bottom</w:t>
+      </w:r>
+      <w:r>
+        <w:t xml:space="preserve"> of the page displays two hyper</w:t>
+      </w:r>
+      <w:r>
+        <w:t>links separated by a “|”.  If you click the 1</w:t>
+      </w:r>
+      <w:r>
+        <w:rPr>
+          <w:vertAlign w:val="superscript"/>
+        </w:rPr>
+        <w:t>st</w:t>
+      </w:r>
+      <w:r>
+        <w:t xml:space="preserve"> of these, you are redirected to the [HttpPost] “Delete” action item.  If you click the 2</w:t>
+      </w:r>
+      <w:r>
+        <w:rPr>
+          <w:vertAlign w:val="superscript"/>
+        </w:rPr>
+        <w:t>nd</w:t>
+      </w:r>
+      <w:r>
+        <w:t xml:space="preserve"> of these (labeled “Back to List”), you are redirected to RestaurantsController/</w:t>
+      </w:r>
+      <w:proofErr w:type="gramStart"/>
+      <w:r>
+        <w:t>Index(</w:t>
+      </w:r>
+      <w:proofErr w:type="gramEnd"/>
+      <w:r>
+        <w:t>), which is the way you would say “no, I do not want to delete this restaurant”.</w:t>
+      </w:r>
+    </w:p>
+    <w:p>
+      <w:pPr>
+        <w:spacing w:after="0"/>
+        <w:ind w:left="720"/>
+      </w:pPr>
     </w:p>
     <w:p>
       <w:pPr>
@@ -15367,54 +15491,9 @@
           <w:ilvl w:val="0"/>
           <w:numId w:val="21"/>
         </w:numPr>
-        <w:spacing w:after="0"/>
-      </w:pPr>
-      <w:r>
-        <w:t xml:space="preserve">The restaurant’s cuisine has not automatically been provided.  The Pluralsight instructor explained </w:t>
-      </w:r>
-      <w:r>
-        <w:t xml:space="preserve">(earlier) </w:t>
-      </w:r>
-      <w:r>
-        <w:t xml:space="preserve">that the scaffolding engine does not deal with </w:t>
-      </w:r>
-      <w:r>
-        <w:rPr>
-          <w:b/>
-        </w:rPr>
-        <w:t>enum</w:t>
-      </w:r>
-      <w:r>
-        <w:t xml:space="preserve"> types well.  But we can fix this by copying and modifying the &lt;</w:t>
-      </w:r>
-      <w:proofErr w:type="gramStart"/>
-      <w:r>
-        <w:t>dt</w:t>
-      </w:r>
-      <w:proofErr w:type="gramEnd"/>
-      <w:r>
-        <w:t>&gt;…&lt;/dt&gt; - &lt;dd&gt;…&lt;/dd&gt; pair – replacing “.Name” with “.Cuisine” in the copy.</w:t>
-      </w:r>
-    </w:p>
-    <w:p>
-      <w:pPr>
-        <w:pStyle w:val="ListParagraph"/>
-        <w:numPr>
-          <w:ilvl w:val="0"/>
-          <w:numId w:val="21"/>
-        </w:numPr>
-      </w:pPr>
-      <w:r>
-        <w:t>Add the 2</w:t>
-      </w:r>
-      <w:r>
-        <w:rPr>
-          <w:vertAlign w:val="superscript"/>
-        </w:rPr>
-        <w:t>nd</w:t>
-      </w:r>
-      <w:r>
-        <w:t xml:space="preserve"> ([HttpPost] action item.</w:t>
+      </w:pPr>
+      <w:r>
+        <w:t>Add the [HttpPost] “Delete” action item on the restaurants controller page.</w:t>
       </w:r>
     </w:p>
     <w:p>
@@ -15513,16 +15592,25 @@
         <w:t>nd</w:t>
       </w:r>
       <w:r>
-        <w:t xml:space="preserve"> argument, FormCollection form, is provided only to prevent the C# compiler from complaining that the signature of this function is identical to the signature of the 1</w:t>
-      </w:r>
-      <w:r>
-        <w:rPr>
-          <w:vertAlign w:val="superscript"/>
-        </w:rPr>
-        <w:t>st</w:t>
-      </w:r>
-      <w:r>
-        <w:t xml:space="preserve"> Delete() function in this class.  (The argument is otherwise ignored.)</w:t>
+        <w:t xml:space="preserve"> argument, FormCollection form, is provided only to prevent the C# compiler from complai</w:t>
+      </w:r>
+      <w:r>
+        <w:t xml:space="preserve">ning that the signature of this overloaded </w:t>
+      </w:r>
+      <w:r>
+        <w:t>function is ide</w:t>
+      </w:r>
+      <w:r>
+        <w:t xml:space="preserve">ntical to the signature of the </w:t>
+      </w:r>
+      <w:r>
+        <w:t>[HttpGet]</w:t>
+      </w:r>
+      <w:r>
+        <w:t xml:space="preserve"> </w:t>
+      </w:r>
+      <w:r>
+        <w:t>Delete() function in this class.  (The argument is otherwise ignored.)</w:t>
       </w:r>
     </w:p>
     <w:p>
@@ -15542,7 +15630,16 @@
       </w:r>
       <w:proofErr w:type="gramEnd"/>
       <w:r>
-        <w:t xml:space="preserve">id);” in the preceding step refers to a method that does not yet exist.  </w:t>
+        <w:t xml:space="preserve">id);” in </w:t>
+      </w:r>
+      <w:r>
+        <w:t>[HpptPost] Delete()</w:t>
+      </w:r>
+      <w:r>
+        <w:t xml:space="preserve"> </w:t>
+      </w:r>
+      <w:r>
+        <w:t xml:space="preserve">refers to a method that does not yet exist.  </w:t>
       </w:r>
       <w:r>
         <w:t>Modify the model’s interface (OdeToFood.Data/Services/</w:t>
@@ -15720,6 +15817,7 @@
         </w:numPr>
       </w:pPr>
       <w:r>
+        <w:lastRenderedPageBreak/>
         <w:t>Add the new method to the SQL Server implementation, OdeToFood.Data/Services/Sql</w:t>
       </w:r>
       <w:r>
@@ -15808,15 +15906,31 @@
         <w:spacing w:after="0"/>
       </w:pPr>
       <w:r>
-        <w:lastRenderedPageBreak/>
-        <w:t xml:space="preserve">Build and test the web application.  Delete the “Mango Grove” restaurant.  Note that it is deleted from the “Index” view.  Also, check the database in Visual Studio’s object explorer, and observe that now there remains </w:t>
-      </w:r>
-      <w:r>
-        <w:t xml:space="preserve">only </w:t>
-      </w:r>
-      <w:r>
-        <w:t>one restaurant.</w:t>
-      </w:r>
+        <w:t xml:space="preserve">Build and test the web application.  Delete </w:t>
+      </w:r>
+      <w:r>
+        <w:t>a</w:t>
+      </w:r>
+      <w:r>
+        <w:t xml:space="preserve"> restaurant.  Note that it is deleted from the “Index” view.  Also, check the database in Visual Studio’s object explorer, and observe that </w:t>
+      </w:r>
+      <w:r>
+        <w:t>the table contains</w:t>
+      </w:r>
+      <w:r>
+        <w:t xml:space="preserve"> </w:t>
+      </w:r>
+      <w:r>
+        <w:t xml:space="preserve">one </w:t>
+      </w:r>
+      <w:r>
+        <w:t xml:space="preserve">less </w:t>
+      </w:r>
+      <w:r>
+        <w:t>restaurant.</w:t>
+      </w:r>
+      <w:bookmarkStart w:id="30" w:name="_GoBack"/>
+      <w:bookmarkEnd w:id="30"/>
     </w:p>
     <w:p>
       <w:pPr>
@@ -16206,6 +16320,7 @@
     <w:p>
       <w:proofErr w:type="gramStart"/>
       <w:r>
+        <w:lastRenderedPageBreak/>
         <w:t>which</w:t>
       </w:r>
       <w:proofErr w:type="gramEnd"/>
@@ -16256,7 +16371,6 @@
         <w:ind w:left="720"/>
       </w:pPr>
       <w:r>
-        <w:lastRenderedPageBreak/>
         <w:t>@abcde</w:t>
       </w:r>
     </w:p>
@@ -16609,6 +16723,7 @@
         <w:spacing w:after="0"/>
       </w:pPr>
       <w:r>
+        <w:lastRenderedPageBreak/>
         <w:t xml:space="preserve">Later – in </w:t>
       </w:r>
       <w:hyperlink w:anchor="_Adding_Flexibility_with" w:history="1">
@@ -16715,11 +16830,7 @@
         <w:t xml:space="preserve"> to be</w:t>
       </w:r>
       <w:r>
-        <w:t xml:space="preserve"> displayed on </w:t>
-      </w:r>
-      <w:r>
-        <w:lastRenderedPageBreak/>
-        <w:t xml:space="preserve">the tab of the web browser.  In this case the text is the property value of ViewBag.Title followed by </w:t>
+        <w:t xml:space="preserve"> displayed on the tab of the web browser.  In this case the text is the property value of ViewBag.Title followed by </w:t>
       </w:r>
       <w:proofErr w:type="gramStart"/>
       <w:r>
@@ -17111,6 +17222,7 @@
         <w:spacing w:after="0"/>
       </w:pPr>
       <w:r>
+        <w:lastRenderedPageBreak/>
         <w:t>The 1</w:t>
       </w:r>
       <w:r>
@@ -17219,7 +17331,6 @@
         </w:rPr>
       </w:pPr>
       <w:r>
-        <w:lastRenderedPageBreak/>
         <w:t xml:space="preserve">In </w:t>
       </w:r>
       <w:r>
@@ -17652,6 +17763,7 @@
         <w:spacing w:after="0"/>
       </w:pPr>
       <w:r>
+        <w:lastRenderedPageBreak/>
         <w:t xml:space="preserve">Put _RestaurantSummary in the </w:t>
       </w:r>
       <w:r>
@@ -17804,7 +17916,6 @@
       </w:pPr>
       <w:proofErr w:type="gramStart"/>
       <w:r>
-        <w:lastRenderedPageBreak/>
         <w:t xml:space="preserve">@model  </w:t>
       </w:r>
       <w:r>
@@ -18194,6 +18305,7 @@
         <w:spacing w:after="0"/>
       </w:pPr>
       <w:r>
+        <w:lastRenderedPageBreak/>
         <w:t xml:space="preserve">We have the option of catching and displaying this message in the content view (Details.cshtml) or in its </w:t>
       </w:r>
       <w:r>
@@ -18292,7 +18404,6 @@
         <w:ind w:left="2880"/>
       </w:pPr>
       <w:r>
-        <w:lastRenderedPageBreak/>
         <w:t xml:space="preserve">@TempData </w:t>
       </w:r>
       <w:proofErr w:type="gramStart"/>
@@ -18526,7 +18637,11 @@
         <w:t>(</w:t>
       </w:r>
       <w:r>
-        <w:t>As of today’s date, VisualStudio responds by appending “3.5.1”.</w:t>
+        <w:t xml:space="preserve">As of today’s date, </w:t>
+      </w:r>
+      <w:r>
+        <w:lastRenderedPageBreak/>
+        <w:t>VisualStudio responds by appending “3.5.1”.</w:t>
       </w:r>
       <w:r>
         <w:t>)</w:t>
@@ -18649,7 +18764,6 @@
         <w:ind w:left="0"/>
       </w:pPr>
       <w:r>
-        <w:lastRenderedPageBreak/>
         <w:t>When I was shadowing this course, I did n</w:t>
       </w:r>
       <w:r>
@@ -18962,6 +19076,7 @@
       <w:bookmarkStart w:id="39" w:name="_Enabling_Client_Validation"/>
       <w:bookmarkEnd w:id="39"/>
       <w:r>
+        <w:lastRenderedPageBreak/>
         <w:t>Enabling Client Validation</w:t>
       </w:r>
     </w:p>
@@ -18984,7 +19099,6 @@
         <w:spacing w:after="0"/>
       </w:pPr>
       <w:r>
-        <w:lastRenderedPageBreak/>
         <w:t xml:space="preserve">For example, when the user supplies a blank name for the restaurant, and then clicks the </w:t>
       </w:r>
       <w:r>
@@ -19371,6 +19485,7 @@
         <w:ind w:left="720"/>
       </w:pPr>
       <w:r>
+        <w:lastRenderedPageBreak/>
         <w:t>odeToFood.Web/Scripts/jquery-</w:t>
       </w:r>
       <w:r>
@@ -20003,6 +20118,7 @@
           <w:color w:val="4F81BD" w:themeColor="accent1"/>
           <w:u w:val="none"/>
         </w:rPr>
+        <w:lastRenderedPageBreak/>
         <w:t>Creating Single Page Apps</w:t>
       </w:r>
     </w:p>
@@ -20042,7 +20158,6 @@
         <w:ind w:left="360"/>
       </w:pPr>
       <w:r>
-        <w:lastRenderedPageBreak/>
         <w:t>Includes a framework to manage user identities; when you run the application it immediately asks the user to create a user-id and password.</w:t>
       </w:r>
     </w:p>
@@ -20521,6 +20636,7 @@
         <w:spacing w:after="0"/>
       </w:pPr>
       <w:r>
+        <w:lastRenderedPageBreak/>
         <w:t xml:space="preserve">Click the </w:t>
       </w:r>
       <w:r>
@@ -20569,7 +20685,6 @@
         <w:spacing w:after="0"/>
       </w:pPr>
       <w:r>
-        <w:lastRenderedPageBreak/>
         <w:t>Many of t</w:t>
       </w:r>
       <w:r>
@@ -20898,6 +21013,7 @@
         <w:spacing w:after="0"/>
       </w:pPr>
       <w:r>
+        <w:lastRenderedPageBreak/>
         <w:t>We can verify that that SQL Server [Developer or Express] is working by . . .</w:t>
       </w:r>
     </w:p>
@@ -20968,7 +21084,6 @@
         <w:spacing w:after="0"/>
       </w:pPr>
       <w:r>
-        <w:lastRenderedPageBreak/>
         <w:t xml:space="preserve">Right-click the </w:t>
       </w:r>
       <w:r>
@@ -21374,6 +21489,7 @@
         <w:spacing w:after="0"/>
       </w:pPr>
       <w:r>
+        <w:lastRenderedPageBreak/>
         <w:t>I chose to browse to a folder that is outside my Visual Studio development folder:</w:t>
       </w:r>
       <w:r>
@@ -21500,7 +21616,6 @@
       <w:bookmarkStart w:id="45" w:name="_Creating_an_IIS"/>
       <w:bookmarkEnd w:id="45"/>
       <w:r>
-        <w:lastRenderedPageBreak/>
         <w:t>Creating an IIS Website</w:t>
       </w:r>
     </w:p>
@@ -22047,6 +22162,7 @@
         <w:rPr>
           <w:b/>
         </w:rPr>
+        <w:lastRenderedPageBreak/>
         <w:t>HTTP Error 500.19 – Internal Server Error</w:t>
       </w:r>
     </w:p>
@@ -22099,11 +22215,7 @@
         <w:spacing w:after="0"/>
       </w:pPr>
       <w:r>
-        <w:t xml:space="preserve">I was able to work around this error by editing the security settings for the top level folder, Users\sncole\web\OdeToFood; I added a new “user”, IIS_IUSRS and granted full control (this also gave </w:t>
-      </w:r>
-      <w:r>
-        <w:lastRenderedPageBreak/>
-        <w:t>full control to all files and folders under Users\sncole\web\OdeToFood, in particular Users\sncole\web\OdeToFood\Web.config).  This resulted in a slightly different error message . . .</w:t>
+        <w:t>I was able to work around this error by editing the security settings for the top level folder, Users\sncole\web\OdeToFood; I added a new “user”, IIS_IUSRS and granted full control (this also gave full control to all files and folders under Users\sncole\web\OdeToFood, in particular Users\sncole\web\OdeToFood\Web.config).  This resulted in a slightly different error message . . .</w:t>
       </w:r>
     </w:p>
     <w:p>
@@ -22423,7 +22535,7 @@
           <w:rPr>
             <w:noProof/>
           </w:rPr>
-          <w:t>3</w:t>
+          <w:t>33</w:t>
         </w:r>
         <w:r>
           <w:rPr>
@@ -28699,6 +28811,7 @@
   <w:style w:type="character" w:default="1" w:styleId="DefaultParagraphFont">
     <w:name w:val="Default Paragraph Font"/>
     <w:uiPriority w:val="1"/>
+    <w:semiHidden/>
     <w:unhideWhenUsed/>
   </w:style>
   <w:style w:type="table" w:default="1" w:styleId="TableNormal">
@@ -29093,6 +29206,7 @@
   <w:style w:type="character" w:default="1" w:styleId="DefaultParagraphFont">
     <w:name w:val="Default Paragraph Font"/>
     <w:uiPriority w:val="1"/>
+    <w:semiHidden/>
     <w:unhideWhenUsed/>
   </w:style>
   <w:style w:type="table" w:default="1" w:styleId="TableNormal">
@@ -29566,7 +29680,7 @@
 </file>
 
 <file path=customXml/itemProps1.xml><?xml version="1.0" encoding="utf-8"?>
-<ds:datastoreItem xmlns:ds="http://schemas.openxmlformats.org/officeDocument/2006/customXml" ds:itemID="{BDC1FEE2-838D-40B5-9436-F7468543E9CA}">
+<ds:datastoreItem xmlns:ds="http://schemas.openxmlformats.org/officeDocument/2006/customXml" ds:itemID="{02D690AD-A389-4F1B-B758-1E61F30F5EDE}">
   <ds:schemaRefs>
     <ds:schemaRef ds:uri="http://schemas.openxmlformats.org/officeDocument/2006/bibliography"/>
   </ds:schemaRefs>

</xml_diff>

<commit_message>
Make minor wording changes to "Reusing HTML with Partial Views" and "Passing Data across Requests with TempData".  Add a new section, "Using CSS for <div> Positioning".
</commit_message>
<xml_diff>
--- a/ASP.NET_MVC_5_Fundamentals/ASP.NET_MVC_5_Fundamentals.docx
+++ b/ASP.NET_MVC_5_Fundamentals/ASP.NET_MVC_5_Fundamentals.docx
@@ -736,9 +736,23 @@
             <w:tcW w:w="4788" w:type="dxa"/>
           </w:tcPr>
           <w:p>
-            <w:pPr>
-              <w:spacing w:after="120"/>
-            </w:pPr>
+            <w:hyperlink w:anchor="_Partial_View_Postscript" w:history="1">
+              <w:r>
+                <w:rPr>
+                  <w:rStyle w:val="Hyperlink"/>
+                </w:rPr>
+                <w:t>Partial View Postscript – Using CSS for &lt;div&gt; Positioning</w:t>
+              </w:r>
+            </w:hyperlink>
+          </w:p>
+        </w:tc>
+      </w:tr>
+      <w:tr>
+        <w:tc>
+          <w:tcPr>
+            <w:tcW w:w="4788" w:type="dxa"/>
+          </w:tcPr>
+          <w:p>
             <w:hyperlink w:anchor="_Passing_Data_across" w:history="1">
               <w:r>
                 <w:rPr>
@@ -747,6 +761,16 @@
                 <w:t>Passing Data across Requests with TempData</w:t>
               </w:r>
             </w:hyperlink>
+          </w:p>
+        </w:tc>
+        <w:tc>
+          <w:tcPr>
+            <w:tcW w:w="4788" w:type="dxa"/>
+          </w:tcPr>
+          <w:p>
+            <w:pPr>
+              <w:spacing w:after="120"/>
+            </w:pPr>
           </w:p>
         </w:tc>
       </w:tr>
@@ -926,6 +950,7 @@
       <w:bookmarkEnd w:id="0"/>
       <w:bookmarkEnd w:id="1"/>
       <w:r>
+        <w:lastRenderedPageBreak/>
         <w:t xml:space="preserve">Understanding the ASP.NET Framework Options </w:t>
       </w:r>
     </w:p>
@@ -945,7 +970,6 @@
         <w:ind w:left="720"/>
       </w:pPr>
       <w:r>
-        <w:lastRenderedPageBreak/>
         <w:t>The ASP.NET version numbers may be a little bit confusing.  The framework studied in this course is “ASP.NET MVC 5”, which is part of the “ASP.NET version 4” framework.  By contrast there also exists “ASP.NET Core”.  Refer to</w:t>
       </w:r>
       <w:r>
@@ -1360,6 +1384,7 @@
         </w:numPr>
       </w:pPr>
       <w:r>
+        <w:lastRenderedPageBreak/>
         <w:t xml:space="preserve">Right-click the solution name.  Then select </w:t>
       </w:r>
       <w:r>
@@ -1425,7 +1450,6 @@
         </w:numPr>
       </w:pPr>
       <w:r>
-        <w:lastRenderedPageBreak/>
         <w:t xml:space="preserve">Scroll down (if necessary) until you see </w:t>
       </w:r>
       <w:r>
@@ -1797,6 +1821,7 @@
         </w:numPr>
       </w:pPr>
       <w:r>
+        <w:lastRenderedPageBreak/>
         <w:t xml:space="preserve">Add another </w:t>
       </w:r>
       <w:r>
@@ -1864,7 +1889,6 @@
     </w:p>
     <w:p>
       <w:r>
-        <w:lastRenderedPageBreak/>
         <w:t>We will start with in-memory data – to be used to simulate data access to an SQL-server database; later we will switch over to a real SQL-server database.  For thi</w:t>
       </w:r>
       <w:r>
@@ -2340,7 +2364,11 @@
         <w:t>RestaurantData, and type &lt;ctrl&gt;. ;</w:t>
       </w:r>
       <w:r>
-        <w:t xml:space="preserve"> VisualStudio responds by offering to move the code to a file titled InMemoryRestaurantData.cs.  Accept the default, and VisualStudio performs the file gymnastics.</w:t>
+        <w:t xml:space="preserve"> VisualStudio responds by offering to move the </w:t>
+      </w:r>
+      <w:r>
+        <w:lastRenderedPageBreak/>
+        <w:t>code to a file titled InMemoryRestaurantData.cs.  Accept the default, and VisualStudio performs the file gymnastics.</w:t>
       </w:r>
     </w:p>
     <w:p>
@@ -2353,11 +2381,7 @@
       </w:r>
       <w:proofErr w:type="gramEnd"/>
       <w:r>
-        <w:t xml:space="preserve">)” (default supplied by VisualStudio) with appropriate c# code for InMemoryRestaurantData.GetAll().  This is very likely throw-away code, because we expect that it will </w:t>
-      </w:r>
-      <w:r>
-        <w:lastRenderedPageBreak/>
-        <w:t>no longer be useful when the SQL-server version becomes implemented.  Therefore, there is no need to be too fancy.</w:t>
+        <w:t>)” (default supplied by VisualStudio) with appropriate c# code for InMemoryRestaurantData.GetAll().  This is very likely throw-away code, because we expect that it will no longer be useful when the SQL-server version becomes implemented.  Therefore, there is no need to be too fancy.</w:t>
       </w:r>
     </w:p>
     <w:p>
@@ -2859,6 +2883,7 @@
       </w:pPr>
       <w:proofErr w:type="gramStart"/>
       <w:r>
+        <w:lastRenderedPageBreak/>
         <w:t>i</w:t>
       </w:r>
       <w:r>
@@ -2952,7 +2977,6 @@
         <w:spacing w:after="0"/>
       </w:pPr>
       <w:r>
-        <w:lastRenderedPageBreak/>
         <w:t>Try making wholesale changes to Index.cshtml.</w:t>
       </w:r>
     </w:p>
@@ -3363,6 +3387,7 @@
       </w:pPr>
       <w:proofErr w:type="gramStart"/>
       <w:r>
+        <w:lastRenderedPageBreak/>
         <w:t>Introduces “2020” into the markup.</w:t>
       </w:r>
       <w:proofErr w:type="gramEnd"/>
@@ -3433,7 +3458,6 @@
         <w:pStyle w:val="ListParagraph"/>
       </w:pPr>
       <w:r>
-        <w:lastRenderedPageBreak/>
         <w:tab/>
         <w:t>&lt;</w:t>
       </w:r>
@@ -3873,6 +3897,7 @@
         <w:ind w:left="720"/>
       </w:pPr>
       <w:r>
+        <w:lastRenderedPageBreak/>
         <w:t>T</w:t>
       </w:r>
       <w:r>
@@ -3918,7 +3943,6 @@
     </w:p>
     <w:p>
       <w:r>
-        <w:lastRenderedPageBreak/>
         <w:t>App_</w:t>
       </w:r>
       <w:proofErr w:type="gramStart"/>
@@ -4343,6 +4367,7 @@
         <w:spacing w:after="0"/>
       </w:pPr>
       <w:r>
+        <w:lastRenderedPageBreak/>
         <w:t>Th</w:t>
       </w:r>
       <w:r>
@@ -4409,7 +4434,6 @@
         <w:spacing w:after="0"/>
       </w:pPr>
       <w:r>
-        <w:lastRenderedPageBreak/>
         <w:t>The 3</w:t>
       </w:r>
       <w:r>
@@ -4761,6 +4785,7 @@
           <w:b w:val="0"/>
           <w:u w:val="none"/>
         </w:rPr>
+        <w:lastRenderedPageBreak/>
         <w:t>Configuring ASP.NET with web.config</w:t>
       </w:r>
     </w:p>
@@ -4771,7 +4796,6 @@
     </w:p>
     <w:p>
       <w:r>
-        <w:lastRenderedPageBreak/>
         <w:t xml:space="preserve">The following highlights the parallel between </w:t>
       </w:r>
       <w:r>
@@ -5193,6 +5217,7 @@
         <w:spacing w:after="0" w:line="240" w:lineRule="auto"/>
       </w:pPr>
       <w:r>
+        <w:lastRenderedPageBreak/>
         <w:tab/>
         <w:t>&lt;/appSettings&gt;</w:t>
       </w:r>
@@ -5226,7 +5251,6 @@
     </w:p>
     <w:p>
       <w:r>
-        <w:lastRenderedPageBreak/>
         <w:t xml:space="preserve">Suppose that the owner of the web application felt that the above was an appropriate greeting for </w:t>
       </w:r>
       <w:r>
@@ -5592,6 +5616,7 @@
       </w:pPr>
       <w:proofErr w:type="gramStart"/>
       <w:r>
+        <w:lastRenderedPageBreak/>
         <w:t>and</w:t>
       </w:r>
       <w:proofErr w:type="gramEnd"/>
@@ -5643,11 +5668,7 @@
       </w:r>
       <w:proofErr w:type="gramEnd"/>
       <w:r>
-        <w:t xml:space="preserve">  (“object” in this run-time error is the instance of HomeController, and the MVC framework is trying to instantiate it with the expectation of a 0-parameter constructor.)  As mentioned above, one </w:t>
-      </w:r>
-      <w:r>
-        <w:lastRenderedPageBreak/>
-        <w:t xml:space="preserve">way to get around this problem is to use, instead, an </w:t>
+        <w:t xml:space="preserve">  (“object” in this run-time error is the instance of HomeController, and the MVC framework is trying to instantiate it with the expectation of a 0-parameter constructor.)  As mentioned above, one way to get around this problem is to use, instead, an </w:t>
       </w:r>
       <w:proofErr w:type="gramStart"/>
       <w:r>
@@ -6006,6 +6027,7 @@
         <w:ind w:left="720"/>
       </w:pPr>
       <w:r>
+        <w:lastRenderedPageBreak/>
         <w:t>builder.RegisterType&lt;InMemoryRestaura</w:t>
       </w:r>
       <w:r>
@@ -6098,7 +6120,6 @@
       </w:pPr>
       <w:proofErr w:type="gramStart"/>
       <w:r>
-        <w:lastRenderedPageBreak/>
         <w:t>(</w:t>
       </w:r>
       <w:r>
@@ -6374,6 +6395,7 @@
         <w:ind w:left="1440"/>
       </w:pPr>
       <w:r>
+        <w:lastRenderedPageBreak/>
         <w:t>@Model.Message, @Model.Name</w:t>
       </w:r>
     </w:p>
@@ -6434,7 +6456,6 @@
     </w:p>
     <w:p>
       <w:r>
-        <w:lastRenderedPageBreak/>
         <w:t xml:space="preserve"> </w:t>
       </w:r>
       <w:proofErr w:type="gramStart"/>
@@ -6786,6 +6807,7 @@
       </w:pPr>
       <w:proofErr w:type="gramStart"/>
       <w:r>
+        <w:lastRenderedPageBreak/>
         <w:t>return</w:t>
       </w:r>
       <w:proofErr w:type="gramEnd"/>
@@ -6842,7 +6864,6 @@
         <w:t xml:space="preserve">Controller </w:t>
       </w:r>
       <w:r>
-        <w:lastRenderedPageBreak/>
         <w:t>(Api/RestaurantsContoller.cs) will probably be similar to the changes that were needed in class HomeController  (Controllers/HomeController.cs).</w:t>
       </w:r>
     </w:p>
@@ -7250,6 +7271,7 @@
       </w:pPr>
       <w:proofErr w:type="gramStart"/>
       <w:r>
+        <w:lastRenderedPageBreak/>
         <w:t>new</w:t>
       </w:r>
       <w:proofErr w:type="gramEnd"/>
@@ -7314,7 +7336,6 @@
       </w:pPr>
       <w:proofErr w:type="gramStart"/>
       <w:r>
-        <w:lastRenderedPageBreak/>
         <w:t>With regard to httpConfiguration . . .</w:t>
       </w:r>
       <w:proofErr w:type="gramEnd"/>
@@ -7631,6 +7652,7 @@
         </w:rPr>
       </w:pPr>
       <w:r>
+        <w:lastRenderedPageBreak/>
         <w:t>Finally build the project and test with the URL “/api/restaurants”; the response is an XML file containing the list of restaurants.</w:t>
       </w:r>
       <w:r>
@@ -7960,6 +7982,7 @@
         <w:spacing w:after="0"/>
       </w:pPr>
       <w:r>
+        <w:lastRenderedPageBreak/>
         <w:t>The 1</w:t>
       </w:r>
       <w:r>
@@ -8146,7 +8169,6 @@
           <w:color w:val="auto"/>
           <w:u w:val="none"/>
         </w:rPr>
-        <w:lastRenderedPageBreak/>
         <w:t>Add a constructor for the RestaurantsController class.  The constructor takes one argument.</w:t>
       </w:r>
     </w:p>
@@ -8866,7 +8888,16 @@
           <w:color w:val="auto"/>
           <w:u w:val="none"/>
         </w:rPr>
-        <w:t xml:space="preserve"> row of the table contains code for the column headers.  The </w:t>
+        <w:t xml:space="preserve"> row of the table contains code for the column headers.  </w:t>
+      </w:r>
+      <w:r>
+        <w:rPr>
+          <w:rStyle w:val="Hyperlink"/>
+          <w:color w:val="auto"/>
+          <w:u w:val="none"/>
+        </w:rPr>
+        <w:lastRenderedPageBreak/>
+        <w:t xml:space="preserve">The </w:t>
       </w:r>
       <w:r>
         <w:rPr>
@@ -8970,11 +9001,7 @@
         <w:t xml:space="preserve"> will instruct the web browser to navigate to</w:t>
       </w:r>
       <w:r>
-        <w:t xml:space="preserve"> </w:t>
-      </w:r>
-      <w:r>
-        <w:lastRenderedPageBreak/>
-        <w:t>/restaurants/detail/1</w:t>
+        <w:t xml:space="preserve"> /restaurants/detail/1</w:t>
       </w:r>
       <w:r>
         <w:t>; (Scott’s Pizza is the restaurant with id = 1).  But navigating to that URL results in a 404-not-found error.  Click the browser’s “back” button, and let’s fix that error.</w:t>
@@ -9276,6 +9303,7 @@
         <w:spacing w:after="0"/>
       </w:pPr>
       <w:r>
+        <w:lastRenderedPageBreak/>
         <w:t xml:space="preserve">This code will still not work until we have a </w:t>
       </w:r>
       <w:r>
@@ -9458,7 +9486,6 @@
         <w:spacing w:after="0"/>
       </w:pPr>
       <w:r>
-        <w:lastRenderedPageBreak/>
         <w:t xml:space="preserve">The restaurant’s cuisine has not automatically been provided.  The Pluralsight instructor explained that the scaffolding engine does not deal with </w:t>
       </w:r>
       <w:r>
@@ -9817,6 +9844,7 @@
         <w:pStyle w:val="ListParagraph"/>
       </w:pPr>
       <w:r>
+        <w:lastRenderedPageBreak/>
         <w:t xml:space="preserve">The Pluralsight instructor advised using this kind of logic in the </w:t>
       </w:r>
       <w:r>
@@ -9984,7 +10012,6 @@
         </w:numPr>
       </w:pPr>
       <w:r>
-        <w:lastRenderedPageBreak/>
         <w:t xml:space="preserve">Another possibility is that </w:t>
       </w:r>
       <w:r>
@@ -10308,6 +10335,7 @@
           <w:color w:val="4F81BD" w:themeColor="accent1"/>
           <w:u w:val="none"/>
         </w:rPr>
+        <w:lastRenderedPageBreak/>
         <w:t xml:space="preserve"> </w:t>
       </w:r>
       <w:r>
@@ -10633,11 +10661,7 @@
         <w:t xml:space="preserve"> drop-down list, select </w:t>
       </w:r>
       <w:r>
-        <w:t xml:space="preserve">“Restaurant </w:t>
-      </w:r>
-      <w:r>
-        <w:lastRenderedPageBreak/>
-        <w:t>(OdeToFood.Data</w:t>
+        <w:t>“Restaurant (OdeToFood.Data</w:t>
       </w:r>
       <w:r>
         <w:t>/</w:t>
@@ -11009,6 +11033,7 @@
         <w:spacing w:after="0"/>
       </w:pPr>
       <w:r>
+        <w:lastRenderedPageBreak/>
         <w:t>Now we have to tackle the 2</w:t>
       </w:r>
       <w:r>
@@ -11254,7 +11279,6 @@
           <w:color w:val="auto"/>
           <w:u w:val="none"/>
         </w:rPr>
-        <w:lastRenderedPageBreak/>
         <w:t>}</w:t>
       </w:r>
     </w:p>
@@ -11615,6 +11639,7 @@
           <w:color w:val="4F81BD" w:themeColor="accent1"/>
           <w:u w:val="none"/>
         </w:rPr>
+        <w:lastRenderedPageBreak/>
         <w:t>Validating Models and Model State</w:t>
       </w:r>
     </w:p>
@@ -11766,7 +11791,6 @@
         <w:ind w:left="720"/>
       </w:pPr>
       <w:r>
-        <w:lastRenderedPageBreak/>
         <w:t>// (spaces, tabs, etc.). It would not be difficult to (1) check for Null, (2) trim restaurant.Name,</w:t>
       </w:r>
     </w:p>
@@ -12145,6 +12169,7 @@
         <w:ind w:left="720"/>
       </w:pPr>
       <w:r>
+        <w:lastRenderedPageBreak/>
         <w:t>[</w:t>
       </w:r>
       <w:proofErr w:type="gramStart"/>
@@ -12320,7 +12345,6 @@
         <w:spacing w:after="0"/>
       </w:pPr>
       <w:r>
-        <w:lastRenderedPageBreak/>
         <w:t>Build and test the web application.  Note that the app displays an error message if the name is blank, or if you type more than 20 characters for the name.  Notice that the label “Cuisine” has bee</w:t>
       </w:r>
       <w:r>
@@ -12698,6 +12722,7 @@
           <w:color w:val="auto"/>
           <w:u w:val="none"/>
         </w:rPr>
+        <w:lastRenderedPageBreak/>
         <w:t xml:space="preserve">Fix the “Create” </w:t>
       </w:r>
       <w:r>
@@ -12897,7 +12922,6 @@
           <w:color w:val="4F81BD" w:themeColor="accent1"/>
           <w:u w:val="none"/>
         </w:rPr>
-        <w:lastRenderedPageBreak/>
         <w:t>Working with SQL Server LocalDB</w:t>
       </w:r>
     </w:p>
@@ -13221,6 +13245,7 @@
           <w:color w:val="4F81BD" w:themeColor="accent1"/>
           <w:u w:val="none"/>
         </w:rPr>
+        <w:lastRenderedPageBreak/>
         <w:t>Installing and Configuring the Entity Framework</w:t>
       </w:r>
     </w:p>
@@ -13361,7 +13386,6 @@
         </w:numPr>
       </w:pPr>
       <w:r>
-        <w:lastRenderedPageBreak/>
         <w:t xml:space="preserve">Click the check boxes next to the 2 projects, and click the </w:t>
       </w:r>
       <w:r>
@@ -13659,6 +13683,7 @@
         </w:numPr>
       </w:pPr>
       <w:r>
+        <w:lastRenderedPageBreak/>
         <w:t xml:space="preserve">Add the prefix “public” and the suffix “: DbContext” to the class name.  VisualStudio automatically provides the appropriate </w:t>
       </w:r>
       <w:r>
@@ -13758,11 +13783,7 @@
         </w:numPr>
       </w:pPr>
       <w:r>
-        <w:t xml:space="preserve">Refer to OdeToFood.Data.Models.Restaurant.  The properties Id, Name, and CuisineType are the columns of the table.  Data annotations for these properties instruct Entity Framework about </w:t>
-      </w:r>
-      <w:r>
-        <w:lastRenderedPageBreak/>
-        <w:t>attributes.  “[Required]” translates to “column not nullable” in SQL Server.  “[</w:t>
+        <w:t>Refer to OdeToFood.Data.Models.Restaurant.  The properties Id, Name, and CuisineType are the columns of the table.  Data annotations for these properties instruct Entity Framework about attributes.  “[Required]” translates to “column not nullable” in SQL Server.  “[</w:t>
       </w:r>
       <w:proofErr w:type="gramStart"/>
       <w:r>
@@ -13997,6 +14018,7 @@
         <w:spacing w:after="0"/>
       </w:pPr>
       <w:r>
+        <w:lastRenderedPageBreak/>
         <w:t xml:space="preserve">        </w:t>
       </w:r>
       <w:r>
@@ -14148,7 +14170,6 @@
         <w:spacing w:after="0"/>
       </w:pPr>
       <w:r>
-        <w:lastRenderedPageBreak/>
         <w:t>EntityFramework notices the “Id” property (i.e. column), and “Id” in Entity Framework parlance is the primary key of a table.</w:t>
       </w:r>
     </w:p>
@@ -14434,6 +14455,7 @@
         <w:spacing w:after="0"/>
       </w:pPr>
       <w:r>
+        <w:lastRenderedPageBreak/>
         <w:t xml:space="preserve">            {</w:t>
       </w:r>
     </w:p>
@@ -14522,11 +14544,7 @@
         <w:t xml:space="preserve">  This entails setting a flag when the user reads the fields of a restaurant.  Later when the user is ready to make the changes, Entity Framework will tell him whether the restaurants fields have changed.</w:t>
       </w:r>
       <w:r>
-        <w:t xml:space="preserve">  The </w:t>
-      </w:r>
-      <w:r>
-        <w:lastRenderedPageBreak/>
-        <w:t>Pluralsight instructor gave a brief introduction about how to code for optimistic concurrency.  What he suggested was</w:t>
+        <w:t xml:space="preserve">  The Pluralsight instructor gave a brief introduction about how to code for optimistic concurrency.  What he suggested was</w:t>
       </w:r>
     </w:p>
     <w:p>
@@ -14802,6 +14820,7 @@
         <w:spacing w:after="0"/>
       </w:pPr>
       <w:r>
+        <w:lastRenderedPageBreak/>
         <w:t>In OdeToFood.Web/Web.Config we added a Connection String.  Refer to the &lt;connectionStrings&gt; section in Web.Config in the Visual Studio solution, specifically the connection string whose name = OdeToFoodDbContext.</w:t>
       </w:r>
     </w:p>
@@ -14887,7 +14906,6 @@
         <w:ind w:left="720"/>
       </w:pPr>
       <w:r>
-        <w:lastRenderedPageBreak/>
         <w:t xml:space="preserve">The </w:t>
       </w:r>
       <w:r>
@@ -15178,6 +15196,7 @@
         </w:numPr>
       </w:pPr>
       <w:r>
+        <w:lastRenderedPageBreak/>
         <w:t>Add the following code to OdeToFood.Web/Controllers/RestaurantsController.cs.</w:t>
       </w:r>
     </w:p>
@@ -15309,7 +15328,6 @@
         <w:spacing w:after="0"/>
       </w:pPr>
       <w:r>
-        <w:lastRenderedPageBreak/>
         <w:t xml:space="preserve">This code will still not work until we have a </w:t>
       </w:r>
       <w:r>
@@ -15665,6 +15683,7 @@
         </w:numPr>
       </w:pPr>
       <w:r>
+        <w:lastRenderedPageBreak/>
         <w:t xml:space="preserve">Add the new method to </w:t>
       </w:r>
       <w:r>
@@ -15796,7 +15815,6 @@
         </w:numPr>
       </w:pPr>
       <w:r>
-        <w:lastRenderedPageBreak/>
         <w:t>Add the new method to the SQL Server implementation, OdeToFood.Data/Services/Sql</w:t>
       </w:r>
       <w:r>
@@ -16375,7 +16393,6 @@
     <w:p>
       <w:proofErr w:type="gramStart"/>
       <w:r>
-        <w:lastRenderedPageBreak/>
         <w:t>which</w:t>
       </w:r>
       <w:proofErr w:type="gramEnd"/>
@@ -16684,7 +16701,11 @@
       </w:r>
       <w:proofErr w:type="gramStart"/>
       <w:r>
-        <w:t>(Note that OdeToFood.Web/Views/Shared/_Layout.cshtml does exist, but the browser was searching for _TestLayout.cshtml in OdeToFood.Web/Views/Restaurants.)</w:t>
+        <w:t xml:space="preserve">(Note that OdeToFood.Web/Views/Shared/_Layout.cshtml does exist, but the browser was </w:t>
+      </w:r>
+      <w:r>
+        <w:lastRenderedPageBreak/>
+        <w:t>searching for _TestLayout.cshtml in OdeToFood.Web/Views/Restaurants.)</w:t>
       </w:r>
       <w:proofErr w:type="gramEnd"/>
       <w:r>
@@ -16723,7 +16744,6 @@
         <w:spacing w:after="0"/>
       </w:pPr>
       <w:r>
-        <w:lastRenderedPageBreak/>
         <w:t xml:space="preserve">Where is the magic that connects _Layout.cshtml to the various content </w:t>
       </w:r>
       <w:r>
@@ -16772,10 +16792,7 @@
         <w:spacing w:after="0"/>
       </w:pPr>
       <w:r>
-        <w:t>This specifies the default for the page’s layout view.  In summary, when</w:t>
-      </w:r>
-      <w:r>
-        <w:t xml:space="preserve"> </w:t>
+        <w:t xml:space="preserve">This specifies the default for the page’s layout view.  In summary, when </w:t>
       </w:r>
       <w:r>
         <w:t>render</w:t>
@@ -16902,129 +16919,203 @@
         <w:t xml:space="preserve">  </w:t>
       </w:r>
       <w:r>
-        <w:t>The last two of those statements contain</w:t>
+        <w:t xml:space="preserve">The last two of those statements contain </w:t>
+      </w:r>
+      <w:r>
+        <w:t xml:space="preserve">contains references to style-sheet files and java-script files. </w:t>
       </w:r>
       <w:r>
         <w:t xml:space="preserve"> </w:t>
       </w:r>
       <w:r>
-        <w:t xml:space="preserve">contains references to style-sheet files and java-script files. </w:t>
+        <w:t xml:space="preserve">The remaining statement </w:t>
+      </w:r>
+      <w:r>
+        <w:t>- identified by “</w:t>
+      </w:r>
+      <w:r>
+        <w:t>&lt;title&gt;</w:t>
+      </w:r>
+      <w:r>
+        <w:t>”</w:t>
       </w:r>
       <w:r>
         <w:t xml:space="preserve"> </w:t>
       </w:r>
       <w:r>
-        <w:t xml:space="preserve">The remaining statement </w:t>
-      </w:r>
-      <w:r>
-        <w:t>- identified by “</w:t>
-      </w:r>
-      <w:r>
-        <w:t>&lt;title&gt;</w:t>
-      </w:r>
-      <w:r>
-        <w:t>”</w:t>
+        <w:t xml:space="preserve">- </w:t>
+      </w:r>
+      <w:r>
+        <w:t xml:space="preserve">is somewhat curious.  </w:t>
+      </w:r>
+      <w:r>
+        <w:rPr>
+          <w:u w:val="single"/>
+        </w:rPr>
+        <w:t>The &lt;title&gt; stat</w:t>
+      </w:r>
+      <w:r>
+        <w:rPr>
+          <w:u w:val="single"/>
+        </w:rPr>
+        <w:t>ement specifi</w:t>
+      </w:r>
+      <w:r>
+        <w:rPr>
+          <w:u w:val="single"/>
+        </w:rPr>
+        <w:t>es the text</w:t>
+      </w:r>
+      <w:r>
+        <w:rPr>
+          <w:u w:val="single"/>
+        </w:rPr>
+        <w:t xml:space="preserve"> to be</w:t>
+      </w:r>
+      <w:r>
+        <w:rPr>
+          <w:u w:val="single"/>
+        </w:rPr>
+        <w:t xml:space="preserve"> displayed on the tab of the web browser.</w:t>
+      </w:r>
+      <w:r>
+        <w:t xml:space="preserve">  In this case the text is the property value of ViewBag.Title followed by </w:t>
+      </w:r>
+      <w:proofErr w:type="gramStart"/>
+      <w:r>
+        <w:t>“ –</w:t>
+      </w:r>
+      <w:proofErr w:type="gramEnd"/>
+      <w:r>
+        <w:t xml:space="preserve"> My ASP.NET Application”.</w:t>
+      </w:r>
+    </w:p>
+    <w:p>
+      <w:pPr>
+        <w:spacing w:after="0"/>
+      </w:pPr>
+      <w:r>
+        <w:t xml:space="preserve">When you </w:t>
+      </w:r>
+      <w:proofErr w:type="gramStart"/>
+      <w:r>
+        <w:t>hover</w:t>
+      </w:r>
+      <w:proofErr w:type="gramEnd"/>
+      <w:r>
+        <w:t xml:space="preserve"> the mouse over “ViewBag”, you will note the prefix </w:t>
+      </w:r>
+      <w:r>
+        <w:rPr>
+          <w:b/>
+        </w:rPr>
+        <w:t>dynamic</w:t>
+      </w:r>
+      <w:r>
+        <w:t xml:space="preserve"> before its class name.  </w:t>
+      </w:r>
+      <w:proofErr w:type="gramStart"/>
+      <w:r>
+        <w:rPr>
+          <w:b/>
+        </w:rPr>
+        <w:t>dynamic</w:t>
+      </w:r>
+      <w:proofErr w:type="gramEnd"/>
+      <w:r>
+        <w:t xml:space="preserve"> means that its properties can change at run time.  This makes it possible to use </w:t>
+      </w:r>
+      <w:r>
+        <w:t xml:space="preserve">ViewBag as a dictionary with a collection of code/value pairs.  To begin with ViewBag serves as a communication link </w:t>
+      </w:r>
+      <w:r>
+        <w:t>to pass</w:t>
+      </w:r>
+      <w:r>
+        <w:t xml:space="preserve"> information (</w:t>
+      </w:r>
+      <w:r>
+        <w:t xml:space="preserve">in this case </w:t>
+      </w:r>
+      <w:r>
+        <w:t xml:space="preserve">the specific title) from an ordinary </w:t>
+      </w:r>
+      <w:r>
+        <w:rPr>
+          <w:b/>
+        </w:rPr>
+        <w:t>view</w:t>
+      </w:r>
+      <w:r>
+        <w:t xml:space="preserve"> (</w:t>
+      </w:r>
+      <w:r>
+        <w:t>in this case Restaurants/</w:t>
+      </w:r>
+      <w:r>
+        <w:t xml:space="preserve">Index.cshtml) to the Layout </w:t>
+      </w:r>
+      <w:r>
+        <w:rPr>
+          <w:b/>
+        </w:rPr>
+        <w:t>view</w:t>
+      </w:r>
+      <w:r>
+        <w:t>.</w:t>
+      </w:r>
+      <w:r>
+        <w:t xml:space="preserve">  Following our example, note that the statement</w:t>
+      </w:r>
+    </w:p>
+    <w:p>
+      <w:pPr>
+        <w:spacing w:after="0"/>
+        <w:ind w:left="720"/>
+      </w:pPr>
+      <w:r>
+        <w:t>ViewBag.Title = “Index”;</w:t>
+      </w:r>
+    </w:p>
+    <w:p>
+      <w:proofErr w:type="gramStart"/>
+      <w:r>
+        <w:t>near</w:t>
+      </w:r>
+      <w:proofErr w:type="gramEnd"/>
+      <w:r>
+        <w:t xml:space="preserve"> the beginning of Restaurants/Index.cshtml sets the value of ViewBag.Title. </w:t>
+      </w:r>
+      <w:r>
+        <w:t xml:space="preserve">  Secondly ViewBag is elastic; the number of code/value pairs can increase during t</w:t>
+      </w:r>
+      <w:r>
+        <w:t>he life of the web application.</w:t>
+      </w:r>
+    </w:p>
+    <w:p>
+      <w:pPr>
+        <w:spacing w:after="0"/>
+      </w:pPr>
+      <w:r>
+        <w:t xml:space="preserve">More commonly ViewBag serves as a communication link from a controller to the corresponding view.  For example, examine OdeToFood.Web/Controllers/HomeController.cs – near the end of the code; specifically refer to the actions </w:t>
+      </w:r>
+      <w:proofErr w:type="gramStart"/>
+      <w:r>
+        <w:t>About(</w:t>
+      </w:r>
+      <w:proofErr w:type="gramEnd"/>
+      <w:r>
+        <w:t xml:space="preserve">) and Contact().  Both of these set a value for the property ViewBag.Message.  An examination of </w:t>
+      </w:r>
+      <w:r>
+        <w:t>OdeToFood.Web/Views/Home/About.cshtml and OdeToFood.Web/Views/Home/Contact.cshtml</w:t>
       </w:r>
       <w:r>
         <w:t xml:space="preserve"> </w:t>
       </w:r>
       <w:r>
-        <w:t xml:space="preserve">- </w:t>
-      </w:r>
-      <w:r>
-        <w:t xml:space="preserve">is somewhat curious.  </w:t>
-      </w:r>
-      <w:r>
-        <w:rPr>
-          <w:u w:val="single"/>
-        </w:rPr>
-        <w:t>The &lt;title&gt; stat</w:t>
-      </w:r>
-      <w:r>
-        <w:rPr>
-          <w:u w:val="single"/>
-        </w:rPr>
-        <w:t>ement specifi</w:t>
-      </w:r>
-      <w:r>
-        <w:rPr>
-          <w:u w:val="single"/>
-        </w:rPr>
-        <w:t>es the text</w:t>
-      </w:r>
-      <w:r>
-        <w:rPr>
-          <w:u w:val="single"/>
-        </w:rPr>
-        <w:t xml:space="preserve"> to be</w:t>
-      </w:r>
-      <w:r>
-        <w:rPr>
-          <w:u w:val="single"/>
-        </w:rPr>
-        <w:t xml:space="preserve"> displayed on the tab of the web browser.</w:t>
-      </w:r>
-      <w:r>
-        <w:t xml:space="preserve">  In this case the text is the property value of ViewBag.Title followed by </w:t>
-      </w:r>
-      <w:proofErr w:type="gramStart"/>
-      <w:r>
-        <w:t>“ –</w:t>
-      </w:r>
-      <w:proofErr w:type="gramEnd"/>
-      <w:r>
-        <w:t xml:space="preserve"> My ASP.NET Application”.</w:t>
-      </w:r>
-    </w:p>
-    <w:p>
-      <w:pPr>
-        <w:spacing w:after="0"/>
-      </w:pPr>
-      <w:r>
-        <w:t xml:space="preserve">When you </w:t>
-      </w:r>
-      <w:proofErr w:type="gramStart"/>
-      <w:r>
-        <w:t>hover</w:t>
-      </w:r>
-      <w:proofErr w:type="gramEnd"/>
-      <w:r>
-        <w:t xml:space="preserve"> the mouse over “ViewBag”, you will note the prefix </w:t>
-      </w:r>
-      <w:r>
-        <w:rPr>
-          <w:b/>
-        </w:rPr>
-        <w:t>dynamic</w:t>
-      </w:r>
-      <w:r>
-        <w:t xml:space="preserve"> before its class name.  </w:t>
-      </w:r>
-      <w:proofErr w:type="gramStart"/>
-      <w:r>
-        <w:rPr>
-          <w:b/>
-        </w:rPr>
-        <w:t>dynamic</w:t>
-      </w:r>
-      <w:proofErr w:type="gramEnd"/>
-      <w:r>
-        <w:t xml:space="preserve"> means that its properties can change at run time.  This makes it possible to use </w:t>
-      </w:r>
-      <w:r>
-        <w:t xml:space="preserve">ViewBag as a dictionary with a collection of code/value pairs.  To begin with ViewBag serves as a communication link </w:t>
-      </w:r>
-      <w:r>
-        <w:t>to pass</w:t>
-      </w:r>
-      <w:r>
-        <w:t xml:space="preserve"> information (</w:t>
-      </w:r>
-      <w:r>
-        <w:t xml:space="preserve">in this case </w:t>
-      </w:r>
-      <w:r>
-        <w:t xml:space="preserve">the specific title) from an ordinary </w:t>
+        <w:t xml:space="preserve">illustrate how these </w:t>
       </w:r>
       <w:r>
         <w:rPr>
@@ -17033,103 +17124,19 @@
         <w:t>view</w:t>
       </w:r>
       <w:r>
-        <w:t xml:space="preserve"> (</w:t>
-      </w:r>
-      <w:r>
-        <w:t xml:space="preserve">in this case </w:t>
-      </w:r>
-      <w:r>
-        <w:t>Restaurants/</w:t>
-      </w:r>
-      <w:bookmarkStart w:id="33" w:name="_GoBack"/>
-      <w:bookmarkEnd w:id="33"/>
-      <w:r>
-        <w:t xml:space="preserve">Index.cshtml) to the Layout </w:t>
-      </w:r>
-      <w:r>
-        <w:rPr>
-          <w:b/>
-        </w:rPr>
-        <w:t>view</w:t>
-      </w:r>
-      <w:r>
-        <w:t>.</w:t>
-      </w:r>
-      <w:r>
-        <w:t xml:space="preserve">  Following our example, note that the statement</w:t>
-      </w:r>
-    </w:p>
-    <w:p>
-      <w:pPr>
-        <w:spacing w:after="0"/>
-        <w:ind w:left="720"/>
-      </w:pPr>
-      <w:r>
-        <w:t>ViewBag.Title = “Index”;</w:t>
-      </w:r>
-    </w:p>
-    <w:p>
-      <w:proofErr w:type="gramStart"/>
-      <w:r>
-        <w:t>near</w:t>
-      </w:r>
-      <w:proofErr w:type="gramEnd"/>
-      <w:r>
-        <w:t xml:space="preserve"> the beginning of Restaurants/Index.cshtml sets the value of ViewBag.Title.</w:t>
-      </w:r>
-      <w:r>
+        <w:t>s</w:t>
+      </w:r>
+      <w:r>
+        <w:t xml:space="preserve"> retrieve the ViewBag.Message</w:t>
+      </w:r>
+      <w:r>
+        <w:rPr>
+          <w:b/>
+        </w:rPr>
         <w:t xml:space="preserve"> </w:t>
       </w:r>
       <w:r>
-        <w:t xml:space="preserve">  Secondly ViewBag is elastic; the number of code/value pairs can increase during t</w:t>
-      </w:r>
-      <w:r>
-        <w:t>he life of the web application.</w:t>
-      </w:r>
-    </w:p>
-    <w:p>
-      <w:pPr>
-        <w:spacing w:after="0"/>
-      </w:pPr>
-      <w:r>
-        <w:t xml:space="preserve">More commonly ViewBag serves as a communication link from a controller to the corresponding view.  For example, examine OdeToFood.Web/Controllers/HomeController.cs – near the end of the code; specifically refer to the actions </w:t>
-      </w:r>
-      <w:proofErr w:type="gramStart"/>
-      <w:r>
-        <w:t>About(</w:t>
-      </w:r>
-      <w:proofErr w:type="gramEnd"/>
-      <w:r>
-        <w:t xml:space="preserve">) and Contact().  Both of these set a value for the property ViewBag.Message.  An examination of </w:t>
-      </w:r>
-      <w:r>
-        <w:t>OdeToFood.Web/Views/Home/About.cshtml and OdeToFood.Web/Views/Home/Contact.cshtml</w:t>
-      </w:r>
-      <w:r>
-        <w:t xml:space="preserve"> </w:t>
-      </w:r>
-      <w:r>
-        <w:t xml:space="preserve">illustrate how these </w:t>
-      </w:r>
-      <w:r>
-        <w:rPr>
-          <w:b/>
-        </w:rPr>
-        <w:t>view</w:t>
-      </w:r>
-      <w:r>
-        <w:t>s</w:t>
-      </w:r>
-      <w:r>
-        <w:t xml:space="preserve"> retrieve the ViewBag.Message</w:t>
-      </w:r>
-      <w:r>
-        <w:rPr>
-          <w:b/>
-        </w:rPr>
-        <w:t xml:space="preserve"> </w:t>
-      </w:r>
-      <w:r>
+        <w:lastRenderedPageBreak/>
         <w:t>property.</w:t>
       </w:r>
       <w:r>
@@ -17176,8 +17183,8 @@
       <w:pPr>
         <w:pStyle w:val="Heading2"/>
       </w:pPr>
-      <w:bookmarkStart w:id="34" w:name="_Adding_Flexibility_with"/>
-      <w:bookmarkEnd w:id="34"/>
+      <w:bookmarkStart w:id="33" w:name="_Adding_Flexibility_with"/>
+      <w:bookmarkEnd w:id="33"/>
       <w:r>
         <w:t>Adding Flexibility with Layout Sections</w:t>
       </w:r>
@@ -17302,35 +17309,532 @@
           <w:color w:val="auto"/>
           <w:u w:val="none"/>
         </w:rPr>
+        <w:t>RenderBody()</w:t>
+      </w:r>
+      <w:proofErr w:type="gramEnd"/>
+    </w:p>
+    <w:p>
+      <w:pPr>
+        <w:spacing w:after="0"/>
+      </w:pPr>
+      <w:proofErr w:type="gramStart"/>
+      <w:r>
+        <w:rPr>
+          <w:rStyle w:val="Hyperlink"/>
+          <w:color w:val="auto"/>
+          <w:u w:val="none"/>
+        </w:rPr>
+        <w:t>statement</w:t>
+      </w:r>
+      <w:proofErr w:type="gramEnd"/>
+      <w:r>
+        <w:rPr>
+          <w:rStyle w:val="Hyperlink"/>
+          <w:color w:val="auto"/>
+          <w:u w:val="none"/>
+        </w:rPr>
+        <w:t xml:space="preserve"> in </w:t>
+      </w:r>
+      <w:r>
+        <w:t xml:space="preserve">OdeToFood.Web/Views/Shared/_Layout.cshtml.  This instructs MVC-5 to follow instructions in the content </w:t>
+      </w:r>
+      <w:r>
+        <w:rPr>
+          <w:b/>
+        </w:rPr>
+        <w:t>view</w:t>
+      </w:r>
+      <w:r>
+        <w:t xml:space="preserve"> to build HTML and substitute it in place of the </w:t>
+      </w:r>
+      <w:proofErr w:type="gramStart"/>
+      <w:r>
+        <w:t>RenderBody(</w:t>
+      </w:r>
+      <w:proofErr w:type="gramEnd"/>
+      <w:r>
+        <w:t>) statement.</w:t>
+      </w:r>
+    </w:p>
+    <w:p>
+      <w:pPr>
+        <w:spacing w:after="0"/>
+      </w:pPr>
+    </w:p>
+    <w:p>
+      <w:pPr>
+        <w:spacing w:after="0"/>
+      </w:pPr>
+      <w:r>
+        <w:t xml:space="preserve">In addition to the body of the content </w:t>
+      </w:r>
+      <w:r>
+        <w:rPr>
+          <w:b/>
+        </w:rPr>
+        <w:t>view</w:t>
+      </w:r>
+      <w:r>
+        <w:t>, i</w:t>
+      </w:r>
+      <w:r>
+        <w:t>t</w:t>
+      </w:r>
+      <w:r>
+        <w:t xml:space="preserve"> might be convenient to insert other lines of HTML</w:t>
+      </w:r>
+      <w:r>
+        <w:t xml:space="preserve"> – perhaps in the header or perhaps in the footer</w:t>
+      </w:r>
+      <w:r>
+        <w:t xml:space="preserve">.  In fact _Layout.cshtml has already made accommodation for </w:t>
+      </w:r>
+      <w:r>
+        <w:t>java-script</w:t>
+      </w:r>
+      <w:r>
+        <w:t xml:space="preserve"> statements at the end of the HTML; refer to the statement – at the end of _Layout.cshtml –</w:t>
+      </w:r>
+    </w:p>
+    <w:p>
+      <w:pPr>
+        <w:spacing w:after="0"/>
+        <w:ind w:left="720"/>
+      </w:pPr>
+      <w:r>
+        <w:t xml:space="preserve">@RenderSection </w:t>
+      </w:r>
+      <w:proofErr w:type="gramStart"/>
+      <w:r>
+        <w:t>( “</w:t>
+      </w:r>
+      <w:proofErr w:type="gramEnd"/>
+      <w:r>
+        <w:t xml:space="preserve">scripts”, required: </w:t>
+      </w:r>
+      <w:r>
+        <w:t xml:space="preserve"> </w:t>
+      </w:r>
+      <w:r>
+        <w:t>false )</w:t>
+      </w:r>
+    </w:p>
+    <w:p>
+      <w:pPr>
+        <w:spacing w:after="0"/>
+      </w:pPr>
+      <w:r>
+        <w:t>The 1</w:t>
+      </w:r>
+      <w:r>
+        <w:rPr>
+          <w:vertAlign w:val="superscript"/>
+        </w:rPr>
+        <w:t>st</w:t>
+      </w:r>
+      <w:r>
+        <w:t xml:space="preserve"> argument, “scripts” is the name of the section; the section contains markup or </w:t>
+      </w:r>
+      <w:r>
+        <w:t>java-script</w:t>
+      </w:r>
+      <w:r>
+        <w:t xml:space="preserve">, and this would be inserted in place of the </w:t>
+      </w:r>
+      <w:proofErr w:type="gramStart"/>
+      <w:r>
+        <w:t>RenderSection(</w:t>
+      </w:r>
+      <w:proofErr w:type="gramEnd"/>
+      <w:r>
+        <w:t>) directive.  The 2</w:t>
+      </w:r>
+      <w:r>
+        <w:rPr>
+          <w:vertAlign w:val="superscript"/>
+        </w:rPr>
+        <w:t>nd</w:t>
+      </w:r>
+      <w:r>
+        <w:t xml:space="preserve"> argument, required: false, indicates the active content </w:t>
+      </w:r>
+      <w:r>
+        <w:rPr>
+          <w:b/>
+        </w:rPr>
+        <w:t>view</w:t>
+      </w:r>
+      <w:r>
+        <w:t xml:space="preserve"> is not required to have a section named “scripts”, that it is not an error if “scripts” is missing from that </w:t>
+      </w:r>
+      <w:r>
+        <w:rPr>
+          <w:b/>
+        </w:rPr>
+        <w:t>view</w:t>
+      </w:r>
+      <w:r>
+        <w:t>.</w:t>
+      </w:r>
+    </w:p>
+    <w:p>
+      <w:pPr>
+        <w:spacing w:after="0"/>
+      </w:pPr>
+    </w:p>
+    <w:p>
+      <w:pPr>
+        <w:spacing w:after="0"/>
+      </w:pPr>
+      <w:r>
+        <w:t>Let’s try an e</w:t>
+      </w:r>
+      <w:r>
+        <w:t xml:space="preserve">xample of customizing the footer for the Restaurants “index” </w:t>
+      </w:r>
+      <w:r>
+        <w:rPr>
+          <w:b/>
+        </w:rPr>
+        <w:t>view</w:t>
+      </w:r>
+      <w:r>
+        <w:t xml:space="preserve">.  </w:t>
+      </w:r>
+      <w:r>
+        <w:t>Insert into _Layout.cshtml – immediately before &lt;/footer&gt;</w:t>
+      </w:r>
+    </w:p>
+    <w:p>
+      <w:pPr>
+        <w:spacing w:after="0"/>
+        <w:ind w:left="720"/>
+      </w:pPr>
+      <w:r>
+        <w:t xml:space="preserve">@RenderSection </w:t>
+      </w:r>
+      <w:proofErr w:type="gramStart"/>
+      <w:r>
+        <w:t>( “</w:t>
+      </w:r>
+      <w:proofErr w:type="gramEnd"/>
+      <w:r>
+        <w:t>footer”, required:  false )</w:t>
+      </w:r>
+    </w:p>
+    <w:p>
+      <w:pPr>
+        <w:spacing w:after="0"/>
+        <w:rPr>
+          <w:rStyle w:val="Hyperlink"/>
+          <w:color w:val="auto"/>
+          <w:u w:val="none"/>
+        </w:rPr>
+      </w:pPr>
+      <w:r>
+        <w:t xml:space="preserve">In </w:t>
+      </w:r>
+      <w:r>
+        <w:rPr>
+          <w:rStyle w:val="Hyperlink"/>
+          <w:color w:val="auto"/>
+          <w:u w:val="none"/>
+        </w:rPr>
+        <w:t xml:space="preserve">OdeToFood.Web/Views/Restaurants/Index.cshtml insert the following code (the end of the </w:t>
+      </w:r>
+      <w:proofErr w:type="gramStart"/>
+      <w:r>
+        <w:rPr>
+          <w:rStyle w:val="Hyperlink"/>
+          <w:color w:val="auto"/>
+          <w:u w:val="none"/>
+        </w:rPr>
+        <w:t>markup</w:t>
+      </w:r>
+      <w:r>
+        <w:rPr>
+          <w:rStyle w:val="Hyperlink"/>
+          <w:color w:val="auto"/>
+          <w:u w:val="none"/>
+        </w:rPr>
+        <w:t xml:space="preserve">  -</w:t>
+      </w:r>
+      <w:proofErr w:type="gramEnd"/>
+      <w:r>
+        <w:rPr>
+          <w:rStyle w:val="Hyperlink"/>
+          <w:color w:val="auto"/>
+          <w:u w:val="none"/>
+        </w:rPr>
+        <w:t xml:space="preserve"> right after &lt;/table&gt;</w:t>
+      </w:r>
+      <w:r>
+        <w:rPr>
+          <w:rStyle w:val="Hyperlink"/>
+          <w:color w:val="auto"/>
+          <w:u w:val="none"/>
+        </w:rPr>
+        <w:t xml:space="preserve"> </w:t>
+      </w:r>
+      <w:r>
+        <w:rPr>
+          <w:rStyle w:val="Hyperlink"/>
+          <w:color w:val="auto"/>
+          <w:u w:val="none"/>
+        </w:rPr>
+        <w:t xml:space="preserve">- </w:t>
+      </w:r>
+      <w:r>
+        <w:rPr>
+          <w:rStyle w:val="Hyperlink"/>
+          <w:color w:val="auto"/>
+          <w:u w:val="none"/>
+        </w:rPr>
+        <w:t>is a convenient insert point):</w:t>
+      </w:r>
+    </w:p>
+    <w:p>
+      <w:pPr>
+        <w:spacing w:after="0"/>
+        <w:ind w:left="720"/>
+      </w:pPr>
+      <w:r>
+        <w:t>@section footer {</w:t>
+      </w:r>
+    </w:p>
+    <w:p>
+      <w:pPr>
+        <w:spacing w:after="0"/>
+        <w:ind w:left="1440"/>
+      </w:pPr>
+      <w:r>
+        <w:t>&lt;</w:t>
+      </w:r>
+      <w:proofErr w:type="gramStart"/>
+      <w:r>
+        <w:t>div&gt;</w:t>
+      </w:r>
+      <w:proofErr w:type="gramEnd"/>
+      <w:r>
+        <w:t>This is a custom footer&lt;/div&gt;</w:t>
+      </w:r>
+    </w:p>
+    <w:p>
+      <w:pPr>
+        <w:spacing w:after="0"/>
+        <w:ind w:left="720"/>
+      </w:pPr>
+      <w:r>
+        <w:t>}</w:t>
+      </w:r>
+    </w:p>
+    <w:p>
+      <w:pPr>
+        <w:spacing w:after="0"/>
+      </w:pPr>
+      <w:r>
+        <w:t xml:space="preserve">Rebuild and test the web application.  </w:t>
+      </w:r>
+      <w:r>
+        <w:t>Now t</w:t>
+      </w:r>
+      <w:r>
+        <w:t xml:space="preserve">he list-of-restaurants </w:t>
+      </w:r>
+      <w:r>
+        <w:rPr>
+          <w:b/>
+        </w:rPr>
+        <w:t>view</w:t>
+      </w:r>
+      <w:r>
+        <w:t xml:space="preserve"> contains the customized footer.</w:t>
+      </w:r>
+      <w:r>
+        <w:t xml:space="preserve"> </w:t>
+      </w:r>
+      <w:r>
+        <w:t xml:space="preserve">Observe that “index” </w:t>
+      </w:r>
+      <w:r>
+        <w:rPr>
+          <w:b/>
+          <w:bCs/>
+        </w:rPr>
+        <w:t>view</w:t>
+      </w:r>
+      <w:r>
+        <w:t xml:space="preserve"> is the only content view that contains “@section footer”; the other content views will not be penalized for not containing “@section footer”, because of “required: false”.</w:t>
+      </w:r>
+    </w:p>
+    <w:p>
+      <w:pPr>
+        <w:pStyle w:val="Heading2"/>
+      </w:pPr>
+      <w:bookmarkStart w:id="34" w:name="_Reusing_HTML_with"/>
+      <w:bookmarkEnd w:id="34"/>
+      <w:r>
+        <w:t>Reusing HTML with Partial Views</w:t>
+      </w:r>
+    </w:p>
+    <w:p>
+      <w:pPr>
+        <w:spacing w:after="0"/>
+      </w:pPr>
+      <w:r>
+        <w:t xml:space="preserve">Layout </w:t>
+      </w:r>
+      <w:r>
+        <w:rPr>
+          <w:b/>
+        </w:rPr>
+        <w:t>view</w:t>
+      </w:r>
+      <w:r>
+        <w:t xml:space="preserve">s promote code sharing.  </w:t>
+      </w:r>
+      <w:r>
+        <w:t>T</w:t>
+      </w:r>
+      <w:r>
+        <w:t xml:space="preserve">he content </w:t>
+      </w:r>
+      <w:r>
+        <w:rPr>
+          <w:b/>
+        </w:rPr>
+        <w:t>view</w:t>
+      </w:r>
+      <w:r>
+        <w:t xml:space="preserve">s in Ode </w:t>
+      </w:r>
+      <w:proofErr w:type="gramStart"/>
+      <w:r>
+        <w:t>To</w:t>
+      </w:r>
+      <w:proofErr w:type="gramEnd"/>
+      <w:r>
+        <w:t xml:space="preserve"> Food that invoke (by default) _Layout.cshtml are exploiting the directives in &lt;head&gt; . . . &lt;/head&gt;, </w:t>
+      </w:r>
+      <w:r>
+        <w:t xml:space="preserve">the C#/HTML in </w:t>
+      </w:r>
+      <w:r>
+        <w:t>the header, and the C#/HTML</w:t>
+      </w:r>
+      <w:r>
+        <w:t xml:space="preserve"> in the footer</w:t>
+      </w:r>
+      <w:r>
+        <w:t xml:space="preserve">.  </w:t>
+      </w:r>
+      <w:r>
+        <w:t>MVC affords yet another way to attain code sharing.  Pluralsight illustrates this by example.</w:t>
+      </w:r>
+    </w:p>
+    <w:p>
+      <w:pPr>
+        <w:spacing w:after="0"/>
+      </w:pPr>
+    </w:p>
+    <w:p>
+      <w:pPr>
+        <w:spacing w:after="0"/>
+      </w:pPr>
+      <w:r>
         <w:lastRenderedPageBreak/>
-        <w:t>RenderBody()</w:t>
-      </w:r>
-      <w:proofErr w:type="gramEnd"/>
-    </w:p>
-    <w:p>
-      <w:pPr>
-        <w:spacing w:after="0"/>
-      </w:pPr>
-      <w:proofErr w:type="gramStart"/>
-      <w:r>
-        <w:rPr>
-          <w:rStyle w:val="Hyperlink"/>
-          <w:color w:val="auto"/>
-          <w:u w:val="none"/>
-        </w:rPr>
-        <w:t>statement</w:t>
-      </w:r>
-      <w:proofErr w:type="gramEnd"/>
-      <w:r>
-        <w:rPr>
-          <w:rStyle w:val="Hyperlink"/>
-          <w:color w:val="auto"/>
-          <w:u w:val="none"/>
-        </w:rPr>
-        <w:t xml:space="preserve"> in </w:t>
-      </w:r>
-      <w:r>
-        <w:t xml:space="preserve">OdeToFood.Web/Views/Shared/_Layout.cshtml.  This instructs MVC-5 to follow instructions in the content </w:t>
+        <w:t>Refer to the &lt;table&gt; in OdeToFood.Web/Views</w:t>
+      </w:r>
+      <w:r>
+        <w:rPr>
+          <w:rStyle w:val="Hyperlink"/>
+          <w:color w:val="auto"/>
+          <w:u w:val="none"/>
+        </w:rPr>
+        <w:t>/</w:t>
+      </w:r>
+      <w:r>
+        <w:rPr>
+          <w:rStyle w:val="Hyperlink"/>
+          <w:color w:val="auto"/>
+          <w:u w:val="none"/>
+        </w:rPr>
+        <w:t>Restaurants</w:t>
+      </w:r>
+      <w:r>
+        <w:t xml:space="preserve"> /Index.cshtml.  This portion of the code displays the list of restaurants; it also allows the user to edit, display (drill down), and delete any restaurant in the list.  Suppose we want to reuse this code in other places in the web application.  We do this by employing a </w:t>
+      </w:r>
+      <w:r>
+        <w:rPr>
+          <w:b/>
+        </w:rPr>
+        <w:t>partial view</w:t>
+      </w:r>
+      <w:r>
+        <w:t xml:space="preserve"> named “_RestaurantSummary”</w:t>
+      </w:r>
+      <w:r>
+        <w:t>.</w:t>
+      </w:r>
+      <w:r>
+        <w:t xml:space="preserve">  Replace the code in &lt;table&gt; . . . &lt;/table&gt; with</w:t>
+      </w:r>
+    </w:p>
+    <w:p>
+      <w:pPr>
+        <w:spacing w:after="0"/>
+      </w:pPr>
+      <w:r>
+        <w:tab/>
+      </w:r>
+      <w:r>
+        <w:t>@foreach (var item in Model)</w:t>
+      </w:r>
+    </w:p>
+    <w:p>
+      <w:pPr>
+        <w:spacing w:after="0"/>
+        <w:ind w:left="720"/>
+      </w:pPr>
+      <w:r>
+        <w:t>{</w:t>
+      </w:r>
+    </w:p>
+    <w:p>
+      <w:pPr>
+        <w:spacing w:after="0"/>
+        <w:ind w:left="1440"/>
+      </w:pPr>
+      <w:r>
+        <w:t xml:space="preserve">@Html.Partial </w:t>
+      </w:r>
+      <w:proofErr w:type="gramStart"/>
+      <w:r>
+        <w:t>( “</w:t>
+      </w:r>
+      <w:proofErr w:type="gramEnd"/>
+      <w:r>
+        <w:t>_RestaurantSummary”, item )</w:t>
+      </w:r>
+    </w:p>
+    <w:p>
+      <w:pPr>
+        <w:spacing w:after="0"/>
+        <w:ind w:left="720"/>
+      </w:pPr>
+      <w:r>
+        <w:t>}</w:t>
+      </w:r>
+    </w:p>
+    <w:p>
+      <w:pPr>
+        <w:spacing w:after="0"/>
+      </w:pPr>
+      <w:r>
+        <w:t xml:space="preserve">Recall that – in this context – the Model is the list of restaurants; therefore, item refers to a single restaurant.  </w:t>
+      </w:r>
+      <w:r>
+        <w:t xml:space="preserve">The underscore in “_RestaurantSummary” is not required; but it is a useful naming convention to distinguish between content </w:t>
       </w:r>
       <w:r>
         <w:rPr>
@@ -17339,28 +17843,7 @@
         <w:t>view</w:t>
       </w:r>
       <w:r>
-        <w:t xml:space="preserve"> to build HTML and substitute it in place of the </w:t>
-      </w:r>
-      <w:proofErr w:type="gramStart"/>
-      <w:r>
-        <w:t>RenderBody(</w:t>
-      </w:r>
-      <w:proofErr w:type="gramEnd"/>
-      <w:r>
-        <w:t>) statement.</w:t>
-      </w:r>
-    </w:p>
-    <w:p>
-      <w:pPr>
-        <w:spacing w:after="0"/>
-      </w:pPr>
-    </w:p>
-    <w:p>
-      <w:pPr>
-        <w:spacing w:after="0"/>
-      </w:pPr>
-      <w:r>
-        <w:t xml:space="preserve">In addition to the body of the content </w:t>
+        <w:t xml:space="preserve">s and special </w:t>
       </w:r>
       <w:r>
         <w:rPr>
@@ -17369,460 +17852,6 @@
         <w:t>view</w:t>
       </w:r>
       <w:r>
-        <w:t>, i</w:t>
-      </w:r>
-      <w:r>
-        <w:t>t</w:t>
-      </w:r>
-      <w:r>
-        <w:t xml:space="preserve"> might be convenient to insert other lines of HTML</w:t>
-      </w:r>
-      <w:r>
-        <w:t xml:space="preserve"> – perhaps in the header or perhaps in the footer</w:t>
-      </w:r>
-      <w:r>
-        <w:t xml:space="preserve">.  In fact _Layout.cshtml has already made accommodation for </w:t>
-      </w:r>
-      <w:r>
-        <w:t>java-script</w:t>
-      </w:r>
-      <w:r>
-        <w:t xml:space="preserve"> statements at the end of the HTML; refer to the statement – at the end of _Layout.cshtml –</w:t>
-      </w:r>
-    </w:p>
-    <w:p>
-      <w:pPr>
-        <w:spacing w:after="0"/>
-        <w:ind w:left="720"/>
-      </w:pPr>
-      <w:r>
-        <w:t xml:space="preserve">@RenderSection </w:t>
-      </w:r>
-      <w:proofErr w:type="gramStart"/>
-      <w:r>
-        <w:t>( “</w:t>
-      </w:r>
-      <w:proofErr w:type="gramEnd"/>
-      <w:r>
-        <w:t xml:space="preserve">scripts”, required: </w:t>
-      </w:r>
-      <w:r>
-        <w:t xml:space="preserve"> </w:t>
-      </w:r>
-      <w:r>
-        <w:t>false )</w:t>
-      </w:r>
-    </w:p>
-    <w:p>
-      <w:pPr>
-        <w:spacing w:after="0"/>
-      </w:pPr>
-      <w:r>
-        <w:t>The 1</w:t>
-      </w:r>
-      <w:r>
-        <w:rPr>
-          <w:vertAlign w:val="superscript"/>
-        </w:rPr>
-        <w:t>st</w:t>
-      </w:r>
-      <w:r>
-        <w:t xml:space="preserve"> argument, “scripts” is the name of the section; the section contains markup or </w:t>
-      </w:r>
-      <w:r>
-        <w:t>java-script</w:t>
-      </w:r>
-      <w:r>
-        <w:t xml:space="preserve">, and this would be inserted in place of the </w:t>
-      </w:r>
-      <w:proofErr w:type="gramStart"/>
-      <w:r>
-        <w:t>RenderSection(</w:t>
-      </w:r>
-      <w:proofErr w:type="gramEnd"/>
-      <w:r>
-        <w:t>) directive.  The 2</w:t>
-      </w:r>
-      <w:r>
-        <w:rPr>
-          <w:vertAlign w:val="superscript"/>
-        </w:rPr>
-        <w:t>nd</w:t>
-      </w:r>
-      <w:r>
-        <w:t xml:space="preserve"> argument, required: false, indicates the active content </w:t>
-      </w:r>
-      <w:r>
-        <w:rPr>
-          <w:b/>
-        </w:rPr>
-        <w:t>view</w:t>
-      </w:r>
-      <w:r>
-        <w:t xml:space="preserve"> is not required to have a section named “scripts”, that it is not an error if “scripts” is missing from that </w:t>
-      </w:r>
-      <w:r>
-        <w:rPr>
-          <w:b/>
-        </w:rPr>
-        <w:t>view</w:t>
-      </w:r>
-      <w:r>
-        <w:t>.</w:t>
-      </w:r>
-    </w:p>
-    <w:p>
-      <w:pPr>
-        <w:spacing w:after="0"/>
-      </w:pPr>
-    </w:p>
-    <w:p>
-      <w:pPr>
-        <w:spacing w:after="0"/>
-      </w:pPr>
-      <w:r>
-        <w:t>Let’s try an e</w:t>
-      </w:r>
-      <w:r>
-        <w:t xml:space="preserve">xample of customizing the footer for the Restaurants “index” </w:t>
-      </w:r>
-      <w:r>
-        <w:rPr>
-          <w:b/>
-        </w:rPr>
-        <w:t>view</w:t>
-      </w:r>
-      <w:r>
-        <w:t xml:space="preserve">.  </w:t>
-      </w:r>
-      <w:r>
-        <w:t>Insert into _Layout.cshtml – immediately before &lt;/footer&gt;</w:t>
-      </w:r>
-    </w:p>
-    <w:p>
-      <w:pPr>
-        <w:spacing w:after="0"/>
-        <w:ind w:left="720"/>
-      </w:pPr>
-      <w:r>
-        <w:t xml:space="preserve">@RenderSection </w:t>
-      </w:r>
-      <w:proofErr w:type="gramStart"/>
-      <w:r>
-        <w:t>( “</w:t>
-      </w:r>
-      <w:proofErr w:type="gramEnd"/>
-      <w:r>
-        <w:t>footer”, required:  false )</w:t>
-      </w:r>
-    </w:p>
-    <w:p>
-      <w:pPr>
-        <w:spacing w:after="0"/>
-        <w:rPr>
-          <w:rStyle w:val="Hyperlink"/>
-          <w:color w:val="auto"/>
-          <w:u w:val="none"/>
-        </w:rPr>
-      </w:pPr>
-      <w:r>
-        <w:t xml:space="preserve">In </w:t>
-      </w:r>
-      <w:r>
-        <w:rPr>
-          <w:rStyle w:val="Hyperlink"/>
-          <w:color w:val="auto"/>
-          <w:u w:val="none"/>
-        </w:rPr>
-        <w:t xml:space="preserve">OdeToFood.Web/Views/Restaurants/Index.cshtml insert the following code (the end of the </w:t>
-      </w:r>
-      <w:proofErr w:type="gramStart"/>
-      <w:r>
-        <w:rPr>
-          <w:rStyle w:val="Hyperlink"/>
-          <w:color w:val="auto"/>
-          <w:u w:val="none"/>
-        </w:rPr>
-        <w:t>markup</w:t>
-      </w:r>
-      <w:r>
-        <w:rPr>
-          <w:rStyle w:val="Hyperlink"/>
-          <w:color w:val="auto"/>
-          <w:u w:val="none"/>
-        </w:rPr>
-        <w:t xml:space="preserve">  -</w:t>
-      </w:r>
-      <w:proofErr w:type="gramEnd"/>
-      <w:r>
-        <w:rPr>
-          <w:rStyle w:val="Hyperlink"/>
-          <w:color w:val="auto"/>
-          <w:u w:val="none"/>
-        </w:rPr>
-        <w:t xml:space="preserve"> right after &lt;/table&gt;</w:t>
-      </w:r>
-      <w:r>
-        <w:rPr>
-          <w:rStyle w:val="Hyperlink"/>
-          <w:color w:val="auto"/>
-          <w:u w:val="none"/>
-        </w:rPr>
-        <w:t xml:space="preserve"> </w:t>
-      </w:r>
-      <w:r>
-        <w:rPr>
-          <w:rStyle w:val="Hyperlink"/>
-          <w:color w:val="auto"/>
-          <w:u w:val="none"/>
-        </w:rPr>
-        <w:t xml:space="preserve">- </w:t>
-      </w:r>
-      <w:r>
-        <w:rPr>
-          <w:rStyle w:val="Hyperlink"/>
-          <w:color w:val="auto"/>
-          <w:u w:val="none"/>
-        </w:rPr>
-        <w:t>is a convenient insert point):</w:t>
-      </w:r>
-    </w:p>
-    <w:p>
-      <w:pPr>
-        <w:spacing w:after="0"/>
-        <w:ind w:left="720"/>
-      </w:pPr>
-      <w:r>
-        <w:t>@section footer {</w:t>
-      </w:r>
-    </w:p>
-    <w:p>
-      <w:pPr>
-        <w:spacing w:after="0"/>
-        <w:ind w:left="1440"/>
-      </w:pPr>
-      <w:r>
-        <w:t>&lt;</w:t>
-      </w:r>
-      <w:proofErr w:type="gramStart"/>
-      <w:r>
-        <w:t>div&gt;</w:t>
-      </w:r>
-      <w:proofErr w:type="gramEnd"/>
-      <w:r>
-        <w:t>This is a custom footer&lt;/div&gt;</w:t>
-      </w:r>
-    </w:p>
-    <w:p>
-      <w:pPr>
-        <w:spacing w:after="0"/>
-        <w:ind w:left="720"/>
-      </w:pPr>
-      <w:r>
-        <w:t>}</w:t>
-      </w:r>
-    </w:p>
-    <w:p>
-      <w:pPr>
-        <w:spacing w:after="0"/>
-      </w:pPr>
-      <w:r>
-        <w:t xml:space="preserve">Rebuild and test the web application.  The list-of-restaurants </w:t>
-      </w:r>
-      <w:r>
-        <w:rPr>
-          <w:b/>
-        </w:rPr>
-        <w:t>view</w:t>
-      </w:r>
-      <w:r>
-        <w:t xml:space="preserve"> now contains the customized footer.</w:t>
-      </w:r>
-    </w:p>
-    <w:p>
-      <w:pPr>
-        <w:pStyle w:val="Heading2"/>
-      </w:pPr>
-      <w:bookmarkStart w:id="35" w:name="_Reusing_HTML_with"/>
-      <w:bookmarkEnd w:id="35"/>
-      <w:r>
-        <w:t>Reusing HTML with Partial Views</w:t>
-      </w:r>
-    </w:p>
-    <w:p>
-      <w:pPr>
-        <w:spacing w:after="0"/>
-      </w:pPr>
-      <w:r>
-        <w:t xml:space="preserve">Layout </w:t>
-      </w:r>
-      <w:r>
-        <w:rPr>
-          <w:b/>
-        </w:rPr>
-        <w:t>view</w:t>
-      </w:r>
-      <w:r>
-        <w:t xml:space="preserve">s promote code sharing.  </w:t>
-      </w:r>
-      <w:r>
-        <w:t>T</w:t>
-      </w:r>
-      <w:r>
-        <w:t xml:space="preserve">he content </w:t>
-      </w:r>
-      <w:r>
-        <w:rPr>
-          <w:b/>
-        </w:rPr>
-        <w:t>view</w:t>
-      </w:r>
-      <w:r>
-        <w:t xml:space="preserve">s in Ode </w:t>
-      </w:r>
-      <w:proofErr w:type="gramStart"/>
-      <w:r>
-        <w:t>To</w:t>
-      </w:r>
-      <w:proofErr w:type="gramEnd"/>
-      <w:r>
-        <w:t xml:space="preserve"> Food that invoke (by default) _Layout.cshtml are exploiting the directives in &lt;head&gt; . . . &lt;/head&gt;, </w:t>
-      </w:r>
-      <w:r>
-        <w:t xml:space="preserve">the C#/HTML in </w:t>
-      </w:r>
-      <w:r>
-        <w:t>the header, and the C#/HTML</w:t>
-      </w:r>
-      <w:r>
-        <w:t xml:space="preserve"> in the footer</w:t>
-      </w:r>
-      <w:r>
-        <w:t xml:space="preserve">.  </w:t>
-      </w:r>
-      <w:r>
-        <w:t>MVC affords yet another way to attain code sharing.  Pluralsight illustrates this by example.</w:t>
-      </w:r>
-    </w:p>
-    <w:p>
-      <w:pPr>
-        <w:spacing w:after="0"/>
-      </w:pPr>
-    </w:p>
-    <w:p>
-      <w:pPr>
-        <w:spacing w:after="0"/>
-      </w:pPr>
-      <w:r>
-        <w:t>Refer to the &lt;table&gt; in OdeToFood.Web/Views</w:t>
-      </w:r>
-      <w:r>
-        <w:rPr>
-          <w:rStyle w:val="Hyperlink"/>
-          <w:color w:val="auto"/>
-          <w:u w:val="none"/>
-        </w:rPr>
-        <w:t>/</w:t>
-      </w:r>
-      <w:r>
-        <w:rPr>
-          <w:rStyle w:val="Hyperlink"/>
-          <w:color w:val="auto"/>
-          <w:u w:val="none"/>
-        </w:rPr>
-        <w:t>Restaurants</w:t>
-      </w:r>
-      <w:r>
-        <w:t xml:space="preserve"> /Index.cshtml.  This portion of the code displays the list of restaurants; it also allows the user to edit, display (drill down), and delete any restaurant in the list.  Suppose we want to reuse this code in other places in the web application.  We do this by employing a </w:t>
-      </w:r>
-      <w:r>
-        <w:rPr>
-          <w:b/>
-        </w:rPr>
-        <w:t>partial view</w:t>
-      </w:r>
-      <w:r>
-        <w:t xml:space="preserve"> named “_RestaurantSummary”</w:t>
-      </w:r>
-      <w:r>
-        <w:t>.</w:t>
-      </w:r>
-      <w:r>
-        <w:t xml:space="preserve">  Replace the code in &lt;table&gt; . . . &lt;/table&gt; with</w:t>
-      </w:r>
-    </w:p>
-    <w:p>
-      <w:pPr>
-        <w:spacing w:after="0"/>
-      </w:pPr>
-      <w:r>
-        <w:tab/>
-      </w:r>
-      <w:r>
-        <w:t>@foreach (var item in Model)</w:t>
-      </w:r>
-    </w:p>
-    <w:p>
-      <w:pPr>
-        <w:spacing w:after="0"/>
-        <w:ind w:left="720"/>
-      </w:pPr>
-      <w:r>
-        <w:t>{</w:t>
-      </w:r>
-    </w:p>
-    <w:p>
-      <w:pPr>
-        <w:spacing w:after="0"/>
-        <w:ind w:left="1440"/>
-      </w:pPr>
-      <w:r>
-        <w:t xml:space="preserve">@Html.Partial </w:t>
-      </w:r>
-      <w:proofErr w:type="gramStart"/>
-      <w:r>
-        <w:t>( “</w:t>
-      </w:r>
-      <w:proofErr w:type="gramEnd"/>
-      <w:r>
-        <w:t>_RestaurantSummary”, item )</w:t>
-      </w:r>
-    </w:p>
-    <w:p>
-      <w:pPr>
-        <w:spacing w:after="0"/>
-        <w:ind w:left="720"/>
-      </w:pPr>
-      <w:r>
-        <w:t>}</w:t>
-      </w:r>
-    </w:p>
-    <w:p>
-      <w:pPr>
-        <w:spacing w:after="0"/>
-      </w:pPr>
-      <w:r>
-        <w:t xml:space="preserve">Recall that – in this context – the Model is the list of restaurants; therefore, item refers to a single restaurant.  </w:t>
-      </w:r>
-      <w:r>
-        <w:t xml:space="preserve">The underscore in “_RestaurantSummary” is not required; but it is a useful naming convention to distinguish between content </w:t>
-      </w:r>
-      <w:r>
-        <w:rPr>
-          <w:b/>
-        </w:rPr>
-        <w:t>view</w:t>
-      </w:r>
-      <w:r>
-        <w:t xml:space="preserve">s and special </w:t>
-      </w:r>
-      <w:r>
-        <w:rPr>
-          <w:b/>
-        </w:rPr>
-        <w:t>view</w:t>
-      </w:r>
-      <w:r>
         <w:t xml:space="preserve">s.  </w:t>
       </w:r>
       <w:r>
@@ -17835,11 +17864,7 @@
         <w:t xml:space="preserve">object </w:t>
       </w:r>
       <w:r>
-        <w:t xml:space="preserve">in the code </w:t>
-      </w:r>
-      <w:r>
-        <w:lastRenderedPageBreak/>
-        <w:t xml:space="preserve">above parameterizes the markup provided by the </w:t>
+        <w:t xml:space="preserve">in the code above parameterizes the markup provided by the </w:t>
       </w:r>
       <w:r>
         <w:rPr>
@@ -18187,15 +18212,10 @@
       </w:pPr>
       <w:r>
         <w:tab/>
-        <w:t>&lt;</w:t>
-      </w:r>
-      <w:proofErr w:type="gramStart"/>
-      <w:r>
-        <w:t>div</w:t>
-      </w:r>
-      <w:proofErr w:type="gramEnd"/>
-      <w:r>
-        <w:t xml:space="preserve"> class-“</w:t>
+        <w:t>&lt;div class=</w:t>
+      </w:r>
+      <w:r>
+        <w:t>“</w:t>
       </w:r>
       <w:r>
         <w:t>panel-heading”</w:t>
@@ -18271,6 +18291,7 @@
         <w:ind w:left="1440"/>
       </w:pPr>
       <w:r>
+        <w:lastRenderedPageBreak/>
         <w:t xml:space="preserve">                </w:t>
       </w:r>
       <w:proofErr w:type="gramStart"/>
@@ -18336,9 +18357,446 @@
       <w:pPr>
         <w:pStyle w:val="Heading2"/>
       </w:pPr>
-      <w:bookmarkStart w:id="36" w:name="_Passing_Data_across"/>
+      <w:bookmarkStart w:id="35" w:name="_Passing_Data_across"/>
+      <w:bookmarkStart w:id="36" w:name="_Partial_View_Postscript"/>
+      <w:bookmarkEnd w:id="35"/>
       <w:bookmarkEnd w:id="36"/>
       <w:r>
+        <w:t>Partial View Postscript – Using CSS for &lt;div&gt; Positioning</w:t>
+      </w:r>
+    </w:p>
+    <w:p>
+      <w:pPr>
+        <w:spacing w:after="0"/>
+      </w:pPr>
+      <w:r>
+        <w:t xml:space="preserve">Our Restaurants-Index view is not really satisfactory.  What we had before the introduction of the </w:t>
+      </w:r>
+      <w:r>
+        <w:rPr>
+          <w:b/>
+          <w:bCs/>
+        </w:rPr>
+        <w:t>partial view</w:t>
+      </w:r>
+      <w:r>
+        <w:t xml:space="preserve"> was one row for each restaurant – the name followed on the same row by the Edit-Details-Delete hyperlink trio.  Now the hyperlink trio follows on the row below the name. This is happening, because – by default - &lt;div&gt; induces a new row.  This can be overridden by inserting</w:t>
+      </w:r>
+    </w:p>
+    <w:p>
+      <w:pPr>
+        <w:spacing w:after="0"/>
+        <w:ind w:left="720"/>
+      </w:pPr>
+      <w:proofErr w:type="gramStart"/>
+      <w:r>
+        <w:t>style</w:t>
+      </w:r>
+      <w:proofErr w:type="gramEnd"/>
+      <w:r>
+        <w:t>="float:</w:t>
+      </w:r>
+      <w:r>
+        <w:t xml:space="preserve"> </w:t>
+      </w:r>
+      <w:r>
+        <w:t xml:space="preserve">left" </w:t>
+      </w:r>
+    </w:p>
+    <w:p>
+      <w:pPr>
+        <w:spacing w:after="0"/>
+      </w:pPr>
+      <w:r>
+        <w:t xml:space="preserve">Into both the &lt;div&gt; </w:t>
+      </w:r>
+      <w:r>
+        <w:t>that introduces the name and into</w:t>
+      </w:r>
+      <w:r>
+        <w:t xml:space="preserve"> the &lt;div&gt; that introduces the hyperlink trio; we also need</w:t>
+      </w:r>
+    </w:p>
+    <w:p>
+      <w:pPr>
+        <w:spacing w:after="0"/>
+        <w:ind w:left="720"/>
+      </w:pPr>
+      <w:r>
+        <w:t>&lt;div style="clear:</w:t>
+      </w:r>
+      <w:r>
+        <w:t xml:space="preserve"> </w:t>
+      </w:r>
+      <w:r>
+        <w:t>both" /&gt;</w:t>
+      </w:r>
+    </w:p>
+    <w:p>
+      <w:pPr>
+        <w:spacing w:after="0"/>
+      </w:pPr>
+      <w:proofErr w:type="gramStart"/>
+      <w:r>
+        <w:t>After the hyperlink trio.</w:t>
+      </w:r>
+      <w:proofErr w:type="gramEnd"/>
+      <w:r>
+        <w:t xml:space="preserve">  This doesn’t quite work, because the names are of different lengths, and this prevents the hyperlink trios from lining up vertically.  To solve this problem we can use an outer &lt;div&gt; that contains the list of restaurant names and a second outer &lt;div&gt; that contains the list of hyperlink trios.  Inside the 1</w:t>
+      </w:r>
+      <w:r>
+        <w:rPr>
+          <w:vertAlign w:val="superscript"/>
+        </w:rPr>
+        <w:t>st</w:t>
+      </w:r>
+      <w:r>
+        <w:t xml:space="preserve"> outer &lt;div&gt; we code a foreach loop that repeatedly invokes _RestaurantSummaryHeading, and Inside the 2</w:t>
+      </w:r>
+      <w:r>
+        <w:rPr>
+          <w:vertAlign w:val="superscript"/>
+        </w:rPr>
+        <w:t>nd</w:t>
+      </w:r>
+      <w:r>
+        <w:t xml:space="preserve"> outer &lt;div&gt; we code a foreach loop that repeatedly invokes _RestaurantSummaryDetails.  There remains one more problem; the hyperlink trios consume more vertical space than the titles</w:t>
+      </w:r>
+      <w:r>
+        <w:t>; this prevents some of the restaurant names from lining up with their respective hyperlink trios.</w:t>
+      </w:r>
+      <w:r>
+        <w:t xml:space="preserve"> </w:t>
+      </w:r>
+      <w:r>
+        <w:t xml:space="preserve">My solution for this is to force </w:t>
+      </w:r>
+      <w:r>
+        <w:t>the names and hyperlink trios</w:t>
+      </w:r>
+      <w:r>
+        <w:t xml:space="preserve"> to use the same </w:t>
+      </w:r>
+      <w:proofErr w:type="gramStart"/>
+      <w:r>
+        <w:t>amount</w:t>
+      </w:r>
+      <w:proofErr w:type="gramEnd"/>
+      <w:r>
+        <w:t xml:space="preserve"> of vertical space by inserting</w:t>
+      </w:r>
+    </w:p>
+    <w:p>
+      <w:pPr>
+        <w:ind w:left="720"/>
+      </w:pPr>
+      <w:proofErr w:type="gramStart"/>
+      <w:r>
+        <w:t>height</w:t>
+      </w:r>
+      <w:proofErr w:type="gramEnd"/>
+      <w:r>
+        <w:t>:</w:t>
+      </w:r>
+      <w:r>
+        <w:t xml:space="preserve"> </w:t>
+      </w:r>
+      <w:r>
+        <w:t>30px</w:t>
+      </w:r>
+    </w:p>
+    <w:p>
+      <w:r>
+        <w:t>In summary the code in Index.cshtml is</w:t>
+      </w:r>
+    </w:p>
+    <w:p>
+      <w:pPr>
+        <w:spacing w:after="0"/>
+      </w:pPr>
+      <w:r>
+        <w:t>&lt;div style="float</w:t>
+      </w:r>
+      <w:proofErr w:type="gramStart"/>
+      <w:r>
+        <w:t>:left</w:t>
+      </w:r>
+      <w:proofErr w:type="gramEnd"/>
+      <w:r>
+        <w:t>"&gt;</w:t>
+      </w:r>
+    </w:p>
+    <w:p>
+      <w:pPr>
+        <w:spacing w:after="0"/>
+      </w:pPr>
+      <w:r>
+        <w:t xml:space="preserve">    @foreach (var item in Model)</w:t>
+      </w:r>
+    </w:p>
+    <w:p>
+      <w:pPr>
+        <w:spacing w:after="0"/>
+      </w:pPr>
+      <w:r>
+        <w:t xml:space="preserve">    {</w:t>
+      </w:r>
+    </w:p>
+    <w:p>
+      <w:pPr>
+        <w:spacing w:after="0"/>
+      </w:pPr>
+      <w:r>
+        <w:t xml:space="preserve">        </w:t>
+      </w:r>
+      <w:proofErr w:type="gramStart"/>
+      <w:r>
+        <w:t>@Html.Partial(</w:t>
+      </w:r>
+      <w:proofErr w:type="gramEnd"/>
+      <w:r>
+        <w:t>"_RestaurantSummaryHeading", item)</w:t>
+      </w:r>
+    </w:p>
+    <w:p>
+      <w:pPr>
+        <w:spacing w:after="0"/>
+      </w:pPr>
+      <w:r>
+        <w:t xml:space="preserve">    }</w:t>
+      </w:r>
+    </w:p>
+    <w:p>
+      <w:pPr>
+        <w:spacing w:after="0"/>
+      </w:pPr>
+      <w:r>
+        <w:t>&lt;/div&gt;</w:t>
+      </w:r>
+    </w:p>
+    <w:p>
+      <w:pPr>
+        <w:spacing w:after="0"/>
+      </w:pPr>
+      <w:r>
+        <w:t>&lt;div style="float</w:t>
+      </w:r>
+      <w:proofErr w:type="gramStart"/>
+      <w:r>
+        <w:t>:left</w:t>
+      </w:r>
+      <w:proofErr w:type="gramEnd"/>
+      <w:r>
+        <w:t>"&gt;</w:t>
+      </w:r>
+    </w:p>
+    <w:p>
+      <w:pPr>
+        <w:spacing w:after="0"/>
+      </w:pPr>
+      <w:r>
+        <w:t xml:space="preserve">    @foreach (var item in Model)</w:t>
+      </w:r>
+    </w:p>
+    <w:p>
+      <w:pPr>
+        <w:spacing w:after="0"/>
+      </w:pPr>
+      <w:r>
+        <w:t xml:space="preserve">    {</w:t>
+      </w:r>
+    </w:p>
+    <w:p>
+      <w:pPr>
+        <w:spacing w:after="0"/>
+      </w:pPr>
+      <w:r>
+        <w:t xml:space="preserve">        </w:t>
+      </w:r>
+      <w:proofErr w:type="gramStart"/>
+      <w:r>
+        <w:t>@Html.Partial(</w:t>
+      </w:r>
+      <w:proofErr w:type="gramEnd"/>
+      <w:r>
+        <w:t>"_RestaurantSummaryDetails", item)</w:t>
+      </w:r>
+    </w:p>
+    <w:p>
+      <w:pPr>
+        <w:spacing w:after="0"/>
+      </w:pPr>
+      <w:r>
+        <w:t xml:space="preserve">    }</w:t>
+      </w:r>
+    </w:p>
+    <w:p>
+      <w:pPr>
+        <w:spacing w:after="0"/>
+      </w:pPr>
+      <w:r>
+        <w:t>&lt;/div&gt;</w:t>
+      </w:r>
+    </w:p>
+    <w:p>
+      <w:r>
+        <w:t>&lt;div style="clear</w:t>
+      </w:r>
+      <w:proofErr w:type="gramStart"/>
+      <w:r>
+        <w:t>:both</w:t>
+      </w:r>
+      <w:proofErr w:type="gramEnd"/>
+      <w:r>
+        <w:t>" /&gt;</w:t>
+      </w:r>
+    </w:p>
+    <w:p>
+      <w:r>
+        <w:lastRenderedPageBreak/>
+        <w:t>The code for _RestaurantSummaryHeading is</w:t>
+      </w:r>
+    </w:p>
+    <w:p>
+      <w:pPr>
+        <w:spacing w:after="0"/>
+      </w:pPr>
+      <w:r>
+        <w:t>@model OdeToFood.Data.Models.Restaurant</w:t>
+      </w:r>
+    </w:p>
+    <w:p>
+      <w:pPr>
+        <w:spacing w:after="0"/>
+      </w:pPr>
+      <w:r>
+        <w:t>&lt;div class=”panel panel-default”&gt;</w:t>
+      </w:r>
+    </w:p>
+    <w:p>
+      <w:pPr>
+        <w:spacing w:after="0"/>
+      </w:pPr>
+      <w:r>
+        <w:t xml:space="preserve">    &lt;div class="panel-heading" style="float: left; height: 30px"&gt;</w:t>
+      </w:r>
+    </w:p>
+    <w:p>
+      <w:pPr>
+        <w:spacing w:after="0"/>
+      </w:pPr>
+      <w:r>
+        <w:t xml:space="preserve">        &lt;h3 class="panel-title"&gt;@Model.Name&lt;/h3&gt;</w:t>
+      </w:r>
+    </w:p>
+    <w:p>
+      <w:pPr>
+        <w:spacing w:after="0"/>
+      </w:pPr>
+      <w:r>
+        <w:t xml:space="preserve">    &lt;/div&gt;</w:t>
+      </w:r>
+    </w:p>
+    <w:p>
+      <w:r>
+        <w:t>&lt;/div&gt;</w:t>
+      </w:r>
+    </w:p>
+    <w:p>
+      <w:r>
+        <w:t>The code for _RestaurantSummaryDetails is</w:t>
+      </w:r>
+    </w:p>
+    <w:p>
+      <w:pPr>
+        <w:spacing w:after="0"/>
+      </w:pPr>
+      <w:r>
+        <w:t>@model OdeToFood.Data.Models.Restaurant</w:t>
+      </w:r>
+    </w:p>
+    <w:p>
+      <w:pPr>
+        <w:spacing w:after="0"/>
+      </w:pPr>
+      <w:r>
+        <w:t>&lt;div class=”panel panel-default”&gt;</w:t>
+      </w:r>
+    </w:p>
+    <w:p>
+      <w:pPr>
+        <w:spacing w:after="0"/>
+      </w:pPr>
+      <w:r>
+        <w:t xml:space="preserve">    &lt;div class="panel-body" style="float: left; height: 30px"&gt;</w:t>
+      </w:r>
+    </w:p>
+    <w:p>
+      <w:pPr>
+        <w:spacing w:after="0"/>
+      </w:pPr>
+      <w:r>
+        <w:t xml:space="preserve">        </w:t>
+      </w:r>
+      <w:proofErr w:type="gramStart"/>
+      <w:r>
+        <w:t>@Html.ActionLink(</w:t>
+      </w:r>
+      <w:proofErr w:type="gramEnd"/>
+      <w:r>
+        <w:t>"Edit", "Edit", new { id = Model.Id }) |</w:t>
+      </w:r>
+    </w:p>
+    <w:p>
+      <w:pPr>
+        <w:spacing w:after="0"/>
+      </w:pPr>
+      <w:r>
+        <w:t xml:space="preserve">        </w:t>
+      </w:r>
+      <w:proofErr w:type="gramStart"/>
+      <w:r>
+        <w:t>@Html.ActionLink(</w:t>
+      </w:r>
+      <w:proofErr w:type="gramEnd"/>
+      <w:r>
+        <w:t>"Details", "Details", new { id = Model.Id }) |</w:t>
+      </w:r>
+    </w:p>
+    <w:p>
+      <w:pPr>
+        <w:spacing w:after="0"/>
+      </w:pPr>
+      <w:r>
+        <w:t xml:space="preserve">        </w:t>
+      </w:r>
+      <w:proofErr w:type="gramStart"/>
+      <w:r>
+        <w:t>@Html.ActionLink(</w:t>
+      </w:r>
+      <w:proofErr w:type="gramEnd"/>
+      <w:r>
+        <w:t>"Delete", "Delete", new { id = Model.Id })</w:t>
+      </w:r>
+    </w:p>
+    <w:p>
+      <w:pPr>
+        <w:spacing w:after="0"/>
+      </w:pPr>
+      <w:r>
+        <w:t xml:space="preserve">    &lt;/div&gt;</w:t>
+      </w:r>
+    </w:p>
+    <w:p>
+      <w:r>
+        <w:t>&lt;/div&gt;</w:t>
+      </w:r>
+    </w:p>
+    <w:p>
+      <w:pPr>
+        <w:pStyle w:val="Heading2"/>
+      </w:pPr>
+      <w:r>
         <w:t>Passing Data across Requests with TempData</w:t>
       </w:r>
     </w:p>
@@ -18405,7 +18863,6 @@
         <w:spacing w:after="0"/>
       </w:pPr>
       <w:r>
-        <w:lastRenderedPageBreak/>
         <w:t xml:space="preserve">The following is an example of using </w:t>
       </w:r>
       <w:r>
@@ -18418,28 +18875,68 @@
         <w:t>.  (Incidentally it is also an example of how to produce a server-side alert.)  In this example</w:t>
       </w:r>
       <w:r>
-        <w:t xml:space="preserve"> the user has finished editing a restaurant; recall that if the changes that he made are valid, control passes to the [HttpPost] Edit action method in RestaurantsController.cs.  At this point we want to send some text to the </w:t>
-      </w:r>
-      <w:r>
-        <w:t xml:space="preserve">restaurant’s “details” </w:t>
-      </w:r>
-      <w:r>
-        <w:rPr>
-          <w:b/>
+        <w:t xml:space="preserve"> the user has finished editing a restaurant; recall that if the changes that he made are valid, control passes to the [HttpPost] Edit action method in RestaurantsController.cs.  </w:t>
+      </w:r>
+      <w:r>
+        <w:t>When we find that the changes made by the user are valid, we update the database via the statement</w:t>
+      </w:r>
+    </w:p>
+    <w:p>
+      <w:pPr>
+        <w:spacing w:after="0"/>
+        <w:ind w:left="720"/>
+      </w:pPr>
+      <w:proofErr w:type="gramStart"/>
+      <w:r>
+        <w:t>Db.Update(</w:t>
+      </w:r>
+      <w:proofErr w:type="gramEnd"/>
+      <w:r>
+        <w:t>restaurant);</w:t>
+      </w:r>
+    </w:p>
+    <w:p>
+      <w:pPr>
+        <w:spacing w:after="0"/>
+      </w:pPr>
+      <w:r>
+        <w:t xml:space="preserve">But before </w:t>
+      </w:r>
+      <w:r>
+        <w:t>relay</w:t>
+      </w:r>
+      <w:r>
+        <w:t xml:space="preserve">ing control to the “Details” </w:t>
+      </w:r>
+      <w:r>
+        <w:rPr>
+          <w:b/>
+          <w:bCs/>
         </w:rPr>
         <w:t>view</w:t>
       </w:r>
       <w:r>
-        <w:t xml:space="preserve"> – specifically Views/Restaurants/Details.cshtml.  And we will catch and display this text from this </w:t>
-      </w:r>
-      <w:r>
-        <w:rPr>
-          <w:b/>
+        <w:t xml:space="preserve"> for the restaurant, we want to send some text that confirms that the Edit action was successful.  The </w:t>
+      </w:r>
+      <w:r>
+        <w:rPr>
+          <w:b/>
+          <w:bCs/>
+        </w:rPr>
+        <w:t>TempData</w:t>
+      </w:r>
+      <w:r>
+        <w:t xml:space="preserve"> facility is well suited for this purpose.  And the code that renders the “Details” </w:t>
+      </w:r>
+      <w:r>
+        <w:rPr>
+          <w:b/>
+          <w:bCs/>
         </w:rPr>
         <w:t>view</w:t>
       </w:r>
       <w:r>
-        <w:t>.</w:t>
+        <w:t xml:space="preserve"> will retrieve and display this text.</w:t>
       </w:r>
     </w:p>
     <w:p>
@@ -18473,7 +18970,10 @@
         <w:spacing w:after="0"/>
       </w:pPr>
       <w:r>
-        <w:t>Insert – between the db.Update() and RedirectToAction() statements add</w:t>
+        <w:t>Insert – between the db.Update() and R</w:t>
+      </w:r>
+      <w:r>
+        <w:t>edirectToAction() statements</w:t>
       </w:r>
     </w:p>
     <w:p>
@@ -18482,16 +18982,13 @@
         <w:spacing w:after="0"/>
         <w:ind w:left="1440"/>
       </w:pPr>
-      <w:r>
-        <w:t xml:space="preserve">TempData </w:t>
-      </w:r>
-      <w:proofErr w:type="gramStart"/>
-      <w:r>
-        <w:t>[ “</w:t>
-      </w:r>
-      <w:proofErr w:type="gramEnd"/>
-      <w:r>
-        <w:t>Message” ] = “You have saved the restaurant changes.”;</w:t>
+      <w:proofErr w:type="gramStart"/>
+      <w:r>
+        <w:t>TempData[</w:t>
+      </w:r>
+      <w:proofErr w:type="gramEnd"/>
+      <w:r>
+        <w:t>“Message”] = “You have saved the restaurant changes.”;</w:t>
       </w:r>
     </w:p>
     <w:p>
@@ -18504,7 +19001,10 @@
         <w:spacing w:after="0"/>
       </w:pPr>
       <w:r>
-        <w:t xml:space="preserve">We have the option of catching and displaying this message in the content view (Details.cshtml) or in its </w:t>
+        <w:t>We have the option of retriev</w:t>
+      </w:r>
+      <w:r>
+        <w:t xml:space="preserve">ing and displaying this message in the content view (Details.cshtml) or in its </w:t>
       </w:r>
       <w:r>
         <w:rPr>
@@ -18513,6 +19013,12 @@
         <w:t>Layout view</w:t>
       </w:r>
       <w:r>
+        <w:t xml:space="preserve"> -</w:t>
+      </w:r>
+      <w:r>
+        <w:t xml:space="preserve"> (OdeToFood.Web/Views/Shared/_Layout.cshtml)</w:t>
+      </w:r>
+      <w:r>
         <w:t xml:space="preserve">.  The </w:t>
       </w:r>
       <w:r>
@@ -18522,7 +19028,7 @@
         <w:t>Layout view</w:t>
       </w:r>
       <w:r>
-        <w:t xml:space="preserve"> is preferable, because then it could be used in a context other than editing a restaurant.  OdeToFood.Web/Views/Shared/_Layout.cshtml.</w:t>
+        <w:t xml:space="preserve"> is preferable, because then it could be used in a context other than editing a restaurant.</w:t>
       </w:r>
     </w:p>
     <w:p>
@@ -18535,7 +19041,11 @@
         <w:spacing w:after="0"/>
       </w:pPr>
       <w:r>
-        <w:t xml:space="preserve">If you place the catch/display code immediately before the </w:t>
+        <w:lastRenderedPageBreak/>
+        <w:t>If you place the retrieve</w:t>
+      </w:r>
+      <w:r>
+        <w:t xml:space="preserve">/display code immediately before the </w:t>
       </w:r>
       <w:proofErr w:type="gramStart"/>
       <w:r>
@@ -18543,7 +19053,19 @@
       </w:r>
       <w:proofErr w:type="gramEnd"/>
       <w:r>
-        <w:t xml:space="preserve">) statement, then it will appear at the top of the page.  Insert the following code before </w:t>
+        <w:t>) statement</w:t>
+      </w:r>
+      <w:r>
+        <w:t xml:space="preserve"> in the </w:t>
+      </w:r>
+      <w:r>
+        <w:rPr>
+          <w:b/>
+        </w:rPr>
+        <w:t>Layout view</w:t>
+      </w:r>
+      <w:r>
+        <w:t xml:space="preserve">, then it will appear at the top of the page.  Insert the following code before </w:t>
       </w:r>
       <w:proofErr w:type="gramStart"/>
       <w:r>
@@ -18572,7 +19094,13 @@
       </w:r>
       <w:proofErr w:type="gramEnd"/>
       <w:r>
-        <w:t xml:space="preserve"> [ “Message” ] != null )</w:t>
+        <w:t>[</w:t>
+      </w:r>
+      <w:r>
+        <w:t>“Message”</w:t>
+      </w:r>
+      <w:r>
+        <w:t>] != null )</w:t>
       </w:r>
     </w:p>
     <w:p>
@@ -18601,16 +19129,16 @@
         <w:spacing w:after="0"/>
         <w:ind w:left="2880"/>
       </w:pPr>
-      <w:r>
-        <w:t xml:space="preserve">@TempData </w:t>
-      </w:r>
-      <w:proofErr w:type="gramStart"/>
-      <w:r>
-        <w:t>[ “</w:t>
-      </w:r>
-      <w:proofErr w:type="gramEnd"/>
-      <w:r>
-        <w:t>Message” ]</w:t>
+      <w:proofErr w:type="gramStart"/>
+      <w:r>
+        <w:t>@TempData</w:t>
+      </w:r>
+      <w:r>
+        <w:t>[</w:t>
+      </w:r>
+      <w:proofErr w:type="gramEnd"/>
+      <w:r>
+        <w:t>“Message”]</w:t>
       </w:r>
     </w:p>
     <w:p>
@@ -18638,8 +19166,31 @@
       </w:pPr>
     </w:p>
     <w:p>
-      <w:r>
-        <w:t>Build and test the web application.  Verify that the message displays after a change to the restaurant, but it is no longer displayed when one displays the details page subsequently.</w:t>
+      <w:pPr>
+        <w:pStyle w:val="ListParagraph"/>
+        <w:spacing w:after="0"/>
+        <w:ind w:left="0"/>
+      </w:pPr>
+      <w:r>
+        <w:t>&lt;div class=”alert alert-info”&gt; introduces a server-side alert, more specifically an informational alert.</w:t>
+      </w:r>
+    </w:p>
+    <w:p>
+      <w:pPr>
+        <w:spacing w:after="0"/>
+      </w:pPr>
+    </w:p>
+    <w:p>
+      <w:r>
+        <w:t xml:space="preserve">Build and test the web application.  Verify that the message displays after a change to the restaurant, but it is no longer displayed when one displays </w:t>
+      </w:r>
+      <w:r>
+        <w:t>any</w:t>
+      </w:r>
+      <w:bookmarkStart w:id="37" w:name="_GoBack"/>
+      <w:bookmarkEnd w:id="37"/>
+      <w:r>
+        <w:t xml:space="preserve"> page subsequently.</w:t>
       </w:r>
     </w:p>
     <w:p>
@@ -18649,8 +19200,8 @@
           <w:i/>
         </w:rPr>
       </w:pPr>
-      <w:bookmarkStart w:id="37" w:name="_Managing_Client_Libraries"/>
-      <w:bookmarkEnd w:id="37"/>
+      <w:bookmarkStart w:id="38" w:name="_Managing_Client_Libraries"/>
+      <w:bookmarkEnd w:id="38"/>
       <w:r>
         <w:rPr>
           <w:b/>
@@ -18714,7 +19265,6 @@
     <w:p>
       <w:proofErr w:type="gramStart"/>
       <w:r>
-        <w:lastRenderedPageBreak/>
         <w:t>The script whose name begins with “modernizr”</w:t>
       </w:r>
       <w:r>
@@ -18836,7 +19386,11 @@
         <w:t>(</w:t>
       </w:r>
       <w:r>
-        <w:t>As of today’s date, VisualStudio responds by appending “3.5.1”.</w:t>
+        <w:t xml:space="preserve">As of today’s date, </w:t>
+      </w:r>
+      <w:r>
+        <w:lastRenderedPageBreak/>
+        <w:t>VisualStudio responds by appending “3.5.1”.</w:t>
       </w:r>
       <w:r>
         <w:t>)</w:t>
@@ -18987,8 +19541,8 @@
       <w:pPr>
         <w:pStyle w:val="Heading2"/>
       </w:pPr>
-      <w:bookmarkStart w:id="38" w:name="_Bundling_Client_Assets"/>
-      <w:bookmarkEnd w:id="38"/>
+      <w:bookmarkStart w:id="39" w:name="_Bundling_Client_Assets"/>
+      <w:bookmarkEnd w:id="39"/>
       <w:r>
         <w:t>Bundling Client Assets</w:t>
       </w:r>
@@ -19155,126 +19709,123 @@
         <w:t>some_name</w:t>
       </w:r>
       <w:r>
-        <w:t xml:space="preserve">; you will not find them.  Instead, the Pluralsight instructor describes them as “an </w:t>
-      </w:r>
+        <w:t xml:space="preserve">; you will not find them.  Instead, the Pluralsight instructor describes them as “an abstraction”.  However, look at OdeToFood.Web/App_Start/BundleConfig.cs.  This code (evidently executed at app start-up), governs the contents of these bundles.  The element </w:t>
+      </w:r>
+      <w:r>
+        <w:rPr>
+          <w:b/>
+        </w:rPr>
+        <w:t>{version}</w:t>
+      </w:r>
+      <w:r>
+        <w:t xml:space="preserve"> in BundleConfig.cs represents some version number.</w:t>
+      </w:r>
+    </w:p>
+    <w:p>
+      <w:r>
+        <w:t xml:space="preserve">The bundler can detect (from Web.Config) whether you are running in </w:t>
+      </w:r>
+      <w:r>
+        <w:rPr>
+          <w:b/>
+        </w:rPr>
+        <w:t>debug</w:t>
+      </w:r>
+      <w:r>
+        <w:t xml:space="preserve"> or </w:t>
+      </w:r>
+      <w:r>
+        <w:rPr>
+          <w:b/>
+        </w:rPr>
+        <w:t>release</w:t>
+      </w:r>
+      <w:r>
+        <w:t xml:space="preserve"> mode.  If you are running in </w:t>
+      </w:r>
+      <w:r>
+        <w:rPr>
+          <w:b/>
+        </w:rPr>
+        <w:t>release</w:t>
+      </w:r>
+      <w:r>
+        <w:t xml:space="preserve"> mode, it will use the minified versions of the client-side assets.</w:t>
+      </w:r>
+    </w:p>
+    <w:p>
+      <w:r>
+        <w:t>Try typing “</w:t>
+      </w:r>
+      <w:proofErr w:type="gramStart"/>
+      <w:r>
+        <w:t>,</w:t>
+      </w:r>
+      <w:r>
+        <w:t>“</w:t>
+      </w:r>
+      <w:proofErr w:type="gramEnd"/>
+      <w:r>
+        <w:t xml:space="preserve"> immediately before the closing </w:t>
+      </w:r>
+      <w:r>
+        <w:t xml:space="preserve">parenthesis of any </w:t>
+      </w:r>
+      <w:r>
+        <w:rPr>
+          <w:b/>
+        </w:rPr>
+        <w:t>Include()</w:t>
+      </w:r>
+      <w:r>
+        <w:t xml:space="preserve"> in BundleConfig.cs.  The pop-up help text is telling you that </w:t>
+      </w:r>
+      <w:proofErr w:type="gramStart"/>
+      <w:r>
+        <w:rPr>
+          <w:b/>
+        </w:rPr>
+        <w:t>Include(</w:t>
+      </w:r>
+      <w:proofErr w:type="gramEnd"/>
+      <w:r>
+        <w:rPr>
+          <w:b/>
+        </w:rPr>
+        <w:t>)</w:t>
+      </w:r>
+      <w:r>
+        <w:t xml:space="preserve"> will accept </w:t>
+      </w:r>
+      <w:r>
+        <w:t xml:space="preserve">any number of arguments.  An example of this is at the end of BundleConfig.cs, where </w:t>
+      </w:r>
+      <w:proofErr w:type="gramStart"/>
+      <w:r>
+        <w:rPr>
+          <w:b/>
+        </w:rPr>
+        <w:t>Include(</w:t>
+      </w:r>
+      <w:proofErr w:type="gramEnd"/>
+      <w:r>
+        <w:rPr>
+          <w:b/>
+        </w:rPr>
+        <w:t>)</w:t>
+      </w:r>
+      <w:r>
+        <w:t xml:space="preserve"> is receiving 2 string arguments, each of which refers to a different style-sheet file.</w:t>
+      </w:r>
+    </w:p>
+    <w:p>
+      <w:pPr>
+        <w:pStyle w:val="Heading2"/>
+      </w:pPr>
+      <w:bookmarkStart w:id="40" w:name="_Enabling_Client_Validation"/>
+      <w:bookmarkEnd w:id="40"/>
       <w:r>
         <w:lastRenderedPageBreak/>
-        <w:t xml:space="preserve">abstraction”.  However, look at OdeToFood.Web/App_Start/BundleConfig.cs.  This code (evidently executed at app start-up), governs the contents of these bundles.  The element </w:t>
-      </w:r>
-      <w:r>
-        <w:rPr>
-          <w:b/>
-        </w:rPr>
-        <w:t>{version}</w:t>
-      </w:r>
-      <w:r>
-        <w:t xml:space="preserve"> in BundleConfig.cs represents some version number.</w:t>
-      </w:r>
-    </w:p>
-    <w:p>
-      <w:r>
-        <w:t xml:space="preserve">The bundler can detect (from Web.Config) whether you are running in </w:t>
-      </w:r>
-      <w:r>
-        <w:rPr>
-          <w:b/>
-        </w:rPr>
-        <w:t>debug</w:t>
-      </w:r>
-      <w:r>
-        <w:t xml:space="preserve"> or </w:t>
-      </w:r>
-      <w:r>
-        <w:rPr>
-          <w:b/>
-        </w:rPr>
-        <w:t>release</w:t>
-      </w:r>
-      <w:r>
-        <w:t xml:space="preserve"> mode.  If you are running in </w:t>
-      </w:r>
-      <w:r>
-        <w:rPr>
-          <w:b/>
-        </w:rPr>
-        <w:t>release</w:t>
-      </w:r>
-      <w:r>
-        <w:t xml:space="preserve"> mode, it will use the minified versions of the client-side assets.</w:t>
-      </w:r>
-    </w:p>
-    <w:p>
-      <w:r>
-        <w:t>Try typing “</w:t>
-      </w:r>
-      <w:proofErr w:type="gramStart"/>
-      <w:r>
-        <w:t>,</w:t>
-      </w:r>
-      <w:r>
-        <w:t>“</w:t>
-      </w:r>
-      <w:proofErr w:type="gramEnd"/>
-      <w:r>
-        <w:t xml:space="preserve"> immediately before the closing </w:t>
-      </w:r>
-      <w:r>
-        <w:t xml:space="preserve">parenthesis of any </w:t>
-      </w:r>
-      <w:r>
-        <w:rPr>
-          <w:b/>
-        </w:rPr>
-        <w:t>Include()</w:t>
-      </w:r>
-      <w:r>
-        <w:t xml:space="preserve"> in BundleConfig.cs.  The pop-up help text is telling you that </w:t>
-      </w:r>
-      <w:proofErr w:type="gramStart"/>
-      <w:r>
-        <w:rPr>
-          <w:b/>
-        </w:rPr>
-        <w:t>Include(</w:t>
-      </w:r>
-      <w:proofErr w:type="gramEnd"/>
-      <w:r>
-        <w:rPr>
-          <w:b/>
-        </w:rPr>
-        <w:t>)</w:t>
-      </w:r>
-      <w:r>
-        <w:t xml:space="preserve"> will accept </w:t>
-      </w:r>
-      <w:r>
-        <w:t xml:space="preserve">any number of arguments.  An example of this is at the end of BundleConfig.cs, where </w:t>
-      </w:r>
-      <w:proofErr w:type="gramStart"/>
-      <w:r>
-        <w:rPr>
-          <w:b/>
-        </w:rPr>
-        <w:t>Include(</w:t>
-      </w:r>
-      <w:proofErr w:type="gramEnd"/>
-      <w:r>
-        <w:rPr>
-          <w:b/>
-        </w:rPr>
-        <w:t>)</w:t>
-      </w:r>
-      <w:r>
-        <w:t xml:space="preserve"> is receiving 2 string arguments, each of which refers to a different style-sheet file.</w:t>
-      </w:r>
-    </w:p>
-    <w:p>
-      <w:pPr>
-        <w:pStyle w:val="Heading2"/>
-      </w:pPr>
-      <w:bookmarkStart w:id="39" w:name="_Enabling_Client_Validation"/>
-      <w:bookmarkEnd w:id="39"/>
-      <w:r>
         <w:t>Enabling Client Validation</w:t>
       </w:r>
     </w:p>
@@ -19575,115 +20126,115 @@
         <w:spacing w:after="0"/>
       </w:pPr>
       <w:r>
+        <w:t xml:space="preserve">       </w:t>
+      </w:r>
+      <w:proofErr w:type="gramStart"/>
+      <w:r>
+        <w:t>@Html.EditorFor(</w:t>
+      </w:r>
+      <w:proofErr w:type="gramEnd"/>
+      <w:r>
+        <w:t>model =&gt; model.Name, new { htmlAttributes = new { @class = "form-control" } })</w:t>
+      </w:r>
+    </w:p>
+    <w:p>
+      <w:pPr>
+        <w:spacing w:after="0"/>
+      </w:pPr>
+      <w:r>
+        <w:t>This statement says create an input field (text box) to receive data of type model.Name; recall that “model”, in turn, is of type OdeToFood.Data.Models.Restaurant (see the 1</w:t>
+      </w:r>
+      <w:r>
+        <w:rPr>
+          <w:vertAlign w:val="superscript"/>
+        </w:rPr>
+        <w:t>st</w:t>
+      </w:r>
+      <w:r>
+        <w:t xml:space="preserve"> line of the .cshtml file).  OdeToFood.Data.Models.Restaurant is declared in OdeToFood.Data/Models/Restaurant.cs, and the “Name” property is specified by the statement</w:t>
+      </w:r>
+    </w:p>
+    <w:p>
+      <w:pPr>
+        <w:spacing w:after="0"/>
+        <w:ind w:left="720"/>
+      </w:pPr>
+      <w:proofErr w:type="gramStart"/>
+      <w:r>
+        <w:t>public</w:t>
+      </w:r>
+      <w:proofErr w:type="gramEnd"/>
+      <w:r>
+        <w:t xml:space="preserve"> string Name { get; set; }</w:t>
+      </w:r>
+    </w:p>
+    <w:p>
+      <w:pPr>
+        <w:spacing w:after="0"/>
+      </w:pPr>
+      <w:r>
+        <w:t>The metadata is provided by data annotation on the preceding line . . .</w:t>
+      </w:r>
+    </w:p>
+    <w:p>
+      <w:pPr>
+        <w:spacing w:after="0"/>
+        <w:ind w:left="720"/>
+      </w:pPr>
+      <w:r>
+        <w:t xml:space="preserve">[Required, MaxLength = </w:t>
+      </w:r>
+      <w:r>
+        <w:rPr>
+          <w:i/>
+        </w:rPr>
+        <w:t>maximum_length_value</w:t>
+      </w:r>
+      <w:r>
+        <w:t>]</w:t>
+      </w:r>
+    </w:p>
+    <w:p>
+      <w:pPr>
+        <w:spacing w:after="0"/>
+      </w:pPr>
+    </w:p>
+    <w:p>
+      <w:pPr>
+        <w:spacing w:after="0"/>
+      </w:pPr>
+      <w:r>
+        <w:t>With the validation metadata in pla</w:t>
+      </w:r>
+      <w:r>
+        <w:t>ce, the next ingredient</w:t>
+      </w:r>
+      <w:r>
+        <w:t xml:space="preserve"> we need is some </w:t>
+      </w:r>
+      <w:r>
+        <w:t>java-script</w:t>
+      </w:r>
+      <w:r>
+        <w:t xml:space="preserve"> to perform the validation.</w:t>
+      </w:r>
+      <w:r>
+        <w:t xml:space="preserve">  This java-script is provided by </w:t>
+      </w:r>
+      <w:r>
+        <w:t xml:space="preserve">the </w:t>
+      </w:r>
+      <w:r>
+        <w:t>Script library files</w:t>
+      </w:r>
+    </w:p>
+    <w:p>
+      <w:pPr>
+        <w:spacing w:after="0"/>
+        <w:ind w:left="720"/>
+      </w:pPr>
+      <w:r>
         <w:lastRenderedPageBreak/>
-        <w:t xml:space="preserve">       </w:t>
-      </w:r>
-      <w:proofErr w:type="gramStart"/>
-      <w:r>
-        <w:t>@Html.EditorFor(</w:t>
-      </w:r>
-      <w:proofErr w:type="gramEnd"/>
-      <w:r>
-        <w:t>model =&gt; model.Name, new { htmlAttributes = new { @class = "form-control" } })</w:t>
-      </w:r>
-    </w:p>
-    <w:p>
-      <w:pPr>
-        <w:spacing w:after="0"/>
-      </w:pPr>
-      <w:r>
-        <w:t>This statement says create an input field (text box) to receive data of type model.Name; recall that “model”, in turn, is of type OdeToFood.Data.Models.Restaurant (see the 1</w:t>
-      </w:r>
-      <w:r>
-        <w:rPr>
-          <w:vertAlign w:val="superscript"/>
-        </w:rPr>
-        <w:t>st</w:t>
-      </w:r>
-      <w:r>
-        <w:t xml:space="preserve"> line of the .cshtml file).  OdeToFood.Data.Models.Restaurant is declared in OdeToFood.Data/Models/Restaurant.cs, and the “Name” property is specified by the statement</w:t>
-      </w:r>
-    </w:p>
-    <w:p>
-      <w:pPr>
-        <w:spacing w:after="0"/>
-        <w:ind w:left="720"/>
-      </w:pPr>
-      <w:proofErr w:type="gramStart"/>
-      <w:r>
-        <w:t>public</w:t>
-      </w:r>
-      <w:proofErr w:type="gramEnd"/>
-      <w:r>
-        <w:t xml:space="preserve"> string Name { get; set; }</w:t>
-      </w:r>
-    </w:p>
-    <w:p>
-      <w:pPr>
-        <w:spacing w:after="0"/>
-      </w:pPr>
-      <w:r>
-        <w:t>The metadata is provided by data annotation on the preceding line . . .</w:t>
-      </w:r>
-    </w:p>
-    <w:p>
-      <w:pPr>
-        <w:spacing w:after="0"/>
-        <w:ind w:left="720"/>
-      </w:pPr>
-      <w:r>
-        <w:t xml:space="preserve">[Required, MaxLength = </w:t>
-      </w:r>
-      <w:r>
-        <w:rPr>
-          <w:i/>
-        </w:rPr>
-        <w:t>maximum_length_value</w:t>
-      </w:r>
-      <w:r>
-        <w:t>]</w:t>
-      </w:r>
-    </w:p>
-    <w:p>
-      <w:pPr>
-        <w:spacing w:after="0"/>
-      </w:pPr>
-    </w:p>
-    <w:p>
-      <w:pPr>
-        <w:spacing w:after="0"/>
-      </w:pPr>
-      <w:r>
-        <w:t>With the validation metadata in pla</w:t>
-      </w:r>
-      <w:r>
-        <w:t>ce, the next ingredient</w:t>
-      </w:r>
-      <w:r>
-        <w:t xml:space="preserve"> we need is some </w:t>
-      </w:r>
-      <w:r>
-        <w:t>java-script</w:t>
-      </w:r>
-      <w:r>
-        <w:t xml:space="preserve"> to perform the validation.</w:t>
-      </w:r>
-      <w:r>
-        <w:t xml:space="preserve">  This java-script is provided by </w:t>
-      </w:r>
-      <w:r>
-        <w:t xml:space="preserve">the </w:t>
-      </w:r>
-      <w:r>
-        <w:t>Script library files</w:t>
-      </w:r>
-    </w:p>
-    <w:p>
-      <w:pPr>
-        <w:spacing w:after="0"/>
-        <w:ind w:left="720"/>
-      </w:pPr>
-      <w:r>
         <w:t>odeToFood.Web/Scripts/jquery-</w:t>
       </w:r>
       <w:r>
@@ -20256,70 +20807,67 @@
         <w:t>nd</w:t>
       </w:r>
       <w:r>
-        <w:t xml:space="preserve"> bundles.Add statement says that </w:t>
-      </w:r>
-      <w:r>
+        <w:t xml:space="preserve"> bundles.Add statement says that ~/bundles/jqueryval consists of the library elements </w:t>
+      </w:r>
+      <w:r>
+        <w:t>~/Scripts/jquery</w:t>
+      </w:r>
+      <w:r>
+        <w:t xml:space="preserve">.validate*.  The wild-card suffix (*) </w:t>
+      </w:r>
+      <w:r>
+        <w:t xml:space="preserve">gives additional qualification, i.e. </w:t>
+      </w:r>
+      <w:r>
+        <w:t xml:space="preserve">jquery.validate.js </w:t>
+      </w:r>
+      <w:r>
+        <w:t>plus j</w:t>
+      </w:r>
+      <w:r>
+        <w:t>query.validate.unobtrusive.js</w:t>
+      </w:r>
+      <w:r>
+        <w:t>.</w:t>
+      </w:r>
+    </w:p>
+    <w:p>
+      <w:r>
+        <w:t>Let us demo the client-side validation by copying the 3 lines (above) to the end of Script.cshtml and Edit.cshtml.  Build and test the web application.</w:t>
+      </w:r>
+    </w:p>
+    <w:p>
+      <w:r>
+        <w:t xml:space="preserve">What if the validation is </w:t>
+      </w:r>
+      <w:r>
+        <w:t>more complicated</w:t>
+      </w:r>
+      <w:r>
+        <w:t xml:space="preserve">?  </w:t>
+      </w:r>
+      <w:r>
+        <w:t>The answer is “don’t try to enforce error checking on the client side for complicated validation, but make certain that you have server-side checking for all of the possible validation errors.”  The danger is that a hacker can circumvent client-side validation easily.</w:t>
+      </w:r>
+    </w:p>
+    <w:p>
+      <w:pPr>
+        <w:pStyle w:val="Heading2"/>
+        <w:rPr>
+          <w:rStyle w:val="Hyperlink"/>
+          <w:color w:val="4F81BD" w:themeColor="accent1"/>
+          <w:u w:val="none"/>
+        </w:rPr>
+      </w:pPr>
+      <w:bookmarkStart w:id="41" w:name="_Creating_Single_Page"/>
+      <w:bookmarkEnd w:id="41"/>
+      <w:r>
+        <w:rPr>
+          <w:rStyle w:val="Hyperlink"/>
+          <w:color w:val="4F81BD" w:themeColor="accent1"/>
+          <w:u w:val="none"/>
+        </w:rPr>
         <w:lastRenderedPageBreak/>
-        <w:t xml:space="preserve">~/bundles/jqueryval consists of the library elements </w:t>
-      </w:r>
-      <w:r>
-        <w:t>~/Scripts/jquery</w:t>
-      </w:r>
-      <w:r>
-        <w:t xml:space="preserve">.validate*.  The wild-card suffix (*) </w:t>
-      </w:r>
-      <w:r>
-        <w:t xml:space="preserve">gives additional qualification, i.e. </w:t>
-      </w:r>
-      <w:r>
-        <w:t xml:space="preserve">jquery.validate.js </w:t>
-      </w:r>
-      <w:r>
-        <w:t>plus j</w:t>
-      </w:r>
-      <w:r>
-        <w:t>query.validate.unobtrusive.js</w:t>
-      </w:r>
-      <w:r>
-        <w:t>.</w:t>
-      </w:r>
-    </w:p>
-    <w:p>
-      <w:r>
-        <w:t>Let us demo the client-side validation by copying the 3 lines (above) to the end of Script.cshtml and Edit.cshtml.  Build and test the web application.</w:t>
-      </w:r>
-    </w:p>
-    <w:p>
-      <w:r>
-        <w:t xml:space="preserve">What if the validation is </w:t>
-      </w:r>
-      <w:r>
-        <w:t>more complicated</w:t>
-      </w:r>
-      <w:r>
-        <w:t xml:space="preserve">?  </w:t>
-      </w:r>
-      <w:r>
-        <w:t>The answer is “don’t try to enforce error checking on the client side for complicated validation, but make certain that you have server-side checking for all of the possible validation errors.”  The danger is that a hacker can circumvent client-side validation easily.</w:t>
-      </w:r>
-    </w:p>
-    <w:p>
-      <w:pPr>
-        <w:pStyle w:val="Heading2"/>
-        <w:rPr>
-          <w:rStyle w:val="Hyperlink"/>
-          <w:color w:val="4F81BD" w:themeColor="accent1"/>
-          <w:u w:val="none"/>
-        </w:rPr>
-      </w:pPr>
-      <w:bookmarkStart w:id="40" w:name="_Creating_Single_Page"/>
-      <w:bookmarkEnd w:id="40"/>
-      <w:r>
-        <w:rPr>
-          <w:rStyle w:val="Hyperlink"/>
-          <w:color w:val="4F81BD" w:themeColor="accent1"/>
-          <w:u w:val="none"/>
-        </w:rPr>
         <w:t>Creating Single Page Apps</w:t>
       </w:r>
     </w:p>
@@ -20837,6 +21385,7 @@
         <w:spacing w:after="0"/>
       </w:pPr>
       <w:r>
+        <w:lastRenderedPageBreak/>
         <w:t xml:space="preserve">Click the </w:t>
       </w:r>
       <w:r>
@@ -21065,10 +21614,10 @@
       <w:pPr>
         <w:pStyle w:val="Heading2"/>
       </w:pPr>
-      <w:bookmarkStart w:id="41" w:name="_Deploying_ASP.NET_MVC"/>
-      <w:bookmarkStart w:id="42" w:name="_Evaluating_the_Deployment"/>
-      <w:bookmarkEnd w:id="41"/>
+      <w:bookmarkStart w:id="42" w:name="_Deploying_ASP.NET_MVC"/>
+      <w:bookmarkStart w:id="43" w:name="_Evaluating_the_Deployment"/>
       <w:bookmarkEnd w:id="42"/>
+      <w:bookmarkEnd w:id="43"/>
       <w:r>
         <w:t>Evaluating the Deployment Options</w:t>
       </w:r>
@@ -21153,7 +21702,6 @@
         <w:spacing w:after="0"/>
       </w:pPr>
       <w:r>
-        <w:lastRenderedPageBreak/>
         <w:t>The last of these options (File System) is going to be covered in this course.</w:t>
       </w:r>
     </w:p>
@@ -21161,8 +21709,8 @@
       <w:pPr>
         <w:pStyle w:val="Heading2"/>
       </w:pPr>
-      <w:bookmarkStart w:id="43" w:name="_Installing_Web_Server"/>
-      <w:bookmarkEnd w:id="43"/>
+      <w:bookmarkStart w:id="44" w:name="_Installing_Web_Server"/>
+      <w:bookmarkEnd w:id="44"/>
       <w:r>
         <w:t>Installing Web Server Software</w:t>
       </w:r>
@@ -21214,6 +21762,7 @@
         <w:spacing w:after="0"/>
       </w:pPr>
       <w:r>
+        <w:lastRenderedPageBreak/>
         <w:t>We can verify that that SQL Server [Developer or Express] is working by . . .</w:t>
       </w:r>
     </w:p>
@@ -21506,8 +22055,8 @@
       <w:pPr>
         <w:pStyle w:val="Heading2"/>
       </w:pPr>
-      <w:bookmarkStart w:id="44" w:name="_Publishing_Apps_with"/>
-      <w:bookmarkEnd w:id="44"/>
+      <w:bookmarkStart w:id="45" w:name="_Publishing_Apps_with"/>
+      <w:bookmarkEnd w:id="45"/>
       <w:r>
         <w:t>Publishing Apps with Visual Studio</w:t>
       </w:r>
@@ -21579,7 +22128,6 @@
         <w:spacing w:after="0"/>
       </w:pPr>
       <w:r>
-        <w:lastRenderedPageBreak/>
         <w:t xml:space="preserve">Click the </w:t>
       </w:r>
       <w:r>
@@ -21690,6 +22238,7 @@
         <w:spacing w:after="0"/>
       </w:pPr>
       <w:r>
+        <w:lastRenderedPageBreak/>
         <w:t>I chose to browse to a folder that is outside my Visual Studio development folder:</w:t>
       </w:r>
       <w:r>
@@ -21813,8 +22362,8 @@
       <w:pPr>
         <w:pStyle w:val="Heading2"/>
       </w:pPr>
-      <w:bookmarkStart w:id="45" w:name="_Creating_an_IIS"/>
-      <w:bookmarkEnd w:id="45"/>
+      <w:bookmarkStart w:id="46" w:name="_Creating_an_IIS"/>
+      <w:bookmarkEnd w:id="46"/>
       <w:r>
         <w:t>Creating an IIS Website</w:t>
       </w:r>
@@ -22261,111 +22810,108 @@
         <w:t>OdeToFood</w:t>
       </w:r>
       <w:r>
-        <w:t>) has the same name as the name of the folder containing the published web-</w:t>
-      </w:r>
-      <w:r>
+        <w:t xml:space="preserve">) has the same name as the name of the folder containing the published web-application data.  (Presumably there might be a reason to use a different name in some other context.)  One reason for noting the application pool name is that this name will be needed when we want to associate a database with this web application.  Click the </w:t>
+      </w:r>
+      <w:r>
+        <w:rPr>
+          <w:b/>
+        </w:rPr>
+        <w:t>OK</w:t>
+      </w:r>
+      <w:r>
+        <w:t xml:space="preserve"> command button.</w:t>
+      </w:r>
+    </w:p>
+    <w:p>
+      <w:pPr>
+        <w:spacing w:after="0"/>
+        <w:rPr>
+          <w:b/>
+        </w:rPr>
+      </w:pPr>
+    </w:p>
+    <w:p>
+      <w:pPr>
+        <w:spacing w:after="0"/>
+      </w:pPr>
+      <w:r>
+        <w:t xml:space="preserve">Observe that the friendly name now appears under the </w:t>
+      </w:r>
+      <w:r>
+        <w:rPr>
+          <w:b/>
+        </w:rPr>
+        <w:t>Sites</w:t>
+      </w:r>
+      <w:r>
+        <w:t xml:space="preserve"> node in IIS Manager.</w:t>
+      </w:r>
+    </w:p>
+    <w:p>
+      <w:pPr>
+        <w:spacing w:after="0"/>
+      </w:pPr>
+    </w:p>
+    <w:p>
+      <w:pPr>
+        <w:spacing w:after="0"/>
+      </w:pPr>
+      <w:r>
+        <w:t xml:space="preserve">Even though the </w:t>
+      </w:r>
+      <w:r>
+        <w:rPr>
+          <w:b/>
+        </w:rPr>
+        <w:t xml:space="preserve">Start Web site immediately </w:t>
+      </w:r>
+      <w:r>
+        <w:t xml:space="preserve">check box was checked, the application did not appear to run.  I tried testing it by selecting the web application in </w:t>
+      </w:r>
+      <w:r>
+        <w:t xml:space="preserve">IIS Manager’s </w:t>
+      </w:r>
+      <w:r>
+        <w:t xml:space="preserve">left pane, and clicking the </w:t>
+      </w:r>
+      <w:r>
+        <w:rPr>
+          <w:b/>
+        </w:rPr>
+        <w:t>Browse</w:t>
+      </w:r>
+      <w:r>
+        <w:rPr>
+          <w:b/>
+        </w:rPr>
+        <w:t xml:space="preserve"> *:80</w:t>
+      </w:r>
+      <w:r>
+        <w:t xml:space="preserve"> command in IIS Manager’s right pane.  The response from the </w:t>
+      </w:r>
+      <w:r>
+        <w:rPr>
+          <w:b/>
+        </w:rPr>
+        <w:t>Chrome</w:t>
+      </w:r>
+      <w:r>
+        <w:t xml:space="preserve"> browser was</w:t>
+      </w:r>
+    </w:p>
+    <w:p>
+      <w:pPr>
+        <w:spacing w:after="0"/>
+        <w:ind w:left="720"/>
+        <w:rPr>
+          <w:b/>
+        </w:rPr>
+      </w:pPr>
+      <w:r>
+        <w:rPr>
+          <w:b/>
+        </w:rPr>
         <w:lastRenderedPageBreak/>
-        <w:t xml:space="preserve">application data.  (Presumably there might be a reason to use a different name in some other context.)  One reason for noting the application pool name is that this name will be needed when we want to associate a database with this web application.  Click the </w:t>
-      </w:r>
-      <w:r>
-        <w:rPr>
-          <w:b/>
-        </w:rPr>
-        <w:t>OK</w:t>
-      </w:r>
-      <w:r>
-        <w:t xml:space="preserve"> command button.</w:t>
-      </w:r>
-    </w:p>
-    <w:p>
-      <w:pPr>
-        <w:spacing w:after="0"/>
-        <w:rPr>
-          <w:b/>
-        </w:rPr>
-      </w:pPr>
-    </w:p>
-    <w:p>
-      <w:pPr>
-        <w:spacing w:after="0"/>
-      </w:pPr>
-      <w:r>
-        <w:t xml:space="preserve">Observe that the friendly name now appears under the </w:t>
-      </w:r>
-      <w:r>
-        <w:rPr>
-          <w:b/>
-        </w:rPr>
-        <w:t>Sites</w:t>
-      </w:r>
-      <w:r>
-        <w:t xml:space="preserve"> node in IIS Manager.</w:t>
-      </w:r>
-    </w:p>
-    <w:p>
-      <w:pPr>
-        <w:spacing w:after="0"/>
-      </w:pPr>
-    </w:p>
-    <w:p>
-      <w:pPr>
-        <w:spacing w:after="0"/>
-      </w:pPr>
-      <w:r>
-        <w:t xml:space="preserve">Even though the </w:t>
-      </w:r>
-      <w:r>
-        <w:rPr>
-          <w:b/>
-        </w:rPr>
-        <w:t xml:space="preserve">Start Web site immediately </w:t>
-      </w:r>
-      <w:r>
-        <w:t xml:space="preserve">check box was checked, the application did not appear to run.  I tried testing it by selecting the web application in </w:t>
-      </w:r>
-      <w:r>
-        <w:t xml:space="preserve">IIS Manager’s </w:t>
-      </w:r>
-      <w:r>
-        <w:t xml:space="preserve">left pane, and clicking the </w:t>
-      </w:r>
-      <w:r>
-        <w:rPr>
-          <w:b/>
-        </w:rPr>
-        <w:t>Browse</w:t>
-      </w:r>
-      <w:r>
-        <w:rPr>
-          <w:b/>
-        </w:rPr>
-        <w:t xml:space="preserve"> *:80</w:t>
-      </w:r>
-      <w:r>
-        <w:t xml:space="preserve"> command in IIS Manager’s right pane.  The response from the </w:t>
-      </w:r>
-      <w:r>
-        <w:rPr>
-          <w:b/>
-        </w:rPr>
-        <w:t>Chrome</w:t>
-      </w:r>
-      <w:r>
-        <w:t xml:space="preserve"> browser was</w:t>
-      </w:r>
-    </w:p>
-    <w:p>
-      <w:pPr>
-        <w:spacing w:after="0"/>
-        <w:ind w:left="720"/>
-        <w:rPr>
-          <w:b/>
-        </w:rPr>
-      </w:pPr>
-      <w:r>
-        <w:rPr>
-          <w:b/>
-        </w:rPr>
         <w:t>HTTP Error 500.19 – Internal Server Error</w:t>
       </w:r>
     </w:p>
@@ -22738,7 +23284,7 @@
           <w:rPr>
             <w:noProof/>
           </w:rPr>
-          <w:t>33</w:t>
+          <w:t>39</w:t>
         </w:r>
         <w:r>
           <w:rPr>
@@ -29883,7 +30429,7 @@
 </file>
 
 <file path=customXml/itemProps1.xml><?xml version="1.0" encoding="utf-8"?>
-<ds:datastoreItem xmlns:ds="http://schemas.openxmlformats.org/officeDocument/2006/customXml" ds:itemID="{BC1481E4-D904-4F7D-9414-F56E93A50487}">
+<ds:datastoreItem xmlns:ds="http://schemas.openxmlformats.org/officeDocument/2006/customXml" ds:itemID="{245C73BF-577E-4467-80D2-86701E3D4227}">
   <ds:schemaRefs>
     <ds:schemaRef ds:uri="http://schemas.openxmlformats.org/officeDocument/2006/bibliography"/>
   </ds:schemaRefs>

</xml_diff>

<commit_message>
Clarify and elaborate the section "Enabling Client Validation".
</commit_message>
<xml_diff>
--- a/ASP.NET_MVC_5_Fundamentals/ASP.NET_MVC_5_Fundamentals.docx
+++ b/ASP.NET_MVC_5_Fundamentals/ASP.NET_MVC_5_Fundamentals.docx
@@ -18463,10 +18463,7 @@
         <w:t xml:space="preserve"> outer &lt;div&gt; we code a foreach loop that repeatedly invokes _RestaurantSummaryDetails.  There remains one more problem; the hyperlink trios consume more vertical space than the titles</w:t>
       </w:r>
       <w:r>
-        <w:t>; this prevents some of the restaurant names from lining up with their respective hyperlink trios.</w:t>
-      </w:r>
-      <w:r>
-        <w:t xml:space="preserve"> </w:t>
+        <w:t xml:space="preserve">; this prevents some of the restaurant names from lining up with their respective hyperlink trios. </w:t>
       </w:r>
       <w:r>
         <w:t xml:space="preserve">My solution for this is to force </w:t>
@@ -18475,15 +18472,7 @@
         <w:t>the names and hyperlink trios</w:t>
       </w:r>
       <w:r>
-        <w:t xml:space="preserve"> to use the same </w:t>
-      </w:r>
-      <w:proofErr w:type="gramStart"/>
-      <w:r>
-        <w:t>amount</w:t>
-      </w:r>
-      <w:proofErr w:type="gramEnd"/>
-      <w:r>
-        <w:t xml:space="preserve"> of vertical space by inserting</w:t>
+        <w:t xml:space="preserve"> to use the same amount of vertical space by inserting</w:t>
       </w:r>
     </w:p>
     <w:p>
@@ -18900,13 +18889,7 @@
         <w:spacing w:after="0"/>
       </w:pPr>
       <w:r>
-        <w:t xml:space="preserve">But before </w:t>
-      </w:r>
-      <w:r>
-        <w:t>relay</w:t>
-      </w:r>
-      <w:r>
-        <w:t xml:space="preserve">ing control to the “Details” </w:t>
+        <w:t xml:space="preserve">But before relaying control to the “Details” </w:t>
       </w:r>
       <w:r>
         <w:rPr>
@@ -19013,10 +18996,7 @@
         <w:t>Layout view</w:t>
       </w:r>
       <w:r>
-        <w:t xml:space="preserve"> -</w:t>
-      </w:r>
-      <w:r>
-        <w:t xml:space="preserve"> (OdeToFood.Web/Views/Shared/_Layout.cshtml)</w:t>
+        <w:t xml:space="preserve"> - (OdeToFood.Web/Views/Shared/_Layout.cshtml)</w:t>
       </w:r>
       <w:r>
         <w:t xml:space="preserve">.  The </w:t>
@@ -19187,26 +19167,24 @@
       <w:r>
         <w:t>any</w:t>
       </w:r>
-      <w:bookmarkStart w:id="37" w:name="_GoBack"/>
+      <w:r>
+        <w:t xml:space="preserve"> page subsequently.</w:t>
+      </w:r>
+    </w:p>
+    <w:p>
+      <w:pPr>
+        <w:rPr>
+          <w:b/>
+          <w:i/>
+        </w:rPr>
+      </w:pPr>
+      <w:bookmarkStart w:id="37" w:name="_Managing_Client_Libraries"/>
       <w:bookmarkEnd w:id="37"/>
       <w:r>
-        <w:t xml:space="preserve"> page subsequently.</w:t>
-      </w:r>
-    </w:p>
-    <w:p>
-      <w:pPr>
         <w:rPr>
           <w:b/>
           <w:i/>
         </w:rPr>
-      </w:pPr>
-      <w:bookmarkStart w:id="38" w:name="_Managing_Client_Libraries"/>
-      <w:bookmarkEnd w:id="38"/>
-      <w:r>
-        <w:rPr>
-          <w:b/>
-          <w:i/>
-        </w:rPr>
         <w:t>The following 2 sections, Managing Client Libraries and Bundling Client Assets are probably introduced here to introduce some of the ingredients of an MVC project.  I suspect that this background will be pertinent to web-application deployment, which follows shortly.</w:t>
       </w:r>
     </w:p>
@@ -19277,15 +19255,7 @@
     </w:p>
     <w:p>
       <w:r>
-        <w:t xml:space="preserve">One of the difficult requirements is keeping these scripts up-to-date.  There are </w:t>
-      </w:r>
-      <w:proofErr w:type="gramStart"/>
-      <w:r>
-        <w:t>several  possible</w:t>
-      </w:r>
-      <w:proofErr w:type="gramEnd"/>
-      <w:r>
-        <w:t xml:space="preserve"> approaches, and the</w:t>
+        <w:t>One of the difficult requirements is keeping these scripts up-to-date.  There are several possible approaches, and the</w:t>
       </w:r>
       <w:r>
         <w:t xml:space="preserve"> instructor describes these</w:t>
@@ -19469,7 +19439,13 @@
         <w:t xml:space="preserve"> </w:t>
       </w:r>
       <w:r>
-        <w:t xml:space="preserve">maintains a record of which updates were installed, and it shows the destination folders of  these installed new library versions.  If you follow this approach, </w:t>
+        <w:t>maintains a record of which updates were installed, and it s</w:t>
+      </w:r>
+      <w:r>
+        <w:t>hows the destination folders of</w:t>
+      </w:r>
+      <w:r>
+        <w:t xml:space="preserve"> these installed new library versions.  If you follow this approach, </w:t>
       </w:r>
       <w:r>
         <w:rPr>
@@ -19522,7 +19498,13 @@
         <w:t>s</w:t>
       </w:r>
       <w:r>
-        <w:t>; instead I</w:t>
+        <w:t>; instead</w:t>
+      </w:r>
+      <w:r>
+        <w:t>,</w:t>
+      </w:r>
+      <w:r>
+        <w:t xml:space="preserve"> I</w:t>
       </w:r>
       <w:r>
         <w:t xml:space="preserve"> follow</w:t>
@@ -19541,8 +19523,8 @@
       <w:pPr>
         <w:pStyle w:val="Heading2"/>
       </w:pPr>
-      <w:bookmarkStart w:id="39" w:name="_Bundling_Client_Assets"/>
-      <w:bookmarkEnd w:id="39"/>
+      <w:bookmarkStart w:id="38" w:name="_Bundling_Client_Assets"/>
+      <w:bookmarkEnd w:id="38"/>
       <w:r>
         <w:t>Bundling Client Assets</w:t>
       </w:r>
@@ -19822,8 +19804,8 @@
       <w:pPr>
         <w:pStyle w:val="Heading2"/>
       </w:pPr>
-      <w:bookmarkStart w:id="40" w:name="_Enabling_Client_Validation"/>
-      <w:bookmarkEnd w:id="40"/>
+      <w:bookmarkStart w:id="39" w:name="_Enabling_Client_Validation"/>
+      <w:bookmarkEnd w:id="39"/>
       <w:r>
         <w:lastRenderedPageBreak/>
         <w:t>Enabling Client Validation</w:t>
@@ -19837,7 +19819,13 @@
         <w:t xml:space="preserve"> the</w:t>
       </w:r>
       <w:r>
-        <w:t xml:space="preserve"> OdeToFood sample web application we are doing validation on 2 web pages – create-restaurant and edit-restaurant.  However, this is only server-side validation, not client-side validation.  Server-side validation is by no means inappropriate; however, if we can also do client-side validation, then we web application is enhance</w:t>
+        <w:t xml:space="preserve"> OdeToFood sample web application we are doing validation on 2 web pages – create-restaurant and edit-restaurant.  However, this is only server-side validation, not client-side validation.  Server-side validation is by no means inappropriate; however, if we can also do client-side valid</w:t>
+      </w:r>
+      <w:r>
+        <w:t>ation, then our</w:t>
+      </w:r>
+      <w:r>
+        <w:t xml:space="preserve"> web application is enhance</w:t>
       </w:r>
       <w:r>
         <w:t>d.</w:t>
@@ -20833,11 +20821,18 @@
     </w:p>
     <w:p>
       <w:r>
-        <w:t>Let us demo the client-side validation by copying the 3 lines (above) to the end of Script.cshtml and Edit.cshtml.  Build and test the web application.</w:t>
-      </w:r>
-    </w:p>
-    <w:p>
-      <w:r>
+        <w:t xml:space="preserve">Let us demo the client-side validation by copying the 3 lines (above) to the end of Script.cshtml and Edit.cshtml.  </w:t>
+      </w:r>
+      <w:r>
+        <w:t>Build the web application.  Then restart the test from scratch.  Try to create a new restaurant; but click the “Save” command button while the “Name” text box is blank.  The application displays a validation-error diagnostic – as before.  As soon as you start typing text in the “Name” text box, the validation-error diagnostic disappears.  This is evidence of client-side validation.  Erase the text in the “Name” text box, and the validation-error diagnostic reappears.  This is additional evidence of client-side validation</w:t>
+      </w:r>
+      <w:r>
+        <w:t>.</w:t>
+      </w:r>
+    </w:p>
+    <w:p>
+      <w:r>
+        <w:lastRenderedPageBreak/>
         <w:t xml:space="preserve">What if the validation is </w:t>
       </w:r>
       <w:r>
@@ -20847,7 +20842,21 @@
         <w:t xml:space="preserve">?  </w:t>
       </w:r>
       <w:r>
-        <w:t>The answer is “don’t try to enforce error checking on the client side for complicated validation, but make certain that you have server-side checking for all of the possible validation errors.”  The danger is that a hacker can circumvent client-side validation easily.</w:t>
+        <w:t xml:space="preserve">The answer is “don’t try to enforce error checking on the client side for complicated validation, but make certain that you have server-side checking for all of the possible validation errors.”  The danger is that a hacker can circumvent client-side validation </w:t>
+      </w:r>
+      <w:r>
+        <w:t xml:space="preserve">more </w:t>
+      </w:r>
+      <w:r>
+        <w:t>easily</w:t>
+      </w:r>
+      <w:r>
+        <w:t xml:space="preserve"> than server-side validation</w:t>
+      </w:r>
+      <w:bookmarkStart w:id="40" w:name="_GoBack"/>
+      <w:bookmarkEnd w:id="40"/>
+      <w:r>
+        <w:t>.</w:t>
       </w:r>
     </w:p>
     <w:p>
@@ -20867,7 +20876,6 @@
           <w:color w:val="4F81BD" w:themeColor="accent1"/>
           <w:u w:val="none"/>
         </w:rPr>
-        <w:lastRenderedPageBreak/>
         <w:t>Creating Single Page Apps</w:t>
       </w:r>
     </w:p>
@@ -21363,7 +21371,11 @@
       </w:r>
       <w:proofErr w:type="gramEnd"/>
       <w:r>
-        <w:t xml:space="preserve">  This page, which seems to be informational suggests, that this single-page web application is making an API function call, and that the return value is my home town.  The single-page web application is not retrieving HTML (razor views); instead, the Java Script on the client side (Jquery, Angular, Knockout, or . . .) will make HTTP calls to Get, Post, or Delete information </w:t>
+        <w:t xml:space="preserve">  This page, which seems to be informational suggests, that this single-page web application is making an API function call, </w:t>
+      </w:r>
+      <w:r>
+        <w:lastRenderedPageBreak/>
+        <w:t xml:space="preserve">and that the return value is my home town.  The single-page web application is not retrieving HTML (razor views); instead, the Java Script on the client side (Jquery, Angular, Knockout, or . . .) will make HTTP calls to Get, Post, or Delete information </w:t>
       </w:r>
       <w:r>
         <w:t>from/</w:t>
@@ -21385,7 +21397,6 @@
         <w:spacing w:after="0"/>
       </w:pPr>
       <w:r>
-        <w:lastRenderedPageBreak/>
         <w:t xml:space="preserve">Click the </w:t>
       </w:r>
       <w:r>
@@ -21733,6 +21744,7 @@
         <w:spacing w:after="0"/>
       </w:pPr>
       <w:r>
+        <w:lastRenderedPageBreak/>
         <w:t>Another version SQL Server.  LocalDb (installed with Visual Studio) is difficult to use in working with IIS.  There are two free versions of SQL Server – “Developer” and “Express”.  The Pluralsight instructor will be demonstrating with SQL Server Developer; I have</w:t>
       </w:r>
       <w:r>
@@ -21762,7 +21774,6 @@
         <w:spacing w:after="0"/>
       </w:pPr>
       <w:r>
-        <w:lastRenderedPageBreak/>
         <w:t>We can verify that that SQL Server [Developer or Express] is working by . . .</w:t>
       </w:r>
     </w:p>
@@ -22183,7 +22194,11 @@
         <w:t>Web Server (IIS)</w:t>
       </w:r>
       <w:r>
-        <w:t xml:space="preserve">; that would be too easy, and we would not learn much.  The Pluralsight instructor has chosen to publish directly to a file folder.  Then we will learn how to configure IIS to </w:t>
+        <w:t xml:space="preserve">; that would be too easy, and we </w:t>
+      </w:r>
+      <w:r>
+        <w:lastRenderedPageBreak/>
+        <w:t xml:space="preserve">would not learn much.  The Pluralsight instructor has chosen to publish directly to a file folder.  Then we will learn how to configure IIS to </w:t>
       </w:r>
       <w:r>
         <w:t xml:space="preserve">refer to this folder and </w:t>
@@ -22238,7 +22253,6 @@
         <w:spacing w:after="0"/>
       </w:pPr>
       <w:r>
-        <w:lastRenderedPageBreak/>
         <w:t>I chose to browse to a folder that is outside my Visual Studio development folder:</w:t>
       </w:r>
       <w:r>
@@ -22911,7 +22925,6 @@
         <w:rPr>
           <w:b/>
         </w:rPr>
-        <w:lastRenderedPageBreak/>
         <w:t>HTTP Error 500.19 – Internal Server Error</w:t>
       </w:r>
     </w:p>
@@ -23203,6 +23216,7 @@
         <w:spacing w:after="0"/>
       </w:pPr>
       <w:r>
+        <w:lastRenderedPageBreak/>
         <w:t>How to automate the content of web.config to deal with debug/release mode.</w:t>
       </w:r>
     </w:p>
@@ -23284,7 +23298,7 @@
           <w:rPr>
             <w:noProof/>
           </w:rPr>
-          <w:t>39</w:t>
+          <w:t>44</w:t>
         </w:r>
         <w:r>
           <w:rPr>
@@ -30429,7 +30443,7 @@
 </file>
 
 <file path=customXml/itemProps1.xml><?xml version="1.0" encoding="utf-8"?>
-<ds:datastoreItem xmlns:ds="http://schemas.openxmlformats.org/officeDocument/2006/customXml" ds:itemID="{245C73BF-577E-4467-80D2-86701E3D4227}">
+<ds:datastoreItem xmlns:ds="http://schemas.openxmlformats.org/officeDocument/2006/customXml" ds:itemID="{528894DD-9887-47EF-8C00-C453D95C21C2}">
   <ds:schemaRefs>
     <ds:schemaRef ds:uri="http://schemas.openxmlformats.org/officeDocument/2006/bibliography"/>
   </ds:schemaRefs>

</xml_diff>

<commit_message>
Make clarification changes to the section "Creating Single Page Apps".
</commit_message>
<xml_diff>
--- a/ASP.NET_MVC_5_Fundamentals/ASP.NET_MVC_5_Fundamentals.docx
+++ b/ASP.NET_MVC_5_Fundamentals/ASP.NET_MVC_5_Fundamentals.docx
@@ -20824,10 +20824,7 @@
         <w:t xml:space="preserve">Let us demo the client-side validation by copying the 3 lines (above) to the end of Script.cshtml and Edit.cshtml.  </w:t>
       </w:r>
       <w:r>
-        <w:t>Build the web application.  Then restart the test from scratch.  Try to create a new restaurant; but click the “Save” command button while the “Name” text box is blank.  The application displays a validation-error diagnostic – as before.  As soon as you start typing text in the “Name” text box, the validation-error diagnostic disappears.  This is evidence of client-side validation.  Erase the text in the “Name” text box, and the validation-error diagnostic reappears.  This is additional evidence of client-side validation</w:t>
-      </w:r>
-      <w:r>
-        <w:t>.</w:t>
+        <w:t>Build the web application.  Then restart the test from scratch.  Try to create a new restaurant; but click the “Save” command button while the “Name” text box is blank.  The application displays a validation-error diagnostic – as before.  As soon as you start typing text in the “Name” text box, the validation-error diagnostic disappears.  This is evidence of client-side validation.  Erase the text in the “Name” text box, and the validation-error diagnostic reappears.  This is additional evidence of client-side validation.</w:t>
       </w:r>
     </w:p>
     <w:p>
@@ -20853,56 +20850,51 @@
       <w:r>
         <w:t xml:space="preserve"> than server-side validation</w:t>
       </w:r>
-      <w:bookmarkStart w:id="40" w:name="_GoBack"/>
+      <w:r>
+        <w:t>.</w:t>
+      </w:r>
+    </w:p>
+    <w:p>
+      <w:pPr>
+        <w:pStyle w:val="Heading2"/>
+        <w:rPr>
+          <w:rStyle w:val="Hyperlink"/>
+          <w:color w:val="4F81BD" w:themeColor="accent1"/>
+          <w:u w:val="none"/>
+        </w:rPr>
+      </w:pPr>
+      <w:bookmarkStart w:id="40" w:name="_Creating_Single_Page"/>
       <w:bookmarkEnd w:id="40"/>
       <w:r>
+        <w:rPr>
+          <w:rStyle w:val="Hyperlink"/>
+          <w:color w:val="4F81BD" w:themeColor="accent1"/>
+          <w:u w:val="none"/>
+        </w:rPr>
+        <w:t>Creating Single Page Apps</w:t>
+      </w:r>
+    </w:p>
+    <w:p>
+      <w:r>
+        <w:t>When I shadowed the Pluralsight demo, I built a new web application,</w:t>
+      </w:r>
+      <w:r>
+        <w:t xml:space="preserve"> </w:t>
+      </w:r>
+      <w:r>
+        <w:rPr>
+          <w:b/>
+        </w:rPr>
+        <w:t>ASP_NET_MVC_5</w:t>
+      </w:r>
+      <w:r>
+        <w:rPr>
+          <w:b/>
+        </w:rPr>
+        <w:t>_SNGL_PAGE</w:t>
+      </w:r>
+      <w:r>
         <w:t>.</w:t>
-      </w:r>
-    </w:p>
-    <w:p>
-      <w:pPr>
-        <w:pStyle w:val="Heading2"/>
-        <w:rPr>
-          <w:rStyle w:val="Hyperlink"/>
-          <w:color w:val="4F81BD" w:themeColor="accent1"/>
-          <w:u w:val="none"/>
-        </w:rPr>
-      </w:pPr>
-      <w:bookmarkStart w:id="41" w:name="_Creating_Single_Page"/>
-      <w:bookmarkEnd w:id="41"/>
-      <w:r>
-        <w:rPr>
-          <w:rStyle w:val="Hyperlink"/>
-          <w:color w:val="4F81BD" w:themeColor="accent1"/>
-          <w:u w:val="none"/>
-        </w:rPr>
-        <w:t>Creating Single Page Apps</w:t>
-      </w:r>
-    </w:p>
-    <w:p>
-      <w:r>
-        <w:t>When I shadowed the Pluralsight demo, I built a new web application,</w:t>
-      </w:r>
-      <w:r>
-        <w:t xml:space="preserve"> </w:t>
-      </w:r>
-      <w:r>
-        <w:rPr>
-          <w:b/>
-        </w:rPr>
-        <w:t>ASP_NET_MVC_5</w:t>
-      </w:r>
-      <w:r>
-        <w:rPr>
-          <w:b/>
-        </w:rPr>
-        <w:t>_SNGL_PAGE</w:t>
-      </w:r>
-      <w:r>
-        <w:t>.</w:t>
-      </w:r>
-      <w:r>
-        <w:t xml:space="preserve">  However, there was no need to preserve this code, because it very easy to rebuild the initial solution – following the instructions below - and there were no changes to that initial solution.</w:t>
       </w:r>
     </w:p>
     <w:p>
@@ -21173,67 +21165,24 @@
           <w:color w:val="auto"/>
           <w:u w:val="none"/>
         </w:rPr>
-        <w:t xml:space="preserve">.  VisualStudio scaffolds the web application, and presents </w:t>
-      </w:r>
-      <w:r>
-        <w:rPr>
-          <w:rStyle w:val="Hyperlink"/>
-          <w:color w:val="auto"/>
-          <w:u w:val="none"/>
-        </w:rPr>
-        <w:tab/>
-      </w:r>
-      <w:r>
-        <w:rPr>
-          <w:rStyle w:val="Hyperlink"/>
-          <w:color w:val="auto"/>
-          <w:u w:val="none"/>
-        </w:rPr>
-        <w:tab/>
-      </w:r>
-      <w:r>
-        <w:rPr>
-          <w:rStyle w:val="Hyperlink"/>
-          <w:color w:val="auto"/>
-          <w:u w:val="none"/>
-        </w:rPr>
-        <w:t xml:space="preserve">it with the </w:t>
-      </w:r>
-      <w:r>
-        <w:rPr>
-          <w:rStyle w:val="Hyperlink"/>
-          <w:b/>
-          <w:color w:val="auto"/>
-          <w:u w:val="none"/>
-        </w:rPr>
-        <w:t xml:space="preserve">Solution </w:t>
-      </w:r>
-      <w:proofErr w:type="gramStart"/>
-      <w:r>
-        <w:rPr>
-          <w:rStyle w:val="Hyperlink"/>
-          <w:b/>
-          <w:color w:val="auto"/>
-          <w:u w:val="none"/>
-        </w:rPr>
-        <w:t xml:space="preserve">Explorer </w:t>
-      </w:r>
-      <w:r>
-        <w:rPr>
-          <w:rStyle w:val="Hyperlink"/>
-          <w:color w:val="auto"/>
-          <w:u w:val="none"/>
-        </w:rPr>
-        <w:t xml:space="preserve"> in</w:t>
-      </w:r>
-      <w:proofErr w:type="gramEnd"/>
-      <w:r>
-        <w:rPr>
-          <w:rStyle w:val="Hyperlink"/>
-          <w:color w:val="auto"/>
-          <w:u w:val="none"/>
-        </w:rPr>
-        <w:t xml:space="preserve"> the right-hand pane.</w:t>
+        <w:t xml:space="preserve">.  VisualStudio scaffolds the web application, and presents it with the </w:t>
+      </w:r>
+      <w:r>
+        <w:rPr>
+          <w:rStyle w:val="Hyperlink"/>
+          <w:b/>
+          <w:color w:val="auto"/>
+          <w:u w:val="none"/>
+        </w:rPr>
+        <w:t xml:space="preserve">Solution Explorer </w:t>
+      </w:r>
+      <w:r>
+        <w:rPr>
+          <w:rStyle w:val="Hyperlink"/>
+          <w:color w:val="auto"/>
+          <w:u w:val="none"/>
+        </w:rPr>
+        <w:t>in the right-hand pane.</w:t>
       </w:r>
     </w:p>
     <w:p>
@@ -21341,7 +21290,15 @@
       </w:r>
       <w:proofErr w:type="gramEnd"/>
       <w:r>
-        <w:t xml:space="preserve"> Atlanta”.  Notice also – in the upper-left corner – the statement “Hello sncole@comcast.net” followed by a hyperlink labeled “Log off”.</w:t>
+        <w:t xml:space="preserve"> Atlanta”.  Notice also – in the upper-</w:t>
+      </w:r>
+      <w:r>
+        <w:t>righ</w:t>
+      </w:r>
+      <w:bookmarkStart w:id="41" w:name="_GoBack"/>
+      <w:bookmarkEnd w:id="41"/>
+      <w:r>
+        <w:t>t corner – the statement “Hello sncole@comcast.net” followed by a hyperlink labeled “Log off”.</w:t>
       </w:r>
     </w:p>
     <w:p>
@@ -21371,11 +21328,11 @@
       </w:r>
       <w:proofErr w:type="gramEnd"/>
       <w:r>
-        <w:t xml:space="preserve">  This page, which seems to be informational suggests, that this single-page web application is making an API function call, </w:t>
+        <w:t xml:space="preserve">  This page, which seems to be informational suggests, that this single-page web application is making an API function call, and that the return value is my home town.  The single-page web application is not retrieving HTML (razor views); instead, the Java Script on the client side (Jquery, Angular, Knockout, or . . .) will make </w:t>
       </w:r>
       <w:r>
         <w:lastRenderedPageBreak/>
-        <w:t xml:space="preserve">and that the return value is my home town.  The single-page web application is not retrieving HTML (razor views); instead, the Java Script on the client side (Jquery, Angular, Knockout, or . . .) will make HTTP calls to Get, Post, or Delete information </w:t>
+        <w:t xml:space="preserve">HTTP calls to Get, Post, or Delete information </w:t>
       </w:r>
       <w:r>
         <w:t>from/</w:t>
@@ -23298,7 +23255,7 @@
           <w:rPr>
             <w:noProof/>
           </w:rPr>
-          <w:t>44</w:t>
+          <w:t>45</w:t>
         </w:r>
         <w:r>
           <w:rPr>
@@ -30443,7 +30400,7 @@
 </file>
 
 <file path=customXml/itemProps1.xml><?xml version="1.0" encoding="utf-8"?>
-<ds:datastoreItem xmlns:ds="http://schemas.openxmlformats.org/officeDocument/2006/customXml" ds:itemID="{528894DD-9887-47EF-8C00-C453D95C21C2}">
+<ds:datastoreItem xmlns:ds="http://schemas.openxmlformats.org/officeDocument/2006/customXml" ds:itemID="{048A4DA4-56AA-41AA-878C-62AF938E326A}">
   <ds:schemaRefs>
     <ds:schemaRef ds:uri="http://schemas.openxmlformats.org/officeDocument/2006/bibliography"/>
   </ds:schemaRefs>

</xml_diff>

<commit_message>
Enhance and elaborate the sections "Evaluating the Deployment Options" and "Installing Web Server Software".
</commit_message>
<xml_diff>
--- a/ASP.NET_MVC_5_Fundamentals/ASP.NET_MVC_5_Fundamentals.docx
+++ b/ASP.NET_MVC_5_Fundamentals/ASP.NET_MVC_5_Fundamentals.docx
@@ -21295,8 +21295,6 @@
       <w:r>
         <w:t>righ</w:t>
       </w:r>
-      <w:bookmarkStart w:id="41" w:name="_GoBack"/>
-      <w:bookmarkEnd w:id="41"/>
       <w:r>
         <w:t>t corner – the statement “Hello sncole@comcast.net” followed by a hyperlink labeled “Log off”.</w:t>
       </w:r>
@@ -21582,10 +21580,10 @@
       <w:pPr>
         <w:pStyle w:val="Heading2"/>
       </w:pPr>
-      <w:bookmarkStart w:id="42" w:name="_Deploying_ASP.NET_MVC"/>
-      <w:bookmarkStart w:id="43" w:name="_Evaluating_the_Deployment"/>
+      <w:bookmarkStart w:id="41" w:name="_Deploying_ASP.NET_MVC"/>
+      <w:bookmarkStart w:id="42" w:name="_Evaluating_the_Deployment"/>
+      <w:bookmarkEnd w:id="41"/>
       <w:bookmarkEnd w:id="42"/>
-      <w:bookmarkEnd w:id="43"/>
       <w:r>
         <w:t>Evaluating the Deployment Options</w:t>
       </w:r>
@@ -21614,7 +21612,13 @@
         <w:spacing w:after="0"/>
       </w:pPr>
       <w:r>
-        <w:t>Azure DevOps.  This is covered in the Pluralsight course “Azure for .NET Developers”.</w:t>
+        <w:t>Azure</w:t>
+      </w:r>
+      <w:r>
+        <w:t xml:space="preserve"> DevOps.  This is covered in Scott Allen’s</w:t>
+      </w:r>
+      <w:r>
+        <w:t xml:space="preserve"> Pluralsight course “Azure for .NET Developers”.</w:t>
       </w:r>
     </w:p>
     <w:p>
@@ -21672,13 +21676,16 @@
       <w:r>
         <w:t>The last of these options (File System) is going to be covered in this course.</w:t>
       </w:r>
+      <w:r>
+        <w:t xml:space="preserve">  After the application has been uploaded to a file system, the Pluralsight instructor will show how to point IIS to this collection of files.</w:t>
+      </w:r>
     </w:p>
     <w:p>
       <w:pPr>
         <w:pStyle w:val="Heading2"/>
       </w:pPr>
-      <w:bookmarkStart w:id="44" w:name="_Installing_Web_Server"/>
-      <w:bookmarkEnd w:id="44"/>
+      <w:bookmarkStart w:id="43" w:name="_Installing_Web_Server"/>
+      <w:bookmarkEnd w:id="43"/>
       <w:r>
         <w:t>Installing Web Server Software</w:t>
       </w:r>
@@ -21702,10 +21709,25 @@
       </w:pPr>
       <w:r>
         <w:lastRenderedPageBreak/>
-        <w:t>Another version SQL Server.  LocalDb (installed with Visual Studio) is difficult to use in working with IIS.  There are two free versions of SQL Server – “Developer” and “Express”.  The Pluralsight instructor will be demonstrating with SQL Server Developer; I have</w:t>
-      </w:r>
-      <w:r>
-        <w:t xml:space="preserve"> installed SQL Server Express.</w:t>
+        <w:t>Another version</w:t>
+      </w:r>
+      <w:r>
+        <w:t xml:space="preserve"> of SQL Server, because</w:t>
+      </w:r>
+      <w:r>
+        <w:t xml:space="preserve"> LocalDb (installed with Visual Studio) is difficult to use in working with IIS.  There are two free versions of SQL Server – “Developer” and “Express”.  The Pluralsight instructor will be demonstrating with SQL Server Developer; I have</w:t>
+      </w:r>
+      <w:r>
+        <w:t xml:space="preserve"> installed SQL Server Express</w:t>
+      </w:r>
+      <w:r>
+        <w:t xml:space="preserve"> </w:t>
+      </w:r>
+      <w:r>
+        <w:t>on the Windows-7 computer</w:t>
+      </w:r>
+      <w:r>
+        <w:t>.</w:t>
       </w:r>
     </w:p>
     <w:p>
@@ -21718,20 +21740,32 @@
         <w:spacing w:after="0"/>
       </w:pPr>
       <w:r>
-        <w:t>IIS installed on the home computer.</w:t>
-      </w:r>
-    </w:p>
-    <w:p>
-      <w:pPr>
-        <w:spacing w:after="0"/>
-      </w:pPr>
-    </w:p>
-    <w:p>
-      <w:pPr>
-        <w:spacing w:after="0"/>
-      </w:pPr>
-      <w:r>
-        <w:t>We can verify that that SQL Server [Developer or Express] is working by . . .</w:t>
+        <w:t>IIS installed on both</w:t>
+      </w:r>
+      <w:r>
+        <w:t xml:space="preserve"> home computer</w:t>
+      </w:r>
+      <w:r>
+        <w:t>s</w:t>
+      </w:r>
+      <w:r>
+        <w:t>.</w:t>
+      </w:r>
+    </w:p>
+    <w:p>
+      <w:pPr>
+        <w:spacing w:after="0"/>
+      </w:pPr>
+    </w:p>
+    <w:p>
+      <w:pPr>
+        <w:spacing w:after="0"/>
+      </w:pPr>
+      <w:r>
+        <w:t>We can find out whether</w:t>
+      </w:r>
+      <w:r>
+        <w:t xml:space="preserve"> that SQL Server [Developer or Express] is working by . . .</w:t>
       </w:r>
     </w:p>
     <w:p>
@@ -21841,16 +21875,22 @@
         <w:t>Local</w:t>
       </w:r>
       <w:r>
-        <w:t xml:space="preserve"> (in the upper pane of the pop-up dialog).  VisualStudio displays a list of database servers.  On my computer one of these is </w:t>
-      </w:r>
-      <w:r>
-        <w:rPr>
-          <w:i/>
-        </w:rPr>
-        <w:t>my_machine_name</w:t>
-      </w:r>
-      <w:r>
-        <w:t>/SQLExpress.</w:t>
+        <w:t xml:space="preserve"> (in the upper pane of the pop-up dialog).  VisualStudio displays a list of database servers.  On my </w:t>
+      </w:r>
+      <w:r>
+        <w:t xml:space="preserve">Windows-10 </w:t>
+      </w:r>
+      <w:r>
+        <w:t xml:space="preserve">computer one of these is </w:t>
+      </w:r>
+      <w:r>
+        <w:t xml:space="preserve">SNCOLE0-PC (the </w:t>
+      </w:r>
+      <w:r>
+        <w:t>name</w:t>
+      </w:r>
+      <w:r>
+        <w:t xml:space="preserve"> of this computer).</w:t>
       </w:r>
     </w:p>
     <w:p>
@@ -21866,13 +21906,10 @@
         <w:t xml:space="preserve">Click </w:t>
       </w:r>
       <w:r>
-        <w:rPr>
-          <w:i/>
-        </w:rPr>
-        <w:t>my_machine_name</w:t>
-      </w:r>
-      <w:r>
-        <w:t xml:space="preserve">/SQLExpress.  VisualStudio copies this name to the </w:t>
+        <w:t>SNCOLE0-PC</w:t>
+      </w:r>
+      <w:r>
+        <w:t xml:space="preserve">.  VisualStudio copies this name to the </w:t>
       </w:r>
       <w:r>
         <w:rPr>
@@ -21922,13 +21959,79 @@
         <w:t xml:space="preserve">Click Connect.  VisualStudio erases that pop-up dialog, and shows </w:t>
       </w:r>
       <w:r>
-        <w:rPr>
-          <w:i/>
-        </w:rPr>
-        <w:t>my_machine_name</w:t>
-      </w:r>
-      <w:r>
-        <w:t>/SQLExpress in the list of database servers.</w:t>
+        <w:t>SNCOLE0-PC</w:t>
+      </w:r>
+      <w:r>
+        <w:t xml:space="preserve"> in the list of database servers.</w:t>
+      </w:r>
+    </w:p>
+    <w:p>
+      <w:pPr>
+        <w:spacing w:after="0"/>
+      </w:pPr>
+    </w:p>
+    <w:p>
+      <w:pPr>
+        <w:spacing w:after="0"/>
+      </w:pPr>
+      <w:r>
+        <w:t xml:space="preserve">I installed IIS on my </w:t>
+      </w:r>
+      <w:r>
+        <w:t>Windows-7</w:t>
+      </w:r>
+      <w:r>
+        <w:t xml:space="preserve"> computer while shadowing an earlier Pluralsight course </w:t>
+      </w:r>
+      <w:r>
+        <w:t>–</w:t>
+      </w:r>
+      <w:r>
+        <w:t xml:space="preserve"> </w:t>
+      </w:r>
+      <w:r>
+        <w:t>“</w:t>
+      </w:r>
+      <w:r>
+        <w:t>Introduction to ASP.NET</w:t>
+      </w:r>
+      <w:r>
+        <w:t xml:space="preserve"> 4 Web Forms”, specifically the suite of sections under “Web Deployment”.  My notes about this Pluralsight training are at</w:t>
+      </w:r>
+    </w:p>
+    <w:p>
+      <w:pPr>
+        <w:spacing w:after="0"/>
+        <w:ind w:left="720"/>
+      </w:pPr>
+      <w:r>
+        <w:t>. . . \WebAppCourseNotes\IntroductionToASP_NET\PracticesAndFeatures.docx</w:t>
+      </w:r>
+    </w:p>
+    <w:p>
+      <w:pPr>
+        <w:spacing w:after="0"/>
+      </w:pPr>
+      <w:proofErr w:type="gramStart"/>
+      <w:r>
+        <w:t>specifically</w:t>
+      </w:r>
+      <w:proofErr w:type="gramEnd"/>
+      <w:r>
+        <w:t xml:space="preserve"> in the sections titled “Configuring IIS Locally” and “Deploying Web Application by Hand”.</w:t>
+      </w:r>
+    </w:p>
+    <w:p>
+      <w:pPr>
+        <w:spacing w:after="0"/>
+      </w:pPr>
+    </w:p>
+    <w:p>
+      <w:pPr>
+        <w:spacing w:after="0"/>
+      </w:pPr>
+      <w:r>
+        <w:t>To install IIS on the Windows-10 computer, I followed the instructions in this Pluralsight course.</w:t>
       </w:r>
     </w:p>
     <w:p>
@@ -21936,87 +22039,157 @@
         <w:pStyle w:val="ListParagraph"/>
         <w:numPr>
           <w:ilvl w:val="0"/>
-          <w:numId w:val="47"/>
+          <w:numId w:val="54"/>
         </w:numPr>
         <w:spacing w:after="0"/>
-      </w:pPr>
-      <w:r>
-        <w:t xml:space="preserve">Click </w:t>
-      </w:r>
-      <w:r>
-        <w:rPr>
-          <w:i/>
-        </w:rPr>
-        <w:t>my_machine_name</w:t>
-      </w:r>
-      <w:r>
-        <w:t>/SQLExpress to display databases (if any) managed by this server.</w:t>
-      </w:r>
-    </w:p>
-    <w:p>
-      <w:pPr>
-        <w:spacing w:after="0"/>
-      </w:pPr>
-    </w:p>
-    <w:p>
-      <w:pPr>
-        <w:spacing w:after="0"/>
-      </w:pPr>
-      <w:r>
-        <w:t xml:space="preserve">I already installed IIS on my home computer while shadowing an earlier Pluralsight course </w:t>
-      </w:r>
-      <w:r>
-        <w:t>–</w:t>
-      </w:r>
-      <w:r>
-        <w:t xml:space="preserve"> </w:t>
-      </w:r>
-      <w:r>
-        <w:t>“</w:t>
-      </w:r>
-      <w:r>
-        <w:t>Introduction to ASP.NET</w:t>
-      </w:r>
-      <w:r>
-        <w:t xml:space="preserve"> 4 Web Forms”, specifically the suite of sections under “Web Deployment”.  My notes about this Pluralsight training are at</w:t>
-      </w:r>
-    </w:p>
-    <w:p>
-      <w:pPr>
-        <w:spacing w:after="0"/>
-        <w:ind w:left="720"/>
-      </w:pPr>
-      <w:r>
-        <w:t>. . . \WebAppCourseNotes\IntroductionToASP_NET\PracticesAndFeatures.docx</w:t>
-      </w:r>
-    </w:p>
-    <w:p>
-      <w:pPr>
-        <w:spacing w:after="0"/>
-      </w:pPr>
-      <w:proofErr w:type="gramStart"/>
-      <w:r>
-        <w:t>specifically</w:t>
-      </w:r>
-      <w:proofErr w:type="gramEnd"/>
-      <w:r>
-        <w:t xml:space="preserve"> in the sections titled “Configuring IIS Locally” and “Deploying Web Application by Hand”.</w:t>
-      </w:r>
-    </w:p>
-    <w:p>
-      <w:pPr>
-        <w:spacing w:after="0"/>
-      </w:pPr>
-    </w:p>
-    <w:p>
-      <w:pPr>
-        <w:spacing w:after="0"/>
-      </w:pPr>
-      <w:r>
+        <w:rPr>
+          <w:rFonts w:eastAsiaTheme="minorEastAsia"/>
+        </w:rPr>
+      </w:pPr>
+      <w:r>
+        <w:t>Navigate to the Start M</w:t>
+      </w:r>
+      <w:bookmarkStart w:id="44" w:name="_GoBack"/>
+      <w:bookmarkEnd w:id="44"/>
+      <w:r>
+        <w:t>enu.  Search for “features”; this is a quick way to find the Control Panel setting, “Turn Windows Features on or off”.  Click this option in the pop-up menu; Windows displays a dialog titled “Windows Features”.</w:t>
+      </w:r>
+    </w:p>
+    <w:p>
+      <w:pPr>
+        <w:pStyle w:val="ListParagraph"/>
+        <w:numPr>
+          <w:ilvl w:val="0"/>
+          <w:numId w:val="54"/>
+        </w:numPr>
+        <w:spacing w:after="0"/>
+      </w:pPr>
+      <w:r>
+        <w:t xml:space="preserve">Enable “Containers” and “Hyper-V”. </w:t>
+      </w:r>
+    </w:p>
+    <w:p>
+      <w:pPr>
+        <w:pStyle w:val="ListParagraph"/>
+        <w:numPr>
+          <w:ilvl w:val="0"/>
+          <w:numId w:val="54"/>
+        </w:numPr>
+        <w:spacing w:after="0"/>
+      </w:pPr>
+      <w:r>
+        <w:t>Expand “Internet Information Services”.</w:t>
+      </w:r>
+    </w:p>
+    <w:p>
+      <w:pPr>
+        <w:pStyle w:val="ListParagraph"/>
+        <w:numPr>
+          <w:ilvl w:val="1"/>
+          <w:numId w:val="54"/>
+        </w:numPr>
+        <w:spacing w:after="0"/>
+        <w:rPr>
+          <w:rFonts w:eastAsiaTheme="minorEastAsia"/>
+        </w:rPr>
+      </w:pPr>
+      <w:r>
+        <w:t>Expand “Web Management Tools”; enable “IIS Management Console”.</w:t>
+      </w:r>
+    </w:p>
+    <w:p>
+      <w:pPr>
+        <w:pStyle w:val="ListParagraph"/>
+        <w:numPr>
+          <w:ilvl w:val="1"/>
+          <w:numId w:val="54"/>
+        </w:numPr>
+        <w:spacing w:after="0"/>
+      </w:pPr>
+      <w:r>
+        <w:t>Expand “World Wide Web Services”; expand “Common HTTP Features”; enable “Static Content”, “HTTP Errors”, “Directory Browsing”, and “Default Document”.</w:t>
+      </w:r>
+    </w:p>
+    <w:p>
+      <w:pPr>
+        <w:pStyle w:val="ListParagraph"/>
+        <w:numPr>
+          <w:ilvl w:val="1"/>
+          <w:numId w:val="54"/>
+        </w:numPr>
+        <w:spacing w:after="0"/>
+        <w:rPr>
+          <w:rFonts w:eastAsiaTheme="minorEastAsia"/>
+        </w:rPr>
+      </w:pPr>
+      <w:r>
+        <w:t>Expand “Application Development Features”; enable “.NET Extensibility 4.8” and “ASP.NET 4.8”.</w:t>
+      </w:r>
+    </w:p>
+    <w:p>
+      <w:pPr>
+        <w:pStyle w:val="ListParagraph"/>
+        <w:numPr>
+          <w:ilvl w:val="0"/>
+          <w:numId w:val="54"/>
+        </w:numPr>
+        <w:spacing w:after="0"/>
+        <w:rPr>
+          <w:rFonts w:eastAsiaTheme="minorEastAsia"/>
+        </w:rPr>
+      </w:pPr>
+      <w:r>
+        <w:t>Click the OK command button.</w:t>
+      </w:r>
+    </w:p>
+    <w:p>
+      <w:pPr>
+        <w:pStyle w:val="ListParagraph"/>
+        <w:numPr>
+          <w:ilvl w:val="0"/>
+          <w:numId w:val="54"/>
+        </w:numPr>
+        <w:spacing w:after="0"/>
+      </w:pPr>
+      <w:r>
+        <w:t>Reboot the computer, if instructed to do so.</w:t>
+      </w:r>
+    </w:p>
+    <w:p>
+      <w:pPr>
+        <w:spacing w:after="0"/>
+        <w:ind w:left="360"/>
+      </w:pPr>
+      <w:r>
+        <w:lastRenderedPageBreak/>
         <w:t xml:space="preserve">We will be working extensively with the program “Internet information Services (IIS) Manager”.  If it does not appear </w:t>
       </w:r>
       <w:r>
-        <w:t>in the start menu, simply type the name in the Search box of the start menu.</w:t>
+        <w:t>in the S</w:t>
+      </w:r>
+      <w:r>
+        <w:t xml:space="preserve">tart </w:t>
+      </w:r>
+      <w:r>
+        <w:t>M</w:t>
+      </w:r>
+      <w:r>
+        <w:t xml:space="preserve">enu, simply type the name in the Search box of the </w:t>
+      </w:r>
+      <w:r>
+        <w:t>S</w:t>
+      </w:r>
+      <w:r>
+        <w:t xml:space="preserve">tart </w:t>
+      </w:r>
+      <w:r>
+        <w:t>M</w:t>
+      </w:r>
+      <w:r>
+        <w:t>enu.</w:t>
+      </w:r>
+      <w:r>
+        <w:t xml:space="preserve">  It will probably turn out to be convenient to pin Internet information Services (IIS) Manager to the Start Menu and to the task bar.</w:t>
       </w:r>
     </w:p>
     <w:p>
@@ -22151,11 +22324,7 @@
         <w:t>Web Server (IIS)</w:t>
       </w:r>
       <w:r>
-        <w:t xml:space="preserve">; that would be too easy, and we </w:t>
-      </w:r>
-      <w:r>
-        <w:lastRenderedPageBreak/>
-        <w:t xml:space="preserve">would not learn much.  The Pluralsight instructor has chosen to publish directly to a file folder.  Then we will learn how to configure IIS to </w:t>
+        <w:t xml:space="preserve">; that would be too easy, and we would not learn much.  The Pluralsight instructor has chosen to publish directly to a file folder.  Then we will learn how to configure IIS to </w:t>
       </w:r>
       <w:r>
         <w:t xml:space="preserve">refer to this folder and </w:t>
@@ -22612,6 +22781,7 @@
         <w:spacing w:after="0"/>
       </w:pPr>
       <w:r>
+        <w:lastRenderedPageBreak/>
         <w:t xml:space="preserve">Type 81 (or another number in the </w:t>
       </w:r>
       <w:r>
@@ -23076,6 +23246,7 @@
         <w:rPr>
           <w:b/>
         </w:rPr>
+        <w:lastRenderedPageBreak/>
         <w:t>HTTP Error 401.3 – Unauthorized</w:t>
       </w:r>
     </w:p>
@@ -23173,7 +23344,6 @@
         <w:spacing w:after="0"/>
       </w:pPr>
       <w:r>
-        <w:lastRenderedPageBreak/>
         <w:t>How to automate the content of web.config to deal with debug/release mode.</w:t>
       </w:r>
     </w:p>
@@ -23255,7 +23425,7 @@
           <w:rPr>
             <w:noProof/>
           </w:rPr>
-          <w:t>45</w:t>
+          <w:t>46</w:t>
         </w:r>
         <w:r>
           <w:rPr>
@@ -24422,6 +24592,119 @@
     </w:lvl>
   </w:abstractNum>
   <w:abstractNum w:abstractNumId="10">
+    <w:nsid w:val="1E78277E"/>
+    <w:multiLevelType w:val="hybridMultilevel"/>
+    <w:tmpl w:val="9048A3F8"/>
+    <w:lvl w:ilvl="0" w:tplc="E94E196E">
+      <w:start w:val="1"/>
+      <w:numFmt w:val="bullet"/>
+      <w:lvlText w:val=""/>
+      <w:lvlJc w:val="left"/>
+      <w:pPr>
+        <w:ind w:left="360" w:hanging="360"/>
+      </w:pPr>
+      <w:rPr>
+        <w:rFonts w:ascii="Symbol" w:hAnsi="Symbol" w:hint="default"/>
+      </w:rPr>
+    </w:lvl>
+    <w:lvl w:ilvl="1" w:tplc="EA2EA1C0">
+      <w:start w:val="1"/>
+      <w:numFmt w:val="bullet"/>
+      <w:lvlText w:val="o"/>
+      <w:lvlJc w:val="left"/>
+      <w:pPr>
+        <w:ind w:left="1080" w:hanging="360"/>
+      </w:pPr>
+      <w:rPr>
+        <w:rFonts w:ascii="Courier New" w:hAnsi="Courier New" w:hint="default"/>
+      </w:rPr>
+    </w:lvl>
+    <w:lvl w:ilvl="2" w:tplc="DA883CF2">
+      <w:start w:val="1"/>
+      <w:numFmt w:val="bullet"/>
+      <w:lvlText w:val=""/>
+      <w:lvlJc w:val="left"/>
+      <w:pPr>
+        <w:ind w:left="1800" w:hanging="360"/>
+      </w:pPr>
+      <w:rPr>
+        <w:rFonts w:ascii="Wingdings" w:hAnsi="Wingdings" w:hint="default"/>
+      </w:rPr>
+    </w:lvl>
+    <w:lvl w:ilvl="3" w:tplc="64708C1C">
+      <w:start w:val="1"/>
+      <w:numFmt w:val="bullet"/>
+      <w:lvlText w:val=""/>
+      <w:lvlJc w:val="left"/>
+      <w:pPr>
+        <w:ind w:left="2520" w:hanging="360"/>
+      </w:pPr>
+      <w:rPr>
+        <w:rFonts w:ascii="Symbol" w:hAnsi="Symbol" w:hint="default"/>
+      </w:rPr>
+    </w:lvl>
+    <w:lvl w:ilvl="4" w:tplc="A7D075D6">
+      <w:start w:val="1"/>
+      <w:numFmt w:val="bullet"/>
+      <w:lvlText w:val="o"/>
+      <w:lvlJc w:val="left"/>
+      <w:pPr>
+        <w:ind w:left="3240" w:hanging="360"/>
+      </w:pPr>
+      <w:rPr>
+        <w:rFonts w:ascii="Courier New" w:hAnsi="Courier New" w:hint="default"/>
+      </w:rPr>
+    </w:lvl>
+    <w:lvl w:ilvl="5" w:tplc="1C821764">
+      <w:start w:val="1"/>
+      <w:numFmt w:val="bullet"/>
+      <w:lvlText w:val=""/>
+      <w:lvlJc w:val="left"/>
+      <w:pPr>
+        <w:ind w:left="3960" w:hanging="360"/>
+      </w:pPr>
+      <w:rPr>
+        <w:rFonts w:ascii="Wingdings" w:hAnsi="Wingdings" w:hint="default"/>
+      </w:rPr>
+    </w:lvl>
+    <w:lvl w:ilvl="6" w:tplc="96DAA68A">
+      <w:start w:val="1"/>
+      <w:numFmt w:val="bullet"/>
+      <w:lvlText w:val=""/>
+      <w:lvlJc w:val="left"/>
+      <w:pPr>
+        <w:ind w:left="4680" w:hanging="360"/>
+      </w:pPr>
+      <w:rPr>
+        <w:rFonts w:ascii="Symbol" w:hAnsi="Symbol" w:hint="default"/>
+      </w:rPr>
+    </w:lvl>
+    <w:lvl w:ilvl="7" w:tplc="68B0A3F8">
+      <w:start w:val="1"/>
+      <w:numFmt w:val="bullet"/>
+      <w:lvlText w:val="o"/>
+      <w:lvlJc w:val="left"/>
+      <w:pPr>
+        <w:ind w:left="5400" w:hanging="360"/>
+      </w:pPr>
+      <w:rPr>
+        <w:rFonts w:ascii="Courier New" w:hAnsi="Courier New" w:hint="default"/>
+      </w:rPr>
+    </w:lvl>
+    <w:lvl w:ilvl="8" w:tplc="D89445F4">
+      <w:start w:val="1"/>
+      <w:numFmt w:val="bullet"/>
+      <w:lvlText w:val=""/>
+      <w:lvlJc w:val="left"/>
+      <w:pPr>
+        <w:ind w:left="6120" w:hanging="360"/>
+      </w:pPr>
+      <w:rPr>
+        <w:rFonts w:ascii="Wingdings" w:hAnsi="Wingdings" w:hint="default"/>
+      </w:rPr>
+    </w:lvl>
+  </w:abstractNum>
+  <w:abstractNum w:abstractNumId="11">
     <w:nsid w:val="1F03641C"/>
     <w:multiLevelType w:val="hybridMultilevel"/>
     <w:tmpl w:val="947002DA"/>
@@ -24534,7 +24817,7 @@
       </w:rPr>
     </w:lvl>
   </w:abstractNum>
-  <w:abstractNum w:abstractNumId="11">
+  <w:abstractNum w:abstractNumId="12">
     <w:nsid w:val="246318A7"/>
     <w:multiLevelType w:val="hybridMultilevel"/>
     <w:tmpl w:val="C5AE308A"/>
@@ -24647,7 +24930,7 @@
       </w:rPr>
     </w:lvl>
   </w:abstractNum>
-  <w:abstractNum w:abstractNumId="12">
+  <w:abstractNum w:abstractNumId="13">
     <w:nsid w:val="26721468"/>
     <w:multiLevelType w:val="hybridMultilevel"/>
     <w:tmpl w:val="3AA08F02"/>
@@ -24760,7 +25043,7 @@
       </w:rPr>
     </w:lvl>
   </w:abstractNum>
-  <w:abstractNum w:abstractNumId="13">
+  <w:abstractNum w:abstractNumId="14">
     <w:nsid w:val="26AC573A"/>
     <w:multiLevelType w:val="hybridMultilevel"/>
     <w:tmpl w:val="5F7C9C80"/>
@@ -24873,7 +25156,7 @@
       </w:rPr>
     </w:lvl>
   </w:abstractNum>
-  <w:abstractNum w:abstractNumId="14">
+  <w:abstractNum w:abstractNumId="15">
     <w:nsid w:val="27B92721"/>
     <w:multiLevelType w:val="hybridMultilevel"/>
     <w:tmpl w:val="33CED974"/>
@@ -24986,7 +25269,7 @@
       </w:rPr>
     </w:lvl>
   </w:abstractNum>
-  <w:abstractNum w:abstractNumId="15">
+  <w:abstractNum w:abstractNumId="16">
     <w:nsid w:val="28ED4C9E"/>
     <w:multiLevelType w:val="hybridMultilevel"/>
     <w:tmpl w:val="0D7C89BC"/>
@@ -25099,7 +25382,7 @@
       </w:rPr>
     </w:lvl>
   </w:abstractNum>
-  <w:abstractNum w:abstractNumId="16">
+  <w:abstractNum w:abstractNumId="17">
     <w:nsid w:val="2A90101F"/>
     <w:multiLevelType w:val="hybridMultilevel"/>
     <w:tmpl w:val="9D86AA6C"/>
@@ -25188,7 +25471,7 @@
       </w:pPr>
     </w:lvl>
   </w:abstractNum>
-  <w:abstractNum w:abstractNumId="17">
+  <w:abstractNum w:abstractNumId="18">
     <w:nsid w:val="2AA9629D"/>
     <w:multiLevelType w:val="hybridMultilevel"/>
     <w:tmpl w:val="6C6AB4DE"/>
@@ -25274,7 +25557,7 @@
       </w:pPr>
     </w:lvl>
   </w:abstractNum>
-  <w:abstractNum w:abstractNumId="18">
+  <w:abstractNum w:abstractNumId="19">
     <w:nsid w:val="2DA1437C"/>
     <w:multiLevelType w:val="hybridMultilevel"/>
     <w:tmpl w:val="708AFEC6"/>
@@ -25387,7 +25670,7 @@
       </w:rPr>
     </w:lvl>
   </w:abstractNum>
-  <w:abstractNum w:abstractNumId="19">
+  <w:abstractNum w:abstractNumId="20">
     <w:nsid w:val="2E1C3422"/>
     <w:multiLevelType w:val="multilevel"/>
     <w:tmpl w:val="1BAE4A12"/>
@@ -25476,7 +25759,7 @@
       </w:pPr>
     </w:lvl>
   </w:abstractNum>
-  <w:abstractNum w:abstractNumId="20">
+  <w:abstractNum w:abstractNumId="21">
     <w:nsid w:val="2EFB0BEF"/>
     <w:multiLevelType w:val="hybridMultilevel"/>
     <w:tmpl w:val="EDA435C2"/>
@@ -25589,7 +25872,7 @@
       </w:rPr>
     </w:lvl>
   </w:abstractNum>
-  <w:abstractNum w:abstractNumId="21">
+  <w:abstractNum w:abstractNumId="22">
     <w:nsid w:val="353748AF"/>
     <w:multiLevelType w:val="hybridMultilevel"/>
     <w:tmpl w:val="02FE3A18"/>
@@ -25702,7 +25985,7 @@
       </w:rPr>
     </w:lvl>
   </w:abstractNum>
-  <w:abstractNum w:abstractNumId="22">
+  <w:abstractNum w:abstractNumId="23">
     <w:nsid w:val="359379F1"/>
     <w:multiLevelType w:val="hybridMultilevel"/>
     <w:tmpl w:val="C09E189A"/>
@@ -25815,7 +26098,7 @@
       </w:rPr>
     </w:lvl>
   </w:abstractNum>
-  <w:abstractNum w:abstractNumId="23">
+  <w:abstractNum w:abstractNumId="24">
     <w:nsid w:val="3610528E"/>
     <w:multiLevelType w:val="hybridMultilevel"/>
     <w:tmpl w:val="CE566310"/>
@@ -25928,7 +26211,7 @@
       </w:rPr>
     </w:lvl>
   </w:abstractNum>
-  <w:abstractNum w:abstractNumId="24">
+  <w:abstractNum w:abstractNumId="25">
     <w:nsid w:val="36D53844"/>
     <w:multiLevelType w:val="hybridMultilevel"/>
     <w:tmpl w:val="A8FC702E"/>
@@ -26041,7 +26324,7 @@
       </w:rPr>
     </w:lvl>
   </w:abstractNum>
-  <w:abstractNum w:abstractNumId="25">
+  <w:abstractNum w:abstractNumId="26">
     <w:nsid w:val="3758776B"/>
     <w:multiLevelType w:val="hybridMultilevel"/>
     <w:tmpl w:val="3AC87990"/>
@@ -26154,7 +26437,7 @@
       </w:rPr>
     </w:lvl>
   </w:abstractNum>
-  <w:abstractNum w:abstractNumId="26">
+  <w:abstractNum w:abstractNumId="27">
     <w:nsid w:val="3D983EE6"/>
     <w:multiLevelType w:val="hybridMultilevel"/>
     <w:tmpl w:val="5D0AB05A"/>
@@ -26267,7 +26550,7 @@
       </w:rPr>
     </w:lvl>
   </w:abstractNum>
-  <w:abstractNum w:abstractNumId="27">
+  <w:abstractNum w:abstractNumId="28">
     <w:nsid w:val="436D6220"/>
     <w:multiLevelType w:val="hybridMultilevel"/>
     <w:tmpl w:val="7D12A0EA"/>
@@ -26380,7 +26663,7 @@
       </w:rPr>
     </w:lvl>
   </w:abstractNum>
-  <w:abstractNum w:abstractNumId="28">
+  <w:abstractNum w:abstractNumId="29">
     <w:nsid w:val="43A37AA3"/>
     <w:multiLevelType w:val="hybridMultilevel"/>
     <w:tmpl w:val="312A757A"/>
@@ -26493,7 +26776,7 @@
       </w:rPr>
     </w:lvl>
   </w:abstractNum>
-  <w:abstractNum w:abstractNumId="29">
+  <w:abstractNum w:abstractNumId="30">
     <w:nsid w:val="445F3802"/>
     <w:multiLevelType w:val="hybridMultilevel"/>
     <w:tmpl w:val="E4F630E0"/>
@@ -26606,7 +26889,7 @@
       </w:rPr>
     </w:lvl>
   </w:abstractNum>
-  <w:abstractNum w:abstractNumId="30">
+  <w:abstractNum w:abstractNumId="31">
     <w:nsid w:val="4A7C3110"/>
     <w:multiLevelType w:val="hybridMultilevel"/>
     <w:tmpl w:val="F7C862BE"/>
@@ -26719,7 +27002,7 @@
       </w:rPr>
     </w:lvl>
   </w:abstractNum>
-  <w:abstractNum w:abstractNumId="31">
+  <w:abstractNum w:abstractNumId="32">
     <w:nsid w:val="4C231658"/>
     <w:multiLevelType w:val="hybridMultilevel"/>
     <w:tmpl w:val="D50E3104"/>
@@ -26832,7 +27115,7 @@
       </w:rPr>
     </w:lvl>
   </w:abstractNum>
-  <w:abstractNum w:abstractNumId="32">
+  <w:abstractNum w:abstractNumId="33">
     <w:nsid w:val="4E08532B"/>
     <w:multiLevelType w:val="multilevel"/>
     <w:tmpl w:val="F9246C70"/>
@@ -26921,7 +27204,7 @@
       </w:pPr>
     </w:lvl>
   </w:abstractNum>
-  <w:abstractNum w:abstractNumId="33">
+  <w:abstractNum w:abstractNumId="34">
     <w:nsid w:val="4FB17A2B"/>
     <w:multiLevelType w:val="hybridMultilevel"/>
     <w:tmpl w:val="0E565058"/>
@@ -27034,7 +27317,7 @@
       </w:rPr>
     </w:lvl>
   </w:abstractNum>
-  <w:abstractNum w:abstractNumId="34">
+  <w:abstractNum w:abstractNumId="35">
     <w:nsid w:val="52280896"/>
     <w:multiLevelType w:val="hybridMultilevel"/>
     <w:tmpl w:val="3EA4A52C"/>
@@ -27147,7 +27430,7 @@
       </w:rPr>
     </w:lvl>
   </w:abstractNum>
-  <w:abstractNum w:abstractNumId="35">
+  <w:abstractNum w:abstractNumId="36">
     <w:nsid w:val="55C22AF0"/>
     <w:multiLevelType w:val="hybridMultilevel"/>
     <w:tmpl w:val="FE14F036"/>
@@ -27260,7 +27543,7 @@
       </w:rPr>
     </w:lvl>
   </w:abstractNum>
-  <w:abstractNum w:abstractNumId="36">
+  <w:abstractNum w:abstractNumId="37">
     <w:nsid w:val="5B2D0F99"/>
     <w:multiLevelType w:val="hybridMultilevel"/>
     <w:tmpl w:val="3202073A"/>
@@ -27373,7 +27656,7 @@
       </w:rPr>
     </w:lvl>
   </w:abstractNum>
-  <w:abstractNum w:abstractNumId="37">
+  <w:abstractNum w:abstractNumId="38">
     <w:nsid w:val="5C28399B"/>
     <w:multiLevelType w:val="hybridMultilevel"/>
     <w:tmpl w:val="49220D3A"/>
@@ -27486,7 +27769,7 @@
       </w:rPr>
     </w:lvl>
   </w:abstractNum>
-  <w:abstractNum w:abstractNumId="38">
+  <w:abstractNum w:abstractNumId="39">
     <w:nsid w:val="60637DF4"/>
     <w:multiLevelType w:val="hybridMultilevel"/>
     <w:tmpl w:val="80EC5ED4"/>
@@ -27599,7 +27882,7 @@
       </w:rPr>
     </w:lvl>
   </w:abstractNum>
-  <w:abstractNum w:abstractNumId="39">
+  <w:abstractNum w:abstractNumId="40">
     <w:nsid w:val="60EA3FCE"/>
     <w:multiLevelType w:val="hybridMultilevel"/>
     <w:tmpl w:val="14F8B538"/>
@@ -27688,7 +27971,7 @@
       </w:pPr>
     </w:lvl>
   </w:abstractNum>
-  <w:abstractNum w:abstractNumId="40">
+  <w:abstractNum w:abstractNumId="41">
     <w:nsid w:val="62F64421"/>
     <w:multiLevelType w:val="hybridMultilevel"/>
     <w:tmpl w:val="DA5CA37A"/>
@@ -27801,7 +28084,7 @@
       </w:rPr>
     </w:lvl>
   </w:abstractNum>
-  <w:abstractNum w:abstractNumId="41">
+  <w:abstractNum w:abstractNumId="42">
     <w:nsid w:val="632B269B"/>
     <w:multiLevelType w:val="hybridMultilevel"/>
     <w:tmpl w:val="A61AC114"/>
@@ -27914,7 +28197,7 @@
       </w:rPr>
     </w:lvl>
   </w:abstractNum>
-  <w:abstractNum w:abstractNumId="42">
+  <w:abstractNum w:abstractNumId="43">
     <w:nsid w:val="691639C8"/>
     <w:multiLevelType w:val="hybridMultilevel"/>
     <w:tmpl w:val="736C8A9A"/>
@@ -28027,7 +28310,7 @@
       </w:rPr>
     </w:lvl>
   </w:abstractNum>
-  <w:abstractNum w:abstractNumId="43">
+  <w:abstractNum w:abstractNumId="44">
     <w:nsid w:val="6962190B"/>
     <w:multiLevelType w:val="hybridMultilevel"/>
     <w:tmpl w:val="81F042B8"/>
@@ -28140,7 +28423,7 @@
       </w:rPr>
     </w:lvl>
   </w:abstractNum>
-  <w:abstractNum w:abstractNumId="44">
+  <w:abstractNum w:abstractNumId="45">
     <w:nsid w:val="69DA16EC"/>
     <w:multiLevelType w:val="hybridMultilevel"/>
     <w:tmpl w:val="3B00DFF6"/>
@@ -28253,7 +28536,7 @@
       </w:rPr>
     </w:lvl>
   </w:abstractNum>
-  <w:abstractNum w:abstractNumId="45">
+  <w:abstractNum w:abstractNumId="46">
     <w:nsid w:val="6A5174DA"/>
     <w:multiLevelType w:val="hybridMultilevel"/>
     <w:tmpl w:val="22D824A8"/>
@@ -28366,7 +28649,7 @@
       </w:rPr>
     </w:lvl>
   </w:abstractNum>
-  <w:abstractNum w:abstractNumId="46">
+  <w:abstractNum w:abstractNumId="47">
     <w:nsid w:val="6A8A0434"/>
     <w:multiLevelType w:val="hybridMultilevel"/>
     <w:tmpl w:val="A852F61C"/>
@@ -28479,7 +28762,7 @@
       </w:rPr>
     </w:lvl>
   </w:abstractNum>
-  <w:abstractNum w:abstractNumId="47">
+  <w:abstractNum w:abstractNumId="48">
     <w:nsid w:val="6DC43F11"/>
     <w:multiLevelType w:val="hybridMultilevel"/>
     <w:tmpl w:val="C7A24548"/>
@@ -28592,7 +28875,7 @@
       </w:rPr>
     </w:lvl>
   </w:abstractNum>
-  <w:abstractNum w:abstractNumId="48">
+  <w:abstractNum w:abstractNumId="49">
     <w:nsid w:val="765D1625"/>
     <w:multiLevelType w:val="hybridMultilevel"/>
     <w:tmpl w:val="61D22D5E"/>
@@ -28705,7 +28988,7 @@
       </w:rPr>
     </w:lvl>
   </w:abstractNum>
-  <w:abstractNum w:abstractNumId="49">
+  <w:abstractNum w:abstractNumId="50">
     <w:nsid w:val="779C7C4C"/>
     <w:multiLevelType w:val="hybridMultilevel"/>
     <w:tmpl w:val="7390D7AA"/>
@@ -28818,7 +29101,7 @@
       </w:rPr>
     </w:lvl>
   </w:abstractNum>
-  <w:abstractNum w:abstractNumId="50">
+  <w:abstractNum w:abstractNumId="51">
     <w:nsid w:val="7B2A4CD7"/>
     <w:multiLevelType w:val="hybridMultilevel"/>
     <w:tmpl w:val="442CD458"/>
@@ -28931,7 +29214,7 @@
       </w:rPr>
     </w:lvl>
   </w:abstractNum>
-  <w:abstractNum w:abstractNumId="51">
+  <w:abstractNum w:abstractNumId="52">
     <w:nsid w:val="7DB25B23"/>
     <w:multiLevelType w:val="hybridMultilevel"/>
     <w:tmpl w:val="179283AA"/>
@@ -29044,7 +29327,7 @@
       </w:rPr>
     </w:lvl>
   </w:abstractNum>
-  <w:abstractNum w:abstractNumId="52">
+  <w:abstractNum w:abstractNumId="53">
     <w:nsid w:val="7F2803A8"/>
     <w:multiLevelType w:val="hybridMultilevel"/>
     <w:tmpl w:val="A45872B6"/>
@@ -29158,19 +29441,19 @@
     </w:lvl>
   </w:abstractNum>
   <w:num w:numId="1">
-    <w:abstractNumId w:val="31"/>
+    <w:abstractNumId w:val="32"/>
   </w:num>
   <w:num w:numId="2">
-    <w:abstractNumId w:val="28"/>
+    <w:abstractNumId w:val="29"/>
   </w:num>
   <w:num w:numId="3">
-    <w:abstractNumId w:val="24"/>
+    <w:abstractNumId w:val="25"/>
   </w:num>
   <w:num w:numId="4">
-    <w:abstractNumId w:val="48"/>
+    <w:abstractNumId w:val="49"/>
   </w:num>
   <w:num w:numId="5">
-    <w:abstractNumId w:val="17"/>
+    <w:abstractNumId w:val="18"/>
   </w:num>
   <w:num w:numId="6">
     <w:abstractNumId w:val="0"/>
@@ -29179,142 +29462,145 @@
     <w:abstractNumId w:val="6"/>
   </w:num>
   <w:num w:numId="8">
-    <w:abstractNumId w:val="42"/>
+    <w:abstractNumId w:val="43"/>
   </w:num>
   <w:num w:numId="9">
     <w:abstractNumId w:val="8"/>
   </w:num>
   <w:num w:numId="10">
-    <w:abstractNumId w:val="20"/>
+    <w:abstractNumId w:val="21"/>
   </w:num>
   <w:num w:numId="11">
-    <w:abstractNumId w:val="49"/>
+    <w:abstractNumId w:val="50"/>
   </w:num>
   <w:num w:numId="12">
-    <w:abstractNumId w:val="40"/>
+    <w:abstractNumId w:val="41"/>
   </w:num>
   <w:num w:numId="13">
-    <w:abstractNumId w:val="26"/>
+    <w:abstractNumId w:val="27"/>
   </w:num>
   <w:num w:numId="14">
-    <w:abstractNumId w:val="29"/>
+    <w:abstractNumId w:val="30"/>
   </w:num>
   <w:num w:numId="15">
-    <w:abstractNumId w:val="11"/>
+    <w:abstractNumId w:val="12"/>
   </w:num>
   <w:num w:numId="16">
-    <w:abstractNumId w:val="25"/>
+    <w:abstractNumId w:val="26"/>
   </w:num>
   <w:num w:numId="17">
     <w:abstractNumId w:val="9"/>
   </w:num>
   <w:num w:numId="18">
-    <w:abstractNumId w:val="46"/>
+    <w:abstractNumId w:val="47"/>
   </w:num>
   <w:num w:numId="19">
+    <w:abstractNumId w:val="23"/>
+  </w:num>
+  <w:num w:numId="20">
     <w:abstractNumId w:val="22"/>
   </w:num>
-  <w:num w:numId="20">
-    <w:abstractNumId w:val="21"/>
-  </w:num>
   <w:num w:numId="21">
-    <w:abstractNumId w:val="14"/>
+    <w:abstractNumId w:val="15"/>
   </w:num>
   <w:num w:numId="22">
-    <w:abstractNumId w:val="38"/>
+    <w:abstractNumId w:val="39"/>
   </w:num>
   <w:num w:numId="23">
-    <w:abstractNumId w:val="43"/>
+    <w:abstractNumId w:val="44"/>
   </w:num>
   <w:num w:numId="24">
-    <w:abstractNumId w:val="47"/>
+    <w:abstractNumId w:val="48"/>
   </w:num>
   <w:num w:numId="25">
-    <w:abstractNumId w:val="16"/>
+    <w:abstractNumId w:val="17"/>
   </w:num>
   <w:num w:numId="26">
     <w:abstractNumId w:val="3"/>
   </w:num>
   <w:num w:numId="27">
-    <w:abstractNumId w:val="52"/>
+    <w:abstractNumId w:val="53"/>
   </w:num>
   <w:num w:numId="28">
     <w:abstractNumId w:val="7"/>
   </w:num>
   <w:num w:numId="29">
-    <w:abstractNumId w:val="32"/>
+    <w:abstractNumId w:val="33"/>
   </w:num>
   <w:num w:numId="30">
-    <w:abstractNumId w:val="15"/>
+    <w:abstractNumId w:val="16"/>
   </w:num>
   <w:num w:numId="31">
     <w:abstractNumId w:val="2"/>
   </w:num>
   <w:num w:numId="32">
-    <w:abstractNumId w:val="10"/>
+    <w:abstractNumId w:val="11"/>
   </w:num>
   <w:num w:numId="33">
-    <w:abstractNumId w:val="13"/>
+    <w:abstractNumId w:val="14"/>
   </w:num>
   <w:num w:numId="34">
-    <w:abstractNumId w:val="37"/>
+    <w:abstractNumId w:val="38"/>
   </w:num>
   <w:num w:numId="35">
-    <w:abstractNumId w:val="51"/>
+    <w:abstractNumId w:val="52"/>
   </w:num>
   <w:num w:numId="36">
-    <w:abstractNumId w:val="44"/>
+    <w:abstractNumId w:val="45"/>
   </w:num>
   <w:num w:numId="37">
-    <w:abstractNumId w:val="19"/>
+    <w:abstractNumId w:val="20"/>
   </w:num>
   <w:num w:numId="38">
     <w:abstractNumId w:val="5"/>
   </w:num>
   <w:num w:numId="39">
-    <w:abstractNumId w:val="30"/>
+    <w:abstractNumId w:val="31"/>
   </w:num>
   <w:num w:numId="40">
+    <w:abstractNumId w:val="37"/>
+  </w:num>
+  <w:num w:numId="41">
+    <w:abstractNumId w:val="35"/>
+  </w:num>
+  <w:num w:numId="42">
+    <w:abstractNumId w:val="51"/>
+  </w:num>
+  <w:num w:numId="43">
+    <w:abstractNumId w:val="34"/>
+  </w:num>
+  <w:num w:numId="44">
+    <w:abstractNumId w:val="46"/>
+  </w:num>
+  <w:num w:numId="45">
     <w:abstractNumId w:val="36"/>
   </w:num>
-  <w:num w:numId="41">
-    <w:abstractNumId w:val="34"/>
-  </w:num>
-  <w:num w:numId="42">
-    <w:abstractNumId w:val="50"/>
-  </w:num>
-  <w:num w:numId="43">
-    <w:abstractNumId w:val="33"/>
-  </w:num>
-  <w:num w:numId="44">
-    <w:abstractNumId w:val="45"/>
-  </w:num>
-  <w:num w:numId="45">
-    <w:abstractNumId w:val="35"/>
-  </w:num>
   <w:num w:numId="46">
-    <w:abstractNumId w:val="12"/>
+    <w:abstractNumId w:val="13"/>
   </w:num>
   <w:num w:numId="47">
     <w:abstractNumId w:val="1"/>
   </w:num>
   <w:num w:numId="48">
-    <w:abstractNumId w:val="18"/>
+    <w:abstractNumId w:val="19"/>
   </w:num>
   <w:num w:numId="49">
-    <w:abstractNumId w:val="23"/>
+    <w:abstractNumId w:val="24"/>
   </w:num>
   <w:num w:numId="50">
     <w:abstractNumId w:val="4"/>
   </w:num>
   <w:num w:numId="51">
-    <w:abstractNumId w:val="39"/>
+    <w:abstractNumId w:val="40"/>
   </w:num>
   <w:num w:numId="52">
-    <w:abstractNumId w:val="27"/>
+    <w:abstractNumId w:val="28"/>
   </w:num>
   <w:num w:numId="53">
-    <w:abstractNumId w:val="41"/>
+    <w:abstractNumId w:val="42"/>
+  </w:num>
+  <w:num w:numId="54">
+    <w:abstractNumId w:val="10"/>
   </w:num>
   <w:numIdMacAtCleanup w:val="50"/>
 </w:numbering>
@@ -30400,7 +30686,7 @@
 </file>
 
 <file path=customXml/itemProps1.xml><?xml version="1.0" encoding="utf-8"?>
-<ds:datastoreItem xmlns:ds="http://schemas.openxmlformats.org/officeDocument/2006/customXml" ds:itemID="{048A4DA4-56AA-41AA-878C-62AF938E326A}">
+<ds:datastoreItem xmlns:ds="http://schemas.openxmlformats.org/officeDocument/2006/customXml" ds:itemID="{71916F35-A970-43DF-83F1-05913F4E795F}">
   <ds:schemaRefs>
     <ds:schemaRef ds:uri="http://schemas.openxmlformats.org/officeDocument/2006/bibliography"/>
   </ds:schemaRefs>

</xml_diff>